<commit_message>
-- Phúc -- Sửa TLTKPM và TLTKCSDL_Nhóm Trương Tiến Phúc.docx
</commit_message>
<xml_diff>
--- a/Documents/TLTKCSDL_Nhóm Trương Tiến Phúc.docx
+++ b/Documents/TLTKCSDL_Nhóm Trương Tiến Phúc.docx
@@ -1,6 +1,6 @@
 
 <file path=word/document.xml><?xml version="1.0" encoding="utf-8"?>
-<w:document xmlns:wpc="http://schemas.microsoft.com/office/word/2010/wordprocessingCanvas" xmlns:mc="http://schemas.openxmlformats.org/markup-compatibility/2006" xmlns:o="urn:schemas-microsoft-com:office:office" xmlns:r="http://schemas.openxmlformats.org/officeDocument/2006/relationships" xmlns:m="http://schemas.openxmlformats.org/officeDocument/2006/math" xmlns:v="urn:schemas-microsoft-com:vml" xmlns:wp14="http://schemas.microsoft.com/office/word/2010/wordprocessingDrawing" xmlns:wp="http://schemas.openxmlformats.org/drawingml/2006/wordprocessingDrawing" xmlns:w10="urn:schemas-microsoft-com:office:word" xmlns:w="http://schemas.openxmlformats.org/wordprocessingml/2006/main" xmlns:w14="http://schemas.microsoft.com/office/word/2010/wordml" xmlns:wpg="http://schemas.microsoft.com/office/word/2010/wordprocessingGroup" xmlns:wpi="http://schemas.microsoft.com/office/word/2010/wordprocessingInk" xmlns:wne="http://schemas.microsoft.com/office/word/2006/wordml" xmlns:wps="http://schemas.microsoft.com/office/word/2010/wordprocessingShape" mc:Ignorable="w14 wp14">
+<w:document xmlns:wpc="http://schemas.microsoft.com/office/word/2010/wordprocessingCanvas" xmlns:mc="http://schemas.openxmlformats.org/markup-compatibility/2006" xmlns:o="urn:schemas-microsoft-com:office:office" xmlns:r="http://schemas.openxmlformats.org/officeDocument/2006/relationships" xmlns:m="http://schemas.openxmlformats.org/officeDocument/2006/math" xmlns:v="urn:schemas-microsoft-com:vml" xmlns:wp14="http://schemas.microsoft.com/office/word/2010/wordprocessingDrawing" xmlns:wp="http://schemas.openxmlformats.org/drawingml/2006/wordprocessingDrawing" xmlns:w10="urn:schemas-microsoft-com:office:word" xmlns:w="http://schemas.openxmlformats.org/wordprocessingml/2006/main" xmlns:w14="http://schemas.microsoft.com/office/word/2010/wordml" xmlns:w15="http://schemas.microsoft.com/office/word/2012/wordml" xmlns:wpg="http://schemas.microsoft.com/office/word/2010/wordprocessingGroup" xmlns:wpi="http://schemas.microsoft.com/office/word/2010/wordprocessingInk" xmlns:wne="http://schemas.microsoft.com/office/word/2006/wordml" xmlns:wps="http://schemas.microsoft.com/office/word/2010/wordprocessingShape" mc:Ignorable="w14 w15 wp14">
   <w:body>
     <w:p>
       <w:pPr>
@@ -36,7 +36,7 @@
                     </pic:cNvPicPr>
                   </pic:nvPicPr>
                   <pic:blipFill>
-                    <a:blip r:embed="rId9" cstate="print"/>
+                    <a:blip r:embed="rId8" cstate="print"/>
                     <a:srcRect/>
                     <a:stretch>
                       <a:fillRect/>
@@ -327,8 +327,10 @@
           <w:szCs w:val="24"/>
         </w:rPr>
         <w:tab/>
-        <w:t>TL04</w:t>
+        <w:t>TL05</w:t>
       </w:r>
+      <w:bookmarkStart w:id="0" w:name="_GoBack"/>
+      <w:bookmarkEnd w:id="0"/>
     </w:p>
     <w:p>
       <w:pPr>
@@ -998,27 +1000,18 @@
                 <w:szCs w:val="24"/>
               </w:rPr>
             </w:pPr>
-          </w:p>
-        </w:tc>
-        <w:tc>
-          <w:tcPr>
-            <w:tcW w:w="1780" w:type="dxa"/>
-          </w:tcPr>
-          <w:p>
-            <w:pPr>
-              <w:spacing w:before="0" w:beforeAutospacing="0" w:after="0" w:afterAutospacing="0" w:line="240" w:lineRule="auto"/>
-              <w:ind w:firstLine="0"/>
-              <w:jc w:val="center"/>
+            <w:r>
               <w:rPr>
                 <w:sz w:val="24"/>
                 <w:szCs w:val="24"/>
               </w:rPr>
-            </w:pPr>
-          </w:p>
-        </w:tc>
-        <w:tc>
-          <w:tcPr>
-            <w:tcW w:w="1709" w:type="dxa"/>
+              <w:t>05/04/2015</w:t>
+            </w:r>
+          </w:p>
+        </w:tc>
+        <w:tc>
+          <w:tcPr>
+            <w:tcW w:w="1780" w:type="dxa"/>
           </w:tcPr>
           <w:p>
             <w:pPr>
@@ -1030,22 +1023,13 @@
                 <w:szCs w:val="24"/>
               </w:rPr>
             </w:pPr>
-          </w:p>
-        </w:tc>
-        <w:tc>
-          <w:tcPr>
-            <w:tcW w:w="1709" w:type="dxa"/>
-          </w:tcPr>
-          <w:p>
-            <w:pPr>
-              <w:spacing w:before="0" w:beforeAutospacing="0" w:after="0" w:afterAutospacing="0" w:line="240" w:lineRule="auto"/>
-              <w:ind w:firstLine="0"/>
-              <w:jc w:val="center"/>
+            <w:r>
               <w:rPr>
                 <w:sz w:val="24"/>
                 <w:szCs w:val="24"/>
               </w:rPr>
-            </w:pPr>
+              <w:t>PhucTT</w:t>
+            </w:r>
           </w:p>
         </w:tc>
         <w:tc>
@@ -1062,22 +1046,146 @@
                 <w:szCs w:val="24"/>
               </w:rPr>
             </w:pPr>
-          </w:p>
-        </w:tc>
-        <w:tc>
-          <w:tcPr>
-            <w:tcW w:w="1709" w:type="dxa"/>
-          </w:tcPr>
-          <w:p>
-            <w:pPr>
-              <w:spacing w:before="0" w:beforeAutospacing="0" w:after="0" w:afterAutospacing="0" w:line="240" w:lineRule="auto"/>
-              <w:ind w:firstLine="0"/>
-              <w:jc w:val="center"/>
+            <w:r>
               <w:rPr>
                 <w:sz w:val="24"/>
                 <w:szCs w:val="24"/>
               </w:rPr>
-            </w:pPr>
+              <w:t>Review; Sửa các lỗi chính tả; Sửa phiên bản tài liệu</w:t>
+            </w:r>
+          </w:p>
+        </w:tc>
+        <w:tc>
+          <w:tcPr>
+            <w:tcW w:w="1709" w:type="dxa"/>
+          </w:tcPr>
+          <w:p>
+            <w:pPr>
+              <w:spacing w:before="0" w:beforeAutospacing="0" w:after="0" w:afterAutospacing="0" w:line="240" w:lineRule="auto"/>
+              <w:ind w:firstLine="0"/>
+              <w:jc w:val="center"/>
+              <w:rPr>
+                <w:sz w:val="24"/>
+                <w:szCs w:val="24"/>
+              </w:rPr>
+            </w:pPr>
+            <w:r>
+              <w:rPr>
+                <w:sz w:val="24"/>
+                <w:szCs w:val="24"/>
+              </w:rPr>
+              <w:t>V1.0</w:t>
+            </w:r>
+          </w:p>
+        </w:tc>
+        <w:tc>
+          <w:tcPr>
+            <w:tcW w:w="1709" w:type="dxa"/>
+          </w:tcPr>
+          <w:p>
+            <w:pPr>
+              <w:spacing w:before="0" w:beforeAutospacing="0" w:after="0" w:afterAutospacing="0" w:line="240" w:lineRule="auto"/>
+              <w:ind w:firstLine="0"/>
+              <w:jc w:val="left"/>
+              <w:rPr>
+                <w:sz w:val="24"/>
+                <w:szCs w:val="24"/>
+              </w:rPr>
+            </w:pPr>
+            <w:r>
+              <w:rPr>
+                <w:sz w:val="24"/>
+                <w:szCs w:val="24"/>
+              </w:rPr>
+              <w:t xml:space="preserve">- </w:t>
+            </w:r>
+            <w:r>
+              <w:rPr>
+                <w:sz w:val="24"/>
+                <w:szCs w:val="24"/>
+              </w:rPr>
+              <w:t>Sửa phiên bản tài liệu thành TL05</w:t>
+            </w:r>
+            <w:r>
+              <w:rPr>
+                <w:sz w:val="24"/>
+                <w:szCs w:val="24"/>
+              </w:rPr>
+              <w:t>.</w:t>
+            </w:r>
+          </w:p>
+          <w:p>
+            <w:pPr>
+              <w:spacing w:before="0" w:beforeAutospacing="0" w:after="0" w:afterAutospacing="0" w:line="240" w:lineRule="auto"/>
+              <w:ind w:firstLine="0"/>
+              <w:jc w:val="left"/>
+              <w:rPr>
+                <w:sz w:val="24"/>
+                <w:szCs w:val="24"/>
+              </w:rPr>
+            </w:pPr>
+            <w:r>
+              <w:rPr>
+                <w:sz w:val="24"/>
+                <w:szCs w:val="24"/>
+              </w:rPr>
+              <w:t xml:space="preserve">- </w:t>
+            </w:r>
+            <w:r>
+              <w:rPr>
+                <w:sz w:val="24"/>
+                <w:szCs w:val="24"/>
+              </w:rPr>
+              <w:t>Sửa lỗi 2 dấu cách ở các trang 7,8, 15, 16, 17, 18</w:t>
+            </w:r>
+          </w:p>
+          <w:p>
+            <w:pPr>
+              <w:spacing w:before="0" w:beforeAutospacing="0" w:after="0" w:afterAutospacing="0" w:line="240" w:lineRule="auto"/>
+              <w:ind w:firstLine="0"/>
+              <w:jc w:val="left"/>
+              <w:rPr>
+                <w:sz w:val="24"/>
+                <w:szCs w:val="24"/>
+              </w:rPr>
+            </w:pPr>
+            <w:r>
+              <w:rPr>
+                <w:sz w:val="24"/>
+                <w:szCs w:val="24"/>
+              </w:rPr>
+              <w:t xml:space="preserve">- </w:t>
+            </w:r>
+            <w:r>
+              <w:rPr>
+                <w:sz w:val="24"/>
+                <w:szCs w:val="24"/>
+              </w:rPr>
+              <w:t>Thêm dấu chấm hết câu ở trang 18.</w:t>
+            </w:r>
+          </w:p>
+        </w:tc>
+        <w:tc>
+          <w:tcPr>
+            <w:tcW w:w="1709" w:type="dxa"/>
+          </w:tcPr>
+          <w:p>
+            <w:pPr>
+              <w:spacing w:before="0" w:beforeAutospacing="0" w:after="0" w:afterAutospacing="0" w:line="240" w:lineRule="auto"/>
+              <w:ind w:firstLine="0"/>
+              <w:jc w:val="center"/>
+              <w:rPr>
+                <w:sz w:val="24"/>
+                <w:szCs w:val="24"/>
+              </w:rPr>
+            </w:pPr>
+            <w:r>
+              <w:rPr>
+                <w:sz w:val="24"/>
+                <w:szCs w:val="24"/>
+              </w:rPr>
+              <w:t>V1.0</w:t>
+            </w:r>
           </w:p>
         </w:tc>
       </w:tr>
@@ -1163,7 +1271,7 @@
                 <w:szCs w:val="24"/>
               </w:rPr>
             </w:pPr>
-            <w:hyperlink r:id="rId10" w:history="1"/>
+            <w:hyperlink r:id="rId9" w:history="1"/>
           </w:p>
         </w:tc>
         <w:tc>
@@ -3320,14 +3428,20 @@
         <w:rPr>
           <w:sz w:val="24"/>
         </w:rPr>
-        <w:t>Người xem xét:</w:t>
+        <w:t>Ngườ</w:t>
+      </w:r>
+      <w:r>
+        <w:rPr>
+          <w:sz w:val="24"/>
+        </w:rPr>
+        <w:t>i xem xét:</w:t>
       </w:r>
       <w:r>
         <w:rPr>
           <w:sz w:val="24"/>
         </w:rPr>
         <w:tab/>
-        <w:t>[Họ và tên]</w:t>
+        <w:t>Trương Tiến Phúc</w:t>
       </w:r>
       <w:r>
         <w:rPr>
@@ -3345,7 +3459,6 @@
         <w:rPr>
           <w:sz w:val="24"/>
         </w:rPr>
-        <w:tab/>
         <w:t xml:space="preserve">Ngày </w:t>
       </w:r>
       <w:r>
@@ -3360,7 +3473,7 @@
           <w:sz w:val="24"/>
           <w:u w:val="single"/>
         </w:rPr>
-        <w:tab/>
+        <w:t>05/04/2015</w:t>
       </w:r>
       <w:r>
         <w:rPr>
@@ -3380,6 +3493,7 @@
     <w:p>
       <w:pPr>
         <w:spacing w:before="0" w:beforeAutospacing="0" w:after="0" w:afterAutospacing="0" w:line="240" w:lineRule="auto"/>
+        <w:ind w:left="2160"/>
         <w:jc w:val="both"/>
         <w:rPr>
           <w:sz w:val="24"/>
@@ -3389,20 +3503,7 @@
         <w:rPr>
           <w:sz w:val="24"/>
         </w:rPr>
-        <w:tab/>
-      </w:r>
-      <w:r>
-        <w:rPr>
-          <w:sz w:val="24"/>
-        </w:rPr>
-        <w:tab/>
-      </w:r>
-      <w:r>
-        <w:rPr>
-          <w:sz w:val="24"/>
-        </w:rPr>
-        <w:tab/>
-        <w:t>[Chức vụ]</w:t>
+        <w:t>PM, Designer</w:t>
       </w:r>
     </w:p>
     <w:p>
@@ -3910,11 +4011,18 @@
         <w:pStyle w:val="TOCHeading"/>
         <w:jc w:val="center"/>
       </w:pPr>
-      <w:bookmarkStart w:id="0" w:name="_Toc322249428"/>
+      <w:bookmarkStart w:id="1" w:name="_Toc322249428"/>
     </w:p>
-    <w:bookmarkStart w:id="1" w:name="_Toc415940656" w:displacedByCustomXml="next"/>
+    <w:bookmarkStart w:id="2" w:name="_Toc415940656" w:displacedByCustomXml="next"/>
     <w:sdt>
       <w:sdtPr>
+        <w:rPr>
+          <w:rFonts w:ascii="Times New Roman" w:eastAsia="MS Mincho" w:hAnsi="Times New Roman" w:cs="Times New Roman"/>
+          <w:b w:val="0"/>
+          <w:bCs w:val="0"/>
+          <w:color w:val="auto"/>
+          <w:szCs w:val="22"/>
+        </w:rPr>
         <w:id w:val="842123597"/>
         <w:docPartObj>
           <w:docPartGallery w:val="Table of Contents"/>
@@ -3923,10 +4031,7 @@
       </w:sdtPr>
       <w:sdtEndPr>
         <w:rPr>
-          <w:rFonts w:ascii="Times New Roman" w:eastAsia="MS Mincho" w:hAnsi="Times New Roman" w:cs="Times New Roman"/>
           <w:noProof/>
-          <w:color w:val="auto"/>
-          <w:szCs w:val="22"/>
         </w:rPr>
       </w:sdtEndPr>
       <w:sdtContent>
@@ -6285,28 +6390,28 @@
         <w:pStyle w:val="Heading1"/>
         <w:jc w:val="both"/>
       </w:pPr>
-      <w:bookmarkStart w:id="2" w:name="_Toc415940809"/>
+      <w:bookmarkStart w:id="3" w:name="_Toc415940809"/>
       <w:r>
         <w:lastRenderedPageBreak/>
         <w:t>1. GIỚI THIỆU</w:t>
       </w:r>
-      <w:bookmarkEnd w:id="0"/>
       <w:bookmarkEnd w:id="1"/>
       <w:bookmarkEnd w:id="2"/>
+      <w:bookmarkEnd w:id="3"/>
     </w:p>
     <w:p>
       <w:pPr>
         <w:pStyle w:val="Heading2"/>
       </w:pPr>
-      <w:bookmarkStart w:id="3" w:name="_Toc322249429"/>
-      <w:bookmarkStart w:id="4" w:name="_Toc415940657"/>
-      <w:bookmarkStart w:id="5" w:name="_Toc415940810"/>
+      <w:bookmarkStart w:id="4" w:name="_Toc322249429"/>
+      <w:bookmarkStart w:id="5" w:name="_Toc415940657"/>
+      <w:bookmarkStart w:id="6" w:name="_Toc415940810"/>
       <w:r>
         <w:t>1.1. Mục đích tài liệu</w:t>
       </w:r>
-      <w:bookmarkEnd w:id="3"/>
       <w:bookmarkEnd w:id="4"/>
       <w:bookmarkEnd w:id="5"/>
+      <w:bookmarkEnd w:id="6"/>
     </w:p>
     <w:p>
       <w:pPr>
@@ -6316,7 +6421,6 @@
           <w:szCs w:val="26"/>
         </w:rPr>
       </w:pPr>
-      <w:proofErr w:type="gramStart"/>
       <w:r>
         <w:rPr>
           <w:sz w:val="26"/>
@@ -6352,29 +6456,20 @@
         </w:rPr>
         <w:t>giả lập cây ATM.</w:t>
       </w:r>
-      <w:proofErr w:type="gramEnd"/>
     </w:p>
     <w:p>
       <w:pPr>
         <w:pStyle w:val="Heading2"/>
       </w:pPr>
-      <w:bookmarkStart w:id="6" w:name="_Toc322249430"/>
-      <w:bookmarkStart w:id="7" w:name="_Toc415940658"/>
-      <w:bookmarkStart w:id="8" w:name="_Toc415940811"/>
+      <w:bookmarkStart w:id="7" w:name="_Toc322249430"/>
+      <w:bookmarkStart w:id="8" w:name="_Toc415940658"/>
+      <w:bookmarkStart w:id="9" w:name="_Toc415940811"/>
       <w:r>
-        <w:t xml:space="preserve">1.2. Phạm </w:t>
+        <w:t>1.2. Phạm vi tài liệu</w:t>
       </w:r>
-      <w:proofErr w:type="gramStart"/>
-      <w:r>
-        <w:t>vi</w:t>
-      </w:r>
-      <w:proofErr w:type="gramEnd"/>
-      <w:r>
-        <w:t xml:space="preserve"> tài liệu</w:t>
-      </w:r>
-      <w:bookmarkEnd w:id="6"/>
       <w:bookmarkEnd w:id="7"/>
       <w:bookmarkEnd w:id="8"/>
+      <w:bookmarkEnd w:id="9"/>
     </w:p>
     <w:p>
       <w:pPr>
@@ -6432,15 +6527,15 @@
       <w:pPr>
         <w:pStyle w:val="Heading2"/>
       </w:pPr>
-      <w:bookmarkStart w:id="9" w:name="_Toc322249431"/>
-      <w:bookmarkStart w:id="10" w:name="_Toc415940659"/>
-      <w:bookmarkStart w:id="11" w:name="_Toc415940812"/>
+      <w:bookmarkStart w:id="10" w:name="_Toc322249431"/>
+      <w:bookmarkStart w:id="11" w:name="_Toc415940659"/>
+      <w:bookmarkStart w:id="12" w:name="_Toc415940812"/>
       <w:r>
         <w:t>1.3. Thuật ngữ và các từ viết tắt</w:t>
       </w:r>
-      <w:bookmarkEnd w:id="9"/>
       <w:bookmarkEnd w:id="10"/>
       <w:bookmarkEnd w:id="11"/>
+      <w:bookmarkEnd w:id="12"/>
     </w:p>
     <w:tbl>
       <w:tblPr>
@@ -6794,26 +6889,25 @@
       </w:tr>
     </w:tbl>
     <w:p>
-      <w:bookmarkStart w:id="12" w:name="_Toc322249432"/>
+      <w:bookmarkStart w:id="13" w:name="_Toc322249432"/>
     </w:p>
     <w:p>
       <w:pPr>
         <w:pStyle w:val="Heading2"/>
       </w:pPr>
-      <w:bookmarkStart w:id="13" w:name="_Toc415940660"/>
-      <w:bookmarkStart w:id="14" w:name="_Toc415940813"/>
+      <w:bookmarkStart w:id="14" w:name="_Toc415940660"/>
+      <w:bookmarkStart w:id="15" w:name="_Toc415940813"/>
       <w:r>
         <w:t>1.4. Tài liệu tham khảo</w:t>
       </w:r>
-      <w:bookmarkEnd w:id="12"/>
       <w:bookmarkEnd w:id="13"/>
       <w:bookmarkEnd w:id="14"/>
+      <w:bookmarkEnd w:id="15"/>
     </w:p>
     <w:tbl>
       <w:tblPr>
         <w:tblW w:w="0" w:type="auto"/>
         <w:jc w:val="center"/>
-        <w:tblInd w:w="18" w:type="dxa"/>
         <w:tblBorders>
           <w:top w:val="single" w:sz="4" w:space="0" w:color="000000"/>
           <w:left w:val="single" w:sz="4" w:space="0" w:color="000000"/>
@@ -6850,7 +6944,7 @@
                 <w:szCs w:val="28"/>
               </w:rPr>
             </w:pPr>
-            <w:bookmarkStart w:id="15" w:name="_Toc322249433"/>
+            <w:bookmarkStart w:id="16" w:name="_Toc322249433"/>
             <w:r>
               <w:rPr>
                 <w:b/>
@@ -7016,7 +7110,7 @@
                 <w:szCs w:val="28"/>
               </w:rPr>
             </w:pPr>
-            <w:hyperlink r:id="rId11" w:history="1">
+            <w:hyperlink r:id="rId10" w:history="1">
               <w:r>
                 <w:rPr>
                   <w:rStyle w:val="Hyperlink"/>
@@ -7103,7 +7197,7 @@
               <w:ind w:firstLine="0"/>
               <w:jc w:val="both"/>
             </w:pPr>
-            <w:hyperlink r:id="rId12" w:history="1">
+            <w:hyperlink r:id="rId11" w:anchor="scribd" w:history="1">
               <w:r>
                 <w:rPr>
                   <w:rStyle w:val="Hyperlink"/>
@@ -7143,14 +7237,14 @@
       <w:pPr>
         <w:pStyle w:val="Heading2"/>
       </w:pPr>
-      <w:bookmarkStart w:id="16" w:name="_Toc415940661"/>
-      <w:bookmarkStart w:id="17" w:name="_Toc415940814"/>
+      <w:bookmarkStart w:id="17" w:name="_Toc415940661"/>
+      <w:bookmarkStart w:id="18" w:name="_Toc415940814"/>
       <w:r>
         <w:t>1.5. Mô tả tài liệu</w:t>
       </w:r>
-      <w:bookmarkEnd w:id="15"/>
       <w:bookmarkEnd w:id="16"/>
       <w:bookmarkEnd w:id="17"/>
+      <w:bookmarkEnd w:id="18"/>
     </w:p>
     <w:p>
       <w:pPr>
@@ -7174,13 +7268,8 @@
         </w:numPr>
         <w:jc w:val="both"/>
       </w:pPr>
-      <w:proofErr w:type="gramStart"/>
       <w:r>
-        <w:t>Sơ</w:t>
-      </w:r>
-      <w:proofErr w:type="gramEnd"/>
-      <w:r>
-        <w:t xml:space="preserve"> đồ</w:t>
+        <w:t>Sơ đồ</w:t>
       </w:r>
       <w:r>
         <w:t xml:space="preserve"> quan hệ củ</w:t>
@@ -7224,18 +7313,16 @@
         <w:jc w:val="both"/>
       </w:pPr>
       <w:r>
-        <w:t xml:space="preserve">Các file dữ </w:t>
-      </w:r>
-      <w:proofErr w:type="gramStart"/>
-      <w:r>
-        <w:t>liệu</w:t>
+        <w:t>Các file dữ liệu</w:t>
       </w:r>
       <w:r>
-        <w:t xml:space="preserve"> :</w:t>
+        <w:t>: mô tả các file dữ liệ</w:t>
       </w:r>
-      <w:proofErr w:type="gramEnd"/>
       <w:r>
-        <w:t xml:space="preserve"> mô tả các file dữ liệu như : cấu trúc tên file, nội dung file, nơi lưu trữ, các trường dữ liệu….</w:t>
+        <w:t>u như</w:t>
+      </w:r>
+      <w:r>
+        <w:t>: cấu trúc tên file, nội dung file, nơi lưu trữ, các trường dữ liệu….</w:t>
       </w:r>
     </w:p>
     <w:p>
@@ -7255,25 +7342,25 @@
       <w:pPr>
         <w:pStyle w:val="Heading1"/>
       </w:pPr>
-      <w:bookmarkStart w:id="18" w:name="_Toc322249434"/>
-      <w:bookmarkStart w:id="19" w:name="_Toc415940662"/>
-      <w:bookmarkStart w:id="20" w:name="_Toc415940815"/>
+      <w:bookmarkStart w:id="19" w:name="_Toc322249434"/>
+      <w:bookmarkStart w:id="20" w:name="_Toc415940662"/>
+      <w:bookmarkStart w:id="21" w:name="_Toc415940815"/>
       <w:r>
         <w:lastRenderedPageBreak/>
         <w:t>2. THIẾT KẾ LOGIC CSDL</w:t>
       </w:r>
-      <w:bookmarkEnd w:id="18"/>
       <w:bookmarkEnd w:id="19"/>
       <w:bookmarkEnd w:id="20"/>
+      <w:bookmarkEnd w:id="21"/>
     </w:p>
     <w:p>
       <w:pPr>
         <w:pStyle w:val="Heading2"/>
         <w:ind w:firstLine="0"/>
       </w:pPr>
-      <w:bookmarkStart w:id="21" w:name="_Toc322249435"/>
-      <w:bookmarkStart w:id="22" w:name="_Toc415940663"/>
-      <w:bookmarkStart w:id="23" w:name="_Toc415940816"/>
+      <w:bookmarkStart w:id="22" w:name="_Toc322249435"/>
+      <w:bookmarkStart w:id="23" w:name="_Toc415940663"/>
+      <w:bookmarkStart w:id="24" w:name="_Toc415940816"/>
       <w:r>
         <w:t xml:space="preserve">2.1. </w:t>
       </w:r>
@@ -7283,25 +7370,25 @@
       <w:r>
         <w:t xml:space="preserve"> quan hệ của CSDL</w:t>
       </w:r>
-      <w:bookmarkEnd w:id="21"/>
       <w:bookmarkEnd w:id="22"/>
       <w:bookmarkEnd w:id="23"/>
+      <w:bookmarkEnd w:id="24"/>
     </w:p>
     <w:p>
       <w:pPr>
         <w:pStyle w:val="Heading3"/>
         <w:ind w:left="0" w:firstLine="0"/>
       </w:pPr>
-      <w:bookmarkStart w:id="24" w:name="_Toc415940664"/>
-      <w:bookmarkStart w:id="25" w:name="_Toc415940817"/>
+      <w:bookmarkStart w:id="25" w:name="_Toc415940664"/>
+      <w:bookmarkStart w:id="26" w:name="_Toc415940817"/>
       <w:r>
         <w:t xml:space="preserve">a. </w:t>
       </w:r>
       <w:r>
         <w:t>Sơ đồ quan hệ</w:t>
       </w:r>
-      <w:bookmarkEnd w:id="24"/>
       <w:bookmarkEnd w:id="25"/>
+      <w:bookmarkEnd w:id="26"/>
     </w:p>
     <w:p>
       <w:pPr>
@@ -7331,7 +7418,7 @@
                     </pic:cNvPicPr>
                   </pic:nvPicPr>
                   <pic:blipFill>
-                    <a:blip r:embed="rId13">
+                    <a:blip r:embed="rId12">
                       <a:extLst>
                         <a:ext uri="{28A0092B-C50C-407E-A947-70E740481C1C}">
                           <a14:useLocalDpi xmlns:a14="http://schemas.microsoft.com/office/drawing/2010/main" val="0"/>
@@ -7395,8 +7482,8 @@
         <w:pStyle w:val="Heading3"/>
         <w:ind w:left="0" w:firstLine="0"/>
       </w:pPr>
-      <w:bookmarkStart w:id="26" w:name="_Toc415940665"/>
-      <w:bookmarkStart w:id="27" w:name="_Toc415940818"/>
+      <w:bookmarkStart w:id="27" w:name="_Toc415940665"/>
+      <w:bookmarkStart w:id="28" w:name="_Toc415940818"/>
       <w:r>
         <w:lastRenderedPageBreak/>
         <w:t xml:space="preserve">b. </w:t>
@@ -7404,8 +7491,8 @@
       <w:r>
         <w:t>Danh sách các bảng trong CSDL</w:t>
       </w:r>
-      <w:bookmarkEnd w:id="26"/>
       <w:bookmarkEnd w:id="27"/>
+      <w:bookmarkEnd w:id="28"/>
     </w:p>
     <w:tbl>
       <w:tblPr>
@@ -8214,23 +8301,23 @@
         <w:pStyle w:val="Heading2"/>
         <w:ind w:firstLine="720"/>
       </w:pPr>
-      <w:bookmarkStart w:id="28" w:name="_2.2._Bảng_FIT_TBL_1"/>
-      <w:bookmarkStart w:id="29" w:name="_Toc322249436"/>
-      <w:bookmarkStart w:id="30" w:name="_Toc415940666"/>
-      <w:bookmarkStart w:id="31" w:name="_Toc415940819"/>
-      <w:bookmarkEnd w:id="28"/>
+      <w:bookmarkStart w:id="29" w:name="_2.2._Bảng_FIT_TBL_1"/>
+      <w:bookmarkStart w:id="30" w:name="_Toc322249436"/>
+      <w:bookmarkStart w:id="31" w:name="_Toc415940666"/>
+      <w:bookmarkStart w:id="32" w:name="_Toc415940819"/>
+      <w:bookmarkEnd w:id="29"/>
       <w:r>
         <w:t>2.2. Bả</w:t>
       </w:r>
       <w:r>
         <w:t xml:space="preserve">ng </w:t>
       </w:r>
-      <w:bookmarkEnd w:id="29"/>
+      <w:bookmarkEnd w:id="30"/>
       <w:r>
         <w:t>Customer</w:t>
       </w:r>
-      <w:bookmarkEnd w:id="30"/>
       <w:bookmarkEnd w:id="31"/>
+      <w:bookmarkEnd w:id="32"/>
     </w:p>
     <w:tbl>
       <w:tblPr>
@@ -9560,23 +9647,18 @@
       <w:pPr>
         <w:pStyle w:val="Heading3"/>
       </w:pPr>
-      <w:bookmarkStart w:id="32" w:name="_Toc322249437"/>
-      <w:bookmarkStart w:id="33" w:name="_Toc415940667"/>
-      <w:bookmarkStart w:id="34" w:name="_Toc415940820"/>
+      <w:bookmarkStart w:id="33" w:name="_Toc322249437"/>
+      <w:bookmarkStart w:id="34" w:name="_Toc415940667"/>
+      <w:bookmarkStart w:id="35" w:name="_Toc415940820"/>
       <w:r>
-        <w:t>2.2.1</w:t>
-      </w:r>
-      <w:proofErr w:type="gramStart"/>
-      <w:r>
-        <w:t xml:space="preserve">. </w:t>
+        <w:t xml:space="preserve">2.2.1. </w:t>
       </w:r>
       <w:r>
-        <w:t xml:space="preserve"> Constraint</w:t>
+        <w:t>Constraint</w:t>
       </w:r>
-      <w:bookmarkEnd w:id="32"/>
       <w:bookmarkEnd w:id="33"/>
       <w:bookmarkEnd w:id="34"/>
-      <w:proofErr w:type="gramEnd"/>
+      <w:bookmarkEnd w:id="35"/>
     </w:p>
     <w:tbl>
       <w:tblPr>
@@ -9788,21 +9870,21 @@
         <w:pStyle w:val="Heading3"/>
         <w:ind w:left="0" w:firstLine="0"/>
       </w:pPr>
-      <w:bookmarkStart w:id="35" w:name="_Toc415940668"/>
-      <w:bookmarkStart w:id="36" w:name="_Toc415940821"/>
+      <w:bookmarkStart w:id="36" w:name="_Toc415940668"/>
+      <w:bookmarkStart w:id="37" w:name="_Toc415940821"/>
       <w:r>
         <w:t xml:space="preserve">2.3. </w:t>
       </w:r>
       <w:r>
         <w:t xml:space="preserve">Bảng </w:t>
       </w:r>
-      <w:bookmarkStart w:id="37" w:name="_Toc322064201"/>
+      <w:bookmarkStart w:id="38" w:name="_Toc322064201"/>
       <w:r>
         <w:t>Account</w:t>
       </w:r>
-      <w:bookmarkEnd w:id="35"/>
       <w:bookmarkEnd w:id="36"/>
       <w:bookmarkEnd w:id="37"/>
+      <w:bookmarkEnd w:id="38"/>
     </w:p>
     <w:tbl>
       <w:tblPr>
@@ -11249,8 +11331,8 @@
       <w:pPr>
         <w:pStyle w:val="Heading3"/>
       </w:pPr>
-      <w:bookmarkStart w:id="38" w:name="_Toc415940669"/>
-      <w:bookmarkStart w:id="39" w:name="_Toc415940822"/>
+      <w:bookmarkStart w:id="39" w:name="_Toc415940669"/>
+      <w:bookmarkStart w:id="40" w:name="_Toc415940822"/>
       <w:r>
         <w:lastRenderedPageBreak/>
         <w:t>2.3.1.</w:t>
@@ -11258,14 +11340,13 @@
       <w:r>
         <w:t xml:space="preserve"> Constraint</w:t>
       </w:r>
-      <w:bookmarkEnd w:id="38"/>
       <w:bookmarkEnd w:id="39"/>
+      <w:bookmarkEnd w:id="40"/>
     </w:p>
     <w:tbl>
       <w:tblPr>
         <w:tblW w:w="0" w:type="auto"/>
         <w:jc w:val="center"/>
-        <w:tblInd w:w="817" w:type="dxa"/>
         <w:tblBorders>
           <w:top w:val="single" w:sz="4" w:space="0" w:color="000000"/>
           <w:left w:val="single" w:sz="4" w:space="0" w:color="000000"/>
@@ -11806,27 +11887,19 @@
       <w:pPr>
         <w:pStyle w:val="Heading2"/>
       </w:pPr>
-      <w:bookmarkStart w:id="40" w:name="_Toc415940670"/>
-      <w:bookmarkStart w:id="41" w:name="_Toc415940823"/>
+      <w:bookmarkStart w:id="41" w:name="_Toc415940670"/>
+      <w:bookmarkStart w:id="42" w:name="_Toc415940823"/>
       <w:r>
-        <w:t>2.4</w:t>
-      </w:r>
-      <w:proofErr w:type="gramStart"/>
-      <w:r>
-        <w:t xml:space="preserve">. </w:t>
+        <w:t xml:space="preserve">2.4. </w:t>
       </w:r>
       <w:r>
-        <w:t xml:space="preserve"> Bảng</w:t>
-      </w:r>
-      <w:proofErr w:type="gramEnd"/>
-      <w:r>
-        <w:t xml:space="preserve"> </w:t>
+        <w:t xml:space="preserve">Bảng </w:t>
       </w:r>
       <w:r>
         <w:t>Card</w:t>
       </w:r>
-      <w:bookmarkEnd w:id="40"/>
       <w:bookmarkEnd w:id="41"/>
+      <w:bookmarkEnd w:id="42"/>
     </w:p>
     <w:tbl>
       <w:tblPr>
@@ -13459,16 +13532,16 @@
       <w:pPr>
         <w:pStyle w:val="Heading3"/>
       </w:pPr>
-      <w:bookmarkStart w:id="42" w:name="_Toc415940671"/>
-      <w:bookmarkStart w:id="43" w:name="_Toc415940824"/>
+      <w:bookmarkStart w:id="43" w:name="_Toc415940671"/>
+      <w:bookmarkStart w:id="44" w:name="_Toc415940824"/>
       <w:r>
         <w:t>2.3.1.</w:t>
       </w:r>
       <w:r>
         <w:t xml:space="preserve"> Constraint</w:t>
       </w:r>
-      <w:bookmarkEnd w:id="42"/>
       <w:bookmarkEnd w:id="43"/>
+      <w:bookmarkEnd w:id="44"/>
     </w:p>
     <w:tbl>
       <w:tblPr>
@@ -13800,27 +13873,25 @@
         <w:pStyle w:val="Heading3"/>
         <w:ind w:left="0" w:firstLine="0"/>
       </w:pPr>
-      <w:bookmarkStart w:id="44" w:name="_Toc415940672"/>
-      <w:bookmarkStart w:id="45" w:name="_Toc415940825"/>
+      <w:bookmarkStart w:id="45" w:name="_Toc415940672"/>
+      <w:bookmarkStart w:id="46" w:name="_Toc415940825"/>
       <w:r>
         <w:t>2.5</w:t>
       </w:r>
-      <w:proofErr w:type="gramStart"/>
       <w:r>
-        <w:t>.  Bả</w:t>
+        <w:t xml:space="preserve">. </w:t>
       </w:r>
       <w:r>
-        <w:t>ng</w:t>
+        <w:t>Bả</w:t>
       </w:r>
-      <w:proofErr w:type="gramEnd"/>
       <w:r>
-        <w:t xml:space="preserve"> </w:t>
+        <w:t xml:space="preserve">ng </w:t>
       </w:r>
       <w:r>
         <w:t>OverDraft Limit</w:t>
       </w:r>
-      <w:bookmarkEnd w:id="44"/>
       <w:bookmarkEnd w:id="45"/>
+      <w:bookmarkEnd w:id="46"/>
     </w:p>
     <w:tbl>
       <w:tblPr>
@@ -14473,16 +14544,16 @@
       <w:r>
         <w:t xml:space="preserve">  </w:t>
       </w:r>
-      <w:bookmarkStart w:id="46" w:name="_Toc415940673"/>
-      <w:bookmarkStart w:id="47" w:name="_Toc415940826"/>
+      <w:bookmarkStart w:id="47" w:name="_Toc415940673"/>
+      <w:bookmarkStart w:id="48" w:name="_Toc415940826"/>
       <w:r>
         <w:t>2.3.1.</w:t>
       </w:r>
       <w:r>
         <w:t xml:space="preserve"> Constraint</w:t>
       </w:r>
-      <w:bookmarkEnd w:id="46"/>
       <w:bookmarkEnd w:id="47"/>
+      <w:bookmarkEnd w:id="48"/>
     </w:p>
     <w:tbl>
       <w:tblPr>
@@ -14713,8 +14784,8 @@
         <w:pStyle w:val="Heading3"/>
         <w:ind w:left="0" w:firstLine="0"/>
       </w:pPr>
-      <w:bookmarkStart w:id="48" w:name="_Toc415940674"/>
-      <w:bookmarkStart w:id="49" w:name="_Toc415940827"/>
+      <w:bookmarkStart w:id="49" w:name="_Toc415940674"/>
+      <w:bookmarkStart w:id="50" w:name="_Toc415940827"/>
       <w:r>
         <w:t>2.</w:t>
       </w:r>
@@ -14727,13 +14798,13 @@
       <w:r>
         <w:t xml:space="preserve">ng </w:t>
       </w:r>
-      <w:bookmarkStart w:id="50" w:name="_Toc322064204"/>
+      <w:bookmarkStart w:id="51" w:name="_Toc322064204"/>
       <w:r>
         <w:t>WithDraw Limit</w:t>
       </w:r>
-      <w:bookmarkEnd w:id="48"/>
       <w:bookmarkEnd w:id="49"/>
       <w:bookmarkEnd w:id="50"/>
+      <w:bookmarkEnd w:id="51"/>
     </w:p>
     <w:tbl>
       <w:tblPr>
@@ -15391,8 +15462,8 @@
       <w:pPr>
         <w:pStyle w:val="Heading3"/>
       </w:pPr>
-      <w:bookmarkStart w:id="51" w:name="_Toc415940675"/>
-      <w:bookmarkStart w:id="52" w:name="_Toc415940828"/>
+      <w:bookmarkStart w:id="52" w:name="_Toc415940675"/>
+      <w:bookmarkStart w:id="53" w:name="_Toc415940828"/>
       <w:r>
         <w:lastRenderedPageBreak/>
         <w:t xml:space="preserve">2.6.1. </w:t>
@@ -15400,8 +15471,8 @@
       <w:r>
         <w:t>Constraint</w:t>
       </w:r>
-      <w:bookmarkEnd w:id="51"/>
       <w:bookmarkEnd w:id="52"/>
+      <w:bookmarkEnd w:id="53"/>
     </w:p>
     <w:tbl>
       <w:tblPr>
@@ -15630,8 +15701,8 @@
       <w:pPr>
         <w:pStyle w:val="Heading2"/>
       </w:pPr>
-      <w:bookmarkStart w:id="53" w:name="_Toc415940676"/>
-      <w:bookmarkStart w:id="54" w:name="_Toc415940829"/>
+      <w:bookmarkStart w:id="54" w:name="_Toc415940676"/>
+      <w:bookmarkStart w:id="55" w:name="_Toc415940829"/>
       <w:r>
         <w:t>2.7</w:t>
       </w:r>
@@ -15644,8 +15715,8 @@
       <w:r>
         <w:t>Money</w:t>
       </w:r>
-      <w:bookmarkEnd w:id="53"/>
       <w:bookmarkEnd w:id="54"/>
+      <w:bookmarkEnd w:id="55"/>
       <w:r>
         <w:t>Type</w:t>
       </w:r>
@@ -16305,16 +16376,16 @@
       <w:pPr>
         <w:pStyle w:val="Heading3"/>
       </w:pPr>
-      <w:bookmarkStart w:id="55" w:name="_Toc415940677"/>
-      <w:bookmarkStart w:id="56" w:name="_Toc415940830"/>
+      <w:bookmarkStart w:id="56" w:name="_Toc415940677"/>
+      <w:bookmarkStart w:id="57" w:name="_Toc415940830"/>
       <w:r>
         <w:t>2.7.1.</w:t>
       </w:r>
       <w:r>
         <w:t xml:space="preserve"> Constraint</w:t>
       </w:r>
-      <w:bookmarkEnd w:id="55"/>
       <w:bookmarkEnd w:id="56"/>
+      <w:bookmarkEnd w:id="57"/>
     </w:p>
     <w:tbl>
       <w:tblPr>
@@ -16571,8 +16642,8 @@
       <w:pPr>
         <w:pStyle w:val="Heading2"/>
       </w:pPr>
-      <w:bookmarkStart w:id="57" w:name="_Toc415940678"/>
-      <w:bookmarkStart w:id="58" w:name="_Toc415940831"/>
+      <w:bookmarkStart w:id="58" w:name="_Toc415940678"/>
+      <w:bookmarkStart w:id="59" w:name="_Toc415940831"/>
       <w:r>
         <w:lastRenderedPageBreak/>
         <w:t>2.</w:t>
@@ -16592,8 +16663,8 @@
       <w:r>
         <w:t>Stock</w:t>
       </w:r>
-      <w:bookmarkEnd w:id="57"/>
       <w:bookmarkEnd w:id="58"/>
+      <w:bookmarkEnd w:id="59"/>
     </w:p>
     <w:tbl>
       <w:tblPr>
@@ -17453,13 +17524,13 @@
           <w:numId w:val="8"/>
         </w:numPr>
       </w:pPr>
-      <w:bookmarkStart w:id="59" w:name="_Toc415940679"/>
-      <w:bookmarkStart w:id="60" w:name="_Toc415940832"/>
+      <w:bookmarkStart w:id="60" w:name="_Toc415940679"/>
+      <w:bookmarkStart w:id="61" w:name="_Toc415940832"/>
       <w:r>
         <w:t>Constraint</w:t>
       </w:r>
-      <w:bookmarkEnd w:id="59"/>
       <w:bookmarkEnd w:id="60"/>
+      <w:bookmarkEnd w:id="61"/>
     </w:p>
     <w:tbl>
       <w:tblPr>
@@ -17823,8 +17894,8 @@
       <w:pPr>
         <w:pStyle w:val="Heading2"/>
       </w:pPr>
-      <w:bookmarkStart w:id="61" w:name="_Toc415940680"/>
-      <w:bookmarkStart w:id="62" w:name="_Toc415940833"/>
+      <w:bookmarkStart w:id="62" w:name="_Toc415940680"/>
+      <w:bookmarkStart w:id="63" w:name="_Toc415940833"/>
       <w:r>
         <w:t>2.9.</w:t>
       </w:r>
@@ -17840,8 +17911,8 @@
       <w:r>
         <w:t>LogType</w:t>
       </w:r>
-      <w:bookmarkEnd w:id="61"/>
       <w:bookmarkEnd w:id="62"/>
+      <w:bookmarkEnd w:id="63"/>
     </w:p>
     <w:tbl>
       <w:tblPr>
@@ -18487,14 +18558,14 @@
           <w:numId w:val="11"/>
         </w:numPr>
       </w:pPr>
-      <w:bookmarkStart w:id="63" w:name="_Toc415940681"/>
-      <w:bookmarkStart w:id="64" w:name="_Toc415940834"/>
+      <w:bookmarkStart w:id="64" w:name="_Toc415940681"/>
+      <w:bookmarkStart w:id="65" w:name="_Toc415940834"/>
       <w:r>
         <w:lastRenderedPageBreak/>
         <w:t>Constraint</w:t>
       </w:r>
-      <w:bookmarkEnd w:id="63"/>
       <w:bookmarkEnd w:id="64"/>
+      <w:bookmarkEnd w:id="65"/>
     </w:p>
     <w:tbl>
       <w:tblPr>
@@ -18725,8 +18796,8 @@
       <w:pPr>
         <w:pStyle w:val="Heading2"/>
       </w:pPr>
-      <w:bookmarkStart w:id="65" w:name="_Toc415940682"/>
-      <w:bookmarkStart w:id="66" w:name="_Toc415940835"/>
+      <w:bookmarkStart w:id="66" w:name="_Toc415940682"/>
+      <w:bookmarkStart w:id="67" w:name="_Toc415940835"/>
       <w:r>
         <w:t>2.</w:t>
       </w:r>
@@ -18745,8 +18816,8 @@
       <w:r>
         <w:t>Log</w:t>
       </w:r>
-      <w:bookmarkEnd w:id="65"/>
       <w:bookmarkEnd w:id="66"/>
+      <w:bookmarkEnd w:id="67"/>
     </w:p>
     <w:tbl>
       <w:tblPr>
@@ -20160,8 +20231,8 @@
       <w:pPr>
         <w:pStyle w:val="Heading3"/>
       </w:pPr>
-      <w:bookmarkStart w:id="67" w:name="_Toc415940683"/>
-      <w:bookmarkStart w:id="68" w:name="_Toc415940836"/>
+      <w:bookmarkStart w:id="68" w:name="_Toc415940683"/>
+      <w:bookmarkStart w:id="69" w:name="_Toc415940836"/>
       <w:r>
         <w:t>2.10</w:t>
       </w:r>
@@ -20171,8 +20242,8 @@
       <w:r>
         <w:t xml:space="preserve"> Constraint</w:t>
       </w:r>
-      <w:bookmarkEnd w:id="67"/>
       <w:bookmarkEnd w:id="68"/>
+      <w:bookmarkEnd w:id="69"/>
     </w:p>
     <w:tbl>
       <w:tblPr>
@@ -20631,13 +20702,13 @@
           <w:numId w:val="12"/>
         </w:numPr>
       </w:pPr>
-      <w:bookmarkStart w:id="69" w:name="_Toc415940684"/>
-      <w:bookmarkStart w:id="70" w:name="_Toc415940837"/>
+      <w:bookmarkStart w:id="70" w:name="_Toc415940684"/>
+      <w:bookmarkStart w:id="71" w:name="_Toc415940837"/>
       <w:r>
         <w:t>Bảng Config</w:t>
       </w:r>
-      <w:bookmarkEnd w:id="69"/>
       <w:bookmarkEnd w:id="70"/>
+      <w:bookmarkEnd w:id="71"/>
     </w:p>
     <w:tbl>
       <w:tblPr>
@@ -21659,8 +21730,8 @@
         <w:pStyle w:val="Heading3"/>
         <w:ind w:left="0" w:firstLine="0"/>
       </w:pPr>
-      <w:bookmarkStart w:id="71" w:name="_Toc415940685"/>
-      <w:bookmarkStart w:id="72" w:name="_Toc415940838"/>
+      <w:bookmarkStart w:id="72" w:name="_Toc415940685"/>
+      <w:bookmarkStart w:id="73" w:name="_Toc415940838"/>
       <w:r>
         <w:t xml:space="preserve">2.11.1. </w:t>
       </w:r>
@@ -21899,8 +21970,6 @@
       <w:pPr>
         <w:pStyle w:val="Heading3"/>
       </w:pPr>
-      <w:bookmarkStart w:id="73" w:name="_GoBack"/>
-      <w:bookmarkEnd w:id="73"/>
     </w:p>
     <w:p>
       <w:pPr>
@@ -21915,8 +21984,8 @@
       <w:r>
         <w:t>CÁC FILE DỮ LIỆU</w:t>
       </w:r>
-      <w:bookmarkEnd w:id="71"/>
       <w:bookmarkEnd w:id="72"/>
+      <w:bookmarkEnd w:id="73"/>
       <w:bookmarkEnd w:id="74"/>
     </w:p>
     <w:p>
@@ -21924,18 +21993,13 @@
         <w:jc w:val="left"/>
       </w:pPr>
       <w:r>
-        <w:t xml:space="preserve">Sử dụng 1 file DataBase có tên </w:t>
-      </w:r>
-      <w:proofErr w:type="gramStart"/>
-      <w:r>
-        <w:t xml:space="preserve">là  </w:t>
+        <w:t>Sử dụ</w:t>
       </w:r>
       <w:r>
-        <w:t>ATM</w:t>
+        <w:t xml:space="preserve">ng 1 file DataBase có tên là </w:t>
       </w:r>
-      <w:proofErr w:type="gramEnd"/>
       <w:r>
-        <w:t>_System</w:t>
+        <w:t>ATM_System</w:t>
       </w:r>
       <w:r>
         <w:t xml:space="preserve"> được lưu trữ tại hệ quản trị cơ sở dữ liệu </w:t>
@@ -21944,7 +22008,13 @@
         <w:rPr>
           <w:szCs w:val="28"/>
         </w:rPr>
-        <w:t>Microsoft  SQL Server</w:t>
+        <w:t xml:space="preserve">Microsoft </w:t>
+      </w:r>
+      <w:r>
+        <w:rPr>
+          <w:szCs w:val="28"/>
+        </w:rPr>
+        <w:t>SQL Server</w:t>
       </w:r>
       <w:r>
         <w:rPr>
@@ -21987,33 +22057,29 @@
         </w:rPr>
         <w:tab/>
       </w:r>
-      <w:proofErr w:type="gramStart"/>
       <w:r>
         <w:rPr>
           <w:szCs w:val="28"/>
         </w:rPr>
-        <w:t>Microsoft  SQL</w:t>
+        <w:t xml:space="preserve">Microsoft </w:t>
       </w:r>
-      <w:proofErr w:type="gramEnd"/>
       <w:r>
         <w:rPr>
           <w:szCs w:val="28"/>
         </w:rPr>
-        <w:t xml:space="preserve"> Server là một hệ quản trị cơ sở dữ liệu quan hệ do Microsoft phát triển. SQL Server là một hệ quản trị cơ sở dữ liệu quan hệ mạng máy tính hoạt động </w:t>
+        <w:t>SQL Server là một hệ quản trị cơ sở dữ liệu quan hệ do Microsoft phát triển. SQL Server là một hệ quản trị cơ sở dữ liệu quan hệ mạng máy tính hoạt độ</w:t>
       </w:r>
-      <w:proofErr w:type="gramStart"/>
       <w:r>
         <w:rPr>
           <w:szCs w:val="28"/>
         </w:rPr>
-        <w:t>theo</w:t>
+        <w:t xml:space="preserve">ng </w:t>
       </w:r>
-      <w:proofErr w:type="gramEnd"/>
       <w:r>
         <w:rPr>
           <w:szCs w:val="28"/>
         </w:rPr>
-        <w:t xml:space="preserve"> mô hình khách chủ cho phép đồng thời cùng lúc có nhiều người dùng truy xuất đến dữ liệu, quản lý việc truy nhập hợp lệ và các quyền hạn của từng người dùng trên mạng. </w:t>
+        <w:t xml:space="preserve">theo mô hình khách chủ cho phép đồng thời cùng lúc có nhiều người dùng truy xuất đến dữ liệu, quản lý việc truy nhập hợp lệ và các quyền hạn của từng người dùng trên mạng. </w:t>
       </w:r>
     </w:p>
     <w:p>
@@ -22039,33 +22105,55 @@
         <w:rPr>
           <w:szCs w:val="28"/>
         </w:rPr>
-        <w:t xml:space="preserve">sử dụng </w:t>
-      </w:r>
-      <w:proofErr w:type="gramStart"/>
-      <w:r>
-        <w:rPr>
-          <w:szCs w:val="28"/>
-        </w:rPr>
-        <w:t>hệ  quản</w:t>
-      </w:r>
-      <w:proofErr w:type="gramEnd"/>
-      <w:r>
-        <w:rPr>
-          <w:szCs w:val="28"/>
-        </w:rPr>
-        <w:t xml:space="preserve"> trị</w:t>
+        <w:t>sử dụng hệ</w:t>
       </w:r>
       <w:r>
         <w:rPr>
           <w:szCs w:val="28"/>
         </w:rPr>
-        <w:t xml:space="preserve">  CSDL SQL Server 2012</w:t>
+        <w:t xml:space="preserve"> </w:t>
       </w:r>
       <w:r>
         <w:rPr>
           <w:szCs w:val="28"/>
         </w:rPr>
-        <w:t xml:space="preserve"> để lưu  trữ lại CSDL của hệ thống</w:t>
+        <w:t>quản trị</w:t>
+      </w:r>
+      <w:r>
+        <w:rPr>
+          <w:szCs w:val="28"/>
+        </w:rPr>
+        <w:t xml:space="preserve"> </w:t>
+      </w:r>
+      <w:r>
+        <w:rPr>
+          <w:szCs w:val="28"/>
+        </w:rPr>
+        <w:t>CSDL SQL Server 2012</w:t>
+      </w:r>
+      <w:r>
+        <w:rPr>
+          <w:szCs w:val="28"/>
+        </w:rPr>
+        <w:t xml:space="preserve"> để</w:t>
+      </w:r>
+      <w:r>
+        <w:rPr>
+          <w:szCs w:val="28"/>
+        </w:rPr>
+        <w:t xml:space="preserve"> lưu </w:t>
+      </w:r>
+      <w:r>
+        <w:rPr>
+          <w:szCs w:val="28"/>
+        </w:rPr>
+        <w:t>trữ lại CSDL của hệ thống</w:t>
+      </w:r>
+      <w:r>
+        <w:rPr>
+          <w:szCs w:val="28"/>
+        </w:rPr>
+        <w:t>.</w:t>
       </w:r>
     </w:p>
     <w:p>
@@ -22077,9 +22165,9 @@
       </w:pPr>
     </w:p>
     <w:sectPr>
-      <w:headerReference w:type="default" r:id="rId14"/>
-      <w:footerReference w:type="default" r:id="rId15"/>
-      <w:footerReference w:type="first" r:id="rId16"/>
+      <w:headerReference w:type="default" r:id="rId13"/>
+      <w:footerReference w:type="default" r:id="rId14"/>
+      <w:footerReference w:type="first" r:id="rId15"/>
       <w:pgSz w:w="12240" w:h="15840" w:code="1"/>
       <w:pgMar w:top="1134" w:right="1134" w:bottom="1134" w:left="1134" w:header="720" w:footer="0" w:gutter="0"/>
       <w:cols w:space="720"/>
@@ -22091,7 +22179,7 @@
 </file>
 
 <file path=word/endnotes.xml><?xml version="1.0" encoding="utf-8"?>
-<w:endnotes xmlns:wpc="http://schemas.microsoft.com/office/word/2010/wordprocessingCanvas" xmlns:mc="http://schemas.openxmlformats.org/markup-compatibility/2006" xmlns:o="urn:schemas-microsoft-com:office:office" xmlns:r="http://schemas.openxmlformats.org/officeDocument/2006/relationships" xmlns:m="http://schemas.openxmlformats.org/officeDocument/2006/math" xmlns:v="urn:schemas-microsoft-com:vml" xmlns:wp14="http://schemas.microsoft.com/office/word/2010/wordprocessingDrawing" xmlns:wp="http://schemas.openxmlformats.org/drawingml/2006/wordprocessingDrawing" xmlns:w10="urn:schemas-microsoft-com:office:word" xmlns:w="http://schemas.openxmlformats.org/wordprocessingml/2006/main" xmlns:w14="http://schemas.microsoft.com/office/word/2010/wordml" xmlns:wpg="http://schemas.microsoft.com/office/word/2010/wordprocessingGroup" xmlns:wpi="http://schemas.microsoft.com/office/word/2010/wordprocessingInk" xmlns:wne="http://schemas.microsoft.com/office/word/2006/wordml" xmlns:wps="http://schemas.microsoft.com/office/word/2010/wordprocessingShape" mc:Ignorable="w14 wp14">
+<w:endnotes xmlns:wpc="http://schemas.microsoft.com/office/word/2010/wordprocessingCanvas" xmlns:mc="http://schemas.openxmlformats.org/markup-compatibility/2006" xmlns:o="urn:schemas-microsoft-com:office:office" xmlns:r="http://schemas.openxmlformats.org/officeDocument/2006/relationships" xmlns:m="http://schemas.openxmlformats.org/officeDocument/2006/math" xmlns:v="urn:schemas-microsoft-com:vml" xmlns:wp14="http://schemas.microsoft.com/office/word/2010/wordprocessingDrawing" xmlns:wp="http://schemas.openxmlformats.org/drawingml/2006/wordprocessingDrawing" xmlns:w10="urn:schemas-microsoft-com:office:word" xmlns:w="http://schemas.openxmlformats.org/wordprocessingml/2006/main" xmlns:w14="http://schemas.microsoft.com/office/word/2010/wordml" xmlns:w15="http://schemas.microsoft.com/office/word/2012/wordml" xmlns:wpg="http://schemas.microsoft.com/office/word/2010/wordprocessingGroup" xmlns:wpi="http://schemas.microsoft.com/office/word/2010/wordprocessingInk" xmlns:wne="http://schemas.microsoft.com/office/word/2006/wordml" xmlns:wps="http://schemas.microsoft.com/office/word/2010/wordprocessingShape" mc:Ignorable="w14 w15 wp14">
   <w:endnote w:type="separator" w:id="-1">
     <w:p>
       <w:pPr>
@@ -22116,7 +22204,7 @@
 </file>
 
 <file path=word/footer1.xml><?xml version="1.0" encoding="utf-8"?>
-<w:ftr xmlns:wpc="http://schemas.microsoft.com/office/word/2010/wordprocessingCanvas" xmlns:mc="http://schemas.openxmlformats.org/markup-compatibility/2006" xmlns:o="urn:schemas-microsoft-com:office:office" xmlns:r="http://schemas.openxmlformats.org/officeDocument/2006/relationships" xmlns:m="http://schemas.openxmlformats.org/officeDocument/2006/math" xmlns:v="urn:schemas-microsoft-com:vml" xmlns:wp14="http://schemas.microsoft.com/office/word/2010/wordprocessingDrawing" xmlns:wp="http://schemas.openxmlformats.org/drawingml/2006/wordprocessingDrawing" xmlns:w10="urn:schemas-microsoft-com:office:word" xmlns:w="http://schemas.openxmlformats.org/wordprocessingml/2006/main" xmlns:w14="http://schemas.microsoft.com/office/word/2010/wordml" xmlns:wpg="http://schemas.microsoft.com/office/word/2010/wordprocessingGroup" xmlns:wpi="http://schemas.microsoft.com/office/word/2010/wordprocessingInk" xmlns:wne="http://schemas.microsoft.com/office/word/2006/wordml" xmlns:wps="http://schemas.microsoft.com/office/word/2010/wordprocessingShape" mc:Ignorable="w14 wp14">
+<w:ftr xmlns:wpc="http://schemas.microsoft.com/office/word/2010/wordprocessingCanvas" xmlns:mc="http://schemas.openxmlformats.org/markup-compatibility/2006" xmlns:o="urn:schemas-microsoft-com:office:office" xmlns:r="http://schemas.openxmlformats.org/officeDocument/2006/relationships" xmlns:m="http://schemas.openxmlformats.org/officeDocument/2006/math" xmlns:v="urn:schemas-microsoft-com:vml" xmlns:wp14="http://schemas.microsoft.com/office/word/2010/wordprocessingDrawing" xmlns:wp="http://schemas.openxmlformats.org/drawingml/2006/wordprocessingDrawing" xmlns:w10="urn:schemas-microsoft-com:office:word" xmlns:w="http://schemas.openxmlformats.org/wordprocessingml/2006/main" xmlns:w14="http://schemas.microsoft.com/office/word/2010/wordml" xmlns:w15="http://schemas.microsoft.com/office/word/2012/wordml" xmlns:wpg="http://schemas.microsoft.com/office/word/2010/wordprocessingGroup" xmlns:wpi="http://schemas.microsoft.com/office/word/2010/wordprocessingInk" xmlns:wne="http://schemas.microsoft.com/office/word/2006/wordml" xmlns:wps="http://schemas.microsoft.com/office/word/2010/wordprocessingShape" mc:Ignorable="w14 w15 wp14">
   <w:p>
     <w:pPr>
       <w:pStyle w:val="Footer"/>
@@ -22157,7 +22245,7 @@
         <w:rFonts w:ascii="Cambria" w:hAnsi="Cambria"/>
         <w:noProof/>
       </w:rPr>
-      <w:t>17</w:t>
+      <w:t>18</w:t>
     </w:r>
     <w:r>
       <w:rPr>
@@ -22176,7 +22264,7 @@
 </file>
 
 <file path=word/footer2.xml><?xml version="1.0" encoding="utf-8"?>
-<w:ftr xmlns:wpc="http://schemas.microsoft.com/office/word/2010/wordprocessingCanvas" xmlns:mc="http://schemas.openxmlformats.org/markup-compatibility/2006" xmlns:o="urn:schemas-microsoft-com:office:office" xmlns:r="http://schemas.openxmlformats.org/officeDocument/2006/relationships" xmlns:m="http://schemas.openxmlformats.org/officeDocument/2006/math" xmlns:v="urn:schemas-microsoft-com:vml" xmlns:wp14="http://schemas.microsoft.com/office/word/2010/wordprocessingDrawing" xmlns:wp="http://schemas.openxmlformats.org/drawingml/2006/wordprocessingDrawing" xmlns:w10="urn:schemas-microsoft-com:office:word" xmlns:w="http://schemas.openxmlformats.org/wordprocessingml/2006/main" xmlns:w14="http://schemas.microsoft.com/office/word/2010/wordml" xmlns:wpg="http://schemas.microsoft.com/office/word/2010/wordprocessingGroup" xmlns:wpi="http://schemas.microsoft.com/office/word/2010/wordprocessingInk" xmlns:wne="http://schemas.microsoft.com/office/word/2006/wordml" xmlns:wps="http://schemas.microsoft.com/office/word/2010/wordprocessingShape" mc:Ignorable="w14 wp14">
+<w:ftr xmlns:wpc="http://schemas.microsoft.com/office/word/2010/wordprocessingCanvas" xmlns:mc="http://schemas.openxmlformats.org/markup-compatibility/2006" xmlns:o="urn:schemas-microsoft-com:office:office" xmlns:r="http://schemas.openxmlformats.org/officeDocument/2006/relationships" xmlns:m="http://schemas.openxmlformats.org/officeDocument/2006/math" xmlns:v="urn:schemas-microsoft-com:vml" xmlns:wp14="http://schemas.microsoft.com/office/word/2010/wordprocessingDrawing" xmlns:wp="http://schemas.openxmlformats.org/drawingml/2006/wordprocessingDrawing" xmlns:w10="urn:schemas-microsoft-com:office:word" xmlns:w="http://schemas.openxmlformats.org/wordprocessingml/2006/main" xmlns:w14="http://schemas.microsoft.com/office/word/2010/wordml" xmlns:w15="http://schemas.microsoft.com/office/word/2012/wordml" xmlns:wpg="http://schemas.microsoft.com/office/word/2010/wordprocessingGroup" xmlns:wpi="http://schemas.microsoft.com/office/word/2010/wordprocessingInk" xmlns:wne="http://schemas.microsoft.com/office/word/2006/wordml" xmlns:wps="http://schemas.microsoft.com/office/word/2010/wordprocessingShape" mc:Ignorable="w14 w15 wp14">
   <w:p>
     <w:pPr>
       <w:pStyle w:val="Footer"/>
@@ -22199,7 +22287,7 @@
 </file>
 
 <file path=word/footnotes.xml><?xml version="1.0" encoding="utf-8"?>
-<w:footnotes xmlns:wpc="http://schemas.microsoft.com/office/word/2010/wordprocessingCanvas" xmlns:mc="http://schemas.openxmlformats.org/markup-compatibility/2006" xmlns:o="urn:schemas-microsoft-com:office:office" xmlns:r="http://schemas.openxmlformats.org/officeDocument/2006/relationships" xmlns:m="http://schemas.openxmlformats.org/officeDocument/2006/math" xmlns:v="urn:schemas-microsoft-com:vml" xmlns:wp14="http://schemas.microsoft.com/office/word/2010/wordprocessingDrawing" xmlns:wp="http://schemas.openxmlformats.org/drawingml/2006/wordprocessingDrawing" xmlns:w10="urn:schemas-microsoft-com:office:word" xmlns:w="http://schemas.openxmlformats.org/wordprocessingml/2006/main" xmlns:w14="http://schemas.microsoft.com/office/word/2010/wordml" xmlns:wpg="http://schemas.microsoft.com/office/word/2010/wordprocessingGroup" xmlns:wpi="http://schemas.microsoft.com/office/word/2010/wordprocessingInk" xmlns:wne="http://schemas.microsoft.com/office/word/2006/wordml" xmlns:wps="http://schemas.microsoft.com/office/word/2010/wordprocessingShape" mc:Ignorable="w14 wp14">
+<w:footnotes xmlns:wpc="http://schemas.microsoft.com/office/word/2010/wordprocessingCanvas" xmlns:mc="http://schemas.openxmlformats.org/markup-compatibility/2006" xmlns:o="urn:schemas-microsoft-com:office:office" xmlns:r="http://schemas.openxmlformats.org/officeDocument/2006/relationships" xmlns:m="http://schemas.openxmlformats.org/officeDocument/2006/math" xmlns:v="urn:schemas-microsoft-com:vml" xmlns:wp14="http://schemas.microsoft.com/office/word/2010/wordprocessingDrawing" xmlns:wp="http://schemas.openxmlformats.org/drawingml/2006/wordprocessingDrawing" xmlns:w10="urn:schemas-microsoft-com:office:word" xmlns:w="http://schemas.openxmlformats.org/wordprocessingml/2006/main" xmlns:w14="http://schemas.microsoft.com/office/word/2010/wordml" xmlns:w15="http://schemas.microsoft.com/office/word/2012/wordml" xmlns:wpg="http://schemas.microsoft.com/office/word/2010/wordprocessingGroup" xmlns:wpi="http://schemas.microsoft.com/office/word/2010/wordprocessingInk" xmlns:wne="http://schemas.microsoft.com/office/word/2006/wordml" xmlns:wps="http://schemas.microsoft.com/office/word/2010/wordprocessingShape" mc:Ignorable="w14 w15 wp14">
   <w:footnote w:type="separator" w:id="-1">
     <w:p>
       <w:pPr>
@@ -22224,7 +22312,7 @@
 </file>
 
 <file path=word/header1.xml><?xml version="1.0" encoding="utf-8"?>
-<w:hdr xmlns:wpc="http://schemas.microsoft.com/office/word/2010/wordprocessingCanvas" xmlns:mc="http://schemas.openxmlformats.org/markup-compatibility/2006" xmlns:o="urn:schemas-microsoft-com:office:office" xmlns:r="http://schemas.openxmlformats.org/officeDocument/2006/relationships" xmlns:m="http://schemas.openxmlformats.org/officeDocument/2006/math" xmlns:v="urn:schemas-microsoft-com:vml" xmlns:wp14="http://schemas.microsoft.com/office/word/2010/wordprocessingDrawing" xmlns:wp="http://schemas.openxmlformats.org/drawingml/2006/wordprocessingDrawing" xmlns:w10="urn:schemas-microsoft-com:office:word" xmlns:w="http://schemas.openxmlformats.org/wordprocessingml/2006/main" xmlns:w14="http://schemas.microsoft.com/office/word/2010/wordml" xmlns:wpg="http://schemas.microsoft.com/office/word/2010/wordprocessingGroup" xmlns:wpi="http://schemas.microsoft.com/office/word/2010/wordprocessingInk" xmlns:wne="http://schemas.microsoft.com/office/word/2006/wordml" xmlns:wps="http://schemas.microsoft.com/office/word/2010/wordprocessingShape" mc:Ignorable="w14 wp14">
+<w:hdr xmlns:wpc="http://schemas.microsoft.com/office/word/2010/wordprocessingCanvas" xmlns:mc="http://schemas.openxmlformats.org/markup-compatibility/2006" xmlns:o="urn:schemas-microsoft-com:office:office" xmlns:r="http://schemas.openxmlformats.org/officeDocument/2006/relationships" xmlns:m="http://schemas.openxmlformats.org/officeDocument/2006/math" xmlns:v="urn:schemas-microsoft-com:vml" xmlns:wp14="http://schemas.microsoft.com/office/word/2010/wordprocessingDrawing" xmlns:wp="http://schemas.openxmlformats.org/drawingml/2006/wordprocessingDrawing" xmlns:w10="urn:schemas-microsoft-com:office:word" xmlns:w="http://schemas.openxmlformats.org/wordprocessingml/2006/main" xmlns:w14="http://schemas.microsoft.com/office/word/2010/wordml" xmlns:w15="http://schemas.microsoft.com/office/word/2012/wordml" xmlns:wpg="http://schemas.microsoft.com/office/word/2010/wordprocessingGroup" xmlns:wpi="http://schemas.microsoft.com/office/word/2010/wordprocessingInk" xmlns:wne="http://schemas.microsoft.com/office/word/2006/wordml" xmlns:wps="http://schemas.microsoft.com/office/word/2010/wordprocessingShape" mc:Ignorable="w14 w15 wp14">
   <w:p>
     <w:pPr>
       <w:pStyle w:val="Header"/>
@@ -22272,7 +22360,7 @@
 </file>
 
 <file path=word/numbering.xml><?xml version="1.0" encoding="utf-8"?>
-<w:numbering xmlns:wpc="http://schemas.microsoft.com/office/word/2010/wordprocessingCanvas" xmlns:mc="http://schemas.openxmlformats.org/markup-compatibility/2006" xmlns:o="urn:schemas-microsoft-com:office:office" xmlns:r="http://schemas.openxmlformats.org/officeDocument/2006/relationships" xmlns:m="http://schemas.openxmlformats.org/officeDocument/2006/math" xmlns:v="urn:schemas-microsoft-com:vml" xmlns:wp14="http://schemas.microsoft.com/office/word/2010/wordprocessingDrawing" xmlns:wp="http://schemas.openxmlformats.org/drawingml/2006/wordprocessingDrawing" xmlns:w10="urn:schemas-microsoft-com:office:word" xmlns:w="http://schemas.openxmlformats.org/wordprocessingml/2006/main" xmlns:w14="http://schemas.microsoft.com/office/word/2010/wordml" xmlns:wpg="http://schemas.microsoft.com/office/word/2010/wordprocessingGroup" xmlns:wpi="http://schemas.microsoft.com/office/word/2010/wordprocessingInk" xmlns:wne="http://schemas.microsoft.com/office/word/2006/wordml" xmlns:wps="http://schemas.microsoft.com/office/word/2010/wordprocessingShape" mc:Ignorable="w14 wp14">
+<w:numbering xmlns:wpc="http://schemas.microsoft.com/office/word/2010/wordprocessingCanvas" xmlns:mc="http://schemas.openxmlformats.org/markup-compatibility/2006" xmlns:o="urn:schemas-microsoft-com:office:office" xmlns:r="http://schemas.openxmlformats.org/officeDocument/2006/relationships" xmlns:m="http://schemas.openxmlformats.org/officeDocument/2006/math" xmlns:v="urn:schemas-microsoft-com:vml" xmlns:wp14="http://schemas.microsoft.com/office/word/2010/wordprocessingDrawing" xmlns:wp="http://schemas.openxmlformats.org/drawingml/2006/wordprocessingDrawing" xmlns:w10="urn:schemas-microsoft-com:office:word" xmlns:w="http://schemas.openxmlformats.org/wordprocessingml/2006/main" xmlns:w14="http://schemas.microsoft.com/office/word/2010/wordml" xmlns:w15="http://schemas.microsoft.com/office/word/2012/wordml" xmlns:wpg="http://schemas.microsoft.com/office/word/2010/wordprocessingGroup" xmlns:wpi="http://schemas.microsoft.com/office/word/2010/wordprocessingInk" xmlns:wne="http://schemas.microsoft.com/office/word/2006/wordml" xmlns:wps="http://schemas.microsoft.com/office/word/2010/wordprocessingShape" mc:Ignorable="w14 w15 wp14">
   <w:abstractNum w:abstractNumId="0">
     <w:nsid w:val="06621DD0"/>
     <w:multiLevelType w:val="multilevel"/>
@@ -23266,6 +23354,119 @@
     </w:lvl>
   </w:abstractNum>
   <w:abstractNum w:abstractNumId="9">
+    <w:nsid w:val="422833BE"/>
+    <w:multiLevelType w:val="hybridMultilevel"/>
+    <w:tmpl w:val="A46647CC"/>
+    <w:lvl w:ilvl="0" w:tplc="A13025E2">
+      <w:start w:val="4"/>
+      <w:numFmt w:val="bullet"/>
+      <w:lvlText w:val="-"/>
+      <w:lvlJc w:val="left"/>
+      <w:pPr>
+        <w:ind w:left="720" w:hanging="360"/>
+      </w:pPr>
+      <w:rPr>
+        <w:rFonts w:ascii="Times New Roman" w:eastAsia="MS Mincho" w:hAnsi="Times New Roman" w:cs="Times New Roman" w:hint="default"/>
+      </w:rPr>
+    </w:lvl>
+    <w:lvl w:ilvl="1" w:tplc="04090003" w:tentative="1">
+      <w:start w:val="1"/>
+      <w:numFmt w:val="bullet"/>
+      <w:lvlText w:val="o"/>
+      <w:lvlJc w:val="left"/>
+      <w:pPr>
+        <w:ind w:left="1440" w:hanging="360"/>
+      </w:pPr>
+      <w:rPr>
+        <w:rFonts w:ascii="Courier New" w:hAnsi="Courier New" w:cs="Courier New" w:hint="default"/>
+      </w:rPr>
+    </w:lvl>
+    <w:lvl w:ilvl="2" w:tplc="04090005" w:tentative="1">
+      <w:start w:val="1"/>
+      <w:numFmt w:val="bullet"/>
+      <w:lvlText w:val=""/>
+      <w:lvlJc w:val="left"/>
+      <w:pPr>
+        <w:ind w:left="2160" w:hanging="360"/>
+      </w:pPr>
+      <w:rPr>
+        <w:rFonts w:ascii="Wingdings" w:hAnsi="Wingdings" w:hint="default"/>
+      </w:rPr>
+    </w:lvl>
+    <w:lvl w:ilvl="3" w:tplc="04090001" w:tentative="1">
+      <w:start w:val="1"/>
+      <w:numFmt w:val="bullet"/>
+      <w:lvlText w:val=""/>
+      <w:lvlJc w:val="left"/>
+      <w:pPr>
+        <w:ind w:left="2880" w:hanging="360"/>
+      </w:pPr>
+      <w:rPr>
+        <w:rFonts w:ascii="Symbol" w:hAnsi="Symbol" w:hint="default"/>
+      </w:rPr>
+    </w:lvl>
+    <w:lvl w:ilvl="4" w:tplc="04090003" w:tentative="1">
+      <w:start w:val="1"/>
+      <w:numFmt w:val="bullet"/>
+      <w:lvlText w:val="o"/>
+      <w:lvlJc w:val="left"/>
+      <w:pPr>
+        <w:ind w:left="3600" w:hanging="360"/>
+      </w:pPr>
+      <w:rPr>
+        <w:rFonts w:ascii="Courier New" w:hAnsi="Courier New" w:cs="Courier New" w:hint="default"/>
+      </w:rPr>
+    </w:lvl>
+    <w:lvl w:ilvl="5" w:tplc="04090005" w:tentative="1">
+      <w:start w:val="1"/>
+      <w:numFmt w:val="bullet"/>
+      <w:lvlText w:val=""/>
+      <w:lvlJc w:val="left"/>
+      <w:pPr>
+        <w:ind w:left="4320" w:hanging="360"/>
+      </w:pPr>
+      <w:rPr>
+        <w:rFonts w:ascii="Wingdings" w:hAnsi="Wingdings" w:hint="default"/>
+      </w:rPr>
+    </w:lvl>
+    <w:lvl w:ilvl="6" w:tplc="04090001" w:tentative="1">
+      <w:start w:val="1"/>
+      <w:numFmt w:val="bullet"/>
+      <w:lvlText w:val=""/>
+      <w:lvlJc w:val="left"/>
+      <w:pPr>
+        <w:ind w:left="5040" w:hanging="360"/>
+      </w:pPr>
+      <w:rPr>
+        <w:rFonts w:ascii="Symbol" w:hAnsi="Symbol" w:hint="default"/>
+      </w:rPr>
+    </w:lvl>
+    <w:lvl w:ilvl="7" w:tplc="04090003" w:tentative="1">
+      <w:start w:val="1"/>
+      <w:numFmt w:val="bullet"/>
+      <w:lvlText w:val="o"/>
+      <w:lvlJc w:val="left"/>
+      <w:pPr>
+        <w:ind w:left="5760" w:hanging="360"/>
+      </w:pPr>
+      <w:rPr>
+        <w:rFonts w:ascii="Courier New" w:hAnsi="Courier New" w:cs="Courier New" w:hint="default"/>
+      </w:rPr>
+    </w:lvl>
+    <w:lvl w:ilvl="8" w:tplc="04090005" w:tentative="1">
+      <w:start w:val="1"/>
+      <w:numFmt w:val="bullet"/>
+      <w:lvlText w:val=""/>
+      <w:lvlJc w:val="left"/>
+      <w:pPr>
+        <w:ind w:left="6480" w:hanging="360"/>
+      </w:pPr>
+      <w:rPr>
+        <w:rFonts w:ascii="Wingdings" w:hAnsi="Wingdings" w:hint="default"/>
+      </w:rPr>
+    </w:lvl>
+  </w:abstractNum>
+  <w:abstractNum w:abstractNumId="10">
     <w:nsid w:val="4E0A108F"/>
     <w:multiLevelType w:val="multilevel"/>
     <w:tmpl w:val="7B7A66E2"/>
@@ -23386,7 +23587,7 @@
       </w:rPr>
     </w:lvl>
   </w:abstractNum>
-  <w:abstractNum w:abstractNumId="10">
+  <w:abstractNum w:abstractNumId="11">
     <w:nsid w:val="52E2783E"/>
     <w:multiLevelType w:val="hybridMultilevel"/>
     <w:tmpl w:val="FC7A89F2"/>
@@ -23475,7 +23676,7 @@
       </w:pPr>
     </w:lvl>
   </w:abstractNum>
-  <w:abstractNum w:abstractNumId="11">
+  <w:abstractNum w:abstractNumId="12">
     <w:nsid w:val="692626DF"/>
     <w:multiLevelType w:val="hybridMultilevel"/>
     <w:tmpl w:val="C30C478E"/>
@@ -23587,11 +23788,124 @@
       </w:rPr>
     </w:lvl>
   </w:abstractNum>
+  <w:abstractNum w:abstractNumId="13">
+    <w:nsid w:val="6ED119AC"/>
+    <w:multiLevelType w:val="hybridMultilevel"/>
+    <w:tmpl w:val="451A8276"/>
+    <w:lvl w:ilvl="0" w:tplc="2DD0D0F0">
+      <w:start w:val="4"/>
+      <w:numFmt w:val="bullet"/>
+      <w:lvlText w:val="-"/>
+      <w:lvlJc w:val="left"/>
+      <w:pPr>
+        <w:ind w:left="720" w:hanging="360"/>
+      </w:pPr>
+      <w:rPr>
+        <w:rFonts w:ascii="Times New Roman" w:eastAsia="MS Mincho" w:hAnsi="Times New Roman" w:cs="Times New Roman" w:hint="default"/>
+      </w:rPr>
+    </w:lvl>
+    <w:lvl w:ilvl="1" w:tplc="04090003" w:tentative="1">
+      <w:start w:val="1"/>
+      <w:numFmt w:val="bullet"/>
+      <w:lvlText w:val="o"/>
+      <w:lvlJc w:val="left"/>
+      <w:pPr>
+        <w:ind w:left="1440" w:hanging="360"/>
+      </w:pPr>
+      <w:rPr>
+        <w:rFonts w:ascii="Courier New" w:hAnsi="Courier New" w:cs="Courier New" w:hint="default"/>
+      </w:rPr>
+    </w:lvl>
+    <w:lvl w:ilvl="2" w:tplc="04090005" w:tentative="1">
+      <w:start w:val="1"/>
+      <w:numFmt w:val="bullet"/>
+      <w:lvlText w:val=""/>
+      <w:lvlJc w:val="left"/>
+      <w:pPr>
+        <w:ind w:left="2160" w:hanging="360"/>
+      </w:pPr>
+      <w:rPr>
+        <w:rFonts w:ascii="Wingdings" w:hAnsi="Wingdings" w:hint="default"/>
+      </w:rPr>
+    </w:lvl>
+    <w:lvl w:ilvl="3" w:tplc="04090001" w:tentative="1">
+      <w:start w:val="1"/>
+      <w:numFmt w:val="bullet"/>
+      <w:lvlText w:val=""/>
+      <w:lvlJc w:val="left"/>
+      <w:pPr>
+        <w:ind w:left="2880" w:hanging="360"/>
+      </w:pPr>
+      <w:rPr>
+        <w:rFonts w:ascii="Symbol" w:hAnsi="Symbol" w:hint="default"/>
+      </w:rPr>
+    </w:lvl>
+    <w:lvl w:ilvl="4" w:tplc="04090003" w:tentative="1">
+      <w:start w:val="1"/>
+      <w:numFmt w:val="bullet"/>
+      <w:lvlText w:val="o"/>
+      <w:lvlJc w:val="left"/>
+      <w:pPr>
+        <w:ind w:left="3600" w:hanging="360"/>
+      </w:pPr>
+      <w:rPr>
+        <w:rFonts w:ascii="Courier New" w:hAnsi="Courier New" w:cs="Courier New" w:hint="default"/>
+      </w:rPr>
+    </w:lvl>
+    <w:lvl w:ilvl="5" w:tplc="04090005" w:tentative="1">
+      <w:start w:val="1"/>
+      <w:numFmt w:val="bullet"/>
+      <w:lvlText w:val=""/>
+      <w:lvlJc w:val="left"/>
+      <w:pPr>
+        <w:ind w:left="4320" w:hanging="360"/>
+      </w:pPr>
+      <w:rPr>
+        <w:rFonts w:ascii="Wingdings" w:hAnsi="Wingdings" w:hint="default"/>
+      </w:rPr>
+    </w:lvl>
+    <w:lvl w:ilvl="6" w:tplc="04090001" w:tentative="1">
+      <w:start w:val="1"/>
+      <w:numFmt w:val="bullet"/>
+      <w:lvlText w:val=""/>
+      <w:lvlJc w:val="left"/>
+      <w:pPr>
+        <w:ind w:left="5040" w:hanging="360"/>
+      </w:pPr>
+      <w:rPr>
+        <w:rFonts w:ascii="Symbol" w:hAnsi="Symbol" w:hint="default"/>
+      </w:rPr>
+    </w:lvl>
+    <w:lvl w:ilvl="7" w:tplc="04090003" w:tentative="1">
+      <w:start w:val="1"/>
+      <w:numFmt w:val="bullet"/>
+      <w:lvlText w:val="o"/>
+      <w:lvlJc w:val="left"/>
+      <w:pPr>
+        <w:ind w:left="5760" w:hanging="360"/>
+      </w:pPr>
+      <w:rPr>
+        <w:rFonts w:ascii="Courier New" w:hAnsi="Courier New" w:cs="Courier New" w:hint="default"/>
+      </w:rPr>
+    </w:lvl>
+    <w:lvl w:ilvl="8" w:tplc="04090005" w:tentative="1">
+      <w:start w:val="1"/>
+      <w:numFmt w:val="bullet"/>
+      <w:lvlText w:val=""/>
+      <w:lvlJc w:val="left"/>
+      <w:pPr>
+        <w:ind w:left="6480" w:hanging="360"/>
+      </w:pPr>
+      <w:rPr>
+        <w:rFonts w:ascii="Wingdings" w:hAnsi="Wingdings" w:hint="default"/>
+      </w:rPr>
+    </w:lvl>
+  </w:abstractNum>
   <w:num w:numId="1">
     <w:abstractNumId w:val="6"/>
   </w:num>
   <w:num w:numId="2">
-    <w:abstractNumId w:val="11"/>
+    <w:abstractNumId w:val="12"/>
   </w:num>
   <w:num w:numId="3">
     <w:abstractNumId w:val="2"/>
@@ -23600,10 +23914,10 @@
     <w:abstractNumId w:val="1"/>
   </w:num>
   <w:num w:numId="5">
-    <w:abstractNumId w:val="9"/>
+    <w:abstractNumId w:val="10"/>
   </w:num>
   <w:num w:numId="6">
-    <w:abstractNumId w:val="10"/>
+    <w:abstractNumId w:val="11"/>
   </w:num>
   <w:num w:numId="7">
     <w:abstractNumId w:val="7"/>
@@ -23623,11 +23937,17 @@
   <w:num w:numId="12">
     <w:abstractNumId w:val="8"/>
   </w:num>
+  <w:num w:numId="13">
+    <w:abstractNumId w:val="9"/>
+  </w:num>
+  <w:num w:numId="14">
+    <w:abstractNumId w:val="13"/>
+  </w:num>
 </w:numbering>
 </file>
 
 <file path=word/styles.xml><?xml version="1.0" encoding="utf-8"?>
-<w:styles xmlns:mc="http://schemas.openxmlformats.org/markup-compatibility/2006" xmlns:r="http://schemas.openxmlformats.org/officeDocument/2006/relationships" xmlns:w="http://schemas.openxmlformats.org/wordprocessingml/2006/main" xmlns:w14="http://schemas.microsoft.com/office/word/2010/wordml" mc:Ignorable="w14">
+<w:styles xmlns:mc="http://schemas.openxmlformats.org/markup-compatibility/2006" xmlns:r="http://schemas.openxmlformats.org/officeDocument/2006/relationships" xmlns:w="http://schemas.openxmlformats.org/wordprocessingml/2006/main" xmlns:w14="http://schemas.microsoft.com/office/word/2010/wordml" xmlns:w15="http://schemas.microsoft.com/office/word/2012/wordml" mc:Ignorable="w14 w15">
   <w:docDefaults>
     <w:rPrDefault>
       <w:rPr>
@@ -23643,144 +23963,378 @@
       </w:pPr>
     </w:pPrDefault>
   </w:docDefaults>
-  <w:latentStyles w:defLockedState="0" w:defUIPriority="99" w:defSemiHidden="1" w:defUnhideWhenUsed="1" w:defQFormat="0" w:count="267">
-    <w:lsdException w:name="Normal" w:semiHidden="0" w:uiPriority="0" w:unhideWhenUsed="0" w:qFormat="1"/>
-    <w:lsdException w:name="heading 1" w:semiHidden="0" w:uiPriority="9" w:unhideWhenUsed="0" w:qFormat="1"/>
-    <w:lsdException w:name="heading 2" w:uiPriority="9" w:qFormat="1"/>
-    <w:lsdException w:name="heading 3" w:uiPriority="9" w:qFormat="1"/>
-    <w:lsdException w:name="heading 4" w:uiPriority="9" w:qFormat="1"/>
-    <w:lsdException w:name="heading 5" w:uiPriority="9" w:qFormat="1"/>
-    <w:lsdException w:name="heading 6" w:uiPriority="9" w:qFormat="1"/>
-    <w:lsdException w:name="heading 7" w:uiPriority="9" w:qFormat="1"/>
-    <w:lsdException w:name="heading 8" w:uiPriority="9" w:qFormat="1"/>
-    <w:lsdException w:name="heading 9" w:uiPriority="9" w:qFormat="1"/>
-    <w:lsdException w:name="toc 1" w:uiPriority="39"/>
-    <w:lsdException w:name="toc 2" w:uiPriority="39"/>
-    <w:lsdException w:name="toc 3" w:uiPriority="39"/>
-    <w:lsdException w:name="toc 4" w:uiPriority="39"/>
-    <w:lsdException w:name="toc 5" w:uiPriority="39"/>
-    <w:lsdException w:name="toc 6" w:uiPriority="39"/>
-    <w:lsdException w:name="toc 7" w:uiPriority="39"/>
-    <w:lsdException w:name="toc 8" w:uiPriority="39"/>
-    <w:lsdException w:name="toc 9" w:uiPriority="39"/>
-    <w:lsdException w:name="caption" w:uiPriority="35" w:qFormat="1"/>
-    <w:lsdException w:name="Title" w:semiHidden="0" w:uiPriority="10" w:unhideWhenUsed="0" w:qFormat="1"/>
-    <w:lsdException w:name="Default Paragraph Font" w:uiPriority="1"/>
-    <w:lsdException w:name="Subtitle" w:semiHidden="0" w:uiPriority="11" w:unhideWhenUsed="0" w:qFormat="1"/>
-    <w:lsdException w:name="Strong" w:semiHidden="0" w:uiPriority="22" w:unhideWhenUsed="0" w:qFormat="1"/>
-    <w:lsdException w:name="Emphasis" w:semiHidden="0" w:uiPriority="20" w:unhideWhenUsed="0" w:qFormat="1"/>
-    <w:lsdException w:name="Table Grid" w:semiHidden="0" w:uiPriority="0" w:unhideWhenUsed="0"/>
-    <w:lsdException w:name="Placeholder Text" w:unhideWhenUsed="0"/>
-    <w:lsdException w:name="No Spacing" w:semiHidden="0" w:uiPriority="1" w:unhideWhenUsed="0" w:qFormat="1"/>
-    <w:lsdException w:name="Light Shading" w:semiHidden="0" w:uiPriority="60" w:unhideWhenUsed="0"/>
-    <w:lsdException w:name="Light List" w:semiHidden="0" w:uiPriority="61" w:unhideWhenUsed="0"/>
-    <w:lsdException w:name="Light Grid" w:semiHidden="0" w:uiPriority="62" w:unhideWhenUsed="0"/>
-    <w:lsdException w:name="Medium Shading 1" w:semiHidden="0" w:uiPriority="63" w:unhideWhenUsed="0"/>
-    <w:lsdException w:name="Medium Shading 2" w:semiHidden="0" w:uiPriority="64" w:unhideWhenUsed="0"/>
-    <w:lsdException w:name="Medium List 1" w:semiHidden="0" w:uiPriority="65" w:unhideWhenUsed="0"/>
-    <w:lsdException w:name="Medium List 2" w:semiHidden="0" w:uiPriority="66" w:unhideWhenUsed="0"/>
-    <w:lsdException w:name="Medium Grid 1" w:semiHidden="0" w:uiPriority="67" w:unhideWhenUsed="0"/>
-    <w:lsdException w:name="Medium Grid 2" w:semiHidden="0" w:uiPriority="68" w:unhideWhenUsed="0"/>
-    <w:lsdException w:name="Medium Grid 3" w:semiHidden="0" w:uiPriority="69" w:unhideWhenUsed="0"/>
-    <w:lsdException w:name="Dark List" w:semiHidden="0" w:uiPriority="70" w:unhideWhenUsed="0"/>
-    <w:lsdException w:name="Colorful Shading" w:semiHidden="0" w:uiPriority="71" w:unhideWhenUsed="0"/>
-    <w:lsdException w:name="Colorful List" w:semiHidden="0" w:uiPriority="72" w:unhideWhenUsed="0"/>
-    <w:lsdException w:name="Colorful Grid" w:semiHidden="0" w:uiPriority="73" w:unhideWhenUsed="0"/>
-    <w:lsdException w:name="Light Shading Accent 1" w:semiHidden="0" w:uiPriority="60" w:unhideWhenUsed="0"/>
-    <w:lsdException w:name="Light List Accent 1" w:semiHidden="0" w:uiPriority="61" w:unhideWhenUsed="0"/>
-    <w:lsdException w:name="Light Grid Accent 1" w:semiHidden="0" w:uiPriority="62" w:unhideWhenUsed="0"/>
-    <w:lsdException w:name="Medium Shading 1 Accent 1" w:semiHidden="0" w:uiPriority="63" w:unhideWhenUsed="0"/>
-    <w:lsdException w:name="Medium Shading 2 Accent 1" w:semiHidden="0" w:uiPriority="64" w:unhideWhenUsed="0"/>
-    <w:lsdException w:name="Medium List 1 Accent 1" w:semiHidden="0" w:uiPriority="65" w:unhideWhenUsed="0"/>
-    <w:lsdException w:name="Revision" w:unhideWhenUsed="0"/>
-    <w:lsdException w:name="List Paragraph" w:semiHidden="0" w:uiPriority="34" w:unhideWhenUsed="0" w:qFormat="1"/>
-    <w:lsdException w:name="Quote" w:semiHidden="0" w:uiPriority="29" w:unhideWhenUsed="0" w:qFormat="1"/>
-    <w:lsdException w:name="Intense Quote" w:semiHidden="0" w:uiPriority="30" w:unhideWhenUsed="0" w:qFormat="1"/>
-    <w:lsdException w:name="Medium List 2 Accent 1" w:semiHidden="0" w:uiPriority="66" w:unhideWhenUsed="0"/>
-    <w:lsdException w:name="Medium Grid 1 Accent 1" w:semiHidden="0" w:uiPriority="67" w:unhideWhenUsed="0"/>
-    <w:lsdException w:name="Medium Grid 2 Accent 1" w:semiHidden="0" w:uiPriority="68" w:unhideWhenUsed="0"/>
-    <w:lsdException w:name="Medium Grid 3 Accent 1" w:semiHidden="0" w:uiPriority="69" w:unhideWhenUsed="0"/>
-    <w:lsdException w:name="Dark List Accent 1" w:semiHidden="0" w:uiPriority="70" w:unhideWhenUsed="0"/>
-    <w:lsdException w:name="Colorful Shading Accent 1" w:semiHidden="0" w:uiPriority="71" w:unhideWhenUsed="0"/>
-    <w:lsdException w:name="Colorful List Accent 1" w:semiHidden="0" w:uiPriority="72" w:unhideWhenUsed="0"/>
-    <w:lsdException w:name="Colorful Grid Accent 1" w:semiHidden="0" w:uiPriority="73" w:unhideWhenUsed="0"/>
-    <w:lsdException w:name="Light Shading Accent 2" w:semiHidden="0" w:uiPriority="60" w:unhideWhenUsed="0"/>
-    <w:lsdException w:name="Light List Accent 2" w:semiHidden="0" w:uiPriority="61" w:unhideWhenUsed="0"/>
-    <w:lsdException w:name="Light Grid Accent 2" w:semiHidden="0" w:uiPriority="62" w:unhideWhenUsed="0"/>
-    <w:lsdException w:name="Medium Shading 1 Accent 2" w:semiHidden="0" w:uiPriority="63" w:unhideWhenUsed="0"/>
-    <w:lsdException w:name="Medium Shading 2 Accent 2" w:semiHidden="0" w:uiPriority="64" w:unhideWhenUsed="0"/>
-    <w:lsdException w:name="Medium List 1 Accent 2" w:semiHidden="0" w:uiPriority="65" w:unhideWhenUsed="0"/>
-    <w:lsdException w:name="Medium List 2 Accent 2" w:semiHidden="0" w:uiPriority="66" w:unhideWhenUsed="0"/>
-    <w:lsdException w:name="Medium Grid 1 Accent 2" w:semiHidden="0" w:uiPriority="67" w:unhideWhenUsed="0"/>
-    <w:lsdException w:name="Medium Grid 2 Accent 2" w:semiHidden="0" w:uiPriority="68" w:unhideWhenUsed="0"/>
-    <w:lsdException w:name="Medium Grid 3 Accent 2" w:semiHidden="0" w:uiPriority="69" w:unhideWhenUsed="0"/>
-    <w:lsdException w:name="Dark List Accent 2" w:semiHidden="0" w:uiPriority="70" w:unhideWhenUsed="0"/>
-    <w:lsdException w:name="Colorful Shading Accent 2" w:semiHidden="0" w:uiPriority="71" w:unhideWhenUsed="0"/>
-    <w:lsdException w:name="Colorful List Accent 2" w:semiHidden="0" w:uiPriority="72" w:unhideWhenUsed="0"/>
-    <w:lsdException w:name="Colorful Grid Accent 2" w:semiHidden="0" w:uiPriority="73" w:unhideWhenUsed="0"/>
-    <w:lsdException w:name="Light Shading Accent 3" w:semiHidden="0" w:uiPriority="60" w:unhideWhenUsed="0"/>
-    <w:lsdException w:name="Light List Accent 3" w:semiHidden="0" w:uiPriority="61" w:unhideWhenUsed="0"/>
-    <w:lsdException w:name="Light Grid Accent 3" w:semiHidden="0" w:uiPriority="62" w:unhideWhenUsed="0"/>
-    <w:lsdException w:name="Medium Shading 1 Accent 3" w:semiHidden="0" w:uiPriority="63" w:unhideWhenUsed="0"/>
-    <w:lsdException w:name="Medium Shading 2 Accent 3" w:semiHidden="0" w:uiPriority="64" w:unhideWhenUsed="0"/>
-    <w:lsdException w:name="Medium List 1 Accent 3" w:semiHidden="0" w:uiPriority="65" w:unhideWhenUsed="0"/>
-    <w:lsdException w:name="Medium List 2 Accent 3" w:semiHidden="0" w:uiPriority="66" w:unhideWhenUsed="0"/>
-    <w:lsdException w:name="Medium Grid 1 Accent 3" w:semiHidden="0" w:uiPriority="67" w:unhideWhenUsed="0"/>
-    <w:lsdException w:name="Medium Grid 2 Accent 3" w:semiHidden="0" w:uiPriority="68" w:unhideWhenUsed="0"/>
-    <w:lsdException w:name="Medium Grid 3 Accent 3" w:semiHidden="0" w:uiPriority="69" w:unhideWhenUsed="0"/>
-    <w:lsdException w:name="Dark List Accent 3" w:semiHidden="0" w:uiPriority="70" w:unhideWhenUsed="0"/>
-    <w:lsdException w:name="Colorful Shading Accent 3" w:semiHidden="0" w:uiPriority="71" w:unhideWhenUsed="0"/>
-    <w:lsdException w:name="Colorful List Accent 3" w:semiHidden="0" w:uiPriority="72" w:unhideWhenUsed="0"/>
-    <w:lsdException w:name="Colorful Grid Accent 3" w:semiHidden="0" w:uiPriority="73" w:unhideWhenUsed="0"/>
-    <w:lsdException w:name="Light Shading Accent 4" w:semiHidden="0" w:uiPriority="60" w:unhideWhenUsed="0"/>
-    <w:lsdException w:name="Light List Accent 4" w:semiHidden="0" w:uiPriority="61" w:unhideWhenUsed="0"/>
-    <w:lsdException w:name="Light Grid Accent 4" w:semiHidden="0" w:uiPriority="62" w:unhideWhenUsed="0"/>
-    <w:lsdException w:name="Medium Shading 1 Accent 4" w:semiHidden="0" w:uiPriority="63" w:unhideWhenUsed="0"/>
-    <w:lsdException w:name="Medium Shading 2 Accent 4" w:semiHidden="0" w:uiPriority="64" w:unhideWhenUsed="0"/>
-    <w:lsdException w:name="Medium List 1 Accent 4" w:semiHidden="0" w:uiPriority="65" w:unhideWhenUsed="0"/>
-    <w:lsdException w:name="Medium List 2 Accent 4" w:semiHidden="0" w:uiPriority="66" w:unhideWhenUsed="0"/>
-    <w:lsdException w:name="Medium Grid 1 Accent 4" w:semiHidden="0" w:uiPriority="67" w:unhideWhenUsed="0"/>
-    <w:lsdException w:name="Medium Grid 2 Accent 4" w:semiHidden="0" w:uiPriority="68" w:unhideWhenUsed="0"/>
-    <w:lsdException w:name="Medium Grid 3 Accent 4" w:semiHidden="0" w:uiPriority="69" w:unhideWhenUsed="0"/>
-    <w:lsdException w:name="Dark List Accent 4" w:semiHidden="0" w:uiPriority="70" w:unhideWhenUsed="0"/>
-    <w:lsdException w:name="Colorful Shading Accent 4" w:semiHidden="0" w:uiPriority="71" w:unhideWhenUsed="0"/>
-    <w:lsdException w:name="Colorful List Accent 4" w:semiHidden="0" w:uiPriority="72" w:unhideWhenUsed="0"/>
-    <w:lsdException w:name="Colorful Grid Accent 4" w:semiHidden="0" w:uiPriority="73" w:unhideWhenUsed="0"/>
-    <w:lsdException w:name="Light Shading Accent 5" w:semiHidden="0" w:uiPriority="60" w:unhideWhenUsed="0"/>
-    <w:lsdException w:name="Light List Accent 5" w:semiHidden="0" w:uiPriority="61" w:unhideWhenUsed="0"/>
-    <w:lsdException w:name="Light Grid Accent 5" w:semiHidden="0" w:uiPriority="62" w:unhideWhenUsed="0"/>
-    <w:lsdException w:name="Medium Shading 1 Accent 5" w:semiHidden="0" w:uiPriority="63" w:unhideWhenUsed="0"/>
-    <w:lsdException w:name="Medium Shading 2 Accent 5" w:semiHidden="0" w:uiPriority="64" w:unhideWhenUsed="0"/>
-    <w:lsdException w:name="Medium List 1 Accent 5" w:semiHidden="0" w:uiPriority="65" w:unhideWhenUsed="0"/>
-    <w:lsdException w:name="Medium List 2 Accent 5" w:semiHidden="0" w:uiPriority="66" w:unhideWhenUsed="0"/>
-    <w:lsdException w:name="Medium Grid 1 Accent 5" w:semiHidden="0" w:uiPriority="67" w:unhideWhenUsed="0"/>
-    <w:lsdException w:name="Medium Grid 2 Accent 5" w:semiHidden="0" w:uiPriority="68" w:unhideWhenUsed="0"/>
-    <w:lsdException w:name="Medium Grid 3 Accent 5" w:semiHidden="0" w:uiPriority="69" w:unhideWhenUsed="0"/>
-    <w:lsdException w:name="Dark List Accent 5" w:semiHidden="0" w:uiPriority="70" w:unhideWhenUsed="0"/>
-    <w:lsdException w:name="Colorful Shading Accent 5" w:semiHidden="0" w:uiPriority="71" w:unhideWhenUsed="0"/>
-    <w:lsdException w:name="Colorful List Accent 5" w:semiHidden="0" w:uiPriority="72" w:unhideWhenUsed="0"/>
-    <w:lsdException w:name="Colorful Grid Accent 5" w:semiHidden="0" w:uiPriority="73" w:unhideWhenUsed="0"/>
-    <w:lsdException w:name="Light Shading Accent 6" w:semiHidden="0" w:uiPriority="60" w:unhideWhenUsed="0"/>
-    <w:lsdException w:name="Light List Accent 6" w:semiHidden="0" w:uiPriority="61" w:unhideWhenUsed="0"/>
-    <w:lsdException w:name="Light Grid Accent 6" w:semiHidden="0" w:uiPriority="62" w:unhideWhenUsed="0"/>
-    <w:lsdException w:name="Medium Shading 1 Accent 6" w:semiHidden="0" w:uiPriority="63" w:unhideWhenUsed="0"/>
-    <w:lsdException w:name="Medium Shading 2 Accent 6" w:semiHidden="0" w:uiPriority="64" w:unhideWhenUsed="0"/>
-    <w:lsdException w:name="Medium List 1 Accent 6" w:semiHidden="0" w:uiPriority="65" w:unhideWhenUsed="0"/>
-    <w:lsdException w:name="Medium List 2 Accent 6" w:semiHidden="0" w:uiPriority="66" w:unhideWhenUsed="0"/>
-    <w:lsdException w:name="Medium Grid 1 Accent 6" w:semiHidden="0" w:uiPriority="67" w:unhideWhenUsed="0"/>
-    <w:lsdException w:name="Medium Grid 2 Accent 6" w:semiHidden="0" w:uiPriority="68" w:unhideWhenUsed="0"/>
-    <w:lsdException w:name="Medium Grid 3 Accent 6" w:semiHidden="0" w:uiPriority="69" w:unhideWhenUsed="0"/>
-    <w:lsdException w:name="Dark List Accent 6" w:semiHidden="0" w:uiPriority="70" w:unhideWhenUsed="0"/>
-    <w:lsdException w:name="Colorful Shading Accent 6" w:semiHidden="0" w:uiPriority="71" w:unhideWhenUsed="0"/>
-    <w:lsdException w:name="Colorful List Accent 6" w:semiHidden="0" w:uiPriority="72" w:unhideWhenUsed="0"/>
-    <w:lsdException w:name="Colorful Grid Accent 6" w:semiHidden="0" w:uiPriority="73" w:unhideWhenUsed="0"/>
-    <w:lsdException w:name="Subtle Emphasis" w:semiHidden="0" w:uiPriority="19" w:unhideWhenUsed="0" w:qFormat="1"/>
-    <w:lsdException w:name="Intense Emphasis" w:semiHidden="0" w:uiPriority="21" w:unhideWhenUsed="0" w:qFormat="1"/>
-    <w:lsdException w:name="Subtle Reference" w:semiHidden="0" w:uiPriority="31" w:unhideWhenUsed="0" w:qFormat="1"/>
-    <w:lsdException w:name="Intense Reference" w:semiHidden="0" w:uiPriority="32" w:unhideWhenUsed="0" w:qFormat="1"/>
-    <w:lsdException w:name="Book Title" w:semiHidden="0" w:uiPriority="33" w:unhideWhenUsed="0" w:qFormat="1"/>
-    <w:lsdException w:name="Bibliography" w:uiPriority="37"/>
-    <w:lsdException w:name="TOC Heading" w:uiPriority="39" w:qFormat="1"/>
+  <w:latentStyles w:defLockedState="0" w:defUIPriority="99" w:defSemiHidden="0" w:defUnhideWhenUsed="0" w:defQFormat="0" w:count="371">
+    <w:lsdException w:name="Normal" w:uiPriority="0" w:qFormat="1"/>
+    <w:lsdException w:name="heading 1" w:uiPriority="9" w:qFormat="1"/>
+    <w:lsdException w:name="heading 2" w:semiHidden="1" w:uiPriority="9" w:unhideWhenUsed="1" w:qFormat="1"/>
+    <w:lsdException w:name="heading 3" w:semiHidden="1" w:uiPriority="9" w:unhideWhenUsed="1" w:qFormat="1"/>
+    <w:lsdException w:name="heading 4" w:semiHidden="1" w:uiPriority="9" w:unhideWhenUsed="1" w:qFormat="1"/>
+    <w:lsdException w:name="heading 5" w:semiHidden="1" w:uiPriority="9" w:unhideWhenUsed="1" w:qFormat="1"/>
+    <w:lsdException w:name="heading 6" w:semiHidden="1" w:uiPriority="9" w:unhideWhenUsed="1" w:qFormat="1"/>
+    <w:lsdException w:name="heading 7" w:semiHidden="1" w:uiPriority="9" w:unhideWhenUsed="1" w:qFormat="1"/>
+    <w:lsdException w:name="heading 8" w:semiHidden="1" w:uiPriority="9" w:unhideWhenUsed="1" w:qFormat="1"/>
+    <w:lsdException w:name="heading 9" w:semiHidden="1" w:uiPriority="9" w:unhideWhenUsed="1" w:qFormat="1"/>
+    <w:lsdException w:name="index 1" w:semiHidden="1" w:unhideWhenUsed="1"/>
+    <w:lsdException w:name="index 2" w:semiHidden="1" w:unhideWhenUsed="1"/>
+    <w:lsdException w:name="index 3" w:semiHidden="1" w:unhideWhenUsed="1"/>
+    <w:lsdException w:name="index 4" w:semiHidden="1" w:unhideWhenUsed="1"/>
+    <w:lsdException w:name="index 5" w:semiHidden="1" w:unhideWhenUsed="1"/>
+    <w:lsdException w:name="index 6" w:semiHidden="1" w:unhideWhenUsed="1"/>
+    <w:lsdException w:name="index 7" w:semiHidden="1" w:unhideWhenUsed="1"/>
+    <w:lsdException w:name="index 8" w:semiHidden="1" w:unhideWhenUsed="1"/>
+    <w:lsdException w:name="index 9" w:semiHidden="1" w:unhideWhenUsed="1"/>
+    <w:lsdException w:name="toc 1" w:semiHidden="1" w:uiPriority="39" w:unhideWhenUsed="1"/>
+    <w:lsdException w:name="toc 2" w:semiHidden="1" w:uiPriority="39" w:unhideWhenUsed="1"/>
+    <w:lsdException w:name="toc 3" w:semiHidden="1" w:uiPriority="39" w:unhideWhenUsed="1"/>
+    <w:lsdException w:name="toc 4" w:semiHidden="1" w:uiPriority="39" w:unhideWhenUsed="1"/>
+    <w:lsdException w:name="toc 5" w:semiHidden="1" w:uiPriority="39" w:unhideWhenUsed="1"/>
+    <w:lsdException w:name="toc 6" w:semiHidden="1" w:uiPriority="39" w:unhideWhenUsed="1"/>
+    <w:lsdException w:name="toc 7" w:semiHidden="1" w:uiPriority="39" w:unhideWhenUsed="1"/>
+    <w:lsdException w:name="toc 8" w:semiHidden="1" w:uiPriority="39" w:unhideWhenUsed="1"/>
+    <w:lsdException w:name="toc 9" w:semiHidden="1" w:uiPriority="39" w:unhideWhenUsed="1"/>
+    <w:lsdException w:name="Normal Indent" w:semiHidden="1" w:unhideWhenUsed="1"/>
+    <w:lsdException w:name="footnote text" w:semiHidden="1" w:unhideWhenUsed="1"/>
+    <w:lsdException w:name="annotation text" w:semiHidden="1" w:unhideWhenUsed="1"/>
+    <w:lsdException w:name="header" w:semiHidden="1" w:unhideWhenUsed="1"/>
+    <w:lsdException w:name="footer" w:semiHidden="1" w:unhideWhenUsed="1"/>
+    <w:lsdException w:name="index heading" w:semiHidden="1" w:unhideWhenUsed="1"/>
+    <w:lsdException w:name="caption" w:semiHidden="1" w:uiPriority="35" w:unhideWhenUsed="1" w:qFormat="1"/>
+    <w:lsdException w:name="table of figures" w:semiHidden="1" w:unhideWhenUsed="1"/>
+    <w:lsdException w:name="envelope address" w:semiHidden="1" w:unhideWhenUsed="1"/>
+    <w:lsdException w:name="envelope return" w:semiHidden="1" w:unhideWhenUsed="1"/>
+    <w:lsdException w:name="footnote reference" w:semiHidden="1" w:unhideWhenUsed="1"/>
+    <w:lsdException w:name="annotation reference" w:semiHidden="1" w:unhideWhenUsed="1"/>
+    <w:lsdException w:name="line number" w:semiHidden="1" w:unhideWhenUsed="1"/>
+    <w:lsdException w:name="page number" w:semiHidden="1" w:unhideWhenUsed="1"/>
+    <w:lsdException w:name="endnote reference" w:semiHidden="1" w:unhideWhenUsed="1"/>
+    <w:lsdException w:name="endnote text" w:semiHidden="1" w:unhideWhenUsed="1"/>
+    <w:lsdException w:name="table of authorities" w:semiHidden="1" w:unhideWhenUsed="1"/>
+    <w:lsdException w:name="macro" w:semiHidden="1" w:unhideWhenUsed="1"/>
+    <w:lsdException w:name="toa heading" w:semiHidden="1" w:unhideWhenUsed="1"/>
+    <w:lsdException w:name="List" w:semiHidden="1" w:unhideWhenUsed="1"/>
+    <w:lsdException w:name="List Bullet" w:semiHidden="1" w:unhideWhenUsed="1"/>
+    <w:lsdException w:name="List Number" w:semiHidden="1" w:unhideWhenUsed="1"/>
+    <w:lsdException w:name="List 2" w:semiHidden="1" w:unhideWhenUsed="1"/>
+    <w:lsdException w:name="List 3" w:semiHidden="1" w:unhideWhenUsed="1"/>
+    <w:lsdException w:name="List 4" w:semiHidden="1" w:unhideWhenUsed="1"/>
+    <w:lsdException w:name="List 5" w:semiHidden="1" w:unhideWhenUsed="1"/>
+    <w:lsdException w:name="List Bullet 2" w:semiHidden="1" w:unhideWhenUsed="1"/>
+    <w:lsdException w:name="List Bullet 3" w:semiHidden="1" w:unhideWhenUsed="1"/>
+    <w:lsdException w:name="List Bullet 4" w:semiHidden="1" w:unhideWhenUsed="1"/>
+    <w:lsdException w:name="List Bullet 5" w:semiHidden="1" w:unhideWhenUsed="1"/>
+    <w:lsdException w:name="List Number 2" w:semiHidden="1" w:unhideWhenUsed="1"/>
+    <w:lsdException w:name="List Number 3" w:semiHidden="1" w:unhideWhenUsed="1"/>
+    <w:lsdException w:name="List Number 4" w:semiHidden="1" w:unhideWhenUsed="1"/>
+    <w:lsdException w:name="List Number 5" w:semiHidden="1" w:unhideWhenUsed="1"/>
+    <w:lsdException w:name="Title" w:uiPriority="10" w:qFormat="1"/>
+    <w:lsdException w:name="Closing" w:semiHidden="1" w:unhideWhenUsed="1"/>
+    <w:lsdException w:name="Signature" w:semiHidden="1" w:unhideWhenUsed="1"/>
+    <w:lsdException w:name="Default Paragraph Font" w:semiHidden="1" w:uiPriority="1" w:unhideWhenUsed="1"/>
+    <w:lsdException w:name="Body Text" w:semiHidden="1" w:unhideWhenUsed="1"/>
+    <w:lsdException w:name="Body Text Indent" w:semiHidden="1" w:unhideWhenUsed="1"/>
+    <w:lsdException w:name="List Continue" w:semiHidden="1" w:unhideWhenUsed="1"/>
+    <w:lsdException w:name="List Continue 2" w:semiHidden="1" w:unhideWhenUsed="1"/>
+    <w:lsdException w:name="List Continue 3" w:semiHidden="1" w:unhideWhenUsed="1"/>
+    <w:lsdException w:name="List Continue 4" w:semiHidden="1" w:unhideWhenUsed="1"/>
+    <w:lsdException w:name="List Continue 5" w:semiHidden="1" w:unhideWhenUsed="1"/>
+    <w:lsdException w:name="Message Header" w:semiHidden="1" w:unhideWhenUsed="1"/>
+    <w:lsdException w:name="Subtitle" w:uiPriority="11" w:qFormat="1"/>
+    <w:lsdException w:name="Salutation" w:semiHidden="1" w:unhideWhenUsed="1"/>
+    <w:lsdException w:name="Date" w:semiHidden="1" w:unhideWhenUsed="1"/>
+    <w:lsdException w:name="Body Text First Indent" w:semiHidden="1" w:unhideWhenUsed="1"/>
+    <w:lsdException w:name="Body Text First Indent 2" w:semiHidden="1" w:unhideWhenUsed="1"/>
+    <w:lsdException w:name="Note Heading" w:semiHidden="1" w:unhideWhenUsed="1"/>
+    <w:lsdException w:name="Body Text 2" w:semiHidden="1" w:unhideWhenUsed="1"/>
+    <w:lsdException w:name="Body Text 3" w:semiHidden="1" w:unhideWhenUsed="1"/>
+    <w:lsdException w:name="Body Text Indent 2" w:semiHidden="1" w:unhideWhenUsed="1"/>
+    <w:lsdException w:name="Body Text Indent 3" w:semiHidden="1" w:unhideWhenUsed="1"/>
+    <w:lsdException w:name="Block Text" w:semiHidden="1" w:unhideWhenUsed="1"/>
+    <w:lsdException w:name="Hyperlink" w:semiHidden="1" w:unhideWhenUsed="1"/>
+    <w:lsdException w:name="FollowedHyperlink" w:semiHidden="1" w:unhideWhenUsed="1"/>
+    <w:lsdException w:name="Strong" w:uiPriority="22" w:qFormat="1"/>
+    <w:lsdException w:name="Emphasis" w:uiPriority="20" w:qFormat="1"/>
+    <w:lsdException w:name="Document Map" w:semiHidden="1" w:unhideWhenUsed="1"/>
+    <w:lsdException w:name="Plain Text" w:semiHidden="1" w:unhideWhenUsed="1"/>
+    <w:lsdException w:name="E-mail Signature" w:semiHidden="1" w:unhideWhenUsed="1"/>
+    <w:lsdException w:name="HTML Top of Form" w:semiHidden="1" w:unhideWhenUsed="1"/>
+    <w:lsdException w:name="HTML Bottom of Form" w:semiHidden="1" w:unhideWhenUsed="1"/>
+    <w:lsdException w:name="Normal (Web)" w:semiHidden="1" w:unhideWhenUsed="1"/>
+    <w:lsdException w:name="HTML Acronym" w:semiHidden="1" w:unhideWhenUsed="1"/>
+    <w:lsdException w:name="HTML Address" w:semiHidden="1" w:unhideWhenUsed="1"/>
+    <w:lsdException w:name="HTML Cite" w:semiHidden="1" w:unhideWhenUsed="1"/>
+    <w:lsdException w:name="HTML Code" w:semiHidden="1" w:unhideWhenUsed="1"/>
+    <w:lsdException w:name="HTML Definition" w:semiHidden="1" w:unhideWhenUsed="1"/>
+    <w:lsdException w:name="HTML Keyboard" w:semiHidden="1" w:unhideWhenUsed="1"/>
+    <w:lsdException w:name="HTML Preformatted" w:semiHidden="1" w:unhideWhenUsed="1"/>
+    <w:lsdException w:name="HTML Sample" w:semiHidden="1" w:unhideWhenUsed="1"/>
+    <w:lsdException w:name="HTML Typewriter" w:semiHidden="1" w:unhideWhenUsed="1"/>
+    <w:lsdException w:name="HTML Variable" w:semiHidden="1" w:unhideWhenUsed="1"/>
+    <w:lsdException w:name="Normal Table" w:semiHidden="1" w:unhideWhenUsed="1"/>
+    <w:lsdException w:name="annotation subject" w:semiHidden="1" w:unhideWhenUsed="1"/>
+    <w:lsdException w:name="No List" w:semiHidden="1" w:unhideWhenUsed="1"/>
+    <w:lsdException w:name="Outline List 1" w:semiHidden="1" w:unhideWhenUsed="1"/>
+    <w:lsdException w:name="Outline List 2" w:semiHidden="1" w:unhideWhenUsed="1"/>
+    <w:lsdException w:name="Outline List 3" w:semiHidden="1" w:unhideWhenUsed="1"/>
+    <w:lsdException w:name="Table Simple 1" w:semiHidden="1" w:unhideWhenUsed="1"/>
+    <w:lsdException w:name="Table Simple 2" w:semiHidden="1" w:unhideWhenUsed="1"/>
+    <w:lsdException w:name="Table Simple 3" w:semiHidden="1" w:unhideWhenUsed="1"/>
+    <w:lsdException w:name="Table Classic 1" w:semiHidden="1" w:unhideWhenUsed="1"/>
+    <w:lsdException w:name="Table Classic 2" w:semiHidden="1" w:unhideWhenUsed="1"/>
+    <w:lsdException w:name="Table Classic 3" w:semiHidden="1" w:unhideWhenUsed="1"/>
+    <w:lsdException w:name="Table Classic 4" w:semiHidden="1" w:unhideWhenUsed="1"/>
+    <w:lsdException w:name="Table Colorful 1" w:semiHidden="1" w:unhideWhenUsed="1"/>
+    <w:lsdException w:name="Table Colorful 2" w:semiHidden="1" w:unhideWhenUsed="1"/>
+    <w:lsdException w:name="Table Colorful 3" w:semiHidden="1" w:unhideWhenUsed="1"/>
+    <w:lsdException w:name="Table Columns 1" w:semiHidden="1" w:unhideWhenUsed="1"/>
+    <w:lsdException w:name="Table Columns 2" w:semiHidden="1" w:unhideWhenUsed="1"/>
+    <w:lsdException w:name="Table Columns 3" w:semiHidden="1" w:unhideWhenUsed="1"/>
+    <w:lsdException w:name="Table Columns 4" w:semiHidden="1" w:unhideWhenUsed="1"/>
+    <w:lsdException w:name="Table Columns 5" w:semiHidden="1" w:unhideWhenUsed="1"/>
+    <w:lsdException w:name="Table Grid 1" w:semiHidden="1" w:unhideWhenUsed="1"/>
+    <w:lsdException w:name="Table Grid 2" w:semiHidden="1" w:unhideWhenUsed="1"/>
+    <w:lsdException w:name="Table Grid 3" w:semiHidden="1" w:unhideWhenUsed="1"/>
+    <w:lsdException w:name="Table Grid 4" w:semiHidden="1" w:unhideWhenUsed="1"/>
+    <w:lsdException w:name="Table Grid 5" w:semiHidden="1" w:unhideWhenUsed="1"/>
+    <w:lsdException w:name="Table Grid 6" w:semiHidden="1" w:unhideWhenUsed="1"/>
+    <w:lsdException w:name="Table Grid 7" w:semiHidden="1" w:unhideWhenUsed="1"/>
+    <w:lsdException w:name="Table Grid 8" w:semiHidden="1" w:unhideWhenUsed="1"/>
+    <w:lsdException w:name="Table List 1" w:semiHidden="1" w:unhideWhenUsed="1"/>
+    <w:lsdException w:name="Table List 2" w:semiHidden="1" w:unhideWhenUsed="1"/>
+    <w:lsdException w:name="Table List 3" w:semiHidden="1" w:unhideWhenUsed="1"/>
+    <w:lsdException w:name="Table List 4" w:semiHidden="1" w:unhideWhenUsed="1"/>
+    <w:lsdException w:name="Table List 5" w:semiHidden="1" w:unhideWhenUsed="1"/>
+    <w:lsdException w:name="Table List 6" w:semiHidden="1" w:unhideWhenUsed="1"/>
+    <w:lsdException w:name="Table List 7" w:semiHidden="1" w:unhideWhenUsed="1"/>
+    <w:lsdException w:name="Table List 8" w:semiHidden="1" w:unhideWhenUsed="1"/>
+    <w:lsdException w:name="Table 3D effects 1" w:semiHidden="1" w:unhideWhenUsed="1"/>
+    <w:lsdException w:name="Table 3D effects 2" w:semiHidden="1" w:unhideWhenUsed="1"/>
+    <w:lsdException w:name="Table 3D effects 3" w:semiHidden="1" w:unhideWhenUsed="1"/>
+    <w:lsdException w:name="Table Contemporary" w:semiHidden="1" w:unhideWhenUsed="1"/>
+    <w:lsdException w:name="Table Elegant" w:semiHidden="1" w:unhideWhenUsed="1"/>
+    <w:lsdException w:name="Table Professional" w:semiHidden="1" w:unhideWhenUsed="1"/>
+    <w:lsdException w:name="Table Subtle 1" w:semiHidden="1" w:unhideWhenUsed="1"/>
+    <w:lsdException w:name="Table Subtle 2" w:semiHidden="1" w:unhideWhenUsed="1"/>
+    <w:lsdException w:name="Table Web 1" w:semiHidden="1" w:unhideWhenUsed="1"/>
+    <w:lsdException w:name="Table Web 2" w:semiHidden="1" w:unhideWhenUsed="1"/>
+    <w:lsdException w:name="Table Web 3" w:semiHidden="1" w:unhideWhenUsed="1"/>
+    <w:lsdException w:name="Balloon Text" w:semiHidden="1" w:unhideWhenUsed="1"/>
+    <w:lsdException w:name="Table Grid" w:uiPriority="0"/>
+    <w:lsdException w:name="Table Theme" w:semiHidden="1" w:unhideWhenUsed="1"/>
+    <w:lsdException w:name="Placeholder Text" w:semiHidden="1"/>
+    <w:lsdException w:name="No Spacing" w:uiPriority="1" w:qFormat="1"/>
+    <w:lsdException w:name="Light Shading" w:uiPriority="60"/>
+    <w:lsdException w:name="Light List" w:uiPriority="61"/>
+    <w:lsdException w:name="Light Grid" w:uiPriority="62"/>
+    <w:lsdException w:name="Medium Shading 1" w:uiPriority="63"/>
+    <w:lsdException w:name="Medium Shading 2" w:uiPriority="64"/>
+    <w:lsdException w:name="Medium List 1" w:uiPriority="65"/>
+    <w:lsdException w:name="Medium List 2" w:uiPriority="66"/>
+    <w:lsdException w:name="Medium Grid 1" w:uiPriority="67"/>
+    <w:lsdException w:name="Medium Grid 2" w:uiPriority="68"/>
+    <w:lsdException w:name="Medium Grid 3" w:uiPriority="69"/>
+    <w:lsdException w:name="Dark List" w:uiPriority="70"/>
+    <w:lsdException w:name="Colorful Shading" w:uiPriority="71"/>
+    <w:lsdException w:name="Colorful List" w:uiPriority="72"/>
+    <w:lsdException w:name="Colorful Grid" w:uiPriority="73"/>
+    <w:lsdException w:name="Light Shading Accent 1" w:uiPriority="60"/>
+    <w:lsdException w:name="Light List Accent 1" w:uiPriority="61"/>
+    <w:lsdException w:name="Light Grid Accent 1" w:uiPriority="62"/>
+    <w:lsdException w:name="Medium Shading 1 Accent 1" w:uiPriority="63"/>
+    <w:lsdException w:name="Medium Shading 2 Accent 1" w:uiPriority="64"/>
+    <w:lsdException w:name="Medium List 1 Accent 1" w:uiPriority="65"/>
+    <w:lsdException w:name="Revision" w:semiHidden="1"/>
+    <w:lsdException w:name="List Paragraph" w:uiPriority="34" w:qFormat="1"/>
+    <w:lsdException w:name="Quote" w:uiPriority="29" w:qFormat="1"/>
+    <w:lsdException w:name="Intense Quote" w:uiPriority="30" w:qFormat="1"/>
+    <w:lsdException w:name="Medium List 2 Accent 1" w:uiPriority="66"/>
+    <w:lsdException w:name="Medium Grid 1 Accent 1" w:uiPriority="67"/>
+    <w:lsdException w:name="Medium Grid 2 Accent 1" w:uiPriority="68"/>
+    <w:lsdException w:name="Medium Grid 3 Accent 1" w:uiPriority="69"/>
+    <w:lsdException w:name="Dark List Accent 1" w:uiPriority="70"/>
+    <w:lsdException w:name="Colorful Shading Accent 1" w:uiPriority="71"/>
+    <w:lsdException w:name="Colorful List Accent 1" w:uiPriority="72"/>
+    <w:lsdException w:name="Colorful Grid Accent 1" w:uiPriority="73"/>
+    <w:lsdException w:name="Light Shading Accent 2" w:uiPriority="60"/>
+    <w:lsdException w:name="Light List Accent 2" w:uiPriority="61"/>
+    <w:lsdException w:name="Light Grid Accent 2" w:uiPriority="62"/>
+    <w:lsdException w:name="Medium Shading 1 Accent 2" w:uiPriority="63"/>
+    <w:lsdException w:name="Medium Shading 2 Accent 2" w:uiPriority="64"/>
+    <w:lsdException w:name="Medium List 1 Accent 2" w:uiPriority="65"/>
+    <w:lsdException w:name="Medium List 2 Accent 2" w:uiPriority="66"/>
+    <w:lsdException w:name="Medium Grid 1 Accent 2" w:uiPriority="67"/>
+    <w:lsdException w:name="Medium Grid 2 Accent 2" w:uiPriority="68"/>
+    <w:lsdException w:name="Medium Grid 3 Accent 2" w:uiPriority="69"/>
+    <w:lsdException w:name="Dark List Accent 2" w:uiPriority="70"/>
+    <w:lsdException w:name="Colorful Shading Accent 2" w:uiPriority="71"/>
+    <w:lsdException w:name="Colorful List Accent 2" w:uiPriority="72"/>
+    <w:lsdException w:name="Colorful Grid Accent 2" w:uiPriority="73"/>
+    <w:lsdException w:name="Light Shading Accent 3" w:uiPriority="60"/>
+    <w:lsdException w:name="Light List Accent 3" w:uiPriority="61"/>
+    <w:lsdException w:name="Light Grid Accent 3" w:uiPriority="62"/>
+    <w:lsdException w:name="Medium Shading 1 Accent 3" w:uiPriority="63"/>
+    <w:lsdException w:name="Medium Shading 2 Accent 3" w:uiPriority="64"/>
+    <w:lsdException w:name="Medium List 1 Accent 3" w:uiPriority="65"/>
+    <w:lsdException w:name="Medium List 2 Accent 3" w:uiPriority="66"/>
+    <w:lsdException w:name="Medium Grid 1 Accent 3" w:uiPriority="67"/>
+    <w:lsdException w:name="Medium Grid 2 Accent 3" w:uiPriority="68"/>
+    <w:lsdException w:name="Medium Grid 3 Accent 3" w:uiPriority="69"/>
+    <w:lsdException w:name="Dark List Accent 3" w:uiPriority="70"/>
+    <w:lsdException w:name="Colorful Shading Accent 3" w:uiPriority="71"/>
+    <w:lsdException w:name="Colorful List Accent 3" w:uiPriority="72"/>
+    <w:lsdException w:name="Colorful Grid Accent 3" w:uiPriority="73"/>
+    <w:lsdException w:name="Light Shading Accent 4" w:uiPriority="60"/>
+    <w:lsdException w:name="Light List Accent 4" w:uiPriority="61"/>
+    <w:lsdException w:name="Light Grid Accent 4" w:uiPriority="62"/>
+    <w:lsdException w:name="Medium Shading 1 Accent 4" w:uiPriority="63"/>
+    <w:lsdException w:name="Medium Shading 2 Accent 4" w:uiPriority="64"/>
+    <w:lsdException w:name="Medium List 1 Accent 4" w:uiPriority="65"/>
+    <w:lsdException w:name="Medium List 2 Accent 4" w:uiPriority="66"/>
+    <w:lsdException w:name="Medium Grid 1 Accent 4" w:uiPriority="67"/>
+    <w:lsdException w:name="Medium Grid 2 Accent 4" w:uiPriority="68"/>
+    <w:lsdException w:name="Medium Grid 3 Accent 4" w:uiPriority="69"/>
+    <w:lsdException w:name="Dark List Accent 4" w:uiPriority="70"/>
+    <w:lsdException w:name="Colorful Shading Accent 4" w:uiPriority="71"/>
+    <w:lsdException w:name="Colorful List Accent 4" w:uiPriority="72"/>
+    <w:lsdException w:name="Colorful Grid Accent 4" w:uiPriority="73"/>
+    <w:lsdException w:name="Light Shading Accent 5" w:uiPriority="60"/>
+    <w:lsdException w:name="Light List Accent 5" w:uiPriority="61"/>
+    <w:lsdException w:name="Light Grid Accent 5" w:uiPriority="62"/>
+    <w:lsdException w:name="Medium Shading 1 Accent 5" w:uiPriority="63"/>
+    <w:lsdException w:name="Medium Shading 2 Accent 5" w:uiPriority="64"/>
+    <w:lsdException w:name="Medium List 1 Accent 5" w:uiPriority="65"/>
+    <w:lsdException w:name="Medium List 2 Accent 5" w:uiPriority="66"/>
+    <w:lsdException w:name="Medium Grid 1 Accent 5" w:uiPriority="67"/>
+    <w:lsdException w:name="Medium Grid 2 Accent 5" w:uiPriority="68"/>
+    <w:lsdException w:name="Medium Grid 3 Accent 5" w:uiPriority="69"/>
+    <w:lsdException w:name="Dark List Accent 5" w:uiPriority="70"/>
+    <w:lsdException w:name="Colorful Shading Accent 5" w:uiPriority="71"/>
+    <w:lsdException w:name="Colorful List Accent 5" w:uiPriority="72"/>
+    <w:lsdException w:name="Colorful Grid Accent 5" w:uiPriority="73"/>
+    <w:lsdException w:name="Light Shading Accent 6" w:uiPriority="60"/>
+    <w:lsdException w:name="Light List Accent 6" w:uiPriority="61"/>
+    <w:lsdException w:name="Light Grid Accent 6" w:uiPriority="62"/>
+    <w:lsdException w:name="Medium Shading 1 Accent 6" w:uiPriority="63"/>
+    <w:lsdException w:name="Medium Shading 2 Accent 6" w:uiPriority="64"/>
+    <w:lsdException w:name="Medium List 1 Accent 6" w:uiPriority="65"/>
+    <w:lsdException w:name="Medium List 2 Accent 6" w:uiPriority="66"/>
+    <w:lsdException w:name="Medium Grid 1 Accent 6" w:uiPriority="67"/>
+    <w:lsdException w:name="Medium Grid 2 Accent 6" w:uiPriority="68"/>
+    <w:lsdException w:name="Medium Grid 3 Accent 6" w:uiPriority="69"/>
+    <w:lsdException w:name="Dark List Accent 6" w:uiPriority="70"/>
+    <w:lsdException w:name="Colorful Shading Accent 6" w:uiPriority="71"/>
+    <w:lsdException w:name="Colorful List Accent 6" w:uiPriority="72"/>
+    <w:lsdException w:name="Colorful Grid Accent 6" w:uiPriority="73"/>
+    <w:lsdException w:name="Subtle Emphasis" w:uiPriority="19" w:qFormat="1"/>
+    <w:lsdException w:name="Intense Emphasis" w:uiPriority="21" w:qFormat="1"/>
+    <w:lsdException w:name="Subtle Reference" w:uiPriority="31" w:qFormat="1"/>
+    <w:lsdException w:name="Intense Reference" w:uiPriority="32" w:qFormat="1"/>
+    <w:lsdException w:name="Book Title" w:uiPriority="33" w:qFormat="1"/>
+    <w:lsdException w:name="Bibliography" w:semiHidden="1" w:uiPriority="37" w:unhideWhenUsed="1"/>
+    <w:lsdException w:name="TOC Heading" w:semiHidden="1" w:uiPriority="39" w:unhideWhenUsed="1" w:qFormat="1"/>
+    <w:lsdException w:name="Plain Table 1" w:uiPriority="41"/>
+    <w:lsdException w:name="Plain Table 2" w:uiPriority="42"/>
+    <w:lsdException w:name="Plain Table 3" w:uiPriority="43"/>
+    <w:lsdException w:name="Plain Table 4" w:uiPriority="44"/>
+    <w:lsdException w:name="Plain Table 5" w:uiPriority="45"/>
+    <w:lsdException w:name="Grid Table Light" w:uiPriority="40"/>
+    <w:lsdException w:name="Grid Table 1 Light" w:uiPriority="46"/>
+    <w:lsdException w:name="Grid Table 2" w:uiPriority="47"/>
+    <w:lsdException w:name="Grid Table 3" w:uiPriority="48"/>
+    <w:lsdException w:name="Grid Table 4" w:uiPriority="49"/>
+    <w:lsdException w:name="Grid Table 5 Dark" w:uiPriority="50"/>
+    <w:lsdException w:name="Grid Table 6 Colorful" w:uiPriority="51"/>
+    <w:lsdException w:name="Grid Table 7 Colorful" w:uiPriority="52"/>
+    <w:lsdException w:name="Grid Table 1 Light Accent 1" w:uiPriority="46"/>
+    <w:lsdException w:name="Grid Table 2 Accent 1" w:uiPriority="47"/>
+    <w:lsdException w:name="Grid Table 3 Accent 1" w:uiPriority="48"/>
+    <w:lsdException w:name="Grid Table 4 Accent 1" w:uiPriority="49"/>
+    <w:lsdException w:name="Grid Table 5 Dark Accent 1" w:uiPriority="50"/>
+    <w:lsdException w:name="Grid Table 6 Colorful Accent 1" w:uiPriority="51"/>
+    <w:lsdException w:name="Grid Table 7 Colorful Accent 1" w:uiPriority="52"/>
+    <w:lsdException w:name="Grid Table 1 Light Accent 2" w:uiPriority="46"/>
+    <w:lsdException w:name="Grid Table 2 Accent 2" w:uiPriority="47"/>
+    <w:lsdException w:name="Grid Table 3 Accent 2" w:uiPriority="48"/>
+    <w:lsdException w:name="Grid Table 4 Accent 2" w:uiPriority="49"/>
+    <w:lsdException w:name="Grid Table 5 Dark Accent 2" w:uiPriority="50"/>
+    <w:lsdException w:name="Grid Table 6 Colorful Accent 2" w:uiPriority="51"/>
+    <w:lsdException w:name="Grid Table 7 Colorful Accent 2" w:uiPriority="52"/>
+    <w:lsdException w:name="Grid Table 1 Light Accent 3" w:uiPriority="46"/>
+    <w:lsdException w:name="Grid Table 2 Accent 3" w:uiPriority="47"/>
+    <w:lsdException w:name="Grid Table 3 Accent 3" w:uiPriority="48"/>
+    <w:lsdException w:name="Grid Table 4 Accent 3" w:uiPriority="49"/>
+    <w:lsdException w:name="Grid Table 5 Dark Accent 3" w:uiPriority="50"/>
+    <w:lsdException w:name="Grid Table 6 Colorful Accent 3" w:uiPriority="51"/>
+    <w:lsdException w:name="Grid Table 7 Colorful Accent 3" w:uiPriority="52"/>
+    <w:lsdException w:name="Grid Table 1 Light Accent 4" w:uiPriority="46"/>
+    <w:lsdException w:name="Grid Table 2 Accent 4" w:uiPriority="47"/>
+    <w:lsdException w:name="Grid Table 3 Accent 4" w:uiPriority="48"/>
+    <w:lsdException w:name="Grid Table 4 Accent 4" w:uiPriority="49"/>
+    <w:lsdException w:name="Grid Table 5 Dark Accent 4" w:uiPriority="50"/>
+    <w:lsdException w:name="Grid Table 6 Colorful Accent 4" w:uiPriority="51"/>
+    <w:lsdException w:name="Grid Table 7 Colorful Accent 4" w:uiPriority="52"/>
+    <w:lsdException w:name="Grid Table 1 Light Accent 5" w:uiPriority="46"/>
+    <w:lsdException w:name="Grid Table 2 Accent 5" w:uiPriority="47"/>
+    <w:lsdException w:name="Grid Table 3 Accent 5" w:uiPriority="48"/>
+    <w:lsdException w:name="Grid Table 4 Accent 5" w:uiPriority="49"/>
+    <w:lsdException w:name="Grid Table 5 Dark Accent 5" w:uiPriority="50"/>
+    <w:lsdException w:name="Grid Table 6 Colorful Accent 5" w:uiPriority="51"/>
+    <w:lsdException w:name="Grid Table 7 Colorful Accent 5" w:uiPriority="52"/>
+    <w:lsdException w:name="Grid Table 1 Light Accent 6" w:uiPriority="46"/>
+    <w:lsdException w:name="Grid Table 2 Accent 6" w:uiPriority="47"/>
+    <w:lsdException w:name="Grid Table 3 Accent 6" w:uiPriority="48"/>
+    <w:lsdException w:name="Grid Table 4 Accent 6" w:uiPriority="49"/>
+    <w:lsdException w:name="Grid Table 5 Dark Accent 6" w:uiPriority="50"/>
+    <w:lsdException w:name="Grid Table 6 Colorful Accent 6" w:uiPriority="51"/>
+    <w:lsdException w:name="Grid Table 7 Colorful Accent 6" w:uiPriority="52"/>
+    <w:lsdException w:name="List Table 1 Light" w:uiPriority="46"/>
+    <w:lsdException w:name="List Table 2" w:uiPriority="47"/>
+    <w:lsdException w:name="List Table 3" w:uiPriority="48"/>
+    <w:lsdException w:name="List Table 4" w:uiPriority="49"/>
+    <w:lsdException w:name="List Table 5 Dark" w:uiPriority="50"/>
+    <w:lsdException w:name="List Table 6 Colorful" w:uiPriority="51"/>
+    <w:lsdException w:name="List Table 7 Colorful" w:uiPriority="52"/>
+    <w:lsdException w:name="List Table 1 Light Accent 1" w:uiPriority="46"/>
+    <w:lsdException w:name="List Table 2 Accent 1" w:uiPriority="47"/>
+    <w:lsdException w:name="List Table 3 Accent 1" w:uiPriority="48"/>
+    <w:lsdException w:name="List Table 4 Accent 1" w:uiPriority="49"/>
+    <w:lsdException w:name="List Table 5 Dark Accent 1" w:uiPriority="50"/>
+    <w:lsdException w:name="List Table 6 Colorful Accent 1" w:uiPriority="51"/>
+    <w:lsdException w:name="List Table 7 Colorful Accent 1" w:uiPriority="52"/>
+    <w:lsdException w:name="List Table 1 Light Accent 2" w:uiPriority="46"/>
+    <w:lsdException w:name="List Table 2 Accent 2" w:uiPriority="47"/>
+    <w:lsdException w:name="List Table 3 Accent 2" w:uiPriority="48"/>
+    <w:lsdException w:name="List Table 4 Accent 2" w:uiPriority="49"/>
+    <w:lsdException w:name="List Table 5 Dark Accent 2" w:uiPriority="50"/>
+    <w:lsdException w:name="List Table 6 Colorful Accent 2" w:uiPriority="51"/>
+    <w:lsdException w:name="List Table 7 Colorful Accent 2" w:uiPriority="52"/>
+    <w:lsdException w:name="List Table 1 Light Accent 3" w:uiPriority="46"/>
+    <w:lsdException w:name="List Table 2 Accent 3" w:uiPriority="47"/>
+    <w:lsdException w:name="List Table 3 Accent 3" w:uiPriority="48"/>
+    <w:lsdException w:name="List Table 4 Accent 3" w:uiPriority="49"/>
+    <w:lsdException w:name="List Table 5 Dark Accent 3" w:uiPriority="50"/>
+    <w:lsdException w:name="List Table 6 Colorful Accent 3" w:uiPriority="51"/>
+    <w:lsdException w:name="List Table 7 Colorful Accent 3" w:uiPriority="52"/>
+    <w:lsdException w:name="List Table 1 Light Accent 4" w:uiPriority="46"/>
+    <w:lsdException w:name="List Table 2 Accent 4" w:uiPriority="47"/>
+    <w:lsdException w:name="List Table 3 Accent 4" w:uiPriority="48"/>
+    <w:lsdException w:name="List Table 4 Accent 4" w:uiPriority="49"/>
+    <w:lsdException w:name="List Table 5 Dark Accent 4" w:uiPriority="50"/>
+    <w:lsdException w:name="List Table 6 Colorful Accent 4" w:uiPriority="51"/>
+    <w:lsdException w:name="List Table 7 Colorful Accent 4" w:uiPriority="52"/>
+    <w:lsdException w:name="List Table 1 Light Accent 5" w:uiPriority="46"/>
+    <w:lsdException w:name="List Table 2 Accent 5" w:uiPriority="47"/>
+    <w:lsdException w:name="List Table 3 Accent 5" w:uiPriority="48"/>
+    <w:lsdException w:name="List Table 4 Accent 5" w:uiPriority="49"/>
+    <w:lsdException w:name="List Table 5 Dark Accent 5" w:uiPriority="50"/>
+    <w:lsdException w:name="List Table 6 Colorful Accent 5" w:uiPriority="51"/>
+    <w:lsdException w:name="List Table 7 Colorful Accent 5" w:uiPriority="52"/>
+    <w:lsdException w:name="List Table 1 Light Accent 6" w:uiPriority="46"/>
+    <w:lsdException w:name="List Table 2 Accent 6" w:uiPriority="47"/>
+    <w:lsdException w:name="List Table 3 Accent 6" w:uiPriority="48"/>
+    <w:lsdException w:name="List Table 4 Accent 6" w:uiPriority="49"/>
+    <w:lsdException w:name="List Table 5 Dark Accent 6" w:uiPriority="50"/>
+    <w:lsdException w:name="List Table 6 Colorful Accent 6" w:uiPriority="51"/>
+    <w:lsdException w:name="List Table 7 Colorful Accent 6" w:uiPriority="52"/>
   </w:latentStyles>
   <w:style w:type="paragraph" w:default="1" w:styleId="Normal">
     <w:name w:val="Normal"/>
@@ -24223,196 +24777,6 @@
 </w:styles>
 </file>
 
-<file path=word/stylesWithEffects.xml><?xml version="1.0" encoding="utf-8"?>
-<w:styles xmlns:wpc="http://schemas.microsoft.com/office/word/2010/wordprocessingCanvas" xmlns:mc="http://schemas.openxmlformats.org/markup-compatibility/2006" xmlns:o="urn:schemas-microsoft-com:office:office" xmlns:r="http://schemas.openxmlformats.org/officeDocument/2006/relationships" xmlns:m="http://schemas.openxmlformats.org/officeDocument/2006/math" xmlns:v="urn:schemas-microsoft-com:vml" xmlns:wp14="http://schemas.microsoft.com/office/word/2010/wordprocessingDrawing" xmlns:wp="http://schemas.openxmlformats.org/drawingml/2006/wordprocessingDrawing" xmlns:w10="urn:schemas-microsoft-com:office:word" xmlns:w="http://schemas.openxmlformats.org/wordprocessingml/2006/main" xmlns:w14="http://schemas.microsoft.com/office/word/2010/wordml" xmlns:wpg="http://schemas.microsoft.com/office/word/2010/wordprocessingGroup" xmlns:wpi="http://schemas.microsoft.com/office/word/2010/wordprocessingInk" xmlns:wne="http://schemas.microsoft.com/office/word/2006/wordml" xmlns:wps="http://schemas.microsoft.com/office/word/2010/wordprocessingShape" mc:Ignorable="w14 wp14">
-  <w:docDefaults>
-    <w:rPrDefault>
-      <w:rPr>
-        <w:rFonts w:asciiTheme="minorHAnsi" w:eastAsiaTheme="minorEastAsia" w:hAnsiTheme="minorHAnsi" w:cstheme="minorBidi"/>
-        <w:sz w:val="22"/>
-        <w:szCs w:val="22"/>
-        <w:lang w:val="en-US" w:eastAsia="en-US" w:bidi="ar-SA"/>
-      </w:rPr>
-    </w:rPrDefault>
-    <w:pPrDefault>
-      <w:pPr>
-        <w:spacing w:after="200" w:line="276" w:lineRule="auto"/>
-      </w:pPr>
-    </w:pPrDefault>
-  </w:docDefaults>
-  <w:latentStyles w:defLockedState="0" w:defUIPriority="99" w:defSemiHidden="1" w:defUnhideWhenUsed="1" w:defQFormat="0" w:count="267">
-    <w:lsdException w:name="Normal" w:semiHidden="0" w:uiPriority="0" w:unhideWhenUsed="0" w:qFormat="1"/>
-    <w:lsdException w:name="heading 1" w:semiHidden="0" w:uiPriority="9" w:unhideWhenUsed="0" w:qFormat="1"/>
-    <w:lsdException w:name="heading 2" w:uiPriority="9" w:qFormat="1"/>
-    <w:lsdException w:name="heading 3" w:uiPriority="9" w:qFormat="1"/>
-    <w:lsdException w:name="heading 4" w:uiPriority="9" w:qFormat="1"/>
-    <w:lsdException w:name="heading 5" w:uiPriority="9" w:qFormat="1"/>
-    <w:lsdException w:name="heading 6" w:uiPriority="9" w:qFormat="1"/>
-    <w:lsdException w:name="heading 7" w:uiPriority="9" w:qFormat="1"/>
-    <w:lsdException w:name="heading 8" w:uiPriority="9" w:qFormat="1"/>
-    <w:lsdException w:name="heading 9" w:uiPriority="9" w:qFormat="1"/>
-    <w:lsdException w:name="toc 1" w:uiPriority="39"/>
-    <w:lsdException w:name="toc 2" w:uiPriority="39"/>
-    <w:lsdException w:name="toc 3" w:uiPriority="39"/>
-    <w:lsdException w:name="toc 4" w:uiPriority="39"/>
-    <w:lsdException w:name="toc 5" w:uiPriority="39"/>
-    <w:lsdException w:name="toc 6" w:uiPriority="39"/>
-    <w:lsdException w:name="toc 7" w:uiPriority="39"/>
-    <w:lsdException w:name="toc 8" w:uiPriority="39"/>
-    <w:lsdException w:name="toc 9" w:uiPriority="39"/>
-    <w:lsdException w:name="caption" w:uiPriority="35" w:qFormat="1"/>
-    <w:lsdException w:name="Title" w:semiHidden="0" w:uiPriority="10" w:unhideWhenUsed="0" w:qFormat="1"/>
-    <w:lsdException w:name="Default Paragraph Font" w:uiPriority="1"/>
-    <w:lsdException w:name="Subtitle" w:semiHidden="0" w:uiPriority="11" w:unhideWhenUsed="0" w:qFormat="1"/>
-    <w:lsdException w:name="Strong" w:semiHidden="0" w:uiPriority="22" w:unhideWhenUsed="0" w:qFormat="1"/>
-    <w:lsdException w:name="Emphasis" w:semiHidden="0" w:uiPriority="20" w:unhideWhenUsed="0" w:qFormat="1"/>
-    <w:lsdException w:name="Table Grid" w:semiHidden="0" w:uiPriority="59" w:unhideWhenUsed="0"/>
-    <w:lsdException w:name="Placeholder Text" w:unhideWhenUsed="0"/>
-    <w:lsdException w:name="No Spacing" w:semiHidden="0" w:uiPriority="1" w:unhideWhenUsed="0" w:qFormat="1"/>
-    <w:lsdException w:name="Light Shading" w:semiHidden="0" w:uiPriority="60" w:unhideWhenUsed="0"/>
-    <w:lsdException w:name="Light List" w:semiHidden="0" w:uiPriority="61" w:unhideWhenUsed="0"/>
-    <w:lsdException w:name="Light Grid" w:semiHidden="0" w:uiPriority="62" w:unhideWhenUsed="0"/>
-    <w:lsdException w:name="Medium Shading 1" w:semiHidden="0" w:uiPriority="63" w:unhideWhenUsed="0"/>
-    <w:lsdException w:name="Medium Shading 2" w:semiHidden="0" w:uiPriority="64" w:unhideWhenUsed="0"/>
-    <w:lsdException w:name="Medium List 1" w:semiHidden="0" w:uiPriority="65" w:unhideWhenUsed="0"/>
-    <w:lsdException w:name="Medium List 2" w:semiHidden="0" w:uiPriority="66" w:unhideWhenUsed="0"/>
-    <w:lsdException w:name="Medium Grid 1" w:semiHidden="0" w:uiPriority="67" w:unhideWhenUsed="0"/>
-    <w:lsdException w:name="Medium Grid 2" w:semiHidden="0" w:uiPriority="68" w:unhideWhenUsed="0"/>
-    <w:lsdException w:name="Medium Grid 3" w:semiHidden="0" w:uiPriority="69" w:unhideWhenUsed="0"/>
-    <w:lsdException w:name="Dark List" w:semiHidden="0" w:uiPriority="70" w:unhideWhenUsed="0"/>
-    <w:lsdException w:name="Colorful Shading" w:semiHidden="0" w:uiPriority="71" w:unhideWhenUsed="0"/>
-    <w:lsdException w:name="Colorful List" w:semiHidden="0" w:uiPriority="72" w:unhideWhenUsed="0"/>
-    <w:lsdException w:name="Colorful Grid" w:semiHidden="0" w:uiPriority="73" w:unhideWhenUsed="0"/>
-    <w:lsdException w:name="Light Shading Accent 1" w:semiHidden="0" w:uiPriority="60" w:unhideWhenUsed="0"/>
-    <w:lsdException w:name="Light List Accent 1" w:semiHidden="0" w:uiPriority="61" w:unhideWhenUsed="0"/>
-    <w:lsdException w:name="Light Grid Accent 1" w:semiHidden="0" w:uiPriority="62" w:unhideWhenUsed="0"/>
-    <w:lsdException w:name="Medium Shading 1 Accent 1" w:semiHidden="0" w:uiPriority="63" w:unhideWhenUsed="0"/>
-    <w:lsdException w:name="Medium Shading 2 Accent 1" w:semiHidden="0" w:uiPriority="64" w:unhideWhenUsed="0"/>
-    <w:lsdException w:name="Medium List 1 Accent 1" w:semiHidden="0" w:uiPriority="65" w:unhideWhenUsed="0"/>
-    <w:lsdException w:name="Revision" w:unhideWhenUsed="0"/>
-    <w:lsdException w:name="List Paragraph" w:semiHidden="0" w:uiPriority="34" w:unhideWhenUsed="0" w:qFormat="1"/>
-    <w:lsdException w:name="Quote" w:semiHidden="0" w:uiPriority="29" w:unhideWhenUsed="0" w:qFormat="1"/>
-    <w:lsdException w:name="Intense Quote" w:semiHidden="0" w:uiPriority="30" w:unhideWhenUsed="0" w:qFormat="1"/>
-    <w:lsdException w:name="Medium List 2 Accent 1" w:semiHidden="0" w:uiPriority="66" w:unhideWhenUsed="0"/>
-    <w:lsdException w:name="Medium Grid 1 Accent 1" w:semiHidden="0" w:uiPriority="67" w:unhideWhenUsed="0"/>
-    <w:lsdException w:name="Medium Grid 2 Accent 1" w:semiHidden="0" w:uiPriority="68" w:unhideWhenUsed="0"/>
-    <w:lsdException w:name="Medium Grid 3 Accent 1" w:semiHidden="0" w:uiPriority="69" w:unhideWhenUsed="0"/>
-    <w:lsdException w:name="Dark List Accent 1" w:semiHidden="0" w:uiPriority="70" w:unhideWhenUsed="0"/>
-    <w:lsdException w:name="Colorful Shading Accent 1" w:semiHidden="0" w:uiPriority="71" w:unhideWhenUsed="0"/>
-    <w:lsdException w:name="Colorful List Accent 1" w:semiHidden="0" w:uiPriority="72" w:unhideWhenUsed="0"/>
-    <w:lsdException w:name="Colorful Grid Accent 1" w:semiHidden="0" w:uiPriority="73" w:unhideWhenUsed="0"/>
-    <w:lsdException w:name="Light Shading Accent 2" w:semiHidden="0" w:uiPriority="60" w:unhideWhenUsed="0"/>
-    <w:lsdException w:name="Light List Accent 2" w:semiHidden="0" w:uiPriority="61" w:unhideWhenUsed="0"/>
-    <w:lsdException w:name="Light Grid Accent 2" w:semiHidden="0" w:uiPriority="62" w:unhideWhenUsed="0"/>
-    <w:lsdException w:name="Medium Shading 1 Accent 2" w:semiHidden="0" w:uiPriority="63" w:unhideWhenUsed="0"/>
-    <w:lsdException w:name="Medium Shading 2 Accent 2" w:semiHidden="0" w:uiPriority="64" w:unhideWhenUsed="0"/>
-    <w:lsdException w:name="Medium List 1 Accent 2" w:semiHidden="0" w:uiPriority="65" w:unhideWhenUsed="0"/>
-    <w:lsdException w:name="Medium List 2 Accent 2" w:semiHidden="0" w:uiPriority="66" w:unhideWhenUsed="0"/>
-    <w:lsdException w:name="Medium Grid 1 Accent 2" w:semiHidden="0" w:uiPriority="67" w:unhideWhenUsed="0"/>
-    <w:lsdException w:name="Medium Grid 2 Accent 2" w:semiHidden="0" w:uiPriority="68" w:unhideWhenUsed="0"/>
-    <w:lsdException w:name="Medium Grid 3 Accent 2" w:semiHidden="0" w:uiPriority="69" w:unhideWhenUsed="0"/>
-    <w:lsdException w:name="Dark List Accent 2" w:semiHidden="0" w:uiPriority="70" w:unhideWhenUsed="0"/>
-    <w:lsdException w:name="Colorful Shading Accent 2" w:semiHidden="0" w:uiPriority="71" w:unhideWhenUsed="0"/>
-    <w:lsdException w:name="Colorful List Accent 2" w:semiHidden="0" w:uiPriority="72" w:unhideWhenUsed="0"/>
-    <w:lsdException w:name="Colorful Grid Accent 2" w:semiHidden="0" w:uiPriority="73" w:unhideWhenUsed="0"/>
-    <w:lsdException w:name="Light Shading Accent 3" w:semiHidden="0" w:uiPriority="60" w:unhideWhenUsed="0"/>
-    <w:lsdException w:name="Light List Accent 3" w:semiHidden="0" w:uiPriority="61" w:unhideWhenUsed="0"/>
-    <w:lsdException w:name="Light Grid Accent 3" w:semiHidden="0" w:uiPriority="62" w:unhideWhenUsed="0"/>
-    <w:lsdException w:name="Medium Shading 1 Accent 3" w:semiHidden="0" w:uiPriority="63" w:unhideWhenUsed="0"/>
-    <w:lsdException w:name="Medium Shading 2 Accent 3" w:semiHidden="0" w:uiPriority="64" w:unhideWhenUsed="0"/>
-    <w:lsdException w:name="Medium List 1 Accent 3" w:semiHidden="0" w:uiPriority="65" w:unhideWhenUsed="0"/>
-    <w:lsdException w:name="Medium List 2 Accent 3" w:semiHidden="0" w:uiPriority="66" w:unhideWhenUsed="0"/>
-    <w:lsdException w:name="Medium Grid 1 Accent 3" w:semiHidden="0" w:uiPriority="67" w:unhideWhenUsed="0"/>
-    <w:lsdException w:name="Medium Grid 2 Accent 3" w:semiHidden="0" w:uiPriority="68" w:unhideWhenUsed="0"/>
-    <w:lsdException w:name="Medium Grid 3 Accent 3" w:semiHidden="0" w:uiPriority="69" w:unhideWhenUsed="0"/>
-    <w:lsdException w:name="Dark List Accent 3" w:semiHidden="0" w:uiPriority="70" w:unhideWhenUsed="0"/>
-    <w:lsdException w:name="Colorful Shading Accent 3" w:semiHidden="0" w:uiPriority="71" w:unhideWhenUsed="0"/>
-    <w:lsdException w:name="Colorful List Accent 3" w:semiHidden="0" w:uiPriority="72" w:unhideWhenUsed="0"/>
-    <w:lsdException w:name="Colorful Grid Accent 3" w:semiHidden="0" w:uiPriority="73" w:unhideWhenUsed="0"/>
-    <w:lsdException w:name="Light Shading Accent 4" w:semiHidden="0" w:uiPriority="60" w:unhideWhenUsed="0"/>
-    <w:lsdException w:name="Light List Accent 4" w:semiHidden="0" w:uiPriority="61" w:unhideWhenUsed="0"/>
-    <w:lsdException w:name="Light Grid Accent 4" w:semiHidden="0" w:uiPriority="62" w:unhideWhenUsed="0"/>
-    <w:lsdException w:name="Medium Shading 1 Accent 4" w:semiHidden="0" w:uiPriority="63" w:unhideWhenUsed="0"/>
-    <w:lsdException w:name="Medium Shading 2 Accent 4" w:semiHidden="0" w:uiPriority="64" w:unhideWhenUsed="0"/>
-    <w:lsdException w:name="Medium List 1 Accent 4" w:semiHidden="0" w:uiPriority="65" w:unhideWhenUsed="0"/>
-    <w:lsdException w:name="Medium List 2 Accent 4" w:semiHidden="0" w:uiPriority="66" w:unhideWhenUsed="0"/>
-    <w:lsdException w:name="Medium Grid 1 Accent 4" w:semiHidden="0" w:uiPriority="67" w:unhideWhenUsed="0"/>
-    <w:lsdException w:name="Medium Grid 2 Accent 4" w:semiHidden="0" w:uiPriority="68" w:unhideWhenUsed="0"/>
-    <w:lsdException w:name="Medium Grid 3 Accent 4" w:semiHidden="0" w:uiPriority="69" w:unhideWhenUsed="0"/>
-    <w:lsdException w:name="Dark List Accent 4" w:semiHidden="0" w:uiPriority="70" w:unhideWhenUsed="0"/>
-    <w:lsdException w:name="Colorful Shading Accent 4" w:semiHidden="0" w:uiPriority="71" w:unhideWhenUsed="0"/>
-    <w:lsdException w:name="Colorful List Accent 4" w:semiHidden="0" w:uiPriority="72" w:unhideWhenUsed="0"/>
-    <w:lsdException w:name="Colorful Grid Accent 4" w:semiHidden="0" w:uiPriority="73" w:unhideWhenUsed="0"/>
-    <w:lsdException w:name="Light Shading Accent 5" w:semiHidden="0" w:uiPriority="60" w:unhideWhenUsed="0"/>
-    <w:lsdException w:name="Light List Accent 5" w:semiHidden="0" w:uiPriority="61" w:unhideWhenUsed="0"/>
-    <w:lsdException w:name="Light Grid Accent 5" w:semiHidden="0" w:uiPriority="62" w:unhideWhenUsed="0"/>
-    <w:lsdException w:name="Medium Shading 1 Accent 5" w:semiHidden="0" w:uiPriority="63" w:unhideWhenUsed="0"/>
-    <w:lsdException w:name="Medium Shading 2 Accent 5" w:semiHidden="0" w:uiPriority="64" w:unhideWhenUsed="0"/>
-    <w:lsdException w:name="Medium List 1 Accent 5" w:semiHidden="0" w:uiPriority="65" w:unhideWhenUsed="0"/>
-    <w:lsdException w:name="Medium List 2 Accent 5" w:semiHidden="0" w:uiPriority="66" w:unhideWhenUsed="0"/>
-    <w:lsdException w:name="Medium Grid 1 Accent 5" w:semiHidden="0" w:uiPriority="67" w:unhideWhenUsed="0"/>
-    <w:lsdException w:name="Medium Grid 2 Accent 5" w:semiHidden="0" w:uiPriority="68" w:unhideWhenUsed="0"/>
-    <w:lsdException w:name="Medium Grid 3 Accent 5" w:semiHidden="0" w:uiPriority="69" w:unhideWhenUsed="0"/>
-    <w:lsdException w:name="Dark List Accent 5" w:semiHidden="0" w:uiPriority="70" w:unhideWhenUsed="0"/>
-    <w:lsdException w:name="Colorful Shading Accent 5" w:semiHidden="0" w:uiPriority="71" w:unhideWhenUsed="0"/>
-    <w:lsdException w:name="Colorful List Accent 5" w:semiHidden="0" w:uiPriority="72" w:unhideWhenUsed="0"/>
-    <w:lsdException w:name="Colorful Grid Accent 5" w:semiHidden="0" w:uiPriority="73" w:unhideWhenUsed="0"/>
-    <w:lsdException w:name="Light Shading Accent 6" w:semiHidden="0" w:uiPriority="60" w:unhideWhenUsed="0"/>
-    <w:lsdException w:name="Light List Accent 6" w:semiHidden="0" w:uiPriority="61" w:unhideWhenUsed="0"/>
-    <w:lsdException w:name="Light Grid Accent 6" w:semiHidden="0" w:uiPriority="62" w:unhideWhenUsed="0"/>
-    <w:lsdException w:name="Medium Shading 1 Accent 6" w:semiHidden="0" w:uiPriority="63" w:unhideWhenUsed="0"/>
-    <w:lsdException w:name="Medium Shading 2 Accent 6" w:semiHidden="0" w:uiPriority="64" w:unhideWhenUsed="0"/>
-    <w:lsdException w:name="Medium List 1 Accent 6" w:semiHidden="0" w:uiPriority="65" w:unhideWhenUsed="0"/>
-    <w:lsdException w:name="Medium List 2 Accent 6" w:semiHidden="0" w:uiPriority="66" w:unhideWhenUsed="0"/>
-    <w:lsdException w:name="Medium Grid 1 Accent 6" w:semiHidden="0" w:uiPriority="67" w:unhideWhenUsed="0"/>
-    <w:lsdException w:name="Medium Grid 2 Accent 6" w:semiHidden="0" w:uiPriority="68" w:unhideWhenUsed="0"/>
-    <w:lsdException w:name="Medium Grid 3 Accent 6" w:semiHidden="0" w:uiPriority="69" w:unhideWhenUsed="0"/>
-    <w:lsdException w:name="Dark List Accent 6" w:semiHidden="0" w:uiPriority="70" w:unhideWhenUsed="0"/>
-    <w:lsdException w:name="Colorful Shading Accent 6" w:semiHidden="0" w:uiPriority="71" w:unhideWhenUsed="0"/>
-    <w:lsdException w:name="Colorful List Accent 6" w:semiHidden="0" w:uiPriority="72" w:unhideWhenUsed="0"/>
-    <w:lsdException w:name="Colorful Grid Accent 6" w:semiHidden="0" w:uiPriority="73" w:unhideWhenUsed="0"/>
-    <w:lsdException w:name="Subtle Emphasis" w:semiHidden="0" w:uiPriority="19" w:unhideWhenUsed="0" w:qFormat="1"/>
-    <w:lsdException w:name="Intense Emphasis" w:semiHidden="0" w:uiPriority="21" w:unhideWhenUsed="0" w:qFormat="1"/>
-    <w:lsdException w:name="Subtle Reference" w:semiHidden="0" w:uiPriority="31" w:unhideWhenUsed="0" w:qFormat="1"/>
-    <w:lsdException w:name="Intense Reference" w:semiHidden="0" w:uiPriority="32" w:unhideWhenUsed="0" w:qFormat="1"/>
-    <w:lsdException w:name="Book Title" w:semiHidden="0" w:uiPriority="33" w:unhideWhenUsed="0" w:qFormat="1"/>
-    <w:lsdException w:name="Bibliography" w:uiPriority="37"/>
-    <w:lsdException w:name="TOC Heading" w:uiPriority="39" w:qFormat="1"/>
-  </w:latentStyles>
-  <w:style w:type="paragraph" w:default="1" w:styleId="Normal">
-    <w:name w:val="Normal"/>
-    <w:qFormat/>
-  </w:style>
-  <w:style w:type="character" w:default="1" w:styleId="DefaultParagraphFont">
-    <w:name w:val="Default Paragraph Font"/>
-    <w:uiPriority w:val="1"/>
-    <w:semiHidden/>
-    <w:unhideWhenUsed/>
-  </w:style>
-  <w:style w:type="table" w:default="1" w:styleId="TableNormal">
-    <w:name w:val="Normal Table"/>
-    <w:uiPriority w:val="99"/>
-    <w:semiHidden/>
-    <w:unhideWhenUsed/>
-    <w:tblPr>
-      <w:tblInd w:w="0" w:type="dxa"/>
-      <w:tblCellMar>
-        <w:top w:w="0" w:type="dxa"/>
-        <w:left w:w="108" w:type="dxa"/>
-        <w:bottom w:w="0" w:type="dxa"/>
-        <w:right w:w="108" w:type="dxa"/>
-      </w:tblCellMar>
-    </w:tblPr>
-  </w:style>
-  <w:style w:type="numbering" w:default="1" w:styleId="NoList">
-    <w:name w:val="No List"/>
-    <w:uiPriority w:val="99"/>
-    <w:semiHidden/>
-    <w:unhideWhenUsed/>
-  </w:style>
-</w:styles>
-</file>
-
 <file path=word/theme/theme1.xml><?xml version="1.0" encoding="utf-8"?>
 <a:theme xmlns:a="http://schemas.openxmlformats.org/drawingml/2006/main" name="Office Theme">
   <a:themeElements>
@@ -24701,7 +25065,7 @@
 </file>
 
 <file path=customXml/itemProps1.xml><?xml version="1.0" encoding="utf-8"?>
-<ds:datastoreItem xmlns:ds="http://schemas.openxmlformats.org/officeDocument/2006/customXml" ds:itemID="{F715D42D-5748-48F2-95F6-478DDB7F3128}">
+<ds:datastoreItem xmlns:ds="http://schemas.openxmlformats.org/officeDocument/2006/customXml" ds:itemID="{D7D7608A-7A04-428B-B61D-23B456BC3F01}">
   <ds:schemaRefs>
     <ds:schemaRef ds:uri="http://schemas.openxmlformats.org/officeDocument/2006/bibliography"/>
   </ds:schemaRefs>

</xml_diff>

<commit_message>
05/04/2015: Đạt HV thêm thuật ngữ viết tắt
</commit_message>
<xml_diff>
--- a/Documents/TLTKCSDL_Nhóm Trương Tiến Phúc.docx
+++ b/Documents/TLTKCSDL_Nhóm Trương Tiến Phúc.docx
@@ -1,6 +1,6 @@
 
 <file path=word/document.xml><?xml version="1.0" encoding="utf-8"?>
-<w:document xmlns:wpc="http://schemas.microsoft.com/office/word/2010/wordprocessingCanvas" xmlns:mc="http://schemas.openxmlformats.org/markup-compatibility/2006" xmlns:o="urn:schemas-microsoft-com:office:office" xmlns:r="http://schemas.openxmlformats.org/officeDocument/2006/relationships" xmlns:m="http://schemas.openxmlformats.org/officeDocument/2006/math" xmlns:v="urn:schemas-microsoft-com:vml" xmlns:wp14="http://schemas.microsoft.com/office/word/2010/wordprocessingDrawing" xmlns:wp="http://schemas.openxmlformats.org/drawingml/2006/wordprocessingDrawing" xmlns:w10="urn:schemas-microsoft-com:office:word" xmlns:w="http://schemas.openxmlformats.org/wordprocessingml/2006/main" xmlns:w14="http://schemas.microsoft.com/office/word/2010/wordml" xmlns:w15="http://schemas.microsoft.com/office/word/2012/wordml" xmlns:wpg="http://schemas.microsoft.com/office/word/2010/wordprocessingGroup" xmlns:wpi="http://schemas.microsoft.com/office/word/2010/wordprocessingInk" xmlns:wne="http://schemas.microsoft.com/office/word/2006/wordml" xmlns:wps="http://schemas.microsoft.com/office/word/2010/wordprocessingShape" mc:Ignorable="w14 w15 wp14">
+<w:document xmlns:ve="http://schemas.openxmlformats.org/markup-compatibility/2006" xmlns:o="urn:schemas-microsoft-com:office:office" xmlns:r="http://schemas.openxmlformats.org/officeDocument/2006/relationships" xmlns:m="http://schemas.openxmlformats.org/officeDocument/2006/math" xmlns:v="urn:schemas-microsoft-com:vml" xmlns:wp="http://schemas.openxmlformats.org/drawingml/2006/wordprocessingDrawing" xmlns:w10="urn:schemas-microsoft-com:office:word" xmlns:w="http://schemas.openxmlformats.org/wordprocessingml/2006/main" xmlns:wne="http://schemas.microsoft.com/office/word/2006/wordml">
   <w:body>
     <w:p>
       <w:pPr>
@@ -666,7 +666,7 @@
           <w:insideH w:val="single" w:sz="4" w:space="0" w:color="000000"/>
           <w:insideV w:val="single" w:sz="4" w:space="0" w:color="000000"/>
         </w:tblBorders>
-        <w:tblLook w:val="04A0" w:firstRow="1" w:lastRow="0" w:firstColumn="1" w:lastColumn="0" w:noHBand="0" w:noVBand="1"/>
+        <w:tblLook w:val="04A0"/>
       </w:tblPr>
       <w:tblGrid>
         <w:gridCol w:w="1638"/>
@@ -1207,27 +1207,18 @@
                 <w:szCs w:val="24"/>
               </w:rPr>
             </w:pPr>
-          </w:p>
-        </w:tc>
-        <w:tc>
-          <w:tcPr>
-            <w:tcW w:w="1780" w:type="dxa"/>
-          </w:tcPr>
-          <w:p>
-            <w:pPr>
-              <w:spacing w:before="0" w:beforeAutospacing="0" w:after="0" w:afterAutospacing="0" w:line="240" w:lineRule="auto"/>
-              <w:ind w:firstLine="0"/>
-              <w:jc w:val="center"/>
+            <w:r>
               <w:rPr>
                 <w:sz w:val="24"/>
                 <w:szCs w:val="24"/>
               </w:rPr>
-            </w:pPr>
-          </w:p>
-        </w:tc>
-        <w:tc>
-          <w:tcPr>
-            <w:tcW w:w="1709" w:type="dxa"/>
+              <w:t>05/04/2015</w:t>
+            </w:r>
+          </w:p>
+        </w:tc>
+        <w:tc>
+          <w:tcPr>
+            <w:tcW w:w="1780" w:type="dxa"/>
           </w:tcPr>
           <w:p>
             <w:pPr>
@@ -1239,22 +1230,13 @@
                 <w:szCs w:val="24"/>
               </w:rPr>
             </w:pPr>
-          </w:p>
-        </w:tc>
-        <w:tc>
-          <w:tcPr>
-            <w:tcW w:w="1709" w:type="dxa"/>
-          </w:tcPr>
-          <w:p>
-            <w:pPr>
-              <w:spacing w:before="0" w:beforeAutospacing="0" w:after="0" w:afterAutospacing="0" w:line="240" w:lineRule="auto"/>
-              <w:ind w:firstLine="0"/>
-              <w:jc w:val="center"/>
+            <w:r>
               <w:rPr>
                 <w:sz w:val="24"/>
                 <w:szCs w:val="24"/>
               </w:rPr>
-            </w:pPr>
+              <w:t>Đạt HV</w:t>
+            </w:r>
           </w:p>
         </w:tc>
         <w:tc>
@@ -1271,6 +1253,73 @@
                 <w:szCs w:val="24"/>
               </w:rPr>
             </w:pPr>
+            <w:r>
+              <w:rPr>
+                <w:sz w:val="24"/>
+                <w:szCs w:val="24"/>
+              </w:rPr>
+              <w:t>Thêm thuật ngữ viết tắt</w:t>
+            </w:r>
+          </w:p>
+        </w:tc>
+        <w:tc>
+          <w:tcPr>
+            <w:tcW w:w="1709" w:type="dxa"/>
+          </w:tcPr>
+          <w:p>
+            <w:pPr>
+              <w:spacing w:before="0" w:beforeAutospacing="0" w:after="0" w:afterAutospacing="0" w:line="240" w:lineRule="auto"/>
+              <w:ind w:firstLine="0"/>
+              <w:jc w:val="center"/>
+              <w:rPr>
+                <w:sz w:val="24"/>
+                <w:szCs w:val="24"/>
+              </w:rPr>
+            </w:pPr>
+            <w:r>
+              <w:rPr>
+                <w:sz w:val="24"/>
+                <w:szCs w:val="24"/>
+              </w:rPr>
+              <w:t>V1.0</w:t>
+            </w:r>
+          </w:p>
+        </w:tc>
+        <w:tc>
+          <w:tcPr>
+            <w:tcW w:w="1709" w:type="dxa"/>
+          </w:tcPr>
+          <w:p>
+            <w:pPr>
+              <w:spacing w:before="0" w:beforeAutospacing="0" w:after="0" w:afterAutospacing="0" w:line="240" w:lineRule="auto"/>
+              <w:ind w:firstLine="0"/>
+              <w:jc w:val="center"/>
+              <w:rPr>
+                <w:sz w:val="24"/>
+                <w:szCs w:val="24"/>
+              </w:rPr>
+            </w:pPr>
+            <w:r>
+              <w:rPr>
+                <w:sz w:val="24"/>
+                <w:szCs w:val="24"/>
+              </w:rPr>
+              <w:t>Trang 6 :</w:t>
+            </w:r>
+            <w:r>
+              <w:rPr>
+                <w:sz w:val="24"/>
+                <w:szCs w:val="24"/>
+              </w:rPr>
+              <w:t>thê</w:t>
+            </w:r>
+            <w:r>
+              <w:rPr>
+                <w:sz w:val="24"/>
+                <w:szCs w:val="24"/>
+              </w:rPr>
+              <w:t>m thuật ngữ viết tắt Y,N</w:t>
+            </w:r>
             <w:hyperlink r:id="rId9" w:history="1"/>
           </w:p>
         </w:tc>
@@ -3573,14 +3622,31 @@
         <w:rPr>
           <w:sz w:val="24"/>
         </w:rPr>
-        <w:t>Người xem xét:</w:t>
+        <w:t>Ngườ</w:t>
+      </w:r>
+      <w:r>
+        <w:rPr>
+          <w:sz w:val="24"/>
+        </w:rPr>
+        <w:t>i xem xét:</w:t>
       </w:r>
       <w:r>
         <w:rPr>
           <w:sz w:val="24"/>
         </w:rPr>
         <w:tab/>
-        <w:t>[Họ và tên]</w:t>
+      </w:r>
+      <w:r>
+        <w:rPr>
+          <w:sz w:val="24"/>
+        </w:rPr>
+        <w:t>H</w:t>
+      </w:r>
+      <w:r>
+        <w:rPr>
+          <w:sz w:val="24"/>
+        </w:rPr>
+        <w:t>oàng Văn Đạt</w:t>
       </w:r>
       <w:r>
         <w:rPr>
@@ -3620,6 +3686,13 @@
           <w:sz w:val="24"/>
           <w:u w:val="single"/>
         </w:rPr>
+        <w:t>05/04/2015</w:t>
+      </w:r>
+      <w:r>
+        <w:rPr>
+          <w:sz w:val="24"/>
+          <w:u w:val="single"/>
+        </w:rPr>
         <w:tab/>
       </w:r>
       <w:r>
@@ -3655,7 +3728,6 @@
           <w:sz w:val="24"/>
         </w:rPr>
         <w:tab/>
-        <w:t>[Chức vụ]</w:t>
       </w:r>
     </w:p>
     <w:p>
@@ -6499,21 +6571,7 @@
           <w:sz w:val="26"/>
           <w:szCs w:val="26"/>
         </w:rPr>
-        <w:t>ác dụng của tài liệu</w:t>
-      </w:r>
-      <w:r>
-        <w:rPr>
-          <w:sz w:val="26"/>
-          <w:szCs w:val="26"/>
-        </w:rPr>
-        <w:t xml:space="preserve"> </w:t>
-      </w:r>
-      <w:r>
-        <w:rPr>
-          <w:sz w:val="26"/>
-          <w:szCs w:val="26"/>
-        </w:rPr>
-        <w:t>là cơ sở giao tiếp của các thành viên, là căn cứ để kiểm thử, vận hành, bả</w:t>
+        <w:t>ác dụng của tài liệulà cơ sở giao tiếp của các thành viên, là căn cứ để kiểm thử, vận hành, bả</w:t>
       </w:r>
       <w:r>
         <w:rPr>
@@ -6549,7 +6607,7 @@
           <w:insideH w:val="single" w:sz="4" w:space="0" w:color="000000"/>
           <w:insideV w:val="single" w:sz="4" w:space="0" w:color="000000"/>
         </w:tblBorders>
-        <w:tblLook w:val="04A0" w:firstRow="1" w:lastRow="0" w:firstColumn="1" w:lastColumn="0" w:noHBand="0" w:noVBand="1"/>
+        <w:tblLook w:val="04A0"/>
       </w:tblPr>
       <w:tblGrid>
         <w:gridCol w:w="1620"/>
@@ -6808,14 +6866,7 @@
                 <w:sz w:val="26"/>
                 <w:szCs w:val="26"/>
               </w:rPr>
-              <w:t>F</w:t>
-            </w:r>
-            <w:r>
-              <w:rPr>
-                <w:sz w:val="26"/>
-                <w:szCs w:val="26"/>
-              </w:rPr>
-              <w:t>K</w:t>
+              <w:t>FK</w:t>
             </w:r>
           </w:p>
         </w:tc>
@@ -6838,21 +6889,7 @@
                 <w:sz w:val="26"/>
                 <w:szCs w:val="26"/>
               </w:rPr>
-              <w:t>For</w:t>
-            </w:r>
-            <w:r>
-              <w:rPr>
-                <w:sz w:val="26"/>
-                <w:szCs w:val="26"/>
-              </w:rPr>
-              <w:t>eign</w:t>
-            </w:r>
-            <w:r>
-              <w:rPr>
-                <w:sz w:val="26"/>
-                <w:szCs w:val="26"/>
-              </w:rPr>
-              <w:t xml:space="preserve"> </w:t>
+              <w:t>Foreign</w:t>
             </w:r>
             <w:r>
               <w:rPr>
@@ -6883,6 +6920,148 @@
                 <w:szCs w:val="26"/>
               </w:rPr>
               <w:t>Khóa ngoại</w:t>
+            </w:r>
+          </w:p>
+        </w:tc>
+      </w:tr>
+      <w:tr>
+        <w:tc>
+          <w:tcPr>
+            <w:tcW w:w="1620" w:type="dxa"/>
+            <w:vAlign w:val="center"/>
+          </w:tcPr>
+          <w:p>
+            <w:pPr>
+              <w:ind w:firstLine="0"/>
+              <w:jc w:val="both"/>
+              <w:rPr>
+                <w:sz w:val="26"/>
+                <w:szCs w:val="26"/>
+              </w:rPr>
+            </w:pPr>
+            <w:r>
+              <w:rPr>
+                <w:sz w:val="26"/>
+                <w:szCs w:val="26"/>
+              </w:rPr>
+              <w:t>Y</w:t>
+            </w:r>
+          </w:p>
+        </w:tc>
+        <w:tc>
+          <w:tcPr>
+            <w:tcW w:w="2340" w:type="dxa"/>
+            <w:vAlign w:val="center"/>
+          </w:tcPr>
+          <w:p>
+            <w:pPr>
+              <w:ind w:firstLine="0"/>
+              <w:jc w:val="both"/>
+              <w:rPr>
+                <w:sz w:val="26"/>
+                <w:szCs w:val="26"/>
+              </w:rPr>
+            </w:pPr>
+            <w:r>
+              <w:rPr>
+                <w:sz w:val="26"/>
+                <w:szCs w:val="26"/>
+              </w:rPr>
+              <w:t>Yes</w:t>
+            </w:r>
+          </w:p>
+        </w:tc>
+        <w:tc>
+          <w:tcPr>
+            <w:tcW w:w="6030" w:type="dxa"/>
+            <w:vAlign w:val="center"/>
+          </w:tcPr>
+          <w:p>
+            <w:pPr>
+              <w:ind w:firstLine="0"/>
+              <w:jc w:val="both"/>
+              <w:rPr>
+                <w:sz w:val="26"/>
+                <w:szCs w:val="26"/>
+              </w:rPr>
+            </w:pPr>
+            <w:r>
+              <w:rPr>
+                <w:sz w:val="26"/>
+                <w:szCs w:val="26"/>
+              </w:rPr>
+              <w:t>Có</w:t>
+            </w:r>
+          </w:p>
+        </w:tc>
+      </w:tr>
+      <w:tr>
+        <w:tc>
+          <w:tcPr>
+            <w:tcW w:w="1620" w:type="dxa"/>
+            <w:vAlign w:val="center"/>
+          </w:tcPr>
+          <w:p>
+            <w:pPr>
+              <w:ind w:firstLine="0"/>
+              <w:jc w:val="both"/>
+              <w:rPr>
+                <w:sz w:val="26"/>
+                <w:szCs w:val="26"/>
+              </w:rPr>
+            </w:pPr>
+            <w:r>
+              <w:rPr>
+                <w:sz w:val="26"/>
+                <w:szCs w:val="26"/>
+              </w:rPr>
+              <w:t>N</w:t>
+            </w:r>
+          </w:p>
+        </w:tc>
+        <w:tc>
+          <w:tcPr>
+            <w:tcW w:w="2340" w:type="dxa"/>
+            <w:vAlign w:val="center"/>
+          </w:tcPr>
+          <w:p>
+            <w:pPr>
+              <w:ind w:firstLine="0"/>
+              <w:jc w:val="both"/>
+              <w:rPr>
+                <w:sz w:val="26"/>
+                <w:szCs w:val="26"/>
+              </w:rPr>
+            </w:pPr>
+            <w:r>
+              <w:rPr>
+                <w:sz w:val="26"/>
+                <w:szCs w:val="26"/>
+              </w:rPr>
+              <w:t>No</w:t>
+            </w:r>
+          </w:p>
+        </w:tc>
+        <w:tc>
+          <w:tcPr>
+            <w:tcW w:w="6030" w:type="dxa"/>
+            <w:vAlign w:val="center"/>
+          </w:tcPr>
+          <w:p>
+            <w:pPr>
+              <w:ind w:firstLine="0"/>
+              <w:jc w:val="both"/>
+              <w:rPr>
+                <w:sz w:val="26"/>
+                <w:szCs w:val="26"/>
+              </w:rPr>
+            </w:pPr>
+            <w:r>
+              <w:rPr>
+                <w:sz w:val="26"/>
+                <w:szCs w:val="26"/>
+              </w:rPr>
+              <w:t>Không</w:t>
             </w:r>
           </w:p>
         </w:tc>
@@ -6916,13 +7095,13 @@
           <w:insideH w:val="single" w:sz="4" w:space="0" w:color="000000"/>
           <w:insideV w:val="single" w:sz="4" w:space="0" w:color="000000"/>
         </w:tblBorders>
-        <w:tblLook w:val="04A0" w:firstRow="1" w:lastRow="0" w:firstColumn="1" w:lastColumn="0" w:noHBand="0" w:noVBand="1"/>
+        <w:tblLook w:val="04A0"/>
       </w:tblPr>
       <w:tblGrid>
-        <w:gridCol w:w="779"/>
-        <w:gridCol w:w="2866"/>
+        <w:gridCol w:w="780"/>
+        <w:gridCol w:w="2877"/>
         <w:gridCol w:w="4883"/>
-        <w:gridCol w:w="1642"/>
+        <w:gridCol w:w="1648"/>
       </w:tblGrid>
       <w:tr>
         <w:trPr>
@@ -6975,13 +7154,6 @@
                 <w:b/>
                 <w:szCs w:val="28"/>
               </w:rPr>
-              <w:t xml:space="preserve">      </w:t>
-            </w:r>
-            <w:r>
-              <w:rPr>
-                <w:b/>
-                <w:szCs w:val="28"/>
-              </w:rPr>
               <w:t>Tên tài liệu</w:t>
             </w:r>
           </w:p>
@@ -7082,7 +7254,7 @@
                 <w:szCs w:val="28"/>
                 <w:shd w:val="clear" w:color="auto" w:fill="FCFCFF"/>
               </w:rPr>
-              <w:t xml:space="preserve">Bài giảng Kỹ nghệ phần mềm của PGS.TS. Nguyễn Văn Vỵ - Khoa CNTT – </w:t>
+              <w:t xml:space="preserve">Bài giảng Kỹ nghệ phần mềm của </w:t>
             </w:r>
             <w:r>
               <w:rPr>
@@ -7091,7 +7263,7 @@
                 <w:shd w:val="clear" w:color="auto" w:fill="FCFCFF"/>
               </w:rPr>
               <w:lastRenderedPageBreak/>
-              <w:t>Đại học Công Nghệ - ĐHQGHN.</w:t>
+              <w:t>PGS.TS. Nguyễn Văn Vỵ - Khoa CNTT – Đại học Công Nghệ - ĐHQGHN.</w:t>
             </w:r>
           </w:p>
         </w:tc>
@@ -7117,7 +7289,16 @@
                   <w:sz w:val="28"/>
                   <w:szCs w:val="28"/>
                 </w:rPr>
-                <w:t>http://www.vn-zoom.com/f58/bai-giang-ky-nghe-phan-mem-thay-nguyen-van-vy-software-engineering-1822043.html</w:t>
+                <w:t>http://www.vn-zoom.com/f58/bai-giang-ky-nghe-phan-mem-thay-nguyen-van-vy-</w:t>
+              </w:r>
+              <w:r>
+                <w:rPr>
+                  <w:rStyle w:val="Hyperlink"/>
+                  <w:sz w:val="28"/>
+                  <w:szCs w:val="28"/>
+                </w:rPr>
+                <w:lastRenderedPageBreak/>
+                <w:t>software-engineering-1822043.html</w:t>
               </w:r>
             </w:hyperlink>
           </w:p>
@@ -7141,6 +7322,7 @@
               <w:rPr>
                 <w:szCs w:val="28"/>
               </w:rPr>
+              <w:lastRenderedPageBreak/>
               <w:t>Năm 2007</w:t>
             </w:r>
           </w:p>
@@ -7421,7 +7603,7 @@
                     <a:blip r:embed="rId12">
                       <a:extLst>
                         <a:ext uri="{28A0092B-C50C-407E-A947-70E740481C1C}">
-                          <a14:useLocalDpi xmlns:a14="http://schemas.microsoft.com/office/drawing/2010/main" val="0"/>
+                          <a14:useLocalDpi xmlns:a14="http://schemas.microsoft.com/office/drawing/2010/main" xmlns:wps="http://schemas.microsoft.com/office/word/2010/wordprocessingShape" xmlns:wpi="http://schemas.microsoft.com/office/word/2010/wordprocessingInk" xmlns:wpg="http://schemas.microsoft.com/office/word/2010/wordprocessingGroup" xmlns:w15="http://schemas.microsoft.com/office/word/2012/wordml" xmlns:w14="http://schemas.microsoft.com/office/word/2010/wordml" xmlns:w="http://schemas.openxmlformats.org/wordprocessingml/2006/main" xmlns:w10="urn:schemas-microsoft-com:office:word" xmlns:wp14="http://schemas.microsoft.com/office/word/2010/wordprocessingDrawing" xmlns:v="urn:schemas-microsoft-com:vml" xmlns:o="urn:schemas-microsoft-com:office:office" xmlns:mc="http://schemas.openxmlformats.org/markup-compatibility/2006" xmlns:wpc="http://schemas.microsoft.com/office/word/2010/wordprocessingCanvas" xmlns="" val="0"/>
                         </a:ext>
                       </a:extLst>
                     </a:blip>
@@ -7498,7 +7680,7 @@
       <w:tblPr>
         <w:tblStyle w:val="TableGrid"/>
         <w:tblW w:w="0" w:type="auto"/>
-        <w:tblLook w:val="04A0" w:firstRow="1" w:lastRow="0" w:firstColumn="1" w:lastColumn="0" w:noHBand="0" w:noVBand="1"/>
+        <w:tblLook w:val="04A0"/>
       </w:tblPr>
       <w:tblGrid>
         <w:gridCol w:w="1068"/>
@@ -8331,7 +8513,7 @@
           <w:insideV w:val="single" w:sz="4" w:space="0" w:color="000000"/>
         </w:tblBorders>
         <w:tblLayout w:type="fixed"/>
-        <w:tblLook w:val="04A0" w:firstRow="1" w:lastRow="0" w:firstColumn="1" w:lastColumn="0" w:noHBand="0" w:noVBand="1"/>
+        <w:tblLook w:val="04A0"/>
       </w:tblPr>
       <w:tblGrid>
         <w:gridCol w:w="720"/>
@@ -9672,7 +9854,7 @@
           <w:insideH w:val="single" w:sz="4" w:space="0" w:color="000000"/>
           <w:insideV w:val="single" w:sz="4" w:space="0" w:color="000000"/>
         </w:tblBorders>
-        <w:tblLook w:val="04A0" w:firstRow="1" w:lastRow="0" w:firstColumn="1" w:lastColumn="0" w:noHBand="0" w:noVBand="1"/>
+        <w:tblLook w:val="04A0"/>
       </w:tblPr>
       <w:tblGrid>
         <w:gridCol w:w="1820"/>
@@ -9899,7 +10081,7 @@
           <w:insideV w:val="single" w:sz="4" w:space="0" w:color="000000"/>
         </w:tblBorders>
         <w:tblLayout w:type="fixed"/>
-        <w:tblLook w:val="04A0" w:firstRow="1" w:lastRow="0" w:firstColumn="1" w:lastColumn="0" w:noHBand="0" w:noVBand="1"/>
+        <w:tblLook w:val="04A0"/>
       </w:tblPr>
       <w:tblGrid>
         <w:gridCol w:w="720"/>
@@ -11314,14 +11496,6 @@
                 <w:szCs w:val="26"/>
               </w:rPr>
               <w:t>Số tiền hiện có trong tài khoản</w:t>
-            </w:r>
-            <w:r>
-              <w:rPr>
-                <w:spacing w:val="-6"/>
-                <w:sz w:val="26"/>
-                <w:szCs w:val="26"/>
-              </w:rPr>
-              <w:t xml:space="preserve"> </w:t>
             </w:r>
           </w:p>
         </w:tc>
@@ -11355,7 +11529,7 @@
           <w:insideH w:val="single" w:sz="4" w:space="0" w:color="000000"/>
           <w:insideV w:val="single" w:sz="4" w:space="0" w:color="000000"/>
         </w:tblBorders>
-        <w:tblLook w:val="04A0" w:firstRow="1" w:lastRow="0" w:firstColumn="1" w:lastColumn="0" w:noHBand="0" w:noVBand="1"/>
+        <w:tblLook w:val="04A0"/>
       </w:tblPr>
       <w:tblGrid>
         <w:gridCol w:w="1111"/>
@@ -11914,7 +12088,7 @@
           <w:insideV w:val="single" w:sz="4" w:space="0" w:color="000000"/>
         </w:tblBorders>
         <w:tblLayout w:type="fixed"/>
-        <w:tblLook w:val="04A0" w:firstRow="1" w:lastRow="0" w:firstColumn="1" w:lastColumn="0" w:noHBand="0" w:noVBand="1"/>
+        <w:tblLook w:val="04A0"/>
       </w:tblPr>
       <w:tblGrid>
         <w:gridCol w:w="810"/>
@@ -13555,7 +13729,7 @@
           <w:insideH w:val="single" w:sz="4" w:space="0" w:color="000000"/>
           <w:insideV w:val="single" w:sz="4" w:space="0" w:color="000000"/>
         </w:tblBorders>
-        <w:tblLook w:val="04A0" w:firstRow="1" w:lastRow="0" w:firstColumn="1" w:lastColumn="0" w:noHBand="0" w:noVBand="1"/>
+        <w:tblLook w:val="04A0"/>
       </w:tblPr>
       <w:tblGrid>
         <w:gridCol w:w="1111"/>
@@ -13905,7 +14079,7 @@
           <w:insideV w:val="single" w:sz="4" w:space="0" w:color="000000"/>
         </w:tblBorders>
         <w:tblLayout w:type="fixed"/>
-        <w:tblLook w:val="04A0" w:firstRow="1" w:lastRow="0" w:firstColumn="1" w:lastColumn="0" w:noHBand="0" w:noVBand="1"/>
+        <w:tblLook w:val="04A0"/>
       </w:tblPr>
       <w:tblGrid>
         <w:gridCol w:w="810"/>
@@ -14532,18 +14706,12 @@
         <w:pStyle w:val="Heading3"/>
         <w:ind w:left="0" w:firstLine="0"/>
       </w:pPr>
-      <w:r>
-        <w:t xml:space="preserve">  </w:t>
-      </w:r>
     </w:p>
     <w:p>
       <w:pPr>
         <w:pStyle w:val="Heading3"/>
         <w:ind w:left="0" w:firstLine="0"/>
       </w:pPr>
-      <w:r>
-        <w:t xml:space="preserve">  </w:t>
-      </w:r>
       <w:bookmarkStart w:id="47" w:name="_Toc415940673"/>
       <w:bookmarkStart w:id="48" w:name="_Toc415940826"/>
       <w:r>
@@ -14567,7 +14735,7 @@
           <w:insideH w:val="single" w:sz="4" w:space="0" w:color="000000"/>
           <w:insideV w:val="single" w:sz="4" w:space="0" w:color="000000"/>
         </w:tblBorders>
-        <w:tblLook w:val="04A0" w:firstRow="1" w:lastRow="0" w:firstColumn="1" w:lastColumn="0" w:noHBand="0" w:noVBand="1"/>
+        <w:tblLook w:val="04A0"/>
       </w:tblPr>
       <w:tblGrid>
         <w:gridCol w:w="1111"/>
@@ -14819,7 +14987,7 @@
           <w:insideV w:val="single" w:sz="4" w:space="0" w:color="000000"/>
         </w:tblBorders>
         <w:tblLayout w:type="fixed"/>
-        <w:tblLook w:val="04A0" w:firstRow="1" w:lastRow="0" w:firstColumn="1" w:lastColumn="0" w:noHBand="0" w:noVBand="1"/>
+        <w:tblLook w:val="04A0"/>
       </w:tblPr>
       <w:tblGrid>
         <w:gridCol w:w="810"/>
@@ -15486,7 +15654,7 @@
           <w:insideH w:val="single" w:sz="4" w:space="0" w:color="000000"/>
           <w:insideV w:val="single" w:sz="4" w:space="0" w:color="000000"/>
         </w:tblBorders>
-        <w:tblLook w:val="04A0" w:firstRow="1" w:lastRow="0" w:firstColumn="1" w:lastColumn="0" w:noHBand="0" w:noVBand="1"/>
+        <w:tblLook w:val="04A0"/>
       </w:tblPr>
       <w:tblGrid>
         <w:gridCol w:w="1111"/>
@@ -15734,7 +15902,7 @@
           <w:insideV w:val="single" w:sz="4" w:space="0" w:color="000000"/>
         </w:tblBorders>
         <w:tblLayout w:type="fixed"/>
-        <w:tblLook w:val="04A0" w:firstRow="1" w:lastRow="0" w:firstColumn="1" w:lastColumn="0" w:noHBand="0" w:noVBand="1"/>
+        <w:tblLook w:val="04A0"/>
       </w:tblPr>
       <w:tblGrid>
         <w:gridCol w:w="810"/>
@@ -16399,7 +16567,7 @@
           <w:insideH w:val="single" w:sz="4" w:space="0" w:color="000000"/>
           <w:insideV w:val="single" w:sz="4" w:space="0" w:color="000000"/>
         </w:tblBorders>
-        <w:tblLook w:val="04A0" w:firstRow="1" w:lastRow="0" w:firstColumn="1" w:lastColumn="0" w:noHBand="0" w:noVBand="1"/>
+        <w:tblLook w:val="04A0"/>
       </w:tblPr>
       <w:tblGrid>
         <w:gridCol w:w="1111"/>
@@ -16679,7 +16847,7 @@
           <w:insideV w:val="single" w:sz="4" w:space="0" w:color="000000"/>
         </w:tblBorders>
         <w:tblLayout w:type="fixed"/>
-        <w:tblLook w:val="04A0" w:firstRow="1" w:lastRow="0" w:firstColumn="1" w:lastColumn="0" w:noHBand="0" w:noVBand="1"/>
+        <w:tblLook w:val="04A0"/>
       </w:tblPr>
       <w:tblGrid>
         <w:gridCol w:w="810"/>
@@ -17544,7 +17712,7 @@
           <w:insideH w:val="single" w:sz="4" w:space="0" w:color="000000"/>
           <w:insideV w:val="single" w:sz="4" w:space="0" w:color="000000"/>
         </w:tblBorders>
-        <w:tblLook w:val="04A0" w:firstRow="1" w:lastRow="0" w:firstColumn="1" w:lastColumn="0" w:noHBand="0" w:noVBand="1"/>
+        <w:tblLook w:val="04A0"/>
       </w:tblPr>
       <w:tblGrid>
         <w:gridCol w:w="1087"/>
@@ -17898,9 +18066,6 @@
       <w:bookmarkStart w:id="63" w:name="_Toc415940833"/>
       <w:r>
         <w:t>2.9.</w:t>
-      </w:r>
-      <w:r>
-        <w:t xml:space="preserve"> </w:t>
       </w:r>
       <w:r>
         <w:t>Bả</w:t>
@@ -17927,7 +18092,7 @@
           <w:insideV w:val="single" w:sz="4" w:space="0" w:color="000000"/>
         </w:tblBorders>
         <w:tblLayout w:type="fixed"/>
-        <w:tblLook w:val="04A0" w:firstRow="1" w:lastRow="0" w:firstColumn="1" w:lastColumn="0" w:noHBand="0" w:noVBand="1"/>
+        <w:tblLook w:val="04A0"/>
       </w:tblPr>
       <w:tblGrid>
         <w:gridCol w:w="720"/>
@@ -18579,7 +18744,7 @@
           <w:insideH w:val="single" w:sz="4" w:space="0" w:color="000000"/>
           <w:insideV w:val="single" w:sz="4" w:space="0" w:color="000000"/>
         </w:tblBorders>
-        <w:tblLook w:val="04A0" w:firstRow="1" w:lastRow="0" w:firstColumn="1" w:lastColumn="0" w:noHBand="0" w:noVBand="1"/>
+        <w:tblLook w:val="04A0"/>
       </w:tblPr>
       <w:tblGrid>
         <w:gridCol w:w="1087"/>
@@ -18832,7 +18997,7 @@
           <w:insideV w:val="single" w:sz="4" w:space="0" w:color="000000"/>
         </w:tblBorders>
         <w:tblLayout w:type="fixed"/>
-        <w:tblLook w:val="04A0" w:firstRow="1" w:lastRow="0" w:firstColumn="1" w:lastColumn="0" w:noHBand="0" w:noVBand="1"/>
+        <w:tblLook w:val="04A0"/>
       </w:tblPr>
       <w:tblGrid>
         <w:gridCol w:w="810"/>
@@ -20257,7 +20422,7 @@
           <w:insideH w:val="single" w:sz="4" w:space="0" w:color="000000"/>
           <w:insideV w:val="single" w:sz="4" w:space="0" w:color="000000"/>
         </w:tblBorders>
-        <w:tblLook w:val="04A0" w:firstRow="1" w:lastRow="0" w:firstColumn="1" w:lastColumn="0" w:noHBand="0" w:noVBand="1"/>
+        <w:tblLook w:val="04A0"/>
       </w:tblPr>
       <w:tblGrid>
         <w:gridCol w:w="1111"/>
@@ -20723,7 +20888,7 @@
           <w:insideV w:val="single" w:sz="4" w:space="0" w:color="000000"/>
         </w:tblBorders>
         <w:tblLayout w:type="fixed"/>
-        <w:tblLook w:val="04A0" w:firstRow="1" w:lastRow="0" w:firstColumn="1" w:lastColumn="0" w:noHBand="0" w:noVBand="1"/>
+        <w:tblLook w:val="04A0"/>
       </w:tblPr>
       <w:tblGrid>
         <w:gridCol w:w="810"/>
@@ -21751,7 +21916,7 @@
           <w:insideH w:val="single" w:sz="4" w:space="0" w:color="000000"/>
           <w:insideV w:val="single" w:sz="4" w:space="0" w:color="000000"/>
         </w:tblBorders>
-        <w:tblLook w:val="04A0" w:firstRow="1" w:lastRow="0" w:firstColumn="1" w:lastColumn="0" w:noHBand="0" w:noVBand="1"/>
+        <w:tblLook w:val="04A0"/>
       </w:tblPr>
       <w:tblGrid>
         <w:gridCol w:w="1111"/>
@@ -22179,8 +22344,8 @@
 </file>
 
 <file path=word/endnotes.xml><?xml version="1.0" encoding="utf-8"?>
-<w:endnotes xmlns:wpc="http://schemas.microsoft.com/office/word/2010/wordprocessingCanvas" xmlns:mc="http://schemas.openxmlformats.org/markup-compatibility/2006" xmlns:o="urn:schemas-microsoft-com:office:office" xmlns:r="http://schemas.openxmlformats.org/officeDocument/2006/relationships" xmlns:m="http://schemas.openxmlformats.org/officeDocument/2006/math" xmlns:v="urn:schemas-microsoft-com:vml" xmlns:wp14="http://schemas.microsoft.com/office/word/2010/wordprocessingDrawing" xmlns:wp="http://schemas.openxmlformats.org/drawingml/2006/wordprocessingDrawing" xmlns:w10="urn:schemas-microsoft-com:office:word" xmlns:w="http://schemas.openxmlformats.org/wordprocessingml/2006/main" xmlns:w14="http://schemas.microsoft.com/office/word/2010/wordml" xmlns:w15="http://schemas.microsoft.com/office/word/2012/wordml" xmlns:wpg="http://schemas.microsoft.com/office/word/2010/wordprocessingGroup" xmlns:wpi="http://schemas.microsoft.com/office/word/2010/wordprocessingInk" xmlns:wne="http://schemas.microsoft.com/office/word/2006/wordml" xmlns:wps="http://schemas.microsoft.com/office/word/2010/wordprocessingShape" mc:Ignorable="w14 w15 wp14">
-  <w:endnote w:type="separator" w:id="-1">
+<w:endnotes xmlns:ve="http://schemas.openxmlformats.org/markup-compatibility/2006" xmlns:o="urn:schemas-microsoft-com:office:office" xmlns:r="http://schemas.openxmlformats.org/officeDocument/2006/relationships" xmlns:m="http://schemas.openxmlformats.org/officeDocument/2006/math" xmlns:v="urn:schemas-microsoft-com:vml" xmlns:wp="http://schemas.openxmlformats.org/drawingml/2006/wordprocessingDrawing" xmlns:w10="urn:schemas-microsoft-com:office:word" xmlns:w="http://schemas.openxmlformats.org/wordprocessingml/2006/main" xmlns:wne="http://schemas.microsoft.com/office/word/2006/wordml">
+  <w:endnote w:type="separator" w:id="0">
     <w:p>
       <w:pPr>
         <w:spacing w:before="0" w:after="0" w:line="240" w:lineRule="auto"/>
@@ -22190,7 +22355,7 @@
       </w:r>
     </w:p>
   </w:endnote>
-  <w:endnote w:type="continuationSeparator" w:id="0">
+  <w:endnote w:type="continuationSeparator" w:id="1">
     <w:p>
       <w:pPr>
         <w:spacing w:before="0" w:after="0" w:line="240" w:lineRule="auto"/>
@@ -22204,7 +22369,7 @@
 </file>
 
 <file path=word/footer1.xml><?xml version="1.0" encoding="utf-8"?>
-<w:ftr xmlns:wpc="http://schemas.microsoft.com/office/word/2010/wordprocessingCanvas" xmlns:mc="http://schemas.openxmlformats.org/markup-compatibility/2006" xmlns:o="urn:schemas-microsoft-com:office:office" xmlns:r="http://schemas.openxmlformats.org/officeDocument/2006/relationships" xmlns:m="http://schemas.openxmlformats.org/officeDocument/2006/math" xmlns:v="urn:schemas-microsoft-com:vml" xmlns:wp14="http://schemas.microsoft.com/office/word/2010/wordprocessingDrawing" xmlns:wp="http://schemas.openxmlformats.org/drawingml/2006/wordprocessingDrawing" xmlns:w10="urn:schemas-microsoft-com:office:word" xmlns:w="http://schemas.openxmlformats.org/wordprocessingml/2006/main" xmlns:w14="http://schemas.microsoft.com/office/word/2010/wordml" xmlns:w15="http://schemas.microsoft.com/office/word/2012/wordml" xmlns:wpg="http://schemas.microsoft.com/office/word/2010/wordprocessingGroup" xmlns:wpi="http://schemas.microsoft.com/office/word/2010/wordprocessingInk" xmlns:wne="http://schemas.microsoft.com/office/word/2006/wordml" xmlns:wps="http://schemas.microsoft.com/office/word/2010/wordprocessingShape" mc:Ignorable="w14 w15 wp14">
+<w:ftr xmlns:ve="http://schemas.openxmlformats.org/markup-compatibility/2006" xmlns:o="urn:schemas-microsoft-com:office:office" xmlns:r="http://schemas.openxmlformats.org/officeDocument/2006/relationships" xmlns:m="http://schemas.openxmlformats.org/officeDocument/2006/math" xmlns:v="urn:schemas-microsoft-com:vml" xmlns:wp="http://schemas.openxmlformats.org/drawingml/2006/wordprocessingDrawing" xmlns:w10="urn:schemas-microsoft-com:office:word" xmlns:w="http://schemas.openxmlformats.org/wordprocessingml/2006/main" xmlns:wne="http://schemas.microsoft.com/office/word/2006/wordml">
   <w:p>
     <w:pPr>
       <w:pStyle w:val="Footer"/>
@@ -22245,7 +22410,7 @@
         <w:rFonts w:ascii="Cambria" w:hAnsi="Cambria"/>
         <w:noProof/>
       </w:rPr>
-      <w:t>18</w:t>
+      <w:t>15</w:t>
     </w:r>
     <w:r>
       <w:rPr>
@@ -22264,7 +22429,7 @@
 </file>
 
 <file path=word/footer2.xml><?xml version="1.0" encoding="utf-8"?>
-<w:ftr xmlns:wpc="http://schemas.microsoft.com/office/word/2010/wordprocessingCanvas" xmlns:mc="http://schemas.openxmlformats.org/markup-compatibility/2006" xmlns:o="urn:schemas-microsoft-com:office:office" xmlns:r="http://schemas.openxmlformats.org/officeDocument/2006/relationships" xmlns:m="http://schemas.openxmlformats.org/officeDocument/2006/math" xmlns:v="urn:schemas-microsoft-com:vml" xmlns:wp14="http://schemas.microsoft.com/office/word/2010/wordprocessingDrawing" xmlns:wp="http://schemas.openxmlformats.org/drawingml/2006/wordprocessingDrawing" xmlns:w10="urn:schemas-microsoft-com:office:word" xmlns:w="http://schemas.openxmlformats.org/wordprocessingml/2006/main" xmlns:w14="http://schemas.microsoft.com/office/word/2010/wordml" xmlns:w15="http://schemas.microsoft.com/office/word/2012/wordml" xmlns:wpg="http://schemas.microsoft.com/office/word/2010/wordprocessingGroup" xmlns:wpi="http://schemas.microsoft.com/office/word/2010/wordprocessingInk" xmlns:wne="http://schemas.microsoft.com/office/word/2006/wordml" xmlns:wps="http://schemas.microsoft.com/office/word/2010/wordprocessingShape" mc:Ignorable="w14 w15 wp14">
+<w:ftr xmlns:ve="http://schemas.openxmlformats.org/markup-compatibility/2006" xmlns:o="urn:schemas-microsoft-com:office:office" xmlns:r="http://schemas.openxmlformats.org/officeDocument/2006/relationships" xmlns:m="http://schemas.openxmlformats.org/officeDocument/2006/math" xmlns:v="urn:schemas-microsoft-com:vml" xmlns:wp="http://schemas.openxmlformats.org/drawingml/2006/wordprocessingDrawing" xmlns:w10="urn:schemas-microsoft-com:office:word" xmlns:w="http://schemas.openxmlformats.org/wordprocessingml/2006/main" xmlns:wne="http://schemas.microsoft.com/office/word/2006/wordml">
   <w:p>
     <w:pPr>
       <w:pStyle w:val="Footer"/>
@@ -22287,8 +22452,8 @@
 </file>
 
 <file path=word/footnotes.xml><?xml version="1.0" encoding="utf-8"?>
-<w:footnotes xmlns:wpc="http://schemas.microsoft.com/office/word/2010/wordprocessingCanvas" xmlns:mc="http://schemas.openxmlformats.org/markup-compatibility/2006" xmlns:o="urn:schemas-microsoft-com:office:office" xmlns:r="http://schemas.openxmlformats.org/officeDocument/2006/relationships" xmlns:m="http://schemas.openxmlformats.org/officeDocument/2006/math" xmlns:v="urn:schemas-microsoft-com:vml" xmlns:wp14="http://schemas.microsoft.com/office/word/2010/wordprocessingDrawing" xmlns:wp="http://schemas.openxmlformats.org/drawingml/2006/wordprocessingDrawing" xmlns:w10="urn:schemas-microsoft-com:office:word" xmlns:w="http://schemas.openxmlformats.org/wordprocessingml/2006/main" xmlns:w14="http://schemas.microsoft.com/office/word/2010/wordml" xmlns:w15="http://schemas.microsoft.com/office/word/2012/wordml" xmlns:wpg="http://schemas.microsoft.com/office/word/2010/wordprocessingGroup" xmlns:wpi="http://schemas.microsoft.com/office/word/2010/wordprocessingInk" xmlns:wne="http://schemas.microsoft.com/office/word/2006/wordml" xmlns:wps="http://schemas.microsoft.com/office/word/2010/wordprocessingShape" mc:Ignorable="w14 w15 wp14">
-  <w:footnote w:type="separator" w:id="-1">
+<w:footnotes xmlns:ve="http://schemas.openxmlformats.org/markup-compatibility/2006" xmlns:o="urn:schemas-microsoft-com:office:office" xmlns:r="http://schemas.openxmlformats.org/officeDocument/2006/relationships" xmlns:m="http://schemas.openxmlformats.org/officeDocument/2006/math" xmlns:v="urn:schemas-microsoft-com:vml" xmlns:wp="http://schemas.openxmlformats.org/drawingml/2006/wordprocessingDrawing" xmlns:w10="urn:schemas-microsoft-com:office:word" xmlns:w="http://schemas.openxmlformats.org/wordprocessingml/2006/main" xmlns:wne="http://schemas.microsoft.com/office/word/2006/wordml">
+  <w:footnote w:type="separator" w:id="0">
     <w:p>
       <w:pPr>
         <w:spacing w:before="0" w:after="0" w:line="240" w:lineRule="auto"/>
@@ -22298,7 +22463,7 @@
       </w:r>
     </w:p>
   </w:footnote>
-  <w:footnote w:type="continuationSeparator" w:id="0">
+  <w:footnote w:type="continuationSeparator" w:id="1">
     <w:p>
       <w:pPr>
         <w:spacing w:before="0" w:after="0" w:line="240" w:lineRule="auto"/>
@@ -22312,7 +22477,7 @@
 </file>
 
 <file path=word/header1.xml><?xml version="1.0" encoding="utf-8"?>
-<w:hdr xmlns:wpc="http://schemas.microsoft.com/office/word/2010/wordprocessingCanvas" xmlns:mc="http://schemas.openxmlformats.org/markup-compatibility/2006" xmlns:o="urn:schemas-microsoft-com:office:office" xmlns:r="http://schemas.openxmlformats.org/officeDocument/2006/relationships" xmlns:m="http://schemas.openxmlformats.org/officeDocument/2006/math" xmlns:v="urn:schemas-microsoft-com:vml" xmlns:wp14="http://schemas.microsoft.com/office/word/2010/wordprocessingDrawing" xmlns:wp="http://schemas.openxmlformats.org/drawingml/2006/wordprocessingDrawing" xmlns:w10="urn:schemas-microsoft-com:office:word" xmlns:w="http://schemas.openxmlformats.org/wordprocessingml/2006/main" xmlns:w14="http://schemas.microsoft.com/office/word/2010/wordml" xmlns:w15="http://schemas.microsoft.com/office/word/2012/wordml" xmlns:wpg="http://schemas.microsoft.com/office/word/2010/wordprocessingGroup" xmlns:wpi="http://schemas.microsoft.com/office/word/2010/wordprocessingInk" xmlns:wne="http://schemas.microsoft.com/office/word/2006/wordml" xmlns:wps="http://schemas.microsoft.com/office/word/2010/wordprocessingShape" mc:Ignorable="w14 w15 wp14">
+<w:hdr xmlns:ve="http://schemas.openxmlformats.org/markup-compatibility/2006" xmlns:o="urn:schemas-microsoft-com:office:office" xmlns:r="http://schemas.openxmlformats.org/officeDocument/2006/relationships" xmlns:m="http://schemas.openxmlformats.org/officeDocument/2006/math" xmlns:v="urn:schemas-microsoft-com:vml" xmlns:wp="http://schemas.openxmlformats.org/drawingml/2006/wordprocessingDrawing" xmlns:w10="urn:schemas-microsoft-com:office:word" xmlns:w="http://schemas.openxmlformats.org/wordprocessingml/2006/main" xmlns:wne="http://schemas.microsoft.com/office/word/2006/wordml">
   <w:p>
     <w:pPr>
       <w:pStyle w:val="Header"/>
@@ -22360,7 +22525,7 @@
 </file>
 
 <file path=word/numbering.xml><?xml version="1.0" encoding="utf-8"?>
-<w:numbering xmlns:wpc="http://schemas.microsoft.com/office/word/2010/wordprocessingCanvas" xmlns:mc="http://schemas.openxmlformats.org/markup-compatibility/2006" xmlns:o="urn:schemas-microsoft-com:office:office" xmlns:r="http://schemas.openxmlformats.org/officeDocument/2006/relationships" xmlns:m="http://schemas.openxmlformats.org/officeDocument/2006/math" xmlns:v="urn:schemas-microsoft-com:vml" xmlns:wp14="http://schemas.microsoft.com/office/word/2010/wordprocessingDrawing" xmlns:wp="http://schemas.openxmlformats.org/drawingml/2006/wordprocessingDrawing" xmlns:w10="urn:schemas-microsoft-com:office:word" xmlns:w="http://schemas.openxmlformats.org/wordprocessingml/2006/main" xmlns:w14="http://schemas.microsoft.com/office/word/2010/wordml" xmlns:w15="http://schemas.microsoft.com/office/word/2012/wordml" xmlns:wpg="http://schemas.microsoft.com/office/word/2010/wordprocessingGroup" xmlns:wpi="http://schemas.microsoft.com/office/word/2010/wordprocessingInk" xmlns:wne="http://schemas.microsoft.com/office/word/2006/wordml" xmlns:wps="http://schemas.microsoft.com/office/word/2010/wordprocessingShape" mc:Ignorable="w14 w15 wp14">
+<w:numbering xmlns:ve="http://schemas.openxmlformats.org/markup-compatibility/2006" xmlns:o="urn:schemas-microsoft-com:office:office" xmlns:r="http://schemas.openxmlformats.org/officeDocument/2006/relationships" xmlns:m="http://schemas.openxmlformats.org/officeDocument/2006/math" xmlns:v="urn:schemas-microsoft-com:vml" xmlns:wp="http://schemas.openxmlformats.org/drawingml/2006/wordprocessingDrawing" xmlns:w10="urn:schemas-microsoft-com:office:word" xmlns:w="http://schemas.openxmlformats.org/wordprocessingml/2006/main" xmlns:wne="http://schemas.microsoft.com/office/word/2006/wordml">
   <w:abstractNum w:abstractNumId="0">
     <w:nsid w:val="06621DD0"/>
     <w:multiLevelType w:val="multilevel"/>
@@ -23947,7 +24112,7 @@
 </file>
 
 <file path=word/styles.xml><?xml version="1.0" encoding="utf-8"?>
-<w:styles xmlns:mc="http://schemas.openxmlformats.org/markup-compatibility/2006" xmlns:r="http://schemas.openxmlformats.org/officeDocument/2006/relationships" xmlns:w="http://schemas.openxmlformats.org/wordprocessingml/2006/main" xmlns:w14="http://schemas.microsoft.com/office/word/2010/wordml" xmlns:w15="http://schemas.microsoft.com/office/word/2012/wordml" mc:Ignorable="w14 w15">
+<w:styles xmlns:r="http://schemas.openxmlformats.org/officeDocument/2006/relationships" xmlns:w="http://schemas.openxmlformats.org/wordprocessingml/2006/main">
   <w:docDefaults>
     <w:rPrDefault>
       <w:rPr>
@@ -23963,378 +24128,144 @@
       </w:pPr>
     </w:pPrDefault>
   </w:docDefaults>
-  <w:latentStyles w:defLockedState="0" w:defUIPriority="99" w:defSemiHidden="0" w:defUnhideWhenUsed="0" w:defQFormat="0" w:count="371">
-    <w:lsdException w:name="Normal" w:uiPriority="0" w:qFormat="1"/>
-    <w:lsdException w:name="heading 1" w:uiPriority="9" w:qFormat="1"/>
-    <w:lsdException w:name="heading 2" w:semiHidden="1" w:uiPriority="9" w:unhideWhenUsed="1" w:qFormat="1"/>
-    <w:lsdException w:name="heading 3" w:semiHidden="1" w:uiPriority="9" w:unhideWhenUsed="1" w:qFormat="1"/>
-    <w:lsdException w:name="heading 4" w:semiHidden="1" w:uiPriority="9" w:unhideWhenUsed="1" w:qFormat="1"/>
-    <w:lsdException w:name="heading 5" w:semiHidden="1" w:uiPriority="9" w:unhideWhenUsed="1" w:qFormat="1"/>
-    <w:lsdException w:name="heading 6" w:semiHidden="1" w:uiPriority="9" w:unhideWhenUsed="1" w:qFormat="1"/>
-    <w:lsdException w:name="heading 7" w:semiHidden="1" w:uiPriority="9" w:unhideWhenUsed="1" w:qFormat="1"/>
-    <w:lsdException w:name="heading 8" w:semiHidden="1" w:uiPriority="9" w:unhideWhenUsed="1" w:qFormat="1"/>
-    <w:lsdException w:name="heading 9" w:semiHidden="1" w:uiPriority="9" w:unhideWhenUsed="1" w:qFormat="1"/>
-    <w:lsdException w:name="index 1" w:semiHidden="1" w:unhideWhenUsed="1"/>
-    <w:lsdException w:name="index 2" w:semiHidden="1" w:unhideWhenUsed="1"/>
-    <w:lsdException w:name="index 3" w:semiHidden="1" w:unhideWhenUsed="1"/>
-    <w:lsdException w:name="index 4" w:semiHidden="1" w:unhideWhenUsed="1"/>
-    <w:lsdException w:name="index 5" w:semiHidden="1" w:unhideWhenUsed="1"/>
-    <w:lsdException w:name="index 6" w:semiHidden="1" w:unhideWhenUsed="1"/>
-    <w:lsdException w:name="index 7" w:semiHidden="1" w:unhideWhenUsed="1"/>
-    <w:lsdException w:name="index 8" w:semiHidden="1" w:unhideWhenUsed="1"/>
-    <w:lsdException w:name="index 9" w:semiHidden="1" w:unhideWhenUsed="1"/>
-    <w:lsdException w:name="toc 1" w:semiHidden="1" w:uiPriority="39" w:unhideWhenUsed="1"/>
-    <w:lsdException w:name="toc 2" w:semiHidden="1" w:uiPriority="39" w:unhideWhenUsed="1"/>
-    <w:lsdException w:name="toc 3" w:semiHidden="1" w:uiPriority="39" w:unhideWhenUsed="1"/>
-    <w:lsdException w:name="toc 4" w:semiHidden="1" w:uiPriority="39" w:unhideWhenUsed="1"/>
-    <w:lsdException w:name="toc 5" w:semiHidden="1" w:uiPriority="39" w:unhideWhenUsed="1"/>
-    <w:lsdException w:name="toc 6" w:semiHidden="1" w:uiPriority="39" w:unhideWhenUsed="1"/>
-    <w:lsdException w:name="toc 7" w:semiHidden="1" w:uiPriority="39" w:unhideWhenUsed="1"/>
-    <w:lsdException w:name="toc 8" w:semiHidden="1" w:uiPriority="39" w:unhideWhenUsed="1"/>
-    <w:lsdException w:name="toc 9" w:semiHidden="1" w:uiPriority="39" w:unhideWhenUsed="1"/>
-    <w:lsdException w:name="Normal Indent" w:semiHidden="1" w:unhideWhenUsed="1"/>
-    <w:lsdException w:name="footnote text" w:semiHidden="1" w:unhideWhenUsed="1"/>
-    <w:lsdException w:name="annotation text" w:semiHidden="1" w:unhideWhenUsed="1"/>
-    <w:lsdException w:name="header" w:semiHidden="1" w:unhideWhenUsed="1"/>
-    <w:lsdException w:name="footer" w:semiHidden="1" w:unhideWhenUsed="1"/>
-    <w:lsdException w:name="index heading" w:semiHidden="1" w:unhideWhenUsed="1"/>
-    <w:lsdException w:name="caption" w:semiHidden="1" w:uiPriority="35" w:unhideWhenUsed="1" w:qFormat="1"/>
-    <w:lsdException w:name="table of figures" w:semiHidden="1" w:unhideWhenUsed="1"/>
-    <w:lsdException w:name="envelope address" w:semiHidden="1" w:unhideWhenUsed="1"/>
-    <w:lsdException w:name="envelope return" w:semiHidden="1" w:unhideWhenUsed="1"/>
-    <w:lsdException w:name="footnote reference" w:semiHidden="1" w:unhideWhenUsed="1"/>
-    <w:lsdException w:name="annotation reference" w:semiHidden="1" w:unhideWhenUsed="1"/>
-    <w:lsdException w:name="line number" w:semiHidden="1" w:unhideWhenUsed="1"/>
-    <w:lsdException w:name="page number" w:semiHidden="1" w:unhideWhenUsed="1"/>
-    <w:lsdException w:name="endnote reference" w:semiHidden="1" w:unhideWhenUsed="1"/>
-    <w:lsdException w:name="endnote text" w:semiHidden="1" w:unhideWhenUsed="1"/>
-    <w:lsdException w:name="table of authorities" w:semiHidden="1" w:unhideWhenUsed="1"/>
-    <w:lsdException w:name="macro" w:semiHidden="1" w:unhideWhenUsed="1"/>
-    <w:lsdException w:name="toa heading" w:semiHidden="1" w:unhideWhenUsed="1"/>
-    <w:lsdException w:name="List" w:semiHidden="1" w:unhideWhenUsed="1"/>
-    <w:lsdException w:name="List Bullet" w:semiHidden="1" w:unhideWhenUsed="1"/>
-    <w:lsdException w:name="List Number" w:semiHidden="1" w:unhideWhenUsed="1"/>
-    <w:lsdException w:name="List 2" w:semiHidden="1" w:unhideWhenUsed="1"/>
-    <w:lsdException w:name="List 3" w:semiHidden="1" w:unhideWhenUsed="1"/>
-    <w:lsdException w:name="List 4" w:semiHidden="1" w:unhideWhenUsed="1"/>
-    <w:lsdException w:name="List 5" w:semiHidden="1" w:unhideWhenUsed="1"/>
-    <w:lsdException w:name="List Bullet 2" w:semiHidden="1" w:unhideWhenUsed="1"/>
-    <w:lsdException w:name="List Bullet 3" w:semiHidden="1" w:unhideWhenUsed="1"/>
-    <w:lsdException w:name="List Bullet 4" w:semiHidden="1" w:unhideWhenUsed="1"/>
-    <w:lsdException w:name="List Bullet 5" w:semiHidden="1" w:unhideWhenUsed="1"/>
-    <w:lsdException w:name="List Number 2" w:semiHidden="1" w:unhideWhenUsed="1"/>
-    <w:lsdException w:name="List Number 3" w:semiHidden="1" w:unhideWhenUsed="1"/>
-    <w:lsdException w:name="List Number 4" w:semiHidden="1" w:unhideWhenUsed="1"/>
-    <w:lsdException w:name="List Number 5" w:semiHidden="1" w:unhideWhenUsed="1"/>
-    <w:lsdException w:name="Title" w:uiPriority="10" w:qFormat="1"/>
-    <w:lsdException w:name="Closing" w:semiHidden="1" w:unhideWhenUsed="1"/>
-    <w:lsdException w:name="Signature" w:semiHidden="1" w:unhideWhenUsed="1"/>
-    <w:lsdException w:name="Default Paragraph Font" w:semiHidden="1" w:uiPriority="1" w:unhideWhenUsed="1"/>
-    <w:lsdException w:name="Body Text" w:semiHidden="1" w:unhideWhenUsed="1"/>
-    <w:lsdException w:name="Body Text Indent" w:semiHidden="1" w:unhideWhenUsed="1"/>
-    <w:lsdException w:name="List Continue" w:semiHidden="1" w:unhideWhenUsed="1"/>
-    <w:lsdException w:name="List Continue 2" w:semiHidden="1" w:unhideWhenUsed="1"/>
-    <w:lsdException w:name="List Continue 3" w:semiHidden="1" w:unhideWhenUsed="1"/>
-    <w:lsdException w:name="List Continue 4" w:semiHidden="1" w:unhideWhenUsed="1"/>
-    <w:lsdException w:name="List Continue 5" w:semiHidden="1" w:unhideWhenUsed="1"/>
-    <w:lsdException w:name="Message Header" w:semiHidden="1" w:unhideWhenUsed="1"/>
-    <w:lsdException w:name="Subtitle" w:uiPriority="11" w:qFormat="1"/>
-    <w:lsdException w:name="Salutation" w:semiHidden="1" w:unhideWhenUsed="1"/>
-    <w:lsdException w:name="Date" w:semiHidden="1" w:unhideWhenUsed="1"/>
-    <w:lsdException w:name="Body Text First Indent" w:semiHidden="1" w:unhideWhenUsed="1"/>
-    <w:lsdException w:name="Body Text First Indent 2" w:semiHidden="1" w:unhideWhenUsed="1"/>
-    <w:lsdException w:name="Note Heading" w:semiHidden="1" w:unhideWhenUsed="1"/>
-    <w:lsdException w:name="Body Text 2" w:semiHidden="1" w:unhideWhenUsed="1"/>
-    <w:lsdException w:name="Body Text 3" w:semiHidden="1" w:unhideWhenUsed="1"/>
-    <w:lsdException w:name="Body Text Indent 2" w:semiHidden="1" w:unhideWhenUsed="1"/>
-    <w:lsdException w:name="Body Text Indent 3" w:semiHidden="1" w:unhideWhenUsed="1"/>
-    <w:lsdException w:name="Block Text" w:semiHidden="1" w:unhideWhenUsed="1"/>
-    <w:lsdException w:name="Hyperlink" w:semiHidden="1" w:unhideWhenUsed="1"/>
-    <w:lsdException w:name="FollowedHyperlink" w:semiHidden="1" w:unhideWhenUsed="1"/>
-    <w:lsdException w:name="Strong" w:uiPriority="22" w:qFormat="1"/>
-    <w:lsdException w:name="Emphasis" w:uiPriority="20" w:qFormat="1"/>
-    <w:lsdException w:name="Document Map" w:semiHidden="1" w:unhideWhenUsed="1"/>
-    <w:lsdException w:name="Plain Text" w:semiHidden="1" w:unhideWhenUsed="1"/>
-    <w:lsdException w:name="E-mail Signature" w:semiHidden="1" w:unhideWhenUsed="1"/>
-    <w:lsdException w:name="HTML Top of Form" w:semiHidden="1" w:unhideWhenUsed="1"/>
-    <w:lsdException w:name="HTML Bottom of Form" w:semiHidden="1" w:unhideWhenUsed="1"/>
-    <w:lsdException w:name="Normal (Web)" w:semiHidden="1" w:unhideWhenUsed="1"/>
-    <w:lsdException w:name="HTML Acronym" w:semiHidden="1" w:unhideWhenUsed="1"/>
-    <w:lsdException w:name="HTML Address" w:semiHidden="1" w:unhideWhenUsed="1"/>
-    <w:lsdException w:name="HTML Cite" w:semiHidden="1" w:unhideWhenUsed="1"/>
-    <w:lsdException w:name="HTML Code" w:semiHidden="1" w:unhideWhenUsed="1"/>
-    <w:lsdException w:name="HTML Definition" w:semiHidden="1" w:unhideWhenUsed="1"/>
-    <w:lsdException w:name="HTML Keyboard" w:semiHidden="1" w:unhideWhenUsed="1"/>
-    <w:lsdException w:name="HTML Preformatted" w:semiHidden="1" w:unhideWhenUsed="1"/>
-    <w:lsdException w:name="HTML Sample" w:semiHidden="1" w:unhideWhenUsed="1"/>
-    <w:lsdException w:name="HTML Typewriter" w:semiHidden="1" w:unhideWhenUsed="1"/>
-    <w:lsdException w:name="HTML Variable" w:semiHidden="1" w:unhideWhenUsed="1"/>
-    <w:lsdException w:name="Normal Table" w:semiHidden="1" w:unhideWhenUsed="1"/>
-    <w:lsdException w:name="annotation subject" w:semiHidden="1" w:unhideWhenUsed="1"/>
-    <w:lsdException w:name="No List" w:semiHidden="1" w:unhideWhenUsed="1"/>
-    <w:lsdException w:name="Outline List 1" w:semiHidden="1" w:unhideWhenUsed="1"/>
-    <w:lsdException w:name="Outline List 2" w:semiHidden="1" w:unhideWhenUsed="1"/>
-    <w:lsdException w:name="Outline List 3" w:semiHidden="1" w:unhideWhenUsed="1"/>
-    <w:lsdException w:name="Table Simple 1" w:semiHidden="1" w:unhideWhenUsed="1"/>
-    <w:lsdException w:name="Table Simple 2" w:semiHidden="1" w:unhideWhenUsed="1"/>
-    <w:lsdException w:name="Table Simple 3" w:semiHidden="1" w:unhideWhenUsed="1"/>
-    <w:lsdException w:name="Table Classic 1" w:semiHidden="1" w:unhideWhenUsed="1"/>
-    <w:lsdException w:name="Table Classic 2" w:semiHidden="1" w:unhideWhenUsed="1"/>
-    <w:lsdException w:name="Table Classic 3" w:semiHidden="1" w:unhideWhenUsed="1"/>
-    <w:lsdException w:name="Table Classic 4" w:semiHidden="1" w:unhideWhenUsed="1"/>
-    <w:lsdException w:name="Table Colorful 1" w:semiHidden="1" w:unhideWhenUsed="1"/>
-    <w:lsdException w:name="Table Colorful 2" w:semiHidden="1" w:unhideWhenUsed="1"/>
-    <w:lsdException w:name="Table Colorful 3" w:semiHidden="1" w:unhideWhenUsed="1"/>
-    <w:lsdException w:name="Table Columns 1" w:semiHidden="1" w:unhideWhenUsed="1"/>
-    <w:lsdException w:name="Table Columns 2" w:semiHidden="1" w:unhideWhenUsed="1"/>
-    <w:lsdException w:name="Table Columns 3" w:semiHidden="1" w:unhideWhenUsed="1"/>
-    <w:lsdException w:name="Table Columns 4" w:semiHidden="1" w:unhideWhenUsed="1"/>
-    <w:lsdException w:name="Table Columns 5" w:semiHidden="1" w:unhideWhenUsed="1"/>
-    <w:lsdException w:name="Table Grid 1" w:semiHidden="1" w:unhideWhenUsed="1"/>
-    <w:lsdException w:name="Table Grid 2" w:semiHidden="1" w:unhideWhenUsed="1"/>
-    <w:lsdException w:name="Table Grid 3" w:semiHidden="1" w:unhideWhenUsed="1"/>
-    <w:lsdException w:name="Table Grid 4" w:semiHidden="1" w:unhideWhenUsed="1"/>
-    <w:lsdException w:name="Table Grid 5" w:semiHidden="1" w:unhideWhenUsed="1"/>
-    <w:lsdException w:name="Table Grid 6" w:semiHidden="1" w:unhideWhenUsed="1"/>
-    <w:lsdException w:name="Table Grid 7" w:semiHidden="1" w:unhideWhenUsed="1"/>
-    <w:lsdException w:name="Table Grid 8" w:semiHidden="1" w:unhideWhenUsed="1"/>
-    <w:lsdException w:name="Table List 1" w:semiHidden="1" w:unhideWhenUsed="1"/>
-    <w:lsdException w:name="Table List 2" w:semiHidden="1" w:unhideWhenUsed="1"/>
-    <w:lsdException w:name="Table List 3" w:semiHidden="1" w:unhideWhenUsed="1"/>
-    <w:lsdException w:name="Table List 4" w:semiHidden="1" w:unhideWhenUsed="1"/>
-    <w:lsdException w:name="Table List 5" w:semiHidden="1" w:unhideWhenUsed="1"/>
-    <w:lsdException w:name="Table List 6" w:semiHidden="1" w:unhideWhenUsed="1"/>
-    <w:lsdException w:name="Table List 7" w:semiHidden="1" w:unhideWhenUsed="1"/>
-    <w:lsdException w:name="Table List 8" w:semiHidden="1" w:unhideWhenUsed="1"/>
-    <w:lsdException w:name="Table 3D effects 1" w:semiHidden="1" w:unhideWhenUsed="1"/>
-    <w:lsdException w:name="Table 3D effects 2" w:semiHidden="1" w:unhideWhenUsed="1"/>
-    <w:lsdException w:name="Table 3D effects 3" w:semiHidden="1" w:unhideWhenUsed="1"/>
-    <w:lsdException w:name="Table Contemporary" w:semiHidden="1" w:unhideWhenUsed="1"/>
-    <w:lsdException w:name="Table Elegant" w:semiHidden="1" w:unhideWhenUsed="1"/>
-    <w:lsdException w:name="Table Professional" w:semiHidden="1" w:unhideWhenUsed="1"/>
-    <w:lsdException w:name="Table Subtle 1" w:semiHidden="1" w:unhideWhenUsed="1"/>
-    <w:lsdException w:name="Table Subtle 2" w:semiHidden="1" w:unhideWhenUsed="1"/>
-    <w:lsdException w:name="Table Web 1" w:semiHidden="1" w:unhideWhenUsed="1"/>
-    <w:lsdException w:name="Table Web 2" w:semiHidden="1" w:unhideWhenUsed="1"/>
-    <w:lsdException w:name="Table Web 3" w:semiHidden="1" w:unhideWhenUsed="1"/>
-    <w:lsdException w:name="Balloon Text" w:semiHidden="1" w:unhideWhenUsed="1"/>
-    <w:lsdException w:name="Table Grid" w:uiPriority="0"/>
-    <w:lsdException w:name="Table Theme" w:semiHidden="1" w:unhideWhenUsed="1"/>
-    <w:lsdException w:name="Placeholder Text" w:semiHidden="1"/>
-    <w:lsdException w:name="No Spacing" w:uiPriority="1" w:qFormat="1"/>
-    <w:lsdException w:name="Light Shading" w:uiPriority="60"/>
-    <w:lsdException w:name="Light List" w:uiPriority="61"/>
-    <w:lsdException w:name="Light Grid" w:uiPriority="62"/>
-    <w:lsdException w:name="Medium Shading 1" w:uiPriority="63"/>
-    <w:lsdException w:name="Medium Shading 2" w:uiPriority="64"/>
-    <w:lsdException w:name="Medium List 1" w:uiPriority="65"/>
-    <w:lsdException w:name="Medium List 2" w:uiPriority="66"/>
-    <w:lsdException w:name="Medium Grid 1" w:uiPriority="67"/>
-    <w:lsdException w:name="Medium Grid 2" w:uiPriority="68"/>
-    <w:lsdException w:name="Medium Grid 3" w:uiPriority="69"/>
-    <w:lsdException w:name="Dark List" w:uiPriority="70"/>
-    <w:lsdException w:name="Colorful Shading" w:uiPriority="71"/>
-    <w:lsdException w:name="Colorful List" w:uiPriority="72"/>
-    <w:lsdException w:name="Colorful Grid" w:uiPriority="73"/>
-    <w:lsdException w:name="Light Shading Accent 1" w:uiPriority="60"/>
-    <w:lsdException w:name="Light List Accent 1" w:uiPriority="61"/>
-    <w:lsdException w:name="Light Grid Accent 1" w:uiPriority="62"/>
-    <w:lsdException w:name="Medium Shading 1 Accent 1" w:uiPriority="63"/>
-    <w:lsdException w:name="Medium Shading 2 Accent 1" w:uiPriority="64"/>
-    <w:lsdException w:name="Medium List 1 Accent 1" w:uiPriority="65"/>
-    <w:lsdException w:name="Revision" w:semiHidden="1"/>
-    <w:lsdException w:name="List Paragraph" w:uiPriority="34" w:qFormat="1"/>
-    <w:lsdException w:name="Quote" w:uiPriority="29" w:qFormat="1"/>
-    <w:lsdException w:name="Intense Quote" w:uiPriority="30" w:qFormat="1"/>
-    <w:lsdException w:name="Medium List 2 Accent 1" w:uiPriority="66"/>
-    <w:lsdException w:name="Medium Grid 1 Accent 1" w:uiPriority="67"/>
-    <w:lsdException w:name="Medium Grid 2 Accent 1" w:uiPriority="68"/>
-    <w:lsdException w:name="Medium Grid 3 Accent 1" w:uiPriority="69"/>
-    <w:lsdException w:name="Dark List Accent 1" w:uiPriority="70"/>
-    <w:lsdException w:name="Colorful Shading Accent 1" w:uiPriority="71"/>
-    <w:lsdException w:name="Colorful List Accent 1" w:uiPriority="72"/>
-    <w:lsdException w:name="Colorful Grid Accent 1" w:uiPriority="73"/>
-    <w:lsdException w:name="Light Shading Accent 2" w:uiPriority="60"/>
-    <w:lsdException w:name="Light List Accent 2" w:uiPriority="61"/>
-    <w:lsdException w:name="Light Grid Accent 2" w:uiPriority="62"/>
-    <w:lsdException w:name="Medium Shading 1 Accent 2" w:uiPriority="63"/>
-    <w:lsdException w:name="Medium Shading 2 Accent 2" w:uiPriority="64"/>
-    <w:lsdException w:name="Medium List 1 Accent 2" w:uiPriority="65"/>
-    <w:lsdException w:name="Medium List 2 Accent 2" w:uiPriority="66"/>
-    <w:lsdException w:name="Medium Grid 1 Accent 2" w:uiPriority="67"/>
-    <w:lsdException w:name="Medium Grid 2 Accent 2" w:uiPriority="68"/>
-    <w:lsdException w:name="Medium Grid 3 Accent 2" w:uiPriority="69"/>
-    <w:lsdException w:name="Dark List Accent 2" w:uiPriority="70"/>
-    <w:lsdException w:name="Colorful Shading Accent 2" w:uiPriority="71"/>
-    <w:lsdException w:name="Colorful List Accent 2" w:uiPriority="72"/>
-    <w:lsdException w:name="Colorful Grid Accent 2" w:uiPriority="73"/>
-    <w:lsdException w:name="Light Shading Accent 3" w:uiPriority="60"/>
-    <w:lsdException w:name="Light List Accent 3" w:uiPriority="61"/>
-    <w:lsdException w:name="Light Grid Accent 3" w:uiPriority="62"/>
-    <w:lsdException w:name="Medium Shading 1 Accent 3" w:uiPriority="63"/>
-    <w:lsdException w:name="Medium Shading 2 Accent 3" w:uiPriority="64"/>
-    <w:lsdException w:name="Medium List 1 Accent 3" w:uiPriority="65"/>
-    <w:lsdException w:name="Medium List 2 Accent 3" w:uiPriority="66"/>
-    <w:lsdException w:name="Medium Grid 1 Accent 3" w:uiPriority="67"/>
-    <w:lsdException w:name="Medium Grid 2 Accent 3" w:uiPriority="68"/>
-    <w:lsdException w:name="Medium Grid 3 Accent 3" w:uiPriority="69"/>
-    <w:lsdException w:name="Dark List Accent 3" w:uiPriority="70"/>
-    <w:lsdException w:name="Colorful Shading Accent 3" w:uiPriority="71"/>
-    <w:lsdException w:name="Colorful List Accent 3" w:uiPriority="72"/>
-    <w:lsdException w:name="Colorful Grid Accent 3" w:uiPriority="73"/>
-    <w:lsdException w:name="Light Shading Accent 4" w:uiPriority="60"/>
-    <w:lsdException w:name="Light List Accent 4" w:uiPriority="61"/>
-    <w:lsdException w:name="Light Grid Accent 4" w:uiPriority="62"/>
-    <w:lsdException w:name="Medium Shading 1 Accent 4" w:uiPriority="63"/>
-    <w:lsdException w:name="Medium Shading 2 Accent 4" w:uiPriority="64"/>
-    <w:lsdException w:name="Medium List 1 Accent 4" w:uiPriority="65"/>
-    <w:lsdException w:name="Medium List 2 Accent 4" w:uiPriority="66"/>
-    <w:lsdException w:name="Medium Grid 1 Accent 4" w:uiPriority="67"/>
-    <w:lsdException w:name="Medium Grid 2 Accent 4" w:uiPriority="68"/>
-    <w:lsdException w:name="Medium Grid 3 Accent 4" w:uiPriority="69"/>
-    <w:lsdException w:name="Dark List Accent 4" w:uiPriority="70"/>
-    <w:lsdException w:name="Colorful Shading Accent 4" w:uiPriority="71"/>
-    <w:lsdException w:name="Colorful List Accent 4" w:uiPriority="72"/>
-    <w:lsdException w:name="Colorful Grid Accent 4" w:uiPriority="73"/>
-    <w:lsdException w:name="Light Shading Accent 5" w:uiPriority="60"/>
-    <w:lsdException w:name="Light List Accent 5" w:uiPriority="61"/>
-    <w:lsdException w:name="Light Grid Accent 5" w:uiPriority="62"/>
-    <w:lsdException w:name="Medium Shading 1 Accent 5" w:uiPriority="63"/>
-    <w:lsdException w:name="Medium Shading 2 Accent 5" w:uiPriority="64"/>
-    <w:lsdException w:name="Medium List 1 Accent 5" w:uiPriority="65"/>
-    <w:lsdException w:name="Medium List 2 Accent 5" w:uiPriority="66"/>
-    <w:lsdException w:name="Medium Grid 1 Accent 5" w:uiPriority="67"/>
-    <w:lsdException w:name="Medium Grid 2 Accent 5" w:uiPriority="68"/>
-    <w:lsdException w:name="Medium Grid 3 Accent 5" w:uiPriority="69"/>
-    <w:lsdException w:name="Dark List Accent 5" w:uiPriority="70"/>
-    <w:lsdException w:name="Colorful Shading Accent 5" w:uiPriority="71"/>
-    <w:lsdException w:name="Colorful List Accent 5" w:uiPriority="72"/>
-    <w:lsdException w:name="Colorful Grid Accent 5" w:uiPriority="73"/>
-    <w:lsdException w:name="Light Shading Accent 6" w:uiPriority="60"/>
-    <w:lsdException w:name="Light List Accent 6" w:uiPriority="61"/>
-    <w:lsdException w:name="Light Grid Accent 6" w:uiPriority="62"/>
-    <w:lsdException w:name="Medium Shading 1 Accent 6" w:uiPriority="63"/>
-    <w:lsdException w:name="Medium Shading 2 Accent 6" w:uiPriority="64"/>
-    <w:lsdException w:name="Medium List 1 Accent 6" w:uiPriority="65"/>
-    <w:lsdException w:name="Medium List 2 Accent 6" w:uiPriority="66"/>
-    <w:lsdException w:name="Medium Grid 1 Accent 6" w:uiPriority="67"/>
-    <w:lsdException w:name="Medium Grid 2 Accent 6" w:uiPriority="68"/>
-    <w:lsdException w:name="Medium Grid 3 Accent 6" w:uiPriority="69"/>
-    <w:lsdException w:name="Dark List Accent 6" w:uiPriority="70"/>
-    <w:lsdException w:name="Colorful Shading Accent 6" w:uiPriority="71"/>
-    <w:lsdException w:name="Colorful List Accent 6" w:uiPriority="72"/>
-    <w:lsdException w:name="Colorful Grid Accent 6" w:uiPriority="73"/>
-    <w:lsdException w:name="Subtle Emphasis" w:uiPriority="19" w:qFormat="1"/>
-    <w:lsdException w:name="Intense Emphasis" w:uiPriority="21" w:qFormat="1"/>
-    <w:lsdException w:name="Subtle Reference" w:uiPriority="31" w:qFormat="1"/>
-    <w:lsdException w:name="Intense Reference" w:uiPriority="32" w:qFormat="1"/>
-    <w:lsdException w:name="Book Title" w:uiPriority="33" w:qFormat="1"/>
-    <w:lsdException w:name="Bibliography" w:semiHidden="1" w:uiPriority="37" w:unhideWhenUsed="1"/>
-    <w:lsdException w:name="TOC Heading" w:semiHidden="1" w:uiPriority="39" w:unhideWhenUsed="1" w:qFormat="1"/>
-    <w:lsdException w:name="Plain Table 1" w:uiPriority="41"/>
-    <w:lsdException w:name="Plain Table 2" w:uiPriority="42"/>
-    <w:lsdException w:name="Plain Table 3" w:uiPriority="43"/>
-    <w:lsdException w:name="Plain Table 4" w:uiPriority="44"/>
-    <w:lsdException w:name="Plain Table 5" w:uiPriority="45"/>
-    <w:lsdException w:name="Grid Table Light" w:uiPriority="40"/>
-    <w:lsdException w:name="Grid Table 1 Light" w:uiPriority="46"/>
-    <w:lsdException w:name="Grid Table 2" w:uiPriority="47"/>
-    <w:lsdException w:name="Grid Table 3" w:uiPriority="48"/>
-    <w:lsdException w:name="Grid Table 4" w:uiPriority="49"/>
-    <w:lsdException w:name="Grid Table 5 Dark" w:uiPriority="50"/>
-    <w:lsdException w:name="Grid Table 6 Colorful" w:uiPriority="51"/>
-    <w:lsdException w:name="Grid Table 7 Colorful" w:uiPriority="52"/>
-    <w:lsdException w:name="Grid Table 1 Light Accent 1" w:uiPriority="46"/>
-    <w:lsdException w:name="Grid Table 2 Accent 1" w:uiPriority="47"/>
-    <w:lsdException w:name="Grid Table 3 Accent 1" w:uiPriority="48"/>
-    <w:lsdException w:name="Grid Table 4 Accent 1" w:uiPriority="49"/>
-    <w:lsdException w:name="Grid Table 5 Dark Accent 1" w:uiPriority="50"/>
-    <w:lsdException w:name="Grid Table 6 Colorful Accent 1" w:uiPriority="51"/>
-    <w:lsdException w:name="Grid Table 7 Colorful Accent 1" w:uiPriority="52"/>
-    <w:lsdException w:name="Grid Table 1 Light Accent 2" w:uiPriority="46"/>
-    <w:lsdException w:name="Grid Table 2 Accent 2" w:uiPriority="47"/>
-    <w:lsdException w:name="Grid Table 3 Accent 2" w:uiPriority="48"/>
-    <w:lsdException w:name="Grid Table 4 Accent 2" w:uiPriority="49"/>
-    <w:lsdException w:name="Grid Table 5 Dark Accent 2" w:uiPriority="50"/>
-    <w:lsdException w:name="Grid Table 6 Colorful Accent 2" w:uiPriority="51"/>
-    <w:lsdException w:name="Grid Table 7 Colorful Accent 2" w:uiPriority="52"/>
-    <w:lsdException w:name="Grid Table 1 Light Accent 3" w:uiPriority="46"/>
-    <w:lsdException w:name="Grid Table 2 Accent 3" w:uiPriority="47"/>
-    <w:lsdException w:name="Grid Table 3 Accent 3" w:uiPriority="48"/>
-    <w:lsdException w:name="Grid Table 4 Accent 3" w:uiPriority="49"/>
-    <w:lsdException w:name="Grid Table 5 Dark Accent 3" w:uiPriority="50"/>
-    <w:lsdException w:name="Grid Table 6 Colorful Accent 3" w:uiPriority="51"/>
-    <w:lsdException w:name="Grid Table 7 Colorful Accent 3" w:uiPriority="52"/>
-    <w:lsdException w:name="Grid Table 1 Light Accent 4" w:uiPriority="46"/>
-    <w:lsdException w:name="Grid Table 2 Accent 4" w:uiPriority="47"/>
-    <w:lsdException w:name="Grid Table 3 Accent 4" w:uiPriority="48"/>
-    <w:lsdException w:name="Grid Table 4 Accent 4" w:uiPriority="49"/>
-    <w:lsdException w:name="Grid Table 5 Dark Accent 4" w:uiPriority="50"/>
-    <w:lsdException w:name="Grid Table 6 Colorful Accent 4" w:uiPriority="51"/>
-    <w:lsdException w:name="Grid Table 7 Colorful Accent 4" w:uiPriority="52"/>
-    <w:lsdException w:name="Grid Table 1 Light Accent 5" w:uiPriority="46"/>
-    <w:lsdException w:name="Grid Table 2 Accent 5" w:uiPriority="47"/>
-    <w:lsdException w:name="Grid Table 3 Accent 5" w:uiPriority="48"/>
-    <w:lsdException w:name="Grid Table 4 Accent 5" w:uiPriority="49"/>
-    <w:lsdException w:name="Grid Table 5 Dark Accent 5" w:uiPriority="50"/>
-    <w:lsdException w:name="Grid Table 6 Colorful Accent 5" w:uiPriority="51"/>
-    <w:lsdException w:name="Grid Table 7 Colorful Accent 5" w:uiPriority="52"/>
-    <w:lsdException w:name="Grid Table 1 Light Accent 6" w:uiPriority="46"/>
-    <w:lsdException w:name="Grid Table 2 Accent 6" w:uiPriority="47"/>
-    <w:lsdException w:name="Grid Table 3 Accent 6" w:uiPriority="48"/>
-    <w:lsdException w:name="Grid Table 4 Accent 6" w:uiPriority="49"/>
-    <w:lsdException w:name="Grid Table 5 Dark Accent 6" w:uiPriority="50"/>
-    <w:lsdException w:name="Grid Table 6 Colorful Accent 6" w:uiPriority="51"/>
-    <w:lsdException w:name="Grid Table 7 Colorful Accent 6" w:uiPriority="52"/>
-    <w:lsdException w:name="List Table 1 Light" w:uiPriority="46"/>
-    <w:lsdException w:name="List Table 2" w:uiPriority="47"/>
-    <w:lsdException w:name="List Table 3" w:uiPriority="48"/>
-    <w:lsdException w:name="List Table 4" w:uiPriority="49"/>
-    <w:lsdException w:name="List Table 5 Dark" w:uiPriority="50"/>
-    <w:lsdException w:name="List Table 6 Colorful" w:uiPriority="51"/>
-    <w:lsdException w:name="List Table 7 Colorful" w:uiPriority="52"/>
-    <w:lsdException w:name="List Table 1 Light Accent 1" w:uiPriority="46"/>
-    <w:lsdException w:name="List Table 2 Accent 1" w:uiPriority="47"/>
-    <w:lsdException w:name="List Table 3 Accent 1" w:uiPriority="48"/>
-    <w:lsdException w:name="List Table 4 Accent 1" w:uiPriority="49"/>
-    <w:lsdException w:name="List Table 5 Dark Accent 1" w:uiPriority="50"/>
-    <w:lsdException w:name="List Table 6 Colorful Accent 1" w:uiPriority="51"/>
-    <w:lsdException w:name="List Table 7 Colorful Accent 1" w:uiPriority="52"/>
-    <w:lsdException w:name="List Table 1 Light Accent 2" w:uiPriority="46"/>
-    <w:lsdException w:name="List Table 2 Accent 2" w:uiPriority="47"/>
-    <w:lsdException w:name="List Table 3 Accent 2" w:uiPriority="48"/>
-    <w:lsdException w:name="List Table 4 Accent 2" w:uiPriority="49"/>
-    <w:lsdException w:name="List Table 5 Dark Accent 2" w:uiPriority="50"/>
-    <w:lsdException w:name="List Table 6 Colorful Accent 2" w:uiPriority="51"/>
-    <w:lsdException w:name="List Table 7 Colorful Accent 2" w:uiPriority="52"/>
-    <w:lsdException w:name="List Table 1 Light Accent 3" w:uiPriority="46"/>
-    <w:lsdException w:name="List Table 2 Accent 3" w:uiPriority="47"/>
-    <w:lsdException w:name="List Table 3 Accent 3" w:uiPriority="48"/>
-    <w:lsdException w:name="List Table 4 Accent 3" w:uiPriority="49"/>
-    <w:lsdException w:name="List Table 5 Dark Accent 3" w:uiPriority="50"/>
-    <w:lsdException w:name="List Table 6 Colorful Accent 3" w:uiPriority="51"/>
-    <w:lsdException w:name="List Table 7 Colorful Accent 3" w:uiPriority="52"/>
-    <w:lsdException w:name="List Table 1 Light Accent 4" w:uiPriority="46"/>
-    <w:lsdException w:name="List Table 2 Accent 4" w:uiPriority="47"/>
-    <w:lsdException w:name="List Table 3 Accent 4" w:uiPriority="48"/>
-    <w:lsdException w:name="List Table 4 Accent 4" w:uiPriority="49"/>
-    <w:lsdException w:name="List Table 5 Dark Accent 4" w:uiPriority="50"/>
-    <w:lsdException w:name="List Table 6 Colorful Accent 4" w:uiPriority="51"/>
-    <w:lsdException w:name="List Table 7 Colorful Accent 4" w:uiPriority="52"/>
-    <w:lsdException w:name="List Table 1 Light Accent 5" w:uiPriority="46"/>
-    <w:lsdException w:name="List Table 2 Accent 5" w:uiPriority="47"/>
-    <w:lsdException w:name="List Table 3 Accent 5" w:uiPriority="48"/>
-    <w:lsdException w:name="List Table 4 Accent 5" w:uiPriority="49"/>
-    <w:lsdException w:name="List Table 5 Dark Accent 5" w:uiPriority="50"/>
-    <w:lsdException w:name="List Table 6 Colorful Accent 5" w:uiPriority="51"/>
-    <w:lsdException w:name="List Table 7 Colorful Accent 5" w:uiPriority="52"/>
-    <w:lsdException w:name="List Table 1 Light Accent 6" w:uiPriority="46"/>
-    <w:lsdException w:name="List Table 2 Accent 6" w:uiPriority="47"/>
-    <w:lsdException w:name="List Table 3 Accent 6" w:uiPriority="48"/>
-    <w:lsdException w:name="List Table 4 Accent 6" w:uiPriority="49"/>
-    <w:lsdException w:name="List Table 5 Dark Accent 6" w:uiPriority="50"/>
-    <w:lsdException w:name="List Table 6 Colorful Accent 6" w:uiPriority="51"/>
-    <w:lsdException w:name="List Table 7 Colorful Accent 6" w:uiPriority="52"/>
+  <w:latentStyles w:defLockedState="0" w:defUIPriority="99" w:defSemiHidden="1" w:defUnhideWhenUsed="1" w:defQFormat="0" w:count="267">
+    <w:lsdException w:name="Normal" w:semiHidden="0" w:uiPriority="0" w:unhideWhenUsed="0" w:qFormat="1"/>
+    <w:lsdException w:name="heading 1" w:semiHidden="0" w:uiPriority="9" w:unhideWhenUsed="0" w:qFormat="1"/>
+    <w:lsdException w:name="heading 2" w:uiPriority="9" w:qFormat="1"/>
+    <w:lsdException w:name="heading 3" w:uiPriority="9" w:qFormat="1"/>
+    <w:lsdException w:name="heading 4" w:uiPriority="9" w:qFormat="1"/>
+    <w:lsdException w:name="heading 5" w:uiPriority="9" w:qFormat="1"/>
+    <w:lsdException w:name="heading 6" w:uiPriority="9" w:qFormat="1"/>
+    <w:lsdException w:name="heading 7" w:uiPriority="9" w:qFormat="1"/>
+    <w:lsdException w:name="heading 8" w:uiPriority="9" w:qFormat="1"/>
+    <w:lsdException w:name="heading 9" w:uiPriority="9" w:qFormat="1"/>
+    <w:lsdException w:name="toc 1" w:uiPriority="39"/>
+    <w:lsdException w:name="toc 2" w:uiPriority="39"/>
+    <w:lsdException w:name="toc 3" w:uiPriority="39"/>
+    <w:lsdException w:name="toc 4" w:uiPriority="39"/>
+    <w:lsdException w:name="toc 5" w:uiPriority="39"/>
+    <w:lsdException w:name="toc 6" w:uiPriority="39"/>
+    <w:lsdException w:name="toc 7" w:uiPriority="39"/>
+    <w:lsdException w:name="toc 8" w:uiPriority="39"/>
+    <w:lsdException w:name="toc 9" w:uiPriority="39"/>
+    <w:lsdException w:name="caption" w:uiPriority="35" w:qFormat="1"/>
+    <w:lsdException w:name="Title" w:semiHidden="0" w:uiPriority="10" w:unhideWhenUsed="0" w:qFormat="1"/>
+    <w:lsdException w:name="Default Paragraph Font" w:uiPriority="1"/>
+    <w:lsdException w:name="Subtitle" w:semiHidden="0" w:uiPriority="11" w:unhideWhenUsed="0" w:qFormat="1"/>
+    <w:lsdException w:name="Strong" w:semiHidden="0" w:uiPriority="22" w:unhideWhenUsed="0" w:qFormat="1"/>
+    <w:lsdException w:name="Emphasis" w:semiHidden="0" w:uiPriority="20" w:unhideWhenUsed="0" w:qFormat="1"/>
+    <w:lsdException w:name="Table Grid" w:semiHidden="0" w:uiPriority="0" w:unhideWhenUsed="0"/>
+    <w:lsdException w:name="Placeholder Text" w:unhideWhenUsed="0"/>
+    <w:lsdException w:name="No Spacing" w:semiHidden="0" w:uiPriority="1" w:unhideWhenUsed="0" w:qFormat="1"/>
+    <w:lsdException w:name="Light Shading" w:semiHidden="0" w:uiPriority="60" w:unhideWhenUsed="0"/>
+    <w:lsdException w:name="Light List" w:semiHidden="0" w:uiPriority="61" w:unhideWhenUsed="0"/>
+    <w:lsdException w:name="Light Grid" w:semiHidden="0" w:uiPriority="62" w:unhideWhenUsed="0"/>
+    <w:lsdException w:name="Medium Shading 1" w:semiHidden="0" w:uiPriority="63" w:unhideWhenUsed="0"/>
+    <w:lsdException w:name="Medium Shading 2" w:semiHidden="0" w:uiPriority="64" w:unhideWhenUsed="0"/>
+    <w:lsdException w:name="Medium List 1" w:semiHidden="0" w:uiPriority="65" w:unhideWhenUsed="0"/>
+    <w:lsdException w:name="Medium List 2" w:semiHidden="0" w:uiPriority="66" w:unhideWhenUsed="0"/>
+    <w:lsdException w:name="Medium Grid 1" w:semiHidden="0" w:uiPriority="67" w:unhideWhenUsed="0"/>
+    <w:lsdException w:name="Medium Grid 2" w:semiHidden="0" w:uiPriority="68" w:unhideWhenUsed="0"/>
+    <w:lsdException w:name="Medium Grid 3" w:semiHidden="0" w:uiPriority="69" w:unhideWhenUsed="0"/>
+    <w:lsdException w:name="Dark List" w:semiHidden="0" w:uiPriority="70" w:unhideWhenUsed="0"/>
+    <w:lsdException w:name="Colorful Shading" w:semiHidden="0" w:uiPriority="71" w:unhideWhenUsed="0"/>
+    <w:lsdException w:name="Colorful List" w:semiHidden="0" w:uiPriority="72" w:unhideWhenUsed="0"/>
+    <w:lsdException w:name="Colorful Grid" w:semiHidden="0" w:uiPriority="73" w:unhideWhenUsed="0"/>
+    <w:lsdException w:name="Light Shading Accent 1" w:semiHidden="0" w:uiPriority="60" w:unhideWhenUsed="0"/>
+    <w:lsdException w:name="Light List Accent 1" w:semiHidden="0" w:uiPriority="61" w:unhideWhenUsed="0"/>
+    <w:lsdException w:name="Light Grid Accent 1" w:semiHidden="0" w:uiPriority="62" w:unhideWhenUsed="0"/>
+    <w:lsdException w:name="Medium Shading 1 Accent 1" w:semiHidden="0" w:uiPriority="63" w:unhideWhenUsed="0"/>
+    <w:lsdException w:name="Medium Shading 2 Accent 1" w:semiHidden="0" w:uiPriority="64" w:unhideWhenUsed="0"/>
+    <w:lsdException w:name="Medium List 1 Accent 1" w:semiHidden="0" w:uiPriority="65" w:unhideWhenUsed="0"/>
+    <w:lsdException w:name="Revision" w:unhideWhenUsed="0"/>
+    <w:lsdException w:name="List Paragraph" w:semiHidden="0" w:uiPriority="34" w:unhideWhenUsed="0" w:qFormat="1"/>
+    <w:lsdException w:name="Quote" w:semiHidden="0" w:uiPriority="29" w:unhideWhenUsed="0" w:qFormat="1"/>
+    <w:lsdException w:name="Intense Quote" w:semiHidden="0" w:uiPriority="30" w:unhideWhenUsed="0" w:qFormat="1"/>
+    <w:lsdException w:name="Medium List 2 Accent 1" w:semiHidden="0" w:uiPriority="66" w:unhideWhenUsed="0"/>
+    <w:lsdException w:name="Medium Grid 1 Accent 1" w:semiHidden="0" w:uiPriority="67" w:unhideWhenUsed="0"/>
+    <w:lsdException w:name="Medium Grid 2 Accent 1" w:semiHidden="0" w:uiPriority="68" w:unhideWhenUsed="0"/>
+    <w:lsdException w:name="Medium Grid 3 Accent 1" w:semiHidden="0" w:uiPriority="69" w:unhideWhenUsed="0"/>
+    <w:lsdException w:name="Dark List Accent 1" w:semiHidden="0" w:uiPriority="70" w:unhideWhenUsed="0"/>
+    <w:lsdException w:name="Colorful Shading Accent 1" w:semiHidden="0" w:uiPriority="71" w:unhideWhenUsed="0"/>
+    <w:lsdException w:name="Colorful List Accent 1" w:semiHidden="0" w:uiPriority="72" w:unhideWhenUsed="0"/>
+    <w:lsdException w:name="Colorful Grid Accent 1" w:semiHidden="0" w:uiPriority="73" w:unhideWhenUsed="0"/>
+    <w:lsdException w:name="Light Shading Accent 2" w:semiHidden="0" w:uiPriority="60" w:unhideWhenUsed="0"/>
+    <w:lsdException w:name="Light List Accent 2" w:semiHidden="0" w:uiPriority="61" w:unhideWhenUsed="0"/>
+    <w:lsdException w:name="Light Grid Accent 2" w:semiHidden="0" w:uiPriority="62" w:unhideWhenUsed="0"/>
+    <w:lsdException w:name="Medium Shading 1 Accent 2" w:semiHidden="0" w:uiPriority="63" w:unhideWhenUsed="0"/>
+    <w:lsdException w:name="Medium Shading 2 Accent 2" w:semiHidden="0" w:uiPriority="64" w:unhideWhenUsed="0"/>
+    <w:lsdException w:name="Medium List 1 Accent 2" w:semiHidden="0" w:uiPriority="65" w:unhideWhenUsed="0"/>
+    <w:lsdException w:name="Medium List 2 Accent 2" w:semiHidden="0" w:uiPriority="66" w:unhideWhenUsed="0"/>
+    <w:lsdException w:name="Medium Grid 1 Accent 2" w:semiHidden="0" w:uiPriority="67" w:unhideWhenUsed="0"/>
+    <w:lsdException w:name="Medium Grid 2 Accent 2" w:semiHidden="0" w:uiPriority="68" w:unhideWhenUsed="0"/>
+    <w:lsdException w:name="Medium Grid 3 Accent 2" w:semiHidden="0" w:uiPriority="69" w:unhideWhenUsed="0"/>
+    <w:lsdException w:name="Dark List Accent 2" w:semiHidden="0" w:uiPriority="70" w:unhideWhenUsed="0"/>
+    <w:lsdException w:name="Colorful Shading Accent 2" w:semiHidden="0" w:uiPriority="71" w:unhideWhenUsed="0"/>
+    <w:lsdException w:name="Colorful List Accent 2" w:semiHidden="0" w:uiPriority="72" w:unhideWhenUsed="0"/>
+    <w:lsdException w:name="Colorful Grid Accent 2" w:semiHidden="0" w:uiPriority="73" w:unhideWhenUsed="0"/>
+    <w:lsdException w:name="Light Shading Accent 3" w:semiHidden="0" w:uiPriority="60" w:unhideWhenUsed="0"/>
+    <w:lsdException w:name="Light List Accent 3" w:semiHidden="0" w:uiPriority="61" w:unhideWhenUsed="0"/>
+    <w:lsdException w:name="Light Grid Accent 3" w:semiHidden="0" w:uiPriority="62" w:unhideWhenUsed="0"/>
+    <w:lsdException w:name="Medium Shading 1 Accent 3" w:semiHidden="0" w:uiPriority="63" w:unhideWhenUsed="0"/>
+    <w:lsdException w:name="Medium Shading 2 Accent 3" w:semiHidden="0" w:uiPriority="64" w:unhideWhenUsed="0"/>
+    <w:lsdException w:name="Medium List 1 Accent 3" w:semiHidden="0" w:uiPriority="65" w:unhideWhenUsed="0"/>
+    <w:lsdException w:name="Medium List 2 Accent 3" w:semiHidden="0" w:uiPriority="66" w:unhideWhenUsed="0"/>
+    <w:lsdException w:name="Medium Grid 1 Accent 3" w:semiHidden="0" w:uiPriority="67" w:unhideWhenUsed="0"/>
+    <w:lsdException w:name="Medium Grid 2 Accent 3" w:semiHidden="0" w:uiPriority="68" w:unhideWhenUsed="0"/>
+    <w:lsdException w:name="Medium Grid 3 Accent 3" w:semiHidden="0" w:uiPriority="69" w:unhideWhenUsed="0"/>
+    <w:lsdException w:name="Dark List Accent 3" w:semiHidden="0" w:uiPriority="70" w:unhideWhenUsed="0"/>
+    <w:lsdException w:name="Colorful Shading Accent 3" w:semiHidden="0" w:uiPriority="71" w:unhideWhenUsed="0"/>
+    <w:lsdException w:name="Colorful List Accent 3" w:semiHidden="0" w:uiPriority="72" w:unhideWhenUsed="0"/>
+    <w:lsdException w:name="Colorful Grid Accent 3" w:semiHidden="0" w:uiPriority="73" w:unhideWhenUsed="0"/>
+    <w:lsdException w:name="Light Shading Accent 4" w:semiHidden="0" w:uiPriority="60" w:unhideWhenUsed="0"/>
+    <w:lsdException w:name="Light List Accent 4" w:semiHidden="0" w:uiPriority="61" w:unhideWhenUsed="0"/>
+    <w:lsdException w:name="Light Grid Accent 4" w:semiHidden="0" w:uiPriority="62" w:unhideWhenUsed="0"/>
+    <w:lsdException w:name="Medium Shading 1 Accent 4" w:semiHidden="0" w:uiPriority="63" w:unhideWhenUsed="0"/>
+    <w:lsdException w:name="Medium Shading 2 Accent 4" w:semiHidden="0" w:uiPriority="64" w:unhideWhenUsed="0"/>
+    <w:lsdException w:name="Medium List 1 Accent 4" w:semiHidden="0" w:uiPriority="65" w:unhideWhenUsed="0"/>
+    <w:lsdException w:name="Medium List 2 Accent 4" w:semiHidden="0" w:uiPriority="66" w:unhideWhenUsed="0"/>
+    <w:lsdException w:name="Medium Grid 1 Accent 4" w:semiHidden="0" w:uiPriority="67" w:unhideWhenUsed="0"/>
+    <w:lsdException w:name="Medium Grid 2 Accent 4" w:semiHidden="0" w:uiPriority="68" w:unhideWhenUsed="0"/>
+    <w:lsdException w:name="Medium Grid 3 Accent 4" w:semiHidden="0" w:uiPriority="69" w:unhideWhenUsed="0"/>
+    <w:lsdException w:name="Dark List Accent 4" w:semiHidden="0" w:uiPriority="70" w:unhideWhenUsed="0"/>
+    <w:lsdException w:name="Colorful Shading Accent 4" w:semiHidden="0" w:uiPriority="71" w:unhideWhenUsed="0"/>
+    <w:lsdException w:name="Colorful List Accent 4" w:semiHidden="0" w:uiPriority="72" w:unhideWhenUsed="0"/>
+    <w:lsdException w:name="Colorful Grid Accent 4" w:semiHidden="0" w:uiPriority="73" w:unhideWhenUsed="0"/>
+    <w:lsdException w:name="Light Shading Accent 5" w:semiHidden="0" w:uiPriority="60" w:unhideWhenUsed="0"/>
+    <w:lsdException w:name="Light List Accent 5" w:semiHidden="0" w:uiPriority="61" w:unhideWhenUsed="0"/>
+    <w:lsdException w:name="Light Grid Accent 5" w:semiHidden="0" w:uiPriority="62" w:unhideWhenUsed="0"/>
+    <w:lsdException w:name="Medium Shading 1 Accent 5" w:semiHidden="0" w:uiPriority="63" w:unhideWhenUsed="0"/>
+    <w:lsdException w:name="Medium Shading 2 Accent 5" w:semiHidden="0" w:uiPriority="64" w:unhideWhenUsed="0"/>
+    <w:lsdException w:name="Medium List 1 Accent 5" w:semiHidden="0" w:uiPriority="65" w:unhideWhenUsed="0"/>
+    <w:lsdException w:name="Medium List 2 Accent 5" w:semiHidden="0" w:uiPriority="66" w:unhideWhenUsed="0"/>
+    <w:lsdException w:name="Medium Grid 1 Accent 5" w:semiHidden="0" w:uiPriority="67" w:unhideWhenUsed="0"/>
+    <w:lsdException w:name="Medium Grid 2 Accent 5" w:semiHidden="0" w:uiPriority="68" w:unhideWhenUsed="0"/>
+    <w:lsdException w:name="Medium Grid 3 Accent 5" w:semiHidden="0" w:uiPriority="69" w:unhideWhenUsed="0"/>
+    <w:lsdException w:name="Dark List Accent 5" w:semiHidden="0" w:uiPriority="70" w:unhideWhenUsed="0"/>
+    <w:lsdException w:name="Colorful Shading Accent 5" w:semiHidden="0" w:uiPriority="71" w:unhideWhenUsed="0"/>
+    <w:lsdException w:name="Colorful List Accent 5" w:semiHidden="0" w:uiPriority="72" w:unhideWhenUsed="0"/>
+    <w:lsdException w:name="Colorful Grid Accent 5" w:semiHidden="0" w:uiPriority="73" w:unhideWhenUsed="0"/>
+    <w:lsdException w:name="Light Shading Accent 6" w:semiHidden="0" w:uiPriority="60" w:unhideWhenUsed="0"/>
+    <w:lsdException w:name="Light List Accent 6" w:semiHidden="0" w:uiPriority="61" w:unhideWhenUsed="0"/>
+    <w:lsdException w:name="Light Grid Accent 6" w:semiHidden="0" w:uiPriority="62" w:unhideWhenUsed="0"/>
+    <w:lsdException w:name="Medium Shading 1 Accent 6" w:semiHidden="0" w:uiPriority="63" w:unhideWhenUsed="0"/>
+    <w:lsdException w:name="Medium Shading 2 Accent 6" w:semiHidden="0" w:uiPriority="64" w:unhideWhenUsed="0"/>
+    <w:lsdException w:name="Medium List 1 Accent 6" w:semiHidden="0" w:uiPriority="65" w:unhideWhenUsed="0"/>
+    <w:lsdException w:name="Medium List 2 Accent 6" w:semiHidden="0" w:uiPriority="66" w:unhideWhenUsed="0"/>
+    <w:lsdException w:name="Medium Grid 1 Accent 6" w:semiHidden="0" w:uiPriority="67" w:unhideWhenUsed="0"/>
+    <w:lsdException w:name="Medium Grid 2 Accent 6" w:semiHidden="0" w:uiPriority="68" w:unhideWhenUsed="0"/>
+    <w:lsdException w:name="Medium Grid 3 Accent 6" w:semiHidden="0" w:uiPriority="69" w:unhideWhenUsed="0"/>
+    <w:lsdException w:name="Dark List Accent 6" w:semiHidden="0" w:uiPriority="70" w:unhideWhenUsed="0"/>
+    <w:lsdException w:name="Colorful Shading Accent 6" w:semiHidden="0" w:uiPriority="71" w:unhideWhenUsed="0"/>
+    <w:lsdException w:name="Colorful List Accent 6" w:semiHidden="0" w:uiPriority="72" w:unhideWhenUsed="0"/>
+    <w:lsdException w:name="Colorful Grid Accent 6" w:semiHidden="0" w:uiPriority="73" w:unhideWhenUsed="0"/>
+    <w:lsdException w:name="Subtle Emphasis" w:semiHidden="0" w:uiPriority="19" w:unhideWhenUsed="0" w:qFormat="1"/>
+    <w:lsdException w:name="Intense Emphasis" w:semiHidden="0" w:uiPriority="21" w:unhideWhenUsed="0" w:qFormat="1"/>
+    <w:lsdException w:name="Subtle Reference" w:semiHidden="0" w:uiPriority="31" w:unhideWhenUsed="0" w:qFormat="1"/>
+    <w:lsdException w:name="Intense Reference" w:semiHidden="0" w:uiPriority="32" w:unhideWhenUsed="0" w:qFormat="1"/>
+    <w:lsdException w:name="Book Title" w:semiHidden="0" w:uiPriority="33" w:unhideWhenUsed="0" w:qFormat="1"/>
+    <w:lsdException w:name="Bibliography" w:uiPriority="37"/>
+    <w:lsdException w:name="TOC Heading" w:uiPriority="39" w:qFormat="1"/>
   </w:latentStyles>
   <w:style w:type="paragraph" w:default="1" w:styleId="Normal">
     <w:name w:val="Normal"/>
@@ -24439,6 +24370,7 @@
     <w:uiPriority w:val="99"/>
     <w:semiHidden/>
     <w:unhideWhenUsed/>
+    <w:qFormat/>
     <w:tblPr>
       <w:tblInd w:w="0" w:type="dxa"/>
       <w:tblCellMar>
@@ -25065,7 +24997,7 @@
 </file>
 
 <file path=customXml/itemProps1.xml><?xml version="1.0" encoding="utf-8"?>
-<ds:datastoreItem xmlns:ds="http://schemas.openxmlformats.org/officeDocument/2006/customXml" ds:itemID="{D7D7608A-7A04-428B-B61D-23B456BC3F01}">
+<ds:datastoreItem xmlns:ds="http://schemas.openxmlformats.org/officeDocument/2006/customXml" ds:itemID="{F3416C01-5D77-481B-90AB-EC0F1599FCDB}">
   <ds:schemaRefs>
     <ds:schemaRef ds:uri="http://schemas.openxmlformats.org/officeDocument/2006/bibliography"/>
   </ds:schemaRefs>

</xml_diff>

<commit_message>
ThuLV bổ sung mô tả khóa chính (xác định các khóa chính tự tăng)
</commit_message>
<xml_diff>
--- a/Documents/TLTKCSDL_Nhóm Trương Tiến Phúc.docx
+++ b/Documents/TLTKCSDL_Nhóm Trương Tiến Phúc.docx
@@ -1,6 +1,6 @@
 
 <file path=word/document.xml><?xml version="1.0" encoding="utf-8"?>
-<w:document xmlns:ve="http://schemas.openxmlformats.org/markup-compatibility/2006" xmlns:o="urn:schemas-microsoft-com:office:office" xmlns:r="http://schemas.openxmlformats.org/officeDocument/2006/relationships" xmlns:m="http://schemas.openxmlformats.org/officeDocument/2006/math" xmlns:v="urn:schemas-microsoft-com:vml" xmlns:wp="http://schemas.openxmlformats.org/drawingml/2006/wordprocessingDrawing" xmlns:w10="urn:schemas-microsoft-com:office:word" xmlns:w="http://schemas.openxmlformats.org/wordprocessingml/2006/main" xmlns:wne="http://schemas.microsoft.com/office/word/2006/wordml">
+<w:document xmlns:wpc="http://schemas.microsoft.com/office/word/2010/wordprocessingCanvas" xmlns:mc="http://schemas.openxmlformats.org/markup-compatibility/2006" xmlns:o="urn:schemas-microsoft-com:office:office" xmlns:r="http://schemas.openxmlformats.org/officeDocument/2006/relationships" xmlns:m="http://schemas.openxmlformats.org/officeDocument/2006/math" xmlns:v="urn:schemas-microsoft-com:vml" xmlns:wp14="http://schemas.microsoft.com/office/word/2010/wordprocessingDrawing" xmlns:wp="http://schemas.openxmlformats.org/drawingml/2006/wordprocessingDrawing" xmlns:w10="urn:schemas-microsoft-com:office:word" xmlns:w="http://schemas.openxmlformats.org/wordprocessingml/2006/main" xmlns:w14="http://schemas.microsoft.com/office/word/2010/wordml" xmlns:wpg="http://schemas.microsoft.com/office/word/2010/wordprocessingGroup" xmlns:wpi="http://schemas.microsoft.com/office/word/2010/wordprocessingInk" xmlns:wne="http://schemas.microsoft.com/office/word/2006/wordml" xmlns:wps="http://schemas.microsoft.com/office/word/2010/wordprocessingShape" mc:Ignorable="w14 wp14">
   <w:body>
     <w:p>
       <w:pPr>
@@ -36,7 +36,7 @@
                     </pic:cNvPicPr>
                   </pic:nvPicPr>
                   <pic:blipFill>
-                    <a:blip r:embed="rId8" cstate="print"/>
+                    <a:blip r:embed="rId9" cstate="print"/>
                     <a:srcRect/>
                     <a:stretch>
                       <a:fillRect/>
@@ -329,8 +329,6 @@
         <w:tab/>
         <w:t>TL05</w:t>
       </w:r>
-      <w:bookmarkStart w:id="0" w:name="_GoBack"/>
-      <w:bookmarkEnd w:id="0"/>
     </w:p>
     <w:p>
       <w:pPr>
@@ -666,15 +664,15 @@
           <w:insideH w:val="single" w:sz="4" w:space="0" w:color="000000"/>
           <w:insideV w:val="single" w:sz="4" w:space="0" w:color="000000"/>
         </w:tblBorders>
-        <w:tblLook w:val="04A0"/>
+        <w:tblLook w:val="04A0" w:firstRow="1" w:lastRow="0" w:firstColumn="1" w:lastColumn="0" w:noHBand="0" w:noVBand="1"/>
       </w:tblPr>
       <w:tblGrid>
-        <w:gridCol w:w="1638"/>
-        <w:gridCol w:w="1780"/>
-        <w:gridCol w:w="1709"/>
-        <w:gridCol w:w="1709"/>
-        <w:gridCol w:w="1709"/>
-        <w:gridCol w:w="1709"/>
+        <w:gridCol w:w="1632"/>
+        <w:gridCol w:w="1767"/>
+        <w:gridCol w:w="1698"/>
+        <w:gridCol w:w="1694"/>
+        <w:gridCol w:w="1769"/>
+        <w:gridCol w:w="1694"/>
       </w:tblGrid>
       <w:tr>
         <w:trPr>
@@ -683,7 +681,7 @@
         </w:trPr>
         <w:tc>
           <w:tcPr>
-            <w:tcW w:w="1638" w:type="dxa"/>
+            <w:tcW w:w="1632" w:type="dxa"/>
           </w:tcPr>
           <w:p>
             <w:pPr>
@@ -708,7 +706,7 @@
         </w:tc>
         <w:tc>
           <w:tcPr>
-            <w:tcW w:w="1780" w:type="dxa"/>
+            <w:tcW w:w="1767" w:type="dxa"/>
           </w:tcPr>
           <w:p>
             <w:pPr>
@@ -733,7 +731,7 @@
         </w:tc>
         <w:tc>
           <w:tcPr>
-            <w:tcW w:w="1709" w:type="dxa"/>
+            <w:tcW w:w="1698" w:type="dxa"/>
           </w:tcPr>
           <w:p>
             <w:pPr>
@@ -758,7 +756,7 @@
         </w:tc>
         <w:tc>
           <w:tcPr>
-            <w:tcW w:w="1709" w:type="dxa"/>
+            <w:tcW w:w="1694" w:type="dxa"/>
           </w:tcPr>
           <w:p>
             <w:pPr>
@@ -783,7 +781,7 @@
         </w:tc>
         <w:tc>
           <w:tcPr>
-            <w:tcW w:w="1709" w:type="dxa"/>
+            <w:tcW w:w="1769" w:type="dxa"/>
           </w:tcPr>
           <w:p>
             <w:pPr>
@@ -808,7 +806,7 @@
         </w:tc>
         <w:tc>
           <w:tcPr>
-            <w:tcW w:w="1709" w:type="dxa"/>
+            <w:tcW w:w="1694" w:type="dxa"/>
           </w:tcPr>
           <w:p>
             <w:pPr>
@@ -838,7 +836,7 @@
         </w:trPr>
         <w:tc>
           <w:tcPr>
-            <w:tcW w:w="1638" w:type="dxa"/>
+            <w:tcW w:w="1632" w:type="dxa"/>
           </w:tcPr>
           <w:p>
             <w:pPr>
@@ -861,7 +859,7 @@
         </w:tc>
         <w:tc>
           <w:tcPr>
-            <w:tcW w:w="1780" w:type="dxa"/>
+            <w:tcW w:w="1767" w:type="dxa"/>
           </w:tcPr>
           <w:p>
             <w:pPr>
@@ -884,7 +882,7 @@
         </w:tc>
         <w:tc>
           <w:tcPr>
-            <w:tcW w:w="1709" w:type="dxa"/>
+            <w:tcW w:w="1698" w:type="dxa"/>
           </w:tcPr>
           <w:p>
             <w:pPr>
@@ -907,7 +905,7 @@
         </w:tc>
         <w:tc>
           <w:tcPr>
-            <w:tcW w:w="1709" w:type="dxa"/>
+            <w:tcW w:w="1694" w:type="dxa"/>
           </w:tcPr>
           <w:p>
             <w:pPr>
@@ -937,7 +935,7 @@
         </w:tc>
         <w:tc>
           <w:tcPr>
-            <w:tcW w:w="1709" w:type="dxa"/>
+            <w:tcW w:w="1769" w:type="dxa"/>
           </w:tcPr>
           <w:p>
             <w:pPr>
@@ -960,7 +958,7 @@
         </w:tc>
         <w:tc>
           <w:tcPr>
-            <w:tcW w:w="1709" w:type="dxa"/>
+            <w:tcW w:w="1694" w:type="dxa"/>
           </w:tcPr>
           <w:p>
             <w:pPr>
@@ -988,7 +986,7 @@
         </w:trPr>
         <w:tc>
           <w:tcPr>
-            <w:tcW w:w="1638" w:type="dxa"/>
+            <w:tcW w:w="1632" w:type="dxa"/>
           </w:tcPr>
           <w:p>
             <w:pPr>
@@ -1011,7 +1009,7 @@
         </w:tc>
         <w:tc>
           <w:tcPr>
-            <w:tcW w:w="1780" w:type="dxa"/>
+            <w:tcW w:w="1767" w:type="dxa"/>
           </w:tcPr>
           <w:p>
             <w:pPr>
@@ -1034,7 +1032,7 @@
         </w:tc>
         <w:tc>
           <w:tcPr>
-            <w:tcW w:w="1709" w:type="dxa"/>
+            <w:tcW w:w="1698" w:type="dxa"/>
           </w:tcPr>
           <w:p>
             <w:pPr>
@@ -1057,7 +1055,7 @@
         </w:tc>
         <w:tc>
           <w:tcPr>
-            <w:tcW w:w="1709" w:type="dxa"/>
+            <w:tcW w:w="1694" w:type="dxa"/>
           </w:tcPr>
           <w:p>
             <w:pPr>
@@ -1080,7 +1078,7 @@
         </w:tc>
         <w:tc>
           <w:tcPr>
-            <w:tcW w:w="1709" w:type="dxa"/>
+            <w:tcW w:w="1769" w:type="dxa"/>
           </w:tcPr>
           <w:p>
             <w:pPr>
@@ -1167,7 +1165,7 @@
         </w:tc>
         <w:tc>
           <w:tcPr>
-            <w:tcW w:w="1709" w:type="dxa"/>
+            <w:tcW w:w="1694" w:type="dxa"/>
           </w:tcPr>
           <w:p>
             <w:pPr>
@@ -1195,7 +1193,7 @@
         </w:trPr>
         <w:tc>
           <w:tcPr>
-            <w:tcW w:w="1638" w:type="dxa"/>
+            <w:tcW w:w="1632" w:type="dxa"/>
           </w:tcPr>
           <w:p>
             <w:pPr>
@@ -1218,7 +1216,7 @@
         </w:tc>
         <w:tc>
           <w:tcPr>
-            <w:tcW w:w="1780" w:type="dxa"/>
+            <w:tcW w:w="1767" w:type="dxa"/>
           </w:tcPr>
           <w:p>
             <w:pPr>
@@ -1241,7 +1239,7 @@
         </w:tc>
         <w:tc>
           <w:tcPr>
-            <w:tcW w:w="1709" w:type="dxa"/>
+            <w:tcW w:w="1698" w:type="dxa"/>
           </w:tcPr>
           <w:p>
             <w:pPr>
@@ -1264,7 +1262,7 @@
         </w:tc>
         <w:tc>
           <w:tcPr>
-            <w:tcW w:w="1709" w:type="dxa"/>
+            <w:tcW w:w="1694" w:type="dxa"/>
           </w:tcPr>
           <w:p>
             <w:pPr>
@@ -1287,7 +1285,7 @@
         </w:tc>
         <w:tc>
           <w:tcPr>
-            <w:tcW w:w="1709" w:type="dxa"/>
+            <w:tcW w:w="1769" w:type="dxa"/>
           </w:tcPr>
           <w:p>
             <w:pPr>
@@ -1320,12 +1318,12 @@
               </w:rPr>
               <w:t>m thuật ngữ viết tắt Y,N</w:t>
             </w:r>
-            <w:hyperlink r:id="rId9" w:history="1"/>
-          </w:p>
-        </w:tc>
-        <w:tc>
-          <w:tcPr>
-            <w:tcW w:w="1709" w:type="dxa"/>
+            <w:hyperlink r:id="rId10" w:history="1"/>
+          </w:p>
+        </w:tc>
+        <w:tc>
+          <w:tcPr>
+            <w:tcW w:w="1694" w:type="dxa"/>
           </w:tcPr>
           <w:p>
             <w:pPr>
@@ -1346,7 +1344,7 @@
         </w:trPr>
         <w:tc>
           <w:tcPr>
-            <w:tcW w:w="1638" w:type="dxa"/>
+            <w:tcW w:w="1632" w:type="dxa"/>
           </w:tcPr>
           <w:p>
             <w:pPr>
@@ -1358,43 +1356,25 @@
                 <w:szCs w:val="24"/>
               </w:rPr>
             </w:pPr>
-          </w:p>
-        </w:tc>
-        <w:tc>
-          <w:tcPr>
-            <w:tcW w:w="1780" w:type="dxa"/>
-          </w:tcPr>
-          <w:p>
-            <w:pPr>
-              <w:spacing w:before="0" w:beforeAutospacing="0" w:after="0" w:afterAutospacing="0" w:line="240" w:lineRule="auto"/>
-              <w:ind w:firstLine="0"/>
-              <w:jc w:val="center"/>
+            <w:r>
               <w:rPr>
                 <w:sz w:val="24"/>
                 <w:szCs w:val="24"/>
               </w:rPr>
-            </w:pPr>
-          </w:p>
-        </w:tc>
-        <w:tc>
-          <w:tcPr>
-            <w:tcW w:w="1709" w:type="dxa"/>
-          </w:tcPr>
-          <w:p>
-            <w:pPr>
-              <w:spacing w:before="0" w:beforeAutospacing="0" w:after="0" w:afterAutospacing="0" w:line="240" w:lineRule="auto"/>
-              <w:ind w:firstLine="0"/>
-              <w:jc w:val="center"/>
+              <w:t>05</w:t>
+            </w:r>
+            <w:r>
               <w:rPr>
                 <w:sz w:val="24"/>
                 <w:szCs w:val="24"/>
               </w:rPr>
-            </w:pPr>
-          </w:p>
-        </w:tc>
-        <w:tc>
-          <w:tcPr>
-            <w:tcW w:w="1709" w:type="dxa"/>
+              <w:t>/04/2015</w:t>
+            </w:r>
+          </w:p>
+        </w:tc>
+        <w:tc>
+          <w:tcPr>
+            <w:tcW w:w="1767" w:type="dxa"/>
           </w:tcPr>
           <w:p>
             <w:pPr>
@@ -1406,27 +1386,18 @@
                 <w:szCs w:val="24"/>
               </w:rPr>
             </w:pPr>
-          </w:p>
-        </w:tc>
-        <w:tc>
-          <w:tcPr>
-            <w:tcW w:w="1709" w:type="dxa"/>
-          </w:tcPr>
-          <w:p>
-            <w:pPr>
-              <w:spacing w:before="0" w:beforeAutospacing="0" w:after="0" w:afterAutospacing="0" w:line="240" w:lineRule="auto"/>
-              <w:ind w:firstLine="0"/>
-              <w:jc w:val="center"/>
+            <w:r>
               <w:rPr>
                 <w:sz w:val="24"/>
                 <w:szCs w:val="24"/>
               </w:rPr>
-            </w:pPr>
-          </w:p>
-        </w:tc>
-        <w:tc>
-          <w:tcPr>
-            <w:tcW w:w="1709" w:type="dxa"/>
+              <w:t>Thứ LV</w:t>
+            </w:r>
+          </w:p>
+        </w:tc>
+        <w:tc>
+          <w:tcPr>
+            <w:tcW w:w="1698" w:type="dxa"/>
           </w:tcPr>
           <w:p>
             <w:pPr>
@@ -1438,6 +1409,243 @@
                 <w:szCs w:val="24"/>
               </w:rPr>
             </w:pPr>
+            <w:r>
+              <w:rPr>
+                <w:sz w:val="24"/>
+                <w:szCs w:val="24"/>
+              </w:rPr>
+              <w:t>Bổ sung</w:t>
+            </w:r>
+            <w:r>
+              <w:rPr>
+                <w:sz w:val="24"/>
+                <w:szCs w:val="24"/>
+              </w:rPr>
+              <w:t xml:space="preserve"> mô tả các khóa chính.</w:t>
+            </w:r>
+          </w:p>
+        </w:tc>
+        <w:tc>
+          <w:tcPr>
+            <w:tcW w:w="1694" w:type="dxa"/>
+          </w:tcPr>
+          <w:p>
+            <w:pPr>
+              <w:spacing w:before="0" w:beforeAutospacing="0" w:after="0" w:afterAutospacing="0" w:line="240" w:lineRule="auto"/>
+              <w:ind w:firstLine="0"/>
+              <w:jc w:val="center"/>
+              <w:rPr>
+                <w:sz w:val="24"/>
+                <w:szCs w:val="24"/>
+              </w:rPr>
+            </w:pPr>
+            <w:r>
+              <w:rPr>
+                <w:sz w:val="24"/>
+                <w:szCs w:val="24"/>
+              </w:rPr>
+              <w:t>V1.0</w:t>
+            </w:r>
+          </w:p>
+        </w:tc>
+        <w:tc>
+          <w:tcPr>
+            <w:tcW w:w="1769" w:type="dxa"/>
+          </w:tcPr>
+          <w:p>
+            <w:pPr>
+              <w:spacing w:before="0" w:beforeAutospacing="0" w:after="0" w:afterAutospacing="0" w:line="240" w:lineRule="auto"/>
+              <w:ind w:firstLine="0"/>
+              <w:jc w:val="center"/>
+              <w:rPr>
+                <w:sz w:val="24"/>
+                <w:szCs w:val="24"/>
+              </w:rPr>
+            </w:pPr>
+            <w:r>
+              <w:rPr>
+                <w:sz w:val="24"/>
+                <w:szCs w:val="24"/>
+              </w:rPr>
+              <w:t xml:space="preserve">Bổ sung phần mô tả khóa chính của các bảng: </w:t>
+            </w:r>
+            <w:r>
+              <w:rPr>
+                <w:sz w:val="24"/>
+                <w:szCs w:val="24"/>
+                <w:lang w:eastAsia="en-US"/>
+              </w:rPr>
+              <w:t>Customer</w:t>
+            </w:r>
+            <w:r>
+              <w:rPr>
+                <w:sz w:val="24"/>
+                <w:szCs w:val="24"/>
+                <w:lang w:eastAsia="en-US"/>
+              </w:rPr>
+              <w:t xml:space="preserve">, </w:t>
+            </w:r>
+            <w:r>
+              <w:rPr>
+                <w:sz w:val="24"/>
+                <w:szCs w:val="24"/>
+                <w:lang w:eastAsia="en-US"/>
+              </w:rPr>
+              <w:t>Account</w:t>
+            </w:r>
+            <w:r>
+              <w:rPr>
+                <w:sz w:val="24"/>
+                <w:szCs w:val="24"/>
+                <w:lang w:eastAsia="en-US"/>
+              </w:rPr>
+              <w:t xml:space="preserve">, </w:t>
+            </w:r>
+            <w:r>
+              <w:rPr>
+                <w:sz w:val="24"/>
+                <w:szCs w:val="24"/>
+                <w:lang w:eastAsia="en-US"/>
+              </w:rPr>
+              <w:t>OverDraft</w:t>
+            </w:r>
+            <w:r>
+              <w:rPr>
+                <w:sz w:val="24"/>
+                <w:szCs w:val="24"/>
+                <w:lang w:eastAsia="en-US"/>
+              </w:rPr>
+              <w:t xml:space="preserve">, </w:t>
+            </w:r>
+            <w:r>
+              <w:rPr>
+                <w:sz w:val="24"/>
+                <w:szCs w:val="24"/>
+                <w:lang w:eastAsia="en-US"/>
+              </w:rPr>
+              <w:t>WithdrawLimit</w:t>
+            </w:r>
+            <w:r>
+              <w:rPr>
+                <w:sz w:val="24"/>
+                <w:szCs w:val="24"/>
+                <w:lang w:eastAsia="en-US"/>
+              </w:rPr>
+              <w:t xml:space="preserve">, </w:t>
+            </w:r>
+            <w:r>
+              <w:rPr>
+                <w:sz w:val="24"/>
+                <w:szCs w:val="24"/>
+                <w:lang w:eastAsia="en-US"/>
+              </w:rPr>
+              <w:t>MoneyType</w:t>
+            </w:r>
+            <w:r>
+              <w:rPr>
+                <w:sz w:val="24"/>
+                <w:szCs w:val="24"/>
+                <w:lang w:eastAsia="en-US"/>
+              </w:rPr>
+              <w:t xml:space="preserve">, </w:t>
+            </w:r>
+            <w:r>
+              <w:rPr>
+                <w:sz w:val="24"/>
+                <w:szCs w:val="24"/>
+                <w:lang w:eastAsia="en-US"/>
+              </w:rPr>
+              <w:t>Stock</w:t>
+            </w:r>
+            <w:r>
+              <w:rPr>
+                <w:sz w:val="24"/>
+                <w:szCs w:val="24"/>
+                <w:lang w:eastAsia="en-US"/>
+              </w:rPr>
+              <w:t xml:space="preserve">, </w:t>
+            </w:r>
+            <w:r>
+              <w:rPr>
+                <w:sz w:val="24"/>
+                <w:szCs w:val="24"/>
+                <w:lang w:eastAsia="en-US"/>
+              </w:rPr>
+              <w:t>Log</w:t>
+            </w:r>
+            <w:r>
+              <w:rPr>
+                <w:sz w:val="24"/>
+                <w:szCs w:val="24"/>
+                <w:lang w:eastAsia="en-US"/>
+              </w:rPr>
+              <w:t xml:space="preserve">, </w:t>
+            </w:r>
+            <w:r>
+              <w:rPr>
+                <w:sz w:val="24"/>
+                <w:szCs w:val="24"/>
+                <w:lang w:eastAsia="en-US"/>
+              </w:rPr>
+              <w:t>LogType</w:t>
+            </w:r>
+            <w:r>
+              <w:rPr>
+                <w:sz w:val="24"/>
+                <w:szCs w:val="24"/>
+                <w:lang w:eastAsia="en-US"/>
+              </w:rPr>
+              <w:t xml:space="preserve">, </w:t>
+            </w:r>
+            <w:proofErr w:type="gramStart"/>
+            <w:r>
+              <w:rPr>
+                <w:sz w:val="24"/>
+                <w:szCs w:val="24"/>
+                <w:lang w:eastAsia="en-US"/>
+              </w:rPr>
+              <w:t>Config</w:t>
+            </w:r>
+            <w:proofErr w:type="gramEnd"/>
+            <w:r>
+              <w:rPr>
+                <w:sz w:val="24"/>
+                <w:szCs w:val="24"/>
+                <w:lang w:eastAsia="en-US"/>
+              </w:rPr>
+              <w:t>. Khóa chính của các bảng này để tự tăng.</w:t>
+            </w:r>
+            <w:r>
+              <w:rPr>
+                <w:sz w:val="24"/>
+                <w:szCs w:val="24"/>
+                <w:lang w:eastAsia="en-US"/>
+              </w:rPr>
+              <w:t xml:space="preserve"> </w:t>
+            </w:r>
+          </w:p>
+        </w:tc>
+        <w:tc>
+          <w:tcPr>
+            <w:tcW w:w="1694" w:type="dxa"/>
+          </w:tcPr>
+          <w:p>
+            <w:pPr>
+              <w:spacing w:before="0" w:beforeAutospacing="0" w:after="0" w:afterAutospacing="0" w:line="240" w:lineRule="auto"/>
+              <w:ind w:firstLine="0"/>
+              <w:jc w:val="center"/>
+              <w:rPr>
+                <w:sz w:val="24"/>
+                <w:szCs w:val="24"/>
+              </w:rPr>
+            </w:pPr>
+            <w:r>
+              <w:rPr>
+                <w:sz w:val="24"/>
+                <w:szCs w:val="24"/>
+              </w:rPr>
+              <w:t>V1.0</w:t>
+            </w:r>
           </w:p>
         </w:tc>
       </w:tr>
@@ -1447,7 +1655,7 @@
         </w:trPr>
         <w:tc>
           <w:tcPr>
-            <w:tcW w:w="1638" w:type="dxa"/>
+            <w:tcW w:w="1632" w:type="dxa"/>
           </w:tcPr>
           <w:p>
             <w:pPr>
@@ -1463,7 +1671,7 @@
         </w:tc>
         <w:tc>
           <w:tcPr>
-            <w:tcW w:w="1780" w:type="dxa"/>
+            <w:tcW w:w="1767" w:type="dxa"/>
           </w:tcPr>
           <w:p>
             <w:pPr>
@@ -1479,7 +1687,7 @@
         </w:tc>
         <w:tc>
           <w:tcPr>
-            <w:tcW w:w="1709" w:type="dxa"/>
+            <w:tcW w:w="1698" w:type="dxa"/>
           </w:tcPr>
           <w:p>
             <w:pPr>
@@ -1495,7 +1703,7 @@
         </w:tc>
         <w:tc>
           <w:tcPr>
-            <w:tcW w:w="1709" w:type="dxa"/>
+            <w:tcW w:w="1694" w:type="dxa"/>
           </w:tcPr>
           <w:p>
             <w:pPr>
@@ -1511,7 +1719,7 @@
         </w:tc>
         <w:tc>
           <w:tcPr>
-            <w:tcW w:w="1709" w:type="dxa"/>
+            <w:tcW w:w="1769" w:type="dxa"/>
           </w:tcPr>
           <w:p>
             <w:pPr>
@@ -1527,7 +1735,7 @@
         </w:tc>
         <w:tc>
           <w:tcPr>
-            <w:tcW w:w="1709" w:type="dxa"/>
+            <w:tcW w:w="1694" w:type="dxa"/>
           </w:tcPr>
           <w:p>
             <w:pPr>
@@ -1548,7 +1756,7 @@
         </w:trPr>
         <w:tc>
           <w:tcPr>
-            <w:tcW w:w="1638" w:type="dxa"/>
+            <w:tcW w:w="1632" w:type="dxa"/>
           </w:tcPr>
           <w:p>
             <w:pPr>
@@ -1564,7 +1772,7 @@
         </w:tc>
         <w:tc>
           <w:tcPr>
-            <w:tcW w:w="1780" w:type="dxa"/>
+            <w:tcW w:w="1767" w:type="dxa"/>
           </w:tcPr>
           <w:p>
             <w:pPr>
@@ -1580,7 +1788,7 @@
         </w:tc>
         <w:tc>
           <w:tcPr>
-            <w:tcW w:w="1709" w:type="dxa"/>
+            <w:tcW w:w="1698" w:type="dxa"/>
           </w:tcPr>
           <w:p>
             <w:pPr>
@@ -1596,7 +1804,7 @@
         </w:tc>
         <w:tc>
           <w:tcPr>
-            <w:tcW w:w="1709" w:type="dxa"/>
+            <w:tcW w:w="1694" w:type="dxa"/>
           </w:tcPr>
           <w:p>
             <w:pPr>
@@ -1612,7 +1820,7 @@
         </w:tc>
         <w:tc>
           <w:tcPr>
-            <w:tcW w:w="1709" w:type="dxa"/>
+            <w:tcW w:w="1769" w:type="dxa"/>
           </w:tcPr>
           <w:p>
             <w:pPr>
@@ -1628,7 +1836,7 @@
         </w:tc>
         <w:tc>
           <w:tcPr>
-            <w:tcW w:w="1709" w:type="dxa"/>
+            <w:tcW w:w="1694" w:type="dxa"/>
           </w:tcPr>
           <w:p>
             <w:pPr>
@@ -1649,7 +1857,7 @@
         </w:trPr>
         <w:tc>
           <w:tcPr>
-            <w:tcW w:w="1638" w:type="dxa"/>
+            <w:tcW w:w="1632" w:type="dxa"/>
           </w:tcPr>
           <w:p>
             <w:pPr>
@@ -1666,7 +1874,7 @@
         </w:tc>
         <w:tc>
           <w:tcPr>
-            <w:tcW w:w="1780" w:type="dxa"/>
+            <w:tcW w:w="1767" w:type="dxa"/>
           </w:tcPr>
           <w:p>
             <w:pPr>
@@ -1683,7 +1891,7 @@
         </w:tc>
         <w:tc>
           <w:tcPr>
-            <w:tcW w:w="1709" w:type="dxa"/>
+            <w:tcW w:w="1698" w:type="dxa"/>
           </w:tcPr>
           <w:p>
             <w:pPr>
@@ -1700,7 +1908,7 @@
         </w:tc>
         <w:tc>
           <w:tcPr>
-            <w:tcW w:w="1709" w:type="dxa"/>
+            <w:tcW w:w="1694" w:type="dxa"/>
           </w:tcPr>
           <w:p>
             <w:pPr>
@@ -1717,7 +1925,7 @@
         </w:tc>
         <w:tc>
           <w:tcPr>
-            <w:tcW w:w="1709" w:type="dxa"/>
+            <w:tcW w:w="1769" w:type="dxa"/>
           </w:tcPr>
           <w:p>
             <w:pPr>
@@ -1734,7 +1942,7 @@
         </w:tc>
         <w:tc>
           <w:tcPr>
-            <w:tcW w:w="1709" w:type="dxa"/>
+            <w:tcW w:w="1694" w:type="dxa"/>
           </w:tcPr>
           <w:p>
             <w:pPr>
@@ -1756,7 +1964,7 @@
         </w:trPr>
         <w:tc>
           <w:tcPr>
-            <w:tcW w:w="1638" w:type="dxa"/>
+            <w:tcW w:w="1632" w:type="dxa"/>
           </w:tcPr>
           <w:p>
             <w:pPr>
@@ -1773,7 +1981,7 @@
         </w:tc>
         <w:tc>
           <w:tcPr>
-            <w:tcW w:w="1780" w:type="dxa"/>
+            <w:tcW w:w="1767" w:type="dxa"/>
           </w:tcPr>
           <w:p>
             <w:pPr>
@@ -1790,7 +1998,7 @@
         </w:tc>
         <w:tc>
           <w:tcPr>
-            <w:tcW w:w="1709" w:type="dxa"/>
+            <w:tcW w:w="1698" w:type="dxa"/>
           </w:tcPr>
           <w:p>
             <w:pPr>
@@ -1807,7 +2015,7 @@
         </w:tc>
         <w:tc>
           <w:tcPr>
-            <w:tcW w:w="1709" w:type="dxa"/>
+            <w:tcW w:w="1694" w:type="dxa"/>
           </w:tcPr>
           <w:p>
             <w:pPr>
@@ -1824,7 +2032,7 @@
         </w:tc>
         <w:tc>
           <w:tcPr>
-            <w:tcW w:w="1709" w:type="dxa"/>
+            <w:tcW w:w="1769" w:type="dxa"/>
           </w:tcPr>
           <w:p>
             <w:pPr>
@@ -1841,7 +2049,7 @@
         </w:tc>
         <w:tc>
           <w:tcPr>
-            <w:tcW w:w="1709" w:type="dxa"/>
+            <w:tcW w:w="1694" w:type="dxa"/>
           </w:tcPr>
           <w:p>
             <w:pPr>
@@ -1863,7 +2071,7 @@
         </w:trPr>
         <w:tc>
           <w:tcPr>
-            <w:tcW w:w="1638" w:type="dxa"/>
+            <w:tcW w:w="1632" w:type="dxa"/>
           </w:tcPr>
           <w:p>
             <w:pPr>
@@ -1880,7 +2088,7 @@
         </w:tc>
         <w:tc>
           <w:tcPr>
-            <w:tcW w:w="1780" w:type="dxa"/>
+            <w:tcW w:w="1767" w:type="dxa"/>
           </w:tcPr>
           <w:p>
             <w:pPr>
@@ -1897,7 +2105,7 @@
         </w:tc>
         <w:tc>
           <w:tcPr>
-            <w:tcW w:w="1709" w:type="dxa"/>
+            <w:tcW w:w="1698" w:type="dxa"/>
           </w:tcPr>
           <w:p>
             <w:pPr>
@@ -1914,7 +2122,7 @@
         </w:tc>
         <w:tc>
           <w:tcPr>
-            <w:tcW w:w="1709" w:type="dxa"/>
+            <w:tcW w:w="1694" w:type="dxa"/>
           </w:tcPr>
           <w:p>
             <w:pPr>
@@ -1931,7 +2139,7 @@
         </w:tc>
         <w:tc>
           <w:tcPr>
-            <w:tcW w:w="1709" w:type="dxa"/>
+            <w:tcW w:w="1769" w:type="dxa"/>
           </w:tcPr>
           <w:p>
             <w:pPr>
@@ -1948,7 +2156,7 @@
         </w:tc>
         <w:tc>
           <w:tcPr>
-            <w:tcW w:w="1709" w:type="dxa"/>
+            <w:tcW w:w="1694" w:type="dxa"/>
           </w:tcPr>
           <w:p>
             <w:pPr>
@@ -1970,7 +2178,7 @@
         </w:trPr>
         <w:tc>
           <w:tcPr>
-            <w:tcW w:w="1638" w:type="dxa"/>
+            <w:tcW w:w="1632" w:type="dxa"/>
           </w:tcPr>
           <w:p>
             <w:pPr>
@@ -1987,7 +2195,7 @@
         </w:tc>
         <w:tc>
           <w:tcPr>
-            <w:tcW w:w="1780" w:type="dxa"/>
+            <w:tcW w:w="1767" w:type="dxa"/>
           </w:tcPr>
           <w:p>
             <w:pPr>
@@ -2004,7 +2212,7 @@
         </w:tc>
         <w:tc>
           <w:tcPr>
-            <w:tcW w:w="1709" w:type="dxa"/>
+            <w:tcW w:w="1698" w:type="dxa"/>
           </w:tcPr>
           <w:p>
             <w:pPr>
@@ -2021,7 +2229,7 @@
         </w:tc>
         <w:tc>
           <w:tcPr>
-            <w:tcW w:w="1709" w:type="dxa"/>
+            <w:tcW w:w="1694" w:type="dxa"/>
           </w:tcPr>
           <w:p>
             <w:pPr>
@@ -2038,7 +2246,7 @@
         </w:tc>
         <w:tc>
           <w:tcPr>
-            <w:tcW w:w="1709" w:type="dxa"/>
+            <w:tcW w:w="1769" w:type="dxa"/>
           </w:tcPr>
           <w:p>
             <w:pPr>
@@ -2055,7 +2263,7 @@
         </w:tc>
         <w:tc>
           <w:tcPr>
-            <w:tcW w:w="1709" w:type="dxa"/>
+            <w:tcW w:w="1694" w:type="dxa"/>
           </w:tcPr>
           <w:p>
             <w:pPr>
@@ -2077,7 +2285,7 @@
         </w:trPr>
         <w:tc>
           <w:tcPr>
-            <w:tcW w:w="1638" w:type="dxa"/>
+            <w:tcW w:w="1632" w:type="dxa"/>
           </w:tcPr>
           <w:p>
             <w:pPr>
@@ -2094,7 +2302,7 @@
         </w:tc>
         <w:tc>
           <w:tcPr>
-            <w:tcW w:w="1780" w:type="dxa"/>
+            <w:tcW w:w="1767" w:type="dxa"/>
           </w:tcPr>
           <w:p>
             <w:pPr>
@@ -2111,7 +2319,7 @@
         </w:tc>
         <w:tc>
           <w:tcPr>
-            <w:tcW w:w="1709" w:type="dxa"/>
+            <w:tcW w:w="1698" w:type="dxa"/>
           </w:tcPr>
           <w:p>
             <w:pPr>
@@ -2128,7 +2336,7 @@
         </w:tc>
         <w:tc>
           <w:tcPr>
-            <w:tcW w:w="1709" w:type="dxa"/>
+            <w:tcW w:w="1694" w:type="dxa"/>
           </w:tcPr>
           <w:p>
             <w:pPr>
@@ -2145,7 +2353,7 @@
         </w:tc>
         <w:tc>
           <w:tcPr>
-            <w:tcW w:w="1709" w:type="dxa"/>
+            <w:tcW w:w="1769" w:type="dxa"/>
           </w:tcPr>
           <w:p>
             <w:pPr>
@@ -2162,7 +2370,7 @@
         </w:tc>
         <w:tc>
           <w:tcPr>
-            <w:tcW w:w="1709" w:type="dxa"/>
+            <w:tcW w:w="1694" w:type="dxa"/>
           </w:tcPr>
           <w:p>
             <w:pPr>
@@ -2184,7 +2392,7 @@
         </w:trPr>
         <w:tc>
           <w:tcPr>
-            <w:tcW w:w="1638" w:type="dxa"/>
+            <w:tcW w:w="1632" w:type="dxa"/>
           </w:tcPr>
           <w:p>
             <w:pPr>
@@ -2201,7 +2409,7 @@
         </w:tc>
         <w:tc>
           <w:tcPr>
-            <w:tcW w:w="1780" w:type="dxa"/>
+            <w:tcW w:w="1767" w:type="dxa"/>
           </w:tcPr>
           <w:p>
             <w:pPr>
@@ -2218,7 +2426,7 @@
         </w:tc>
         <w:tc>
           <w:tcPr>
-            <w:tcW w:w="1709" w:type="dxa"/>
+            <w:tcW w:w="1698" w:type="dxa"/>
           </w:tcPr>
           <w:p>
             <w:pPr>
@@ -2235,7 +2443,7 @@
         </w:tc>
         <w:tc>
           <w:tcPr>
-            <w:tcW w:w="1709" w:type="dxa"/>
+            <w:tcW w:w="1694" w:type="dxa"/>
           </w:tcPr>
           <w:p>
             <w:pPr>
@@ -2252,7 +2460,7 @@
         </w:tc>
         <w:tc>
           <w:tcPr>
-            <w:tcW w:w="1709" w:type="dxa"/>
+            <w:tcW w:w="1769" w:type="dxa"/>
           </w:tcPr>
           <w:p>
             <w:pPr>
@@ -2269,7 +2477,7 @@
         </w:tc>
         <w:tc>
           <w:tcPr>
-            <w:tcW w:w="1709" w:type="dxa"/>
+            <w:tcW w:w="1694" w:type="dxa"/>
           </w:tcPr>
           <w:p>
             <w:pPr>
@@ -2291,7 +2499,7 @@
         </w:trPr>
         <w:tc>
           <w:tcPr>
-            <w:tcW w:w="1638" w:type="dxa"/>
+            <w:tcW w:w="1632" w:type="dxa"/>
           </w:tcPr>
           <w:p>
             <w:pPr>
@@ -2308,7 +2516,7 @@
         </w:tc>
         <w:tc>
           <w:tcPr>
-            <w:tcW w:w="1780" w:type="dxa"/>
+            <w:tcW w:w="1767" w:type="dxa"/>
           </w:tcPr>
           <w:p>
             <w:pPr>
@@ -2325,7 +2533,7 @@
         </w:tc>
         <w:tc>
           <w:tcPr>
-            <w:tcW w:w="1709" w:type="dxa"/>
+            <w:tcW w:w="1698" w:type="dxa"/>
           </w:tcPr>
           <w:p>
             <w:pPr>
@@ -2342,7 +2550,7 @@
         </w:tc>
         <w:tc>
           <w:tcPr>
-            <w:tcW w:w="1709" w:type="dxa"/>
+            <w:tcW w:w="1694" w:type="dxa"/>
           </w:tcPr>
           <w:p>
             <w:pPr>
@@ -2359,7 +2567,7 @@
         </w:tc>
         <w:tc>
           <w:tcPr>
-            <w:tcW w:w="1709" w:type="dxa"/>
+            <w:tcW w:w="1769" w:type="dxa"/>
           </w:tcPr>
           <w:p>
             <w:pPr>
@@ -2376,7 +2584,7 @@
         </w:tc>
         <w:tc>
           <w:tcPr>
-            <w:tcW w:w="1709" w:type="dxa"/>
+            <w:tcW w:w="1694" w:type="dxa"/>
           </w:tcPr>
           <w:p>
             <w:pPr>
@@ -2398,7 +2606,7 @@
         </w:trPr>
         <w:tc>
           <w:tcPr>
-            <w:tcW w:w="1638" w:type="dxa"/>
+            <w:tcW w:w="1632" w:type="dxa"/>
           </w:tcPr>
           <w:p>
             <w:pPr>
@@ -2415,7 +2623,7 @@
         </w:tc>
         <w:tc>
           <w:tcPr>
-            <w:tcW w:w="1780" w:type="dxa"/>
+            <w:tcW w:w="1767" w:type="dxa"/>
           </w:tcPr>
           <w:p>
             <w:pPr>
@@ -2432,7 +2640,7 @@
         </w:tc>
         <w:tc>
           <w:tcPr>
-            <w:tcW w:w="1709" w:type="dxa"/>
+            <w:tcW w:w="1698" w:type="dxa"/>
           </w:tcPr>
           <w:p>
             <w:pPr>
@@ -2449,7 +2657,7 @@
         </w:tc>
         <w:tc>
           <w:tcPr>
-            <w:tcW w:w="1709" w:type="dxa"/>
+            <w:tcW w:w="1694" w:type="dxa"/>
           </w:tcPr>
           <w:p>
             <w:pPr>
@@ -2466,7 +2674,7 @@
         </w:tc>
         <w:tc>
           <w:tcPr>
-            <w:tcW w:w="1709" w:type="dxa"/>
+            <w:tcW w:w="1769" w:type="dxa"/>
           </w:tcPr>
           <w:p>
             <w:pPr>
@@ -2483,542 +2691,7 @@
         </w:tc>
         <w:tc>
           <w:tcPr>
-            <w:tcW w:w="1709" w:type="dxa"/>
-          </w:tcPr>
-          <w:p>
-            <w:pPr>
-              <w:spacing w:before="0" w:beforeAutospacing="0" w:after="0" w:afterAutospacing="0" w:line="240" w:lineRule="auto"/>
-              <w:ind w:firstLine="0"/>
-              <w:jc w:val="center"/>
-              <w:rPr>
-                <w:b/>
-                <w:sz w:val="24"/>
-                <w:szCs w:val="24"/>
-              </w:rPr>
-            </w:pPr>
-          </w:p>
-        </w:tc>
-      </w:tr>
-      <w:tr>
-        <w:trPr>
-          <w:trHeight w:val="328"/>
-        </w:trPr>
-        <w:tc>
-          <w:tcPr>
-            <w:tcW w:w="1638" w:type="dxa"/>
-          </w:tcPr>
-          <w:p>
-            <w:pPr>
-              <w:spacing w:before="0" w:beforeAutospacing="0" w:after="0" w:afterAutospacing="0" w:line="240" w:lineRule="auto"/>
-              <w:ind w:firstLine="0"/>
-              <w:jc w:val="center"/>
-              <w:rPr>
-                <w:b/>
-                <w:sz w:val="24"/>
-                <w:szCs w:val="24"/>
-              </w:rPr>
-            </w:pPr>
-          </w:p>
-        </w:tc>
-        <w:tc>
-          <w:tcPr>
-            <w:tcW w:w="1780" w:type="dxa"/>
-          </w:tcPr>
-          <w:p>
-            <w:pPr>
-              <w:spacing w:before="0" w:beforeAutospacing="0" w:after="0" w:afterAutospacing="0" w:line="240" w:lineRule="auto"/>
-              <w:ind w:firstLine="0"/>
-              <w:jc w:val="center"/>
-              <w:rPr>
-                <w:b/>
-                <w:sz w:val="24"/>
-                <w:szCs w:val="24"/>
-              </w:rPr>
-            </w:pPr>
-          </w:p>
-        </w:tc>
-        <w:tc>
-          <w:tcPr>
-            <w:tcW w:w="1709" w:type="dxa"/>
-          </w:tcPr>
-          <w:p>
-            <w:pPr>
-              <w:spacing w:before="0" w:beforeAutospacing="0" w:after="0" w:afterAutospacing="0" w:line="240" w:lineRule="auto"/>
-              <w:ind w:firstLine="0"/>
-              <w:jc w:val="center"/>
-              <w:rPr>
-                <w:b/>
-                <w:sz w:val="24"/>
-                <w:szCs w:val="24"/>
-              </w:rPr>
-            </w:pPr>
-          </w:p>
-        </w:tc>
-        <w:tc>
-          <w:tcPr>
-            <w:tcW w:w="1709" w:type="dxa"/>
-          </w:tcPr>
-          <w:p>
-            <w:pPr>
-              <w:spacing w:before="0" w:beforeAutospacing="0" w:after="0" w:afterAutospacing="0" w:line="240" w:lineRule="auto"/>
-              <w:ind w:firstLine="0"/>
-              <w:jc w:val="center"/>
-              <w:rPr>
-                <w:b/>
-                <w:sz w:val="24"/>
-                <w:szCs w:val="24"/>
-              </w:rPr>
-            </w:pPr>
-          </w:p>
-        </w:tc>
-        <w:tc>
-          <w:tcPr>
-            <w:tcW w:w="1709" w:type="dxa"/>
-          </w:tcPr>
-          <w:p>
-            <w:pPr>
-              <w:spacing w:before="0" w:beforeAutospacing="0" w:after="0" w:afterAutospacing="0" w:line="240" w:lineRule="auto"/>
-              <w:ind w:firstLine="0"/>
-              <w:jc w:val="center"/>
-              <w:rPr>
-                <w:b/>
-                <w:sz w:val="24"/>
-                <w:szCs w:val="24"/>
-              </w:rPr>
-            </w:pPr>
-          </w:p>
-        </w:tc>
-        <w:tc>
-          <w:tcPr>
-            <w:tcW w:w="1709" w:type="dxa"/>
-          </w:tcPr>
-          <w:p>
-            <w:pPr>
-              <w:spacing w:before="0" w:beforeAutospacing="0" w:after="0" w:afterAutospacing="0" w:line="240" w:lineRule="auto"/>
-              <w:ind w:firstLine="0"/>
-              <w:jc w:val="center"/>
-              <w:rPr>
-                <w:b/>
-                <w:sz w:val="24"/>
-                <w:szCs w:val="24"/>
-              </w:rPr>
-            </w:pPr>
-          </w:p>
-        </w:tc>
-      </w:tr>
-      <w:tr>
-        <w:trPr>
-          <w:trHeight w:val="328"/>
-        </w:trPr>
-        <w:tc>
-          <w:tcPr>
-            <w:tcW w:w="1638" w:type="dxa"/>
-          </w:tcPr>
-          <w:p>
-            <w:pPr>
-              <w:spacing w:before="0" w:beforeAutospacing="0" w:after="0" w:afterAutospacing="0" w:line="240" w:lineRule="auto"/>
-              <w:ind w:firstLine="0"/>
-              <w:jc w:val="center"/>
-              <w:rPr>
-                <w:b/>
-                <w:sz w:val="24"/>
-                <w:szCs w:val="24"/>
-              </w:rPr>
-            </w:pPr>
-          </w:p>
-        </w:tc>
-        <w:tc>
-          <w:tcPr>
-            <w:tcW w:w="1780" w:type="dxa"/>
-          </w:tcPr>
-          <w:p>
-            <w:pPr>
-              <w:spacing w:before="0" w:beforeAutospacing="0" w:after="0" w:afterAutospacing="0" w:line="240" w:lineRule="auto"/>
-              <w:ind w:firstLine="0"/>
-              <w:jc w:val="center"/>
-              <w:rPr>
-                <w:b/>
-                <w:sz w:val="24"/>
-                <w:szCs w:val="24"/>
-              </w:rPr>
-            </w:pPr>
-          </w:p>
-        </w:tc>
-        <w:tc>
-          <w:tcPr>
-            <w:tcW w:w="1709" w:type="dxa"/>
-          </w:tcPr>
-          <w:p>
-            <w:pPr>
-              <w:spacing w:before="0" w:beforeAutospacing="0" w:after="0" w:afterAutospacing="0" w:line="240" w:lineRule="auto"/>
-              <w:ind w:firstLine="0"/>
-              <w:jc w:val="center"/>
-              <w:rPr>
-                <w:b/>
-                <w:sz w:val="24"/>
-                <w:szCs w:val="24"/>
-              </w:rPr>
-            </w:pPr>
-          </w:p>
-        </w:tc>
-        <w:tc>
-          <w:tcPr>
-            <w:tcW w:w="1709" w:type="dxa"/>
-          </w:tcPr>
-          <w:p>
-            <w:pPr>
-              <w:spacing w:before="0" w:beforeAutospacing="0" w:after="0" w:afterAutospacing="0" w:line="240" w:lineRule="auto"/>
-              <w:ind w:firstLine="0"/>
-              <w:jc w:val="center"/>
-              <w:rPr>
-                <w:b/>
-                <w:sz w:val="24"/>
-                <w:szCs w:val="24"/>
-              </w:rPr>
-            </w:pPr>
-          </w:p>
-        </w:tc>
-        <w:tc>
-          <w:tcPr>
-            <w:tcW w:w="1709" w:type="dxa"/>
-          </w:tcPr>
-          <w:p>
-            <w:pPr>
-              <w:spacing w:before="0" w:beforeAutospacing="0" w:after="0" w:afterAutospacing="0" w:line="240" w:lineRule="auto"/>
-              <w:ind w:firstLine="0"/>
-              <w:jc w:val="center"/>
-              <w:rPr>
-                <w:b/>
-                <w:sz w:val="24"/>
-                <w:szCs w:val="24"/>
-              </w:rPr>
-            </w:pPr>
-          </w:p>
-        </w:tc>
-        <w:tc>
-          <w:tcPr>
-            <w:tcW w:w="1709" w:type="dxa"/>
-          </w:tcPr>
-          <w:p>
-            <w:pPr>
-              <w:spacing w:before="0" w:beforeAutospacing="0" w:after="0" w:afterAutospacing="0" w:line="240" w:lineRule="auto"/>
-              <w:ind w:firstLine="0"/>
-              <w:jc w:val="center"/>
-              <w:rPr>
-                <w:b/>
-                <w:sz w:val="24"/>
-                <w:szCs w:val="24"/>
-              </w:rPr>
-            </w:pPr>
-          </w:p>
-        </w:tc>
-      </w:tr>
-      <w:tr>
-        <w:trPr>
-          <w:trHeight w:val="328"/>
-        </w:trPr>
-        <w:tc>
-          <w:tcPr>
-            <w:tcW w:w="1638" w:type="dxa"/>
-          </w:tcPr>
-          <w:p>
-            <w:pPr>
-              <w:spacing w:before="0" w:beforeAutospacing="0" w:after="0" w:afterAutospacing="0" w:line="240" w:lineRule="auto"/>
-              <w:ind w:firstLine="0"/>
-              <w:jc w:val="center"/>
-              <w:rPr>
-                <w:b/>
-                <w:sz w:val="24"/>
-                <w:szCs w:val="24"/>
-              </w:rPr>
-            </w:pPr>
-          </w:p>
-        </w:tc>
-        <w:tc>
-          <w:tcPr>
-            <w:tcW w:w="1780" w:type="dxa"/>
-          </w:tcPr>
-          <w:p>
-            <w:pPr>
-              <w:spacing w:before="0" w:beforeAutospacing="0" w:after="0" w:afterAutospacing="0" w:line="240" w:lineRule="auto"/>
-              <w:ind w:firstLine="0"/>
-              <w:jc w:val="center"/>
-              <w:rPr>
-                <w:b/>
-                <w:sz w:val="24"/>
-                <w:szCs w:val="24"/>
-              </w:rPr>
-            </w:pPr>
-          </w:p>
-        </w:tc>
-        <w:tc>
-          <w:tcPr>
-            <w:tcW w:w="1709" w:type="dxa"/>
-          </w:tcPr>
-          <w:p>
-            <w:pPr>
-              <w:spacing w:before="0" w:beforeAutospacing="0" w:after="0" w:afterAutospacing="0" w:line="240" w:lineRule="auto"/>
-              <w:ind w:firstLine="0"/>
-              <w:jc w:val="center"/>
-              <w:rPr>
-                <w:b/>
-                <w:sz w:val="24"/>
-                <w:szCs w:val="24"/>
-              </w:rPr>
-            </w:pPr>
-          </w:p>
-        </w:tc>
-        <w:tc>
-          <w:tcPr>
-            <w:tcW w:w="1709" w:type="dxa"/>
-          </w:tcPr>
-          <w:p>
-            <w:pPr>
-              <w:spacing w:before="0" w:beforeAutospacing="0" w:after="0" w:afterAutospacing="0" w:line="240" w:lineRule="auto"/>
-              <w:ind w:firstLine="0"/>
-              <w:jc w:val="center"/>
-              <w:rPr>
-                <w:b/>
-                <w:sz w:val="24"/>
-                <w:szCs w:val="24"/>
-              </w:rPr>
-            </w:pPr>
-          </w:p>
-        </w:tc>
-        <w:tc>
-          <w:tcPr>
-            <w:tcW w:w="1709" w:type="dxa"/>
-          </w:tcPr>
-          <w:p>
-            <w:pPr>
-              <w:spacing w:before="0" w:beforeAutospacing="0" w:after="0" w:afterAutospacing="0" w:line="240" w:lineRule="auto"/>
-              <w:ind w:firstLine="0"/>
-              <w:jc w:val="center"/>
-              <w:rPr>
-                <w:b/>
-                <w:sz w:val="24"/>
-                <w:szCs w:val="24"/>
-              </w:rPr>
-            </w:pPr>
-          </w:p>
-        </w:tc>
-        <w:tc>
-          <w:tcPr>
-            <w:tcW w:w="1709" w:type="dxa"/>
-          </w:tcPr>
-          <w:p>
-            <w:pPr>
-              <w:spacing w:before="0" w:beforeAutospacing="0" w:after="0" w:afterAutospacing="0" w:line="240" w:lineRule="auto"/>
-              <w:ind w:firstLine="0"/>
-              <w:jc w:val="center"/>
-              <w:rPr>
-                <w:b/>
-                <w:sz w:val="24"/>
-                <w:szCs w:val="24"/>
-              </w:rPr>
-            </w:pPr>
-          </w:p>
-        </w:tc>
-      </w:tr>
-      <w:tr>
-        <w:trPr>
-          <w:trHeight w:val="328"/>
-        </w:trPr>
-        <w:tc>
-          <w:tcPr>
-            <w:tcW w:w="1638" w:type="dxa"/>
-          </w:tcPr>
-          <w:p>
-            <w:pPr>
-              <w:spacing w:before="0" w:beforeAutospacing="0" w:after="0" w:afterAutospacing="0" w:line="240" w:lineRule="auto"/>
-              <w:ind w:firstLine="0"/>
-              <w:jc w:val="center"/>
-              <w:rPr>
-                <w:b/>
-                <w:sz w:val="24"/>
-                <w:szCs w:val="24"/>
-              </w:rPr>
-            </w:pPr>
-          </w:p>
-        </w:tc>
-        <w:tc>
-          <w:tcPr>
-            <w:tcW w:w="1780" w:type="dxa"/>
-          </w:tcPr>
-          <w:p>
-            <w:pPr>
-              <w:spacing w:before="0" w:beforeAutospacing="0" w:after="0" w:afterAutospacing="0" w:line="240" w:lineRule="auto"/>
-              <w:ind w:firstLine="0"/>
-              <w:jc w:val="center"/>
-              <w:rPr>
-                <w:b/>
-                <w:sz w:val="24"/>
-                <w:szCs w:val="24"/>
-              </w:rPr>
-            </w:pPr>
-          </w:p>
-        </w:tc>
-        <w:tc>
-          <w:tcPr>
-            <w:tcW w:w="1709" w:type="dxa"/>
-          </w:tcPr>
-          <w:p>
-            <w:pPr>
-              <w:spacing w:before="0" w:beforeAutospacing="0" w:after="0" w:afterAutospacing="0" w:line="240" w:lineRule="auto"/>
-              <w:ind w:firstLine="0"/>
-              <w:jc w:val="center"/>
-              <w:rPr>
-                <w:b/>
-                <w:sz w:val="24"/>
-                <w:szCs w:val="24"/>
-              </w:rPr>
-            </w:pPr>
-          </w:p>
-        </w:tc>
-        <w:tc>
-          <w:tcPr>
-            <w:tcW w:w="1709" w:type="dxa"/>
-          </w:tcPr>
-          <w:p>
-            <w:pPr>
-              <w:spacing w:before="0" w:beforeAutospacing="0" w:after="0" w:afterAutospacing="0" w:line="240" w:lineRule="auto"/>
-              <w:ind w:firstLine="0"/>
-              <w:jc w:val="center"/>
-              <w:rPr>
-                <w:b/>
-                <w:sz w:val="24"/>
-                <w:szCs w:val="24"/>
-              </w:rPr>
-            </w:pPr>
-          </w:p>
-        </w:tc>
-        <w:tc>
-          <w:tcPr>
-            <w:tcW w:w="1709" w:type="dxa"/>
-          </w:tcPr>
-          <w:p>
-            <w:pPr>
-              <w:spacing w:before="0" w:beforeAutospacing="0" w:after="0" w:afterAutospacing="0" w:line="240" w:lineRule="auto"/>
-              <w:ind w:firstLine="0"/>
-              <w:jc w:val="center"/>
-              <w:rPr>
-                <w:b/>
-                <w:sz w:val="24"/>
-                <w:szCs w:val="24"/>
-              </w:rPr>
-            </w:pPr>
-          </w:p>
-        </w:tc>
-        <w:tc>
-          <w:tcPr>
-            <w:tcW w:w="1709" w:type="dxa"/>
-          </w:tcPr>
-          <w:p>
-            <w:pPr>
-              <w:spacing w:before="0" w:beforeAutospacing="0" w:after="0" w:afterAutospacing="0" w:line="240" w:lineRule="auto"/>
-              <w:ind w:firstLine="0"/>
-              <w:jc w:val="center"/>
-              <w:rPr>
-                <w:b/>
-                <w:sz w:val="24"/>
-                <w:szCs w:val="24"/>
-              </w:rPr>
-            </w:pPr>
-          </w:p>
-        </w:tc>
-      </w:tr>
-      <w:tr>
-        <w:trPr>
-          <w:trHeight w:val="343"/>
-        </w:trPr>
-        <w:tc>
-          <w:tcPr>
-            <w:tcW w:w="1638" w:type="dxa"/>
-          </w:tcPr>
-          <w:p>
-            <w:pPr>
-              <w:spacing w:before="0" w:beforeAutospacing="0" w:after="0" w:afterAutospacing="0" w:line="240" w:lineRule="auto"/>
-              <w:ind w:firstLine="0"/>
-              <w:jc w:val="center"/>
-              <w:rPr>
-                <w:b/>
-                <w:sz w:val="24"/>
-                <w:szCs w:val="24"/>
-              </w:rPr>
-            </w:pPr>
-          </w:p>
-        </w:tc>
-        <w:tc>
-          <w:tcPr>
-            <w:tcW w:w="1780" w:type="dxa"/>
-          </w:tcPr>
-          <w:p>
-            <w:pPr>
-              <w:spacing w:before="0" w:beforeAutospacing="0" w:after="0" w:afterAutospacing="0" w:line="240" w:lineRule="auto"/>
-              <w:ind w:firstLine="0"/>
-              <w:jc w:val="center"/>
-              <w:rPr>
-                <w:b/>
-                <w:sz w:val="24"/>
-                <w:szCs w:val="24"/>
-              </w:rPr>
-            </w:pPr>
-          </w:p>
-        </w:tc>
-        <w:tc>
-          <w:tcPr>
-            <w:tcW w:w="1709" w:type="dxa"/>
-          </w:tcPr>
-          <w:p>
-            <w:pPr>
-              <w:spacing w:before="0" w:beforeAutospacing="0" w:after="0" w:afterAutospacing="0" w:line="240" w:lineRule="auto"/>
-              <w:ind w:firstLine="0"/>
-              <w:jc w:val="center"/>
-              <w:rPr>
-                <w:b/>
-                <w:sz w:val="24"/>
-                <w:szCs w:val="24"/>
-              </w:rPr>
-            </w:pPr>
-          </w:p>
-        </w:tc>
-        <w:tc>
-          <w:tcPr>
-            <w:tcW w:w="1709" w:type="dxa"/>
-          </w:tcPr>
-          <w:p>
-            <w:pPr>
-              <w:spacing w:before="0" w:beforeAutospacing="0" w:after="0" w:afterAutospacing="0" w:line="240" w:lineRule="auto"/>
-              <w:ind w:firstLine="0"/>
-              <w:jc w:val="center"/>
-              <w:rPr>
-                <w:b/>
-                <w:sz w:val="24"/>
-                <w:szCs w:val="24"/>
-              </w:rPr>
-            </w:pPr>
-          </w:p>
-        </w:tc>
-        <w:tc>
-          <w:tcPr>
-            <w:tcW w:w="1709" w:type="dxa"/>
-          </w:tcPr>
-          <w:p>
-            <w:pPr>
-              <w:spacing w:before="0" w:beforeAutospacing="0" w:after="0" w:afterAutospacing="0" w:line="240" w:lineRule="auto"/>
-              <w:ind w:firstLine="0"/>
-              <w:jc w:val="center"/>
-              <w:rPr>
-                <w:b/>
-                <w:sz w:val="24"/>
-                <w:szCs w:val="24"/>
-              </w:rPr>
-            </w:pPr>
-          </w:p>
-        </w:tc>
-        <w:tc>
-          <w:tcPr>
-            <w:tcW w:w="1709" w:type="dxa"/>
+            <w:tcW w:w="1694" w:type="dxa"/>
           </w:tcPr>
           <w:p>
             <w:pPr>
@@ -3038,183 +2711,8 @@
     <w:p>
       <w:pPr>
         <w:spacing w:before="0" w:beforeAutospacing="0" w:after="0" w:afterAutospacing="0" w:line="240" w:lineRule="auto"/>
-        <w:jc w:val="center"/>
-        <w:rPr>
-          <w:b/>
-          <w:sz w:val="26"/>
-          <w:szCs w:val="26"/>
-        </w:rPr>
-      </w:pPr>
-    </w:p>
-    <w:p>
-      <w:pPr>
-        <w:spacing w:before="0" w:beforeAutospacing="0" w:after="0" w:afterAutospacing="0" w:line="240" w:lineRule="auto"/>
-        <w:jc w:val="center"/>
-        <w:rPr>
-          <w:b/>
-          <w:sz w:val="26"/>
-          <w:szCs w:val="26"/>
-        </w:rPr>
-      </w:pPr>
-    </w:p>
-    <w:p>
-      <w:pPr>
-        <w:spacing w:before="0" w:beforeAutospacing="0" w:after="0" w:afterAutospacing="0" w:line="240" w:lineRule="auto"/>
-        <w:jc w:val="center"/>
-        <w:rPr>
-          <w:b/>
-          <w:sz w:val="26"/>
-          <w:szCs w:val="26"/>
-        </w:rPr>
-      </w:pPr>
-    </w:p>
-    <w:p>
-      <w:pPr>
-        <w:spacing w:before="0" w:beforeAutospacing="0" w:after="0" w:afterAutospacing="0" w:line="240" w:lineRule="auto"/>
-        <w:jc w:val="center"/>
-        <w:rPr>
-          <w:b/>
-          <w:sz w:val="26"/>
-          <w:szCs w:val="26"/>
-        </w:rPr>
-      </w:pPr>
-    </w:p>
-    <w:p>
-      <w:pPr>
-        <w:spacing w:before="0" w:beforeAutospacing="0" w:after="0" w:afterAutospacing="0" w:line="240" w:lineRule="auto"/>
-        <w:jc w:val="center"/>
-        <w:rPr>
-          <w:b/>
-          <w:sz w:val="26"/>
-          <w:szCs w:val="26"/>
-        </w:rPr>
-      </w:pPr>
-    </w:p>
-    <w:p>
-      <w:pPr>
-        <w:spacing w:before="0" w:beforeAutospacing="0" w:after="0" w:afterAutospacing="0" w:line="240" w:lineRule="auto"/>
-        <w:jc w:val="center"/>
-        <w:rPr>
-          <w:b/>
-          <w:sz w:val="26"/>
-          <w:szCs w:val="26"/>
-        </w:rPr>
-      </w:pPr>
-    </w:p>
-    <w:p>
-      <w:pPr>
-        <w:spacing w:before="0" w:beforeAutospacing="0" w:after="0" w:afterAutospacing="0" w:line="240" w:lineRule="auto"/>
-        <w:jc w:val="center"/>
-        <w:rPr>
-          <w:b/>
-          <w:sz w:val="26"/>
-          <w:szCs w:val="26"/>
-        </w:rPr>
-      </w:pPr>
-    </w:p>
-    <w:p>
-      <w:pPr>
-        <w:spacing w:before="0" w:beforeAutospacing="0" w:after="0" w:afterAutospacing="0" w:line="240" w:lineRule="auto"/>
-        <w:jc w:val="center"/>
-        <w:rPr>
-          <w:b/>
-          <w:sz w:val="26"/>
-          <w:szCs w:val="26"/>
-        </w:rPr>
-      </w:pPr>
-    </w:p>
-    <w:p>
-      <w:pPr>
-        <w:spacing w:before="0" w:beforeAutospacing="0" w:after="0" w:afterAutospacing="0" w:line="240" w:lineRule="auto"/>
-        <w:jc w:val="center"/>
-        <w:rPr>
-          <w:b/>
-          <w:sz w:val="26"/>
-          <w:szCs w:val="26"/>
-        </w:rPr>
-      </w:pPr>
-    </w:p>
-    <w:p>
-      <w:pPr>
-        <w:spacing w:before="0" w:beforeAutospacing="0" w:after="0" w:afterAutospacing="0" w:line="240" w:lineRule="auto"/>
-        <w:jc w:val="center"/>
-        <w:rPr>
-          <w:b/>
-          <w:sz w:val="26"/>
-          <w:szCs w:val="26"/>
-        </w:rPr>
-      </w:pPr>
-    </w:p>
-    <w:p>
-      <w:pPr>
-        <w:spacing w:before="0" w:beforeAutospacing="0" w:after="0" w:afterAutospacing="0" w:line="240" w:lineRule="auto"/>
-        <w:jc w:val="center"/>
-        <w:rPr>
-          <w:b/>
-          <w:sz w:val="26"/>
-          <w:szCs w:val="26"/>
-        </w:rPr>
-      </w:pPr>
-    </w:p>
-    <w:p>
-      <w:pPr>
-        <w:spacing w:before="0" w:beforeAutospacing="0" w:after="0" w:afterAutospacing="0" w:line="240" w:lineRule="auto"/>
-        <w:jc w:val="center"/>
-        <w:rPr>
-          <w:b/>
-          <w:sz w:val="26"/>
-          <w:szCs w:val="26"/>
-        </w:rPr>
-      </w:pPr>
-    </w:p>
-    <w:p>
-      <w:pPr>
-        <w:spacing w:before="0" w:beforeAutospacing="0" w:after="0" w:afterAutospacing="0" w:line="240" w:lineRule="auto"/>
-        <w:jc w:val="center"/>
-        <w:rPr>
-          <w:b/>
-          <w:sz w:val="26"/>
-          <w:szCs w:val="26"/>
-        </w:rPr>
-      </w:pPr>
-    </w:p>
-    <w:p>
-      <w:pPr>
-        <w:spacing w:before="0" w:beforeAutospacing="0" w:after="0" w:afterAutospacing="0" w:line="240" w:lineRule="auto"/>
-        <w:jc w:val="center"/>
-        <w:rPr>
-          <w:b/>
-          <w:sz w:val="26"/>
-          <w:szCs w:val="26"/>
-        </w:rPr>
-      </w:pPr>
-    </w:p>
-    <w:p>
-      <w:pPr>
-        <w:spacing w:before="0" w:beforeAutospacing="0" w:after="0" w:afterAutospacing="0" w:line="240" w:lineRule="auto"/>
-        <w:jc w:val="center"/>
-        <w:rPr>
-          <w:b/>
-          <w:sz w:val="26"/>
-          <w:szCs w:val="26"/>
-        </w:rPr>
-      </w:pPr>
-    </w:p>
-    <w:p>
-      <w:pPr>
-        <w:spacing w:before="0" w:beforeAutospacing="0" w:after="0" w:afterAutospacing="0" w:line="240" w:lineRule="auto"/>
-        <w:jc w:val="center"/>
-        <w:rPr>
-          <w:b/>
-          <w:sz w:val="26"/>
-          <w:szCs w:val="26"/>
-        </w:rPr>
-      </w:pPr>
-    </w:p>
-    <w:p>
-      <w:pPr>
-        <w:spacing w:before="0" w:beforeAutospacing="0" w:after="0" w:afterAutospacing="0" w:line="240" w:lineRule="auto"/>
-        <w:jc w:val="center"/>
+        <w:ind w:firstLine="0"/>
+        <w:jc w:val="both"/>
         <w:rPr>
           <w:b/>
           <w:sz w:val="26"/>
@@ -4083,9 +3581,9 @@
         <w:pStyle w:val="TOCHeading"/>
         <w:jc w:val="center"/>
       </w:pPr>
-      <w:bookmarkStart w:id="1" w:name="_Toc322249428"/>
+      <w:bookmarkStart w:id="0" w:name="_Toc322249428"/>
     </w:p>
-    <w:bookmarkStart w:id="2" w:name="_Toc415940656" w:displacedByCustomXml="next"/>
+    <w:bookmarkStart w:id="1" w:name="_Toc415940656" w:displacedByCustomXml="next"/>
     <w:sdt>
       <w:sdtPr>
         <w:rPr>
@@ -6462,28 +5960,28 @@
         <w:pStyle w:val="Heading1"/>
         <w:jc w:val="both"/>
       </w:pPr>
-      <w:bookmarkStart w:id="3" w:name="_Toc415940809"/>
+      <w:bookmarkStart w:id="2" w:name="_Toc415940809"/>
       <w:r>
         <w:lastRenderedPageBreak/>
         <w:t>1. GIỚI THIỆU</w:t>
       </w:r>
+      <w:bookmarkEnd w:id="0"/>
       <w:bookmarkEnd w:id="1"/>
       <w:bookmarkEnd w:id="2"/>
-      <w:bookmarkEnd w:id="3"/>
     </w:p>
     <w:p>
       <w:pPr>
         <w:pStyle w:val="Heading2"/>
       </w:pPr>
-      <w:bookmarkStart w:id="4" w:name="_Toc322249429"/>
-      <w:bookmarkStart w:id="5" w:name="_Toc415940657"/>
-      <w:bookmarkStart w:id="6" w:name="_Toc415940810"/>
+      <w:bookmarkStart w:id="3" w:name="_Toc322249429"/>
+      <w:bookmarkStart w:id="4" w:name="_Toc415940657"/>
+      <w:bookmarkStart w:id="5" w:name="_Toc415940810"/>
       <w:r>
         <w:t>1.1. Mục đích tài liệu</w:t>
       </w:r>
+      <w:bookmarkEnd w:id="3"/>
       <w:bookmarkEnd w:id="4"/>
       <w:bookmarkEnd w:id="5"/>
-      <w:bookmarkEnd w:id="6"/>
     </w:p>
     <w:p>
       <w:pPr>
@@ -6493,6 +5991,7 @@
           <w:szCs w:val="26"/>
         </w:rPr>
       </w:pPr>
+      <w:proofErr w:type="gramStart"/>
       <w:r>
         <w:rPr>
           <w:sz w:val="26"/>
@@ -6528,20 +6027,29 @@
         </w:rPr>
         <w:t>giả lập cây ATM.</w:t>
       </w:r>
+      <w:proofErr w:type="gramEnd"/>
     </w:p>
     <w:p>
       <w:pPr>
         <w:pStyle w:val="Heading2"/>
       </w:pPr>
-      <w:bookmarkStart w:id="7" w:name="_Toc322249430"/>
-      <w:bookmarkStart w:id="8" w:name="_Toc415940658"/>
-      <w:bookmarkStart w:id="9" w:name="_Toc415940811"/>
+      <w:bookmarkStart w:id="6" w:name="_Toc322249430"/>
+      <w:bookmarkStart w:id="7" w:name="_Toc415940658"/>
+      <w:bookmarkStart w:id="8" w:name="_Toc415940811"/>
       <w:r>
-        <w:t>1.2. Phạm vi tài liệu</w:t>
+        <w:t xml:space="preserve">1.2. Phạm </w:t>
       </w:r>
+      <w:proofErr w:type="gramStart"/>
+      <w:r>
+        <w:t>vi</w:t>
+      </w:r>
+      <w:proofErr w:type="gramEnd"/>
+      <w:r>
+        <w:t xml:space="preserve"> tài liệu</w:t>
+      </w:r>
+      <w:bookmarkEnd w:id="6"/>
       <w:bookmarkEnd w:id="7"/>
       <w:bookmarkEnd w:id="8"/>
-      <w:bookmarkEnd w:id="9"/>
     </w:p>
     <w:p>
       <w:pPr>
@@ -6585,15 +6093,15 @@
       <w:pPr>
         <w:pStyle w:val="Heading2"/>
       </w:pPr>
-      <w:bookmarkStart w:id="10" w:name="_Toc322249431"/>
-      <w:bookmarkStart w:id="11" w:name="_Toc415940659"/>
-      <w:bookmarkStart w:id="12" w:name="_Toc415940812"/>
+      <w:bookmarkStart w:id="9" w:name="_Toc322249431"/>
+      <w:bookmarkStart w:id="10" w:name="_Toc415940659"/>
+      <w:bookmarkStart w:id="11" w:name="_Toc415940812"/>
       <w:r>
         <w:t>1.3. Thuật ngữ và các từ viết tắt</w:t>
       </w:r>
+      <w:bookmarkEnd w:id="9"/>
       <w:bookmarkEnd w:id="10"/>
       <w:bookmarkEnd w:id="11"/>
-      <w:bookmarkEnd w:id="12"/>
     </w:p>
     <w:tbl>
       <w:tblPr>
@@ -6607,7 +6115,7 @@
           <w:insideH w:val="single" w:sz="4" w:space="0" w:color="000000"/>
           <w:insideV w:val="single" w:sz="4" w:space="0" w:color="000000"/>
         </w:tblBorders>
-        <w:tblLook w:val="04A0"/>
+        <w:tblLook w:val="04A0" w:firstRow="1" w:lastRow="0" w:firstColumn="1" w:lastColumn="0" w:noHBand="0" w:noVBand="1"/>
       </w:tblPr>
       <w:tblGrid>
         <w:gridCol w:w="1620"/>
@@ -7068,20 +6576,20 @@
       </w:tr>
     </w:tbl>
     <w:p>
-      <w:bookmarkStart w:id="13" w:name="_Toc322249432"/>
+      <w:bookmarkStart w:id="12" w:name="_Toc322249432"/>
     </w:p>
     <w:p>
       <w:pPr>
         <w:pStyle w:val="Heading2"/>
       </w:pPr>
-      <w:bookmarkStart w:id="14" w:name="_Toc415940660"/>
-      <w:bookmarkStart w:id="15" w:name="_Toc415940813"/>
+      <w:bookmarkStart w:id="13" w:name="_Toc415940660"/>
+      <w:bookmarkStart w:id="14" w:name="_Toc415940813"/>
       <w:r>
         <w:t>1.4. Tài liệu tham khảo</w:t>
       </w:r>
+      <w:bookmarkEnd w:id="12"/>
       <w:bookmarkEnd w:id="13"/>
       <w:bookmarkEnd w:id="14"/>
-      <w:bookmarkEnd w:id="15"/>
     </w:p>
     <w:tbl>
       <w:tblPr>
@@ -7095,7 +6603,7 @@
           <w:insideH w:val="single" w:sz="4" w:space="0" w:color="000000"/>
           <w:insideV w:val="single" w:sz="4" w:space="0" w:color="000000"/>
         </w:tblBorders>
-        <w:tblLook w:val="04A0"/>
+        <w:tblLook w:val="04A0" w:firstRow="1" w:lastRow="0" w:firstColumn="1" w:lastColumn="0" w:noHBand="0" w:noVBand="1"/>
       </w:tblPr>
       <w:tblGrid>
         <w:gridCol w:w="780"/>
@@ -7123,7 +6631,7 @@
                 <w:szCs w:val="28"/>
               </w:rPr>
             </w:pPr>
-            <w:bookmarkStart w:id="16" w:name="_Toc322249433"/>
+            <w:bookmarkStart w:id="15" w:name="_Toc322249433"/>
             <w:r>
               <w:rPr>
                 <w:b/>
@@ -7282,7 +6790,7 @@
                 <w:szCs w:val="28"/>
               </w:rPr>
             </w:pPr>
-            <w:hyperlink r:id="rId10" w:history="1">
+            <w:hyperlink r:id="rId11" w:history="1">
               <w:r>
                 <w:rPr>
                   <w:rStyle w:val="Hyperlink"/>
@@ -7379,7 +6887,7 @@
               <w:ind w:firstLine="0"/>
               <w:jc w:val="both"/>
             </w:pPr>
-            <w:hyperlink r:id="rId11" w:anchor="scribd" w:history="1">
+            <w:hyperlink r:id="rId12" w:anchor="scribd" w:history="1">
               <w:r>
                 <w:rPr>
                   <w:rStyle w:val="Hyperlink"/>
@@ -7419,14 +6927,14 @@
       <w:pPr>
         <w:pStyle w:val="Heading2"/>
       </w:pPr>
-      <w:bookmarkStart w:id="17" w:name="_Toc415940661"/>
-      <w:bookmarkStart w:id="18" w:name="_Toc415940814"/>
+      <w:bookmarkStart w:id="16" w:name="_Toc415940661"/>
+      <w:bookmarkStart w:id="17" w:name="_Toc415940814"/>
       <w:r>
         <w:t>1.5. Mô tả tài liệu</w:t>
       </w:r>
+      <w:bookmarkEnd w:id="15"/>
       <w:bookmarkEnd w:id="16"/>
       <w:bookmarkEnd w:id="17"/>
-      <w:bookmarkEnd w:id="18"/>
     </w:p>
     <w:p>
       <w:pPr>
@@ -7450,8 +6958,13 @@
         </w:numPr>
         <w:jc w:val="both"/>
       </w:pPr>
+      <w:proofErr w:type="gramStart"/>
       <w:r>
-        <w:t>Sơ đồ</w:t>
+        <w:t>Sơ</w:t>
+      </w:r>
+      <w:proofErr w:type="gramEnd"/>
+      <w:r>
+        <w:t xml:space="preserve"> đồ</w:t>
       </w:r>
       <w:r>
         <w:t xml:space="preserve"> quan hệ củ</w:t>
@@ -7524,25 +7037,25 @@
       <w:pPr>
         <w:pStyle w:val="Heading1"/>
       </w:pPr>
-      <w:bookmarkStart w:id="19" w:name="_Toc322249434"/>
-      <w:bookmarkStart w:id="20" w:name="_Toc415940662"/>
-      <w:bookmarkStart w:id="21" w:name="_Toc415940815"/>
+      <w:bookmarkStart w:id="18" w:name="_Toc322249434"/>
+      <w:bookmarkStart w:id="19" w:name="_Toc415940662"/>
+      <w:bookmarkStart w:id="20" w:name="_Toc415940815"/>
       <w:r>
         <w:lastRenderedPageBreak/>
         <w:t>2. THIẾT KẾ LOGIC CSDL</w:t>
       </w:r>
+      <w:bookmarkEnd w:id="18"/>
       <w:bookmarkEnd w:id="19"/>
       <w:bookmarkEnd w:id="20"/>
-      <w:bookmarkEnd w:id="21"/>
     </w:p>
     <w:p>
       <w:pPr>
         <w:pStyle w:val="Heading2"/>
         <w:ind w:firstLine="0"/>
       </w:pPr>
-      <w:bookmarkStart w:id="22" w:name="_Toc322249435"/>
-      <w:bookmarkStart w:id="23" w:name="_Toc415940663"/>
-      <w:bookmarkStart w:id="24" w:name="_Toc415940816"/>
+      <w:bookmarkStart w:id="21" w:name="_Toc322249435"/>
+      <w:bookmarkStart w:id="22" w:name="_Toc415940663"/>
+      <w:bookmarkStart w:id="23" w:name="_Toc415940816"/>
       <w:r>
         <w:t xml:space="preserve">2.1. </w:t>
       </w:r>
@@ -7552,25 +7065,25 @@
       <w:r>
         <w:t xml:space="preserve"> quan hệ của CSDL</w:t>
       </w:r>
+      <w:bookmarkEnd w:id="21"/>
       <w:bookmarkEnd w:id="22"/>
       <w:bookmarkEnd w:id="23"/>
-      <w:bookmarkEnd w:id="24"/>
     </w:p>
     <w:p>
       <w:pPr>
         <w:pStyle w:val="Heading3"/>
         <w:ind w:left="0" w:firstLine="0"/>
       </w:pPr>
-      <w:bookmarkStart w:id="25" w:name="_Toc415940664"/>
-      <w:bookmarkStart w:id="26" w:name="_Toc415940817"/>
+      <w:bookmarkStart w:id="24" w:name="_Toc415940664"/>
+      <w:bookmarkStart w:id="25" w:name="_Toc415940817"/>
       <w:r>
         <w:t xml:space="preserve">a. </w:t>
       </w:r>
       <w:r>
         <w:t>Sơ đồ quan hệ</w:t>
       </w:r>
+      <w:bookmarkEnd w:id="24"/>
       <w:bookmarkEnd w:id="25"/>
-      <w:bookmarkEnd w:id="26"/>
     </w:p>
     <w:p>
       <w:pPr>
@@ -7600,10 +7113,10 @@
                     </pic:cNvPicPr>
                   </pic:nvPicPr>
                   <pic:blipFill>
-                    <a:blip r:embed="rId12">
+                    <a:blip r:embed="rId13">
                       <a:extLst>
                         <a:ext uri="{28A0092B-C50C-407E-A947-70E740481C1C}">
-                          <a14:useLocalDpi xmlns:a14="http://schemas.microsoft.com/office/drawing/2010/main" xmlns:wps="http://schemas.microsoft.com/office/word/2010/wordprocessingShape" xmlns:wpi="http://schemas.microsoft.com/office/word/2010/wordprocessingInk" xmlns:wpg="http://schemas.microsoft.com/office/word/2010/wordprocessingGroup" xmlns:w15="http://schemas.microsoft.com/office/word/2012/wordml" xmlns:w14="http://schemas.microsoft.com/office/word/2010/wordml" xmlns:w="http://schemas.openxmlformats.org/wordprocessingml/2006/main" xmlns:w10="urn:schemas-microsoft-com:office:word" xmlns:wp14="http://schemas.microsoft.com/office/word/2010/wordprocessingDrawing" xmlns:v="urn:schemas-microsoft-com:vml" xmlns:o="urn:schemas-microsoft-com:office:office" xmlns:mc="http://schemas.openxmlformats.org/markup-compatibility/2006" xmlns:wpc="http://schemas.microsoft.com/office/word/2010/wordprocessingCanvas" xmlns="" val="0"/>
+                          <a14:useLocalDpi xmlns:a14="http://schemas.microsoft.com/office/drawing/2010/main" val="0"/>
                         </a:ext>
                       </a:extLst>
                     </a:blip>
@@ -7664,8 +7177,8 @@
         <w:pStyle w:val="Heading3"/>
         <w:ind w:left="0" w:firstLine="0"/>
       </w:pPr>
-      <w:bookmarkStart w:id="27" w:name="_Toc415940665"/>
-      <w:bookmarkStart w:id="28" w:name="_Toc415940818"/>
+      <w:bookmarkStart w:id="26" w:name="_Toc415940665"/>
+      <w:bookmarkStart w:id="27" w:name="_Toc415940818"/>
       <w:r>
         <w:lastRenderedPageBreak/>
         <w:t xml:space="preserve">b. </w:t>
@@ -7673,14 +7186,14 @@
       <w:r>
         <w:t>Danh sách các bảng trong CSDL</w:t>
       </w:r>
+      <w:bookmarkEnd w:id="26"/>
       <w:bookmarkEnd w:id="27"/>
-      <w:bookmarkEnd w:id="28"/>
     </w:p>
     <w:tbl>
       <w:tblPr>
         <w:tblStyle w:val="TableGrid"/>
         <w:tblW w:w="0" w:type="auto"/>
-        <w:tblLook w:val="04A0"/>
+        <w:tblLook w:val="04A0" w:firstRow="1" w:lastRow="0" w:firstColumn="1" w:lastColumn="0" w:noHBand="0" w:noVBand="1"/>
       </w:tblPr>
       <w:tblGrid>
         <w:gridCol w:w="1068"/>
@@ -8483,23 +7996,23 @@
         <w:pStyle w:val="Heading2"/>
         <w:ind w:firstLine="720"/>
       </w:pPr>
-      <w:bookmarkStart w:id="29" w:name="_2.2._Bảng_FIT_TBL_1"/>
-      <w:bookmarkStart w:id="30" w:name="_Toc322249436"/>
-      <w:bookmarkStart w:id="31" w:name="_Toc415940666"/>
-      <w:bookmarkStart w:id="32" w:name="_Toc415940819"/>
-      <w:bookmarkEnd w:id="29"/>
+      <w:bookmarkStart w:id="28" w:name="_2.2._Bảng_FIT_TBL_1"/>
+      <w:bookmarkStart w:id="29" w:name="_Toc322249436"/>
+      <w:bookmarkStart w:id="30" w:name="_Toc415940666"/>
+      <w:bookmarkStart w:id="31" w:name="_Toc415940819"/>
+      <w:bookmarkEnd w:id="28"/>
       <w:r>
         <w:t>2.2. Bả</w:t>
       </w:r>
       <w:r>
         <w:t xml:space="preserve">ng </w:t>
       </w:r>
-      <w:bookmarkEnd w:id="30"/>
+      <w:bookmarkEnd w:id="29"/>
       <w:r>
         <w:t>Customer</w:t>
       </w:r>
+      <w:bookmarkEnd w:id="30"/>
       <w:bookmarkEnd w:id="31"/>
-      <w:bookmarkEnd w:id="32"/>
     </w:p>
     <w:tbl>
       <w:tblPr>
@@ -8513,7 +8026,7 @@
           <w:insideV w:val="single" w:sz="4" w:space="0" w:color="000000"/>
         </w:tblBorders>
         <w:tblLayout w:type="fixed"/>
-        <w:tblLook w:val="04A0"/>
+        <w:tblLook w:val="04A0" w:firstRow="1" w:lastRow="0" w:firstColumn="1" w:lastColumn="0" w:noHBand="0" w:noVBand="1"/>
       </w:tblPr>
       <w:tblGrid>
         <w:gridCol w:w="720"/>
@@ -8958,7 +8471,7 @@
                 <w:sz w:val="26"/>
                 <w:szCs w:val="26"/>
               </w:rPr>
-              <w:t xml:space="preserve">Là trường tự tăng, </w:t>
+              <w:t xml:space="preserve"> </w:t>
             </w:r>
             <w:r>
               <w:rPr>
@@ -8966,7 +8479,15 @@
                 <w:sz w:val="26"/>
                 <w:szCs w:val="26"/>
               </w:rPr>
-              <w:t>ID của khách hàng</w:t>
+              <w:t xml:space="preserve">ID của khách </w:t>
+            </w:r>
+            <w:r>
+              <w:rPr>
+                <w:rFonts w:eastAsia="Times New Roman"/>
+                <w:sz w:val="26"/>
+                <w:szCs w:val="26"/>
+              </w:rPr>
+              <w:t>hàng (là trường tự tăng)</w:t>
             </w:r>
           </w:p>
         </w:tc>
@@ -9829,18 +9350,18 @@
       <w:pPr>
         <w:pStyle w:val="Heading3"/>
       </w:pPr>
-      <w:bookmarkStart w:id="33" w:name="_Toc322249437"/>
-      <w:bookmarkStart w:id="34" w:name="_Toc415940667"/>
-      <w:bookmarkStart w:id="35" w:name="_Toc415940820"/>
+      <w:bookmarkStart w:id="32" w:name="_Toc322249437"/>
+      <w:bookmarkStart w:id="33" w:name="_Toc415940667"/>
+      <w:bookmarkStart w:id="34" w:name="_Toc415940820"/>
       <w:r>
         <w:t xml:space="preserve">2.2.1. </w:t>
       </w:r>
       <w:r>
         <w:t>Constraint</w:t>
       </w:r>
+      <w:bookmarkEnd w:id="32"/>
       <w:bookmarkEnd w:id="33"/>
       <w:bookmarkEnd w:id="34"/>
-      <w:bookmarkEnd w:id="35"/>
     </w:p>
     <w:tbl>
       <w:tblPr>
@@ -9854,7 +9375,7 @@
           <w:insideH w:val="single" w:sz="4" w:space="0" w:color="000000"/>
           <w:insideV w:val="single" w:sz="4" w:space="0" w:color="000000"/>
         </w:tblBorders>
-        <w:tblLook w:val="04A0"/>
+        <w:tblLook w:val="04A0" w:firstRow="1" w:lastRow="0" w:firstColumn="1" w:lastColumn="0" w:noHBand="0" w:noVBand="1"/>
       </w:tblPr>
       <w:tblGrid>
         <w:gridCol w:w="1820"/>
@@ -10052,21 +9573,21 @@
         <w:pStyle w:val="Heading3"/>
         <w:ind w:left="0" w:firstLine="0"/>
       </w:pPr>
-      <w:bookmarkStart w:id="36" w:name="_Toc415940668"/>
-      <w:bookmarkStart w:id="37" w:name="_Toc415940821"/>
+      <w:bookmarkStart w:id="35" w:name="_Toc415940668"/>
+      <w:bookmarkStart w:id="36" w:name="_Toc415940821"/>
       <w:r>
         <w:t xml:space="preserve">2.3. </w:t>
       </w:r>
       <w:r>
         <w:t xml:space="preserve">Bảng </w:t>
       </w:r>
-      <w:bookmarkStart w:id="38" w:name="_Toc322064201"/>
+      <w:bookmarkStart w:id="37" w:name="_Toc322064201"/>
       <w:r>
         <w:t>Account</w:t>
       </w:r>
+      <w:bookmarkEnd w:id="35"/>
       <w:bookmarkEnd w:id="36"/>
       <w:bookmarkEnd w:id="37"/>
-      <w:bookmarkEnd w:id="38"/>
     </w:p>
     <w:tbl>
       <w:tblPr>
@@ -10081,7 +9602,7 @@
           <w:insideV w:val="single" w:sz="4" w:space="0" w:color="000000"/>
         </w:tblBorders>
         <w:tblLayout w:type="fixed"/>
-        <w:tblLook w:val="04A0"/>
+        <w:tblLook w:val="04A0" w:firstRow="1" w:lastRow="0" w:firstColumn="1" w:lastColumn="0" w:noHBand="0" w:noVBand="1"/>
       </w:tblPr>
       <w:tblGrid>
         <w:gridCol w:w="720"/>
@@ -10506,7 +10027,7 @@
           <w:p>
             <w:pPr>
               <w:ind w:firstLine="0"/>
-              <w:jc w:val="both"/>
+              <w:jc w:val="left"/>
               <w:rPr>
                 <w:spacing w:val="-6"/>
                 <w:sz w:val="26"/>
@@ -10520,6 +10041,22 @@
                 <w:szCs w:val="26"/>
               </w:rPr>
               <w:t>ID của tài khoản</w:t>
+            </w:r>
+            <w:r>
+              <w:rPr>
+                <w:rFonts w:eastAsia="Times New Roman"/>
+                <w:sz w:val="26"/>
+                <w:szCs w:val="26"/>
+              </w:rPr>
+              <w:t xml:space="preserve"> </w:t>
+            </w:r>
+            <w:r>
+              <w:rPr>
+                <w:rFonts w:eastAsia="Times New Roman"/>
+                <w:sz w:val="26"/>
+                <w:szCs w:val="26"/>
+              </w:rPr>
+              <w:t>(là trường tự tăng)</w:t>
             </w:r>
           </w:p>
         </w:tc>
@@ -11505,8 +11042,8 @@
       <w:pPr>
         <w:pStyle w:val="Heading3"/>
       </w:pPr>
-      <w:bookmarkStart w:id="39" w:name="_Toc415940669"/>
-      <w:bookmarkStart w:id="40" w:name="_Toc415940822"/>
+      <w:bookmarkStart w:id="38" w:name="_Toc415940669"/>
+      <w:bookmarkStart w:id="39" w:name="_Toc415940822"/>
       <w:r>
         <w:lastRenderedPageBreak/>
         <w:t>2.3.1.</w:t>
@@ -11514,8 +11051,8 @@
       <w:r>
         <w:t xml:space="preserve"> Constraint</w:t>
       </w:r>
+      <w:bookmarkEnd w:id="38"/>
       <w:bookmarkEnd w:id="39"/>
-      <w:bookmarkEnd w:id="40"/>
     </w:p>
     <w:tbl>
       <w:tblPr>
@@ -11529,7 +11066,7 @@
           <w:insideH w:val="single" w:sz="4" w:space="0" w:color="000000"/>
           <w:insideV w:val="single" w:sz="4" w:space="0" w:color="000000"/>
         </w:tblBorders>
-        <w:tblLook w:val="04A0"/>
+        <w:tblLook w:val="04A0" w:firstRow="1" w:lastRow="0" w:firstColumn="1" w:lastColumn="0" w:noHBand="0" w:noVBand="1"/>
       </w:tblPr>
       <w:tblGrid>
         <w:gridCol w:w="1111"/>
@@ -12061,8 +11598,8 @@
       <w:pPr>
         <w:pStyle w:val="Heading2"/>
       </w:pPr>
-      <w:bookmarkStart w:id="41" w:name="_Toc415940670"/>
-      <w:bookmarkStart w:id="42" w:name="_Toc415940823"/>
+      <w:bookmarkStart w:id="40" w:name="_Toc415940670"/>
+      <w:bookmarkStart w:id="41" w:name="_Toc415940823"/>
       <w:r>
         <w:t xml:space="preserve">2.4. </w:t>
       </w:r>
@@ -12072,8 +11609,8 @@
       <w:r>
         <w:t>Card</w:t>
       </w:r>
+      <w:bookmarkEnd w:id="40"/>
       <w:bookmarkEnd w:id="41"/>
-      <w:bookmarkEnd w:id="42"/>
     </w:p>
     <w:tbl>
       <w:tblPr>
@@ -12088,7 +11625,7 @@
           <w:insideV w:val="single" w:sz="4" w:space="0" w:color="000000"/>
         </w:tblBorders>
         <w:tblLayout w:type="fixed"/>
-        <w:tblLook w:val="04A0"/>
+        <w:tblLook w:val="04A0" w:firstRow="1" w:lastRow="0" w:firstColumn="1" w:lastColumn="0" w:noHBand="0" w:noVBand="1"/>
       </w:tblPr>
       <w:tblGrid>
         <w:gridCol w:w="810"/>
@@ -12530,7 +12067,17 @@
                 <w:sz w:val="26"/>
                 <w:szCs w:val="26"/>
               </w:rPr>
-              <w:t>Số thẻ ATM</w:t>
+              <w:t>Số thẻ</w:t>
+            </w:r>
+            <w:bookmarkStart w:id="42" w:name="_GoBack"/>
+            <w:bookmarkEnd w:id="42"/>
+            <w:r>
+              <w:rPr>
+                <w:rFonts w:eastAsia="Times New Roman"/>
+                <w:sz w:val="26"/>
+                <w:szCs w:val="26"/>
+              </w:rPr>
+              <w:t xml:space="preserve"> ATM</w:t>
             </w:r>
           </w:p>
         </w:tc>
@@ -13729,7 +13276,7 @@
           <w:insideH w:val="single" w:sz="4" w:space="0" w:color="000000"/>
           <w:insideV w:val="single" w:sz="4" w:space="0" w:color="000000"/>
         </w:tblBorders>
-        <w:tblLook w:val="04A0"/>
+        <w:tblLook w:val="04A0" w:firstRow="1" w:lastRow="0" w:firstColumn="1" w:lastColumn="0" w:noHBand="0" w:noVBand="1"/>
       </w:tblPr>
       <w:tblGrid>
         <w:gridCol w:w="1111"/>
@@ -14079,7 +13626,7 @@
           <w:insideV w:val="single" w:sz="4" w:space="0" w:color="000000"/>
         </w:tblBorders>
         <w:tblLayout w:type="fixed"/>
-        <w:tblLook w:val="04A0"/>
+        <w:tblLook w:val="04A0" w:firstRow="1" w:lastRow="0" w:firstColumn="1" w:lastColumn="0" w:noHBand="0" w:noVBand="1"/>
       </w:tblPr>
       <w:tblGrid>
         <w:gridCol w:w="810"/>
@@ -14508,6 +14055,21 @@
                 <w:szCs w:val="26"/>
               </w:rPr>
               <w:t>ID thấu chi</w:t>
+            </w:r>
+            <w:r>
+              <w:rPr>
+                <w:sz w:val="26"/>
+                <w:szCs w:val="26"/>
+              </w:rPr>
+              <w:t xml:space="preserve"> </w:t>
+            </w:r>
+            <w:r>
+              <w:rPr>
+                <w:rFonts w:eastAsia="Times New Roman"/>
+                <w:sz w:val="26"/>
+                <w:szCs w:val="26"/>
+              </w:rPr>
+              <w:t>(là trường tự tăng)</w:t>
             </w:r>
           </w:p>
         </w:tc>
@@ -14735,7 +14297,7 @@
           <w:insideH w:val="single" w:sz="4" w:space="0" w:color="000000"/>
           <w:insideV w:val="single" w:sz="4" w:space="0" w:color="000000"/>
         </w:tblBorders>
-        <w:tblLook w:val="04A0"/>
+        <w:tblLook w:val="04A0" w:firstRow="1" w:lastRow="0" w:firstColumn="1" w:lastColumn="0" w:noHBand="0" w:noVBand="1"/>
       </w:tblPr>
       <w:tblGrid>
         <w:gridCol w:w="1111"/>
@@ -14987,7 +14549,7 @@
           <w:insideV w:val="single" w:sz="4" w:space="0" w:color="000000"/>
         </w:tblBorders>
         <w:tblLayout w:type="fixed"/>
-        <w:tblLook w:val="04A0"/>
+        <w:tblLook w:val="04A0" w:firstRow="1" w:lastRow="0" w:firstColumn="1" w:lastColumn="0" w:noHBand="0" w:noVBand="1"/>
       </w:tblPr>
       <w:tblGrid>
         <w:gridCol w:w="810"/>
@@ -15425,6 +14987,31 @@
               </w:rPr>
               <w:t>giới hạn tiền rút trong ngày</w:t>
             </w:r>
+            <w:r>
+              <w:rPr>
+                <w:color w:val="000000"/>
+                <w:sz w:val="26"/>
+                <w:szCs w:val="26"/>
+              </w:rPr>
+              <w:t xml:space="preserve"> </w:t>
+            </w:r>
+            <w:r>
+              <w:rPr>
+                <w:rFonts w:eastAsia="Times New Roman"/>
+                <w:sz w:val="26"/>
+                <w:szCs w:val="26"/>
+              </w:rPr>
+              <w:t xml:space="preserve">(là </w:t>
+            </w:r>
+            <w:r>
+              <w:rPr>
+                <w:rFonts w:eastAsia="Times New Roman"/>
+                <w:sz w:val="26"/>
+                <w:szCs w:val="26"/>
+              </w:rPr>
+              <w:lastRenderedPageBreak/>
+              <w:t>trường tự tăng)</w:t>
+            </w:r>
           </w:p>
         </w:tc>
       </w:tr>
@@ -15447,6 +15034,7 @@
                 <w:sz w:val="26"/>
                 <w:szCs w:val="26"/>
               </w:rPr>
+              <w:lastRenderedPageBreak/>
               <w:t>2</w:t>
             </w:r>
           </w:p>
@@ -15611,16 +15199,7 @@
                 <w:sz w:val="26"/>
                 <w:szCs w:val="26"/>
               </w:rPr>
-              <w:t xml:space="preserve">Số tiền được rút tối đa trong 1 </w:t>
-            </w:r>
-            <w:r>
-              <w:rPr>
-                <w:rFonts w:eastAsia="Times New Roman"/>
-                <w:sz w:val="26"/>
-                <w:szCs w:val="26"/>
-              </w:rPr>
-              <w:lastRenderedPageBreak/>
-              <w:t>ngày</w:t>
+              <w:t>Số tiền được rút tối đa trong 1 ngày</w:t>
             </w:r>
           </w:p>
         </w:tc>
@@ -15633,7 +15212,6 @@
       <w:bookmarkStart w:id="52" w:name="_Toc415940675"/>
       <w:bookmarkStart w:id="53" w:name="_Toc415940828"/>
       <w:r>
-        <w:lastRenderedPageBreak/>
         <w:t xml:space="preserve">2.6.1. </w:t>
       </w:r>
       <w:r>
@@ -15654,7 +15232,7 @@
           <w:insideH w:val="single" w:sz="4" w:space="0" w:color="000000"/>
           <w:insideV w:val="single" w:sz="4" w:space="0" w:color="000000"/>
         </w:tblBorders>
-        <w:tblLook w:val="04A0"/>
+        <w:tblLook w:val="04A0" w:firstRow="1" w:lastRow="0" w:firstColumn="1" w:lastColumn="0" w:noHBand="0" w:noVBand="1"/>
       </w:tblPr>
       <w:tblGrid>
         <w:gridCol w:w="1111"/>
@@ -15902,7 +15480,7 @@
           <w:insideV w:val="single" w:sz="4" w:space="0" w:color="000000"/>
         </w:tblBorders>
         <w:tblLayout w:type="fixed"/>
-        <w:tblLook w:val="04A0"/>
+        <w:tblLook w:val="04A0" w:firstRow="1" w:lastRow="0" w:firstColumn="1" w:lastColumn="0" w:noHBand="0" w:noVBand="1"/>
       </w:tblPr>
       <w:tblGrid>
         <w:gridCol w:w="810"/>
@@ -16347,6 +15925,22 @@
                 <w:szCs w:val="26"/>
               </w:rPr>
               <w:t>ID của tiền sử dụng trong hệ thống</w:t>
+            </w:r>
+            <w:r>
+              <w:rPr>
+                <w:rFonts w:eastAsia="Times New Roman"/>
+                <w:sz w:val="26"/>
+                <w:szCs w:val="26"/>
+              </w:rPr>
+              <w:t xml:space="preserve"> </w:t>
+            </w:r>
+            <w:r>
+              <w:rPr>
+                <w:rFonts w:eastAsia="Times New Roman"/>
+                <w:sz w:val="26"/>
+                <w:szCs w:val="26"/>
+              </w:rPr>
+              <w:t>(là trường tự tăng)</w:t>
             </w:r>
           </w:p>
         </w:tc>
@@ -16567,7 +16161,7 @@
           <w:insideH w:val="single" w:sz="4" w:space="0" w:color="000000"/>
           <w:insideV w:val="single" w:sz="4" w:space="0" w:color="000000"/>
         </w:tblBorders>
-        <w:tblLook w:val="04A0"/>
+        <w:tblLook w:val="04A0" w:firstRow="1" w:lastRow="0" w:firstColumn="1" w:lastColumn="0" w:noHBand="0" w:noVBand="1"/>
       </w:tblPr>
       <w:tblGrid>
         <w:gridCol w:w="1111"/>
@@ -16692,6 +16286,7 @@
                 <w:sz w:val="26"/>
                 <w:szCs w:val="26"/>
               </w:rPr>
+              <w:lastRenderedPageBreak/>
               <w:t>1</w:t>
             </w:r>
           </w:p>
@@ -16813,7 +16408,6 @@
       <w:bookmarkStart w:id="58" w:name="_Toc415940678"/>
       <w:bookmarkStart w:id="59" w:name="_Toc415940831"/>
       <w:r>
-        <w:lastRenderedPageBreak/>
         <w:t>2.</w:t>
       </w:r>
       <w:r>
@@ -16847,7 +16441,7 @@
           <w:insideV w:val="single" w:sz="4" w:space="0" w:color="000000"/>
         </w:tblBorders>
         <w:tblLayout w:type="fixed"/>
-        <w:tblLook w:val="04A0"/>
+        <w:tblLook w:val="04A0" w:firstRow="1" w:lastRow="0" w:firstColumn="1" w:lastColumn="0" w:noHBand="0" w:noVBand="1"/>
       </w:tblPr>
       <w:tblGrid>
         <w:gridCol w:w="810"/>
@@ -17279,6 +16873,22 @@
                 <w:szCs w:val="26"/>
               </w:rPr>
               <w:t>ID của bản ghi chứng khoán</w:t>
+            </w:r>
+            <w:r>
+              <w:rPr>
+                <w:rFonts w:eastAsia="Times New Roman"/>
+                <w:sz w:val="26"/>
+                <w:szCs w:val="26"/>
+              </w:rPr>
+              <w:t xml:space="preserve"> </w:t>
+            </w:r>
+            <w:r>
+              <w:rPr>
+                <w:rFonts w:eastAsia="Times New Roman"/>
+                <w:sz w:val="26"/>
+                <w:szCs w:val="26"/>
+              </w:rPr>
+              <w:t>(là trường tự tăng)</w:t>
             </w:r>
           </w:p>
         </w:tc>
@@ -17712,7 +17322,7 @@
           <w:insideH w:val="single" w:sz="4" w:space="0" w:color="000000"/>
           <w:insideV w:val="single" w:sz="4" w:space="0" w:color="000000"/>
         </w:tblBorders>
-        <w:tblLook w:val="04A0"/>
+        <w:tblLook w:val="04A0" w:firstRow="1" w:lastRow="0" w:firstColumn="1" w:lastColumn="0" w:noHBand="0" w:noVBand="1"/>
       </w:tblPr>
       <w:tblGrid>
         <w:gridCol w:w="1087"/>
@@ -18065,13 +17675,21 @@
       <w:bookmarkStart w:id="62" w:name="_Toc415940680"/>
       <w:bookmarkStart w:id="63" w:name="_Toc415940833"/>
       <w:r>
-        <w:t>2.9.</w:t>
+        <w:t>2.9</w:t>
+      </w:r>
+      <w:proofErr w:type="gramStart"/>
+      <w:r>
+        <w:t>.</w:t>
       </w:r>
       <w:r>
         <w:t>Bả</w:t>
       </w:r>
       <w:r>
-        <w:t xml:space="preserve">ng </w:t>
+        <w:t>ng</w:t>
+      </w:r>
+      <w:proofErr w:type="gramEnd"/>
+      <w:r>
+        <w:t xml:space="preserve"> </w:t>
       </w:r>
       <w:r>
         <w:t>LogType</w:t>
@@ -18092,7 +17710,7 @@
           <w:insideV w:val="single" w:sz="4" w:space="0" w:color="000000"/>
         </w:tblBorders>
         <w:tblLayout w:type="fixed"/>
-        <w:tblLook w:val="04A0"/>
+        <w:tblLook w:val="04A0" w:firstRow="1" w:lastRow="0" w:firstColumn="1" w:lastColumn="0" w:noHBand="0" w:noVBand="1"/>
       </w:tblPr>
       <w:tblGrid>
         <w:gridCol w:w="720"/>
@@ -18522,6 +18140,22 @@
               </w:rPr>
               <w:t>ID của loại nhật kí</w:t>
             </w:r>
+            <w:r>
+              <w:rPr>
+                <w:rFonts w:eastAsia="Times New Roman"/>
+                <w:sz w:val="26"/>
+                <w:szCs w:val="26"/>
+              </w:rPr>
+              <w:t xml:space="preserve"> </w:t>
+            </w:r>
+            <w:r>
+              <w:rPr>
+                <w:rFonts w:eastAsia="Times New Roman"/>
+                <w:sz w:val="26"/>
+                <w:szCs w:val="26"/>
+              </w:rPr>
+              <w:t>(là trường tự tăng)</w:t>
+            </w:r>
           </w:p>
         </w:tc>
       </w:tr>
@@ -18709,7 +18343,16 @@
                 <w:sz w:val="26"/>
                 <w:szCs w:val="26"/>
               </w:rPr>
-              <w:t>Tên hoặc chi tiết của tưng loại nhật kí</w:t>
+              <w:t xml:space="preserve">Tên hoặc chi </w:t>
+            </w:r>
+            <w:r>
+              <w:rPr>
+                <w:rFonts w:eastAsia="Times New Roman"/>
+                <w:sz w:val="26"/>
+                <w:szCs w:val="26"/>
+              </w:rPr>
+              <w:lastRenderedPageBreak/>
+              <w:t>tiết của tưng loại nhật kí</w:t>
             </w:r>
           </w:p>
         </w:tc>
@@ -18744,7 +18387,7 @@
           <w:insideH w:val="single" w:sz="4" w:space="0" w:color="000000"/>
           <w:insideV w:val="single" w:sz="4" w:space="0" w:color="000000"/>
         </w:tblBorders>
-        <w:tblLook w:val="04A0"/>
+        <w:tblLook w:val="04A0" w:firstRow="1" w:lastRow="0" w:firstColumn="1" w:lastColumn="0" w:noHBand="0" w:noVBand="1"/>
       </w:tblPr>
       <w:tblGrid>
         <w:gridCol w:w="1087"/>
@@ -18997,7 +18640,7 @@
           <w:insideV w:val="single" w:sz="4" w:space="0" w:color="000000"/>
         </w:tblBorders>
         <w:tblLayout w:type="fixed"/>
-        <w:tblLook w:val="04A0"/>
+        <w:tblLook w:val="04A0" w:firstRow="1" w:lastRow="0" w:firstColumn="1" w:lastColumn="0" w:noHBand="0" w:noVBand="1"/>
       </w:tblPr>
       <w:tblGrid>
         <w:gridCol w:w="810"/>
@@ -19428,6 +19071,22 @@
               </w:rPr>
               <w:t>ID của bản ghi nhật kí</w:t>
             </w:r>
+            <w:r>
+              <w:rPr>
+                <w:rFonts w:eastAsia="Times New Roman"/>
+                <w:sz w:val="26"/>
+                <w:szCs w:val="26"/>
+              </w:rPr>
+              <w:t xml:space="preserve"> </w:t>
+            </w:r>
+            <w:r>
+              <w:rPr>
+                <w:rFonts w:eastAsia="Times New Roman"/>
+                <w:sz w:val="26"/>
+                <w:szCs w:val="26"/>
+              </w:rPr>
+              <w:t>(là trường tự tăng)</w:t>
+            </w:r>
           </w:p>
         </w:tc>
       </w:tr>
@@ -20399,6 +20058,7 @@
       <w:bookmarkStart w:id="68" w:name="_Toc415940683"/>
       <w:bookmarkStart w:id="69" w:name="_Toc415940836"/>
       <w:r>
+        <w:lastRenderedPageBreak/>
         <w:t>2.10</w:t>
       </w:r>
       <w:r>
@@ -20422,7 +20082,7 @@
           <w:insideH w:val="single" w:sz="4" w:space="0" w:color="000000"/>
           <w:insideV w:val="single" w:sz="4" w:space="0" w:color="000000"/>
         </w:tblBorders>
-        <w:tblLook w:val="04A0"/>
+        <w:tblLook w:val="04A0" w:firstRow="1" w:lastRow="0" w:firstColumn="1" w:lastColumn="0" w:noHBand="0" w:noVBand="1"/>
       </w:tblPr>
       <w:tblGrid>
         <w:gridCol w:w="1111"/>
@@ -20888,7 +20548,7 @@
           <w:insideV w:val="single" w:sz="4" w:space="0" w:color="000000"/>
         </w:tblBorders>
         <w:tblLayout w:type="fixed"/>
-        <w:tblLook w:val="04A0"/>
+        <w:tblLook w:val="04A0" w:firstRow="1" w:lastRow="0" w:firstColumn="1" w:lastColumn="0" w:noHBand="0" w:noVBand="1"/>
       </w:tblPr>
       <w:tblGrid>
         <w:gridCol w:w="810"/>
@@ -21318,6 +20978,22 @@
                 <w:szCs w:val="26"/>
               </w:rPr>
               <w:t>ID của cấu hình</w:t>
+            </w:r>
+            <w:r>
+              <w:rPr>
+                <w:rFonts w:eastAsia="Times New Roman"/>
+                <w:sz w:val="26"/>
+                <w:szCs w:val="26"/>
+              </w:rPr>
+              <w:t xml:space="preserve"> </w:t>
+            </w:r>
+            <w:r>
+              <w:rPr>
+                <w:rFonts w:eastAsia="Times New Roman"/>
+                <w:sz w:val="26"/>
+                <w:szCs w:val="26"/>
+              </w:rPr>
+              <w:t>(là trường tự tăng)</w:t>
             </w:r>
           </w:p>
         </w:tc>
@@ -21916,7 +21592,7 @@
           <w:insideH w:val="single" w:sz="4" w:space="0" w:color="000000"/>
           <w:insideV w:val="single" w:sz="4" w:space="0" w:color="000000"/>
         </w:tblBorders>
-        <w:tblLook w:val="04A0"/>
+        <w:tblLook w:val="04A0" w:firstRow="1" w:lastRow="0" w:firstColumn="1" w:lastColumn="0" w:noHBand="0" w:noVBand="1"/>
       </w:tblPr>
       <w:tblGrid>
         <w:gridCol w:w="1111"/>
@@ -22041,6 +21717,7 @@
                 <w:sz w:val="26"/>
                 <w:szCs w:val="26"/>
               </w:rPr>
+              <w:lastRenderedPageBreak/>
               <w:t>1</w:t>
             </w:r>
           </w:p>
@@ -22240,11 +21917,19 @@
         </w:rPr>
         <w:t xml:space="preserve">ng </w:t>
       </w:r>
+      <w:proofErr w:type="gramStart"/>
       <w:r>
         <w:rPr>
           <w:szCs w:val="28"/>
         </w:rPr>
-        <w:t xml:space="preserve">theo mô hình khách chủ cho phép đồng thời cùng lúc có nhiều người dùng truy xuất đến dữ liệu, quản lý việc truy nhập hợp lệ và các quyền hạn của từng người dùng trên mạng. </w:t>
+        <w:t>theo</w:t>
+      </w:r>
+      <w:proofErr w:type="gramEnd"/>
+      <w:r>
+        <w:rPr>
+          <w:szCs w:val="28"/>
+        </w:rPr>
+        <w:t xml:space="preserve"> mô hình khách chủ cho phép đồng thời cùng lúc có nhiều người dùng truy xuất đến dữ liệu, quản lý việc truy nhập hợp lệ và các quyền hạn của từng người dùng trên mạng. </w:t>
       </w:r>
     </w:p>
     <w:p>
@@ -22254,6 +21939,7 @@
           <w:szCs w:val="28"/>
         </w:rPr>
       </w:pPr>
+      <w:proofErr w:type="gramStart"/>
       <w:r>
         <w:rPr>
           <w:szCs w:val="28"/>
@@ -22320,6 +22006,7 @@
         </w:rPr>
         <w:t>.</w:t>
       </w:r>
+      <w:proofErr w:type="gramEnd"/>
     </w:p>
     <w:p>
       <w:pPr>
@@ -22330,9 +22017,9 @@
       </w:pPr>
     </w:p>
     <w:sectPr>
-      <w:headerReference w:type="default" r:id="rId13"/>
-      <w:footerReference w:type="default" r:id="rId14"/>
-      <w:footerReference w:type="first" r:id="rId15"/>
+      <w:headerReference w:type="default" r:id="rId14"/>
+      <w:footerReference w:type="default" r:id="rId15"/>
+      <w:footerReference w:type="first" r:id="rId16"/>
       <w:pgSz w:w="12240" w:h="15840" w:code="1"/>
       <w:pgMar w:top="1134" w:right="1134" w:bottom="1134" w:left="1134" w:header="720" w:footer="0" w:gutter="0"/>
       <w:cols w:space="720"/>
@@ -22344,8 +22031,8 @@
 </file>
 
 <file path=word/endnotes.xml><?xml version="1.0" encoding="utf-8"?>
-<w:endnotes xmlns:ve="http://schemas.openxmlformats.org/markup-compatibility/2006" xmlns:o="urn:schemas-microsoft-com:office:office" xmlns:r="http://schemas.openxmlformats.org/officeDocument/2006/relationships" xmlns:m="http://schemas.openxmlformats.org/officeDocument/2006/math" xmlns:v="urn:schemas-microsoft-com:vml" xmlns:wp="http://schemas.openxmlformats.org/drawingml/2006/wordprocessingDrawing" xmlns:w10="urn:schemas-microsoft-com:office:word" xmlns:w="http://schemas.openxmlformats.org/wordprocessingml/2006/main" xmlns:wne="http://schemas.microsoft.com/office/word/2006/wordml">
-  <w:endnote w:type="separator" w:id="0">
+<w:endnotes xmlns:wpc="http://schemas.microsoft.com/office/word/2010/wordprocessingCanvas" xmlns:mc="http://schemas.openxmlformats.org/markup-compatibility/2006" xmlns:o="urn:schemas-microsoft-com:office:office" xmlns:r="http://schemas.openxmlformats.org/officeDocument/2006/relationships" xmlns:m="http://schemas.openxmlformats.org/officeDocument/2006/math" xmlns:v="urn:schemas-microsoft-com:vml" xmlns:wp14="http://schemas.microsoft.com/office/word/2010/wordprocessingDrawing" xmlns:wp="http://schemas.openxmlformats.org/drawingml/2006/wordprocessingDrawing" xmlns:w10="urn:schemas-microsoft-com:office:word" xmlns:w="http://schemas.openxmlformats.org/wordprocessingml/2006/main" xmlns:w14="http://schemas.microsoft.com/office/word/2010/wordml" xmlns:wpg="http://schemas.microsoft.com/office/word/2010/wordprocessingGroup" xmlns:wpi="http://schemas.microsoft.com/office/word/2010/wordprocessingInk" xmlns:wne="http://schemas.microsoft.com/office/word/2006/wordml" xmlns:wps="http://schemas.microsoft.com/office/word/2010/wordprocessingShape" mc:Ignorable="w14 wp14">
+  <w:endnote w:type="separator" w:id="-1">
     <w:p>
       <w:pPr>
         <w:spacing w:before="0" w:after="0" w:line="240" w:lineRule="auto"/>
@@ -22355,7 +22042,7 @@
       </w:r>
     </w:p>
   </w:endnote>
-  <w:endnote w:type="continuationSeparator" w:id="1">
+  <w:endnote w:type="continuationSeparator" w:id="0">
     <w:p>
       <w:pPr>
         <w:spacing w:before="0" w:after="0" w:line="240" w:lineRule="auto"/>
@@ -22369,7 +22056,7 @@
 </file>
 
 <file path=word/footer1.xml><?xml version="1.0" encoding="utf-8"?>
-<w:ftr xmlns:ve="http://schemas.openxmlformats.org/markup-compatibility/2006" xmlns:o="urn:schemas-microsoft-com:office:office" xmlns:r="http://schemas.openxmlformats.org/officeDocument/2006/relationships" xmlns:m="http://schemas.openxmlformats.org/officeDocument/2006/math" xmlns:v="urn:schemas-microsoft-com:vml" xmlns:wp="http://schemas.openxmlformats.org/drawingml/2006/wordprocessingDrawing" xmlns:w10="urn:schemas-microsoft-com:office:word" xmlns:w="http://schemas.openxmlformats.org/wordprocessingml/2006/main" xmlns:wne="http://schemas.microsoft.com/office/word/2006/wordml">
+<w:ftr xmlns:wpc="http://schemas.microsoft.com/office/word/2010/wordprocessingCanvas" xmlns:mc="http://schemas.openxmlformats.org/markup-compatibility/2006" xmlns:o="urn:schemas-microsoft-com:office:office" xmlns:r="http://schemas.openxmlformats.org/officeDocument/2006/relationships" xmlns:m="http://schemas.openxmlformats.org/officeDocument/2006/math" xmlns:v="urn:schemas-microsoft-com:vml" xmlns:wp14="http://schemas.microsoft.com/office/word/2010/wordprocessingDrawing" xmlns:wp="http://schemas.openxmlformats.org/drawingml/2006/wordprocessingDrawing" xmlns:w10="urn:schemas-microsoft-com:office:word" xmlns:w="http://schemas.openxmlformats.org/wordprocessingml/2006/main" xmlns:w14="http://schemas.microsoft.com/office/word/2010/wordml" xmlns:wpg="http://schemas.microsoft.com/office/word/2010/wordprocessingGroup" xmlns:wpi="http://schemas.microsoft.com/office/word/2010/wordprocessingInk" xmlns:wne="http://schemas.microsoft.com/office/word/2006/wordml" xmlns:wps="http://schemas.microsoft.com/office/word/2010/wordprocessingShape" mc:Ignorable="w14 wp14">
   <w:p>
     <w:pPr>
       <w:pStyle w:val="Footer"/>
@@ -22410,7 +22097,7 @@
         <w:rFonts w:ascii="Cambria" w:hAnsi="Cambria"/>
         <w:noProof/>
       </w:rPr>
-      <w:t>15</w:t>
+      <w:t>18</w:t>
     </w:r>
     <w:r>
       <w:rPr>
@@ -22429,7 +22116,7 @@
 </file>
 
 <file path=word/footer2.xml><?xml version="1.0" encoding="utf-8"?>
-<w:ftr xmlns:ve="http://schemas.openxmlformats.org/markup-compatibility/2006" xmlns:o="urn:schemas-microsoft-com:office:office" xmlns:r="http://schemas.openxmlformats.org/officeDocument/2006/relationships" xmlns:m="http://schemas.openxmlformats.org/officeDocument/2006/math" xmlns:v="urn:schemas-microsoft-com:vml" xmlns:wp="http://schemas.openxmlformats.org/drawingml/2006/wordprocessingDrawing" xmlns:w10="urn:schemas-microsoft-com:office:word" xmlns:w="http://schemas.openxmlformats.org/wordprocessingml/2006/main" xmlns:wne="http://schemas.microsoft.com/office/word/2006/wordml">
+<w:ftr xmlns:wpc="http://schemas.microsoft.com/office/word/2010/wordprocessingCanvas" xmlns:mc="http://schemas.openxmlformats.org/markup-compatibility/2006" xmlns:o="urn:schemas-microsoft-com:office:office" xmlns:r="http://schemas.openxmlformats.org/officeDocument/2006/relationships" xmlns:m="http://schemas.openxmlformats.org/officeDocument/2006/math" xmlns:v="urn:schemas-microsoft-com:vml" xmlns:wp14="http://schemas.microsoft.com/office/word/2010/wordprocessingDrawing" xmlns:wp="http://schemas.openxmlformats.org/drawingml/2006/wordprocessingDrawing" xmlns:w10="urn:schemas-microsoft-com:office:word" xmlns:w="http://schemas.openxmlformats.org/wordprocessingml/2006/main" xmlns:w14="http://schemas.microsoft.com/office/word/2010/wordml" xmlns:wpg="http://schemas.microsoft.com/office/word/2010/wordprocessingGroup" xmlns:wpi="http://schemas.microsoft.com/office/word/2010/wordprocessingInk" xmlns:wne="http://schemas.microsoft.com/office/word/2006/wordml" xmlns:wps="http://schemas.microsoft.com/office/word/2010/wordprocessingShape" mc:Ignorable="w14 wp14">
   <w:p>
     <w:pPr>
       <w:pStyle w:val="Footer"/>
@@ -22452,8 +22139,8 @@
 </file>
 
 <file path=word/footnotes.xml><?xml version="1.0" encoding="utf-8"?>
-<w:footnotes xmlns:ve="http://schemas.openxmlformats.org/markup-compatibility/2006" xmlns:o="urn:schemas-microsoft-com:office:office" xmlns:r="http://schemas.openxmlformats.org/officeDocument/2006/relationships" xmlns:m="http://schemas.openxmlformats.org/officeDocument/2006/math" xmlns:v="urn:schemas-microsoft-com:vml" xmlns:wp="http://schemas.openxmlformats.org/drawingml/2006/wordprocessingDrawing" xmlns:w10="urn:schemas-microsoft-com:office:word" xmlns:w="http://schemas.openxmlformats.org/wordprocessingml/2006/main" xmlns:wne="http://schemas.microsoft.com/office/word/2006/wordml">
-  <w:footnote w:type="separator" w:id="0">
+<w:footnotes xmlns:wpc="http://schemas.microsoft.com/office/word/2010/wordprocessingCanvas" xmlns:mc="http://schemas.openxmlformats.org/markup-compatibility/2006" xmlns:o="urn:schemas-microsoft-com:office:office" xmlns:r="http://schemas.openxmlformats.org/officeDocument/2006/relationships" xmlns:m="http://schemas.openxmlformats.org/officeDocument/2006/math" xmlns:v="urn:schemas-microsoft-com:vml" xmlns:wp14="http://schemas.microsoft.com/office/word/2010/wordprocessingDrawing" xmlns:wp="http://schemas.openxmlformats.org/drawingml/2006/wordprocessingDrawing" xmlns:w10="urn:schemas-microsoft-com:office:word" xmlns:w="http://schemas.openxmlformats.org/wordprocessingml/2006/main" xmlns:w14="http://schemas.microsoft.com/office/word/2010/wordml" xmlns:wpg="http://schemas.microsoft.com/office/word/2010/wordprocessingGroup" xmlns:wpi="http://schemas.microsoft.com/office/word/2010/wordprocessingInk" xmlns:wne="http://schemas.microsoft.com/office/word/2006/wordml" xmlns:wps="http://schemas.microsoft.com/office/word/2010/wordprocessingShape" mc:Ignorable="w14 wp14">
+  <w:footnote w:type="separator" w:id="-1">
     <w:p>
       <w:pPr>
         <w:spacing w:before="0" w:after="0" w:line="240" w:lineRule="auto"/>
@@ -22463,7 +22150,7 @@
       </w:r>
     </w:p>
   </w:footnote>
-  <w:footnote w:type="continuationSeparator" w:id="1">
+  <w:footnote w:type="continuationSeparator" w:id="0">
     <w:p>
       <w:pPr>
         <w:spacing w:before="0" w:after="0" w:line="240" w:lineRule="auto"/>
@@ -22477,7 +22164,7 @@
 </file>
 
 <file path=word/header1.xml><?xml version="1.0" encoding="utf-8"?>
-<w:hdr xmlns:ve="http://schemas.openxmlformats.org/markup-compatibility/2006" xmlns:o="urn:schemas-microsoft-com:office:office" xmlns:r="http://schemas.openxmlformats.org/officeDocument/2006/relationships" xmlns:m="http://schemas.openxmlformats.org/officeDocument/2006/math" xmlns:v="urn:schemas-microsoft-com:vml" xmlns:wp="http://schemas.openxmlformats.org/drawingml/2006/wordprocessingDrawing" xmlns:w10="urn:schemas-microsoft-com:office:word" xmlns:w="http://schemas.openxmlformats.org/wordprocessingml/2006/main" xmlns:wne="http://schemas.microsoft.com/office/word/2006/wordml">
+<w:hdr xmlns:wpc="http://schemas.microsoft.com/office/word/2010/wordprocessingCanvas" xmlns:mc="http://schemas.openxmlformats.org/markup-compatibility/2006" xmlns:o="urn:schemas-microsoft-com:office:office" xmlns:r="http://schemas.openxmlformats.org/officeDocument/2006/relationships" xmlns:m="http://schemas.openxmlformats.org/officeDocument/2006/math" xmlns:v="urn:schemas-microsoft-com:vml" xmlns:wp14="http://schemas.microsoft.com/office/word/2010/wordprocessingDrawing" xmlns:wp="http://schemas.openxmlformats.org/drawingml/2006/wordprocessingDrawing" xmlns:w10="urn:schemas-microsoft-com:office:word" xmlns:w="http://schemas.openxmlformats.org/wordprocessingml/2006/main" xmlns:w14="http://schemas.microsoft.com/office/word/2010/wordml" xmlns:wpg="http://schemas.microsoft.com/office/word/2010/wordprocessingGroup" xmlns:wpi="http://schemas.microsoft.com/office/word/2010/wordprocessingInk" xmlns:wne="http://schemas.microsoft.com/office/word/2006/wordml" xmlns:wps="http://schemas.microsoft.com/office/word/2010/wordprocessingShape" mc:Ignorable="w14 wp14">
   <w:p>
     <w:pPr>
       <w:pStyle w:val="Header"/>
@@ -22525,7 +22212,7 @@
 </file>
 
 <file path=word/numbering.xml><?xml version="1.0" encoding="utf-8"?>
-<w:numbering xmlns:ve="http://schemas.openxmlformats.org/markup-compatibility/2006" xmlns:o="urn:schemas-microsoft-com:office:office" xmlns:r="http://schemas.openxmlformats.org/officeDocument/2006/relationships" xmlns:m="http://schemas.openxmlformats.org/officeDocument/2006/math" xmlns:v="urn:schemas-microsoft-com:vml" xmlns:wp="http://schemas.openxmlformats.org/drawingml/2006/wordprocessingDrawing" xmlns:w10="urn:schemas-microsoft-com:office:word" xmlns:w="http://schemas.openxmlformats.org/wordprocessingml/2006/main" xmlns:wne="http://schemas.microsoft.com/office/word/2006/wordml">
+<w:numbering xmlns:wpc="http://schemas.microsoft.com/office/word/2010/wordprocessingCanvas" xmlns:mc="http://schemas.openxmlformats.org/markup-compatibility/2006" xmlns:o="urn:schemas-microsoft-com:office:office" xmlns:r="http://schemas.openxmlformats.org/officeDocument/2006/relationships" xmlns:m="http://schemas.openxmlformats.org/officeDocument/2006/math" xmlns:v="urn:schemas-microsoft-com:vml" xmlns:wp14="http://schemas.microsoft.com/office/word/2010/wordprocessingDrawing" xmlns:wp="http://schemas.openxmlformats.org/drawingml/2006/wordprocessingDrawing" xmlns:w10="urn:schemas-microsoft-com:office:word" xmlns:w="http://schemas.openxmlformats.org/wordprocessingml/2006/main" xmlns:w14="http://schemas.microsoft.com/office/word/2010/wordml" xmlns:wpg="http://schemas.microsoft.com/office/word/2010/wordprocessingGroup" xmlns:wpi="http://schemas.microsoft.com/office/word/2010/wordprocessingInk" xmlns:wne="http://schemas.microsoft.com/office/word/2006/wordml" xmlns:wps="http://schemas.microsoft.com/office/word/2010/wordprocessingShape" mc:Ignorable="w14 wp14">
   <w:abstractNum w:abstractNumId="0">
     <w:nsid w:val="06621DD0"/>
     <w:multiLevelType w:val="multilevel"/>
@@ -24112,7 +23799,7 @@
 </file>
 
 <file path=word/styles.xml><?xml version="1.0" encoding="utf-8"?>
-<w:styles xmlns:r="http://schemas.openxmlformats.org/officeDocument/2006/relationships" xmlns:w="http://schemas.openxmlformats.org/wordprocessingml/2006/main">
+<w:styles xmlns:mc="http://schemas.openxmlformats.org/markup-compatibility/2006" xmlns:r="http://schemas.openxmlformats.org/officeDocument/2006/relationships" xmlns:w="http://schemas.openxmlformats.org/wordprocessingml/2006/main" xmlns:w14="http://schemas.microsoft.com/office/word/2010/wordml" mc:Ignorable="w14">
   <w:docDefaults>
     <w:rPrDefault>
       <w:rPr>
@@ -24370,7 +24057,6 @@
     <w:uiPriority w:val="99"/>
     <w:semiHidden/>
     <w:unhideWhenUsed/>
-    <w:qFormat/>
     <w:tblPr>
       <w:tblInd w:w="0" w:type="dxa"/>
       <w:tblCellMar>
@@ -24709,6 +24395,196 @@
 </w:styles>
 </file>
 
+<file path=word/stylesWithEffects.xml><?xml version="1.0" encoding="utf-8"?>
+<w:styles xmlns:wpc="http://schemas.microsoft.com/office/word/2010/wordprocessingCanvas" xmlns:mc="http://schemas.openxmlformats.org/markup-compatibility/2006" xmlns:o="urn:schemas-microsoft-com:office:office" xmlns:r="http://schemas.openxmlformats.org/officeDocument/2006/relationships" xmlns:m="http://schemas.openxmlformats.org/officeDocument/2006/math" xmlns:v="urn:schemas-microsoft-com:vml" xmlns:wp14="http://schemas.microsoft.com/office/word/2010/wordprocessingDrawing" xmlns:wp="http://schemas.openxmlformats.org/drawingml/2006/wordprocessingDrawing" xmlns:w10="urn:schemas-microsoft-com:office:word" xmlns:w="http://schemas.openxmlformats.org/wordprocessingml/2006/main" xmlns:w14="http://schemas.microsoft.com/office/word/2010/wordml" xmlns:wpg="http://schemas.microsoft.com/office/word/2010/wordprocessingGroup" xmlns:wpi="http://schemas.microsoft.com/office/word/2010/wordprocessingInk" xmlns:wne="http://schemas.microsoft.com/office/word/2006/wordml" xmlns:wps="http://schemas.microsoft.com/office/word/2010/wordprocessingShape" mc:Ignorable="w14 wp14">
+  <w:docDefaults>
+    <w:rPrDefault>
+      <w:rPr>
+        <w:rFonts w:asciiTheme="minorHAnsi" w:eastAsiaTheme="minorEastAsia" w:hAnsiTheme="minorHAnsi" w:cstheme="minorBidi"/>
+        <w:sz w:val="22"/>
+        <w:szCs w:val="22"/>
+        <w:lang w:val="en-US" w:eastAsia="en-US" w:bidi="ar-SA"/>
+      </w:rPr>
+    </w:rPrDefault>
+    <w:pPrDefault>
+      <w:pPr>
+        <w:spacing w:after="200" w:line="276" w:lineRule="auto"/>
+      </w:pPr>
+    </w:pPrDefault>
+  </w:docDefaults>
+  <w:latentStyles w:defLockedState="0" w:defUIPriority="99" w:defSemiHidden="1" w:defUnhideWhenUsed="1" w:defQFormat="0" w:count="267">
+    <w:lsdException w:name="Normal" w:semiHidden="0" w:uiPriority="0" w:unhideWhenUsed="0" w:qFormat="1"/>
+    <w:lsdException w:name="heading 1" w:semiHidden="0" w:uiPriority="9" w:unhideWhenUsed="0" w:qFormat="1"/>
+    <w:lsdException w:name="heading 2" w:uiPriority="9" w:qFormat="1"/>
+    <w:lsdException w:name="heading 3" w:uiPriority="9" w:qFormat="1"/>
+    <w:lsdException w:name="heading 4" w:uiPriority="9" w:qFormat="1"/>
+    <w:lsdException w:name="heading 5" w:uiPriority="9" w:qFormat="1"/>
+    <w:lsdException w:name="heading 6" w:uiPriority="9" w:qFormat="1"/>
+    <w:lsdException w:name="heading 7" w:uiPriority="9" w:qFormat="1"/>
+    <w:lsdException w:name="heading 8" w:uiPriority="9" w:qFormat="1"/>
+    <w:lsdException w:name="heading 9" w:uiPriority="9" w:qFormat="1"/>
+    <w:lsdException w:name="toc 1" w:uiPriority="39"/>
+    <w:lsdException w:name="toc 2" w:uiPriority="39"/>
+    <w:lsdException w:name="toc 3" w:uiPriority="39"/>
+    <w:lsdException w:name="toc 4" w:uiPriority="39"/>
+    <w:lsdException w:name="toc 5" w:uiPriority="39"/>
+    <w:lsdException w:name="toc 6" w:uiPriority="39"/>
+    <w:lsdException w:name="toc 7" w:uiPriority="39"/>
+    <w:lsdException w:name="toc 8" w:uiPriority="39"/>
+    <w:lsdException w:name="toc 9" w:uiPriority="39"/>
+    <w:lsdException w:name="caption" w:uiPriority="35" w:qFormat="1"/>
+    <w:lsdException w:name="Title" w:semiHidden="0" w:uiPriority="10" w:unhideWhenUsed="0" w:qFormat="1"/>
+    <w:lsdException w:name="Default Paragraph Font" w:uiPriority="1"/>
+    <w:lsdException w:name="Subtitle" w:semiHidden="0" w:uiPriority="11" w:unhideWhenUsed="0" w:qFormat="1"/>
+    <w:lsdException w:name="Strong" w:semiHidden="0" w:uiPriority="22" w:unhideWhenUsed="0" w:qFormat="1"/>
+    <w:lsdException w:name="Emphasis" w:semiHidden="0" w:uiPriority="20" w:unhideWhenUsed="0" w:qFormat="1"/>
+    <w:lsdException w:name="Table Grid" w:semiHidden="0" w:uiPriority="59" w:unhideWhenUsed="0"/>
+    <w:lsdException w:name="Placeholder Text" w:unhideWhenUsed="0"/>
+    <w:lsdException w:name="No Spacing" w:semiHidden="0" w:uiPriority="1" w:unhideWhenUsed="0" w:qFormat="1"/>
+    <w:lsdException w:name="Light Shading" w:semiHidden="0" w:uiPriority="60" w:unhideWhenUsed="0"/>
+    <w:lsdException w:name="Light List" w:semiHidden="0" w:uiPriority="61" w:unhideWhenUsed="0"/>
+    <w:lsdException w:name="Light Grid" w:semiHidden="0" w:uiPriority="62" w:unhideWhenUsed="0"/>
+    <w:lsdException w:name="Medium Shading 1" w:semiHidden="0" w:uiPriority="63" w:unhideWhenUsed="0"/>
+    <w:lsdException w:name="Medium Shading 2" w:semiHidden="0" w:uiPriority="64" w:unhideWhenUsed="0"/>
+    <w:lsdException w:name="Medium List 1" w:semiHidden="0" w:uiPriority="65" w:unhideWhenUsed="0"/>
+    <w:lsdException w:name="Medium List 2" w:semiHidden="0" w:uiPriority="66" w:unhideWhenUsed="0"/>
+    <w:lsdException w:name="Medium Grid 1" w:semiHidden="0" w:uiPriority="67" w:unhideWhenUsed="0"/>
+    <w:lsdException w:name="Medium Grid 2" w:semiHidden="0" w:uiPriority="68" w:unhideWhenUsed="0"/>
+    <w:lsdException w:name="Medium Grid 3" w:semiHidden="0" w:uiPriority="69" w:unhideWhenUsed="0"/>
+    <w:lsdException w:name="Dark List" w:semiHidden="0" w:uiPriority="70" w:unhideWhenUsed="0"/>
+    <w:lsdException w:name="Colorful Shading" w:semiHidden="0" w:uiPriority="71" w:unhideWhenUsed="0"/>
+    <w:lsdException w:name="Colorful List" w:semiHidden="0" w:uiPriority="72" w:unhideWhenUsed="0"/>
+    <w:lsdException w:name="Colorful Grid" w:semiHidden="0" w:uiPriority="73" w:unhideWhenUsed="0"/>
+    <w:lsdException w:name="Light Shading Accent 1" w:semiHidden="0" w:uiPriority="60" w:unhideWhenUsed="0"/>
+    <w:lsdException w:name="Light List Accent 1" w:semiHidden="0" w:uiPriority="61" w:unhideWhenUsed="0"/>
+    <w:lsdException w:name="Light Grid Accent 1" w:semiHidden="0" w:uiPriority="62" w:unhideWhenUsed="0"/>
+    <w:lsdException w:name="Medium Shading 1 Accent 1" w:semiHidden="0" w:uiPriority="63" w:unhideWhenUsed="0"/>
+    <w:lsdException w:name="Medium Shading 2 Accent 1" w:semiHidden="0" w:uiPriority="64" w:unhideWhenUsed="0"/>
+    <w:lsdException w:name="Medium List 1 Accent 1" w:semiHidden="0" w:uiPriority="65" w:unhideWhenUsed="0"/>
+    <w:lsdException w:name="Revision" w:unhideWhenUsed="0"/>
+    <w:lsdException w:name="List Paragraph" w:semiHidden="0" w:uiPriority="34" w:unhideWhenUsed="0" w:qFormat="1"/>
+    <w:lsdException w:name="Quote" w:semiHidden="0" w:uiPriority="29" w:unhideWhenUsed="0" w:qFormat="1"/>
+    <w:lsdException w:name="Intense Quote" w:semiHidden="0" w:uiPriority="30" w:unhideWhenUsed="0" w:qFormat="1"/>
+    <w:lsdException w:name="Medium List 2 Accent 1" w:semiHidden="0" w:uiPriority="66" w:unhideWhenUsed="0"/>
+    <w:lsdException w:name="Medium Grid 1 Accent 1" w:semiHidden="0" w:uiPriority="67" w:unhideWhenUsed="0"/>
+    <w:lsdException w:name="Medium Grid 2 Accent 1" w:semiHidden="0" w:uiPriority="68" w:unhideWhenUsed="0"/>
+    <w:lsdException w:name="Medium Grid 3 Accent 1" w:semiHidden="0" w:uiPriority="69" w:unhideWhenUsed="0"/>
+    <w:lsdException w:name="Dark List Accent 1" w:semiHidden="0" w:uiPriority="70" w:unhideWhenUsed="0"/>
+    <w:lsdException w:name="Colorful Shading Accent 1" w:semiHidden="0" w:uiPriority="71" w:unhideWhenUsed="0"/>
+    <w:lsdException w:name="Colorful List Accent 1" w:semiHidden="0" w:uiPriority="72" w:unhideWhenUsed="0"/>
+    <w:lsdException w:name="Colorful Grid Accent 1" w:semiHidden="0" w:uiPriority="73" w:unhideWhenUsed="0"/>
+    <w:lsdException w:name="Light Shading Accent 2" w:semiHidden="0" w:uiPriority="60" w:unhideWhenUsed="0"/>
+    <w:lsdException w:name="Light List Accent 2" w:semiHidden="0" w:uiPriority="61" w:unhideWhenUsed="0"/>
+    <w:lsdException w:name="Light Grid Accent 2" w:semiHidden="0" w:uiPriority="62" w:unhideWhenUsed="0"/>
+    <w:lsdException w:name="Medium Shading 1 Accent 2" w:semiHidden="0" w:uiPriority="63" w:unhideWhenUsed="0"/>
+    <w:lsdException w:name="Medium Shading 2 Accent 2" w:semiHidden="0" w:uiPriority="64" w:unhideWhenUsed="0"/>
+    <w:lsdException w:name="Medium List 1 Accent 2" w:semiHidden="0" w:uiPriority="65" w:unhideWhenUsed="0"/>
+    <w:lsdException w:name="Medium List 2 Accent 2" w:semiHidden="0" w:uiPriority="66" w:unhideWhenUsed="0"/>
+    <w:lsdException w:name="Medium Grid 1 Accent 2" w:semiHidden="0" w:uiPriority="67" w:unhideWhenUsed="0"/>
+    <w:lsdException w:name="Medium Grid 2 Accent 2" w:semiHidden="0" w:uiPriority="68" w:unhideWhenUsed="0"/>
+    <w:lsdException w:name="Medium Grid 3 Accent 2" w:semiHidden="0" w:uiPriority="69" w:unhideWhenUsed="0"/>
+    <w:lsdException w:name="Dark List Accent 2" w:semiHidden="0" w:uiPriority="70" w:unhideWhenUsed="0"/>
+    <w:lsdException w:name="Colorful Shading Accent 2" w:semiHidden="0" w:uiPriority="71" w:unhideWhenUsed="0"/>
+    <w:lsdException w:name="Colorful List Accent 2" w:semiHidden="0" w:uiPriority="72" w:unhideWhenUsed="0"/>
+    <w:lsdException w:name="Colorful Grid Accent 2" w:semiHidden="0" w:uiPriority="73" w:unhideWhenUsed="0"/>
+    <w:lsdException w:name="Light Shading Accent 3" w:semiHidden="0" w:uiPriority="60" w:unhideWhenUsed="0"/>
+    <w:lsdException w:name="Light List Accent 3" w:semiHidden="0" w:uiPriority="61" w:unhideWhenUsed="0"/>
+    <w:lsdException w:name="Light Grid Accent 3" w:semiHidden="0" w:uiPriority="62" w:unhideWhenUsed="0"/>
+    <w:lsdException w:name="Medium Shading 1 Accent 3" w:semiHidden="0" w:uiPriority="63" w:unhideWhenUsed="0"/>
+    <w:lsdException w:name="Medium Shading 2 Accent 3" w:semiHidden="0" w:uiPriority="64" w:unhideWhenUsed="0"/>
+    <w:lsdException w:name="Medium List 1 Accent 3" w:semiHidden="0" w:uiPriority="65" w:unhideWhenUsed="0"/>
+    <w:lsdException w:name="Medium List 2 Accent 3" w:semiHidden="0" w:uiPriority="66" w:unhideWhenUsed="0"/>
+    <w:lsdException w:name="Medium Grid 1 Accent 3" w:semiHidden="0" w:uiPriority="67" w:unhideWhenUsed="0"/>
+    <w:lsdException w:name="Medium Grid 2 Accent 3" w:semiHidden="0" w:uiPriority="68" w:unhideWhenUsed="0"/>
+    <w:lsdException w:name="Medium Grid 3 Accent 3" w:semiHidden="0" w:uiPriority="69" w:unhideWhenUsed="0"/>
+    <w:lsdException w:name="Dark List Accent 3" w:semiHidden="0" w:uiPriority="70" w:unhideWhenUsed="0"/>
+    <w:lsdException w:name="Colorful Shading Accent 3" w:semiHidden="0" w:uiPriority="71" w:unhideWhenUsed="0"/>
+    <w:lsdException w:name="Colorful List Accent 3" w:semiHidden="0" w:uiPriority="72" w:unhideWhenUsed="0"/>
+    <w:lsdException w:name="Colorful Grid Accent 3" w:semiHidden="0" w:uiPriority="73" w:unhideWhenUsed="0"/>
+    <w:lsdException w:name="Light Shading Accent 4" w:semiHidden="0" w:uiPriority="60" w:unhideWhenUsed="0"/>
+    <w:lsdException w:name="Light List Accent 4" w:semiHidden="0" w:uiPriority="61" w:unhideWhenUsed="0"/>
+    <w:lsdException w:name="Light Grid Accent 4" w:semiHidden="0" w:uiPriority="62" w:unhideWhenUsed="0"/>
+    <w:lsdException w:name="Medium Shading 1 Accent 4" w:semiHidden="0" w:uiPriority="63" w:unhideWhenUsed="0"/>
+    <w:lsdException w:name="Medium Shading 2 Accent 4" w:semiHidden="0" w:uiPriority="64" w:unhideWhenUsed="0"/>
+    <w:lsdException w:name="Medium List 1 Accent 4" w:semiHidden="0" w:uiPriority="65" w:unhideWhenUsed="0"/>
+    <w:lsdException w:name="Medium List 2 Accent 4" w:semiHidden="0" w:uiPriority="66" w:unhideWhenUsed="0"/>
+    <w:lsdException w:name="Medium Grid 1 Accent 4" w:semiHidden="0" w:uiPriority="67" w:unhideWhenUsed="0"/>
+    <w:lsdException w:name="Medium Grid 2 Accent 4" w:semiHidden="0" w:uiPriority="68" w:unhideWhenUsed="0"/>
+    <w:lsdException w:name="Medium Grid 3 Accent 4" w:semiHidden="0" w:uiPriority="69" w:unhideWhenUsed="0"/>
+    <w:lsdException w:name="Dark List Accent 4" w:semiHidden="0" w:uiPriority="70" w:unhideWhenUsed="0"/>
+    <w:lsdException w:name="Colorful Shading Accent 4" w:semiHidden="0" w:uiPriority="71" w:unhideWhenUsed="0"/>
+    <w:lsdException w:name="Colorful List Accent 4" w:semiHidden="0" w:uiPriority="72" w:unhideWhenUsed="0"/>
+    <w:lsdException w:name="Colorful Grid Accent 4" w:semiHidden="0" w:uiPriority="73" w:unhideWhenUsed="0"/>
+    <w:lsdException w:name="Light Shading Accent 5" w:semiHidden="0" w:uiPriority="60" w:unhideWhenUsed="0"/>
+    <w:lsdException w:name="Light List Accent 5" w:semiHidden="0" w:uiPriority="61" w:unhideWhenUsed="0"/>
+    <w:lsdException w:name="Light Grid Accent 5" w:semiHidden="0" w:uiPriority="62" w:unhideWhenUsed="0"/>
+    <w:lsdException w:name="Medium Shading 1 Accent 5" w:semiHidden="0" w:uiPriority="63" w:unhideWhenUsed="0"/>
+    <w:lsdException w:name="Medium Shading 2 Accent 5" w:semiHidden="0" w:uiPriority="64" w:unhideWhenUsed="0"/>
+    <w:lsdException w:name="Medium List 1 Accent 5" w:semiHidden="0" w:uiPriority="65" w:unhideWhenUsed="0"/>
+    <w:lsdException w:name="Medium List 2 Accent 5" w:semiHidden="0" w:uiPriority="66" w:unhideWhenUsed="0"/>
+    <w:lsdException w:name="Medium Grid 1 Accent 5" w:semiHidden="0" w:uiPriority="67" w:unhideWhenUsed="0"/>
+    <w:lsdException w:name="Medium Grid 2 Accent 5" w:semiHidden="0" w:uiPriority="68" w:unhideWhenUsed="0"/>
+    <w:lsdException w:name="Medium Grid 3 Accent 5" w:semiHidden="0" w:uiPriority="69" w:unhideWhenUsed="0"/>
+    <w:lsdException w:name="Dark List Accent 5" w:semiHidden="0" w:uiPriority="70" w:unhideWhenUsed="0"/>
+    <w:lsdException w:name="Colorful Shading Accent 5" w:semiHidden="0" w:uiPriority="71" w:unhideWhenUsed="0"/>
+    <w:lsdException w:name="Colorful List Accent 5" w:semiHidden="0" w:uiPriority="72" w:unhideWhenUsed="0"/>
+    <w:lsdException w:name="Colorful Grid Accent 5" w:semiHidden="0" w:uiPriority="73" w:unhideWhenUsed="0"/>
+    <w:lsdException w:name="Light Shading Accent 6" w:semiHidden="0" w:uiPriority="60" w:unhideWhenUsed="0"/>
+    <w:lsdException w:name="Light List Accent 6" w:semiHidden="0" w:uiPriority="61" w:unhideWhenUsed="0"/>
+    <w:lsdException w:name="Light Grid Accent 6" w:semiHidden="0" w:uiPriority="62" w:unhideWhenUsed="0"/>
+    <w:lsdException w:name="Medium Shading 1 Accent 6" w:semiHidden="0" w:uiPriority="63" w:unhideWhenUsed="0"/>
+    <w:lsdException w:name="Medium Shading 2 Accent 6" w:semiHidden="0" w:uiPriority="64" w:unhideWhenUsed="0"/>
+    <w:lsdException w:name="Medium List 1 Accent 6" w:semiHidden="0" w:uiPriority="65" w:unhideWhenUsed="0"/>
+    <w:lsdException w:name="Medium List 2 Accent 6" w:semiHidden="0" w:uiPriority="66" w:unhideWhenUsed="0"/>
+    <w:lsdException w:name="Medium Grid 1 Accent 6" w:semiHidden="0" w:uiPriority="67" w:unhideWhenUsed="0"/>
+    <w:lsdException w:name="Medium Grid 2 Accent 6" w:semiHidden="0" w:uiPriority="68" w:unhideWhenUsed="0"/>
+    <w:lsdException w:name="Medium Grid 3 Accent 6" w:semiHidden="0" w:uiPriority="69" w:unhideWhenUsed="0"/>
+    <w:lsdException w:name="Dark List Accent 6" w:semiHidden="0" w:uiPriority="70" w:unhideWhenUsed="0"/>
+    <w:lsdException w:name="Colorful Shading Accent 6" w:semiHidden="0" w:uiPriority="71" w:unhideWhenUsed="0"/>
+    <w:lsdException w:name="Colorful List Accent 6" w:semiHidden="0" w:uiPriority="72" w:unhideWhenUsed="0"/>
+    <w:lsdException w:name="Colorful Grid Accent 6" w:semiHidden="0" w:uiPriority="73" w:unhideWhenUsed="0"/>
+    <w:lsdException w:name="Subtle Emphasis" w:semiHidden="0" w:uiPriority="19" w:unhideWhenUsed="0" w:qFormat="1"/>
+    <w:lsdException w:name="Intense Emphasis" w:semiHidden="0" w:uiPriority="21" w:unhideWhenUsed="0" w:qFormat="1"/>
+    <w:lsdException w:name="Subtle Reference" w:semiHidden="0" w:uiPriority="31" w:unhideWhenUsed="0" w:qFormat="1"/>
+    <w:lsdException w:name="Intense Reference" w:semiHidden="0" w:uiPriority="32" w:unhideWhenUsed="0" w:qFormat="1"/>
+    <w:lsdException w:name="Book Title" w:semiHidden="0" w:uiPriority="33" w:unhideWhenUsed="0" w:qFormat="1"/>
+    <w:lsdException w:name="Bibliography" w:uiPriority="37"/>
+    <w:lsdException w:name="TOC Heading" w:uiPriority="39" w:qFormat="1"/>
+  </w:latentStyles>
+  <w:style w:type="paragraph" w:default="1" w:styleId="Normal">
+    <w:name w:val="Normal"/>
+    <w:qFormat/>
+  </w:style>
+  <w:style w:type="character" w:default="1" w:styleId="DefaultParagraphFont">
+    <w:name w:val="Default Paragraph Font"/>
+    <w:uiPriority w:val="1"/>
+    <w:semiHidden/>
+    <w:unhideWhenUsed/>
+  </w:style>
+  <w:style w:type="table" w:default="1" w:styleId="TableNormal">
+    <w:name w:val="Normal Table"/>
+    <w:uiPriority w:val="99"/>
+    <w:semiHidden/>
+    <w:unhideWhenUsed/>
+    <w:tblPr>
+      <w:tblInd w:w="0" w:type="dxa"/>
+      <w:tblCellMar>
+        <w:top w:w="0" w:type="dxa"/>
+        <w:left w:w="108" w:type="dxa"/>
+        <w:bottom w:w="0" w:type="dxa"/>
+        <w:right w:w="108" w:type="dxa"/>
+      </w:tblCellMar>
+    </w:tblPr>
+  </w:style>
+  <w:style w:type="numbering" w:default="1" w:styleId="NoList">
+    <w:name w:val="No List"/>
+    <w:uiPriority w:val="99"/>
+    <w:semiHidden/>
+    <w:unhideWhenUsed/>
+  </w:style>
+</w:styles>
+</file>
+
 <file path=word/theme/theme1.xml><?xml version="1.0" encoding="utf-8"?>
 <a:theme xmlns:a="http://schemas.openxmlformats.org/drawingml/2006/main" name="Office Theme">
   <a:themeElements>
@@ -24997,7 +24873,7 @@
 </file>
 
 <file path=customXml/itemProps1.xml><?xml version="1.0" encoding="utf-8"?>
-<ds:datastoreItem xmlns:ds="http://schemas.openxmlformats.org/officeDocument/2006/customXml" ds:itemID="{F3416C01-5D77-481B-90AB-EC0F1599FCDB}">
+<ds:datastoreItem xmlns:ds="http://schemas.openxmlformats.org/officeDocument/2006/customXml" ds:itemID="{0525481E-F012-488E-96BD-EB7F15A3791E}">
   <ds:schemaRefs>
     <ds:schemaRef ds:uri="http://schemas.openxmlformats.org/officeDocument/2006/bibliography"/>
   </ds:schemaRefs>

</xml_diff>

<commit_message>
-- Phúc -- + Thêm file Model/Phần 5 - Thiết kế phần mềm.docx + Sửa file TLTKPM_Nhóm Trương Tiến Phúc.docx
</commit_message>
<xml_diff>
--- a/Documents/TLTKCSDL_Nhóm Trương Tiến Phúc.docx
+++ b/Documents/TLTKCSDL_Nhóm Trương Tiến Phúc.docx
@@ -1,6 +1,6 @@
 
 <file path=word/document.xml><?xml version="1.0" encoding="utf-8"?>
-<w:document xmlns:wpc="http://schemas.microsoft.com/office/word/2010/wordprocessingCanvas" xmlns:mc="http://schemas.openxmlformats.org/markup-compatibility/2006" xmlns:o="urn:schemas-microsoft-com:office:office" xmlns:r="http://schemas.openxmlformats.org/officeDocument/2006/relationships" xmlns:m="http://schemas.openxmlformats.org/officeDocument/2006/math" xmlns:v="urn:schemas-microsoft-com:vml" xmlns:wp14="http://schemas.microsoft.com/office/word/2010/wordprocessingDrawing" xmlns:wp="http://schemas.openxmlformats.org/drawingml/2006/wordprocessingDrawing" xmlns:w10="urn:schemas-microsoft-com:office:word" xmlns:w="http://schemas.openxmlformats.org/wordprocessingml/2006/main" xmlns:w14="http://schemas.microsoft.com/office/word/2010/wordml" xmlns:wpg="http://schemas.microsoft.com/office/word/2010/wordprocessingGroup" xmlns:wpi="http://schemas.microsoft.com/office/word/2010/wordprocessingInk" xmlns:wne="http://schemas.microsoft.com/office/word/2006/wordml" xmlns:wps="http://schemas.microsoft.com/office/word/2010/wordprocessingShape" mc:Ignorable="w14 wp14">
+<w:document xmlns:wpc="http://schemas.microsoft.com/office/word/2010/wordprocessingCanvas" xmlns:mc="http://schemas.openxmlformats.org/markup-compatibility/2006" xmlns:o="urn:schemas-microsoft-com:office:office" xmlns:r="http://schemas.openxmlformats.org/officeDocument/2006/relationships" xmlns:m="http://schemas.openxmlformats.org/officeDocument/2006/math" xmlns:v="urn:schemas-microsoft-com:vml" xmlns:wp14="http://schemas.microsoft.com/office/word/2010/wordprocessingDrawing" xmlns:wp="http://schemas.openxmlformats.org/drawingml/2006/wordprocessingDrawing" xmlns:w10="urn:schemas-microsoft-com:office:word" xmlns:w="http://schemas.openxmlformats.org/wordprocessingml/2006/main" xmlns:w14="http://schemas.microsoft.com/office/word/2010/wordml" xmlns:w15="http://schemas.microsoft.com/office/word/2012/wordml" xmlns:wpg="http://schemas.microsoft.com/office/word/2010/wordprocessingGroup" xmlns:wpi="http://schemas.microsoft.com/office/word/2010/wordprocessingInk" xmlns:wne="http://schemas.microsoft.com/office/word/2006/wordml" xmlns:wps="http://schemas.microsoft.com/office/word/2010/wordprocessingShape" mc:Ignorable="w14 w15 wp14">
   <w:body>
     <w:p>
       <w:pPr>
@@ -36,7 +36,7 @@
                     </pic:cNvPicPr>
                   </pic:nvPicPr>
                   <pic:blipFill>
-                    <a:blip r:embed="rId9" cstate="print"/>
+                    <a:blip r:embed="rId8" cstate="print"/>
                     <a:srcRect/>
                     <a:stretch>
                       <a:fillRect/>
@@ -1318,7 +1318,7 @@
               </w:rPr>
               <w:t>m thuật ngữ viết tắt Y,N</w:t>
             </w:r>
-            <w:hyperlink r:id="rId10" w:history="1"/>
+            <w:hyperlink r:id="rId9" w:history="1"/>
           </w:p>
         </w:tc>
         <w:tc>
@@ -1361,14 +1361,7 @@
                 <w:sz w:val="24"/>
                 <w:szCs w:val="24"/>
               </w:rPr>
-              <w:t>05</w:t>
-            </w:r>
-            <w:r>
-              <w:rPr>
-                <w:sz w:val="24"/>
-                <w:szCs w:val="24"/>
-              </w:rPr>
-              <w:t>/04/2015</w:t>
+              <w:t>05/04/2015</w:t>
             </w:r>
           </w:p>
         </w:tc>
@@ -1475,138 +1468,8 @@
                 <w:szCs w:val="24"/>
                 <w:lang w:eastAsia="en-US"/>
               </w:rPr>
-              <w:t>Customer</w:t>
-            </w:r>
-            <w:r>
-              <w:rPr>
-                <w:sz w:val="24"/>
-                <w:szCs w:val="24"/>
-                <w:lang w:eastAsia="en-US"/>
-              </w:rPr>
-              <w:t xml:space="preserve">, </w:t>
-            </w:r>
-            <w:r>
-              <w:rPr>
-                <w:sz w:val="24"/>
-                <w:szCs w:val="24"/>
-                <w:lang w:eastAsia="en-US"/>
-              </w:rPr>
-              <w:t>Account</w:t>
-            </w:r>
-            <w:r>
-              <w:rPr>
-                <w:sz w:val="24"/>
-                <w:szCs w:val="24"/>
-                <w:lang w:eastAsia="en-US"/>
-              </w:rPr>
-              <w:t xml:space="preserve">, </w:t>
-            </w:r>
-            <w:r>
-              <w:rPr>
-                <w:sz w:val="24"/>
-                <w:szCs w:val="24"/>
-                <w:lang w:eastAsia="en-US"/>
-              </w:rPr>
-              <w:t>OverDraft</w:t>
-            </w:r>
-            <w:r>
-              <w:rPr>
-                <w:sz w:val="24"/>
-                <w:szCs w:val="24"/>
-                <w:lang w:eastAsia="en-US"/>
-              </w:rPr>
-              <w:t xml:space="preserve">, </w:t>
-            </w:r>
-            <w:r>
-              <w:rPr>
-                <w:sz w:val="24"/>
-                <w:szCs w:val="24"/>
-                <w:lang w:eastAsia="en-US"/>
-              </w:rPr>
-              <w:t>WithdrawLimit</w:t>
-            </w:r>
-            <w:r>
-              <w:rPr>
-                <w:sz w:val="24"/>
-                <w:szCs w:val="24"/>
-                <w:lang w:eastAsia="en-US"/>
-              </w:rPr>
-              <w:t xml:space="preserve">, </w:t>
-            </w:r>
-            <w:r>
-              <w:rPr>
-                <w:sz w:val="24"/>
-                <w:szCs w:val="24"/>
-                <w:lang w:eastAsia="en-US"/>
-              </w:rPr>
-              <w:t>MoneyType</w:t>
-            </w:r>
-            <w:r>
-              <w:rPr>
-                <w:sz w:val="24"/>
-                <w:szCs w:val="24"/>
-                <w:lang w:eastAsia="en-US"/>
-              </w:rPr>
-              <w:t xml:space="preserve">, </w:t>
-            </w:r>
-            <w:r>
-              <w:rPr>
-                <w:sz w:val="24"/>
-                <w:szCs w:val="24"/>
-                <w:lang w:eastAsia="en-US"/>
-              </w:rPr>
-              <w:t>Stock</w:t>
-            </w:r>
-            <w:r>
-              <w:rPr>
-                <w:sz w:val="24"/>
-                <w:szCs w:val="24"/>
-                <w:lang w:eastAsia="en-US"/>
-              </w:rPr>
-              <w:t xml:space="preserve">, </w:t>
-            </w:r>
-            <w:r>
-              <w:rPr>
-                <w:sz w:val="24"/>
-                <w:szCs w:val="24"/>
-                <w:lang w:eastAsia="en-US"/>
-              </w:rPr>
-              <w:t>Log</w:t>
-            </w:r>
-            <w:r>
-              <w:rPr>
-                <w:sz w:val="24"/>
-                <w:szCs w:val="24"/>
-                <w:lang w:eastAsia="en-US"/>
-              </w:rPr>
-              <w:t xml:space="preserve">, </w:t>
-            </w:r>
-            <w:r>
-              <w:rPr>
-                <w:sz w:val="24"/>
-                <w:szCs w:val="24"/>
-                <w:lang w:eastAsia="en-US"/>
-              </w:rPr>
-              <w:t>LogType</w:t>
-            </w:r>
-            <w:r>
-              <w:rPr>
-                <w:sz w:val="24"/>
-                <w:szCs w:val="24"/>
-                <w:lang w:eastAsia="en-US"/>
-              </w:rPr>
-              <w:t xml:space="preserve">, </w:t>
-            </w:r>
-            <w:proofErr w:type="gramStart"/>
-            <w:r>
-              <w:rPr>
-                <w:sz w:val="24"/>
-                <w:szCs w:val="24"/>
-                <w:lang w:eastAsia="en-US"/>
-              </w:rPr>
-              <w:t>Config</w:t>
-            </w:r>
-            <w:proofErr w:type="gramEnd"/>
+              <w:t>Customer, Account, OverDraft, WithdrawLimit, MoneyType, Stock, Log, LogType, Config</w:t>
+            </w:r>
             <w:r>
               <w:rPr>
                 <w:sz w:val="24"/>
@@ -2851,14 +2714,8 @@
         </w:rPr>
         <w:tab/>
       </w:r>
-      <w:r>
-        <w:rPr>
-          <w:sz w:val="26"/>
-          <w:szCs w:val="26"/>
-          <w:u w:val="single"/>
-        </w:rPr>
-        <w:tab/>
-      </w:r>
+      <w:bookmarkStart w:id="0" w:name="_GoBack"/>
+      <w:bookmarkEnd w:id="0"/>
       <w:r>
         <w:rPr>
           <w:sz w:val="26"/>
@@ -3177,13 +3034,6 @@
           <w:sz w:val="24"/>
           <w:u w:val="single"/>
         </w:rPr>
-        <w:tab/>
-      </w:r>
-      <w:r>
-        <w:rPr>
-          <w:sz w:val="24"/>
-          <w:u w:val="single"/>
-        </w:rPr>
         <w:t>05/04/2015</w:t>
       </w:r>
       <w:r>
@@ -3581,9 +3431,9 @@
         <w:pStyle w:val="TOCHeading"/>
         <w:jc w:val="center"/>
       </w:pPr>
-      <w:bookmarkStart w:id="0" w:name="_Toc322249428"/>
+      <w:bookmarkStart w:id="1" w:name="_Toc322249428"/>
     </w:p>
-    <w:bookmarkStart w:id="1" w:name="_Toc415940656" w:displacedByCustomXml="next"/>
+    <w:bookmarkStart w:id="2" w:name="_Toc415940656" w:displacedByCustomXml="next"/>
     <w:sdt>
       <w:sdtPr>
         <w:rPr>
@@ -5960,28 +5810,28 @@
         <w:pStyle w:val="Heading1"/>
         <w:jc w:val="both"/>
       </w:pPr>
-      <w:bookmarkStart w:id="2" w:name="_Toc415940809"/>
+      <w:bookmarkStart w:id="3" w:name="_Toc415940809"/>
       <w:r>
         <w:lastRenderedPageBreak/>
         <w:t>1. GIỚI THIỆU</w:t>
       </w:r>
-      <w:bookmarkEnd w:id="0"/>
       <w:bookmarkEnd w:id="1"/>
       <w:bookmarkEnd w:id="2"/>
+      <w:bookmarkEnd w:id="3"/>
     </w:p>
     <w:p>
       <w:pPr>
         <w:pStyle w:val="Heading2"/>
       </w:pPr>
-      <w:bookmarkStart w:id="3" w:name="_Toc322249429"/>
-      <w:bookmarkStart w:id="4" w:name="_Toc415940657"/>
-      <w:bookmarkStart w:id="5" w:name="_Toc415940810"/>
+      <w:bookmarkStart w:id="4" w:name="_Toc322249429"/>
+      <w:bookmarkStart w:id="5" w:name="_Toc415940657"/>
+      <w:bookmarkStart w:id="6" w:name="_Toc415940810"/>
       <w:r>
         <w:t>1.1. Mục đích tài liệu</w:t>
       </w:r>
-      <w:bookmarkEnd w:id="3"/>
       <w:bookmarkEnd w:id="4"/>
       <w:bookmarkEnd w:id="5"/>
+      <w:bookmarkEnd w:id="6"/>
     </w:p>
     <w:p>
       <w:pPr>
@@ -5991,7 +5841,6 @@
           <w:szCs w:val="26"/>
         </w:rPr>
       </w:pPr>
-      <w:proofErr w:type="gramStart"/>
       <w:r>
         <w:rPr>
           <w:sz w:val="26"/>
@@ -6027,29 +5876,20 @@
         </w:rPr>
         <w:t>giả lập cây ATM.</w:t>
       </w:r>
-      <w:proofErr w:type="gramEnd"/>
     </w:p>
     <w:p>
       <w:pPr>
         <w:pStyle w:val="Heading2"/>
       </w:pPr>
-      <w:bookmarkStart w:id="6" w:name="_Toc322249430"/>
-      <w:bookmarkStart w:id="7" w:name="_Toc415940658"/>
-      <w:bookmarkStart w:id="8" w:name="_Toc415940811"/>
+      <w:bookmarkStart w:id="7" w:name="_Toc322249430"/>
+      <w:bookmarkStart w:id="8" w:name="_Toc415940658"/>
+      <w:bookmarkStart w:id="9" w:name="_Toc415940811"/>
       <w:r>
-        <w:t xml:space="preserve">1.2. Phạm </w:t>
+        <w:t>1.2. Phạm vi tài liệu</w:t>
       </w:r>
-      <w:proofErr w:type="gramStart"/>
-      <w:r>
-        <w:t>vi</w:t>
-      </w:r>
-      <w:proofErr w:type="gramEnd"/>
-      <w:r>
-        <w:t xml:space="preserve"> tài liệu</w:t>
-      </w:r>
-      <w:bookmarkEnd w:id="6"/>
       <w:bookmarkEnd w:id="7"/>
       <w:bookmarkEnd w:id="8"/>
+      <w:bookmarkEnd w:id="9"/>
     </w:p>
     <w:p>
       <w:pPr>
@@ -6093,15 +5933,15 @@
       <w:pPr>
         <w:pStyle w:val="Heading2"/>
       </w:pPr>
-      <w:bookmarkStart w:id="9" w:name="_Toc322249431"/>
-      <w:bookmarkStart w:id="10" w:name="_Toc415940659"/>
-      <w:bookmarkStart w:id="11" w:name="_Toc415940812"/>
+      <w:bookmarkStart w:id="10" w:name="_Toc322249431"/>
+      <w:bookmarkStart w:id="11" w:name="_Toc415940659"/>
+      <w:bookmarkStart w:id="12" w:name="_Toc415940812"/>
       <w:r>
         <w:t>1.3. Thuật ngữ và các từ viết tắt</w:t>
       </w:r>
-      <w:bookmarkEnd w:id="9"/>
       <w:bookmarkEnd w:id="10"/>
       <w:bookmarkEnd w:id="11"/>
+      <w:bookmarkEnd w:id="12"/>
     </w:p>
     <w:tbl>
       <w:tblPr>
@@ -6576,20 +6416,20 @@
       </w:tr>
     </w:tbl>
     <w:p>
-      <w:bookmarkStart w:id="12" w:name="_Toc322249432"/>
+      <w:bookmarkStart w:id="13" w:name="_Toc322249432"/>
     </w:p>
     <w:p>
       <w:pPr>
         <w:pStyle w:val="Heading2"/>
       </w:pPr>
-      <w:bookmarkStart w:id="13" w:name="_Toc415940660"/>
-      <w:bookmarkStart w:id="14" w:name="_Toc415940813"/>
+      <w:bookmarkStart w:id="14" w:name="_Toc415940660"/>
+      <w:bookmarkStart w:id="15" w:name="_Toc415940813"/>
       <w:r>
         <w:t>1.4. Tài liệu tham khảo</w:t>
       </w:r>
-      <w:bookmarkEnd w:id="12"/>
       <w:bookmarkEnd w:id="13"/>
       <w:bookmarkEnd w:id="14"/>
+      <w:bookmarkEnd w:id="15"/>
     </w:p>
     <w:tbl>
       <w:tblPr>
@@ -6631,7 +6471,7 @@
                 <w:szCs w:val="28"/>
               </w:rPr>
             </w:pPr>
-            <w:bookmarkStart w:id="15" w:name="_Toc322249433"/>
+            <w:bookmarkStart w:id="16" w:name="_Toc322249433"/>
             <w:r>
               <w:rPr>
                 <w:b/>
@@ -6790,7 +6630,7 @@
                 <w:szCs w:val="28"/>
               </w:rPr>
             </w:pPr>
-            <w:hyperlink r:id="rId11" w:history="1">
+            <w:hyperlink r:id="rId10" w:history="1">
               <w:r>
                 <w:rPr>
                   <w:rStyle w:val="Hyperlink"/>
@@ -6887,7 +6727,7 @@
               <w:ind w:firstLine="0"/>
               <w:jc w:val="both"/>
             </w:pPr>
-            <w:hyperlink r:id="rId12" w:anchor="scribd" w:history="1">
+            <w:hyperlink r:id="rId11" w:anchor="scribd" w:history="1">
               <w:r>
                 <w:rPr>
                   <w:rStyle w:val="Hyperlink"/>
@@ -6927,14 +6767,14 @@
       <w:pPr>
         <w:pStyle w:val="Heading2"/>
       </w:pPr>
-      <w:bookmarkStart w:id="16" w:name="_Toc415940661"/>
-      <w:bookmarkStart w:id="17" w:name="_Toc415940814"/>
+      <w:bookmarkStart w:id="17" w:name="_Toc415940661"/>
+      <w:bookmarkStart w:id="18" w:name="_Toc415940814"/>
       <w:r>
         <w:t>1.5. Mô tả tài liệu</w:t>
       </w:r>
-      <w:bookmarkEnd w:id="15"/>
       <w:bookmarkEnd w:id="16"/>
       <w:bookmarkEnd w:id="17"/>
+      <w:bookmarkEnd w:id="18"/>
     </w:p>
     <w:p>
       <w:pPr>
@@ -6958,13 +6798,8 @@
         </w:numPr>
         <w:jc w:val="both"/>
       </w:pPr>
-      <w:proofErr w:type="gramStart"/>
       <w:r>
-        <w:t>Sơ</w:t>
-      </w:r>
-      <w:proofErr w:type="gramEnd"/>
-      <w:r>
-        <w:t xml:space="preserve"> đồ</w:t>
+        <w:t>Sơ đồ</w:t>
       </w:r>
       <w:r>
         <w:t xml:space="preserve"> quan hệ củ</w:t>
@@ -7037,25 +6872,25 @@
       <w:pPr>
         <w:pStyle w:val="Heading1"/>
       </w:pPr>
-      <w:bookmarkStart w:id="18" w:name="_Toc322249434"/>
-      <w:bookmarkStart w:id="19" w:name="_Toc415940662"/>
-      <w:bookmarkStart w:id="20" w:name="_Toc415940815"/>
+      <w:bookmarkStart w:id="19" w:name="_Toc322249434"/>
+      <w:bookmarkStart w:id="20" w:name="_Toc415940662"/>
+      <w:bookmarkStart w:id="21" w:name="_Toc415940815"/>
       <w:r>
         <w:lastRenderedPageBreak/>
         <w:t>2. THIẾT KẾ LOGIC CSDL</w:t>
       </w:r>
-      <w:bookmarkEnd w:id="18"/>
       <w:bookmarkEnd w:id="19"/>
       <w:bookmarkEnd w:id="20"/>
+      <w:bookmarkEnd w:id="21"/>
     </w:p>
     <w:p>
       <w:pPr>
         <w:pStyle w:val="Heading2"/>
         <w:ind w:firstLine="0"/>
       </w:pPr>
-      <w:bookmarkStart w:id="21" w:name="_Toc322249435"/>
-      <w:bookmarkStart w:id="22" w:name="_Toc415940663"/>
-      <w:bookmarkStart w:id="23" w:name="_Toc415940816"/>
+      <w:bookmarkStart w:id="22" w:name="_Toc322249435"/>
+      <w:bookmarkStart w:id="23" w:name="_Toc415940663"/>
+      <w:bookmarkStart w:id="24" w:name="_Toc415940816"/>
       <w:r>
         <w:t xml:space="preserve">2.1. </w:t>
       </w:r>
@@ -7065,25 +6900,25 @@
       <w:r>
         <w:t xml:space="preserve"> quan hệ của CSDL</w:t>
       </w:r>
-      <w:bookmarkEnd w:id="21"/>
       <w:bookmarkEnd w:id="22"/>
       <w:bookmarkEnd w:id="23"/>
+      <w:bookmarkEnd w:id="24"/>
     </w:p>
     <w:p>
       <w:pPr>
         <w:pStyle w:val="Heading3"/>
         <w:ind w:left="0" w:firstLine="0"/>
       </w:pPr>
-      <w:bookmarkStart w:id="24" w:name="_Toc415940664"/>
-      <w:bookmarkStart w:id="25" w:name="_Toc415940817"/>
+      <w:bookmarkStart w:id="25" w:name="_Toc415940664"/>
+      <w:bookmarkStart w:id="26" w:name="_Toc415940817"/>
       <w:r>
         <w:t xml:space="preserve">a. </w:t>
       </w:r>
       <w:r>
         <w:t>Sơ đồ quan hệ</w:t>
       </w:r>
-      <w:bookmarkEnd w:id="24"/>
       <w:bookmarkEnd w:id="25"/>
+      <w:bookmarkEnd w:id="26"/>
     </w:p>
     <w:p>
       <w:pPr>
@@ -7113,7 +6948,7 @@
                     </pic:cNvPicPr>
                   </pic:nvPicPr>
                   <pic:blipFill>
-                    <a:blip r:embed="rId13">
+                    <a:blip r:embed="rId12">
                       <a:extLst>
                         <a:ext uri="{28A0092B-C50C-407E-A947-70E740481C1C}">
                           <a14:useLocalDpi xmlns:a14="http://schemas.microsoft.com/office/drawing/2010/main" val="0"/>
@@ -7177,8 +7012,8 @@
         <w:pStyle w:val="Heading3"/>
         <w:ind w:left="0" w:firstLine="0"/>
       </w:pPr>
-      <w:bookmarkStart w:id="26" w:name="_Toc415940665"/>
-      <w:bookmarkStart w:id="27" w:name="_Toc415940818"/>
+      <w:bookmarkStart w:id="27" w:name="_Toc415940665"/>
+      <w:bookmarkStart w:id="28" w:name="_Toc415940818"/>
       <w:r>
         <w:lastRenderedPageBreak/>
         <w:t xml:space="preserve">b. </w:t>
@@ -7186,8 +7021,8 @@
       <w:r>
         <w:t>Danh sách các bảng trong CSDL</w:t>
       </w:r>
-      <w:bookmarkEnd w:id="26"/>
       <w:bookmarkEnd w:id="27"/>
+      <w:bookmarkEnd w:id="28"/>
     </w:p>
     <w:tbl>
       <w:tblPr>
@@ -7996,23 +7831,23 @@
         <w:pStyle w:val="Heading2"/>
         <w:ind w:firstLine="720"/>
       </w:pPr>
-      <w:bookmarkStart w:id="28" w:name="_2.2._Bảng_FIT_TBL_1"/>
-      <w:bookmarkStart w:id="29" w:name="_Toc322249436"/>
-      <w:bookmarkStart w:id="30" w:name="_Toc415940666"/>
-      <w:bookmarkStart w:id="31" w:name="_Toc415940819"/>
-      <w:bookmarkEnd w:id="28"/>
+      <w:bookmarkStart w:id="29" w:name="_2.2._Bảng_FIT_TBL_1"/>
+      <w:bookmarkStart w:id="30" w:name="_Toc322249436"/>
+      <w:bookmarkStart w:id="31" w:name="_Toc415940666"/>
+      <w:bookmarkStart w:id="32" w:name="_Toc415940819"/>
+      <w:bookmarkEnd w:id="29"/>
       <w:r>
         <w:t>2.2. Bả</w:t>
       </w:r>
       <w:r>
         <w:t xml:space="preserve">ng </w:t>
       </w:r>
-      <w:bookmarkEnd w:id="29"/>
+      <w:bookmarkEnd w:id="30"/>
       <w:r>
         <w:t>Customer</w:t>
       </w:r>
-      <w:bookmarkEnd w:id="30"/>
       <w:bookmarkEnd w:id="31"/>
+      <w:bookmarkEnd w:id="32"/>
     </w:p>
     <w:tbl>
       <w:tblPr>
@@ -9350,18 +9185,18 @@
       <w:pPr>
         <w:pStyle w:val="Heading3"/>
       </w:pPr>
-      <w:bookmarkStart w:id="32" w:name="_Toc322249437"/>
-      <w:bookmarkStart w:id="33" w:name="_Toc415940667"/>
-      <w:bookmarkStart w:id="34" w:name="_Toc415940820"/>
+      <w:bookmarkStart w:id="33" w:name="_Toc322249437"/>
+      <w:bookmarkStart w:id="34" w:name="_Toc415940667"/>
+      <w:bookmarkStart w:id="35" w:name="_Toc415940820"/>
       <w:r>
         <w:t xml:space="preserve">2.2.1. </w:t>
       </w:r>
       <w:r>
         <w:t>Constraint</w:t>
       </w:r>
-      <w:bookmarkEnd w:id="32"/>
       <w:bookmarkEnd w:id="33"/>
       <w:bookmarkEnd w:id="34"/>
+      <w:bookmarkEnd w:id="35"/>
     </w:p>
     <w:tbl>
       <w:tblPr>
@@ -9573,21 +9408,21 @@
         <w:pStyle w:val="Heading3"/>
         <w:ind w:left="0" w:firstLine="0"/>
       </w:pPr>
-      <w:bookmarkStart w:id="35" w:name="_Toc415940668"/>
-      <w:bookmarkStart w:id="36" w:name="_Toc415940821"/>
+      <w:bookmarkStart w:id="36" w:name="_Toc415940668"/>
+      <w:bookmarkStart w:id="37" w:name="_Toc415940821"/>
       <w:r>
         <w:t xml:space="preserve">2.3. </w:t>
       </w:r>
       <w:r>
         <w:t xml:space="preserve">Bảng </w:t>
       </w:r>
-      <w:bookmarkStart w:id="37" w:name="_Toc322064201"/>
+      <w:bookmarkStart w:id="38" w:name="_Toc322064201"/>
       <w:r>
         <w:t>Account</w:t>
       </w:r>
-      <w:bookmarkEnd w:id="35"/>
       <w:bookmarkEnd w:id="36"/>
       <w:bookmarkEnd w:id="37"/>
+      <w:bookmarkEnd w:id="38"/>
     </w:p>
     <w:tbl>
       <w:tblPr>
@@ -10048,15 +9883,7 @@
                 <w:sz w:val="26"/>
                 <w:szCs w:val="26"/>
               </w:rPr>
-              <w:t xml:space="preserve"> </w:t>
-            </w:r>
-            <w:r>
-              <w:rPr>
-                <w:rFonts w:eastAsia="Times New Roman"/>
-                <w:sz w:val="26"/>
-                <w:szCs w:val="26"/>
-              </w:rPr>
-              <w:t>(là trường tự tăng)</w:t>
+              <w:t xml:space="preserve"> (là trường tự tăng)</w:t>
             </w:r>
           </w:p>
         </w:tc>
@@ -11042,8 +10869,8 @@
       <w:pPr>
         <w:pStyle w:val="Heading3"/>
       </w:pPr>
-      <w:bookmarkStart w:id="38" w:name="_Toc415940669"/>
-      <w:bookmarkStart w:id="39" w:name="_Toc415940822"/>
+      <w:bookmarkStart w:id="39" w:name="_Toc415940669"/>
+      <w:bookmarkStart w:id="40" w:name="_Toc415940822"/>
       <w:r>
         <w:lastRenderedPageBreak/>
         <w:t>2.3.1.</w:t>
@@ -11051,8 +10878,8 @@
       <w:r>
         <w:t xml:space="preserve"> Constraint</w:t>
       </w:r>
-      <w:bookmarkEnd w:id="38"/>
       <w:bookmarkEnd w:id="39"/>
+      <w:bookmarkEnd w:id="40"/>
     </w:p>
     <w:tbl>
       <w:tblPr>
@@ -11598,8 +11425,8 @@
       <w:pPr>
         <w:pStyle w:val="Heading2"/>
       </w:pPr>
-      <w:bookmarkStart w:id="40" w:name="_Toc415940670"/>
-      <w:bookmarkStart w:id="41" w:name="_Toc415940823"/>
+      <w:bookmarkStart w:id="41" w:name="_Toc415940670"/>
+      <w:bookmarkStart w:id="42" w:name="_Toc415940823"/>
       <w:r>
         <w:t xml:space="preserve">2.4. </w:t>
       </w:r>
@@ -11609,8 +11436,8 @@
       <w:r>
         <w:t>Card</w:t>
       </w:r>
-      <w:bookmarkEnd w:id="40"/>
       <w:bookmarkEnd w:id="41"/>
+      <w:bookmarkEnd w:id="42"/>
     </w:p>
     <w:tbl>
       <w:tblPr>
@@ -12067,17 +11894,7 @@
                 <w:sz w:val="26"/>
                 <w:szCs w:val="26"/>
               </w:rPr>
-              <w:t>Số thẻ</w:t>
-            </w:r>
-            <w:bookmarkStart w:id="42" w:name="_GoBack"/>
-            <w:bookmarkEnd w:id="42"/>
-            <w:r>
-              <w:rPr>
-                <w:rFonts w:eastAsia="Times New Roman"/>
-                <w:sz w:val="26"/>
-                <w:szCs w:val="26"/>
-              </w:rPr>
-              <w:t xml:space="preserve"> ATM</w:t>
+              <w:t>Số thẻ ATM</w:t>
             </w:r>
           </w:p>
         </w:tc>
@@ -15932,15 +15749,7 @@
                 <w:sz w:val="26"/>
                 <w:szCs w:val="26"/>
               </w:rPr>
-              <w:t xml:space="preserve"> </w:t>
-            </w:r>
-            <w:r>
-              <w:rPr>
-                <w:rFonts w:eastAsia="Times New Roman"/>
-                <w:sz w:val="26"/>
-                <w:szCs w:val="26"/>
-              </w:rPr>
-              <w:t>(là trường tự tăng)</w:t>
+              <w:t xml:space="preserve"> (là trường tự tăng)</w:t>
             </w:r>
           </w:p>
         </w:tc>
@@ -16880,15 +16689,7 @@
                 <w:sz w:val="26"/>
                 <w:szCs w:val="26"/>
               </w:rPr>
-              <w:t xml:space="preserve"> </w:t>
-            </w:r>
-            <w:r>
-              <w:rPr>
-                <w:rFonts w:eastAsia="Times New Roman"/>
-                <w:sz w:val="26"/>
-                <w:szCs w:val="26"/>
-              </w:rPr>
-              <w:t>(là trường tự tăng)</w:t>
+              <w:t xml:space="preserve"> (là trường tự tăng)</w:t>
             </w:r>
           </w:p>
         </w:tc>
@@ -17675,21 +17476,13 @@
       <w:bookmarkStart w:id="62" w:name="_Toc415940680"/>
       <w:bookmarkStart w:id="63" w:name="_Toc415940833"/>
       <w:r>
-        <w:t>2.9</w:t>
-      </w:r>
-      <w:proofErr w:type="gramStart"/>
-      <w:r>
-        <w:t>.</w:t>
+        <w:t>2.9.</w:t>
       </w:r>
       <w:r>
         <w:t>Bả</w:t>
       </w:r>
       <w:r>
-        <w:t>ng</w:t>
-      </w:r>
-      <w:proofErr w:type="gramEnd"/>
-      <w:r>
-        <w:t xml:space="preserve"> </w:t>
+        <w:t xml:space="preserve">ng </w:t>
       </w:r>
       <w:r>
         <w:t>LogType</w:t>
@@ -18146,15 +17939,7 @@
                 <w:sz w:val="26"/>
                 <w:szCs w:val="26"/>
               </w:rPr>
-              <w:t xml:space="preserve"> </w:t>
-            </w:r>
-            <w:r>
-              <w:rPr>
-                <w:rFonts w:eastAsia="Times New Roman"/>
-                <w:sz w:val="26"/>
-                <w:szCs w:val="26"/>
-              </w:rPr>
-              <w:t>(là trường tự tăng)</w:t>
+              <w:t xml:space="preserve"> (là trường tự tăng)</w:t>
             </w:r>
           </w:p>
         </w:tc>
@@ -19077,15 +18862,7 @@
                 <w:sz w:val="26"/>
                 <w:szCs w:val="26"/>
               </w:rPr>
-              <w:t xml:space="preserve"> </w:t>
-            </w:r>
-            <w:r>
-              <w:rPr>
-                <w:rFonts w:eastAsia="Times New Roman"/>
-                <w:sz w:val="26"/>
-                <w:szCs w:val="26"/>
-              </w:rPr>
-              <w:t>(là trường tự tăng)</w:t>
+              <w:t xml:space="preserve"> (là trường tự tăng)</w:t>
             </w:r>
           </w:p>
         </w:tc>
@@ -20985,15 +20762,7 @@
                 <w:sz w:val="26"/>
                 <w:szCs w:val="26"/>
               </w:rPr>
-              <w:t xml:space="preserve"> </w:t>
-            </w:r>
-            <w:r>
-              <w:rPr>
-                <w:rFonts w:eastAsia="Times New Roman"/>
-                <w:sz w:val="26"/>
-                <w:szCs w:val="26"/>
-              </w:rPr>
-              <w:t>(là trường tự tăng)</w:t>
+              <w:t xml:space="preserve"> (là trường tự tăng)</w:t>
             </w:r>
           </w:p>
         </w:tc>
@@ -21917,19 +21686,11 @@
         </w:rPr>
         <w:t xml:space="preserve">ng </w:t>
       </w:r>
-      <w:proofErr w:type="gramStart"/>
       <w:r>
         <w:rPr>
           <w:szCs w:val="28"/>
         </w:rPr>
-        <w:t>theo</w:t>
-      </w:r>
-      <w:proofErr w:type="gramEnd"/>
-      <w:r>
-        <w:rPr>
-          <w:szCs w:val="28"/>
-        </w:rPr>
-        <w:t xml:space="preserve"> mô hình khách chủ cho phép đồng thời cùng lúc có nhiều người dùng truy xuất đến dữ liệu, quản lý việc truy nhập hợp lệ và các quyền hạn của từng người dùng trên mạng. </w:t>
+        <w:t xml:space="preserve">theo mô hình khách chủ cho phép đồng thời cùng lúc có nhiều người dùng truy xuất đến dữ liệu, quản lý việc truy nhập hợp lệ và các quyền hạn của từng người dùng trên mạng. </w:t>
       </w:r>
     </w:p>
     <w:p>
@@ -21939,7 +21700,6 @@
           <w:szCs w:val="28"/>
         </w:rPr>
       </w:pPr>
-      <w:proofErr w:type="gramStart"/>
       <w:r>
         <w:rPr>
           <w:szCs w:val="28"/>
@@ -22006,7 +21766,6 @@
         </w:rPr>
         <w:t>.</w:t>
       </w:r>
-      <w:proofErr w:type="gramEnd"/>
     </w:p>
     <w:p>
       <w:pPr>
@@ -22017,9 +21776,9 @@
       </w:pPr>
     </w:p>
     <w:sectPr>
-      <w:headerReference w:type="default" r:id="rId14"/>
-      <w:footerReference w:type="default" r:id="rId15"/>
-      <w:footerReference w:type="first" r:id="rId16"/>
+      <w:headerReference w:type="default" r:id="rId13"/>
+      <w:footerReference w:type="default" r:id="rId14"/>
+      <w:footerReference w:type="first" r:id="rId15"/>
       <w:pgSz w:w="12240" w:h="15840" w:code="1"/>
       <w:pgMar w:top="1134" w:right="1134" w:bottom="1134" w:left="1134" w:header="720" w:footer="0" w:gutter="0"/>
       <w:cols w:space="720"/>
@@ -22031,7 +21790,7 @@
 </file>
 
 <file path=word/endnotes.xml><?xml version="1.0" encoding="utf-8"?>
-<w:endnotes xmlns:wpc="http://schemas.microsoft.com/office/word/2010/wordprocessingCanvas" xmlns:mc="http://schemas.openxmlformats.org/markup-compatibility/2006" xmlns:o="urn:schemas-microsoft-com:office:office" xmlns:r="http://schemas.openxmlformats.org/officeDocument/2006/relationships" xmlns:m="http://schemas.openxmlformats.org/officeDocument/2006/math" xmlns:v="urn:schemas-microsoft-com:vml" xmlns:wp14="http://schemas.microsoft.com/office/word/2010/wordprocessingDrawing" xmlns:wp="http://schemas.openxmlformats.org/drawingml/2006/wordprocessingDrawing" xmlns:w10="urn:schemas-microsoft-com:office:word" xmlns:w="http://schemas.openxmlformats.org/wordprocessingml/2006/main" xmlns:w14="http://schemas.microsoft.com/office/word/2010/wordml" xmlns:wpg="http://schemas.microsoft.com/office/word/2010/wordprocessingGroup" xmlns:wpi="http://schemas.microsoft.com/office/word/2010/wordprocessingInk" xmlns:wne="http://schemas.microsoft.com/office/word/2006/wordml" xmlns:wps="http://schemas.microsoft.com/office/word/2010/wordprocessingShape" mc:Ignorable="w14 wp14">
+<w:endnotes xmlns:wpc="http://schemas.microsoft.com/office/word/2010/wordprocessingCanvas" xmlns:mc="http://schemas.openxmlformats.org/markup-compatibility/2006" xmlns:o="urn:schemas-microsoft-com:office:office" xmlns:r="http://schemas.openxmlformats.org/officeDocument/2006/relationships" xmlns:m="http://schemas.openxmlformats.org/officeDocument/2006/math" xmlns:v="urn:schemas-microsoft-com:vml" xmlns:wp14="http://schemas.microsoft.com/office/word/2010/wordprocessingDrawing" xmlns:wp="http://schemas.openxmlformats.org/drawingml/2006/wordprocessingDrawing" xmlns:w10="urn:schemas-microsoft-com:office:word" xmlns:w="http://schemas.openxmlformats.org/wordprocessingml/2006/main" xmlns:w14="http://schemas.microsoft.com/office/word/2010/wordml" xmlns:w15="http://schemas.microsoft.com/office/word/2012/wordml" xmlns:wpg="http://schemas.microsoft.com/office/word/2010/wordprocessingGroup" xmlns:wpi="http://schemas.microsoft.com/office/word/2010/wordprocessingInk" xmlns:wne="http://schemas.microsoft.com/office/word/2006/wordml" xmlns:wps="http://schemas.microsoft.com/office/word/2010/wordprocessingShape" mc:Ignorable="w14 w15 wp14">
   <w:endnote w:type="separator" w:id="-1">
     <w:p>
       <w:pPr>
@@ -22056,7 +21815,7 @@
 </file>
 
 <file path=word/footer1.xml><?xml version="1.0" encoding="utf-8"?>
-<w:ftr xmlns:wpc="http://schemas.microsoft.com/office/word/2010/wordprocessingCanvas" xmlns:mc="http://schemas.openxmlformats.org/markup-compatibility/2006" xmlns:o="urn:schemas-microsoft-com:office:office" xmlns:r="http://schemas.openxmlformats.org/officeDocument/2006/relationships" xmlns:m="http://schemas.openxmlformats.org/officeDocument/2006/math" xmlns:v="urn:schemas-microsoft-com:vml" xmlns:wp14="http://schemas.microsoft.com/office/word/2010/wordprocessingDrawing" xmlns:wp="http://schemas.openxmlformats.org/drawingml/2006/wordprocessingDrawing" xmlns:w10="urn:schemas-microsoft-com:office:word" xmlns:w="http://schemas.openxmlformats.org/wordprocessingml/2006/main" xmlns:w14="http://schemas.microsoft.com/office/word/2010/wordml" xmlns:wpg="http://schemas.microsoft.com/office/word/2010/wordprocessingGroup" xmlns:wpi="http://schemas.microsoft.com/office/word/2010/wordprocessingInk" xmlns:wne="http://schemas.microsoft.com/office/word/2006/wordml" xmlns:wps="http://schemas.microsoft.com/office/word/2010/wordprocessingShape" mc:Ignorable="w14 wp14">
+<w:ftr xmlns:wpc="http://schemas.microsoft.com/office/word/2010/wordprocessingCanvas" xmlns:mc="http://schemas.openxmlformats.org/markup-compatibility/2006" xmlns:o="urn:schemas-microsoft-com:office:office" xmlns:r="http://schemas.openxmlformats.org/officeDocument/2006/relationships" xmlns:m="http://schemas.openxmlformats.org/officeDocument/2006/math" xmlns:v="urn:schemas-microsoft-com:vml" xmlns:wp14="http://schemas.microsoft.com/office/word/2010/wordprocessingDrawing" xmlns:wp="http://schemas.openxmlformats.org/drawingml/2006/wordprocessingDrawing" xmlns:w10="urn:schemas-microsoft-com:office:word" xmlns:w="http://schemas.openxmlformats.org/wordprocessingml/2006/main" xmlns:w14="http://schemas.microsoft.com/office/word/2010/wordml" xmlns:w15="http://schemas.microsoft.com/office/word/2012/wordml" xmlns:wpg="http://schemas.microsoft.com/office/word/2010/wordprocessingGroup" xmlns:wpi="http://schemas.microsoft.com/office/word/2010/wordprocessingInk" xmlns:wne="http://schemas.microsoft.com/office/word/2006/wordml" xmlns:wps="http://schemas.microsoft.com/office/word/2010/wordprocessingShape" mc:Ignorable="w14 w15 wp14">
   <w:p>
     <w:pPr>
       <w:pStyle w:val="Footer"/>
@@ -22097,7 +21856,7 @@
         <w:rFonts w:ascii="Cambria" w:hAnsi="Cambria"/>
         <w:noProof/>
       </w:rPr>
-      <w:t>18</w:t>
+      <w:t>19</w:t>
     </w:r>
     <w:r>
       <w:rPr>
@@ -22116,7 +21875,7 @@
 </file>
 
 <file path=word/footer2.xml><?xml version="1.0" encoding="utf-8"?>
-<w:ftr xmlns:wpc="http://schemas.microsoft.com/office/word/2010/wordprocessingCanvas" xmlns:mc="http://schemas.openxmlformats.org/markup-compatibility/2006" xmlns:o="urn:schemas-microsoft-com:office:office" xmlns:r="http://schemas.openxmlformats.org/officeDocument/2006/relationships" xmlns:m="http://schemas.openxmlformats.org/officeDocument/2006/math" xmlns:v="urn:schemas-microsoft-com:vml" xmlns:wp14="http://schemas.microsoft.com/office/word/2010/wordprocessingDrawing" xmlns:wp="http://schemas.openxmlformats.org/drawingml/2006/wordprocessingDrawing" xmlns:w10="urn:schemas-microsoft-com:office:word" xmlns:w="http://schemas.openxmlformats.org/wordprocessingml/2006/main" xmlns:w14="http://schemas.microsoft.com/office/word/2010/wordml" xmlns:wpg="http://schemas.microsoft.com/office/word/2010/wordprocessingGroup" xmlns:wpi="http://schemas.microsoft.com/office/word/2010/wordprocessingInk" xmlns:wne="http://schemas.microsoft.com/office/word/2006/wordml" xmlns:wps="http://schemas.microsoft.com/office/word/2010/wordprocessingShape" mc:Ignorable="w14 wp14">
+<w:ftr xmlns:wpc="http://schemas.microsoft.com/office/word/2010/wordprocessingCanvas" xmlns:mc="http://schemas.openxmlformats.org/markup-compatibility/2006" xmlns:o="urn:schemas-microsoft-com:office:office" xmlns:r="http://schemas.openxmlformats.org/officeDocument/2006/relationships" xmlns:m="http://schemas.openxmlformats.org/officeDocument/2006/math" xmlns:v="urn:schemas-microsoft-com:vml" xmlns:wp14="http://schemas.microsoft.com/office/word/2010/wordprocessingDrawing" xmlns:wp="http://schemas.openxmlformats.org/drawingml/2006/wordprocessingDrawing" xmlns:w10="urn:schemas-microsoft-com:office:word" xmlns:w="http://schemas.openxmlformats.org/wordprocessingml/2006/main" xmlns:w14="http://schemas.microsoft.com/office/word/2010/wordml" xmlns:w15="http://schemas.microsoft.com/office/word/2012/wordml" xmlns:wpg="http://schemas.microsoft.com/office/word/2010/wordprocessingGroup" xmlns:wpi="http://schemas.microsoft.com/office/word/2010/wordprocessingInk" xmlns:wne="http://schemas.microsoft.com/office/word/2006/wordml" xmlns:wps="http://schemas.microsoft.com/office/word/2010/wordprocessingShape" mc:Ignorable="w14 w15 wp14">
   <w:p>
     <w:pPr>
       <w:pStyle w:val="Footer"/>
@@ -22139,7 +21898,7 @@
 </file>
 
 <file path=word/footnotes.xml><?xml version="1.0" encoding="utf-8"?>
-<w:footnotes xmlns:wpc="http://schemas.microsoft.com/office/word/2010/wordprocessingCanvas" xmlns:mc="http://schemas.openxmlformats.org/markup-compatibility/2006" xmlns:o="urn:schemas-microsoft-com:office:office" xmlns:r="http://schemas.openxmlformats.org/officeDocument/2006/relationships" xmlns:m="http://schemas.openxmlformats.org/officeDocument/2006/math" xmlns:v="urn:schemas-microsoft-com:vml" xmlns:wp14="http://schemas.microsoft.com/office/word/2010/wordprocessingDrawing" xmlns:wp="http://schemas.openxmlformats.org/drawingml/2006/wordprocessingDrawing" xmlns:w10="urn:schemas-microsoft-com:office:word" xmlns:w="http://schemas.openxmlformats.org/wordprocessingml/2006/main" xmlns:w14="http://schemas.microsoft.com/office/word/2010/wordml" xmlns:wpg="http://schemas.microsoft.com/office/word/2010/wordprocessingGroup" xmlns:wpi="http://schemas.microsoft.com/office/word/2010/wordprocessingInk" xmlns:wne="http://schemas.microsoft.com/office/word/2006/wordml" xmlns:wps="http://schemas.microsoft.com/office/word/2010/wordprocessingShape" mc:Ignorable="w14 wp14">
+<w:footnotes xmlns:wpc="http://schemas.microsoft.com/office/word/2010/wordprocessingCanvas" xmlns:mc="http://schemas.openxmlformats.org/markup-compatibility/2006" xmlns:o="urn:schemas-microsoft-com:office:office" xmlns:r="http://schemas.openxmlformats.org/officeDocument/2006/relationships" xmlns:m="http://schemas.openxmlformats.org/officeDocument/2006/math" xmlns:v="urn:schemas-microsoft-com:vml" xmlns:wp14="http://schemas.microsoft.com/office/word/2010/wordprocessingDrawing" xmlns:wp="http://schemas.openxmlformats.org/drawingml/2006/wordprocessingDrawing" xmlns:w10="urn:schemas-microsoft-com:office:word" xmlns:w="http://schemas.openxmlformats.org/wordprocessingml/2006/main" xmlns:w14="http://schemas.microsoft.com/office/word/2010/wordml" xmlns:w15="http://schemas.microsoft.com/office/word/2012/wordml" xmlns:wpg="http://schemas.microsoft.com/office/word/2010/wordprocessingGroup" xmlns:wpi="http://schemas.microsoft.com/office/word/2010/wordprocessingInk" xmlns:wne="http://schemas.microsoft.com/office/word/2006/wordml" xmlns:wps="http://schemas.microsoft.com/office/word/2010/wordprocessingShape" mc:Ignorable="w14 w15 wp14">
   <w:footnote w:type="separator" w:id="-1">
     <w:p>
       <w:pPr>
@@ -22164,7 +21923,7 @@
 </file>
 
 <file path=word/header1.xml><?xml version="1.0" encoding="utf-8"?>
-<w:hdr xmlns:wpc="http://schemas.microsoft.com/office/word/2010/wordprocessingCanvas" xmlns:mc="http://schemas.openxmlformats.org/markup-compatibility/2006" xmlns:o="urn:schemas-microsoft-com:office:office" xmlns:r="http://schemas.openxmlformats.org/officeDocument/2006/relationships" xmlns:m="http://schemas.openxmlformats.org/officeDocument/2006/math" xmlns:v="urn:schemas-microsoft-com:vml" xmlns:wp14="http://schemas.microsoft.com/office/word/2010/wordprocessingDrawing" xmlns:wp="http://schemas.openxmlformats.org/drawingml/2006/wordprocessingDrawing" xmlns:w10="urn:schemas-microsoft-com:office:word" xmlns:w="http://schemas.openxmlformats.org/wordprocessingml/2006/main" xmlns:w14="http://schemas.microsoft.com/office/word/2010/wordml" xmlns:wpg="http://schemas.microsoft.com/office/word/2010/wordprocessingGroup" xmlns:wpi="http://schemas.microsoft.com/office/word/2010/wordprocessingInk" xmlns:wne="http://schemas.microsoft.com/office/word/2006/wordml" xmlns:wps="http://schemas.microsoft.com/office/word/2010/wordprocessingShape" mc:Ignorable="w14 wp14">
+<w:hdr xmlns:wpc="http://schemas.microsoft.com/office/word/2010/wordprocessingCanvas" xmlns:mc="http://schemas.openxmlformats.org/markup-compatibility/2006" xmlns:o="urn:schemas-microsoft-com:office:office" xmlns:r="http://schemas.openxmlformats.org/officeDocument/2006/relationships" xmlns:m="http://schemas.openxmlformats.org/officeDocument/2006/math" xmlns:v="urn:schemas-microsoft-com:vml" xmlns:wp14="http://schemas.microsoft.com/office/word/2010/wordprocessingDrawing" xmlns:wp="http://schemas.openxmlformats.org/drawingml/2006/wordprocessingDrawing" xmlns:w10="urn:schemas-microsoft-com:office:word" xmlns:w="http://schemas.openxmlformats.org/wordprocessingml/2006/main" xmlns:w14="http://schemas.microsoft.com/office/word/2010/wordml" xmlns:w15="http://schemas.microsoft.com/office/word/2012/wordml" xmlns:wpg="http://schemas.microsoft.com/office/word/2010/wordprocessingGroup" xmlns:wpi="http://schemas.microsoft.com/office/word/2010/wordprocessingInk" xmlns:wne="http://schemas.microsoft.com/office/word/2006/wordml" xmlns:wps="http://schemas.microsoft.com/office/word/2010/wordprocessingShape" mc:Ignorable="w14 w15 wp14">
   <w:p>
     <w:pPr>
       <w:pStyle w:val="Header"/>
@@ -22212,7 +21971,7 @@
 </file>
 
 <file path=word/numbering.xml><?xml version="1.0" encoding="utf-8"?>
-<w:numbering xmlns:wpc="http://schemas.microsoft.com/office/word/2010/wordprocessingCanvas" xmlns:mc="http://schemas.openxmlformats.org/markup-compatibility/2006" xmlns:o="urn:schemas-microsoft-com:office:office" xmlns:r="http://schemas.openxmlformats.org/officeDocument/2006/relationships" xmlns:m="http://schemas.openxmlformats.org/officeDocument/2006/math" xmlns:v="urn:schemas-microsoft-com:vml" xmlns:wp14="http://schemas.microsoft.com/office/word/2010/wordprocessingDrawing" xmlns:wp="http://schemas.openxmlformats.org/drawingml/2006/wordprocessingDrawing" xmlns:w10="urn:schemas-microsoft-com:office:word" xmlns:w="http://schemas.openxmlformats.org/wordprocessingml/2006/main" xmlns:w14="http://schemas.microsoft.com/office/word/2010/wordml" xmlns:wpg="http://schemas.microsoft.com/office/word/2010/wordprocessingGroup" xmlns:wpi="http://schemas.microsoft.com/office/word/2010/wordprocessingInk" xmlns:wne="http://schemas.microsoft.com/office/word/2006/wordml" xmlns:wps="http://schemas.microsoft.com/office/word/2010/wordprocessingShape" mc:Ignorable="w14 wp14">
+<w:numbering xmlns:wpc="http://schemas.microsoft.com/office/word/2010/wordprocessingCanvas" xmlns:mc="http://schemas.openxmlformats.org/markup-compatibility/2006" xmlns:o="urn:schemas-microsoft-com:office:office" xmlns:r="http://schemas.openxmlformats.org/officeDocument/2006/relationships" xmlns:m="http://schemas.openxmlformats.org/officeDocument/2006/math" xmlns:v="urn:schemas-microsoft-com:vml" xmlns:wp14="http://schemas.microsoft.com/office/word/2010/wordprocessingDrawing" xmlns:wp="http://schemas.openxmlformats.org/drawingml/2006/wordprocessingDrawing" xmlns:w10="urn:schemas-microsoft-com:office:word" xmlns:w="http://schemas.openxmlformats.org/wordprocessingml/2006/main" xmlns:w14="http://schemas.microsoft.com/office/word/2010/wordml" xmlns:w15="http://schemas.microsoft.com/office/word/2012/wordml" xmlns:wpg="http://schemas.microsoft.com/office/word/2010/wordprocessingGroup" xmlns:wpi="http://schemas.microsoft.com/office/word/2010/wordprocessingInk" xmlns:wne="http://schemas.microsoft.com/office/word/2006/wordml" xmlns:wps="http://schemas.microsoft.com/office/word/2010/wordprocessingShape" mc:Ignorable="w14 w15 wp14">
   <w:abstractNum w:abstractNumId="0">
     <w:nsid w:val="06621DD0"/>
     <w:multiLevelType w:val="multilevel"/>
@@ -23799,7 +23558,7 @@
 </file>
 
 <file path=word/styles.xml><?xml version="1.0" encoding="utf-8"?>
-<w:styles xmlns:mc="http://schemas.openxmlformats.org/markup-compatibility/2006" xmlns:r="http://schemas.openxmlformats.org/officeDocument/2006/relationships" xmlns:w="http://schemas.openxmlformats.org/wordprocessingml/2006/main" xmlns:w14="http://schemas.microsoft.com/office/word/2010/wordml" mc:Ignorable="w14">
+<w:styles xmlns:mc="http://schemas.openxmlformats.org/markup-compatibility/2006" xmlns:r="http://schemas.openxmlformats.org/officeDocument/2006/relationships" xmlns:w="http://schemas.openxmlformats.org/wordprocessingml/2006/main" xmlns:w14="http://schemas.microsoft.com/office/word/2010/wordml" xmlns:w15="http://schemas.microsoft.com/office/word/2012/wordml" mc:Ignorable="w14 w15">
   <w:docDefaults>
     <w:rPrDefault>
       <w:rPr>
@@ -23815,144 +23574,378 @@
       </w:pPr>
     </w:pPrDefault>
   </w:docDefaults>
-  <w:latentStyles w:defLockedState="0" w:defUIPriority="99" w:defSemiHidden="1" w:defUnhideWhenUsed="1" w:defQFormat="0" w:count="267">
-    <w:lsdException w:name="Normal" w:semiHidden="0" w:uiPriority="0" w:unhideWhenUsed="0" w:qFormat="1"/>
-    <w:lsdException w:name="heading 1" w:semiHidden="0" w:uiPriority="9" w:unhideWhenUsed="0" w:qFormat="1"/>
-    <w:lsdException w:name="heading 2" w:uiPriority="9" w:qFormat="1"/>
-    <w:lsdException w:name="heading 3" w:uiPriority="9" w:qFormat="1"/>
-    <w:lsdException w:name="heading 4" w:uiPriority="9" w:qFormat="1"/>
-    <w:lsdException w:name="heading 5" w:uiPriority="9" w:qFormat="1"/>
-    <w:lsdException w:name="heading 6" w:uiPriority="9" w:qFormat="1"/>
-    <w:lsdException w:name="heading 7" w:uiPriority="9" w:qFormat="1"/>
-    <w:lsdException w:name="heading 8" w:uiPriority="9" w:qFormat="1"/>
-    <w:lsdException w:name="heading 9" w:uiPriority="9" w:qFormat="1"/>
-    <w:lsdException w:name="toc 1" w:uiPriority="39"/>
-    <w:lsdException w:name="toc 2" w:uiPriority="39"/>
-    <w:lsdException w:name="toc 3" w:uiPriority="39"/>
-    <w:lsdException w:name="toc 4" w:uiPriority="39"/>
-    <w:lsdException w:name="toc 5" w:uiPriority="39"/>
-    <w:lsdException w:name="toc 6" w:uiPriority="39"/>
-    <w:lsdException w:name="toc 7" w:uiPriority="39"/>
-    <w:lsdException w:name="toc 8" w:uiPriority="39"/>
-    <w:lsdException w:name="toc 9" w:uiPriority="39"/>
-    <w:lsdException w:name="caption" w:uiPriority="35" w:qFormat="1"/>
-    <w:lsdException w:name="Title" w:semiHidden="0" w:uiPriority="10" w:unhideWhenUsed="0" w:qFormat="1"/>
-    <w:lsdException w:name="Default Paragraph Font" w:uiPriority="1"/>
-    <w:lsdException w:name="Subtitle" w:semiHidden="0" w:uiPriority="11" w:unhideWhenUsed="0" w:qFormat="1"/>
-    <w:lsdException w:name="Strong" w:semiHidden="0" w:uiPriority="22" w:unhideWhenUsed="0" w:qFormat="1"/>
-    <w:lsdException w:name="Emphasis" w:semiHidden="0" w:uiPriority="20" w:unhideWhenUsed="0" w:qFormat="1"/>
-    <w:lsdException w:name="Table Grid" w:semiHidden="0" w:uiPriority="0" w:unhideWhenUsed="0"/>
-    <w:lsdException w:name="Placeholder Text" w:unhideWhenUsed="0"/>
-    <w:lsdException w:name="No Spacing" w:semiHidden="0" w:uiPriority="1" w:unhideWhenUsed="0" w:qFormat="1"/>
-    <w:lsdException w:name="Light Shading" w:semiHidden="0" w:uiPriority="60" w:unhideWhenUsed="0"/>
-    <w:lsdException w:name="Light List" w:semiHidden="0" w:uiPriority="61" w:unhideWhenUsed="0"/>
-    <w:lsdException w:name="Light Grid" w:semiHidden="0" w:uiPriority="62" w:unhideWhenUsed="0"/>
-    <w:lsdException w:name="Medium Shading 1" w:semiHidden="0" w:uiPriority="63" w:unhideWhenUsed="0"/>
-    <w:lsdException w:name="Medium Shading 2" w:semiHidden="0" w:uiPriority="64" w:unhideWhenUsed="0"/>
-    <w:lsdException w:name="Medium List 1" w:semiHidden="0" w:uiPriority="65" w:unhideWhenUsed="0"/>
-    <w:lsdException w:name="Medium List 2" w:semiHidden="0" w:uiPriority="66" w:unhideWhenUsed="0"/>
-    <w:lsdException w:name="Medium Grid 1" w:semiHidden="0" w:uiPriority="67" w:unhideWhenUsed="0"/>
-    <w:lsdException w:name="Medium Grid 2" w:semiHidden="0" w:uiPriority="68" w:unhideWhenUsed="0"/>
-    <w:lsdException w:name="Medium Grid 3" w:semiHidden="0" w:uiPriority="69" w:unhideWhenUsed="0"/>
-    <w:lsdException w:name="Dark List" w:semiHidden="0" w:uiPriority="70" w:unhideWhenUsed="0"/>
-    <w:lsdException w:name="Colorful Shading" w:semiHidden="0" w:uiPriority="71" w:unhideWhenUsed="0"/>
-    <w:lsdException w:name="Colorful List" w:semiHidden="0" w:uiPriority="72" w:unhideWhenUsed="0"/>
-    <w:lsdException w:name="Colorful Grid" w:semiHidden="0" w:uiPriority="73" w:unhideWhenUsed="0"/>
-    <w:lsdException w:name="Light Shading Accent 1" w:semiHidden="0" w:uiPriority="60" w:unhideWhenUsed="0"/>
-    <w:lsdException w:name="Light List Accent 1" w:semiHidden="0" w:uiPriority="61" w:unhideWhenUsed="0"/>
-    <w:lsdException w:name="Light Grid Accent 1" w:semiHidden="0" w:uiPriority="62" w:unhideWhenUsed="0"/>
-    <w:lsdException w:name="Medium Shading 1 Accent 1" w:semiHidden="0" w:uiPriority="63" w:unhideWhenUsed="0"/>
-    <w:lsdException w:name="Medium Shading 2 Accent 1" w:semiHidden="0" w:uiPriority="64" w:unhideWhenUsed="0"/>
-    <w:lsdException w:name="Medium List 1 Accent 1" w:semiHidden="0" w:uiPriority="65" w:unhideWhenUsed="0"/>
-    <w:lsdException w:name="Revision" w:unhideWhenUsed="0"/>
-    <w:lsdException w:name="List Paragraph" w:semiHidden="0" w:uiPriority="34" w:unhideWhenUsed="0" w:qFormat="1"/>
-    <w:lsdException w:name="Quote" w:semiHidden="0" w:uiPriority="29" w:unhideWhenUsed="0" w:qFormat="1"/>
-    <w:lsdException w:name="Intense Quote" w:semiHidden="0" w:uiPriority="30" w:unhideWhenUsed="0" w:qFormat="1"/>
-    <w:lsdException w:name="Medium List 2 Accent 1" w:semiHidden="0" w:uiPriority="66" w:unhideWhenUsed="0"/>
-    <w:lsdException w:name="Medium Grid 1 Accent 1" w:semiHidden="0" w:uiPriority="67" w:unhideWhenUsed="0"/>
-    <w:lsdException w:name="Medium Grid 2 Accent 1" w:semiHidden="0" w:uiPriority="68" w:unhideWhenUsed="0"/>
-    <w:lsdException w:name="Medium Grid 3 Accent 1" w:semiHidden="0" w:uiPriority="69" w:unhideWhenUsed="0"/>
-    <w:lsdException w:name="Dark List Accent 1" w:semiHidden="0" w:uiPriority="70" w:unhideWhenUsed="0"/>
-    <w:lsdException w:name="Colorful Shading Accent 1" w:semiHidden="0" w:uiPriority="71" w:unhideWhenUsed="0"/>
-    <w:lsdException w:name="Colorful List Accent 1" w:semiHidden="0" w:uiPriority="72" w:unhideWhenUsed="0"/>
-    <w:lsdException w:name="Colorful Grid Accent 1" w:semiHidden="0" w:uiPriority="73" w:unhideWhenUsed="0"/>
-    <w:lsdException w:name="Light Shading Accent 2" w:semiHidden="0" w:uiPriority="60" w:unhideWhenUsed="0"/>
-    <w:lsdException w:name="Light List Accent 2" w:semiHidden="0" w:uiPriority="61" w:unhideWhenUsed="0"/>
-    <w:lsdException w:name="Light Grid Accent 2" w:semiHidden="0" w:uiPriority="62" w:unhideWhenUsed="0"/>
-    <w:lsdException w:name="Medium Shading 1 Accent 2" w:semiHidden="0" w:uiPriority="63" w:unhideWhenUsed="0"/>
-    <w:lsdException w:name="Medium Shading 2 Accent 2" w:semiHidden="0" w:uiPriority="64" w:unhideWhenUsed="0"/>
-    <w:lsdException w:name="Medium List 1 Accent 2" w:semiHidden="0" w:uiPriority="65" w:unhideWhenUsed="0"/>
-    <w:lsdException w:name="Medium List 2 Accent 2" w:semiHidden="0" w:uiPriority="66" w:unhideWhenUsed="0"/>
-    <w:lsdException w:name="Medium Grid 1 Accent 2" w:semiHidden="0" w:uiPriority="67" w:unhideWhenUsed="0"/>
-    <w:lsdException w:name="Medium Grid 2 Accent 2" w:semiHidden="0" w:uiPriority="68" w:unhideWhenUsed="0"/>
-    <w:lsdException w:name="Medium Grid 3 Accent 2" w:semiHidden="0" w:uiPriority="69" w:unhideWhenUsed="0"/>
-    <w:lsdException w:name="Dark List Accent 2" w:semiHidden="0" w:uiPriority="70" w:unhideWhenUsed="0"/>
-    <w:lsdException w:name="Colorful Shading Accent 2" w:semiHidden="0" w:uiPriority="71" w:unhideWhenUsed="0"/>
-    <w:lsdException w:name="Colorful List Accent 2" w:semiHidden="0" w:uiPriority="72" w:unhideWhenUsed="0"/>
-    <w:lsdException w:name="Colorful Grid Accent 2" w:semiHidden="0" w:uiPriority="73" w:unhideWhenUsed="0"/>
-    <w:lsdException w:name="Light Shading Accent 3" w:semiHidden="0" w:uiPriority="60" w:unhideWhenUsed="0"/>
-    <w:lsdException w:name="Light List Accent 3" w:semiHidden="0" w:uiPriority="61" w:unhideWhenUsed="0"/>
-    <w:lsdException w:name="Light Grid Accent 3" w:semiHidden="0" w:uiPriority="62" w:unhideWhenUsed="0"/>
-    <w:lsdException w:name="Medium Shading 1 Accent 3" w:semiHidden="0" w:uiPriority="63" w:unhideWhenUsed="0"/>
-    <w:lsdException w:name="Medium Shading 2 Accent 3" w:semiHidden="0" w:uiPriority="64" w:unhideWhenUsed="0"/>
-    <w:lsdException w:name="Medium List 1 Accent 3" w:semiHidden="0" w:uiPriority="65" w:unhideWhenUsed="0"/>
-    <w:lsdException w:name="Medium List 2 Accent 3" w:semiHidden="0" w:uiPriority="66" w:unhideWhenUsed="0"/>
-    <w:lsdException w:name="Medium Grid 1 Accent 3" w:semiHidden="0" w:uiPriority="67" w:unhideWhenUsed="0"/>
-    <w:lsdException w:name="Medium Grid 2 Accent 3" w:semiHidden="0" w:uiPriority="68" w:unhideWhenUsed="0"/>
-    <w:lsdException w:name="Medium Grid 3 Accent 3" w:semiHidden="0" w:uiPriority="69" w:unhideWhenUsed="0"/>
-    <w:lsdException w:name="Dark List Accent 3" w:semiHidden="0" w:uiPriority="70" w:unhideWhenUsed="0"/>
-    <w:lsdException w:name="Colorful Shading Accent 3" w:semiHidden="0" w:uiPriority="71" w:unhideWhenUsed="0"/>
-    <w:lsdException w:name="Colorful List Accent 3" w:semiHidden="0" w:uiPriority="72" w:unhideWhenUsed="0"/>
-    <w:lsdException w:name="Colorful Grid Accent 3" w:semiHidden="0" w:uiPriority="73" w:unhideWhenUsed="0"/>
-    <w:lsdException w:name="Light Shading Accent 4" w:semiHidden="0" w:uiPriority="60" w:unhideWhenUsed="0"/>
-    <w:lsdException w:name="Light List Accent 4" w:semiHidden="0" w:uiPriority="61" w:unhideWhenUsed="0"/>
-    <w:lsdException w:name="Light Grid Accent 4" w:semiHidden="0" w:uiPriority="62" w:unhideWhenUsed="0"/>
-    <w:lsdException w:name="Medium Shading 1 Accent 4" w:semiHidden="0" w:uiPriority="63" w:unhideWhenUsed="0"/>
-    <w:lsdException w:name="Medium Shading 2 Accent 4" w:semiHidden="0" w:uiPriority="64" w:unhideWhenUsed="0"/>
-    <w:lsdException w:name="Medium List 1 Accent 4" w:semiHidden="0" w:uiPriority="65" w:unhideWhenUsed="0"/>
-    <w:lsdException w:name="Medium List 2 Accent 4" w:semiHidden="0" w:uiPriority="66" w:unhideWhenUsed="0"/>
-    <w:lsdException w:name="Medium Grid 1 Accent 4" w:semiHidden="0" w:uiPriority="67" w:unhideWhenUsed="0"/>
-    <w:lsdException w:name="Medium Grid 2 Accent 4" w:semiHidden="0" w:uiPriority="68" w:unhideWhenUsed="0"/>
-    <w:lsdException w:name="Medium Grid 3 Accent 4" w:semiHidden="0" w:uiPriority="69" w:unhideWhenUsed="0"/>
-    <w:lsdException w:name="Dark List Accent 4" w:semiHidden="0" w:uiPriority="70" w:unhideWhenUsed="0"/>
-    <w:lsdException w:name="Colorful Shading Accent 4" w:semiHidden="0" w:uiPriority="71" w:unhideWhenUsed="0"/>
-    <w:lsdException w:name="Colorful List Accent 4" w:semiHidden="0" w:uiPriority="72" w:unhideWhenUsed="0"/>
-    <w:lsdException w:name="Colorful Grid Accent 4" w:semiHidden="0" w:uiPriority="73" w:unhideWhenUsed="0"/>
-    <w:lsdException w:name="Light Shading Accent 5" w:semiHidden="0" w:uiPriority="60" w:unhideWhenUsed="0"/>
-    <w:lsdException w:name="Light List Accent 5" w:semiHidden="0" w:uiPriority="61" w:unhideWhenUsed="0"/>
-    <w:lsdException w:name="Light Grid Accent 5" w:semiHidden="0" w:uiPriority="62" w:unhideWhenUsed="0"/>
-    <w:lsdException w:name="Medium Shading 1 Accent 5" w:semiHidden="0" w:uiPriority="63" w:unhideWhenUsed="0"/>
-    <w:lsdException w:name="Medium Shading 2 Accent 5" w:semiHidden="0" w:uiPriority="64" w:unhideWhenUsed="0"/>
-    <w:lsdException w:name="Medium List 1 Accent 5" w:semiHidden="0" w:uiPriority="65" w:unhideWhenUsed="0"/>
-    <w:lsdException w:name="Medium List 2 Accent 5" w:semiHidden="0" w:uiPriority="66" w:unhideWhenUsed="0"/>
-    <w:lsdException w:name="Medium Grid 1 Accent 5" w:semiHidden="0" w:uiPriority="67" w:unhideWhenUsed="0"/>
-    <w:lsdException w:name="Medium Grid 2 Accent 5" w:semiHidden="0" w:uiPriority="68" w:unhideWhenUsed="0"/>
-    <w:lsdException w:name="Medium Grid 3 Accent 5" w:semiHidden="0" w:uiPriority="69" w:unhideWhenUsed="0"/>
-    <w:lsdException w:name="Dark List Accent 5" w:semiHidden="0" w:uiPriority="70" w:unhideWhenUsed="0"/>
-    <w:lsdException w:name="Colorful Shading Accent 5" w:semiHidden="0" w:uiPriority="71" w:unhideWhenUsed="0"/>
-    <w:lsdException w:name="Colorful List Accent 5" w:semiHidden="0" w:uiPriority="72" w:unhideWhenUsed="0"/>
-    <w:lsdException w:name="Colorful Grid Accent 5" w:semiHidden="0" w:uiPriority="73" w:unhideWhenUsed="0"/>
-    <w:lsdException w:name="Light Shading Accent 6" w:semiHidden="0" w:uiPriority="60" w:unhideWhenUsed="0"/>
-    <w:lsdException w:name="Light List Accent 6" w:semiHidden="0" w:uiPriority="61" w:unhideWhenUsed="0"/>
-    <w:lsdException w:name="Light Grid Accent 6" w:semiHidden="0" w:uiPriority="62" w:unhideWhenUsed="0"/>
-    <w:lsdException w:name="Medium Shading 1 Accent 6" w:semiHidden="0" w:uiPriority="63" w:unhideWhenUsed="0"/>
-    <w:lsdException w:name="Medium Shading 2 Accent 6" w:semiHidden="0" w:uiPriority="64" w:unhideWhenUsed="0"/>
-    <w:lsdException w:name="Medium List 1 Accent 6" w:semiHidden="0" w:uiPriority="65" w:unhideWhenUsed="0"/>
-    <w:lsdException w:name="Medium List 2 Accent 6" w:semiHidden="0" w:uiPriority="66" w:unhideWhenUsed="0"/>
-    <w:lsdException w:name="Medium Grid 1 Accent 6" w:semiHidden="0" w:uiPriority="67" w:unhideWhenUsed="0"/>
-    <w:lsdException w:name="Medium Grid 2 Accent 6" w:semiHidden="0" w:uiPriority="68" w:unhideWhenUsed="0"/>
-    <w:lsdException w:name="Medium Grid 3 Accent 6" w:semiHidden="0" w:uiPriority="69" w:unhideWhenUsed="0"/>
-    <w:lsdException w:name="Dark List Accent 6" w:semiHidden="0" w:uiPriority="70" w:unhideWhenUsed="0"/>
-    <w:lsdException w:name="Colorful Shading Accent 6" w:semiHidden="0" w:uiPriority="71" w:unhideWhenUsed="0"/>
-    <w:lsdException w:name="Colorful List Accent 6" w:semiHidden="0" w:uiPriority="72" w:unhideWhenUsed="0"/>
-    <w:lsdException w:name="Colorful Grid Accent 6" w:semiHidden="0" w:uiPriority="73" w:unhideWhenUsed="0"/>
-    <w:lsdException w:name="Subtle Emphasis" w:semiHidden="0" w:uiPriority="19" w:unhideWhenUsed="0" w:qFormat="1"/>
-    <w:lsdException w:name="Intense Emphasis" w:semiHidden="0" w:uiPriority="21" w:unhideWhenUsed="0" w:qFormat="1"/>
-    <w:lsdException w:name="Subtle Reference" w:semiHidden="0" w:uiPriority="31" w:unhideWhenUsed="0" w:qFormat="1"/>
-    <w:lsdException w:name="Intense Reference" w:semiHidden="0" w:uiPriority="32" w:unhideWhenUsed="0" w:qFormat="1"/>
-    <w:lsdException w:name="Book Title" w:semiHidden="0" w:uiPriority="33" w:unhideWhenUsed="0" w:qFormat="1"/>
-    <w:lsdException w:name="Bibliography" w:uiPriority="37"/>
-    <w:lsdException w:name="TOC Heading" w:uiPriority="39" w:qFormat="1"/>
+  <w:latentStyles w:defLockedState="0" w:defUIPriority="99" w:defSemiHidden="0" w:defUnhideWhenUsed="0" w:defQFormat="0" w:count="371">
+    <w:lsdException w:name="Normal" w:uiPriority="0" w:qFormat="1"/>
+    <w:lsdException w:name="heading 1" w:uiPriority="9" w:qFormat="1"/>
+    <w:lsdException w:name="heading 2" w:semiHidden="1" w:uiPriority="9" w:unhideWhenUsed="1" w:qFormat="1"/>
+    <w:lsdException w:name="heading 3" w:semiHidden="1" w:uiPriority="9" w:unhideWhenUsed="1" w:qFormat="1"/>
+    <w:lsdException w:name="heading 4" w:semiHidden="1" w:uiPriority="9" w:unhideWhenUsed="1" w:qFormat="1"/>
+    <w:lsdException w:name="heading 5" w:semiHidden="1" w:uiPriority="9" w:unhideWhenUsed="1" w:qFormat="1"/>
+    <w:lsdException w:name="heading 6" w:semiHidden="1" w:uiPriority="9" w:unhideWhenUsed="1" w:qFormat="1"/>
+    <w:lsdException w:name="heading 7" w:semiHidden="1" w:uiPriority="9" w:unhideWhenUsed="1" w:qFormat="1"/>
+    <w:lsdException w:name="heading 8" w:semiHidden="1" w:uiPriority="9" w:unhideWhenUsed="1" w:qFormat="1"/>
+    <w:lsdException w:name="heading 9" w:semiHidden="1" w:uiPriority="9" w:unhideWhenUsed="1" w:qFormat="1"/>
+    <w:lsdException w:name="index 1" w:semiHidden="1" w:unhideWhenUsed="1"/>
+    <w:lsdException w:name="index 2" w:semiHidden="1" w:unhideWhenUsed="1"/>
+    <w:lsdException w:name="index 3" w:semiHidden="1" w:unhideWhenUsed="1"/>
+    <w:lsdException w:name="index 4" w:semiHidden="1" w:unhideWhenUsed="1"/>
+    <w:lsdException w:name="index 5" w:semiHidden="1" w:unhideWhenUsed="1"/>
+    <w:lsdException w:name="index 6" w:semiHidden="1" w:unhideWhenUsed="1"/>
+    <w:lsdException w:name="index 7" w:semiHidden="1" w:unhideWhenUsed="1"/>
+    <w:lsdException w:name="index 8" w:semiHidden="1" w:unhideWhenUsed="1"/>
+    <w:lsdException w:name="index 9" w:semiHidden="1" w:unhideWhenUsed="1"/>
+    <w:lsdException w:name="toc 1" w:semiHidden="1" w:uiPriority="39" w:unhideWhenUsed="1"/>
+    <w:lsdException w:name="toc 2" w:semiHidden="1" w:uiPriority="39" w:unhideWhenUsed="1"/>
+    <w:lsdException w:name="toc 3" w:semiHidden="1" w:uiPriority="39" w:unhideWhenUsed="1"/>
+    <w:lsdException w:name="toc 4" w:semiHidden="1" w:uiPriority="39" w:unhideWhenUsed="1"/>
+    <w:lsdException w:name="toc 5" w:semiHidden="1" w:uiPriority="39" w:unhideWhenUsed="1"/>
+    <w:lsdException w:name="toc 6" w:semiHidden="1" w:uiPriority="39" w:unhideWhenUsed="1"/>
+    <w:lsdException w:name="toc 7" w:semiHidden="1" w:uiPriority="39" w:unhideWhenUsed="1"/>
+    <w:lsdException w:name="toc 8" w:semiHidden="1" w:uiPriority="39" w:unhideWhenUsed="1"/>
+    <w:lsdException w:name="toc 9" w:semiHidden="1" w:uiPriority="39" w:unhideWhenUsed="1"/>
+    <w:lsdException w:name="Normal Indent" w:semiHidden="1" w:unhideWhenUsed="1"/>
+    <w:lsdException w:name="footnote text" w:semiHidden="1" w:unhideWhenUsed="1"/>
+    <w:lsdException w:name="annotation text" w:semiHidden="1" w:unhideWhenUsed="1"/>
+    <w:lsdException w:name="header" w:semiHidden="1" w:unhideWhenUsed="1"/>
+    <w:lsdException w:name="footer" w:semiHidden="1" w:unhideWhenUsed="1"/>
+    <w:lsdException w:name="index heading" w:semiHidden="1" w:unhideWhenUsed="1"/>
+    <w:lsdException w:name="caption" w:semiHidden="1" w:uiPriority="35" w:unhideWhenUsed="1" w:qFormat="1"/>
+    <w:lsdException w:name="table of figures" w:semiHidden="1" w:unhideWhenUsed="1"/>
+    <w:lsdException w:name="envelope address" w:semiHidden="1" w:unhideWhenUsed="1"/>
+    <w:lsdException w:name="envelope return" w:semiHidden="1" w:unhideWhenUsed="1"/>
+    <w:lsdException w:name="footnote reference" w:semiHidden="1" w:unhideWhenUsed="1"/>
+    <w:lsdException w:name="annotation reference" w:semiHidden="1" w:unhideWhenUsed="1"/>
+    <w:lsdException w:name="line number" w:semiHidden="1" w:unhideWhenUsed="1"/>
+    <w:lsdException w:name="page number" w:semiHidden="1" w:unhideWhenUsed="1"/>
+    <w:lsdException w:name="endnote reference" w:semiHidden="1" w:unhideWhenUsed="1"/>
+    <w:lsdException w:name="endnote text" w:semiHidden="1" w:unhideWhenUsed="1"/>
+    <w:lsdException w:name="table of authorities" w:semiHidden="1" w:unhideWhenUsed="1"/>
+    <w:lsdException w:name="macro" w:semiHidden="1" w:unhideWhenUsed="1"/>
+    <w:lsdException w:name="toa heading" w:semiHidden="1" w:unhideWhenUsed="1"/>
+    <w:lsdException w:name="List" w:semiHidden="1" w:unhideWhenUsed="1"/>
+    <w:lsdException w:name="List Bullet" w:semiHidden="1" w:unhideWhenUsed="1"/>
+    <w:lsdException w:name="List Number" w:semiHidden="1" w:unhideWhenUsed="1"/>
+    <w:lsdException w:name="List 2" w:semiHidden="1" w:unhideWhenUsed="1"/>
+    <w:lsdException w:name="List 3" w:semiHidden="1" w:unhideWhenUsed="1"/>
+    <w:lsdException w:name="List 4" w:semiHidden="1" w:unhideWhenUsed="1"/>
+    <w:lsdException w:name="List 5" w:semiHidden="1" w:unhideWhenUsed="1"/>
+    <w:lsdException w:name="List Bullet 2" w:semiHidden="1" w:unhideWhenUsed="1"/>
+    <w:lsdException w:name="List Bullet 3" w:semiHidden="1" w:unhideWhenUsed="1"/>
+    <w:lsdException w:name="List Bullet 4" w:semiHidden="1" w:unhideWhenUsed="1"/>
+    <w:lsdException w:name="List Bullet 5" w:semiHidden="1" w:unhideWhenUsed="1"/>
+    <w:lsdException w:name="List Number 2" w:semiHidden="1" w:unhideWhenUsed="1"/>
+    <w:lsdException w:name="List Number 3" w:semiHidden="1" w:unhideWhenUsed="1"/>
+    <w:lsdException w:name="List Number 4" w:semiHidden="1" w:unhideWhenUsed="1"/>
+    <w:lsdException w:name="List Number 5" w:semiHidden="1" w:unhideWhenUsed="1"/>
+    <w:lsdException w:name="Title" w:uiPriority="10" w:qFormat="1"/>
+    <w:lsdException w:name="Closing" w:semiHidden="1" w:unhideWhenUsed="1"/>
+    <w:lsdException w:name="Signature" w:semiHidden="1" w:unhideWhenUsed="1"/>
+    <w:lsdException w:name="Default Paragraph Font" w:semiHidden="1" w:uiPriority="1" w:unhideWhenUsed="1"/>
+    <w:lsdException w:name="Body Text" w:semiHidden="1" w:unhideWhenUsed="1"/>
+    <w:lsdException w:name="Body Text Indent" w:semiHidden="1" w:unhideWhenUsed="1"/>
+    <w:lsdException w:name="List Continue" w:semiHidden="1" w:unhideWhenUsed="1"/>
+    <w:lsdException w:name="List Continue 2" w:semiHidden="1" w:unhideWhenUsed="1"/>
+    <w:lsdException w:name="List Continue 3" w:semiHidden="1" w:unhideWhenUsed="1"/>
+    <w:lsdException w:name="List Continue 4" w:semiHidden="1" w:unhideWhenUsed="1"/>
+    <w:lsdException w:name="List Continue 5" w:semiHidden="1" w:unhideWhenUsed="1"/>
+    <w:lsdException w:name="Message Header" w:semiHidden="1" w:unhideWhenUsed="1"/>
+    <w:lsdException w:name="Subtitle" w:uiPriority="11" w:qFormat="1"/>
+    <w:lsdException w:name="Salutation" w:semiHidden="1" w:unhideWhenUsed="1"/>
+    <w:lsdException w:name="Date" w:semiHidden="1" w:unhideWhenUsed="1"/>
+    <w:lsdException w:name="Body Text First Indent" w:semiHidden="1" w:unhideWhenUsed="1"/>
+    <w:lsdException w:name="Body Text First Indent 2" w:semiHidden="1" w:unhideWhenUsed="1"/>
+    <w:lsdException w:name="Note Heading" w:semiHidden="1" w:unhideWhenUsed="1"/>
+    <w:lsdException w:name="Body Text 2" w:semiHidden="1" w:unhideWhenUsed="1"/>
+    <w:lsdException w:name="Body Text 3" w:semiHidden="1" w:unhideWhenUsed="1"/>
+    <w:lsdException w:name="Body Text Indent 2" w:semiHidden="1" w:unhideWhenUsed="1"/>
+    <w:lsdException w:name="Body Text Indent 3" w:semiHidden="1" w:unhideWhenUsed="1"/>
+    <w:lsdException w:name="Block Text" w:semiHidden="1" w:unhideWhenUsed="1"/>
+    <w:lsdException w:name="Hyperlink" w:semiHidden="1" w:unhideWhenUsed="1"/>
+    <w:lsdException w:name="FollowedHyperlink" w:semiHidden="1" w:unhideWhenUsed="1"/>
+    <w:lsdException w:name="Strong" w:uiPriority="22" w:qFormat="1"/>
+    <w:lsdException w:name="Emphasis" w:uiPriority="20" w:qFormat="1"/>
+    <w:lsdException w:name="Document Map" w:semiHidden="1" w:unhideWhenUsed="1"/>
+    <w:lsdException w:name="Plain Text" w:semiHidden="1" w:unhideWhenUsed="1"/>
+    <w:lsdException w:name="E-mail Signature" w:semiHidden="1" w:unhideWhenUsed="1"/>
+    <w:lsdException w:name="HTML Top of Form" w:semiHidden="1" w:unhideWhenUsed="1"/>
+    <w:lsdException w:name="HTML Bottom of Form" w:semiHidden="1" w:unhideWhenUsed="1"/>
+    <w:lsdException w:name="Normal (Web)" w:semiHidden="1" w:unhideWhenUsed="1"/>
+    <w:lsdException w:name="HTML Acronym" w:semiHidden="1" w:unhideWhenUsed="1"/>
+    <w:lsdException w:name="HTML Address" w:semiHidden="1" w:unhideWhenUsed="1"/>
+    <w:lsdException w:name="HTML Cite" w:semiHidden="1" w:unhideWhenUsed="1"/>
+    <w:lsdException w:name="HTML Code" w:semiHidden="1" w:unhideWhenUsed="1"/>
+    <w:lsdException w:name="HTML Definition" w:semiHidden="1" w:unhideWhenUsed="1"/>
+    <w:lsdException w:name="HTML Keyboard" w:semiHidden="1" w:unhideWhenUsed="1"/>
+    <w:lsdException w:name="HTML Preformatted" w:semiHidden="1" w:unhideWhenUsed="1"/>
+    <w:lsdException w:name="HTML Sample" w:semiHidden="1" w:unhideWhenUsed="1"/>
+    <w:lsdException w:name="HTML Typewriter" w:semiHidden="1" w:unhideWhenUsed="1"/>
+    <w:lsdException w:name="HTML Variable" w:semiHidden="1" w:unhideWhenUsed="1"/>
+    <w:lsdException w:name="Normal Table" w:semiHidden="1" w:unhideWhenUsed="1"/>
+    <w:lsdException w:name="annotation subject" w:semiHidden="1" w:unhideWhenUsed="1"/>
+    <w:lsdException w:name="No List" w:semiHidden="1" w:unhideWhenUsed="1"/>
+    <w:lsdException w:name="Outline List 1" w:semiHidden="1" w:unhideWhenUsed="1"/>
+    <w:lsdException w:name="Outline List 2" w:semiHidden="1" w:unhideWhenUsed="1"/>
+    <w:lsdException w:name="Outline List 3" w:semiHidden="1" w:unhideWhenUsed="1"/>
+    <w:lsdException w:name="Table Simple 1" w:semiHidden="1" w:unhideWhenUsed="1"/>
+    <w:lsdException w:name="Table Simple 2" w:semiHidden="1" w:unhideWhenUsed="1"/>
+    <w:lsdException w:name="Table Simple 3" w:semiHidden="1" w:unhideWhenUsed="1"/>
+    <w:lsdException w:name="Table Classic 1" w:semiHidden="1" w:unhideWhenUsed="1"/>
+    <w:lsdException w:name="Table Classic 2" w:semiHidden="1" w:unhideWhenUsed="1"/>
+    <w:lsdException w:name="Table Classic 3" w:semiHidden="1" w:unhideWhenUsed="1"/>
+    <w:lsdException w:name="Table Classic 4" w:semiHidden="1" w:unhideWhenUsed="1"/>
+    <w:lsdException w:name="Table Colorful 1" w:semiHidden="1" w:unhideWhenUsed="1"/>
+    <w:lsdException w:name="Table Colorful 2" w:semiHidden="1" w:unhideWhenUsed="1"/>
+    <w:lsdException w:name="Table Colorful 3" w:semiHidden="1" w:unhideWhenUsed="1"/>
+    <w:lsdException w:name="Table Columns 1" w:semiHidden="1" w:unhideWhenUsed="1"/>
+    <w:lsdException w:name="Table Columns 2" w:semiHidden="1" w:unhideWhenUsed="1"/>
+    <w:lsdException w:name="Table Columns 3" w:semiHidden="1" w:unhideWhenUsed="1"/>
+    <w:lsdException w:name="Table Columns 4" w:semiHidden="1" w:unhideWhenUsed="1"/>
+    <w:lsdException w:name="Table Columns 5" w:semiHidden="1" w:unhideWhenUsed="1"/>
+    <w:lsdException w:name="Table Grid 1" w:semiHidden="1" w:unhideWhenUsed="1"/>
+    <w:lsdException w:name="Table Grid 2" w:semiHidden="1" w:unhideWhenUsed="1"/>
+    <w:lsdException w:name="Table Grid 3" w:semiHidden="1" w:unhideWhenUsed="1"/>
+    <w:lsdException w:name="Table Grid 4" w:semiHidden="1" w:unhideWhenUsed="1"/>
+    <w:lsdException w:name="Table Grid 5" w:semiHidden="1" w:unhideWhenUsed="1"/>
+    <w:lsdException w:name="Table Grid 6" w:semiHidden="1" w:unhideWhenUsed="1"/>
+    <w:lsdException w:name="Table Grid 7" w:semiHidden="1" w:unhideWhenUsed="1"/>
+    <w:lsdException w:name="Table Grid 8" w:semiHidden="1" w:unhideWhenUsed="1"/>
+    <w:lsdException w:name="Table List 1" w:semiHidden="1" w:unhideWhenUsed="1"/>
+    <w:lsdException w:name="Table List 2" w:semiHidden="1" w:unhideWhenUsed="1"/>
+    <w:lsdException w:name="Table List 3" w:semiHidden="1" w:unhideWhenUsed="1"/>
+    <w:lsdException w:name="Table List 4" w:semiHidden="1" w:unhideWhenUsed="1"/>
+    <w:lsdException w:name="Table List 5" w:semiHidden="1" w:unhideWhenUsed="1"/>
+    <w:lsdException w:name="Table List 6" w:semiHidden="1" w:unhideWhenUsed="1"/>
+    <w:lsdException w:name="Table List 7" w:semiHidden="1" w:unhideWhenUsed="1"/>
+    <w:lsdException w:name="Table List 8" w:semiHidden="1" w:unhideWhenUsed="1"/>
+    <w:lsdException w:name="Table 3D effects 1" w:semiHidden="1" w:unhideWhenUsed="1"/>
+    <w:lsdException w:name="Table 3D effects 2" w:semiHidden="1" w:unhideWhenUsed="1"/>
+    <w:lsdException w:name="Table 3D effects 3" w:semiHidden="1" w:unhideWhenUsed="1"/>
+    <w:lsdException w:name="Table Contemporary" w:semiHidden="1" w:unhideWhenUsed="1"/>
+    <w:lsdException w:name="Table Elegant" w:semiHidden="1" w:unhideWhenUsed="1"/>
+    <w:lsdException w:name="Table Professional" w:semiHidden="1" w:unhideWhenUsed="1"/>
+    <w:lsdException w:name="Table Subtle 1" w:semiHidden="1" w:unhideWhenUsed="1"/>
+    <w:lsdException w:name="Table Subtle 2" w:semiHidden="1" w:unhideWhenUsed="1"/>
+    <w:lsdException w:name="Table Web 1" w:semiHidden="1" w:unhideWhenUsed="1"/>
+    <w:lsdException w:name="Table Web 2" w:semiHidden="1" w:unhideWhenUsed="1"/>
+    <w:lsdException w:name="Table Web 3" w:semiHidden="1" w:unhideWhenUsed="1"/>
+    <w:lsdException w:name="Balloon Text" w:semiHidden="1" w:unhideWhenUsed="1"/>
+    <w:lsdException w:name="Table Grid" w:uiPriority="0"/>
+    <w:lsdException w:name="Table Theme" w:semiHidden="1" w:unhideWhenUsed="1"/>
+    <w:lsdException w:name="Placeholder Text" w:semiHidden="1"/>
+    <w:lsdException w:name="No Spacing" w:uiPriority="1" w:qFormat="1"/>
+    <w:lsdException w:name="Light Shading" w:uiPriority="60"/>
+    <w:lsdException w:name="Light List" w:uiPriority="61"/>
+    <w:lsdException w:name="Light Grid" w:uiPriority="62"/>
+    <w:lsdException w:name="Medium Shading 1" w:uiPriority="63"/>
+    <w:lsdException w:name="Medium Shading 2" w:uiPriority="64"/>
+    <w:lsdException w:name="Medium List 1" w:uiPriority="65"/>
+    <w:lsdException w:name="Medium List 2" w:uiPriority="66"/>
+    <w:lsdException w:name="Medium Grid 1" w:uiPriority="67"/>
+    <w:lsdException w:name="Medium Grid 2" w:uiPriority="68"/>
+    <w:lsdException w:name="Medium Grid 3" w:uiPriority="69"/>
+    <w:lsdException w:name="Dark List" w:uiPriority="70"/>
+    <w:lsdException w:name="Colorful Shading" w:uiPriority="71"/>
+    <w:lsdException w:name="Colorful List" w:uiPriority="72"/>
+    <w:lsdException w:name="Colorful Grid" w:uiPriority="73"/>
+    <w:lsdException w:name="Light Shading Accent 1" w:uiPriority="60"/>
+    <w:lsdException w:name="Light List Accent 1" w:uiPriority="61"/>
+    <w:lsdException w:name="Light Grid Accent 1" w:uiPriority="62"/>
+    <w:lsdException w:name="Medium Shading 1 Accent 1" w:uiPriority="63"/>
+    <w:lsdException w:name="Medium Shading 2 Accent 1" w:uiPriority="64"/>
+    <w:lsdException w:name="Medium List 1 Accent 1" w:uiPriority="65"/>
+    <w:lsdException w:name="Revision" w:semiHidden="1"/>
+    <w:lsdException w:name="List Paragraph" w:uiPriority="34" w:qFormat="1"/>
+    <w:lsdException w:name="Quote" w:uiPriority="29" w:qFormat="1"/>
+    <w:lsdException w:name="Intense Quote" w:uiPriority="30" w:qFormat="1"/>
+    <w:lsdException w:name="Medium List 2 Accent 1" w:uiPriority="66"/>
+    <w:lsdException w:name="Medium Grid 1 Accent 1" w:uiPriority="67"/>
+    <w:lsdException w:name="Medium Grid 2 Accent 1" w:uiPriority="68"/>
+    <w:lsdException w:name="Medium Grid 3 Accent 1" w:uiPriority="69"/>
+    <w:lsdException w:name="Dark List Accent 1" w:uiPriority="70"/>
+    <w:lsdException w:name="Colorful Shading Accent 1" w:uiPriority="71"/>
+    <w:lsdException w:name="Colorful List Accent 1" w:uiPriority="72"/>
+    <w:lsdException w:name="Colorful Grid Accent 1" w:uiPriority="73"/>
+    <w:lsdException w:name="Light Shading Accent 2" w:uiPriority="60"/>
+    <w:lsdException w:name="Light List Accent 2" w:uiPriority="61"/>
+    <w:lsdException w:name="Light Grid Accent 2" w:uiPriority="62"/>
+    <w:lsdException w:name="Medium Shading 1 Accent 2" w:uiPriority="63"/>
+    <w:lsdException w:name="Medium Shading 2 Accent 2" w:uiPriority="64"/>
+    <w:lsdException w:name="Medium List 1 Accent 2" w:uiPriority="65"/>
+    <w:lsdException w:name="Medium List 2 Accent 2" w:uiPriority="66"/>
+    <w:lsdException w:name="Medium Grid 1 Accent 2" w:uiPriority="67"/>
+    <w:lsdException w:name="Medium Grid 2 Accent 2" w:uiPriority="68"/>
+    <w:lsdException w:name="Medium Grid 3 Accent 2" w:uiPriority="69"/>
+    <w:lsdException w:name="Dark List Accent 2" w:uiPriority="70"/>
+    <w:lsdException w:name="Colorful Shading Accent 2" w:uiPriority="71"/>
+    <w:lsdException w:name="Colorful List Accent 2" w:uiPriority="72"/>
+    <w:lsdException w:name="Colorful Grid Accent 2" w:uiPriority="73"/>
+    <w:lsdException w:name="Light Shading Accent 3" w:uiPriority="60"/>
+    <w:lsdException w:name="Light List Accent 3" w:uiPriority="61"/>
+    <w:lsdException w:name="Light Grid Accent 3" w:uiPriority="62"/>
+    <w:lsdException w:name="Medium Shading 1 Accent 3" w:uiPriority="63"/>
+    <w:lsdException w:name="Medium Shading 2 Accent 3" w:uiPriority="64"/>
+    <w:lsdException w:name="Medium List 1 Accent 3" w:uiPriority="65"/>
+    <w:lsdException w:name="Medium List 2 Accent 3" w:uiPriority="66"/>
+    <w:lsdException w:name="Medium Grid 1 Accent 3" w:uiPriority="67"/>
+    <w:lsdException w:name="Medium Grid 2 Accent 3" w:uiPriority="68"/>
+    <w:lsdException w:name="Medium Grid 3 Accent 3" w:uiPriority="69"/>
+    <w:lsdException w:name="Dark List Accent 3" w:uiPriority="70"/>
+    <w:lsdException w:name="Colorful Shading Accent 3" w:uiPriority="71"/>
+    <w:lsdException w:name="Colorful List Accent 3" w:uiPriority="72"/>
+    <w:lsdException w:name="Colorful Grid Accent 3" w:uiPriority="73"/>
+    <w:lsdException w:name="Light Shading Accent 4" w:uiPriority="60"/>
+    <w:lsdException w:name="Light List Accent 4" w:uiPriority="61"/>
+    <w:lsdException w:name="Light Grid Accent 4" w:uiPriority="62"/>
+    <w:lsdException w:name="Medium Shading 1 Accent 4" w:uiPriority="63"/>
+    <w:lsdException w:name="Medium Shading 2 Accent 4" w:uiPriority="64"/>
+    <w:lsdException w:name="Medium List 1 Accent 4" w:uiPriority="65"/>
+    <w:lsdException w:name="Medium List 2 Accent 4" w:uiPriority="66"/>
+    <w:lsdException w:name="Medium Grid 1 Accent 4" w:uiPriority="67"/>
+    <w:lsdException w:name="Medium Grid 2 Accent 4" w:uiPriority="68"/>
+    <w:lsdException w:name="Medium Grid 3 Accent 4" w:uiPriority="69"/>
+    <w:lsdException w:name="Dark List Accent 4" w:uiPriority="70"/>
+    <w:lsdException w:name="Colorful Shading Accent 4" w:uiPriority="71"/>
+    <w:lsdException w:name="Colorful List Accent 4" w:uiPriority="72"/>
+    <w:lsdException w:name="Colorful Grid Accent 4" w:uiPriority="73"/>
+    <w:lsdException w:name="Light Shading Accent 5" w:uiPriority="60"/>
+    <w:lsdException w:name="Light List Accent 5" w:uiPriority="61"/>
+    <w:lsdException w:name="Light Grid Accent 5" w:uiPriority="62"/>
+    <w:lsdException w:name="Medium Shading 1 Accent 5" w:uiPriority="63"/>
+    <w:lsdException w:name="Medium Shading 2 Accent 5" w:uiPriority="64"/>
+    <w:lsdException w:name="Medium List 1 Accent 5" w:uiPriority="65"/>
+    <w:lsdException w:name="Medium List 2 Accent 5" w:uiPriority="66"/>
+    <w:lsdException w:name="Medium Grid 1 Accent 5" w:uiPriority="67"/>
+    <w:lsdException w:name="Medium Grid 2 Accent 5" w:uiPriority="68"/>
+    <w:lsdException w:name="Medium Grid 3 Accent 5" w:uiPriority="69"/>
+    <w:lsdException w:name="Dark List Accent 5" w:uiPriority="70"/>
+    <w:lsdException w:name="Colorful Shading Accent 5" w:uiPriority="71"/>
+    <w:lsdException w:name="Colorful List Accent 5" w:uiPriority="72"/>
+    <w:lsdException w:name="Colorful Grid Accent 5" w:uiPriority="73"/>
+    <w:lsdException w:name="Light Shading Accent 6" w:uiPriority="60"/>
+    <w:lsdException w:name="Light List Accent 6" w:uiPriority="61"/>
+    <w:lsdException w:name="Light Grid Accent 6" w:uiPriority="62"/>
+    <w:lsdException w:name="Medium Shading 1 Accent 6" w:uiPriority="63"/>
+    <w:lsdException w:name="Medium Shading 2 Accent 6" w:uiPriority="64"/>
+    <w:lsdException w:name="Medium List 1 Accent 6" w:uiPriority="65"/>
+    <w:lsdException w:name="Medium List 2 Accent 6" w:uiPriority="66"/>
+    <w:lsdException w:name="Medium Grid 1 Accent 6" w:uiPriority="67"/>
+    <w:lsdException w:name="Medium Grid 2 Accent 6" w:uiPriority="68"/>
+    <w:lsdException w:name="Medium Grid 3 Accent 6" w:uiPriority="69"/>
+    <w:lsdException w:name="Dark List Accent 6" w:uiPriority="70"/>
+    <w:lsdException w:name="Colorful Shading Accent 6" w:uiPriority="71"/>
+    <w:lsdException w:name="Colorful List Accent 6" w:uiPriority="72"/>
+    <w:lsdException w:name="Colorful Grid Accent 6" w:uiPriority="73"/>
+    <w:lsdException w:name="Subtle Emphasis" w:uiPriority="19" w:qFormat="1"/>
+    <w:lsdException w:name="Intense Emphasis" w:uiPriority="21" w:qFormat="1"/>
+    <w:lsdException w:name="Subtle Reference" w:uiPriority="31" w:qFormat="1"/>
+    <w:lsdException w:name="Intense Reference" w:uiPriority="32" w:qFormat="1"/>
+    <w:lsdException w:name="Book Title" w:uiPriority="33" w:qFormat="1"/>
+    <w:lsdException w:name="Bibliography" w:semiHidden="1" w:uiPriority="37" w:unhideWhenUsed="1"/>
+    <w:lsdException w:name="TOC Heading" w:semiHidden="1" w:uiPriority="39" w:unhideWhenUsed="1" w:qFormat="1"/>
+    <w:lsdException w:name="Plain Table 1" w:uiPriority="41"/>
+    <w:lsdException w:name="Plain Table 2" w:uiPriority="42"/>
+    <w:lsdException w:name="Plain Table 3" w:uiPriority="43"/>
+    <w:lsdException w:name="Plain Table 4" w:uiPriority="44"/>
+    <w:lsdException w:name="Plain Table 5" w:uiPriority="45"/>
+    <w:lsdException w:name="Grid Table Light" w:uiPriority="40"/>
+    <w:lsdException w:name="Grid Table 1 Light" w:uiPriority="46"/>
+    <w:lsdException w:name="Grid Table 2" w:uiPriority="47"/>
+    <w:lsdException w:name="Grid Table 3" w:uiPriority="48"/>
+    <w:lsdException w:name="Grid Table 4" w:uiPriority="49"/>
+    <w:lsdException w:name="Grid Table 5 Dark" w:uiPriority="50"/>
+    <w:lsdException w:name="Grid Table 6 Colorful" w:uiPriority="51"/>
+    <w:lsdException w:name="Grid Table 7 Colorful" w:uiPriority="52"/>
+    <w:lsdException w:name="Grid Table 1 Light Accent 1" w:uiPriority="46"/>
+    <w:lsdException w:name="Grid Table 2 Accent 1" w:uiPriority="47"/>
+    <w:lsdException w:name="Grid Table 3 Accent 1" w:uiPriority="48"/>
+    <w:lsdException w:name="Grid Table 4 Accent 1" w:uiPriority="49"/>
+    <w:lsdException w:name="Grid Table 5 Dark Accent 1" w:uiPriority="50"/>
+    <w:lsdException w:name="Grid Table 6 Colorful Accent 1" w:uiPriority="51"/>
+    <w:lsdException w:name="Grid Table 7 Colorful Accent 1" w:uiPriority="52"/>
+    <w:lsdException w:name="Grid Table 1 Light Accent 2" w:uiPriority="46"/>
+    <w:lsdException w:name="Grid Table 2 Accent 2" w:uiPriority="47"/>
+    <w:lsdException w:name="Grid Table 3 Accent 2" w:uiPriority="48"/>
+    <w:lsdException w:name="Grid Table 4 Accent 2" w:uiPriority="49"/>
+    <w:lsdException w:name="Grid Table 5 Dark Accent 2" w:uiPriority="50"/>
+    <w:lsdException w:name="Grid Table 6 Colorful Accent 2" w:uiPriority="51"/>
+    <w:lsdException w:name="Grid Table 7 Colorful Accent 2" w:uiPriority="52"/>
+    <w:lsdException w:name="Grid Table 1 Light Accent 3" w:uiPriority="46"/>
+    <w:lsdException w:name="Grid Table 2 Accent 3" w:uiPriority="47"/>
+    <w:lsdException w:name="Grid Table 3 Accent 3" w:uiPriority="48"/>
+    <w:lsdException w:name="Grid Table 4 Accent 3" w:uiPriority="49"/>
+    <w:lsdException w:name="Grid Table 5 Dark Accent 3" w:uiPriority="50"/>
+    <w:lsdException w:name="Grid Table 6 Colorful Accent 3" w:uiPriority="51"/>
+    <w:lsdException w:name="Grid Table 7 Colorful Accent 3" w:uiPriority="52"/>
+    <w:lsdException w:name="Grid Table 1 Light Accent 4" w:uiPriority="46"/>
+    <w:lsdException w:name="Grid Table 2 Accent 4" w:uiPriority="47"/>
+    <w:lsdException w:name="Grid Table 3 Accent 4" w:uiPriority="48"/>
+    <w:lsdException w:name="Grid Table 4 Accent 4" w:uiPriority="49"/>
+    <w:lsdException w:name="Grid Table 5 Dark Accent 4" w:uiPriority="50"/>
+    <w:lsdException w:name="Grid Table 6 Colorful Accent 4" w:uiPriority="51"/>
+    <w:lsdException w:name="Grid Table 7 Colorful Accent 4" w:uiPriority="52"/>
+    <w:lsdException w:name="Grid Table 1 Light Accent 5" w:uiPriority="46"/>
+    <w:lsdException w:name="Grid Table 2 Accent 5" w:uiPriority="47"/>
+    <w:lsdException w:name="Grid Table 3 Accent 5" w:uiPriority="48"/>
+    <w:lsdException w:name="Grid Table 4 Accent 5" w:uiPriority="49"/>
+    <w:lsdException w:name="Grid Table 5 Dark Accent 5" w:uiPriority="50"/>
+    <w:lsdException w:name="Grid Table 6 Colorful Accent 5" w:uiPriority="51"/>
+    <w:lsdException w:name="Grid Table 7 Colorful Accent 5" w:uiPriority="52"/>
+    <w:lsdException w:name="Grid Table 1 Light Accent 6" w:uiPriority="46"/>
+    <w:lsdException w:name="Grid Table 2 Accent 6" w:uiPriority="47"/>
+    <w:lsdException w:name="Grid Table 3 Accent 6" w:uiPriority="48"/>
+    <w:lsdException w:name="Grid Table 4 Accent 6" w:uiPriority="49"/>
+    <w:lsdException w:name="Grid Table 5 Dark Accent 6" w:uiPriority="50"/>
+    <w:lsdException w:name="Grid Table 6 Colorful Accent 6" w:uiPriority="51"/>
+    <w:lsdException w:name="Grid Table 7 Colorful Accent 6" w:uiPriority="52"/>
+    <w:lsdException w:name="List Table 1 Light" w:uiPriority="46"/>
+    <w:lsdException w:name="List Table 2" w:uiPriority="47"/>
+    <w:lsdException w:name="List Table 3" w:uiPriority="48"/>
+    <w:lsdException w:name="List Table 4" w:uiPriority="49"/>
+    <w:lsdException w:name="List Table 5 Dark" w:uiPriority="50"/>
+    <w:lsdException w:name="List Table 6 Colorful" w:uiPriority="51"/>
+    <w:lsdException w:name="List Table 7 Colorful" w:uiPriority="52"/>
+    <w:lsdException w:name="List Table 1 Light Accent 1" w:uiPriority="46"/>
+    <w:lsdException w:name="List Table 2 Accent 1" w:uiPriority="47"/>
+    <w:lsdException w:name="List Table 3 Accent 1" w:uiPriority="48"/>
+    <w:lsdException w:name="List Table 4 Accent 1" w:uiPriority="49"/>
+    <w:lsdException w:name="List Table 5 Dark Accent 1" w:uiPriority="50"/>
+    <w:lsdException w:name="List Table 6 Colorful Accent 1" w:uiPriority="51"/>
+    <w:lsdException w:name="List Table 7 Colorful Accent 1" w:uiPriority="52"/>
+    <w:lsdException w:name="List Table 1 Light Accent 2" w:uiPriority="46"/>
+    <w:lsdException w:name="List Table 2 Accent 2" w:uiPriority="47"/>
+    <w:lsdException w:name="List Table 3 Accent 2" w:uiPriority="48"/>
+    <w:lsdException w:name="List Table 4 Accent 2" w:uiPriority="49"/>
+    <w:lsdException w:name="List Table 5 Dark Accent 2" w:uiPriority="50"/>
+    <w:lsdException w:name="List Table 6 Colorful Accent 2" w:uiPriority="51"/>
+    <w:lsdException w:name="List Table 7 Colorful Accent 2" w:uiPriority="52"/>
+    <w:lsdException w:name="List Table 1 Light Accent 3" w:uiPriority="46"/>
+    <w:lsdException w:name="List Table 2 Accent 3" w:uiPriority="47"/>
+    <w:lsdException w:name="List Table 3 Accent 3" w:uiPriority="48"/>
+    <w:lsdException w:name="List Table 4 Accent 3" w:uiPriority="49"/>
+    <w:lsdException w:name="List Table 5 Dark Accent 3" w:uiPriority="50"/>
+    <w:lsdException w:name="List Table 6 Colorful Accent 3" w:uiPriority="51"/>
+    <w:lsdException w:name="List Table 7 Colorful Accent 3" w:uiPriority="52"/>
+    <w:lsdException w:name="List Table 1 Light Accent 4" w:uiPriority="46"/>
+    <w:lsdException w:name="List Table 2 Accent 4" w:uiPriority="47"/>
+    <w:lsdException w:name="List Table 3 Accent 4" w:uiPriority="48"/>
+    <w:lsdException w:name="List Table 4 Accent 4" w:uiPriority="49"/>
+    <w:lsdException w:name="List Table 5 Dark Accent 4" w:uiPriority="50"/>
+    <w:lsdException w:name="List Table 6 Colorful Accent 4" w:uiPriority="51"/>
+    <w:lsdException w:name="List Table 7 Colorful Accent 4" w:uiPriority="52"/>
+    <w:lsdException w:name="List Table 1 Light Accent 5" w:uiPriority="46"/>
+    <w:lsdException w:name="List Table 2 Accent 5" w:uiPriority="47"/>
+    <w:lsdException w:name="List Table 3 Accent 5" w:uiPriority="48"/>
+    <w:lsdException w:name="List Table 4 Accent 5" w:uiPriority="49"/>
+    <w:lsdException w:name="List Table 5 Dark Accent 5" w:uiPriority="50"/>
+    <w:lsdException w:name="List Table 6 Colorful Accent 5" w:uiPriority="51"/>
+    <w:lsdException w:name="List Table 7 Colorful Accent 5" w:uiPriority="52"/>
+    <w:lsdException w:name="List Table 1 Light Accent 6" w:uiPriority="46"/>
+    <w:lsdException w:name="List Table 2 Accent 6" w:uiPriority="47"/>
+    <w:lsdException w:name="List Table 3 Accent 6" w:uiPriority="48"/>
+    <w:lsdException w:name="List Table 4 Accent 6" w:uiPriority="49"/>
+    <w:lsdException w:name="List Table 5 Dark Accent 6" w:uiPriority="50"/>
+    <w:lsdException w:name="List Table 6 Colorful Accent 6" w:uiPriority="51"/>
+    <w:lsdException w:name="List Table 7 Colorful Accent 6" w:uiPriority="52"/>
   </w:latentStyles>
   <w:style w:type="paragraph" w:default="1" w:styleId="Normal">
     <w:name w:val="Normal"/>
@@ -24395,196 +24388,6 @@
 </w:styles>
 </file>
 
-<file path=word/stylesWithEffects.xml><?xml version="1.0" encoding="utf-8"?>
-<w:styles xmlns:wpc="http://schemas.microsoft.com/office/word/2010/wordprocessingCanvas" xmlns:mc="http://schemas.openxmlformats.org/markup-compatibility/2006" xmlns:o="urn:schemas-microsoft-com:office:office" xmlns:r="http://schemas.openxmlformats.org/officeDocument/2006/relationships" xmlns:m="http://schemas.openxmlformats.org/officeDocument/2006/math" xmlns:v="urn:schemas-microsoft-com:vml" xmlns:wp14="http://schemas.microsoft.com/office/word/2010/wordprocessingDrawing" xmlns:wp="http://schemas.openxmlformats.org/drawingml/2006/wordprocessingDrawing" xmlns:w10="urn:schemas-microsoft-com:office:word" xmlns:w="http://schemas.openxmlformats.org/wordprocessingml/2006/main" xmlns:w14="http://schemas.microsoft.com/office/word/2010/wordml" xmlns:wpg="http://schemas.microsoft.com/office/word/2010/wordprocessingGroup" xmlns:wpi="http://schemas.microsoft.com/office/word/2010/wordprocessingInk" xmlns:wne="http://schemas.microsoft.com/office/word/2006/wordml" xmlns:wps="http://schemas.microsoft.com/office/word/2010/wordprocessingShape" mc:Ignorable="w14 wp14">
-  <w:docDefaults>
-    <w:rPrDefault>
-      <w:rPr>
-        <w:rFonts w:asciiTheme="minorHAnsi" w:eastAsiaTheme="minorEastAsia" w:hAnsiTheme="minorHAnsi" w:cstheme="minorBidi"/>
-        <w:sz w:val="22"/>
-        <w:szCs w:val="22"/>
-        <w:lang w:val="en-US" w:eastAsia="en-US" w:bidi="ar-SA"/>
-      </w:rPr>
-    </w:rPrDefault>
-    <w:pPrDefault>
-      <w:pPr>
-        <w:spacing w:after="200" w:line="276" w:lineRule="auto"/>
-      </w:pPr>
-    </w:pPrDefault>
-  </w:docDefaults>
-  <w:latentStyles w:defLockedState="0" w:defUIPriority="99" w:defSemiHidden="1" w:defUnhideWhenUsed="1" w:defQFormat="0" w:count="267">
-    <w:lsdException w:name="Normal" w:semiHidden="0" w:uiPriority="0" w:unhideWhenUsed="0" w:qFormat="1"/>
-    <w:lsdException w:name="heading 1" w:semiHidden="0" w:uiPriority="9" w:unhideWhenUsed="0" w:qFormat="1"/>
-    <w:lsdException w:name="heading 2" w:uiPriority="9" w:qFormat="1"/>
-    <w:lsdException w:name="heading 3" w:uiPriority="9" w:qFormat="1"/>
-    <w:lsdException w:name="heading 4" w:uiPriority="9" w:qFormat="1"/>
-    <w:lsdException w:name="heading 5" w:uiPriority="9" w:qFormat="1"/>
-    <w:lsdException w:name="heading 6" w:uiPriority="9" w:qFormat="1"/>
-    <w:lsdException w:name="heading 7" w:uiPriority="9" w:qFormat="1"/>
-    <w:lsdException w:name="heading 8" w:uiPriority="9" w:qFormat="1"/>
-    <w:lsdException w:name="heading 9" w:uiPriority="9" w:qFormat="1"/>
-    <w:lsdException w:name="toc 1" w:uiPriority="39"/>
-    <w:lsdException w:name="toc 2" w:uiPriority="39"/>
-    <w:lsdException w:name="toc 3" w:uiPriority="39"/>
-    <w:lsdException w:name="toc 4" w:uiPriority="39"/>
-    <w:lsdException w:name="toc 5" w:uiPriority="39"/>
-    <w:lsdException w:name="toc 6" w:uiPriority="39"/>
-    <w:lsdException w:name="toc 7" w:uiPriority="39"/>
-    <w:lsdException w:name="toc 8" w:uiPriority="39"/>
-    <w:lsdException w:name="toc 9" w:uiPriority="39"/>
-    <w:lsdException w:name="caption" w:uiPriority="35" w:qFormat="1"/>
-    <w:lsdException w:name="Title" w:semiHidden="0" w:uiPriority="10" w:unhideWhenUsed="0" w:qFormat="1"/>
-    <w:lsdException w:name="Default Paragraph Font" w:uiPriority="1"/>
-    <w:lsdException w:name="Subtitle" w:semiHidden="0" w:uiPriority="11" w:unhideWhenUsed="0" w:qFormat="1"/>
-    <w:lsdException w:name="Strong" w:semiHidden="0" w:uiPriority="22" w:unhideWhenUsed="0" w:qFormat="1"/>
-    <w:lsdException w:name="Emphasis" w:semiHidden="0" w:uiPriority="20" w:unhideWhenUsed="0" w:qFormat="1"/>
-    <w:lsdException w:name="Table Grid" w:semiHidden="0" w:uiPriority="59" w:unhideWhenUsed="0"/>
-    <w:lsdException w:name="Placeholder Text" w:unhideWhenUsed="0"/>
-    <w:lsdException w:name="No Spacing" w:semiHidden="0" w:uiPriority="1" w:unhideWhenUsed="0" w:qFormat="1"/>
-    <w:lsdException w:name="Light Shading" w:semiHidden="0" w:uiPriority="60" w:unhideWhenUsed="0"/>
-    <w:lsdException w:name="Light List" w:semiHidden="0" w:uiPriority="61" w:unhideWhenUsed="0"/>
-    <w:lsdException w:name="Light Grid" w:semiHidden="0" w:uiPriority="62" w:unhideWhenUsed="0"/>
-    <w:lsdException w:name="Medium Shading 1" w:semiHidden="0" w:uiPriority="63" w:unhideWhenUsed="0"/>
-    <w:lsdException w:name="Medium Shading 2" w:semiHidden="0" w:uiPriority="64" w:unhideWhenUsed="0"/>
-    <w:lsdException w:name="Medium List 1" w:semiHidden="0" w:uiPriority="65" w:unhideWhenUsed="0"/>
-    <w:lsdException w:name="Medium List 2" w:semiHidden="0" w:uiPriority="66" w:unhideWhenUsed="0"/>
-    <w:lsdException w:name="Medium Grid 1" w:semiHidden="0" w:uiPriority="67" w:unhideWhenUsed="0"/>
-    <w:lsdException w:name="Medium Grid 2" w:semiHidden="0" w:uiPriority="68" w:unhideWhenUsed="0"/>
-    <w:lsdException w:name="Medium Grid 3" w:semiHidden="0" w:uiPriority="69" w:unhideWhenUsed="0"/>
-    <w:lsdException w:name="Dark List" w:semiHidden="0" w:uiPriority="70" w:unhideWhenUsed="0"/>
-    <w:lsdException w:name="Colorful Shading" w:semiHidden="0" w:uiPriority="71" w:unhideWhenUsed="0"/>
-    <w:lsdException w:name="Colorful List" w:semiHidden="0" w:uiPriority="72" w:unhideWhenUsed="0"/>
-    <w:lsdException w:name="Colorful Grid" w:semiHidden="0" w:uiPriority="73" w:unhideWhenUsed="0"/>
-    <w:lsdException w:name="Light Shading Accent 1" w:semiHidden="0" w:uiPriority="60" w:unhideWhenUsed="0"/>
-    <w:lsdException w:name="Light List Accent 1" w:semiHidden="0" w:uiPriority="61" w:unhideWhenUsed="0"/>
-    <w:lsdException w:name="Light Grid Accent 1" w:semiHidden="0" w:uiPriority="62" w:unhideWhenUsed="0"/>
-    <w:lsdException w:name="Medium Shading 1 Accent 1" w:semiHidden="0" w:uiPriority="63" w:unhideWhenUsed="0"/>
-    <w:lsdException w:name="Medium Shading 2 Accent 1" w:semiHidden="0" w:uiPriority="64" w:unhideWhenUsed="0"/>
-    <w:lsdException w:name="Medium List 1 Accent 1" w:semiHidden="0" w:uiPriority="65" w:unhideWhenUsed="0"/>
-    <w:lsdException w:name="Revision" w:unhideWhenUsed="0"/>
-    <w:lsdException w:name="List Paragraph" w:semiHidden="0" w:uiPriority="34" w:unhideWhenUsed="0" w:qFormat="1"/>
-    <w:lsdException w:name="Quote" w:semiHidden="0" w:uiPriority="29" w:unhideWhenUsed="0" w:qFormat="1"/>
-    <w:lsdException w:name="Intense Quote" w:semiHidden="0" w:uiPriority="30" w:unhideWhenUsed="0" w:qFormat="1"/>
-    <w:lsdException w:name="Medium List 2 Accent 1" w:semiHidden="0" w:uiPriority="66" w:unhideWhenUsed="0"/>
-    <w:lsdException w:name="Medium Grid 1 Accent 1" w:semiHidden="0" w:uiPriority="67" w:unhideWhenUsed="0"/>
-    <w:lsdException w:name="Medium Grid 2 Accent 1" w:semiHidden="0" w:uiPriority="68" w:unhideWhenUsed="0"/>
-    <w:lsdException w:name="Medium Grid 3 Accent 1" w:semiHidden="0" w:uiPriority="69" w:unhideWhenUsed="0"/>
-    <w:lsdException w:name="Dark List Accent 1" w:semiHidden="0" w:uiPriority="70" w:unhideWhenUsed="0"/>
-    <w:lsdException w:name="Colorful Shading Accent 1" w:semiHidden="0" w:uiPriority="71" w:unhideWhenUsed="0"/>
-    <w:lsdException w:name="Colorful List Accent 1" w:semiHidden="0" w:uiPriority="72" w:unhideWhenUsed="0"/>
-    <w:lsdException w:name="Colorful Grid Accent 1" w:semiHidden="0" w:uiPriority="73" w:unhideWhenUsed="0"/>
-    <w:lsdException w:name="Light Shading Accent 2" w:semiHidden="0" w:uiPriority="60" w:unhideWhenUsed="0"/>
-    <w:lsdException w:name="Light List Accent 2" w:semiHidden="0" w:uiPriority="61" w:unhideWhenUsed="0"/>
-    <w:lsdException w:name="Light Grid Accent 2" w:semiHidden="0" w:uiPriority="62" w:unhideWhenUsed="0"/>
-    <w:lsdException w:name="Medium Shading 1 Accent 2" w:semiHidden="0" w:uiPriority="63" w:unhideWhenUsed="0"/>
-    <w:lsdException w:name="Medium Shading 2 Accent 2" w:semiHidden="0" w:uiPriority="64" w:unhideWhenUsed="0"/>
-    <w:lsdException w:name="Medium List 1 Accent 2" w:semiHidden="0" w:uiPriority="65" w:unhideWhenUsed="0"/>
-    <w:lsdException w:name="Medium List 2 Accent 2" w:semiHidden="0" w:uiPriority="66" w:unhideWhenUsed="0"/>
-    <w:lsdException w:name="Medium Grid 1 Accent 2" w:semiHidden="0" w:uiPriority="67" w:unhideWhenUsed="0"/>
-    <w:lsdException w:name="Medium Grid 2 Accent 2" w:semiHidden="0" w:uiPriority="68" w:unhideWhenUsed="0"/>
-    <w:lsdException w:name="Medium Grid 3 Accent 2" w:semiHidden="0" w:uiPriority="69" w:unhideWhenUsed="0"/>
-    <w:lsdException w:name="Dark List Accent 2" w:semiHidden="0" w:uiPriority="70" w:unhideWhenUsed="0"/>
-    <w:lsdException w:name="Colorful Shading Accent 2" w:semiHidden="0" w:uiPriority="71" w:unhideWhenUsed="0"/>
-    <w:lsdException w:name="Colorful List Accent 2" w:semiHidden="0" w:uiPriority="72" w:unhideWhenUsed="0"/>
-    <w:lsdException w:name="Colorful Grid Accent 2" w:semiHidden="0" w:uiPriority="73" w:unhideWhenUsed="0"/>
-    <w:lsdException w:name="Light Shading Accent 3" w:semiHidden="0" w:uiPriority="60" w:unhideWhenUsed="0"/>
-    <w:lsdException w:name="Light List Accent 3" w:semiHidden="0" w:uiPriority="61" w:unhideWhenUsed="0"/>
-    <w:lsdException w:name="Light Grid Accent 3" w:semiHidden="0" w:uiPriority="62" w:unhideWhenUsed="0"/>
-    <w:lsdException w:name="Medium Shading 1 Accent 3" w:semiHidden="0" w:uiPriority="63" w:unhideWhenUsed="0"/>
-    <w:lsdException w:name="Medium Shading 2 Accent 3" w:semiHidden="0" w:uiPriority="64" w:unhideWhenUsed="0"/>
-    <w:lsdException w:name="Medium List 1 Accent 3" w:semiHidden="0" w:uiPriority="65" w:unhideWhenUsed="0"/>
-    <w:lsdException w:name="Medium List 2 Accent 3" w:semiHidden="0" w:uiPriority="66" w:unhideWhenUsed="0"/>
-    <w:lsdException w:name="Medium Grid 1 Accent 3" w:semiHidden="0" w:uiPriority="67" w:unhideWhenUsed="0"/>
-    <w:lsdException w:name="Medium Grid 2 Accent 3" w:semiHidden="0" w:uiPriority="68" w:unhideWhenUsed="0"/>
-    <w:lsdException w:name="Medium Grid 3 Accent 3" w:semiHidden="0" w:uiPriority="69" w:unhideWhenUsed="0"/>
-    <w:lsdException w:name="Dark List Accent 3" w:semiHidden="0" w:uiPriority="70" w:unhideWhenUsed="0"/>
-    <w:lsdException w:name="Colorful Shading Accent 3" w:semiHidden="0" w:uiPriority="71" w:unhideWhenUsed="0"/>
-    <w:lsdException w:name="Colorful List Accent 3" w:semiHidden="0" w:uiPriority="72" w:unhideWhenUsed="0"/>
-    <w:lsdException w:name="Colorful Grid Accent 3" w:semiHidden="0" w:uiPriority="73" w:unhideWhenUsed="0"/>
-    <w:lsdException w:name="Light Shading Accent 4" w:semiHidden="0" w:uiPriority="60" w:unhideWhenUsed="0"/>
-    <w:lsdException w:name="Light List Accent 4" w:semiHidden="0" w:uiPriority="61" w:unhideWhenUsed="0"/>
-    <w:lsdException w:name="Light Grid Accent 4" w:semiHidden="0" w:uiPriority="62" w:unhideWhenUsed="0"/>
-    <w:lsdException w:name="Medium Shading 1 Accent 4" w:semiHidden="0" w:uiPriority="63" w:unhideWhenUsed="0"/>
-    <w:lsdException w:name="Medium Shading 2 Accent 4" w:semiHidden="0" w:uiPriority="64" w:unhideWhenUsed="0"/>
-    <w:lsdException w:name="Medium List 1 Accent 4" w:semiHidden="0" w:uiPriority="65" w:unhideWhenUsed="0"/>
-    <w:lsdException w:name="Medium List 2 Accent 4" w:semiHidden="0" w:uiPriority="66" w:unhideWhenUsed="0"/>
-    <w:lsdException w:name="Medium Grid 1 Accent 4" w:semiHidden="0" w:uiPriority="67" w:unhideWhenUsed="0"/>
-    <w:lsdException w:name="Medium Grid 2 Accent 4" w:semiHidden="0" w:uiPriority="68" w:unhideWhenUsed="0"/>
-    <w:lsdException w:name="Medium Grid 3 Accent 4" w:semiHidden="0" w:uiPriority="69" w:unhideWhenUsed="0"/>
-    <w:lsdException w:name="Dark List Accent 4" w:semiHidden="0" w:uiPriority="70" w:unhideWhenUsed="0"/>
-    <w:lsdException w:name="Colorful Shading Accent 4" w:semiHidden="0" w:uiPriority="71" w:unhideWhenUsed="0"/>
-    <w:lsdException w:name="Colorful List Accent 4" w:semiHidden="0" w:uiPriority="72" w:unhideWhenUsed="0"/>
-    <w:lsdException w:name="Colorful Grid Accent 4" w:semiHidden="0" w:uiPriority="73" w:unhideWhenUsed="0"/>
-    <w:lsdException w:name="Light Shading Accent 5" w:semiHidden="0" w:uiPriority="60" w:unhideWhenUsed="0"/>
-    <w:lsdException w:name="Light List Accent 5" w:semiHidden="0" w:uiPriority="61" w:unhideWhenUsed="0"/>
-    <w:lsdException w:name="Light Grid Accent 5" w:semiHidden="0" w:uiPriority="62" w:unhideWhenUsed="0"/>
-    <w:lsdException w:name="Medium Shading 1 Accent 5" w:semiHidden="0" w:uiPriority="63" w:unhideWhenUsed="0"/>
-    <w:lsdException w:name="Medium Shading 2 Accent 5" w:semiHidden="0" w:uiPriority="64" w:unhideWhenUsed="0"/>
-    <w:lsdException w:name="Medium List 1 Accent 5" w:semiHidden="0" w:uiPriority="65" w:unhideWhenUsed="0"/>
-    <w:lsdException w:name="Medium List 2 Accent 5" w:semiHidden="0" w:uiPriority="66" w:unhideWhenUsed="0"/>
-    <w:lsdException w:name="Medium Grid 1 Accent 5" w:semiHidden="0" w:uiPriority="67" w:unhideWhenUsed="0"/>
-    <w:lsdException w:name="Medium Grid 2 Accent 5" w:semiHidden="0" w:uiPriority="68" w:unhideWhenUsed="0"/>
-    <w:lsdException w:name="Medium Grid 3 Accent 5" w:semiHidden="0" w:uiPriority="69" w:unhideWhenUsed="0"/>
-    <w:lsdException w:name="Dark List Accent 5" w:semiHidden="0" w:uiPriority="70" w:unhideWhenUsed="0"/>
-    <w:lsdException w:name="Colorful Shading Accent 5" w:semiHidden="0" w:uiPriority="71" w:unhideWhenUsed="0"/>
-    <w:lsdException w:name="Colorful List Accent 5" w:semiHidden="0" w:uiPriority="72" w:unhideWhenUsed="0"/>
-    <w:lsdException w:name="Colorful Grid Accent 5" w:semiHidden="0" w:uiPriority="73" w:unhideWhenUsed="0"/>
-    <w:lsdException w:name="Light Shading Accent 6" w:semiHidden="0" w:uiPriority="60" w:unhideWhenUsed="0"/>
-    <w:lsdException w:name="Light List Accent 6" w:semiHidden="0" w:uiPriority="61" w:unhideWhenUsed="0"/>
-    <w:lsdException w:name="Light Grid Accent 6" w:semiHidden="0" w:uiPriority="62" w:unhideWhenUsed="0"/>
-    <w:lsdException w:name="Medium Shading 1 Accent 6" w:semiHidden="0" w:uiPriority="63" w:unhideWhenUsed="0"/>
-    <w:lsdException w:name="Medium Shading 2 Accent 6" w:semiHidden="0" w:uiPriority="64" w:unhideWhenUsed="0"/>
-    <w:lsdException w:name="Medium List 1 Accent 6" w:semiHidden="0" w:uiPriority="65" w:unhideWhenUsed="0"/>
-    <w:lsdException w:name="Medium List 2 Accent 6" w:semiHidden="0" w:uiPriority="66" w:unhideWhenUsed="0"/>
-    <w:lsdException w:name="Medium Grid 1 Accent 6" w:semiHidden="0" w:uiPriority="67" w:unhideWhenUsed="0"/>
-    <w:lsdException w:name="Medium Grid 2 Accent 6" w:semiHidden="0" w:uiPriority="68" w:unhideWhenUsed="0"/>
-    <w:lsdException w:name="Medium Grid 3 Accent 6" w:semiHidden="0" w:uiPriority="69" w:unhideWhenUsed="0"/>
-    <w:lsdException w:name="Dark List Accent 6" w:semiHidden="0" w:uiPriority="70" w:unhideWhenUsed="0"/>
-    <w:lsdException w:name="Colorful Shading Accent 6" w:semiHidden="0" w:uiPriority="71" w:unhideWhenUsed="0"/>
-    <w:lsdException w:name="Colorful List Accent 6" w:semiHidden="0" w:uiPriority="72" w:unhideWhenUsed="0"/>
-    <w:lsdException w:name="Colorful Grid Accent 6" w:semiHidden="0" w:uiPriority="73" w:unhideWhenUsed="0"/>
-    <w:lsdException w:name="Subtle Emphasis" w:semiHidden="0" w:uiPriority="19" w:unhideWhenUsed="0" w:qFormat="1"/>
-    <w:lsdException w:name="Intense Emphasis" w:semiHidden="0" w:uiPriority="21" w:unhideWhenUsed="0" w:qFormat="1"/>
-    <w:lsdException w:name="Subtle Reference" w:semiHidden="0" w:uiPriority="31" w:unhideWhenUsed="0" w:qFormat="1"/>
-    <w:lsdException w:name="Intense Reference" w:semiHidden="0" w:uiPriority="32" w:unhideWhenUsed="0" w:qFormat="1"/>
-    <w:lsdException w:name="Book Title" w:semiHidden="0" w:uiPriority="33" w:unhideWhenUsed="0" w:qFormat="1"/>
-    <w:lsdException w:name="Bibliography" w:uiPriority="37"/>
-    <w:lsdException w:name="TOC Heading" w:uiPriority="39" w:qFormat="1"/>
-  </w:latentStyles>
-  <w:style w:type="paragraph" w:default="1" w:styleId="Normal">
-    <w:name w:val="Normal"/>
-    <w:qFormat/>
-  </w:style>
-  <w:style w:type="character" w:default="1" w:styleId="DefaultParagraphFont">
-    <w:name w:val="Default Paragraph Font"/>
-    <w:uiPriority w:val="1"/>
-    <w:semiHidden/>
-    <w:unhideWhenUsed/>
-  </w:style>
-  <w:style w:type="table" w:default="1" w:styleId="TableNormal">
-    <w:name w:val="Normal Table"/>
-    <w:uiPriority w:val="99"/>
-    <w:semiHidden/>
-    <w:unhideWhenUsed/>
-    <w:tblPr>
-      <w:tblInd w:w="0" w:type="dxa"/>
-      <w:tblCellMar>
-        <w:top w:w="0" w:type="dxa"/>
-        <w:left w:w="108" w:type="dxa"/>
-        <w:bottom w:w="0" w:type="dxa"/>
-        <w:right w:w="108" w:type="dxa"/>
-      </w:tblCellMar>
-    </w:tblPr>
-  </w:style>
-  <w:style w:type="numbering" w:default="1" w:styleId="NoList">
-    <w:name w:val="No List"/>
-    <w:uiPriority w:val="99"/>
-    <w:semiHidden/>
-    <w:unhideWhenUsed/>
-  </w:style>
-</w:styles>
-</file>
-
 <file path=word/theme/theme1.xml><?xml version="1.0" encoding="utf-8"?>
 <a:theme xmlns:a="http://schemas.openxmlformats.org/drawingml/2006/main" name="Office Theme">
   <a:themeElements>
@@ -24873,7 +24676,7 @@
 </file>
 
 <file path=customXml/itemProps1.xml><?xml version="1.0" encoding="utf-8"?>
-<ds:datastoreItem xmlns:ds="http://schemas.openxmlformats.org/officeDocument/2006/customXml" ds:itemID="{0525481E-F012-488E-96BD-EB7F15A3791E}">
+<ds:datastoreItem xmlns:ds="http://schemas.openxmlformats.org/officeDocument/2006/customXml" ds:itemID="{FCCC092C-9AD6-40B0-8F6C-08518CA79F1C}">
   <ds:schemaRefs>
     <ds:schemaRef ds:uri="http://schemas.openxmlformats.org/officeDocument/2006/bibliography"/>
   </ds:schemaRefs>

</xml_diff>

<commit_message>
--CuongDVT-- Sửa lại heading của tài liệu thiết kế CSDL
</commit_message>
<xml_diff>
--- a/Documents/TLTKCSDL_Nhóm Trương Tiến Phúc.docx
+++ b/Documents/TLTKCSDL_Nhóm Trương Tiến Phúc.docx
@@ -1,6 +1,6 @@
 
 <file path=word/document.xml><?xml version="1.0" encoding="utf-8"?>
-<w:document xmlns:wpc="http://schemas.microsoft.com/office/word/2010/wordprocessingCanvas" xmlns:mc="http://schemas.openxmlformats.org/markup-compatibility/2006" xmlns:o="urn:schemas-microsoft-com:office:office" xmlns:r="http://schemas.openxmlformats.org/officeDocument/2006/relationships" xmlns:m="http://schemas.openxmlformats.org/officeDocument/2006/math" xmlns:v="urn:schemas-microsoft-com:vml" xmlns:wp14="http://schemas.microsoft.com/office/word/2010/wordprocessingDrawing" xmlns:wp="http://schemas.openxmlformats.org/drawingml/2006/wordprocessingDrawing" xmlns:w10="urn:schemas-microsoft-com:office:word" xmlns:w="http://schemas.openxmlformats.org/wordprocessingml/2006/main" xmlns:w14="http://schemas.microsoft.com/office/word/2010/wordml" xmlns:w15="http://schemas.microsoft.com/office/word/2012/wordml" xmlns:wpg="http://schemas.microsoft.com/office/word/2010/wordprocessingGroup" xmlns:wpi="http://schemas.microsoft.com/office/word/2010/wordprocessingInk" xmlns:wne="http://schemas.microsoft.com/office/word/2006/wordml" xmlns:wps="http://schemas.microsoft.com/office/word/2010/wordprocessingShape" mc:Ignorable="w14 w15 wp14">
+<w:document xmlns:wpc="http://schemas.microsoft.com/office/word/2010/wordprocessingCanvas" xmlns:mc="http://schemas.openxmlformats.org/markup-compatibility/2006" xmlns:o="urn:schemas-microsoft-com:office:office" xmlns:r="http://schemas.openxmlformats.org/officeDocument/2006/relationships" xmlns:m="http://schemas.openxmlformats.org/officeDocument/2006/math" xmlns:v="urn:schemas-microsoft-com:vml" xmlns:wp14="http://schemas.microsoft.com/office/word/2010/wordprocessingDrawing" xmlns:wp="http://schemas.openxmlformats.org/drawingml/2006/wordprocessingDrawing" xmlns:w10="urn:schemas-microsoft-com:office:word" xmlns:w="http://schemas.openxmlformats.org/wordprocessingml/2006/main" xmlns:w14="http://schemas.microsoft.com/office/word/2010/wordml" xmlns:wpg="http://schemas.microsoft.com/office/word/2010/wordprocessingGroup" xmlns:wpi="http://schemas.microsoft.com/office/word/2010/wordprocessingInk" xmlns:wne="http://schemas.microsoft.com/office/word/2006/wordml" xmlns:wps="http://schemas.microsoft.com/office/word/2010/wordprocessingShape" mc:Ignorable="w14 wp14">
   <w:body>
     <w:p>
       <w:pPr>
@@ -36,7 +36,7 @@
                     </pic:cNvPicPr>
                   </pic:nvPicPr>
                   <pic:blipFill>
-                    <a:blip r:embed="rId8" cstate="print"/>
+                    <a:blip r:embed="rId9" cstate="print"/>
                     <a:srcRect/>
                     <a:stretch>
                       <a:fillRect/>
@@ -1318,7 +1318,7 @@
               </w:rPr>
               <w:t>m thuật ngữ viết tắt Y,N</w:t>
             </w:r>
-            <w:hyperlink r:id="rId9" w:history="1"/>
+            <w:hyperlink r:id="rId10" w:history="1"/>
           </w:p>
         </w:tc>
         <w:tc>
@@ -1530,27 +1530,18 @@
                 <w:szCs w:val="24"/>
               </w:rPr>
             </w:pPr>
-          </w:p>
-        </w:tc>
-        <w:tc>
-          <w:tcPr>
-            <w:tcW w:w="1767" w:type="dxa"/>
-          </w:tcPr>
-          <w:p>
-            <w:pPr>
-              <w:spacing w:before="0" w:beforeAutospacing="0" w:after="0" w:afterAutospacing="0" w:line="240" w:lineRule="auto"/>
-              <w:ind w:firstLine="0"/>
-              <w:jc w:val="center"/>
+            <w:r>
               <w:rPr>
                 <w:sz w:val="24"/>
                 <w:szCs w:val="24"/>
               </w:rPr>
-            </w:pPr>
-          </w:p>
-        </w:tc>
-        <w:tc>
-          <w:tcPr>
-            <w:tcW w:w="1698" w:type="dxa"/>
+              <w:t>06/04/2015</w:t>
+            </w:r>
+          </w:p>
+        </w:tc>
+        <w:tc>
+          <w:tcPr>
+            <w:tcW w:w="1767" w:type="dxa"/>
           </w:tcPr>
           <w:p>
             <w:pPr>
@@ -1562,27 +1553,18 @@
                 <w:szCs w:val="24"/>
               </w:rPr>
             </w:pPr>
-          </w:p>
-        </w:tc>
-        <w:tc>
-          <w:tcPr>
-            <w:tcW w:w="1694" w:type="dxa"/>
-          </w:tcPr>
-          <w:p>
-            <w:pPr>
-              <w:spacing w:before="0" w:beforeAutospacing="0" w:after="0" w:afterAutospacing="0" w:line="240" w:lineRule="auto"/>
-              <w:ind w:firstLine="0"/>
-              <w:jc w:val="center"/>
+            <w:r>
               <w:rPr>
                 <w:sz w:val="24"/>
                 <w:szCs w:val="24"/>
               </w:rPr>
-            </w:pPr>
-          </w:p>
-        </w:tc>
-        <w:tc>
-          <w:tcPr>
-            <w:tcW w:w="1769" w:type="dxa"/>
+              <w:t>CuongDVT</w:t>
+            </w:r>
+          </w:p>
+        </w:tc>
+        <w:tc>
+          <w:tcPr>
+            <w:tcW w:w="1698" w:type="dxa"/>
           </w:tcPr>
           <w:p>
             <w:pPr>
@@ -1594,6 +1576,77 @@
                 <w:szCs w:val="24"/>
               </w:rPr>
             </w:pPr>
+            <w:r>
+              <w:rPr>
+                <w:sz w:val="24"/>
+                <w:szCs w:val="24"/>
+              </w:rPr>
+              <w:t>Review</w:t>
+            </w:r>
+          </w:p>
+        </w:tc>
+        <w:tc>
+          <w:tcPr>
+            <w:tcW w:w="1694" w:type="dxa"/>
+          </w:tcPr>
+          <w:p>
+            <w:pPr>
+              <w:spacing w:before="0" w:beforeAutospacing="0" w:after="0" w:afterAutospacing="0" w:line="240" w:lineRule="auto"/>
+              <w:ind w:firstLine="0"/>
+              <w:jc w:val="center"/>
+              <w:rPr>
+                <w:sz w:val="24"/>
+                <w:szCs w:val="24"/>
+              </w:rPr>
+            </w:pPr>
+          </w:p>
+        </w:tc>
+        <w:tc>
+          <w:tcPr>
+            <w:tcW w:w="1769" w:type="dxa"/>
+          </w:tcPr>
+          <w:p>
+            <w:pPr>
+              <w:spacing w:before="0" w:beforeAutospacing="0" w:after="0" w:afterAutospacing="0" w:line="240" w:lineRule="auto"/>
+              <w:ind w:firstLine="0"/>
+              <w:jc w:val="left"/>
+              <w:rPr>
+                <w:sz w:val="24"/>
+                <w:szCs w:val="24"/>
+              </w:rPr>
+            </w:pPr>
+            <w:r>
+              <w:rPr>
+                <w:sz w:val="24"/>
+                <w:szCs w:val="24"/>
+              </w:rPr>
+              <w:t>-</w:t>
+            </w:r>
+            <w:r>
+              <w:rPr>
+                <w:sz w:val="24"/>
+                <w:szCs w:val="24"/>
+              </w:rPr>
+              <w:t>Sửa lại chính tả 1 số chỗ</w:t>
+            </w:r>
+          </w:p>
+          <w:p>
+            <w:pPr>
+              <w:spacing w:before="0" w:beforeAutospacing="0" w:after="0" w:afterAutospacing="0" w:line="240" w:lineRule="auto"/>
+              <w:ind w:firstLine="0"/>
+              <w:jc w:val="left"/>
+              <w:rPr>
+                <w:sz w:val="24"/>
+                <w:szCs w:val="24"/>
+              </w:rPr>
+            </w:pPr>
+            <w:r>
+              <w:rPr>
+                <w:sz w:val="24"/>
+                <w:szCs w:val="24"/>
+              </w:rPr>
+              <w:t>-Sửa lại heading của tài liệu</w:t>
+            </w:r>
           </w:p>
         </w:tc>
         <w:tc>
@@ -2714,8 +2767,6 @@
         </w:rPr>
         <w:tab/>
       </w:r>
-      <w:bookmarkStart w:id="0" w:name="_GoBack"/>
-      <w:bookmarkEnd w:id="0"/>
       <w:r>
         <w:rPr>
           <w:sz w:val="26"/>
@@ -3019,7 +3070,6 @@
         <w:rPr>
           <w:sz w:val="24"/>
         </w:rPr>
-        <w:tab/>
         <w:t xml:space="preserve">Ngày </w:t>
       </w:r>
       <w:r>
@@ -3134,7 +3184,12 @@
           <w:sz w:val="24"/>
         </w:rPr>
         <w:tab/>
-        <w:t>[Họ và tên]</w:t>
+      </w:r>
+      <w:r>
+        <w:rPr>
+          <w:sz w:val="24"/>
+        </w:rPr>
+        <w:t>Dương Vũ Thái Cường</w:t>
       </w:r>
       <w:r>
         <w:rPr>
@@ -3142,17 +3197,12 @@
         </w:rPr>
         <w:tab/>
       </w:r>
+      <w:bookmarkStart w:id="0" w:name="_GoBack"/>
+      <w:bookmarkEnd w:id="0"/>
       <w:r>
         <w:rPr>
           <w:sz w:val="24"/>
         </w:rPr>
-        <w:tab/>
-      </w:r>
-      <w:r>
-        <w:rPr>
-          <w:sz w:val="24"/>
-        </w:rPr>
-        <w:tab/>
         <w:t xml:space="preserve">Ngày </w:t>
       </w:r>
       <w:r>
@@ -3161,6 +3211,13 @@
           <w:u w:val="single"/>
         </w:rPr>
         <w:tab/>
+      </w:r>
+      <w:r>
+        <w:rPr>
+          <w:sz w:val="24"/>
+          <w:u w:val="single"/>
+        </w:rPr>
+        <w:t>06/04/2015</w:t>
       </w:r>
       <w:r>
         <w:rPr>
@@ -3209,7 +3266,6 @@
           <w:sz w:val="24"/>
         </w:rPr>
         <w:tab/>
-        <w:t>[Nhóm trưởng]</w:t>
       </w:r>
     </w:p>
     <w:p>
@@ -5919,7 +5975,21 @@
           <w:sz w:val="26"/>
           <w:szCs w:val="26"/>
         </w:rPr>
-        <w:t>ác dụng của tài liệulà cơ sở giao tiếp của các thành viên, là căn cứ để kiểm thử, vận hành, bả</w:t>
+        <w:t>ác dụng của tài liệu</w:t>
+      </w:r>
+      <w:r>
+        <w:rPr>
+          <w:sz w:val="26"/>
+          <w:szCs w:val="26"/>
+        </w:rPr>
+        <w:t xml:space="preserve"> </w:t>
+      </w:r>
+      <w:r>
+        <w:rPr>
+          <w:sz w:val="26"/>
+          <w:szCs w:val="26"/>
+        </w:rPr>
+        <w:t>là cơ sở giao tiếp của các thành viên, là căn cứ để kiểm thử, vận hành, bả</w:t>
       </w:r>
       <w:r>
         <w:rPr>
@@ -6630,7 +6700,7 @@
                 <w:szCs w:val="28"/>
               </w:rPr>
             </w:pPr>
-            <w:hyperlink r:id="rId10" w:history="1">
+            <w:hyperlink r:id="rId11" w:history="1">
               <w:r>
                 <w:rPr>
                   <w:rStyle w:val="Hyperlink"/>
@@ -6727,7 +6797,7 @@
               <w:ind w:firstLine="0"/>
               <w:jc w:val="both"/>
             </w:pPr>
-            <w:hyperlink r:id="rId11" w:anchor="scribd" w:history="1">
+            <w:hyperlink r:id="rId12" w:anchor="scribd" w:history="1">
               <w:r>
                 <w:rPr>
                   <w:rStyle w:val="Hyperlink"/>
@@ -6948,7 +7018,7 @@
                     </pic:cNvPicPr>
                   </pic:nvPicPr>
                   <pic:blipFill>
-                    <a:blip r:embed="rId12">
+                    <a:blip r:embed="rId13">
                       <a:extLst>
                         <a:ext uri="{28A0092B-C50C-407E-A947-70E740481C1C}">
                           <a14:useLocalDpi xmlns:a14="http://schemas.microsoft.com/office/drawing/2010/main" val="0"/>
@@ -9405,8 +9475,7 @@
     <w:p/>
     <w:p>
       <w:pPr>
-        <w:pStyle w:val="Heading3"/>
-        <w:ind w:left="0" w:firstLine="0"/>
+        <w:pStyle w:val="Heading2"/>
       </w:pPr>
       <w:bookmarkStart w:id="36" w:name="_Toc415940668"/>
       <w:bookmarkStart w:id="37" w:name="_Toc415940821"/>
@@ -11416,11 +11485,7 @@
         </w:tc>
       </w:tr>
     </w:tbl>
-    <w:p>
-      <w:pPr>
-        <w:pStyle w:val="Heading2"/>
-      </w:pPr>
-    </w:p>
+    <w:p/>
     <w:p>
       <w:pPr>
         <w:pStyle w:val="Heading2"/>
@@ -13067,13 +13132,16 @@
       </w:tr>
     </w:tbl>
     <w:p>
-      <w:pPr>
-        <w:pStyle w:val="Heading3"/>
-      </w:pPr>
       <w:bookmarkStart w:id="43" w:name="_Toc415940671"/>
       <w:bookmarkStart w:id="44" w:name="_Toc415940824"/>
+    </w:p>
+    <w:p>
+      <w:pPr>
+        <w:pStyle w:val="Heading3"/>
+      </w:pPr>
       <w:r>
-        <w:t>2.3.1.</w:t>
+        <w:lastRenderedPageBreak/>
+        <w:t>2.4.1.</w:t>
       </w:r>
       <w:r>
         <w:t xml:space="preserve"> Constraint</w:t>
@@ -13318,7 +13386,6 @@
                 <w:sz w:val="26"/>
                 <w:szCs w:val="26"/>
               </w:rPr>
-              <w:lastRenderedPageBreak/>
               <w:t>2</w:t>
             </w:r>
           </w:p>
@@ -13401,15 +13468,10 @@
         </w:tc>
       </w:tr>
     </w:tbl>
+    <w:p/>
     <w:p>
       <w:pPr>
         <w:pStyle w:val="Heading2"/>
-      </w:pPr>
-    </w:p>
-    <w:p>
-      <w:pPr>
-        <w:pStyle w:val="Heading3"/>
-        <w:ind w:left="0" w:firstLine="0"/>
       </w:pPr>
       <w:bookmarkStart w:id="45" w:name="_Toc415940672"/>
       <w:bookmarkStart w:id="46" w:name="_Toc415940825"/>
@@ -14080,12 +14142,7 @@
         </w:tc>
       </w:tr>
     </w:tbl>
-    <w:p>
-      <w:pPr>
-        <w:pStyle w:val="Heading3"/>
-        <w:ind w:left="0" w:firstLine="0"/>
-      </w:pPr>
-    </w:p>
+    <w:p/>
     <w:p>
       <w:pPr>
         <w:pStyle w:val="Heading3"/>
@@ -14094,7 +14151,10 @@
       <w:bookmarkStart w:id="47" w:name="_Toc415940673"/>
       <w:bookmarkStart w:id="48" w:name="_Toc415940826"/>
       <w:r>
-        <w:t>2.3.1.</w:t>
+        <w:t>2.5</w:t>
+      </w:r>
+      <w:r>
+        <w:t>.1.</w:t>
       </w:r>
       <w:r>
         <w:t xml:space="preserve"> Constraint</w:t>
@@ -14321,26 +14381,19 @@
         </w:tc>
       </w:tr>
     </w:tbl>
+    <w:p/>
     <w:p>
       <w:pPr>
         <w:pStyle w:val="Heading2"/>
-      </w:pPr>
-    </w:p>
-    <w:p>
-      <w:pPr>
-        <w:pStyle w:val="Heading3"/>
-        <w:ind w:left="0" w:firstLine="0"/>
       </w:pPr>
       <w:bookmarkStart w:id="49" w:name="_Toc415940674"/>
       <w:bookmarkStart w:id="50" w:name="_Toc415940827"/>
       <w:r>
-        <w:t>2.</w:t>
+        <w:lastRenderedPageBreak/>
+        <w:t xml:space="preserve">2.6. </w:t>
       </w:r>
       <w:r>
-        <w:t>6</w:t>
-      </w:r>
-      <w:r>
-        <w:t>. Bả</w:t>
+        <w:t>Bả</w:t>
       </w:r>
       <w:r>
         <w:t xml:space="preserve">ng </w:t>
@@ -14818,16 +14871,7 @@
                 <w:sz w:val="26"/>
                 <w:szCs w:val="26"/>
               </w:rPr>
-              <w:t xml:space="preserve">(là </w:t>
-            </w:r>
-            <w:r>
-              <w:rPr>
-                <w:rFonts w:eastAsia="Times New Roman"/>
-                <w:sz w:val="26"/>
-                <w:szCs w:val="26"/>
-              </w:rPr>
-              <w:lastRenderedPageBreak/>
-              <w:t>trường tự tăng)</w:t>
+              <w:t>(là trường tự tăng)</w:t>
             </w:r>
           </w:p>
         </w:tc>
@@ -14851,7 +14895,6 @@
                 <w:sz w:val="26"/>
                 <w:szCs w:val="26"/>
               </w:rPr>
-              <w:lastRenderedPageBreak/>
               <w:t>2</w:t>
             </w:r>
           </w:p>
@@ -15256,16 +15299,13 @@
       </w:tr>
     </w:tbl>
     <w:p>
-      <w:pPr>
-        <w:pStyle w:val="Heading2"/>
-      </w:pPr>
+      <w:bookmarkStart w:id="54" w:name="_Toc415940676"/>
+      <w:bookmarkStart w:id="55" w:name="_Toc415940829"/>
     </w:p>
     <w:p>
       <w:pPr>
         <w:pStyle w:val="Heading2"/>
       </w:pPr>
-      <w:bookmarkStart w:id="54" w:name="_Toc415940676"/>
-      <w:bookmarkStart w:id="55" w:name="_Toc415940829"/>
       <w:r>
         <w:t>2.7</w:t>
       </w:r>
@@ -15950,6 +15990,7 @@
       <w:bookmarkStart w:id="56" w:name="_Toc415940677"/>
       <w:bookmarkStart w:id="57" w:name="_Toc415940830"/>
       <w:r>
+        <w:lastRenderedPageBreak/>
         <w:t>2.7.1.</w:t>
       </w:r>
       <w:r>
@@ -15958,6 +15999,7 @@
       <w:bookmarkEnd w:id="56"/>
       <w:bookmarkEnd w:id="57"/>
     </w:p>
+    <w:p/>
     <w:tbl>
       <w:tblPr>
         <w:tblW w:w="0" w:type="auto"/>
@@ -16095,7 +16137,6 @@
                 <w:sz w:val="26"/>
                 <w:szCs w:val="26"/>
               </w:rPr>
-              <w:lastRenderedPageBreak/>
               <w:t>1</w:t>
             </w:r>
           </w:p>
@@ -17470,15 +17511,21 @@
       </w:tr>
     </w:tbl>
     <w:p>
-      <w:pPr>
-        <w:pStyle w:val="Heading2"/>
-      </w:pPr>
       <w:bookmarkStart w:id="62" w:name="_Toc415940680"/>
       <w:bookmarkStart w:id="63" w:name="_Toc415940833"/>
+    </w:p>
+    <w:p/>
+    <w:p/>
+    <w:p>
+      <w:pPr>
+        <w:pStyle w:val="Heading2"/>
+        <w:numPr>
+          <w:ilvl w:val="1"/>
+          <w:numId w:val="8"/>
+        </w:numPr>
+      </w:pPr>
       <w:r>
-        <w:t>2.9.</w:t>
-      </w:r>
-      <w:r>
+        <w:lastRenderedPageBreak/>
         <w:t>Bả</w:t>
       </w:r>
       <w:r>
@@ -18128,16 +18175,7 @@
                 <w:sz w:val="26"/>
                 <w:szCs w:val="26"/>
               </w:rPr>
-              <w:t xml:space="preserve">Tên hoặc chi </w:t>
-            </w:r>
-            <w:r>
-              <w:rPr>
-                <w:rFonts w:eastAsia="Times New Roman"/>
-                <w:sz w:val="26"/>
-                <w:szCs w:val="26"/>
-              </w:rPr>
-              <w:lastRenderedPageBreak/>
-              <w:t>tiết của tưng loại nhật kí</w:t>
+              <w:t>Tên hoặc chi tiết của tưng loại nhật kí</w:t>
             </w:r>
           </w:p>
         </w:tc>
@@ -18154,7 +18192,6 @@
       <w:bookmarkStart w:id="64" w:name="_Toc415940681"/>
       <w:bookmarkStart w:id="65" w:name="_Toc415940834"/>
       <w:r>
-        <w:lastRenderedPageBreak/>
         <w:t>Constraint</w:t>
       </w:r>
       <w:bookmarkEnd w:id="64"/>
@@ -18388,20 +18425,15 @@
     <w:p>
       <w:pPr>
         <w:pStyle w:val="Heading2"/>
+        <w:numPr>
+          <w:ilvl w:val="1"/>
+          <w:numId w:val="11"/>
+        </w:numPr>
       </w:pPr>
       <w:bookmarkStart w:id="66" w:name="_Toc415940682"/>
       <w:bookmarkStart w:id="67" w:name="_Toc415940835"/>
       <w:r>
-        <w:t>2.</w:t>
-      </w:r>
-      <w:r>
-        <w:t>10</w:t>
-      </w:r>
-      <w:r>
-        <w:t>.</w:t>
-      </w:r>
-      <w:r>
-        <w:t xml:space="preserve"> Bả</w:t>
+        <w:t>Bả</w:t>
       </w:r>
       <w:r>
         <w:t xml:space="preserve">ng </w:t>
@@ -18412,6 +18444,11 @@
       <w:bookmarkEnd w:id="66"/>
       <w:bookmarkEnd w:id="67"/>
     </w:p>
+    <w:p/>
+    <w:p/>
+    <w:p/>
+    <w:p/>
+    <w:p/>
     <w:tbl>
       <w:tblPr>
         <w:tblW w:w="10530" w:type="dxa"/>
@@ -18462,6 +18499,7 @@
                 <w:sz w:val="26"/>
                 <w:szCs w:val="26"/>
               </w:rPr>
+              <w:lastRenderedPageBreak/>
               <w:t>STT</w:t>
             </w:r>
           </w:p>
@@ -19835,7 +19873,6 @@
       <w:bookmarkStart w:id="68" w:name="_Toc415940683"/>
       <w:bookmarkStart w:id="69" w:name="_Toc415940836"/>
       <w:r>
-        <w:lastRenderedPageBreak/>
         <w:t>2.10</w:t>
       </w:r>
       <w:r>
@@ -20272,25 +20309,6 @@
       <w:pPr>
         <w:jc w:val="both"/>
         <w:rPr>
-          <w:b/>
-          <w:sz w:val="26"/>
-          <w:szCs w:val="26"/>
-        </w:rPr>
-      </w:pPr>
-    </w:p>
-    <w:p>
-      <w:pPr>
-        <w:jc w:val="both"/>
-        <w:rPr>
-          <w:sz w:val="26"/>
-          <w:szCs w:val="26"/>
-        </w:rPr>
-      </w:pPr>
-    </w:p>
-    <w:p>
-      <w:pPr>
-        <w:jc w:val="both"/>
-        <w:rPr>
           <w:sz w:val="26"/>
           <w:szCs w:val="26"/>
         </w:rPr>
@@ -20312,6 +20330,7 @@
       <w:bookmarkEnd w:id="70"/>
       <w:bookmarkEnd w:id="71"/>
     </w:p>
+    <w:p/>
     <w:tbl>
       <w:tblPr>
         <w:tblW w:w="10800" w:type="dxa"/>
@@ -20362,6 +20381,7 @@
                 <w:sz w:val="26"/>
                 <w:szCs w:val="26"/>
               </w:rPr>
+              <w:lastRenderedPageBreak/>
               <w:t>STT</w:t>
             </w:r>
           </w:p>
@@ -21336,12 +21356,14 @@
       </w:tr>
     </w:tbl>
     <w:p>
+      <w:bookmarkStart w:id="72" w:name="_Toc415940685"/>
+      <w:bookmarkStart w:id="73" w:name="_Toc415940838"/>
+    </w:p>
+    <w:p>
       <w:pPr>
         <w:pStyle w:val="Heading3"/>
         <w:ind w:left="0" w:firstLine="0"/>
       </w:pPr>
-      <w:bookmarkStart w:id="72" w:name="_Toc415940685"/>
-      <w:bookmarkStart w:id="73" w:name="_Toc415940838"/>
       <w:r>
         <w:t xml:space="preserve">2.11.1. </w:t>
       </w:r>
@@ -21486,7 +21508,6 @@
                 <w:sz w:val="26"/>
                 <w:szCs w:val="26"/>
               </w:rPr>
-              <w:lastRenderedPageBreak/>
               <w:t>1</w:t>
             </w:r>
           </w:p>
@@ -21577,11 +21598,6 @@
         </w:tc>
       </w:tr>
     </w:tbl>
-    <w:p>
-      <w:pPr>
-        <w:pStyle w:val="Heading3"/>
-      </w:pPr>
-    </w:p>
     <w:p>
       <w:pPr>
         <w:pStyle w:val="Heading1"/>
@@ -21643,6 +21659,7 @@
     <w:p>
       <w:pPr>
         <w:pStyle w:val="Heading1"/>
+        <w:jc w:val="both"/>
       </w:pPr>
       <w:bookmarkStart w:id="75" w:name="_Toc415940686"/>
       <w:bookmarkStart w:id="76" w:name="_Toc415940839"/>
@@ -21776,9 +21793,9 @@
       </w:pPr>
     </w:p>
     <w:sectPr>
-      <w:headerReference w:type="default" r:id="rId13"/>
-      <w:footerReference w:type="default" r:id="rId14"/>
-      <w:footerReference w:type="first" r:id="rId15"/>
+      <w:headerReference w:type="default" r:id="rId14"/>
+      <w:footerReference w:type="default" r:id="rId15"/>
+      <w:footerReference w:type="first" r:id="rId16"/>
       <w:pgSz w:w="12240" w:h="15840" w:code="1"/>
       <w:pgMar w:top="1134" w:right="1134" w:bottom="1134" w:left="1134" w:header="720" w:footer="0" w:gutter="0"/>
       <w:cols w:space="720"/>
@@ -21790,7 +21807,7 @@
 </file>
 
 <file path=word/endnotes.xml><?xml version="1.0" encoding="utf-8"?>
-<w:endnotes xmlns:wpc="http://schemas.microsoft.com/office/word/2010/wordprocessingCanvas" xmlns:mc="http://schemas.openxmlformats.org/markup-compatibility/2006" xmlns:o="urn:schemas-microsoft-com:office:office" xmlns:r="http://schemas.openxmlformats.org/officeDocument/2006/relationships" xmlns:m="http://schemas.openxmlformats.org/officeDocument/2006/math" xmlns:v="urn:schemas-microsoft-com:vml" xmlns:wp14="http://schemas.microsoft.com/office/word/2010/wordprocessingDrawing" xmlns:wp="http://schemas.openxmlformats.org/drawingml/2006/wordprocessingDrawing" xmlns:w10="urn:schemas-microsoft-com:office:word" xmlns:w="http://schemas.openxmlformats.org/wordprocessingml/2006/main" xmlns:w14="http://schemas.microsoft.com/office/word/2010/wordml" xmlns:w15="http://schemas.microsoft.com/office/word/2012/wordml" xmlns:wpg="http://schemas.microsoft.com/office/word/2010/wordprocessingGroup" xmlns:wpi="http://schemas.microsoft.com/office/word/2010/wordprocessingInk" xmlns:wne="http://schemas.microsoft.com/office/word/2006/wordml" xmlns:wps="http://schemas.microsoft.com/office/word/2010/wordprocessingShape" mc:Ignorable="w14 w15 wp14">
+<w:endnotes xmlns:wpc="http://schemas.microsoft.com/office/word/2010/wordprocessingCanvas" xmlns:mc="http://schemas.openxmlformats.org/markup-compatibility/2006" xmlns:o="urn:schemas-microsoft-com:office:office" xmlns:r="http://schemas.openxmlformats.org/officeDocument/2006/relationships" xmlns:m="http://schemas.openxmlformats.org/officeDocument/2006/math" xmlns:v="urn:schemas-microsoft-com:vml" xmlns:wp14="http://schemas.microsoft.com/office/word/2010/wordprocessingDrawing" xmlns:wp="http://schemas.openxmlformats.org/drawingml/2006/wordprocessingDrawing" xmlns:w10="urn:schemas-microsoft-com:office:word" xmlns:w="http://schemas.openxmlformats.org/wordprocessingml/2006/main" xmlns:w14="http://schemas.microsoft.com/office/word/2010/wordml" xmlns:wpg="http://schemas.microsoft.com/office/word/2010/wordprocessingGroup" xmlns:wpi="http://schemas.microsoft.com/office/word/2010/wordprocessingInk" xmlns:wne="http://schemas.microsoft.com/office/word/2006/wordml" xmlns:wps="http://schemas.microsoft.com/office/word/2010/wordprocessingShape" mc:Ignorable="w14 wp14">
   <w:endnote w:type="separator" w:id="-1">
     <w:p>
       <w:pPr>
@@ -21815,7 +21832,7 @@
 </file>
 
 <file path=word/footer1.xml><?xml version="1.0" encoding="utf-8"?>
-<w:ftr xmlns:wpc="http://schemas.microsoft.com/office/word/2010/wordprocessingCanvas" xmlns:mc="http://schemas.openxmlformats.org/markup-compatibility/2006" xmlns:o="urn:schemas-microsoft-com:office:office" xmlns:r="http://schemas.openxmlformats.org/officeDocument/2006/relationships" xmlns:m="http://schemas.openxmlformats.org/officeDocument/2006/math" xmlns:v="urn:schemas-microsoft-com:vml" xmlns:wp14="http://schemas.microsoft.com/office/word/2010/wordprocessingDrawing" xmlns:wp="http://schemas.openxmlformats.org/drawingml/2006/wordprocessingDrawing" xmlns:w10="urn:schemas-microsoft-com:office:word" xmlns:w="http://schemas.openxmlformats.org/wordprocessingml/2006/main" xmlns:w14="http://schemas.microsoft.com/office/word/2010/wordml" xmlns:w15="http://schemas.microsoft.com/office/word/2012/wordml" xmlns:wpg="http://schemas.microsoft.com/office/word/2010/wordprocessingGroup" xmlns:wpi="http://schemas.microsoft.com/office/word/2010/wordprocessingInk" xmlns:wne="http://schemas.microsoft.com/office/word/2006/wordml" xmlns:wps="http://schemas.microsoft.com/office/word/2010/wordprocessingShape" mc:Ignorable="w14 w15 wp14">
+<w:ftr xmlns:wpc="http://schemas.microsoft.com/office/word/2010/wordprocessingCanvas" xmlns:mc="http://schemas.openxmlformats.org/markup-compatibility/2006" xmlns:o="urn:schemas-microsoft-com:office:office" xmlns:r="http://schemas.openxmlformats.org/officeDocument/2006/relationships" xmlns:m="http://schemas.openxmlformats.org/officeDocument/2006/math" xmlns:v="urn:schemas-microsoft-com:vml" xmlns:wp14="http://schemas.microsoft.com/office/word/2010/wordprocessingDrawing" xmlns:wp="http://schemas.openxmlformats.org/drawingml/2006/wordprocessingDrawing" xmlns:w10="urn:schemas-microsoft-com:office:word" xmlns:w="http://schemas.openxmlformats.org/wordprocessingml/2006/main" xmlns:w14="http://schemas.microsoft.com/office/word/2010/wordml" xmlns:wpg="http://schemas.microsoft.com/office/word/2010/wordprocessingGroup" xmlns:wpi="http://schemas.microsoft.com/office/word/2010/wordprocessingInk" xmlns:wne="http://schemas.microsoft.com/office/word/2006/wordml" xmlns:wps="http://schemas.microsoft.com/office/word/2010/wordprocessingShape" mc:Ignorable="w14 wp14">
   <w:p>
     <w:pPr>
       <w:pStyle w:val="Footer"/>
@@ -21856,7 +21873,7 @@
         <w:rFonts w:ascii="Cambria" w:hAnsi="Cambria"/>
         <w:noProof/>
       </w:rPr>
-      <w:t>19</w:t>
+      <w:t>4</w:t>
     </w:r>
     <w:r>
       <w:rPr>
@@ -21875,7 +21892,7 @@
 </file>
 
 <file path=word/footer2.xml><?xml version="1.0" encoding="utf-8"?>
-<w:ftr xmlns:wpc="http://schemas.microsoft.com/office/word/2010/wordprocessingCanvas" xmlns:mc="http://schemas.openxmlformats.org/markup-compatibility/2006" xmlns:o="urn:schemas-microsoft-com:office:office" xmlns:r="http://schemas.openxmlformats.org/officeDocument/2006/relationships" xmlns:m="http://schemas.openxmlformats.org/officeDocument/2006/math" xmlns:v="urn:schemas-microsoft-com:vml" xmlns:wp14="http://schemas.microsoft.com/office/word/2010/wordprocessingDrawing" xmlns:wp="http://schemas.openxmlformats.org/drawingml/2006/wordprocessingDrawing" xmlns:w10="urn:schemas-microsoft-com:office:word" xmlns:w="http://schemas.openxmlformats.org/wordprocessingml/2006/main" xmlns:w14="http://schemas.microsoft.com/office/word/2010/wordml" xmlns:w15="http://schemas.microsoft.com/office/word/2012/wordml" xmlns:wpg="http://schemas.microsoft.com/office/word/2010/wordprocessingGroup" xmlns:wpi="http://schemas.microsoft.com/office/word/2010/wordprocessingInk" xmlns:wne="http://schemas.microsoft.com/office/word/2006/wordml" xmlns:wps="http://schemas.microsoft.com/office/word/2010/wordprocessingShape" mc:Ignorable="w14 w15 wp14">
+<w:ftr xmlns:wpc="http://schemas.microsoft.com/office/word/2010/wordprocessingCanvas" xmlns:mc="http://schemas.openxmlformats.org/markup-compatibility/2006" xmlns:o="urn:schemas-microsoft-com:office:office" xmlns:r="http://schemas.openxmlformats.org/officeDocument/2006/relationships" xmlns:m="http://schemas.openxmlformats.org/officeDocument/2006/math" xmlns:v="urn:schemas-microsoft-com:vml" xmlns:wp14="http://schemas.microsoft.com/office/word/2010/wordprocessingDrawing" xmlns:wp="http://schemas.openxmlformats.org/drawingml/2006/wordprocessingDrawing" xmlns:w10="urn:schemas-microsoft-com:office:word" xmlns:w="http://schemas.openxmlformats.org/wordprocessingml/2006/main" xmlns:w14="http://schemas.microsoft.com/office/word/2010/wordml" xmlns:wpg="http://schemas.microsoft.com/office/word/2010/wordprocessingGroup" xmlns:wpi="http://schemas.microsoft.com/office/word/2010/wordprocessingInk" xmlns:wne="http://schemas.microsoft.com/office/word/2006/wordml" xmlns:wps="http://schemas.microsoft.com/office/word/2010/wordprocessingShape" mc:Ignorable="w14 wp14">
   <w:p>
     <w:pPr>
       <w:pStyle w:val="Footer"/>
@@ -21898,7 +21915,7 @@
 </file>
 
 <file path=word/footnotes.xml><?xml version="1.0" encoding="utf-8"?>
-<w:footnotes xmlns:wpc="http://schemas.microsoft.com/office/word/2010/wordprocessingCanvas" xmlns:mc="http://schemas.openxmlformats.org/markup-compatibility/2006" xmlns:o="urn:schemas-microsoft-com:office:office" xmlns:r="http://schemas.openxmlformats.org/officeDocument/2006/relationships" xmlns:m="http://schemas.openxmlformats.org/officeDocument/2006/math" xmlns:v="urn:schemas-microsoft-com:vml" xmlns:wp14="http://schemas.microsoft.com/office/word/2010/wordprocessingDrawing" xmlns:wp="http://schemas.openxmlformats.org/drawingml/2006/wordprocessingDrawing" xmlns:w10="urn:schemas-microsoft-com:office:word" xmlns:w="http://schemas.openxmlformats.org/wordprocessingml/2006/main" xmlns:w14="http://schemas.microsoft.com/office/word/2010/wordml" xmlns:w15="http://schemas.microsoft.com/office/word/2012/wordml" xmlns:wpg="http://schemas.microsoft.com/office/word/2010/wordprocessingGroup" xmlns:wpi="http://schemas.microsoft.com/office/word/2010/wordprocessingInk" xmlns:wne="http://schemas.microsoft.com/office/word/2006/wordml" xmlns:wps="http://schemas.microsoft.com/office/word/2010/wordprocessingShape" mc:Ignorable="w14 w15 wp14">
+<w:footnotes xmlns:wpc="http://schemas.microsoft.com/office/word/2010/wordprocessingCanvas" xmlns:mc="http://schemas.openxmlformats.org/markup-compatibility/2006" xmlns:o="urn:schemas-microsoft-com:office:office" xmlns:r="http://schemas.openxmlformats.org/officeDocument/2006/relationships" xmlns:m="http://schemas.openxmlformats.org/officeDocument/2006/math" xmlns:v="urn:schemas-microsoft-com:vml" xmlns:wp14="http://schemas.microsoft.com/office/word/2010/wordprocessingDrawing" xmlns:wp="http://schemas.openxmlformats.org/drawingml/2006/wordprocessingDrawing" xmlns:w10="urn:schemas-microsoft-com:office:word" xmlns:w="http://schemas.openxmlformats.org/wordprocessingml/2006/main" xmlns:w14="http://schemas.microsoft.com/office/word/2010/wordml" xmlns:wpg="http://schemas.microsoft.com/office/word/2010/wordprocessingGroup" xmlns:wpi="http://schemas.microsoft.com/office/word/2010/wordprocessingInk" xmlns:wne="http://schemas.microsoft.com/office/word/2006/wordml" xmlns:wps="http://schemas.microsoft.com/office/word/2010/wordprocessingShape" mc:Ignorable="w14 wp14">
   <w:footnote w:type="separator" w:id="-1">
     <w:p>
       <w:pPr>
@@ -21923,7 +21940,7 @@
 </file>
 
 <file path=word/header1.xml><?xml version="1.0" encoding="utf-8"?>
-<w:hdr xmlns:wpc="http://schemas.microsoft.com/office/word/2010/wordprocessingCanvas" xmlns:mc="http://schemas.openxmlformats.org/markup-compatibility/2006" xmlns:o="urn:schemas-microsoft-com:office:office" xmlns:r="http://schemas.openxmlformats.org/officeDocument/2006/relationships" xmlns:m="http://schemas.openxmlformats.org/officeDocument/2006/math" xmlns:v="urn:schemas-microsoft-com:vml" xmlns:wp14="http://schemas.microsoft.com/office/word/2010/wordprocessingDrawing" xmlns:wp="http://schemas.openxmlformats.org/drawingml/2006/wordprocessingDrawing" xmlns:w10="urn:schemas-microsoft-com:office:word" xmlns:w="http://schemas.openxmlformats.org/wordprocessingml/2006/main" xmlns:w14="http://schemas.microsoft.com/office/word/2010/wordml" xmlns:w15="http://schemas.microsoft.com/office/word/2012/wordml" xmlns:wpg="http://schemas.microsoft.com/office/word/2010/wordprocessingGroup" xmlns:wpi="http://schemas.microsoft.com/office/word/2010/wordprocessingInk" xmlns:wne="http://schemas.microsoft.com/office/word/2006/wordml" xmlns:wps="http://schemas.microsoft.com/office/word/2010/wordprocessingShape" mc:Ignorable="w14 w15 wp14">
+<w:hdr xmlns:wpc="http://schemas.microsoft.com/office/word/2010/wordprocessingCanvas" xmlns:mc="http://schemas.openxmlformats.org/markup-compatibility/2006" xmlns:o="urn:schemas-microsoft-com:office:office" xmlns:r="http://schemas.openxmlformats.org/officeDocument/2006/relationships" xmlns:m="http://schemas.openxmlformats.org/officeDocument/2006/math" xmlns:v="urn:schemas-microsoft-com:vml" xmlns:wp14="http://schemas.microsoft.com/office/word/2010/wordprocessingDrawing" xmlns:wp="http://schemas.openxmlformats.org/drawingml/2006/wordprocessingDrawing" xmlns:w10="urn:schemas-microsoft-com:office:word" xmlns:w="http://schemas.openxmlformats.org/wordprocessingml/2006/main" xmlns:w14="http://schemas.microsoft.com/office/word/2010/wordml" xmlns:wpg="http://schemas.microsoft.com/office/word/2010/wordprocessingGroup" xmlns:wpi="http://schemas.microsoft.com/office/word/2010/wordprocessingInk" xmlns:wne="http://schemas.microsoft.com/office/word/2006/wordml" xmlns:wps="http://schemas.microsoft.com/office/word/2010/wordprocessingShape" mc:Ignorable="w14 wp14">
   <w:p>
     <w:pPr>
       <w:pStyle w:val="Header"/>
@@ -21971,7 +21988,7 @@
 </file>
 
 <file path=word/numbering.xml><?xml version="1.0" encoding="utf-8"?>
-<w:numbering xmlns:wpc="http://schemas.microsoft.com/office/word/2010/wordprocessingCanvas" xmlns:mc="http://schemas.openxmlformats.org/markup-compatibility/2006" xmlns:o="urn:schemas-microsoft-com:office:office" xmlns:r="http://schemas.openxmlformats.org/officeDocument/2006/relationships" xmlns:m="http://schemas.openxmlformats.org/officeDocument/2006/math" xmlns:v="urn:schemas-microsoft-com:vml" xmlns:wp14="http://schemas.microsoft.com/office/word/2010/wordprocessingDrawing" xmlns:wp="http://schemas.openxmlformats.org/drawingml/2006/wordprocessingDrawing" xmlns:w10="urn:schemas-microsoft-com:office:word" xmlns:w="http://schemas.openxmlformats.org/wordprocessingml/2006/main" xmlns:w14="http://schemas.microsoft.com/office/word/2010/wordml" xmlns:w15="http://schemas.microsoft.com/office/word/2012/wordml" xmlns:wpg="http://schemas.microsoft.com/office/word/2010/wordprocessingGroup" xmlns:wpi="http://schemas.microsoft.com/office/word/2010/wordprocessingInk" xmlns:wne="http://schemas.microsoft.com/office/word/2006/wordml" xmlns:wps="http://schemas.microsoft.com/office/word/2010/wordprocessingShape" mc:Ignorable="w14 w15 wp14">
+<w:numbering xmlns:wpc="http://schemas.microsoft.com/office/word/2010/wordprocessingCanvas" xmlns:mc="http://schemas.openxmlformats.org/markup-compatibility/2006" xmlns:o="urn:schemas-microsoft-com:office:office" xmlns:r="http://schemas.openxmlformats.org/officeDocument/2006/relationships" xmlns:m="http://schemas.openxmlformats.org/officeDocument/2006/math" xmlns:v="urn:schemas-microsoft-com:vml" xmlns:wp14="http://schemas.microsoft.com/office/word/2010/wordprocessingDrawing" xmlns:wp="http://schemas.openxmlformats.org/drawingml/2006/wordprocessingDrawing" xmlns:w10="urn:schemas-microsoft-com:office:word" xmlns:w="http://schemas.openxmlformats.org/wordprocessingml/2006/main" xmlns:w14="http://schemas.microsoft.com/office/word/2010/wordml" xmlns:wpg="http://schemas.microsoft.com/office/word/2010/wordprocessingGroup" xmlns:wpi="http://schemas.microsoft.com/office/word/2010/wordprocessingInk" xmlns:wne="http://schemas.microsoft.com/office/word/2006/wordml" xmlns:wps="http://schemas.microsoft.com/office/word/2010/wordprocessingShape" mc:Ignorable="w14 wp14">
   <w:abstractNum w:abstractNumId="0">
     <w:nsid w:val="06621DD0"/>
     <w:multiLevelType w:val="multilevel"/>
@@ -22650,6 +22667,232 @@
     </w:lvl>
   </w:abstractNum>
   <w:abstractNum w:abstractNumId="6">
+    <w:nsid w:val="20E93CF9"/>
+    <w:multiLevelType w:val="multilevel"/>
+    <w:tmpl w:val="97A8A708"/>
+    <w:lvl w:ilvl="0">
+      <w:start w:val="2"/>
+      <w:numFmt w:val="decimal"/>
+      <w:lvlText w:val="%1"/>
+      <w:lvlJc w:val="left"/>
+      <w:pPr>
+        <w:ind w:left="360" w:hanging="360"/>
+      </w:pPr>
+      <w:rPr>
+        <w:rFonts w:hint="default"/>
+      </w:rPr>
+    </w:lvl>
+    <w:lvl w:ilvl="1">
+      <w:start w:val="9"/>
+      <w:numFmt w:val="decimal"/>
+      <w:lvlText w:val="%1.%2"/>
+      <w:lvlJc w:val="left"/>
+      <w:pPr>
+        <w:ind w:left="720" w:hanging="360"/>
+      </w:pPr>
+      <w:rPr>
+        <w:rFonts w:hint="default"/>
+      </w:rPr>
+    </w:lvl>
+    <w:lvl w:ilvl="2">
+      <w:start w:val="1"/>
+      <w:numFmt w:val="decimal"/>
+      <w:lvlText w:val="%1.%2.%3"/>
+      <w:lvlJc w:val="left"/>
+      <w:pPr>
+        <w:ind w:left="1440" w:hanging="720"/>
+      </w:pPr>
+      <w:rPr>
+        <w:rFonts w:hint="default"/>
+      </w:rPr>
+    </w:lvl>
+    <w:lvl w:ilvl="3">
+      <w:start w:val="1"/>
+      <w:numFmt w:val="decimal"/>
+      <w:lvlText w:val="%1.%2.%3.%4"/>
+      <w:lvlJc w:val="left"/>
+      <w:pPr>
+        <w:ind w:left="1800" w:hanging="720"/>
+      </w:pPr>
+      <w:rPr>
+        <w:rFonts w:hint="default"/>
+      </w:rPr>
+    </w:lvl>
+    <w:lvl w:ilvl="4">
+      <w:start w:val="1"/>
+      <w:numFmt w:val="decimal"/>
+      <w:lvlText w:val="%1.%2.%3.%4.%5"/>
+      <w:lvlJc w:val="left"/>
+      <w:pPr>
+        <w:ind w:left="2520" w:hanging="1080"/>
+      </w:pPr>
+      <w:rPr>
+        <w:rFonts w:hint="default"/>
+      </w:rPr>
+    </w:lvl>
+    <w:lvl w:ilvl="5">
+      <w:start w:val="1"/>
+      <w:numFmt w:val="decimal"/>
+      <w:lvlText w:val="%1.%2.%3.%4.%5.%6"/>
+      <w:lvlJc w:val="left"/>
+      <w:pPr>
+        <w:ind w:left="3240" w:hanging="1440"/>
+      </w:pPr>
+      <w:rPr>
+        <w:rFonts w:hint="default"/>
+      </w:rPr>
+    </w:lvl>
+    <w:lvl w:ilvl="6">
+      <w:start w:val="1"/>
+      <w:numFmt w:val="decimal"/>
+      <w:lvlText w:val="%1.%2.%3.%4.%5.%6.%7"/>
+      <w:lvlJc w:val="left"/>
+      <w:pPr>
+        <w:ind w:left="3600" w:hanging="1440"/>
+      </w:pPr>
+      <w:rPr>
+        <w:rFonts w:hint="default"/>
+      </w:rPr>
+    </w:lvl>
+    <w:lvl w:ilvl="7">
+      <w:start w:val="1"/>
+      <w:numFmt w:val="decimal"/>
+      <w:lvlText w:val="%1.%2.%3.%4.%5.%6.%7.%8"/>
+      <w:lvlJc w:val="left"/>
+      <w:pPr>
+        <w:ind w:left="4320" w:hanging="1800"/>
+      </w:pPr>
+      <w:rPr>
+        <w:rFonts w:hint="default"/>
+      </w:rPr>
+    </w:lvl>
+    <w:lvl w:ilvl="8">
+      <w:start w:val="1"/>
+      <w:numFmt w:val="decimal"/>
+      <w:lvlText w:val="%1.%2.%3.%4.%5.%6.%7.%8.%9"/>
+      <w:lvlJc w:val="left"/>
+      <w:pPr>
+        <w:ind w:left="4680" w:hanging="1800"/>
+      </w:pPr>
+      <w:rPr>
+        <w:rFonts w:hint="default"/>
+      </w:rPr>
+    </w:lvl>
+  </w:abstractNum>
+  <w:abstractNum w:abstractNumId="7">
+    <w:nsid w:val="2795380F"/>
+    <w:multiLevelType w:val="hybridMultilevel"/>
+    <w:tmpl w:val="A3382484"/>
+    <w:lvl w:ilvl="0" w:tplc="E828F708">
+      <w:start w:val="2"/>
+      <w:numFmt w:val="bullet"/>
+      <w:lvlText w:val="-"/>
+      <w:lvlJc w:val="left"/>
+      <w:pPr>
+        <w:ind w:left="720" w:hanging="360"/>
+      </w:pPr>
+      <w:rPr>
+        <w:rFonts w:ascii="Times New Roman" w:eastAsia="MS Mincho" w:hAnsi="Times New Roman" w:cs="Times New Roman" w:hint="default"/>
+      </w:rPr>
+    </w:lvl>
+    <w:lvl w:ilvl="1" w:tplc="04090003" w:tentative="1">
+      <w:start w:val="1"/>
+      <w:numFmt w:val="bullet"/>
+      <w:lvlText w:val="o"/>
+      <w:lvlJc w:val="left"/>
+      <w:pPr>
+        <w:ind w:left="1440" w:hanging="360"/>
+      </w:pPr>
+      <w:rPr>
+        <w:rFonts w:ascii="Courier New" w:hAnsi="Courier New" w:cs="Courier New" w:hint="default"/>
+      </w:rPr>
+    </w:lvl>
+    <w:lvl w:ilvl="2" w:tplc="04090005" w:tentative="1">
+      <w:start w:val="1"/>
+      <w:numFmt w:val="bullet"/>
+      <w:lvlText w:val=""/>
+      <w:lvlJc w:val="left"/>
+      <w:pPr>
+        <w:ind w:left="2160" w:hanging="360"/>
+      </w:pPr>
+      <w:rPr>
+        <w:rFonts w:ascii="Wingdings" w:hAnsi="Wingdings" w:hint="default"/>
+      </w:rPr>
+    </w:lvl>
+    <w:lvl w:ilvl="3" w:tplc="04090001" w:tentative="1">
+      <w:start w:val="1"/>
+      <w:numFmt w:val="bullet"/>
+      <w:lvlText w:val=""/>
+      <w:lvlJc w:val="left"/>
+      <w:pPr>
+        <w:ind w:left="2880" w:hanging="360"/>
+      </w:pPr>
+      <w:rPr>
+        <w:rFonts w:ascii="Symbol" w:hAnsi="Symbol" w:hint="default"/>
+      </w:rPr>
+    </w:lvl>
+    <w:lvl w:ilvl="4" w:tplc="04090003" w:tentative="1">
+      <w:start w:val="1"/>
+      <w:numFmt w:val="bullet"/>
+      <w:lvlText w:val="o"/>
+      <w:lvlJc w:val="left"/>
+      <w:pPr>
+        <w:ind w:left="3600" w:hanging="360"/>
+      </w:pPr>
+      <w:rPr>
+        <w:rFonts w:ascii="Courier New" w:hAnsi="Courier New" w:cs="Courier New" w:hint="default"/>
+      </w:rPr>
+    </w:lvl>
+    <w:lvl w:ilvl="5" w:tplc="04090005" w:tentative="1">
+      <w:start w:val="1"/>
+      <w:numFmt w:val="bullet"/>
+      <w:lvlText w:val=""/>
+      <w:lvlJc w:val="left"/>
+      <w:pPr>
+        <w:ind w:left="4320" w:hanging="360"/>
+      </w:pPr>
+      <w:rPr>
+        <w:rFonts w:ascii="Wingdings" w:hAnsi="Wingdings" w:hint="default"/>
+      </w:rPr>
+    </w:lvl>
+    <w:lvl w:ilvl="6" w:tplc="04090001" w:tentative="1">
+      <w:start w:val="1"/>
+      <w:numFmt w:val="bullet"/>
+      <w:lvlText w:val=""/>
+      <w:lvlJc w:val="left"/>
+      <w:pPr>
+        <w:ind w:left="5040" w:hanging="360"/>
+      </w:pPr>
+      <w:rPr>
+        <w:rFonts w:ascii="Symbol" w:hAnsi="Symbol" w:hint="default"/>
+      </w:rPr>
+    </w:lvl>
+    <w:lvl w:ilvl="7" w:tplc="04090003" w:tentative="1">
+      <w:start w:val="1"/>
+      <w:numFmt w:val="bullet"/>
+      <w:lvlText w:val="o"/>
+      <w:lvlJc w:val="left"/>
+      <w:pPr>
+        <w:ind w:left="5760" w:hanging="360"/>
+      </w:pPr>
+      <w:rPr>
+        <w:rFonts w:ascii="Courier New" w:hAnsi="Courier New" w:cs="Courier New" w:hint="default"/>
+      </w:rPr>
+    </w:lvl>
+    <w:lvl w:ilvl="8" w:tplc="04090005" w:tentative="1">
+      <w:start w:val="1"/>
+      <w:numFmt w:val="bullet"/>
+      <w:lvlText w:val=""/>
+      <w:lvlJc w:val="left"/>
+      <w:pPr>
+        <w:ind w:left="6480" w:hanging="360"/>
+      </w:pPr>
+      <w:rPr>
+        <w:rFonts w:ascii="Wingdings" w:hAnsi="Wingdings" w:hint="default"/>
+      </w:rPr>
+    </w:lvl>
+  </w:abstractNum>
+  <w:abstractNum w:abstractNumId="8">
     <w:nsid w:val="2FB6100F"/>
     <w:multiLevelType w:val="hybridMultilevel"/>
     <w:tmpl w:val="9D88F6C6"/>
@@ -22762,7 +23005,7 @@
       </w:rPr>
     </w:lvl>
   </w:abstractNum>
-  <w:abstractNum w:abstractNumId="7">
+  <w:abstractNum w:abstractNumId="9">
     <w:nsid w:val="3AA515D0"/>
     <w:multiLevelType w:val="hybridMultilevel"/>
     <w:tmpl w:val="EAC08C38"/>
@@ -22851,7 +23094,7 @@
       </w:pPr>
     </w:lvl>
   </w:abstractNum>
-  <w:abstractNum w:abstractNumId="8">
+  <w:abstractNum w:abstractNumId="10">
     <w:nsid w:val="3E1B49DD"/>
     <w:multiLevelType w:val="multilevel"/>
     <w:tmpl w:val="C7A6BA76"/>
@@ -22964,7 +23207,7 @@
       </w:rPr>
     </w:lvl>
   </w:abstractNum>
-  <w:abstractNum w:abstractNumId="9">
+  <w:abstractNum w:abstractNumId="11">
     <w:nsid w:val="422833BE"/>
     <w:multiLevelType w:val="hybridMultilevel"/>
     <w:tmpl w:val="A46647CC"/>
@@ -23077,7 +23320,120 @@
       </w:rPr>
     </w:lvl>
   </w:abstractNum>
-  <w:abstractNum w:abstractNumId="10">
+  <w:abstractNum w:abstractNumId="12">
+    <w:nsid w:val="4BA826C9"/>
+    <w:multiLevelType w:val="hybridMultilevel"/>
+    <w:tmpl w:val="81B0A8C6"/>
+    <w:lvl w:ilvl="0" w:tplc="5CBAAAAE">
+      <w:start w:val="2"/>
+      <w:numFmt w:val="bullet"/>
+      <w:lvlText w:val="-"/>
+      <w:lvlJc w:val="left"/>
+      <w:pPr>
+        <w:ind w:left="720" w:hanging="360"/>
+      </w:pPr>
+      <w:rPr>
+        <w:rFonts w:ascii="Times New Roman" w:eastAsia="MS Mincho" w:hAnsi="Times New Roman" w:cs="Times New Roman" w:hint="default"/>
+      </w:rPr>
+    </w:lvl>
+    <w:lvl w:ilvl="1" w:tplc="04090003" w:tentative="1">
+      <w:start w:val="1"/>
+      <w:numFmt w:val="bullet"/>
+      <w:lvlText w:val="o"/>
+      <w:lvlJc w:val="left"/>
+      <w:pPr>
+        <w:ind w:left="1440" w:hanging="360"/>
+      </w:pPr>
+      <w:rPr>
+        <w:rFonts w:ascii="Courier New" w:hAnsi="Courier New" w:cs="Courier New" w:hint="default"/>
+      </w:rPr>
+    </w:lvl>
+    <w:lvl w:ilvl="2" w:tplc="04090005" w:tentative="1">
+      <w:start w:val="1"/>
+      <w:numFmt w:val="bullet"/>
+      <w:lvlText w:val=""/>
+      <w:lvlJc w:val="left"/>
+      <w:pPr>
+        <w:ind w:left="2160" w:hanging="360"/>
+      </w:pPr>
+      <w:rPr>
+        <w:rFonts w:ascii="Wingdings" w:hAnsi="Wingdings" w:hint="default"/>
+      </w:rPr>
+    </w:lvl>
+    <w:lvl w:ilvl="3" w:tplc="04090001" w:tentative="1">
+      <w:start w:val="1"/>
+      <w:numFmt w:val="bullet"/>
+      <w:lvlText w:val=""/>
+      <w:lvlJc w:val="left"/>
+      <w:pPr>
+        <w:ind w:left="2880" w:hanging="360"/>
+      </w:pPr>
+      <w:rPr>
+        <w:rFonts w:ascii="Symbol" w:hAnsi="Symbol" w:hint="default"/>
+      </w:rPr>
+    </w:lvl>
+    <w:lvl w:ilvl="4" w:tplc="04090003" w:tentative="1">
+      <w:start w:val="1"/>
+      <w:numFmt w:val="bullet"/>
+      <w:lvlText w:val="o"/>
+      <w:lvlJc w:val="left"/>
+      <w:pPr>
+        <w:ind w:left="3600" w:hanging="360"/>
+      </w:pPr>
+      <w:rPr>
+        <w:rFonts w:ascii="Courier New" w:hAnsi="Courier New" w:cs="Courier New" w:hint="default"/>
+      </w:rPr>
+    </w:lvl>
+    <w:lvl w:ilvl="5" w:tplc="04090005" w:tentative="1">
+      <w:start w:val="1"/>
+      <w:numFmt w:val="bullet"/>
+      <w:lvlText w:val=""/>
+      <w:lvlJc w:val="left"/>
+      <w:pPr>
+        <w:ind w:left="4320" w:hanging="360"/>
+      </w:pPr>
+      <w:rPr>
+        <w:rFonts w:ascii="Wingdings" w:hAnsi="Wingdings" w:hint="default"/>
+      </w:rPr>
+    </w:lvl>
+    <w:lvl w:ilvl="6" w:tplc="04090001" w:tentative="1">
+      <w:start w:val="1"/>
+      <w:numFmt w:val="bullet"/>
+      <w:lvlText w:val=""/>
+      <w:lvlJc w:val="left"/>
+      <w:pPr>
+        <w:ind w:left="5040" w:hanging="360"/>
+      </w:pPr>
+      <w:rPr>
+        <w:rFonts w:ascii="Symbol" w:hAnsi="Symbol" w:hint="default"/>
+      </w:rPr>
+    </w:lvl>
+    <w:lvl w:ilvl="7" w:tplc="04090003" w:tentative="1">
+      <w:start w:val="1"/>
+      <w:numFmt w:val="bullet"/>
+      <w:lvlText w:val="o"/>
+      <w:lvlJc w:val="left"/>
+      <w:pPr>
+        <w:ind w:left="5760" w:hanging="360"/>
+      </w:pPr>
+      <w:rPr>
+        <w:rFonts w:ascii="Courier New" w:hAnsi="Courier New" w:cs="Courier New" w:hint="default"/>
+      </w:rPr>
+    </w:lvl>
+    <w:lvl w:ilvl="8" w:tplc="04090005" w:tentative="1">
+      <w:start w:val="1"/>
+      <w:numFmt w:val="bullet"/>
+      <w:lvlText w:val=""/>
+      <w:lvlJc w:val="left"/>
+      <w:pPr>
+        <w:ind w:left="6480" w:hanging="360"/>
+      </w:pPr>
+      <w:rPr>
+        <w:rFonts w:ascii="Wingdings" w:hAnsi="Wingdings" w:hint="default"/>
+      </w:rPr>
+    </w:lvl>
+  </w:abstractNum>
+  <w:abstractNum w:abstractNumId="13">
     <w:nsid w:val="4E0A108F"/>
     <w:multiLevelType w:val="multilevel"/>
     <w:tmpl w:val="7B7A66E2"/>
@@ -23198,7 +23554,7 @@
       </w:rPr>
     </w:lvl>
   </w:abstractNum>
-  <w:abstractNum w:abstractNumId="11">
+  <w:abstractNum w:abstractNumId="14">
     <w:nsid w:val="52E2783E"/>
     <w:multiLevelType w:val="hybridMultilevel"/>
     <w:tmpl w:val="FC7A89F2"/>
@@ -23287,7 +23643,7 @@
       </w:pPr>
     </w:lvl>
   </w:abstractNum>
-  <w:abstractNum w:abstractNumId="12">
+  <w:abstractNum w:abstractNumId="15">
     <w:nsid w:val="692626DF"/>
     <w:multiLevelType w:val="hybridMultilevel"/>
     <w:tmpl w:val="C30C478E"/>
@@ -23399,7 +23755,7 @@
       </w:rPr>
     </w:lvl>
   </w:abstractNum>
-  <w:abstractNum w:abstractNumId="13">
+  <w:abstractNum w:abstractNumId="16">
     <w:nsid w:val="6ED119AC"/>
     <w:multiLevelType w:val="hybridMultilevel"/>
     <w:tmpl w:val="451A8276"/>
@@ -23513,10 +23869,10 @@
     </w:lvl>
   </w:abstractNum>
   <w:num w:numId="1">
-    <w:abstractNumId w:val="6"/>
+    <w:abstractNumId w:val="8"/>
   </w:num>
   <w:num w:numId="2">
-    <w:abstractNumId w:val="12"/>
+    <w:abstractNumId w:val="15"/>
   </w:num>
   <w:num w:numId="3">
     <w:abstractNumId w:val="2"/>
@@ -23525,13 +23881,13 @@
     <w:abstractNumId w:val="1"/>
   </w:num>
   <w:num w:numId="5">
-    <w:abstractNumId w:val="10"/>
+    <w:abstractNumId w:val="13"/>
   </w:num>
   <w:num w:numId="6">
-    <w:abstractNumId w:val="11"/>
+    <w:abstractNumId w:val="14"/>
   </w:num>
   <w:num w:numId="7">
-    <w:abstractNumId w:val="7"/>
+    <w:abstractNumId w:val="9"/>
   </w:num>
   <w:num w:numId="8">
     <w:abstractNumId w:val="0"/>
@@ -23546,19 +23902,28 @@
     <w:abstractNumId w:val="5"/>
   </w:num>
   <w:num w:numId="12">
-    <w:abstractNumId w:val="8"/>
+    <w:abstractNumId w:val="10"/>
   </w:num>
   <w:num w:numId="13">
-    <w:abstractNumId w:val="9"/>
+    <w:abstractNumId w:val="11"/>
   </w:num>
   <w:num w:numId="14">
-    <w:abstractNumId w:val="13"/>
+    <w:abstractNumId w:val="16"/>
+  </w:num>
+  <w:num w:numId="15">
+    <w:abstractNumId w:val="6"/>
+  </w:num>
+  <w:num w:numId="16">
+    <w:abstractNumId w:val="7"/>
+  </w:num>
+  <w:num w:numId="17">
+    <w:abstractNumId w:val="12"/>
   </w:num>
 </w:numbering>
 </file>
 
 <file path=word/styles.xml><?xml version="1.0" encoding="utf-8"?>
-<w:styles xmlns:mc="http://schemas.openxmlformats.org/markup-compatibility/2006" xmlns:r="http://schemas.openxmlformats.org/officeDocument/2006/relationships" xmlns:w="http://schemas.openxmlformats.org/wordprocessingml/2006/main" xmlns:w14="http://schemas.microsoft.com/office/word/2010/wordml" xmlns:w15="http://schemas.microsoft.com/office/word/2012/wordml" mc:Ignorable="w14 w15">
+<w:styles xmlns:mc="http://schemas.openxmlformats.org/markup-compatibility/2006" xmlns:r="http://schemas.openxmlformats.org/officeDocument/2006/relationships" xmlns:w="http://schemas.openxmlformats.org/wordprocessingml/2006/main" xmlns:w14="http://schemas.microsoft.com/office/word/2010/wordml" mc:Ignorable="w14">
   <w:docDefaults>
     <w:rPrDefault>
       <w:rPr>
@@ -23574,378 +23939,144 @@
       </w:pPr>
     </w:pPrDefault>
   </w:docDefaults>
-  <w:latentStyles w:defLockedState="0" w:defUIPriority="99" w:defSemiHidden="0" w:defUnhideWhenUsed="0" w:defQFormat="0" w:count="371">
-    <w:lsdException w:name="Normal" w:uiPriority="0" w:qFormat="1"/>
-    <w:lsdException w:name="heading 1" w:uiPriority="9" w:qFormat="1"/>
-    <w:lsdException w:name="heading 2" w:semiHidden="1" w:uiPriority="9" w:unhideWhenUsed="1" w:qFormat="1"/>
-    <w:lsdException w:name="heading 3" w:semiHidden="1" w:uiPriority="9" w:unhideWhenUsed="1" w:qFormat="1"/>
-    <w:lsdException w:name="heading 4" w:semiHidden="1" w:uiPriority="9" w:unhideWhenUsed="1" w:qFormat="1"/>
-    <w:lsdException w:name="heading 5" w:semiHidden="1" w:uiPriority="9" w:unhideWhenUsed="1" w:qFormat="1"/>
-    <w:lsdException w:name="heading 6" w:semiHidden="1" w:uiPriority="9" w:unhideWhenUsed="1" w:qFormat="1"/>
-    <w:lsdException w:name="heading 7" w:semiHidden="1" w:uiPriority="9" w:unhideWhenUsed="1" w:qFormat="1"/>
-    <w:lsdException w:name="heading 8" w:semiHidden="1" w:uiPriority="9" w:unhideWhenUsed="1" w:qFormat="1"/>
-    <w:lsdException w:name="heading 9" w:semiHidden="1" w:uiPriority="9" w:unhideWhenUsed="1" w:qFormat="1"/>
-    <w:lsdException w:name="index 1" w:semiHidden="1" w:unhideWhenUsed="1"/>
-    <w:lsdException w:name="index 2" w:semiHidden="1" w:unhideWhenUsed="1"/>
-    <w:lsdException w:name="index 3" w:semiHidden="1" w:unhideWhenUsed="1"/>
-    <w:lsdException w:name="index 4" w:semiHidden="1" w:unhideWhenUsed="1"/>
-    <w:lsdException w:name="index 5" w:semiHidden="1" w:unhideWhenUsed="1"/>
-    <w:lsdException w:name="index 6" w:semiHidden="1" w:unhideWhenUsed="1"/>
-    <w:lsdException w:name="index 7" w:semiHidden="1" w:unhideWhenUsed="1"/>
-    <w:lsdException w:name="index 8" w:semiHidden="1" w:unhideWhenUsed="1"/>
-    <w:lsdException w:name="index 9" w:semiHidden="1" w:unhideWhenUsed="1"/>
-    <w:lsdException w:name="toc 1" w:semiHidden="1" w:uiPriority="39" w:unhideWhenUsed="1"/>
-    <w:lsdException w:name="toc 2" w:semiHidden="1" w:uiPriority="39" w:unhideWhenUsed="1"/>
-    <w:lsdException w:name="toc 3" w:semiHidden="1" w:uiPriority="39" w:unhideWhenUsed="1"/>
-    <w:lsdException w:name="toc 4" w:semiHidden="1" w:uiPriority="39" w:unhideWhenUsed="1"/>
-    <w:lsdException w:name="toc 5" w:semiHidden="1" w:uiPriority="39" w:unhideWhenUsed="1"/>
-    <w:lsdException w:name="toc 6" w:semiHidden="1" w:uiPriority="39" w:unhideWhenUsed="1"/>
-    <w:lsdException w:name="toc 7" w:semiHidden="1" w:uiPriority="39" w:unhideWhenUsed="1"/>
-    <w:lsdException w:name="toc 8" w:semiHidden="1" w:uiPriority="39" w:unhideWhenUsed="1"/>
-    <w:lsdException w:name="toc 9" w:semiHidden="1" w:uiPriority="39" w:unhideWhenUsed="1"/>
-    <w:lsdException w:name="Normal Indent" w:semiHidden="1" w:unhideWhenUsed="1"/>
-    <w:lsdException w:name="footnote text" w:semiHidden="1" w:unhideWhenUsed="1"/>
-    <w:lsdException w:name="annotation text" w:semiHidden="1" w:unhideWhenUsed="1"/>
-    <w:lsdException w:name="header" w:semiHidden="1" w:unhideWhenUsed="1"/>
-    <w:lsdException w:name="footer" w:semiHidden="1" w:unhideWhenUsed="1"/>
-    <w:lsdException w:name="index heading" w:semiHidden="1" w:unhideWhenUsed="1"/>
-    <w:lsdException w:name="caption" w:semiHidden="1" w:uiPriority="35" w:unhideWhenUsed="1" w:qFormat="1"/>
-    <w:lsdException w:name="table of figures" w:semiHidden="1" w:unhideWhenUsed="1"/>
-    <w:lsdException w:name="envelope address" w:semiHidden="1" w:unhideWhenUsed="1"/>
-    <w:lsdException w:name="envelope return" w:semiHidden="1" w:unhideWhenUsed="1"/>
-    <w:lsdException w:name="footnote reference" w:semiHidden="1" w:unhideWhenUsed="1"/>
-    <w:lsdException w:name="annotation reference" w:semiHidden="1" w:unhideWhenUsed="1"/>
-    <w:lsdException w:name="line number" w:semiHidden="1" w:unhideWhenUsed="1"/>
-    <w:lsdException w:name="page number" w:semiHidden="1" w:unhideWhenUsed="1"/>
-    <w:lsdException w:name="endnote reference" w:semiHidden="1" w:unhideWhenUsed="1"/>
-    <w:lsdException w:name="endnote text" w:semiHidden="1" w:unhideWhenUsed="1"/>
-    <w:lsdException w:name="table of authorities" w:semiHidden="1" w:unhideWhenUsed="1"/>
-    <w:lsdException w:name="macro" w:semiHidden="1" w:unhideWhenUsed="1"/>
-    <w:lsdException w:name="toa heading" w:semiHidden="1" w:unhideWhenUsed="1"/>
-    <w:lsdException w:name="List" w:semiHidden="1" w:unhideWhenUsed="1"/>
-    <w:lsdException w:name="List Bullet" w:semiHidden="1" w:unhideWhenUsed="1"/>
-    <w:lsdException w:name="List Number" w:semiHidden="1" w:unhideWhenUsed="1"/>
-    <w:lsdException w:name="List 2" w:semiHidden="1" w:unhideWhenUsed="1"/>
-    <w:lsdException w:name="List 3" w:semiHidden="1" w:unhideWhenUsed="1"/>
-    <w:lsdException w:name="List 4" w:semiHidden="1" w:unhideWhenUsed="1"/>
-    <w:lsdException w:name="List 5" w:semiHidden="1" w:unhideWhenUsed="1"/>
-    <w:lsdException w:name="List Bullet 2" w:semiHidden="1" w:unhideWhenUsed="1"/>
-    <w:lsdException w:name="List Bullet 3" w:semiHidden="1" w:unhideWhenUsed="1"/>
-    <w:lsdException w:name="List Bullet 4" w:semiHidden="1" w:unhideWhenUsed="1"/>
-    <w:lsdException w:name="List Bullet 5" w:semiHidden="1" w:unhideWhenUsed="1"/>
-    <w:lsdException w:name="List Number 2" w:semiHidden="1" w:unhideWhenUsed="1"/>
-    <w:lsdException w:name="List Number 3" w:semiHidden="1" w:unhideWhenUsed="1"/>
-    <w:lsdException w:name="List Number 4" w:semiHidden="1" w:unhideWhenUsed="1"/>
-    <w:lsdException w:name="List Number 5" w:semiHidden="1" w:unhideWhenUsed="1"/>
-    <w:lsdException w:name="Title" w:uiPriority="10" w:qFormat="1"/>
-    <w:lsdException w:name="Closing" w:semiHidden="1" w:unhideWhenUsed="1"/>
-    <w:lsdException w:name="Signature" w:semiHidden="1" w:unhideWhenUsed="1"/>
-    <w:lsdException w:name="Default Paragraph Font" w:semiHidden="1" w:uiPriority="1" w:unhideWhenUsed="1"/>
-    <w:lsdException w:name="Body Text" w:semiHidden="1" w:unhideWhenUsed="1"/>
-    <w:lsdException w:name="Body Text Indent" w:semiHidden="1" w:unhideWhenUsed="1"/>
-    <w:lsdException w:name="List Continue" w:semiHidden="1" w:unhideWhenUsed="1"/>
-    <w:lsdException w:name="List Continue 2" w:semiHidden="1" w:unhideWhenUsed="1"/>
-    <w:lsdException w:name="List Continue 3" w:semiHidden="1" w:unhideWhenUsed="1"/>
-    <w:lsdException w:name="List Continue 4" w:semiHidden="1" w:unhideWhenUsed="1"/>
-    <w:lsdException w:name="List Continue 5" w:semiHidden="1" w:unhideWhenUsed="1"/>
-    <w:lsdException w:name="Message Header" w:semiHidden="1" w:unhideWhenUsed="1"/>
-    <w:lsdException w:name="Subtitle" w:uiPriority="11" w:qFormat="1"/>
-    <w:lsdException w:name="Salutation" w:semiHidden="1" w:unhideWhenUsed="1"/>
-    <w:lsdException w:name="Date" w:semiHidden="1" w:unhideWhenUsed="1"/>
-    <w:lsdException w:name="Body Text First Indent" w:semiHidden="1" w:unhideWhenUsed="1"/>
-    <w:lsdException w:name="Body Text First Indent 2" w:semiHidden="1" w:unhideWhenUsed="1"/>
-    <w:lsdException w:name="Note Heading" w:semiHidden="1" w:unhideWhenUsed="1"/>
-    <w:lsdException w:name="Body Text 2" w:semiHidden="1" w:unhideWhenUsed="1"/>
-    <w:lsdException w:name="Body Text 3" w:semiHidden="1" w:unhideWhenUsed="1"/>
-    <w:lsdException w:name="Body Text Indent 2" w:semiHidden="1" w:unhideWhenUsed="1"/>
-    <w:lsdException w:name="Body Text Indent 3" w:semiHidden="1" w:unhideWhenUsed="1"/>
-    <w:lsdException w:name="Block Text" w:semiHidden="1" w:unhideWhenUsed="1"/>
-    <w:lsdException w:name="Hyperlink" w:semiHidden="1" w:unhideWhenUsed="1"/>
-    <w:lsdException w:name="FollowedHyperlink" w:semiHidden="1" w:unhideWhenUsed="1"/>
-    <w:lsdException w:name="Strong" w:uiPriority="22" w:qFormat="1"/>
-    <w:lsdException w:name="Emphasis" w:uiPriority="20" w:qFormat="1"/>
-    <w:lsdException w:name="Document Map" w:semiHidden="1" w:unhideWhenUsed="1"/>
-    <w:lsdException w:name="Plain Text" w:semiHidden="1" w:unhideWhenUsed="1"/>
-    <w:lsdException w:name="E-mail Signature" w:semiHidden="1" w:unhideWhenUsed="1"/>
-    <w:lsdException w:name="HTML Top of Form" w:semiHidden="1" w:unhideWhenUsed="1"/>
-    <w:lsdException w:name="HTML Bottom of Form" w:semiHidden="1" w:unhideWhenUsed="1"/>
-    <w:lsdException w:name="Normal (Web)" w:semiHidden="1" w:unhideWhenUsed="1"/>
-    <w:lsdException w:name="HTML Acronym" w:semiHidden="1" w:unhideWhenUsed="1"/>
-    <w:lsdException w:name="HTML Address" w:semiHidden="1" w:unhideWhenUsed="1"/>
-    <w:lsdException w:name="HTML Cite" w:semiHidden="1" w:unhideWhenUsed="1"/>
-    <w:lsdException w:name="HTML Code" w:semiHidden="1" w:unhideWhenUsed="1"/>
-    <w:lsdException w:name="HTML Definition" w:semiHidden="1" w:unhideWhenUsed="1"/>
-    <w:lsdException w:name="HTML Keyboard" w:semiHidden="1" w:unhideWhenUsed="1"/>
-    <w:lsdException w:name="HTML Preformatted" w:semiHidden="1" w:unhideWhenUsed="1"/>
-    <w:lsdException w:name="HTML Sample" w:semiHidden="1" w:unhideWhenUsed="1"/>
-    <w:lsdException w:name="HTML Typewriter" w:semiHidden="1" w:unhideWhenUsed="1"/>
-    <w:lsdException w:name="HTML Variable" w:semiHidden="1" w:unhideWhenUsed="1"/>
-    <w:lsdException w:name="Normal Table" w:semiHidden="1" w:unhideWhenUsed="1"/>
-    <w:lsdException w:name="annotation subject" w:semiHidden="1" w:unhideWhenUsed="1"/>
-    <w:lsdException w:name="No List" w:semiHidden="1" w:unhideWhenUsed="1"/>
-    <w:lsdException w:name="Outline List 1" w:semiHidden="1" w:unhideWhenUsed="1"/>
-    <w:lsdException w:name="Outline List 2" w:semiHidden="1" w:unhideWhenUsed="1"/>
-    <w:lsdException w:name="Outline List 3" w:semiHidden="1" w:unhideWhenUsed="1"/>
-    <w:lsdException w:name="Table Simple 1" w:semiHidden="1" w:unhideWhenUsed="1"/>
-    <w:lsdException w:name="Table Simple 2" w:semiHidden="1" w:unhideWhenUsed="1"/>
-    <w:lsdException w:name="Table Simple 3" w:semiHidden="1" w:unhideWhenUsed="1"/>
-    <w:lsdException w:name="Table Classic 1" w:semiHidden="1" w:unhideWhenUsed="1"/>
-    <w:lsdException w:name="Table Classic 2" w:semiHidden="1" w:unhideWhenUsed="1"/>
-    <w:lsdException w:name="Table Classic 3" w:semiHidden="1" w:unhideWhenUsed="1"/>
-    <w:lsdException w:name="Table Classic 4" w:semiHidden="1" w:unhideWhenUsed="1"/>
-    <w:lsdException w:name="Table Colorful 1" w:semiHidden="1" w:unhideWhenUsed="1"/>
-    <w:lsdException w:name="Table Colorful 2" w:semiHidden="1" w:unhideWhenUsed="1"/>
-    <w:lsdException w:name="Table Colorful 3" w:semiHidden="1" w:unhideWhenUsed="1"/>
-    <w:lsdException w:name="Table Columns 1" w:semiHidden="1" w:unhideWhenUsed="1"/>
-    <w:lsdException w:name="Table Columns 2" w:semiHidden="1" w:unhideWhenUsed="1"/>
-    <w:lsdException w:name="Table Columns 3" w:semiHidden="1" w:unhideWhenUsed="1"/>
-    <w:lsdException w:name="Table Columns 4" w:semiHidden="1" w:unhideWhenUsed="1"/>
-    <w:lsdException w:name="Table Columns 5" w:semiHidden="1" w:unhideWhenUsed="1"/>
-    <w:lsdException w:name="Table Grid 1" w:semiHidden="1" w:unhideWhenUsed="1"/>
-    <w:lsdException w:name="Table Grid 2" w:semiHidden="1" w:unhideWhenUsed="1"/>
-    <w:lsdException w:name="Table Grid 3" w:semiHidden="1" w:unhideWhenUsed="1"/>
-    <w:lsdException w:name="Table Grid 4" w:semiHidden="1" w:unhideWhenUsed="1"/>
-    <w:lsdException w:name="Table Grid 5" w:semiHidden="1" w:unhideWhenUsed="1"/>
-    <w:lsdException w:name="Table Grid 6" w:semiHidden="1" w:unhideWhenUsed="1"/>
-    <w:lsdException w:name="Table Grid 7" w:semiHidden="1" w:unhideWhenUsed="1"/>
-    <w:lsdException w:name="Table Grid 8" w:semiHidden="1" w:unhideWhenUsed="1"/>
-    <w:lsdException w:name="Table List 1" w:semiHidden="1" w:unhideWhenUsed="1"/>
-    <w:lsdException w:name="Table List 2" w:semiHidden="1" w:unhideWhenUsed="1"/>
-    <w:lsdException w:name="Table List 3" w:semiHidden="1" w:unhideWhenUsed="1"/>
-    <w:lsdException w:name="Table List 4" w:semiHidden="1" w:unhideWhenUsed="1"/>
-    <w:lsdException w:name="Table List 5" w:semiHidden="1" w:unhideWhenUsed="1"/>
-    <w:lsdException w:name="Table List 6" w:semiHidden="1" w:unhideWhenUsed="1"/>
-    <w:lsdException w:name="Table List 7" w:semiHidden="1" w:unhideWhenUsed="1"/>
-    <w:lsdException w:name="Table List 8" w:semiHidden="1" w:unhideWhenUsed="1"/>
-    <w:lsdException w:name="Table 3D effects 1" w:semiHidden="1" w:unhideWhenUsed="1"/>
-    <w:lsdException w:name="Table 3D effects 2" w:semiHidden="1" w:unhideWhenUsed="1"/>
-    <w:lsdException w:name="Table 3D effects 3" w:semiHidden="1" w:unhideWhenUsed="1"/>
-    <w:lsdException w:name="Table Contemporary" w:semiHidden="1" w:unhideWhenUsed="1"/>
-    <w:lsdException w:name="Table Elegant" w:semiHidden="1" w:unhideWhenUsed="1"/>
-    <w:lsdException w:name="Table Professional" w:semiHidden="1" w:unhideWhenUsed="1"/>
-    <w:lsdException w:name="Table Subtle 1" w:semiHidden="1" w:unhideWhenUsed="1"/>
-    <w:lsdException w:name="Table Subtle 2" w:semiHidden="1" w:unhideWhenUsed="1"/>
-    <w:lsdException w:name="Table Web 1" w:semiHidden="1" w:unhideWhenUsed="1"/>
-    <w:lsdException w:name="Table Web 2" w:semiHidden="1" w:unhideWhenUsed="1"/>
-    <w:lsdException w:name="Table Web 3" w:semiHidden="1" w:unhideWhenUsed="1"/>
-    <w:lsdException w:name="Balloon Text" w:semiHidden="1" w:unhideWhenUsed="1"/>
-    <w:lsdException w:name="Table Grid" w:uiPriority="0"/>
-    <w:lsdException w:name="Table Theme" w:semiHidden="1" w:unhideWhenUsed="1"/>
-    <w:lsdException w:name="Placeholder Text" w:semiHidden="1"/>
-    <w:lsdException w:name="No Spacing" w:uiPriority="1" w:qFormat="1"/>
-    <w:lsdException w:name="Light Shading" w:uiPriority="60"/>
-    <w:lsdException w:name="Light List" w:uiPriority="61"/>
-    <w:lsdException w:name="Light Grid" w:uiPriority="62"/>
-    <w:lsdException w:name="Medium Shading 1" w:uiPriority="63"/>
-    <w:lsdException w:name="Medium Shading 2" w:uiPriority="64"/>
-    <w:lsdException w:name="Medium List 1" w:uiPriority="65"/>
-    <w:lsdException w:name="Medium List 2" w:uiPriority="66"/>
-    <w:lsdException w:name="Medium Grid 1" w:uiPriority="67"/>
-    <w:lsdException w:name="Medium Grid 2" w:uiPriority="68"/>
-    <w:lsdException w:name="Medium Grid 3" w:uiPriority="69"/>
-    <w:lsdException w:name="Dark List" w:uiPriority="70"/>
-    <w:lsdException w:name="Colorful Shading" w:uiPriority="71"/>
-    <w:lsdException w:name="Colorful List" w:uiPriority="72"/>
-    <w:lsdException w:name="Colorful Grid" w:uiPriority="73"/>
-    <w:lsdException w:name="Light Shading Accent 1" w:uiPriority="60"/>
-    <w:lsdException w:name="Light List Accent 1" w:uiPriority="61"/>
-    <w:lsdException w:name="Light Grid Accent 1" w:uiPriority="62"/>
-    <w:lsdException w:name="Medium Shading 1 Accent 1" w:uiPriority="63"/>
-    <w:lsdException w:name="Medium Shading 2 Accent 1" w:uiPriority="64"/>
-    <w:lsdException w:name="Medium List 1 Accent 1" w:uiPriority="65"/>
-    <w:lsdException w:name="Revision" w:semiHidden="1"/>
-    <w:lsdException w:name="List Paragraph" w:uiPriority="34" w:qFormat="1"/>
-    <w:lsdException w:name="Quote" w:uiPriority="29" w:qFormat="1"/>
-    <w:lsdException w:name="Intense Quote" w:uiPriority="30" w:qFormat="1"/>
-    <w:lsdException w:name="Medium List 2 Accent 1" w:uiPriority="66"/>
-    <w:lsdException w:name="Medium Grid 1 Accent 1" w:uiPriority="67"/>
-    <w:lsdException w:name="Medium Grid 2 Accent 1" w:uiPriority="68"/>
-    <w:lsdException w:name="Medium Grid 3 Accent 1" w:uiPriority="69"/>
-    <w:lsdException w:name="Dark List Accent 1" w:uiPriority="70"/>
-    <w:lsdException w:name="Colorful Shading Accent 1" w:uiPriority="71"/>
-    <w:lsdException w:name="Colorful List Accent 1" w:uiPriority="72"/>
-    <w:lsdException w:name="Colorful Grid Accent 1" w:uiPriority="73"/>
-    <w:lsdException w:name="Light Shading Accent 2" w:uiPriority="60"/>
-    <w:lsdException w:name="Light List Accent 2" w:uiPriority="61"/>
-    <w:lsdException w:name="Light Grid Accent 2" w:uiPriority="62"/>
-    <w:lsdException w:name="Medium Shading 1 Accent 2" w:uiPriority="63"/>
-    <w:lsdException w:name="Medium Shading 2 Accent 2" w:uiPriority="64"/>
-    <w:lsdException w:name="Medium List 1 Accent 2" w:uiPriority="65"/>
-    <w:lsdException w:name="Medium List 2 Accent 2" w:uiPriority="66"/>
-    <w:lsdException w:name="Medium Grid 1 Accent 2" w:uiPriority="67"/>
-    <w:lsdException w:name="Medium Grid 2 Accent 2" w:uiPriority="68"/>
-    <w:lsdException w:name="Medium Grid 3 Accent 2" w:uiPriority="69"/>
-    <w:lsdException w:name="Dark List Accent 2" w:uiPriority="70"/>
-    <w:lsdException w:name="Colorful Shading Accent 2" w:uiPriority="71"/>
-    <w:lsdException w:name="Colorful List Accent 2" w:uiPriority="72"/>
-    <w:lsdException w:name="Colorful Grid Accent 2" w:uiPriority="73"/>
-    <w:lsdException w:name="Light Shading Accent 3" w:uiPriority="60"/>
-    <w:lsdException w:name="Light List Accent 3" w:uiPriority="61"/>
-    <w:lsdException w:name="Light Grid Accent 3" w:uiPriority="62"/>
-    <w:lsdException w:name="Medium Shading 1 Accent 3" w:uiPriority="63"/>
-    <w:lsdException w:name="Medium Shading 2 Accent 3" w:uiPriority="64"/>
-    <w:lsdException w:name="Medium List 1 Accent 3" w:uiPriority="65"/>
-    <w:lsdException w:name="Medium List 2 Accent 3" w:uiPriority="66"/>
-    <w:lsdException w:name="Medium Grid 1 Accent 3" w:uiPriority="67"/>
-    <w:lsdException w:name="Medium Grid 2 Accent 3" w:uiPriority="68"/>
-    <w:lsdException w:name="Medium Grid 3 Accent 3" w:uiPriority="69"/>
-    <w:lsdException w:name="Dark List Accent 3" w:uiPriority="70"/>
-    <w:lsdException w:name="Colorful Shading Accent 3" w:uiPriority="71"/>
-    <w:lsdException w:name="Colorful List Accent 3" w:uiPriority="72"/>
-    <w:lsdException w:name="Colorful Grid Accent 3" w:uiPriority="73"/>
-    <w:lsdException w:name="Light Shading Accent 4" w:uiPriority="60"/>
-    <w:lsdException w:name="Light List Accent 4" w:uiPriority="61"/>
-    <w:lsdException w:name="Light Grid Accent 4" w:uiPriority="62"/>
-    <w:lsdException w:name="Medium Shading 1 Accent 4" w:uiPriority="63"/>
-    <w:lsdException w:name="Medium Shading 2 Accent 4" w:uiPriority="64"/>
-    <w:lsdException w:name="Medium List 1 Accent 4" w:uiPriority="65"/>
-    <w:lsdException w:name="Medium List 2 Accent 4" w:uiPriority="66"/>
-    <w:lsdException w:name="Medium Grid 1 Accent 4" w:uiPriority="67"/>
-    <w:lsdException w:name="Medium Grid 2 Accent 4" w:uiPriority="68"/>
-    <w:lsdException w:name="Medium Grid 3 Accent 4" w:uiPriority="69"/>
-    <w:lsdException w:name="Dark List Accent 4" w:uiPriority="70"/>
-    <w:lsdException w:name="Colorful Shading Accent 4" w:uiPriority="71"/>
-    <w:lsdException w:name="Colorful List Accent 4" w:uiPriority="72"/>
-    <w:lsdException w:name="Colorful Grid Accent 4" w:uiPriority="73"/>
-    <w:lsdException w:name="Light Shading Accent 5" w:uiPriority="60"/>
-    <w:lsdException w:name="Light List Accent 5" w:uiPriority="61"/>
-    <w:lsdException w:name="Light Grid Accent 5" w:uiPriority="62"/>
-    <w:lsdException w:name="Medium Shading 1 Accent 5" w:uiPriority="63"/>
-    <w:lsdException w:name="Medium Shading 2 Accent 5" w:uiPriority="64"/>
-    <w:lsdException w:name="Medium List 1 Accent 5" w:uiPriority="65"/>
-    <w:lsdException w:name="Medium List 2 Accent 5" w:uiPriority="66"/>
-    <w:lsdException w:name="Medium Grid 1 Accent 5" w:uiPriority="67"/>
-    <w:lsdException w:name="Medium Grid 2 Accent 5" w:uiPriority="68"/>
-    <w:lsdException w:name="Medium Grid 3 Accent 5" w:uiPriority="69"/>
-    <w:lsdException w:name="Dark List Accent 5" w:uiPriority="70"/>
-    <w:lsdException w:name="Colorful Shading Accent 5" w:uiPriority="71"/>
-    <w:lsdException w:name="Colorful List Accent 5" w:uiPriority="72"/>
-    <w:lsdException w:name="Colorful Grid Accent 5" w:uiPriority="73"/>
-    <w:lsdException w:name="Light Shading Accent 6" w:uiPriority="60"/>
-    <w:lsdException w:name="Light List Accent 6" w:uiPriority="61"/>
-    <w:lsdException w:name="Light Grid Accent 6" w:uiPriority="62"/>
-    <w:lsdException w:name="Medium Shading 1 Accent 6" w:uiPriority="63"/>
-    <w:lsdException w:name="Medium Shading 2 Accent 6" w:uiPriority="64"/>
-    <w:lsdException w:name="Medium List 1 Accent 6" w:uiPriority="65"/>
-    <w:lsdException w:name="Medium List 2 Accent 6" w:uiPriority="66"/>
-    <w:lsdException w:name="Medium Grid 1 Accent 6" w:uiPriority="67"/>
-    <w:lsdException w:name="Medium Grid 2 Accent 6" w:uiPriority="68"/>
-    <w:lsdException w:name="Medium Grid 3 Accent 6" w:uiPriority="69"/>
-    <w:lsdException w:name="Dark List Accent 6" w:uiPriority="70"/>
-    <w:lsdException w:name="Colorful Shading Accent 6" w:uiPriority="71"/>
-    <w:lsdException w:name="Colorful List Accent 6" w:uiPriority="72"/>
-    <w:lsdException w:name="Colorful Grid Accent 6" w:uiPriority="73"/>
-    <w:lsdException w:name="Subtle Emphasis" w:uiPriority="19" w:qFormat="1"/>
-    <w:lsdException w:name="Intense Emphasis" w:uiPriority="21" w:qFormat="1"/>
-    <w:lsdException w:name="Subtle Reference" w:uiPriority="31" w:qFormat="1"/>
-    <w:lsdException w:name="Intense Reference" w:uiPriority="32" w:qFormat="1"/>
-    <w:lsdException w:name="Book Title" w:uiPriority="33" w:qFormat="1"/>
-    <w:lsdException w:name="Bibliography" w:semiHidden="1" w:uiPriority="37" w:unhideWhenUsed="1"/>
-    <w:lsdException w:name="TOC Heading" w:semiHidden="1" w:uiPriority="39" w:unhideWhenUsed="1" w:qFormat="1"/>
-    <w:lsdException w:name="Plain Table 1" w:uiPriority="41"/>
-    <w:lsdException w:name="Plain Table 2" w:uiPriority="42"/>
-    <w:lsdException w:name="Plain Table 3" w:uiPriority="43"/>
-    <w:lsdException w:name="Plain Table 4" w:uiPriority="44"/>
-    <w:lsdException w:name="Plain Table 5" w:uiPriority="45"/>
-    <w:lsdException w:name="Grid Table Light" w:uiPriority="40"/>
-    <w:lsdException w:name="Grid Table 1 Light" w:uiPriority="46"/>
-    <w:lsdException w:name="Grid Table 2" w:uiPriority="47"/>
-    <w:lsdException w:name="Grid Table 3" w:uiPriority="48"/>
-    <w:lsdException w:name="Grid Table 4" w:uiPriority="49"/>
-    <w:lsdException w:name="Grid Table 5 Dark" w:uiPriority="50"/>
-    <w:lsdException w:name="Grid Table 6 Colorful" w:uiPriority="51"/>
-    <w:lsdException w:name="Grid Table 7 Colorful" w:uiPriority="52"/>
-    <w:lsdException w:name="Grid Table 1 Light Accent 1" w:uiPriority="46"/>
-    <w:lsdException w:name="Grid Table 2 Accent 1" w:uiPriority="47"/>
-    <w:lsdException w:name="Grid Table 3 Accent 1" w:uiPriority="48"/>
-    <w:lsdException w:name="Grid Table 4 Accent 1" w:uiPriority="49"/>
-    <w:lsdException w:name="Grid Table 5 Dark Accent 1" w:uiPriority="50"/>
-    <w:lsdException w:name="Grid Table 6 Colorful Accent 1" w:uiPriority="51"/>
-    <w:lsdException w:name="Grid Table 7 Colorful Accent 1" w:uiPriority="52"/>
-    <w:lsdException w:name="Grid Table 1 Light Accent 2" w:uiPriority="46"/>
-    <w:lsdException w:name="Grid Table 2 Accent 2" w:uiPriority="47"/>
-    <w:lsdException w:name="Grid Table 3 Accent 2" w:uiPriority="48"/>
-    <w:lsdException w:name="Grid Table 4 Accent 2" w:uiPriority="49"/>
-    <w:lsdException w:name="Grid Table 5 Dark Accent 2" w:uiPriority="50"/>
-    <w:lsdException w:name="Grid Table 6 Colorful Accent 2" w:uiPriority="51"/>
-    <w:lsdException w:name="Grid Table 7 Colorful Accent 2" w:uiPriority="52"/>
-    <w:lsdException w:name="Grid Table 1 Light Accent 3" w:uiPriority="46"/>
-    <w:lsdException w:name="Grid Table 2 Accent 3" w:uiPriority="47"/>
-    <w:lsdException w:name="Grid Table 3 Accent 3" w:uiPriority="48"/>
-    <w:lsdException w:name="Grid Table 4 Accent 3" w:uiPriority="49"/>
-    <w:lsdException w:name="Grid Table 5 Dark Accent 3" w:uiPriority="50"/>
-    <w:lsdException w:name="Grid Table 6 Colorful Accent 3" w:uiPriority="51"/>
-    <w:lsdException w:name="Grid Table 7 Colorful Accent 3" w:uiPriority="52"/>
-    <w:lsdException w:name="Grid Table 1 Light Accent 4" w:uiPriority="46"/>
-    <w:lsdException w:name="Grid Table 2 Accent 4" w:uiPriority="47"/>
-    <w:lsdException w:name="Grid Table 3 Accent 4" w:uiPriority="48"/>
-    <w:lsdException w:name="Grid Table 4 Accent 4" w:uiPriority="49"/>
-    <w:lsdException w:name="Grid Table 5 Dark Accent 4" w:uiPriority="50"/>
-    <w:lsdException w:name="Grid Table 6 Colorful Accent 4" w:uiPriority="51"/>
-    <w:lsdException w:name="Grid Table 7 Colorful Accent 4" w:uiPriority="52"/>
-    <w:lsdException w:name="Grid Table 1 Light Accent 5" w:uiPriority="46"/>
-    <w:lsdException w:name="Grid Table 2 Accent 5" w:uiPriority="47"/>
-    <w:lsdException w:name="Grid Table 3 Accent 5" w:uiPriority="48"/>
-    <w:lsdException w:name="Grid Table 4 Accent 5" w:uiPriority="49"/>
-    <w:lsdException w:name="Grid Table 5 Dark Accent 5" w:uiPriority="50"/>
-    <w:lsdException w:name="Grid Table 6 Colorful Accent 5" w:uiPriority="51"/>
-    <w:lsdException w:name="Grid Table 7 Colorful Accent 5" w:uiPriority="52"/>
-    <w:lsdException w:name="Grid Table 1 Light Accent 6" w:uiPriority="46"/>
-    <w:lsdException w:name="Grid Table 2 Accent 6" w:uiPriority="47"/>
-    <w:lsdException w:name="Grid Table 3 Accent 6" w:uiPriority="48"/>
-    <w:lsdException w:name="Grid Table 4 Accent 6" w:uiPriority="49"/>
-    <w:lsdException w:name="Grid Table 5 Dark Accent 6" w:uiPriority="50"/>
-    <w:lsdException w:name="Grid Table 6 Colorful Accent 6" w:uiPriority="51"/>
-    <w:lsdException w:name="Grid Table 7 Colorful Accent 6" w:uiPriority="52"/>
-    <w:lsdException w:name="List Table 1 Light" w:uiPriority="46"/>
-    <w:lsdException w:name="List Table 2" w:uiPriority="47"/>
-    <w:lsdException w:name="List Table 3" w:uiPriority="48"/>
-    <w:lsdException w:name="List Table 4" w:uiPriority="49"/>
-    <w:lsdException w:name="List Table 5 Dark" w:uiPriority="50"/>
-    <w:lsdException w:name="List Table 6 Colorful" w:uiPriority="51"/>
-    <w:lsdException w:name="List Table 7 Colorful" w:uiPriority="52"/>
-    <w:lsdException w:name="List Table 1 Light Accent 1" w:uiPriority="46"/>
-    <w:lsdException w:name="List Table 2 Accent 1" w:uiPriority="47"/>
-    <w:lsdException w:name="List Table 3 Accent 1" w:uiPriority="48"/>
-    <w:lsdException w:name="List Table 4 Accent 1" w:uiPriority="49"/>
-    <w:lsdException w:name="List Table 5 Dark Accent 1" w:uiPriority="50"/>
-    <w:lsdException w:name="List Table 6 Colorful Accent 1" w:uiPriority="51"/>
-    <w:lsdException w:name="List Table 7 Colorful Accent 1" w:uiPriority="52"/>
-    <w:lsdException w:name="List Table 1 Light Accent 2" w:uiPriority="46"/>
-    <w:lsdException w:name="List Table 2 Accent 2" w:uiPriority="47"/>
-    <w:lsdException w:name="List Table 3 Accent 2" w:uiPriority="48"/>
-    <w:lsdException w:name="List Table 4 Accent 2" w:uiPriority="49"/>
-    <w:lsdException w:name="List Table 5 Dark Accent 2" w:uiPriority="50"/>
-    <w:lsdException w:name="List Table 6 Colorful Accent 2" w:uiPriority="51"/>
-    <w:lsdException w:name="List Table 7 Colorful Accent 2" w:uiPriority="52"/>
-    <w:lsdException w:name="List Table 1 Light Accent 3" w:uiPriority="46"/>
-    <w:lsdException w:name="List Table 2 Accent 3" w:uiPriority="47"/>
-    <w:lsdException w:name="List Table 3 Accent 3" w:uiPriority="48"/>
-    <w:lsdException w:name="List Table 4 Accent 3" w:uiPriority="49"/>
-    <w:lsdException w:name="List Table 5 Dark Accent 3" w:uiPriority="50"/>
-    <w:lsdException w:name="List Table 6 Colorful Accent 3" w:uiPriority="51"/>
-    <w:lsdException w:name="List Table 7 Colorful Accent 3" w:uiPriority="52"/>
-    <w:lsdException w:name="List Table 1 Light Accent 4" w:uiPriority="46"/>
-    <w:lsdException w:name="List Table 2 Accent 4" w:uiPriority="47"/>
-    <w:lsdException w:name="List Table 3 Accent 4" w:uiPriority="48"/>
-    <w:lsdException w:name="List Table 4 Accent 4" w:uiPriority="49"/>
-    <w:lsdException w:name="List Table 5 Dark Accent 4" w:uiPriority="50"/>
-    <w:lsdException w:name="List Table 6 Colorful Accent 4" w:uiPriority="51"/>
-    <w:lsdException w:name="List Table 7 Colorful Accent 4" w:uiPriority="52"/>
-    <w:lsdException w:name="List Table 1 Light Accent 5" w:uiPriority="46"/>
-    <w:lsdException w:name="List Table 2 Accent 5" w:uiPriority="47"/>
-    <w:lsdException w:name="List Table 3 Accent 5" w:uiPriority="48"/>
-    <w:lsdException w:name="List Table 4 Accent 5" w:uiPriority="49"/>
-    <w:lsdException w:name="List Table 5 Dark Accent 5" w:uiPriority="50"/>
-    <w:lsdException w:name="List Table 6 Colorful Accent 5" w:uiPriority="51"/>
-    <w:lsdException w:name="List Table 7 Colorful Accent 5" w:uiPriority="52"/>
-    <w:lsdException w:name="List Table 1 Light Accent 6" w:uiPriority="46"/>
-    <w:lsdException w:name="List Table 2 Accent 6" w:uiPriority="47"/>
-    <w:lsdException w:name="List Table 3 Accent 6" w:uiPriority="48"/>
-    <w:lsdException w:name="List Table 4 Accent 6" w:uiPriority="49"/>
-    <w:lsdException w:name="List Table 5 Dark Accent 6" w:uiPriority="50"/>
-    <w:lsdException w:name="List Table 6 Colorful Accent 6" w:uiPriority="51"/>
-    <w:lsdException w:name="List Table 7 Colorful Accent 6" w:uiPriority="52"/>
+  <w:latentStyles w:defLockedState="0" w:defUIPriority="99" w:defSemiHidden="1" w:defUnhideWhenUsed="1" w:defQFormat="0" w:count="267">
+    <w:lsdException w:name="Normal" w:semiHidden="0" w:uiPriority="0" w:unhideWhenUsed="0" w:qFormat="1"/>
+    <w:lsdException w:name="heading 1" w:semiHidden="0" w:uiPriority="9" w:unhideWhenUsed="0" w:qFormat="1"/>
+    <w:lsdException w:name="heading 2" w:uiPriority="9" w:qFormat="1"/>
+    <w:lsdException w:name="heading 3" w:uiPriority="9" w:qFormat="1"/>
+    <w:lsdException w:name="heading 4" w:uiPriority="9" w:qFormat="1"/>
+    <w:lsdException w:name="heading 5" w:uiPriority="9" w:qFormat="1"/>
+    <w:lsdException w:name="heading 6" w:uiPriority="9" w:qFormat="1"/>
+    <w:lsdException w:name="heading 7" w:uiPriority="9" w:qFormat="1"/>
+    <w:lsdException w:name="heading 8" w:uiPriority="9" w:qFormat="1"/>
+    <w:lsdException w:name="heading 9" w:uiPriority="9" w:qFormat="1"/>
+    <w:lsdException w:name="toc 1" w:uiPriority="39"/>
+    <w:lsdException w:name="toc 2" w:uiPriority="39"/>
+    <w:lsdException w:name="toc 3" w:uiPriority="39"/>
+    <w:lsdException w:name="toc 4" w:uiPriority="39"/>
+    <w:lsdException w:name="toc 5" w:uiPriority="39"/>
+    <w:lsdException w:name="toc 6" w:uiPriority="39"/>
+    <w:lsdException w:name="toc 7" w:uiPriority="39"/>
+    <w:lsdException w:name="toc 8" w:uiPriority="39"/>
+    <w:lsdException w:name="toc 9" w:uiPriority="39"/>
+    <w:lsdException w:name="caption" w:uiPriority="35" w:qFormat="1"/>
+    <w:lsdException w:name="Title" w:semiHidden="0" w:uiPriority="10" w:unhideWhenUsed="0" w:qFormat="1"/>
+    <w:lsdException w:name="Default Paragraph Font" w:uiPriority="1"/>
+    <w:lsdException w:name="Subtitle" w:semiHidden="0" w:uiPriority="11" w:unhideWhenUsed="0" w:qFormat="1"/>
+    <w:lsdException w:name="Strong" w:semiHidden="0" w:uiPriority="22" w:unhideWhenUsed="0" w:qFormat="1"/>
+    <w:lsdException w:name="Emphasis" w:semiHidden="0" w:uiPriority="20" w:unhideWhenUsed="0" w:qFormat="1"/>
+    <w:lsdException w:name="Table Grid" w:semiHidden="0" w:uiPriority="0" w:unhideWhenUsed="0"/>
+    <w:lsdException w:name="Placeholder Text" w:unhideWhenUsed="0"/>
+    <w:lsdException w:name="No Spacing" w:semiHidden="0" w:uiPriority="1" w:unhideWhenUsed="0" w:qFormat="1"/>
+    <w:lsdException w:name="Light Shading" w:semiHidden="0" w:uiPriority="60" w:unhideWhenUsed="0"/>
+    <w:lsdException w:name="Light List" w:semiHidden="0" w:uiPriority="61" w:unhideWhenUsed="0"/>
+    <w:lsdException w:name="Light Grid" w:semiHidden="0" w:uiPriority="62" w:unhideWhenUsed="0"/>
+    <w:lsdException w:name="Medium Shading 1" w:semiHidden="0" w:uiPriority="63" w:unhideWhenUsed="0"/>
+    <w:lsdException w:name="Medium Shading 2" w:semiHidden="0" w:uiPriority="64" w:unhideWhenUsed="0"/>
+    <w:lsdException w:name="Medium List 1" w:semiHidden="0" w:uiPriority="65" w:unhideWhenUsed="0"/>
+    <w:lsdException w:name="Medium List 2" w:semiHidden="0" w:uiPriority="66" w:unhideWhenUsed="0"/>
+    <w:lsdException w:name="Medium Grid 1" w:semiHidden="0" w:uiPriority="67" w:unhideWhenUsed="0"/>
+    <w:lsdException w:name="Medium Grid 2" w:semiHidden="0" w:uiPriority="68" w:unhideWhenUsed="0"/>
+    <w:lsdException w:name="Medium Grid 3" w:semiHidden="0" w:uiPriority="69" w:unhideWhenUsed="0"/>
+    <w:lsdException w:name="Dark List" w:semiHidden="0" w:uiPriority="70" w:unhideWhenUsed="0"/>
+    <w:lsdException w:name="Colorful Shading" w:semiHidden="0" w:uiPriority="71" w:unhideWhenUsed="0"/>
+    <w:lsdException w:name="Colorful List" w:semiHidden="0" w:uiPriority="72" w:unhideWhenUsed="0"/>
+    <w:lsdException w:name="Colorful Grid" w:semiHidden="0" w:uiPriority="73" w:unhideWhenUsed="0"/>
+    <w:lsdException w:name="Light Shading Accent 1" w:semiHidden="0" w:uiPriority="60" w:unhideWhenUsed="0"/>
+    <w:lsdException w:name="Light List Accent 1" w:semiHidden="0" w:uiPriority="61" w:unhideWhenUsed="0"/>
+    <w:lsdException w:name="Light Grid Accent 1" w:semiHidden="0" w:uiPriority="62" w:unhideWhenUsed="0"/>
+    <w:lsdException w:name="Medium Shading 1 Accent 1" w:semiHidden="0" w:uiPriority="63" w:unhideWhenUsed="0"/>
+    <w:lsdException w:name="Medium Shading 2 Accent 1" w:semiHidden="0" w:uiPriority="64" w:unhideWhenUsed="0"/>
+    <w:lsdException w:name="Medium List 1 Accent 1" w:semiHidden="0" w:uiPriority="65" w:unhideWhenUsed="0"/>
+    <w:lsdException w:name="Revision" w:unhideWhenUsed="0"/>
+    <w:lsdException w:name="List Paragraph" w:semiHidden="0" w:uiPriority="34" w:unhideWhenUsed="0" w:qFormat="1"/>
+    <w:lsdException w:name="Quote" w:semiHidden="0" w:uiPriority="29" w:unhideWhenUsed="0" w:qFormat="1"/>
+    <w:lsdException w:name="Intense Quote" w:semiHidden="0" w:uiPriority="30" w:unhideWhenUsed="0" w:qFormat="1"/>
+    <w:lsdException w:name="Medium List 2 Accent 1" w:semiHidden="0" w:uiPriority="66" w:unhideWhenUsed="0"/>
+    <w:lsdException w:name="Medium Grid 1 Accent 1" w:semiHidden="0" w:uiPriority="67" w:unhideWhenUsed="0"/>
+    <w:lsdException w:name="Medium Grid 2 Accent 1" w:semiHidden="0" w:uiPriority="68" w:unhideWhenUsed="0"/>
+    <w:lsdException w:name="Medium Grid 3 Accent 1" w:semiHidden="0" w:uiPriority="69" w:unhideWhenUsed="0"/>
+    <w:lsdException w:name="Dark List Accent 1" w:semiHidden="0" w:uiPriority="70" w:unhideWhenUsed="0"/>
+    <w:lsdException w:name="Colorful Shading Accent 1" w:semiHidden="0" w:uiPriority="71" w:unhideWhenUsed="0"/>
+    <w:lsdException w:name="Colorful List Accent 1" w:semiHidden="0" w:uiPriority="72" w:unhideWhenUsed="0"/>
+    <w:lsdException w:name="Colorful Grid Accent 1" w:semiHidden="0" w:uiPriority="73" w:unhideWhenUsed="0"/>
+    <w:lsdException w:name="Light Shading Accent 2" w:semiHidden="0" w:uiPriority="60" w:unhideWhenUsed="0"/>
+    <w:lsdException w:name="Light List Accent 2" w:semiHidden="0" w:uiPriority="61" w:unhideWhenUsed="0"/>
+    <w:lsdException w:name="Light Grid Accent 2" w:semiHidden="0" w:uiPriority="62" w:unhideWhenUsed="0"/>
+    <w:lsdException w:name="Medium Shading 1 Accent 2" w:semiHidden="0" w:uiPriority="63" w:unhideWhenUsed="0"/>
+    <w:lsdException w:name="Medium Shading 2 Accent 2" w:semiHidden="0" w:uiPriority="64" w:unhideWhenUsed="0"/>
+    <w:lsdException w:name="Medium List 1 Accent 2" w:semiHidden="0" w:uiPriority="65" w:unhideWhenUsed="0"/>
+    <w:lsdException w:name="Medium List 2 Accent 2" w:semiHidden="0" w:uiPriority="66" w:unhideWhenUsed="0"/>
+    <w:lsdException w:name="Medium Grid 1 Accent 2" w:semiHidden="0" w:uiPriority="67" w:unhideWhenUsed="0"/>
+    <w:lsdException w:name="Medium Grid 2 Accent 2" w:semiHidden="0" w:uiPriority="68" w:unhideWhenUsed="0"/>
+    <w:lsdException w:name="Medium Grid 3 Accent 2" w:semiHidden="0" w:uiPriority="69" w:unhideWhenUsed="0"/>
+    <w:lsdException w:name="Dark List Accent 2" w:semiHidden="0" w:uiPriority="70" w:unhideWhenUsed="0"/>
+    <w:lsdException w:name="Colorful Shading Accent 2" w:semiHidden="0" w:uiPriority="71" w:unhideWhenUsed="0"/>
+    <w:lsdException w:name="Colorful List Accent 2" w:semiHidden="0" w:uiPriority="72" w:unhideWhenUsed="0"/>
+    <w:lsdException w:name="Colorful Grid Accent 2" w:semiHidden="0" w:uiPriority="73" w:unhideWhenUsed="0"/>
+    <w:lsdException w:name="Light Shading Accent 3" w:semiHidden="0" w:uiPriority="60" w:unhideWhenUsed="0"/>
+    <w:lsdException w:name="Light List Accent 3" w:semiHidden="0" w:uiPriority="61" w:unhideWhenUsed="0"/>
+    <w:lsdException w:name="Light Grid Accent 3" w:semiHidden="0" w:uiPriority="62" w:unhideWhenUsed="0"/>
+    <w:lsdException w:name="Medium Shading 1 Accent 3" w:semiHidden="0" w:uiPriority="63" w:unhideWhenUsed="0"/>
+    <w:lsdException w:name="Medium Shading 2 Accent 3" w:semiHidden="0" w:uiPriority="64" w:unhideWhenUsed="0"/>
+    <w:lsdException w:name="Medium List 1 Accent 3" w:semiHidden="0" w:uiPriority="65" w:unhideWhenUsed="0"/>
+    <w:lsdException w:name="Medium List 2 Accent 3" w:semiHidden="0" w:uiPriority="66" w:unhideWhenUsed="0"/>
+    <w:lsdException w:name="Medium Grid 1 Accent 3" w:semiHidden="0" w:uiPriority="67" w:unhideWhenUsed="0"/>
+    <w:lsdException w:name="Medium Grid 2 Accent 3" w:semiHidden="0" w:uiPriority="68" w:unhideWhenUsed="0"/>
+    <w:lsdException w:name="Medium Grid 3 Accent 3" w:semiHidden="0" w:uiPriority="69" w:unhideWhenUsed="0"/>
+    <w:lsdException w:name="Dark List Accent 3" w:semiHidden="0" w:uiPriority="70" w:unhideWhenUsed="0"/>
+    <w:lsdException w:name="Colorful Shading Accent 3" w:semiHidden="0" w:uiPriority="71" w:unhideWhenUsed="0"/>
+    <w:lsdException w:name="Colorful List Accent 3" w:semiHidden="0" w:uiPriority="72" w:unhideWhenUsed="0"/>
+    <w:lsdException w:name="Colorful Grid Accent 3" w:semiHidden="0" w:uiPriority="73" w:unhideWhenUsed="0"/>
+    <w:lsdException w:name="Light Shading Accent 4" w:semiHidden="0" w:uiPriority="60" w:unhideWhenUsed="0"/>
+    <w:lsdException w:name="Light List Accent 4" w:semiHidden="0" w:uiPriority="61" w:unhideWhenUsed="0"/>
+    <w:lsdException w:name="Light Grid Accent 4" w:semiHidden="0" w:uiPriority="62" w:unhideWhenUsed="0"/>
+    <w:lsdException w:name="Medium Shading 1 Accent 4" w:semiHidden="0" w:uiPriority="63" w:unhideWhenUsed="0"/>
+    <w:lsdException w:name="Medium Shading 2 Accent 4" w:semiHidden="0" w:uiPriority="64" w:unhideWhenUsed="0"/>
+    <w:lsdException w:name="Medium List 1 Accent 4" w:semiHidden="0" w:uiPriority="65" w:unhideWhenUsed="0"/>
+    <w:lsdException w:name="Medium List 2 Accent 4" w:semiHidden="0" w:uiPriority="66" w:unhideWhenUsed="0"/>
+    <w:lsdException w:name="Medium Grid 1 Accent 4" w:semiHidden="0" w:uiPriority="67" w:unhideWhenUsed="0"/>
+    <w:lsdException w:name="Medium Grid 2 Accent 4" w:semiHidden="0" w:uiPriority="68" w:unhideWhenUsed="0"/>
+    <w:lsdException w:name="Medium Grid 3 Accent 4" w:semiHidden="0" w:uiPriority="69" w:unhideWhenUsed="0"/>
+    <w:lsdException w:name="Dark List Accent 4" w:semiHidden="0" w:uiPriority="70" w:unhideWhenUsed="0"/>
+    <w:lsdException w:name="Colorful Shading Accent 4" w:semiHidden="0" w:uiPriority="71" w:unhideWhenUsed="0"/>
+    <w:lsdException w:name="Colorful List Accent 4" w:semiHidden="0" w:uiPriority="72" w:unhideWhenUsed="0"/>
+    <w:lsdException w:name="Colorful Grid Accent 4" w:semiHidden="0" w:uiPriority="73" w:unhideWhenUsed="0"/>
+    <w:lsdException w:name="Light Shading Accent 5" w:semiHidden="0" w:uiPriority="60" w:unhideWhenUsed="0"/>
+    <w:lsdException w:name="Light List Accent 5" w:semiHidden="0" w:uiPriority="61" w:unhideWhenUsed="0"/>
+    <w:lsdException w:name="Light Grid Accent 5" w:semiHidden="0" w:uiPriority="62" w:unhideWhenUsed="0"/>
+    <w:lsdException w:name="Medium Shading 1 Accent 5" w:semiHidden="0" w:uiPriority="63" w:unhideWhenUsed="0"/>
+    <w:lsdException w:name="Medium Shading 2 Accent 5" w:semiHidden="0" w:uiPriority="64" w:unhideWhenUsed="0"/>
+    <w:lsdException w:name="Medium List 1 Accent 5" w:semiHidden="0" w:uiPriority="65" w:unhideWhenUsed="0"/>
+    <w:lsdException w:name="Medium List 2 Accent 5" w:semiHidden="0" w:uiPriority="66" w:unhideWhenUsed="0"/>
+    <w:lsdException w:name="Medium Grid 1 Accent 5" w:semiHidden="0" w:uiPriority="67" w:unhideWhenUsed="0"/>
+    <w:lsdException w:name="Medium Grid 2 Accent 5" w:semiHidden="0" w:uiPriority="68" w:unhideWhenUsed="0"/>
+    <w:lsdException w:name="Medium Grid 3 Accent 5" w:semiHidden="0" w:uiPriority="69" w:unhideWhenUsed="0"/>
+    <w:lsdException w:name="Dark List Accent 5" w:semiHidden="0" w:uiPriority="70" w:unhideWhenUsed="0"/>
+    <w:lsdException w:name="Colorful Shading Accent 5" w:semiHidden="0" w:uiPriority="71" w:unhideWhenUsed="0"/>
+    <w:lsdException w:name="Colorful List Accent 5" w:semiHidden="0" w:uiPriority="72" w:unhideWhenUsed="0"/>
+    <w:lsdException w:name="Colorful Grid Accent 5" w:semiHidden="0" w:uiPriority="73" w:unhideWhenUsed="0"/>
+    <w:lsdException w:name="Light Shading Accent 6" w:semiHidden="0" w:uiPriority="60" w:unhideWhenUsed="0"/>
+    <w:lsdException w:name="Light List Accent 6" w:semiHidden="0" w:uiPriority="61" w:unhideWhenUsed="0"/>
+    <w:lsdException w:name="Light Grid Accent 6" w:semiHidden="0" w:uiPriority="62" w:unhideWhenUsed="0"/>
+    <w:lsdException w:name="Medium Shading 1 Accent 6" w:semiHidden="0" w:uiPriority="63" w:unhideWhenUsed="0"/>
+    <w:lsdException w:name="Medium Shading 2 Accent 6" w:semiHidden="0" w:uiPriority="64" w:unhideWhenUsed="0"/>
+    <w:lsdException w:name="Medium List 1 Accent 6" w:semiHidden="0" w:uiPriority="65" w:unhideWhenUsed="0"/>
+    <w:lsdException w:name="Medium List 2 Accent 6" w:semiHidden="0" w:uiPriority="66" w:unhideWhenUsed="0"/>
+    <w:lsdException w:name="Medium Grid 1 Accent 6" w:semiHidden="0" w:uiPriority="67" w:unhideWhenUsed="0"/>
+    <w:lsdException w:name="Medium Grid 2 Accent 6" w:semiHidden="0" w:uiPriority="68" w:unhideWhenUsed="0"/>
+    <w:lsdException w:name="Medium Grid 3 Accent 6" w:semiHidden="0" w:uiPriority="69" w:unhideWhenUsed="0"/>
+    <w:lsdException w:name="Dark List Accent 6" w:semiHidden="0" w:uiPriority="70" w:unhideWhenUsed="0"/>
+    <w:lsdException w:name="Colorful Shading Accent 6" w:semiHidden="0" w:uiPriority="71" w:unhideWhenUsed="0"/>
+    <w:lsdException w:name="Colorful List Accent 6" w:semiHidden="0" w:uiPriority="72" w:unhideWhenUsed="0"/>
+    <w:lsdException w:name="Colorful Grid Accent 6" w:semiHidden="0" w:uiPriority="73" w:unhideWhenUsed="0"/>
+    <w:lsdException w:name="Subtle Emphasis" w:semiHidden="0" w:uiPriority="19" w:unhideWhenUsed="0" w:qFormat="1"/>
+    <w:lsdException w:name="Intense Emphasis" w:semiHidden="0" w:uiPriority="21" w:unhideWhenUsed="0" w:qFormat="1"/>
+    <w:lsdException w:name="Subtle Reference" w:semiHidden="0" w:uiPriority="31" w:unhideWhenUsed="0" w:qFormat="1"/>
+    <w:lsdException w:name="Intense Reference" w:semiHidden="0" w:uiPriority="32" w:unhideWhenUsed="0" w:qFormat="1"/>
+    <w:lsdException w:name="Book Title" w:semiHidden="0" w:uiPriority="33" w:unhideWhenUsed="0" w:qFormat="1"/>
+    <w:lsdException w:name="Bibliography" w:uiPriority="37"/>
+    <w:lsdException w:name="TOC Heading" w:uiPriority="39" w:qFormat="1"/>
   </w:latentStyles>
   <w:style w:type="paragraph" w:default="1" w:styleId="Normal">
     <w:name w:val="Normal"/>
@@ -23997,7 +24128,7 @@
     <w:uiPriority w:val="9"/>
     <w:unhideWhenUsed/>
     <w:qFormat/>
-    <w:rsid w:val="008648D4"/>
+    <w:rsid w:val="00543DDE"/>
     <w:pPr>
       <w:keepNext/>
       <w:spacing w:before="240" w:after="60"/>
@@ -24088,7 +24219,7 @@
     <w:basedOn w:val="DefaultParagraphFont"/>
     <w:link w:val="Heading2"/>
     <w:uiPriority w:val="9"/>
-    <w:rsid w:val="008648D4"/>
+    <w:rsid w:val="00543DDE"/>
     <w:rPr>
       <w:rFonts w:ascii="Times New Roman" w:eastAsia="MS Gothic" w:hAnsi="Times New Roman" w:cs="Times New Roman"/>
       <w:b/>
@@ -24388,6 +24519,196 @@
 </w:styles>
 </file>
 
+<file path=word/stylesWithEffects.xml><?xml version="1.0" encoding="utf-8"?>
+<w:styles xmlns:wpc="http://schemas.microsoft.com/office/word/2010/wordprocessingCanvas" xmlns:mc="http://schemas.openxmlformats.org/markup-compatibility/2006" xmlns:o="urn:schemas-microsoft-com:office:office" xmlns:r="http://schemas.openxmlformats.org/officeDocument/2006/relationships" xmlns:m="http://schemas.openxmlformats.org/officeDocument/2006/math" xmlns:v="urn:schemas-microsoft-com:vml" xmlns:wp14="http://schemas.microsoft.com/office/word/2010/wordprocessingDrawing" xmlns:wp="http://schemas.openxmlformats.org/drawingml/2006/wordprocessingDrawing" xmlns:w10="urn:schemas-microsoft-com:office:word" xmlns:w="http://schemas.openxmlformats.org/wordprocessingml/2006/main" xmlns:w14="http://schemas.microsoft.com/office/word/2010/wordml" xmlns:wpg="http://schemas.microsoft.com/office/word/2010/wordprocessingGroup" xmlns:wpi="http://schemas.microsoft.com/office/word/2010/wordprocessingInk" xmlns:wne="http://schemas.microsoft.com/office/word/2006/wordml" xmlns:wps="http://schemas.microsoft.com/office/word/2010/wordprocessingShape" mc:Ignorable="w14 wp14">
+  <w:docDefaults>
+    <w:rPrDefault>
+      <w:rPr>
+        <w:rFonts w:asciiTheme="minorHAnsi" w:eastAsiaTheme="minorEastAsia" w:hAnsiTheme="minorHAnsi" w:cstheme="minorBidi"/>
+        <w:sz w:val="22"/>
+        <w:szCs w:val="22"/>
+        <w:lang w:val="en-US" w:eastAsia="en-US" w:bidi="ar-SA"/>
+      </w:rPr>
+    </w:rPrDefault>
+    <w:pPrDefault>
+      <w:pPr>
+        <w:spacing w:after="200" w:line="276" w:lineRule="auto"/>
+      </w:pPr>
+    </w:pPrDefault>
+  </w:docDefaults>
+  <w:latentStyles w:defLockedState="0" w:defUIPriority="99" w:defSemiHidden="1" w:defUnhideWhenUsed="1" w:defQFormat="0" w:count="267">
+    <w:lsdException w:name="Normal" w:semiHidden="0" w:uiPriority="0" w:unhideWhenUsed="0" w:qFormat="1"/>
+    <w:lsdException w:name="heading 1" w:semiHidden="0" w:uiPriority="9" w:unhideWhenUsed="0" w:qFormat="1"/>
+    <w:lsdException w:name="heading 2" w:uiPriority="9" w:qFormat="1"/>
+    <w:lsdException w:name="heading 3" w:uiPriority="9" w:qFormat="1"/>
+    <w:lsdException w:name="heading 4" w:uiPriority="9" w:qFormat="1"/>
+    <w:lsdException w:name="heading 5" w:uiPriority="9" w:qFormat="1"/>
+    <w:lsdException w:name="heading 6" w:uiPriority="9" w:qFormat="1"/>
+    <w:lsdException w:name="heading 7" w:uiPriority="9" w:qFormat="1"/>
+    <w:lsdException w:name="heading 8" w:uiPriority="9" w:qFormat="1"/>
+    <w:lsdException w:name="heading 9" w:uiPriority="9" w:qFormat="1"/>
+    <w:lsdException w:name="toc 1" w:uiPriority="39"/>
+    <w:lsdException w:name="toc 2" w:uiPriority="39"/>
+    <w:lsdException w:name="toc 3" w:uiPriority="39"/>
+    <w:lsdException w:name="toc 4" w:uiPriority="39"/>
+    <w:lsdException w:name="toc 5" w:uiPriority="39"/>
+    <w:lsdException w:name="toc 6" w:uiPriority="39"/>
+    <w:lsdException w:name="toc 7" w:uiPriority="39"/>
+    <w:lsdException w:name="toc 8" w:uiPriority="39"/>
+    <w:lsdException w:name="toc 9" w:uiPriority="39"/>
+    <w:lsdException w:name="caption" w:uiPriority="35" w:qFormat="1"/>
+    <w:lsdException w:name="Title" w:semiHidden="0" w:uiPriority="10" w:unhideWhenUsed="0" w:qFormat="1"/>
+    <w:lsdException w:name="Default Paragraph Font" w:uiPriority="1"/>
+    <w:lsdException w:name="Subtitle" w:semiHidden="0" w:uiPriority="11" w:unhideWhenUsed="0" w:qFormat="1"/>
+    <w:lsdException w:name="Strong" w:semiHidden="0" w:uiPriority="22" w:unhideWhenUsed="0" w:qFormat="1"/>
+    <w:lsdException w:name="Emphasis" w:semiHidden="0" w:uiPriority="20" w:unhideWhenUsed="0" w:qFormat="1"/>
+    <w:lsdException w:name="Table Grid" w:semiHidden="0" w:uiPriority="59" w:unhideWhenUsed="0"/>
+    <w:lsdException w:name="Placeholder Text" w:unhideWhenUsed="0"/>
+    <w:lsdException w:name="No Spacing" w:semiHidden="0" w:uiPriority="1" w:unhideWhenUsed="0" w:qFormat="1"/>
+    <w:lsdException w:name="Light Shading" w:semiHidden="0" w:uiPriority="60" w:unhideWhenUsed="0"/>
+    <w:lsdException w:name="Light List" w:semiHidden="0" w:uiPriority="61" w:unhideWhenUsed="0"/>
+    <w:lsdException w:name="Light Grid" w:semiHidden="0" w:uiPriority="62" w:unhideWhenUsed="0"/>
+    <w:lsdException w:name="Medium Shading 1" w:semiHidden="0" w:uiPriority="63" w:unhideWhenUsed="0"/>
+    <w:lsdException w:name="Medium Shading 2" w:semiHidden="0" w:uiPriority="64" w:unhideWhenUsed="0"/>
+    <w:lsdException w:name="Medium List 1" w:semiHidden="0" w:uiPriority="65" w:unhideWhenUsed="0"/>
+    <w:lsdException w:name="Medium List 2" w:semiHidden="0" w:uiPriority="66" w:unhideWhenUsed="0"/>
+    <w:lsdException w:name="Medium Grid 1" w:semiHidden="0" w:uiPriority="67" w:unhideWhenUsed="0"/>
+    <w:lsdException w:name="Medium Grid 2" w:semiHidden="0" w:uiPriority="68" w:unhideWhenUsed="0"/>
+    <w:lsdException w:name="Medium Grid 3" w:semiHidden="0" w:uiPriority="69" w:unhideWhenUsed="0"/>
+    <w:lsdException w:name="Dark List" w:semiHidden="0" w:uiPriority="70" w:unhideWhenUsed="0"/>
+    <w:lsdException w:name="Colorful Shading" w:semiHidden="0" w:uiPriority="71" w:unhideWhenUsed="0"/>
+    <w:lsdException w:name="Colorful List" w:semiHidden="0" w:uiPriority="72" w:unhideWhenUsed="0"/>
+    <w:lsdException w:name="Colorful Grid" w:semiHidden="0" w:uiPriority="73" w:unhideWhenUsed="0"/>
+    <w:lsdException w:name="Light Shading Accent 1" w:semiHidden="0" w:uiPriority="60" w:unhideWhenUsed="0"/>
+    <w:lsdException w:name="Light List Accent 1" w:semiHidden="0" w:uiPriority="61" w:unhideWhenUsed="0"/>
+    <w:lsdException w:name="Light Grid Accent 1" w:semiHidden="0" w:uiPriority="62" w:unhideWhenUsed="0"/>
+    <w:lsdException w:name="Medium Shading 1 Accent 1" w:semiHidden="0" w:uiPriority="63" w:unhideWhenUsed="0"/>
+    <w:lsdException w:name="Medium Shading 2 Accent 1" w:semiHidden="0" w:uiPriority="64" w:unhideWhenUsed="0"/>
+    <w:lsdException w:name="Medium List 1 Accent 1" w:semiHidden="0" w:uiPriority="65" w:unhideWhenUsed="0"/>
+    <w:lsdException w:name="Revision" w:unhideWhenUsed="0"/>
+    <w:lsdException w:name="List Paragraph" w:semiHidden="0" w:uiPriority="34" w:unhideWhenUsed="0" w:qFormat="1"/>
+    <w:lsdException w:name="Quote" w:semiHidden="0" w:uiPriority="29" w:unhideWhenUsed="0" w:qFormat="1"/>
+    <w:lsdException w:name="Intense Quote" w:semiHidden="0" w:uiPriority="30" w:unhideWhenUsed="0" w:qFormat="1"/>
+    <w:lsdException w:name="Medium List 2 Accent 1" w:semiHidden="0" w:uiPriority="66" w:unhideWhenUsed="0"/>
+    <w:lsdException w:name="Medium Grid 1 Accent 1" w:semiHidden="0" w:uiPriority="67" w:unhideWhenUsed="0"/>
+    <w:lsdException w:name="Medium Grid 2 Accent 1" w:semiHidden="0" w:uiPriority="68" w:unhideWhenUsed="0"/>
+    <w:lsdException w:name="Medium Grid 3 Accent 1" w:semiHidden="0" w:uiPriority="69" w:unhideWhenUsed="0"/>
+    <w:lsdException w:name="Dark List Accent 1" w:semiHidden="0" w:uiPriority="70" w:unhideWhenUsed="0"/>
+    <w:lsdException w:name="Colorful Shading Accent 1" w:semiHidden="0" w:uiPriority="71" w:unhideWhenUsed="0"/>
+    <w:lsdException w:name="Colorful List Accent 1" w:semiHidden="0" w:uiPriority="72" w:unhideWhenUsed="0"/>
+    <w:lsdException w:name="Colorful Grid Accent 1" w:semiHidden="0" w:uiPriority="73" w:unhideWhenUsed="0"/>
+    <w:lsdException w:name="Light Shading Accent 2" w:semiHidden="0" w:uiPriority="60" w:unhideWhenUsed="0"/>
+    <w:lsdException w:name="Light List Accent 2" w:semiHidden="0" w:uiPriority="61" w:unhideWhenUsed="0"/>
+    <w:lsdException w:name="Light Grid Accent 2" w:semiHidden="0" w:uiPriority="62" w:unhideWhenUsed="0"/>
+    <w:lsdException w:name="Medium Shading 1 Accent 2" w:semiHidden="0" w:uiPriority="63" w:unhideWhenUsed="0"/>
+    <w:lsdException w:name="Medium Shading 2 Accent 2" w:semiHidden="0" w:uiPriority="64" w:unhideWhenUsed="0"/>
+    <w:lsdException w:name="Medium List 1 Accent 2" w:semiHidden="0" w:uiPriority="65" w:unhideWhenUsed="0"/>
+    <w:lsdException w:name="Medium List 2 Accent 2" w:semiHidden="0" w:uiPriority="66" w:unhideWhenUsed="0"/>
+    <w:lsdException w:name="Medium Grid 1 Accent 2" w:semiHidden="0" w:uiPriority="67" w:unhideWhenUsed="0"/>
+    <w:lsdException w:name="Medium Grid 2 Accent 2" w:semiHidden="0" w:uiPriority="68" w:unhideWhenUsed="0"/>
+    <w:lsdException w:name="Medium Grid 3 Accent 2" w:semiHidden="0" w:uiPriority="69" w:unhideWhenUsed="0"/>
+    <w:lsdException w:name="Dark List Accent 2" w:semiHidden="0" w:uiPriority="70" w:unhideWhenUsed="0"/>
+    <w:lsdException w:name="Colorful Shading Accent 2" w:semiHidden="0" w:uiPriority="71" w:unhideWhenUsed="0"/>
+    <w:lsdException w:name="Colorful List Accent 2" w:semiHidden="0" w:uiPriority="72" w:unhideWhenUsed="0"/>
+    <w:lsdException w:name="Colorful Grid Accent 2" w:semiHidden="0" w:uiPriority="73" w:unhideWhenUsed="0"/>
+    <w:lsdException w:name="Light Shading Accent 3" w:semiHidden="0" w:uiPriority="60" w:unhideWhenUsed="0"/>
+    <w:lsdException w:name="Light List Accent 3" w:semiHidden="0" w:uiPriority="61" w:unhideWhenUsed="0"/>
+    <w:lsdException w:name="Light Grid Accent 3" w:semiHidden="0" w:uiPriority="62" w:unhideWhenUsed="0"/>
+    <w:lsdException w:name="Medium Shading 1 Accent 3" w:semiHidden="0" w:uiPriority="63" w:unhideWhenUsed="0"/>
+    <w:lsdException w:name="Medium Shading 2 Accent 3" w:semiHidden="0" w:uiPriority="64" w:unhideWhenUsed="0"/>
+    <w:lsdException w:name="Medium List 1 Accent 3" w:semiHidden="0" w:uiPriority="65" w:unhideWhenUsed="0"/>
+    <w:lsdException w:name="Medium List 2 Accent 3" w:semiHidden="0" w:uiPriority="66" w:unhideWhenUsed="0"/>
+    <w:lsdException w:name="Medium Grid 1 Accent 3" w:semiHidden="0" w:uiPriority="67" w:unhideWhenUsed="0"/>
+    <w:lsdException w:name="Medium Grid 2 Accent 3" w:semiHidden="0" w:uiPriority="68" w:unhideWhenUsed="0"/>
+    <w:lsdException w:name="Medium Grid 3 Accent 3" w:semiHidden="0" w:uiPriority="69" w:unhideWhenUsed="0"/>
+    <w:lsdException w:name="Dark List Accent 3" w:semiHidden="0" w:uiPriority="70" w:unhideWhenUsed="0"/>
+    <w:lsdException w:name="Colorful Shading Accent 3" w:semiHidden="0" w:uiPriority="71" w:unhideWhenUsed="0"/>
+    <w:lsdException w:name="Colorful List Accent 3" w:semiHidden="0" w:uiPriority="72" w:unhideWhenUsed="0"/>
+    <w:lsdException w:name="Colorful Grid Accent 3" w:semiHidden="0" w:uiPriority="73" w:unhideWhenUsed="0"/>
+    <w:lsdException w:name="Light Shading Accent 4" w:semiHidden="0" w:uiPriority="60" w:unhideWhenUsed="0"/>
+    <w:lsdException w:name="Light List Accent 4" w:semiHidden="0" w:uiPriority="61" w:unhideWhenUsed="0"/>
+    <w:lsdException w:name="Light Grid Accent 4" w:semiHidden="0" w:uiPriority="62" w:unhideWhenUsed="0"/>
+    <w:lsdException w:name="Medium Shading 1 Accent 4" w:semiHidden="0" w:uiPriority="63" w:unhideWhenUsed="0"/>
+    <w:lsdException w:name="Medium Shading 2 Accent 4" w:semiHidden="0" w:uiPriority="64" w:unhideWhenUsed="0"/>
+    <w:lsdException w:name="Medium List 1 Accent 4" w:semiHidden="0" w:uiPriority="65" w:unhideWhenUsed="0"/>
+    <w:lsdException w:name="Medium List 2 Accent 4" w:semiHidden="0" w:uiPriority="66" w:unhideWhenUsed="0"/>
+    <w:lsdException w:name="Medium Grid 1 Accent 4" w:semiHidden="0" w:uiPriority="67" w:unhideWhenUsed="0"/>
+    <w:lsdException w:name="Medium Grid 2 Accent 4" w:semiHidden="0" w:uiPriority="68" w:unhideWhenUsed="0"/>
+    <w:lsdException w:name="Medium Grid 3 Accent 4" w:semiHidden="0" w:uiPriority="69" w:unhideWhenUsed="0"/>
+    <w:lsdException w:name="Dark List Accent 4" w:semiHidden="0" w:uiPriority="70" w:unhideWhenUsed="0"/>
+    <w:lsdException w:name="Colorful Shading Accent 4" w:semiHidden="0" w:uiPriority="71" w:unhideWhenUsed="0"/>
+    <w:lsdException w:name="Colorful List Accent 4" w:semiHidden="0" w:uiPriority="72" w:unhideWhenUsed="0"/>
+    <w:lsdException w:name="Colorful Grid Accent 4" w:semiHidden="0" w:uiPriority="73" w:unhideWhenUsed="0"/>
+    <w:lsdException w:name="Light Shading Accent 5" w:semiHidden="0" w:uiPriority="60" w:unhideWhenUsed="0"/>
+    <w:lsdException w:name="Light List Accent 5" w:semiHidden="0" w:uiPriority="61" w:unhideWhenUsed="0"/>
+    <w:lsdException w:name="Light Grid Accent 5" w:semiHidden="0" w:uiPriority="62" w:unhideWhenUsed="0"/>
+    <w:lsdException w:name="Medium Shading 1 Accent 5" w:semiHidden="0" w:uiPriority="63" w:unhideWhenUsed="0"/>
+    <w:lsdException w:name="Medium Shading 2 Accent 5" w:semiHidden="0" w:uiPriority="64" w:unhideWhenUsed="0"/>
+    <w:lsdException w:name="Medium List 1 Accent 5" w:semiHidden="0" w:uiPriority="65" w:unhideWhenUsed="0"/>
+    <w:lsdException w:name="Medium List 2 Accent 5" w:semiHidden="0" w:uiPriority="66" w:unhideWhenUsed="0"/>
+    <w:lsdException w:name="Medium Grid 1 Accent 5" w:semiHidden="0" w:uiPriority="67" w:unhideWhenUsed="0"/>
+    <w:lsdException w:name="Medium Grid 2 Accent 5" w:semiHidden="0" w:uiPriority="68" w:unhideWhenUsed="0"/>
+    <w:lsdException w:name="Medium Grid 3 Accent 5" w:semiHidden="0" w:uiPriority="69" w:unhideWhenUsed="0"/>
+    <w:lsdException w:name="Dark List Accent 5" w:semiHidden="0" w:uiPriority="70" w:unhideWhenUsed="0"/>
+    <w:lsdException w:name="Colorful Shading Accent 5" w:semiHidden="0" w:uiPriority="71" w:unhideWhenUsed="0"/>
+    <w:lsdException w:name="Colorful List Accent 5" w:semiHidden="0" w:uiPriority="72" w:unhideWhenUsed="0"/>
+    <w:lsdException w:name="Colorful Grid Accent 5" w:semiHidden="0" w:uiPriority="73" w:unhideWhenUsed="0"/>
+    <w:lsdException w:name="Light Shading Accent 6" w:semiHidden="0" w:uiPriority="60" w:unhideWhenUsed="0"/>
+    <w:lsdException w:name="Light List Accent 6" w:semiHidden="0" w:uiPriority="61" w:unhideWhenUsed="0"/>
+    <w:lsdException w:name="Light Grid Accent 6" w:semiHidden="0" w:uiPriority="62" w:unhideWhenUsed="0"/>
+    <w:lsdException w:name="Medium Shading 1 Accent 6" w:semiHidden="0" w:uiPriority="63" w:unhideWhenUsed="0"/>
+    <w:lsdException w:name="Medium Shading 2 Accent 6" w:semiHidden="0" w:uiPriority="64" w:unhideWhenUsed="0"/>
+    <w:lsdException w:name="Medium List 1 Accent 6" w:semiHidden="0" w:uiPriority="65" w:unhideWhenUsed="0"/>
+    <w:lsdException w:name="Medium List 2 Accent 6" w:semiHidden="0" w:uiPriority="66" w:unhideWhenUsed="0"/>
+    <w:lsdException w:name="Medium Grid 1 Accent 6" w:semiHidden="0" w:uiPriority="67" w:unhideWhenUsed="0"/>
+    <w:lsdException w:name="Medium Grid 2 Accent 6" w:semiHidden="0" w:uiPriority="68" w:unhideWhenUsed="0"/>
+    <w:lsdException w:name="Medium Grid 3 Accent 6" w:semiHidden="0" w:uiPriority="69" w:unhideWhenUsed="0"/>
+    <w:lsdException w:name="Dark List Accent 6" w:semiHidden="0" w:uiPriority="70" w:unhideWhenUsed="0"/>
+    <w:lsdException w:name="Colorful Shading Accent 6" w:semiHidden="0" w:uiPriority="71" w:unhideWhenUsed="0"/>
+    <w:lsdException w:name="Colorful List Accent 6" w:semiHidden="0" w:uiPriority="72" w:unhideWhenUsed="0"/>
+    <w:lsdException w:name="Colorful Grid Accent 6" w:semiHidden="0" w:uiPriority="73" w:unhideWhenUsed="0"/>
+    <w:lsdException w:name="Subtle Emphasis" w:semiHidden="0" w:uiPriority="19" w:unhideWhenUsed="0" w:qFormat="1"/>
+    <w:lsdException w:name="Intense Emphasis" w:semiHidden="0" w:uiPriority="21" w:unhideWhenUsed="0" w:qFormat="1"/>
+    <w:lsdException w:name="Subtle Reference" w:semiHidden="0" w:uiPriority="31" w:unhideWhenUsed="0" w:qFormat="1"/>
+    <w:lsdException w:name="Intense Reference" w:semiHidden="0" w:uiPriority="32" w:unhideWhenUsed="0" w:qFormat="1"/>
+    <w:lsdException w:name="Book Title" w:semiHidden="0" w:uiPriority="33" w:unhideWhenUsed="0" w:qFormat="1"/>
+    <w:lsdException w:name="Bibliography" w:uiPriority="37"/>
+    <w:lsdException w:name="TOC Heading" w:uiPriority="39" w:qFormat="1"/>
+  </w:latentStyles>
+  <w:style w:type="paragraph" w:default="1" w:styleId="Normal">
+    <w:name w:val="Normal"/>
+    <w:qFormat/>
+  </w:style>
+  <w:style w:type="character" w:default="1" w:styleId="DefaultParagraphFont">
+    <w:name w:val="Default Paragraph Font"/>
+    <w:uiPriority w:val="1"/>
+    <w:semiHidden/>
+    <w:unhideWhenUsed/>
+  </w:style>
+  <w:style w:type="table" w:default="1" w:styleId="TableNormal">
+    <w:name w:val="Normal Table"/>
+    <w:uiPriority w:val="99"/>
+    <w:semiHidden/>
+    <w:unhideWhenUsed/>
+    <w:tblPr>
+      <w:tblInd w:w="0" w:type="dxa"/>
+      <w:tblCellMar>
+        <w:top w:w="0" w:type="dxa"/>
+        <w:left w:w="108" w:type="dxa"/>
+        <w:bottom w:w="0" w:type="dxa"/>
+        <w:right w:w="108" w:type="dxa"/>
+      </w:tblCellMar>
+    </w:tblPr>
+  </w:style>
+  <w:style w:type="numbering" w:default="1" w:styleId="NoList">
+    <w:name w:val="No List"/>
+    <w:uiPriority w:val="99"/>
+    <w:semiHidden/>
+    <w:unhideWhenUsed/>
+  </w:style>
+</w:styles>
+</file>
+
 <file path=word/theme/theme1.xml><?xml version="1.0" encoding="utf-8"?>
 <a:theme xmlns:a="http://schemas.openxmlformats.org/drawingml/2006/main" name="Office Theme">
   <a:themeElements>
@@ -24676,7 +24997,7 @@
 </file>
 
 <file path=customXml/itemProps1.xml><?xml version="1.0" encoding="utf-8"?>
-<ds:datastoreItem xmlns:ds="http://schemas.openxmlformats.org/officeDocument/2006/customXml" ds:itemID="{FCCC092C-9AD6-40B0-8F6C-08518CA79F1C}">
+<ds:datastoreItem xmlns:ds="http://schemas.openxmlformats.org/officeDocument/2006/customXml" ds:itemID="{6248A701-7243-486C-A929-58F3EDB55E3A}">
   <ds:schemaRefs>
     <ds:schemaRef ds:uri="http://schemas.openxmlformats.org/officeDocument/2006/bibliography"/>
   </ds:schemaRefs>

</xml_diff>

<commit_message>
-- Phúc -- Review TLTKCSDL_Nhóm Trương Tiến Phúc.docx và TLTKPM_Nhóm Trương Tiến Phúc.docx
</commit_message>
<xml_diff>
--- a/Documents/TLTKCSDL_Nhóm Trương Tiến Phúc.docx
+++ b/Documents/TLTKCSDL_Nhóm Trương Tiến Phúc.docx
@@ -1,6 +1,6 @@
 
 <file path=word/document.xml><?xml version="1.0" encoding="utf-8"?>
-<w:document xmlns:wpc="http://schemas.microsoft.com/office/word/2010/wordprocessingCanvas" xmlns:mc="http://schemas.openxmlformats.org/markup-compatibility/2006" xmlns:o="urn:schemas-microsoft-com:office:office" xmlns:r="http://schemas.openxmlformats.org/officeDocument/2006/relationships" xmlns:m="http://schemas.openxmlformats.org/officeDocument/2006/math" xmlns:v="urn:schemas-microsoft-com:vml" xmlns:wp14="http://schemas.microsoft.com/office/word/2010/wordprocessingDrawing" xmlns:wp="http://schemas.openxmlformats.org/drawingml/2006/wordprocessingDrawing" xmlns:w10="urn:schemas-microsoft-com:office:word" xmlns:w="http://schemas.openxmlformats.org/wordprocessingml/2006/main" xmlns:w14="http://schemas.microsoft.com/office/word/2010/wordml" xmlns:wpg="http://schemas.microsoft.com/office/word/2010/wordprocessingGroup" xmlns:wpi="http://schemas.microsoft.com/office/word/2010/wordprocessingInk" xmlns:wne="http://schemas.microsoft.com/office/word/2006/wordml" xmlns:wps="http://schemas.microsoft.com/office/word/2010/wordprocessingShape" mc:Ignorable="w14 wp14">
+<w:document xmlns:wpc="http://schemas.microsoft.com/office/word/2010/wordprocessingCanvas" xmlns:mc="http://schemas.openxmlformats.org/markup-compatibility/2006" xmlns:o="urn:schemas-microsoft-com:office:office" xmlns:r="http://schemas.openxmlformats.org/officeDocument/2006/relationships" xmlns:m="http://schemas.openxmlformats.org/officeDocument/2006/math" xmlns:v="urn:schemas-microsoft-com:vml" xmlns:wp14="http://schemas.microsoft.com/office/word/2010/wordprocessingDrawing" xmlns:wp="http://schemas.openxmlformats.org/drawingml/2006/wordprocessingDrawing" xmlns:w10="urn:schemas-microsoft-com:office:word" xmlns:w="http://schemas.openxmlformats.org/wordprocessingml/2006/main" xmlns:w14="http://schemas.microsoft.com/office/word/2010/wordml" xmlns:w15="http://schemas.microsoft.com/office/word/2012/wordml" xmlns:wpg="http://schemas.microsoft.com/office/word/2010/wordprocessingGroup" xmlns:wpi="http://schemas.microsoft.com/office/word/2010/wordprocessingInk" xmlns:wne="http://schemas.microsoft.com/office/word/2006/wordml" xmlns:wps="http://schemas.microsoft.com/office/word/2010/wordprocessingShape" mc:Ignorable="w14 w15 wp14">
   <w:body>
     <w:p>
       <w:pPr>
@@ -36,7 +36,7 @@
                     </pic:cNvPicPr>
                   </pic:nvPicPr>
                   <pic:blipFill>
-                    <a:blip r:embed="rId9" cstate="print"/>
+                    <a:blip r:embed="rId8" cstate="print"/>
                     <a:srcRect/>
                     <a:stretch>
                       <a:fillRect/>
@@ -1318,7 +1318,7 @@
               </w:rPr>
               <w:t>m thuật ngữ viết tắt Y,N</w:t>
             </w:r>
-            <w:hyperlink r:id="rId10" w:history="1"/>
+            <w:hyperlink r:id="rId9" w:history="1"/>
           </w:p>
         </w:tc>
         <w:tc>
@@ -1476,7 +1476,15 @@
                 <w:szCs w:val="24"/>
                 <w:lang w:eastAsia="en-US"/>
               </w:rPr>
-              <w:t>. Khóa chính của các bảng này để tự tăng.</w:t>
+              <w:t>,</w:t>
+            </w:r>
+            <w:r>
+              <w:rPr>
+                <w:sz w:val="24"/>
+                <w:szCs w:val="24"/>
+                <w:lang w:eastAsia="en-US"/>
+              </w:rPr>
+              <w:t xml:space="preserve"> Khóa chính của các bảng này để tự tăng.</w:t>
             </w:r>
             <w:r>
               <w:rPr>
@@ -3197,8 +3205,6 @@
         </w:rPr>
         <w:tab/>
       </w:r>
-      <w:bookmarkStart w:id="0" w:name="_GoBack"/>
-      <w:bookmarkEnd w:id="0"/>
       <w:r>
         <w:rPr>
           <w:sz w:val="24"/>
@@ -3487,9 +3493,9 @@
         <w:pStyle w:val="TOCHeading"/>
         <w:jc w:val="center"/>
       </w:pPr>
-      <w:bookmarkStart w:id="1" w:name="_Toc322249428"/>
+      <w:bookmarkStart w:id="0" w:name="_Toc322249428"/>
     </w:p>
-    <w:bookmarkStart w:id="2" w:name="_Toc415940656" w:displacedByCustomXml="next"/>
+    <w:bookmarkStart w:id="1" w:name="_Toc415940656" w:displacedByCustomXml="next"/>
     <w:sdt>
       <w:sdtPr>
         <w:rPr>
@@ -5866,28 +5872,28 @@
         <w:pStyle w:val="Heading1"/>
         <w:jc w:val="both"/>
       </w:pPr>
-      <w:bookmarkStart w:id="3" w:name="_Toc415940809"/>
+      <w:bookmarkStart w:id="2" w:name="_Toc415940809"/>
       <w:r>
         <w:lastRenderedPageBreak/>
         <w:t>1. GIỚI THIỆU</w:t>
       </w:r>
+      <w:bookmarkEnd w:id="0"/>
       <w:bookmarkEnd w:id="1"/>
       <w:bookmarkEnd w:id="2"/>
-      <w:bookmarkEnd w:id="3"/>
     </w:p>
     <w:p>
       <w:pPr>
         <w:pStyle w:val="Heading2"/>
       </w:pPr>
-      <w:bookmarkStart w:id="4" w:name="_Toc322249429"/>
-      <w:bookmarkStart w:id="5" w:name="_Toc415940657"/>
-      <w:bookmarkStart w:id="6" w:name="_Toc415940810"/>
+      <w:bookmarkStart w:id="3" w:name="_Toc322249429"/>
+      <w:bookmarkStart w:id="4" w:name="_Toc415940657"/>
+      <w:bookmarkStart w:id="5" w:name="_Toc415940810"/>
       <w:r>
         <w:t>1.1. Mục đích tài liệu</w:t>
       </w:r>
+      <w:bookmarkEnd w:id="3"/>
       <w:bookmarkEnd w:id="4"/>
       <w:bookmarkEnd w:id="5"/>
-      <w:bookmarkEnd w:id="6"/>
     </w:p>
     <w:p>
       <w:pPr>
@@ -5937,15 +5943,23 @@
       <w:pPr>
         <w:pStyle w:val="Heading2"/>
       </w:pPr>
-      <w:bookmarkStart w:id="7" w:name="_Toc322249430"/>
-      <w:bookmarkStart w:id="8" w:name="_Toc415940658"/>
-      <w:bookmarkStart w:id="9" w:name="_Toc415940811"/>
+      <w:bookmarkStart w:id="6" w:name="_Toc322249430"/>
+      <w:bookmarkStart w:id="7" w:name="_Toc415940658"/>
+      <w:bookmarkStart w:id="8" w:name="_Toc415940811"/>
       <w:r>
-        <w:t>1.2. Phạm vi tài liệu</w:t>
+        <w:t xml:space="preserve">1.2. Phạm </w:t>
       </w:r>
+      <w:proofErr w:type="gramStart"/>
+      <w:r>
+        <w:t>vi</w:t>
+      </w:r>
+      <w:proofErr w:type="gramEnd"/>
+      <w:r>
+        <w:t xml:space="preserve"> tài liệu</w:t>
+      </w:r>
+      <w:bookmarkEnd w:id="6"/>
       <w:bookmarkEnd w:id="7"/>
       <w:bookmarkEnd w:id="8"/>
-      <w:bookmarkEnd w:id="9"/>
     </w:p>
     <w:p>
       <w:pPr>
@@ -6003,15 +6017,15 @@
       <w:pPr>
         <w:pStyle w:val="Heading2"/>
       </w:pPr>
-      <w:bookmarkStart w:id="10" w:name="_Toc322249431"/>
-      <w:bookmarkStart w:id="11" w:name="_Toc415940659"/>
-      <w:bookmarkStart w:id="12" w:name="_Toc415940812"/>
+      <w:bookmarkStart w:id="9" w:name="_Toc322249431"/>
+      <w:bookmarkStart w:id="10" w:name="_Toc415940659"/>
+      <w:bookmarkStart w:id="11" w:name="_Toc415940812"/>
       <w:r>
         <w:t>1.3. Thuật ngữ và các từ viết tắt</w:t>
       </w:r>
+      <w:bookmarkEnd w:id="9"/>
       <w:bookmarkEnd w:id="10"/>
       <w:bookmarkEnd w:id="11"/>
-      <w:bookmarkEnd w:id="12"/>
     </w:p>
     <w:tbl>
       <w:tblPr>
@@ -6486,20 +6500,20 @@
       </w:tr>
     </w:tbl>
     <w:p>
-      <w:bookmarkStart w:id="13" w:name="_Toc322249432"/>
+      <w:bookmarkStart w:id="12" w:name="_Toc322249432"/>
     </w:p>
     <w:p>
       <w:pPr>
         <w:pStyle w:val="Heading2"/>
       </w:pPr>
-      <w:bookmarkStart w:id="14" w:name="_Toc415940660"/>
-      <w:bookmarkStart w:id="15" w:name="_Toc415940813"/>
+      <w:bookmarkStart w:id="13" w:name="_Toc415940660"/>
+      <w:bookmarkStart w:id="14" w:name="_Toc415940813"/>
       <w:r>
         <w:t>1.4. Tài liệu tham khảo</w:t>
       </w:r>
+      <w:bookmarkEnd w:id="12"/>
       <w:bookmarkEnd w:id="13"/>
       <w:bookmarkEnd w:id="14"/>
-      <w:bookmarkEnd w:id="15"/>
     </w:p>
     <w:tbl>
       <w:tblPr>
@@ -6541,7 +6555,7 @@
                 <w:szCs w:val="28"/>
               </w:rPr>
             </w:pPr>
-            <w:bookmarkStart w:id="16" w:name="_Toc322249433"/>
+            <w:bookmarkStart w:id="15" w:name="_Toc322249433"/>
             <w:r>
               <w:rPr>
                 <w:b/>
@@ -6661,7 +6675,7 @@
             <w:pPr>
               <w:spacing w:before="0" w:beforeAutospacing="0" w:after="0" w:afterAutospacing="0"/>
               <w:ind w:firstLine="0"/>
-              <w:jc w:val="both"/>
+              <w:jc w:val="left"/>
               <w:rPr>
                 <w:szCs w:val="28"/>
               </w:rPr>
@@ -6700,7 +6714,7 @@
                 <w:szCs w:val="28"/>
               </w:rPr>
             </w:pPr>
-            <w:hyperlink r:id="rId11" w:history="1">
+            <w:hyperlink r:id="rId10" w:history="1">
               <w:r>
                 <w:rPr>
                   <w:rStyle w:val="Hyperlink"/>
@@ -6797,7 +6811,7 @@
               <w:ind w:firstLine="0"/>
               <w:jc w:val="both"/>
             </w:pPr>
-            <w:hyperlink r:id="rId12" w:anchor="scribd" w:history="1">
+            <w:hyperlink r:id="rId11" w:anchor="scribd" w:history="1">
               <w:r>
                 <w:rPr>
                   <w:rStyle w:val="Hyperlink"/>
@@ -6837,14 +6851,14 @@
       <w:pPr>
         <w:pStyle w:val="Heading2"/>
       </w:pPr>
-      <w:bookmarkStart w:id="17" w:name="_Toc415940661"/>
-      <w:bookmarkStart w:id="18" w:name="_Toc415940814"/>
+      <w:bookmarkStart w:id="16" w:name="_Toc415940661"/>
+      <w:bookmarkStart w:id="17" w:name="_Toc415940814"/>
       <w:r>
         <w:t>1.5. Mô tả tài liệu</w:t>
       </w:r>
+      <w:bookmarkEnd w:id="15"/>
       <w:bookmarkEnd w:id="16"/>
       <w:bookmarkEnd w:id="17"/>
-      <w:bookmarkEnd w:id="18"/>
     </w:p>
     <w:p>
       <w:pPr>
@@ -6941,17 +6955,20 @@
     <w:p>
       <w:pPr>
         <w:pStyle w:val="Heading1"/>
-      </w:pPr>
-      <w:bookmarkStart w:id="19" w:name="_Toc322249434"/>
-      <w:bookmarkStart w:id="20" w:name="_Toc415940662"/>
-      <w:bookmarkStart w:id="21" w:name="_Toc415940815"/>
+        <w:jc w:val="both"/>
+      </w:pPr>
+      <w:bookmarkStart w:id="18" w:name="_Toc322249434"/>
+      <w:bookmarkStart w:id="19" w:name="_Toc415940662"/>
+      <w:bookmarkStart w:id="20" w:name="_Toc415940815"/>
+      <w:bookmarkStart w:id="21" w:name="_GoBack"/>
+      <w:bookmarkEnd w:id="21"/>
       <w:r>
         <w:lastRenderedPageBreak/>
         <w:t>2. THIẾT KẾ LOGIC CSDL</w:t>
       </w:r>
+      <w:bookmarkEnd w:id="18"/>
       <w:bookmarkEnd w:id="19"/>
       <w:bookmarkEnd w:id="20"/>
-      <w:bookmarkEnd w:id="21"/>
     </w:p>
     <w:p>
       <w:pPr>
@@ -7018,7 +7035,7 @@
                     </pic:cNvPicPr>
                   </pic:nvPicPr>
                   <pic:blipFill>
-                    <a:blip r:embed="rId13">
+                    <a:blip r:embed="rId12">
                       <a:extLst>
                         <a:ext uri="{28A0092B-C50C-407E-A947-70E740481C1C}">
                           <a14:useLocalDpi xmlns:a14="http://schemas.microsoft.com/office/drawing/2010/main" val="0"/>
@@ -21703,11 +21720,19 @@
         </w:rPr>
         <w:t xml:space="preserve">ng </w:t>
       </w:r>
+      <w:proofErr w:type="gramStart"/>
       <w:r>
         <w:rPr>
           <w:szCs w:val="28"/>
         </w:rPr>
-        <w:t xml:space="preserve">theo mô hình khách chủ cho phép đồng thời cùng lúc có nhiều người dùng truy xuất đến dữ liệu, quản lý việc truy nhập hợp lệ và các quyền hạn của từng người dùng trên mạng. </w:t>
+        <w:t>theo</w:t>
+      </w:r>
+      <w:proofErr w:type="gramEnd"/>
+      <w:r>
+        <w:rPr>
+          <w:szCs w:val="28"/>
+        </w:rPr>
+        <w:t xml:space="preserve"> mô hình khách chủ cho phép đồng thời cùng lúc có nhiều người dùng truy xuất đến dữ liệu, quản lý việc truy nhập hợp lệ và các quyền hạn của từng người dùng trên mạng. </w:t>
       </w:r>
     </w:p>
     <w:p>
@@ -21793,9 +21818,9 @@
       </w:pPr>
     </w:p>
     <w:sectPr>
-      <w:headerReference w:type="default" r:id="rId14"/>
-      <w:footerReference w:type="default" r:id="rId15"/>
-      <w:footerReference w:type="first" r:id="rId16"/>
+      <w:headerReference w:type="default" r:id="rId13"/>
+      <w:footerReference w:type="default" r:id="rId14"/>
+      <w:footerReference w:type="first" r:id="rId15"/>
       <w:pgSz w:w="12240" w:h="15840" w:code="1"/>
       <w:pgMar w:top="1134" w:right="1134" w:bottom="1134" w:left="1134" w:header="720" w:footer="0" w:gutter="0"/>
       <w:cols w:space="720"/>
@@ -21807,7 +21832,7 @@
 </file>
 
 <file path=word/endnotes.xml><?xml version="1.0" encoding="utf-8"?>
-<w:endnotes xmlns:wpc="http://schemas.microsoft.com/office/word/2010/wordprocessingCanvas" xmlns:mc="http://schemas.openxmlformats.org/markup-compatibility/2006" xmlns:o="urn:schemas-microsoft-com:office:office" xmlns:r="http://schemas.openxmlformats.org/officeDocument/2006/relationships" xmlns:m="http://schemas.openxmlformats.org/officeDocument/2006/math" xmlns:v="urn:schemas-microsoft-com:vml" xmlns:wp14="http://schemas.microsoft.com/office/word/2010/wordprocessingDrawing" xmlns:wp="http://schemas.openxmlformats.org/drawingml/2006/wordprocessingDrawing" xmlns:w10="urn:schemas-microsoft-com:office:word" xmlns:w="http://schemas.openxmlformats.org/wordprocessingml/2006/main" xmlns:w14="http://schemas.microsoft.com/office/word/2010/wordml" xmlns:wpg="http://schemas.microsoft.com/office/word/2010/wordprocessingGroup" xmlns:wpi="http://schemas.microsoft.com/office/word/2010/wordprocessingInk" xmlns:wne="http://schemas.microsoft.com/office/word/2006/wordml" xmlns:wps="http://schemas.microsoft.com/office/word/2010/wordprocessingShape" mc:Ignorable="w14 wp14">
+<w:endnotes xmlns:wpc="http://schemas.microsoft.com/office/word/2010/wordprocessingCanvas" xmlns:mc="http://schemas.openxmlformats.org/markup-compatibility/2006" xmlns:o="urn:schemas-microsoft-com:office:office" xmlns:r="http://schemas.openxmlformats.org/officeDocument/2006/relationships" xmlns:m="http://schemas.openxmlformats.org/officeDocument/2006/math" xmlns:v="urn:schemas-microsoft-com:vml" xmlns:wp14="http://schemas.microsoft.com/office/word/2010/wordprocessingDrawing" xmlns:wp="http://schemas.openxmlformats.org/drawingml/2006/wordprocessingDrawing" xmlns:w10="urn:schemas-microsoft-com:office:word" xmlns:w="http://schemas.openxmlformats.org/wordprocessingml/2006/main" xmlns:w14="http://schemas.microsoft.com/office/word/2010/wordml" xmlns:w15="http://schemas.microsoft.com/office/word/2012/wordml" xmlns:wpg="http://schemas.microsoft.com/office/word/2010/wordprocessingGroup" xmlns:wpi="http://schemas.microsoft.com/office/word/2010/wordprocessingInk" xmlns:wne="http://schemas.microsoft.com/office/word/2006/wordml" xmlns:wps="http://schemas.microsoft.com/office/word/2010/wordprocessingShape" mc:Ignorable="w14 w15 wp14">
   <w:endnote w:type="separator" w:id="-1">
     <w:p>
       <w:pPr>
@@ -21832,7 +21857,7 @@
 </file>
 
 <file path=word/footer1.xml><?xml version="1.0" encoding="utf-8"?>
-<w:ftr xmlns:wpc="http://schemas.microsoft.com/office/word/2010/wordprocessingCanvas" xmlns:mc="http://schemas.openxmlformats.org/markup-compatibility/2006" xmlns:o="urn:schemas-microsoft-com:office:office" xmlns:r="http://schemas.openxmlformats.org/officeDocument/2006/relationships" xmlns:m="http://schemas.openxmlformats.org/officeDocument/2006/math" xmlns:v="urn:schemas-microsoft-com:vml" xmlns:wp14="http://schemas.microsoft.com/office/word/2010/wordprocessingDrawing" xmlns:wp="http://schemas.openxmlformats.org/drawingml/2006/wordprocessingDrawing" xmlns:w10="urn:schemas-microsoft-com:office:word" xmlns:w="http://schemas.openxmlformats.org/wordprocessingml/2006/main" xmlns:w14="http://schemas.microsoft.com/office/word/2010/wordml" xmlns:wpg="http://schemas.microsoft.com/office/word/2010/wordprocessingGroup" xmlns:wpi="http://schemas.microsoft.com/office/word/2010/wordprocessingInk" xmlns:wne="http://schemas.microsoft.com/office/word/2006/wordml" xmlns:wps="http://schemas.microsoft.com/office/word/2010/wordprocessingShape" mc:Ignorable="w14 wp14">
+<w:ftr xmlns:wpc="http://schemas.microsoft.com/office/word/2010/wordprocessingCanvas" xmlns:mc="http://schemas.openxmlformats.org/markup-compatibility/2006" xmlns:o="urn:schemas-microsoft-com:office:office" xmlns:r="http://schemas.openxmlformats.org/officeDocument/2006/relationships" xmlns:m="http://schemas.openxmlformats.org/officeDocument/2006/math" xmlns:v="urn:schemas-microsoft-com:vml" xmlns:wp14="http://schemas.microsoft.com/office/word/2010/wordprocessingDrawing" xmlns:wp="http://schemas.openxmlformats.org/drawingml/2006/wordprocessingDrawing" xmlns:w10="urn:schemas-microsoft-com:office:word" xmlns:w="http://schemas.openxmlformats.org/wordprocessingml/2006/main" xmlns:w14="http://schemas.microsoft.com/office/word/2010/wordml" xmlns:w15="http://schemas.microsoft.com/office/word/2012/wordml" xmlns:wpg="http://schemas.microsoft.com/office/word/2010/wordprocessingGroup" xmlns:wpi="http://schemas.microsoft.com/office/word/2010/wordprocessingInk" xmlns:wne="http://schemas.microsoft.com/office/word/2006/wordml" xmlns:wps="http://schemas.microsoft.com/office/word/2010/wordprocessingShape" mc:Ignorable="w14 w15 wp14">
   <w:p>
     <w:pPr>
       <w:pStyle w:val="Footer"/>
@@ -21873,7 +21898,7 @@
         <w:rFonts w:ascii="Cambria" w:hAnsi="Cambria"/>
         <w:noProof/>
       </w:rPr>
-      <w:t>4</w:t>
+      <w:t>19</w:t>
     </w:r>
     <w:r>
       <w:rPr>
@@ -21892,7 +21917,7 @@
 </file>
 
 <file path=word/footer2.xml><?xml version="1.0" encoding="utf-8"?>
-<w:ftr xmlns:wpc="http://schemas.microsoft.com/office/word/2010/wordprocessingCanvas" xmlns:mc="http://schemas.openxmlformats.org/markup-compatibility/2006" xmlns:o="urn:schemas-microsoft-com:office:office" xmlns:r="http://schemas.openxmlformats.org/officeDocument/2006/relationships" xmlns:m="http://schemas.openxmlformats.org/officeDocument/2006/math" xmlns:v="urn:schemas-microsoft-com:vml" xmlns:wp14="http://schemas.microsoft.com/office/word/2010/wordprocessingDrawing" xmlns:wp="http://schemas.openxmlformats.org/drawingml/2006/wordprocessingDrawing" xmlns:w10="urn:schemas-microsoft-com:office:word" xmlns:w="http://schemas.openxmlformats.org/wordprocessingml/2006/main" xmlns:w14="http://schemas.microsoft.com/office/word/2010/wordml" xmlns:wpg="http://schemas.microsoft.com/office/word/2010/wordprocessingGroup" xmlns:wpi="http://schemas.microsoft.com/office/word/2010/wordprocessingInk" xmlns:wne="http://schemas.microsoft.com/office/word/2006/wordml" xmlns:wps="http://schemas.microsoft.com/office/word/2010/wordprocessingShape" mc:Ignorable="w14 wp14">
+<w:ftr xmlns:wpc="http://schemas.microsoft.com/office/word/2010/wordprocessingCanvas" xmlns:mc="http://schemas.openxmlformats.org/markup-compatibility/2006" xmlns:o="urn:schemas-microsoft-com:office:office" xmlns:r="http://schemas.openxmlformats.org/officeDocument/2006/relationships" xmlns:m="http://schemas.openxmlformats.org/officeDocument/2006/math" xmlns:v="urn:schemas-microsoft-com:vml" xmlns:wp14="http://schemas.microsoft.com/office/word/2010/wordprocessingDrawing" xmlns:wp="http://schemas.openxmlformats.org/drawingml/2006/wordprocessingDrawing" xmlns:w10="urn:schemas-microsoft-com:office:word" xmlns:w="http://schemas.openxmlformats.org/wordprocessingml/2006/main" xmlns:w14="http://schemas.microsoft.com/office/word/2010/wordml" xmlns:w15="http://schemas.microsoft.com/office/word/2012/wordml" xmlns:wpg="http://schemas.microsoft.com/office/word/2010/wordprocessingGroup" xmlns:wpi="http://schemas.microsoft.com/office/word/2010/wordprocessingInk" xmlns:wne="http://schemas.microsoft.com/office/word/2006/wordml" xmlns:wps="http://schemas.microsoft.com/office/word/2010/wordprocessingShape" mc:Ignorable="w14 w15 wp14">
   <w:p>
     <w:pPr>
       <w:pStyle w:val="Footer"/>
@@ -21915,7 +21940,7 @@
 </file>
 
 <file path=word/footnotes.xml><?xml version="1.0" encoding="utf-8"?>
-<w:footnotes xmlns:wpc="http://schemas.microsoft.com/office/word/2010/wordprocessingCanvas" xmlns:mc="http://schemas.openxmlformats.org/markup-compatibility/2006" xmlns:o="urn:schemas-microsoft-com:office:office" xmlns:r="http://schemas.openxmlformats.org/officeDocument/2006/relationships" xmlns:m="http://schemas.openxmlformats.org/officeDocument/2006/math" xmlns:v="urn:schemas-microsoft-com:vml" xmlns:wp14="http://schemas.microsoft.com/office/word/2010/wordprocessingDrawing" xmlns:wp="http://schemas.openxmlformats.org/drawingml/2006/wordprocessingDrawing" xmlns:w10="urn:schemas-microsoft-com:office:word" xmlns:w="http://schemas.openxmlformats.org/wordprocessingml/2006/main" xmlns:w14="http://schemas.microsoft.com/office/word/2010/wordml" xmlns:wpg="http://schemas.microsoft.com/office/word/2010/wordprocessingGroup" xmlns:wpi="http://schemas.microsoft.com/office/word/2010/wordprocessingInk" xmlns:wne="http://schemas.microsoft.com/office/word/2006/wordml" xmlns:wps="http://schemas.microsoft.com/office/word/2010/wordprocessingShape" mc:Ignorable="w14 wp14">
+<w:footnotes xmlns:wpc="http://schemas.microsoft.com/office/word/2010/wordprocessingCanvas" xmlns:mc="http://schemas.openxmlformats.org/markup-compatibility/2006" xmlns:o="urn:schemas-microsoft-com:office:office" xmlns:r="http://schemas.openxmlformats.org/officeDocument/2006/relationships" xmlns:m="http://schemas.openxmlformats.org/officeDocument/2006/math" xmlns:v="urn:schemas-microsoft-com:vml" xmlns:wp14="http://schemas.microsoft.com/office/word/2010/wordprocessingDrawing" xmlns:wp="http://schemas.openxmlformats.org/drawingml/2006/wordprocessingDrawing" xmlns:w10="urn:schemas-microsoft-com:office:word" xmlns:w="http://schemas.openxmlformats.org/wordprocessingml/2006/main" xmlns:w14="http://schemas.microsoft.com/office/word/2010/wordml" xmlns:w15="http://schemas.microsoft.com/office/word/2012/wordml" xmlns:wpg="http://schemas.microsoft.com/office/word/2010/wordprocessingGroup" xmlns:wpi="http://schemas.microsoft.com/office/word/2010/wordprocessingInk" xmlns:wne="http://schemas.microsoft.com/office/word/2006/wordml" xmlns:wps="http://schemas.microsoft.com/office/word/2010/wordprocessingShape" mc:Ignorable="w14 w15 wp14">
   <w:footnote w:type="separator" w:id="-1">
     <w:p>
       <w:pPr>
@@ -21940,7 +21965,7 @@
 </file>
 
 <file path=word/header1.xml><?xml version="1.0" encoding="utf-8"?>
-<w:hdr xmlns:wpc="http://schemas.microsoft.com/office/word/2010/wordprocessingCanvas" xmlns:mc="http://schemas.openxmlformats.org/markup-compatibility/2006" xmlns:o="urn:schemas-microsoft-com:office:office" xmlns:r="http://schemas.openxmlformats.org/officeDocument/2006/relationships" xmlns:m="http://schemas.openxmlformats.org/officeDocument/2006/math" xmlns:v="urn:schemas-microsoft-com:vml" xmlns:wp14="http://schemas.microsoft.com/office/word/2010/wordprocessingDrawing" xmlns:wp="http://schemas.openxmlformats.org/drawingml/2006/wordprocessingDrawing" xmlns:w10="urn:schemas-microsoft-com:office:word" xmlns:w="http://schemas.openxmlformats.org/wordprocessingml/2006/main" xmlns:w14="http://schemas.microsoft.com/office/word/2010/wordml" xmlns:wpg="http://schemas.microsoft.com/office/word/2010/wordprocessingGroup" xmlns:wpi="http://schemas.microsoft.com/office/word/2010/wordprocessingInk" xmlns:wne="http://schemas.microsoft.com/office/word/2006/wordml" xmlns:wps="http://schemas.microsoft.com/office/word/2010/wordprocessingShape" mc:Ignorable="w14 wp14">
+<w:hdr xmlns:wpc="http://schemas.microsoft.com/office/word/2010/wordprocessingCanvas" xmlns:mc="http://schemas.openxmlformats.org/markup-compatibility/2006" xmlns:o="urn:schemas-microsoft-com:office:office" xmlns:r="http://schemas.openxmlformats.org/officeDocument/2006/relationships" xmlns:m="http://schemas.openxmlformats.org/officeDocument/2006/math" xmlns:v="urn:schemas-microsoft-com:vml" xmlns:wp14="http://schemas.microsoft.com/office/word/2010/wordprocessingDrawing" xmlns:wp="http://schemas.openxmlformats.org/drawingml/2006/wordprocessingDrawing" xmlns:w10="urn:schemas-microsoft-com:office:word" xmlns:w="http://schemas.openxmlformats.org/wordprocessingml/2006/main" xmlns:w14="http://schemas.microsoft.com/office/word/2010/wordml" xmlns:w15="http://schemas.microsoft.com/office/word/2012/wordml" xmlns:wpg="http://schemas.microsoft.com/office/word/2010/wordprocessingGroup" xmlns:wpi="http://schemas.microsoft.com/office/word/2010/wordprocessingInk" xmlns:wne="http://schemas.microsoft.com/office/word/2006/wordml" xmlns:wps="http://schemas.microsoft.com/office/word/2010/wordprocessingShape" mc:Ignorable="w14 w15 wp14">
   <w:p>
     <w:pPr>
       <w:pStyle w:val="Header"/>
@@ -21988,7 +22013,7 @@
 </file>
 
 <file path=word/numbering.xml><?xml version="1.0" encoding="utf-8"?>
-<w:numbering xmlns:wpc="http://schemas.microsoft.com/office/word/2010/wordprocessingCanvas" xmlns:mc="http://schemas.openxmlformats.org/markup-compatibility/2006" xmlns:o="urn:schemas-microsoft-com:office:office" xmlns:r="http://schemas.openxmlformats.org/officeDocument/2006/relationships" xmlns:m="http://schemas.openxmlformats.org/officeDocument/2006/math" xmlns:v="urn:schemas-microsoft-com:vml" xmlns:wp14="http://schemas.microsoft.com/office/word/2010/wordprocessingDrawing" xmlns:wp="http://schemas.openxmlformats.org/drawingml/2006/wordprocessingDrawing" xmlns:w10="urn:schemas-microsoft-com:office:word" xmlns:w="http://schemas.openxmlformats.org/wordprocessingml/2006/main" xmlns:w14="http://schemas.microsoft.com/office/word/2010/wordml" xmlns:wpg="http://schemas.microsoft.com/office/word/2010/wordprocessingGroup" xmlns:wpi="http://schemas.microsoft.com/office/word/2010/wordprocessingInk" xmlns:wne="http://schemas.microsoft.com/office/word/2006/wordml" xmlns:wps="http://schemas.microsoft.com/office/word/2010/wordprocessingShape" mc:Ignorable="w14 wp14">
+<w:numbering xmlns:wpc="http://schemas.microsoft.com/office/word/2010/wordprocessingCanvas" xmlns:mc="http://schemas.openxmlformats.org/markup-compatibility/2006" xmlns:o="urn:schemas-microsoft-com:office:office" xmlns:r="http://schemas.openxmlformats.org/officeDocument/2006/relationships" xmlns:m="http://schemas.openxmlformats.org/officeDocument/2006/math" xmlns:v="urn:schemas-microsoft-com:vml" xmlns:wp14="http://schemas.microsoft.com/office/word/2010/wordprocessingDrawing" xmlns:wp="http://schemas.openxmlformats.org/drawingml/2006/wordprocessingDrawing" xmlns:w10="urn:schemas-microsoft-com:office:word" xmlns:w="http://schemas.openxmlformats.org/wordprocessingml/2006/main" xmlns:w14="http://schemas.microsoft.com/office/word/2010/wordml" xmlns:w15="http://schemas.microsoft.com/office/word/2012/wordml" xmlns:wpg="http://schemas.microsoft.com/office/word/2010/wordprocessingGroup" xmlns:wpi="http://schemas.microsoft.com/office/word/2010/wordprocessingInk" xmlns:wne="http://schemas.microsoft.com/office/word/2006/wordml" xmlns:wps="http://schemas.microsoft.com/office/word/2010/wordprocessingShape" mc:Ignorable="w14 w15 wp14">
   <w:abstractNum w:abstractNumId="0">
     <w:nsid w:val="06621DD0"/>
     <w:multiLevelType w:val="multilevel"/>
@@ -23923,7 +23948,7 @@
 </file>
 
 <file path=word/styles.xml><?xml version="1.0" encoding="utf-8"?>
-<w:styles xmlns:mc="http://schemas.openxmlformats.org/markup-compatibility/2006" xmlns:r="http://schemas.openxmlformats.org/officeDocument/2006/relationships" xmlns:w="http://schemas.openxmlformats.org/wordprocessingml/2006/main" xmlns:w14="http://schemas.microsoft.com/office/word/2010/wordml" mc:Ignorable="w14">
+<w:styles xmlns:mc="http://schemas.openxmlformats.org/markup-compatibility/2006" xmlns:r="http://schemas.openxmlformats.org/officeDocument/2006/relationships" xmlns:w="http://schemas.openxmlformats.org/wordprocessingml/2006/main" xmlns:w14="http://schemas.microsoft.com/office/word/2010/wordml" xmlns:w15="http://schemas.microsoft.com/office/word/2012/wordml" mc:Ignorable="w14 w15">
   <w:docDefaults>
     <w:rPrDefault>
       <w:rPr>
@@ -23939,144 +23964,378 @@
       </w:pPr>
     </w:pPrDefault>
   </w:docDefaults>
-  <w:latentStyles w:defLockedState="0" w:defUIPriority="99" w:defSemiHidden="1" w:defUnhideWhenUsed="1" w:defQFormat="0" w:count="267">
-    <w:lsdException w:name="Normal" w:semiHidden="0" w:uiPriority="0" w:unhideWhenUsed="0" w:qFormat="1"/>
-    <w:lsdException w:name="heading 1" w:semiHidden="0" w:uiPriority="9" w:unhideWhenUsed="0" w:qFormat="1"/>
-    <w:lsdException w:name="heading 2" w:uiPriority="9" w:qFormat="1"/>
-    <w:lsdException w:name="heading 3" w:uiPriority="9" w:qFormat="1"/>
-    <w:lsdException w:name="heading 4" w:uiPriority="9" w:qFormat="1"/>
-    <w:lsdException w:name="heading 5" w:uiPriority="9" w:qFormat="1"/>
-    <w:lsdException w:name="heading 6" w:uiPriority="9" w:qFormat="1"/>
-    <w:lsdException w:name="heading 7" w:uiPriority="9" w:qFormat="1"/>
-    <w:lsdException w:name="heading 8" w:uiPriority="9" w:qFormat="1"/>
-    <w:lsdException w:name="heading 9" w:uiPriority="9" w:qFormat="1"/>
-    <w:lsdException w:name="toc 1" w:uiPriority="39"/>
-    <w:lsdException w:name="toc 2" w:uiPriority="39"/>
-    <w:lsdException w:name="toc 3" w:uiPriority="39"/>
-    <w:lsdException w:name="toc 4" w:uiPriority="39"/>
-    <w:lsdException w:name="toc 5" w:uiPriority="39"/>
-    <w:lsdException w:name="toc 6" w:uiPriority="39"/>
-    <w:lsdException w:name="toc 7" w:uiPriority="39"/>
-    <w:lsdException w:name="toc 8" w:uiPriority="39"/>
-    <w:lsdException w:name="toc 9" w:uiPriority="39"/>
-    <w:lsdException w:name="caption" w:uiPriority="35" w:qFormat="1"/>
-    <w:lsdException w:name="Title" w:semiHidden="0" w:uiPriority="10" w:unhideWhenUsed="0" w:qFormat="1"/>
-    <w:lsdException w:name="Default Paragraph Font" w:uiPriority="1"/>
-    <w:lsdException w:name="Subtitle" w:semiHidden="0" w:uiPriority="11" w:unhideWhenUsed="0" w:qFormat="1"/>
-    <w:lsdException w:name="Strong" w:semiHidden="0" w:uiPriority="22" w:unhideWhenUsed="0" w:qFormat="1"/>
-    <w:lsdException w:name="Emphasis" w:semiHidden="0" w:uiPriority="20" w:unhideWhenUsed="0" w:qFormat="1"/>
-    <w:lsdException w:name="Table Grid" w:semiHidden="0" w:uiPriority="0" w:unhideWhenUsed="0"/>
-    <w:lsdException w:name="Placeholder Text" w:unhideWhenUsed="0"/>
-    <w:lsdException w:name="No Spacing" w:semiHidden="0" w:uiPriority="1" w:unhideWhenUsed="0" w:qFormat="1"/>
-    <w:lsdException w:name="Light Shading" w:semiHidden="0" w:uiPriority="60" w:unhideWhenUsed="0"/>
-    <w:lsdException w:name="Light List" w:semiHidden="0" w:uiPriority="61" w:unhideWhenUsed="0"/>
-    <w:lsdException w:name="Light Grid" w:semiHidden="0" w:uiPriority="62" w:unhideWhenUsed="0"/>
-    <w:lsdException w:name="Medium Shading 1" w:semiHidden="0" w:uiPriority="63" w:unhideWhenUsed="0"/>
-    <w:lsdException w:name="Medium Shading 2" w:semiHidden="0" w:uiPriority="64" w:unhideWhenUsed="0"/>
-    <w:lsdException w:name="Medium List 1" w:semiHidden="0" w:uiPriority="65" w:unhideWhenUsed="0"/>
-    <w:lsdException w:name="Medium List 2" w:semiHidden="0" w:uiPriority="66" w:unhideWhenUsed="0"/>
-    <w:lsdException w:name="Medium Grid 1" w:semiHidden="0" w:uiPriority="67" w:unhideWhenUsed="0"/>
-    <w:lsdException w:name="Medium Grid 2" w:semiHidden="0" w:uiPriority="68" w:unhideWhenUsed="0"/>
-    <w:lsdException w:name="Medium Grid 3" w:semiHidden="0" w:uiPriority="69" w:unhideWhenUsed="0"/>
-    <w:lsdException w:name="Dark List" w:semiHidden="0" w:uiPriority="70" w:unhideWhenUsed="0"/>
-    <w:lsdException w:name="Colorful Shading" w:semiHidden="0" w:uiPriority="71" w:unhideWhenUsed="0"/>
-    <w:lsdException w:name="Colorful List" w:semiHidden="0" w:uiPriority="72" w:unhideWhenUsed="0"/>
-    <w:lsdException w:name="Colorful Grid" w:semiHidden="0" w:uiPriority="73" w:unhideWhenUsed="0"/>
-    <w:lsdException w:name="Light Shading Accent 1" w:semiHidden="0" w:uiPriority="60" w:unhideWhenUsed="0"/>
-    <w:lsdException w:name="Light List Accent 1" w:semiHidden="0" w:uiPriority="61" w:unhideWhenUsed="0"/>
-    <w:lsdException w:name="Light Grid Accent 1" w:semiHidden="0" w:uiPriority="62" w:unhideWhenUsed="0"/>
-    <w:lsdException w:name="Medium Shading 1 Accent 1" w:semiHidden="0" w:uiPriority="63" w:unhideWhenUsed="0"/>
-    <w:lsdException w:name="Medium Shading 2 Accent 1" w:semiHidden="0" w:uiPriority="64" w:unhideWhenUsed="0"/>
-    <w:lsdException w:name="Medium List 1 Accent 1" w:semiHidden="0" w:uiPriority="65" w:unhideWhenUsed="0"/>
-    <w:lsdException w:name="Revision" w:unhideWhenUsed="0"/>
-    <w:lsdException w:name="List Paragraph" w:semiHidden="0" w:uiPriority="34" w:unhideWhenUsed="0" w:qFormat="1"/>
-    <w:lsdException w:name="Quote" w:semiHidden="0" w:uiPriority="29" w:unhideWhenUsed="0" w:qFormat="1"/>
-    <w:lsdException w:name="Intense Quote" w:semiHidden="0" w:uiPriority="30" w:unhideWhenUsed="0" w:qFormat="1"/>
-    <w:lsdException w:name="Medium List 2 Accent 1" w:semiHidden="0" w:uiPriority="66" w:unhideWhenUsed="0"/>
-    <w:lsdException w:name="Medium Grid 1 Accent 1" w:semiHidden="0" w:uiPriority="67" w:unhideWhenUsed="0"/>
-    <w:lsdException w:name="Medium Grid 2 Accent 1" w:semiHidden="0" w:uiPriority="68" w:unhideWhenUsed="0"/>
-    <w:lsdException w:name="Medium Grid 3 Accent 1" w:semiHidden="0" w:uiPriority="69" w:unhideWhenUsed="0"/>
-    <w:lsdException w:name="Dark List Accent 1" w:semiHidden="0" w:uiPriority="70" w:unhideWhenUsed="0"/>
-    <w:lsdException w:name="Colorful Shading Accent 1" w:semiHidden="0" w:uiPriority="71" w:unhideWhenUsed="0"/>
-    <w:lsdException w:name="Colorful List Accent 1" w:semiHidden="0" w:uiPriority="72" w:unhideWhenUsed="0"/>
-    <w:lsdException w:name="Colorful Grid Accent 1" w:semiHidden="0" w:uiPriority="73" w:unhideWhenUsed="0"/>
-    <w:lsdException w:name="Light Shading Accent 2" w:semiHidden="0" w:uiPriority="60" w:unhideWhenUsed="0"/>
-    <w:lsdException w:name="Light List Accent 2" w:semiHidden="0" w:uiPriority="61" w:unhideWhenUsed="0"/>
-    <w:lsdException w:name="Light Grid Accent 2" w:semiHidden="0" w:uiPriority="62" w:unhideWhenUsed="0"/>
-    <w:lsdException w:name="Medium Shading 1 Accent 2" w:semiHidden="0" w:uiPriority="63" w:unhideWhenUsed="0"/>
-    <w:lsdException w:name="Medium Shading 2 Accent 2" w:semiHidden="0" w:uiPriority="64" w:unhideWhenUsed="0"/>
-    <w:lsdException w:name="Medium List 1 Accent 2" w:semiHidden="0" w:uiPriority="65" w:unhideWhenUsed="0"/>
-    <w:lsdException w:name="Medium List 2 Accent 2" w:semiHidden="0" w:uiPriority="66" w:unhideWhenUsed="0"/>
-    <w:lsdException w:name="Medium Grid 1 Accent 2" w:semiHidden="0" w:uiPriority="67" w:unhideWhenUsed="0"/>
-    <w:lsdException w:name="Medium Grid 2 Accent 2" w:semiHidden="0" w:uiPriority="68" w:unhideWhenUsed="0"/>
-    <w:lsdException w:name="Medium Grid 3 Accent 2" w:semiHidden="0" w:uiPriority="69" w:unhideWhenUsed="0"/>
-    <w:lsdException w:name="Dark List Accent 2" w:semiHidden="0" w:uiPriority="70" w:unhideWhenUsed="0"/>
-    <w:lsdException w:name="Colorful Shading Accent 2" w:semiHidden="0" w:uiPriority="71" w:unhideWhenUsed="0"/>
-    <w:lsdException w:name="Colorful List Accent 2" w:semiHidden="0" w:uiPriority="72" w:unhideWhenUsed="0"/>
-    <w:lsdException w:name="Colorful Grid Accent 2" w:semiHidden="0" w:uiPriority="73" w:unhideWhenUsed="0"/>
-    <w:lsdException w:name="Light Shading Accent 3" w:semiHidden="0" w:uiPriority="60" w:unhideWhenUsed="0"/>
-    <w:lsdException w:name="Light List Accent 3" w:semiHidden="0" w:uiPriority="61" w:unhideWhenUsed="0"/>
-    <w:lsdException w:name="Light Grid Accent 3" w:semiHidden="0" w:uiPriority="62" w:unhideWhenUsed="0"/>
-    <w:lsdException w:name="Medium Shading 1 Accent 3" w:semiHidden="0" w:uiPriority="63" w:unhideWhenUsed="0"/>
-    <w:lsdException w:name="Medium Shading 2 Accent 3" w:semiHidden="0" w:uiPriority="64" w:unhideWhenUsed="0"/>
-    <w:lsdException w:name="Medium List 1 Accent 3" w:semiHidden="0" w:uiPriority="65" w:unhideWhenUsed="0"/>
-    <w:lsdException w:name="Medium List 2 Accent 3" w:semiHidden="0" w:uiPriority="66" w:unhideWhenUsed="0"/>
-    <w:lsdException w:name="Medium Grid 1 Accent 3" w:semiHidden="0" w:uiPriority="67" w:unhideWhenUsed="0"/>
-    <w:lsdException w:name="Medium Grid 2 Accent 3" w:semiHidden="0" w:uiPriority="68" w:unhideWhenUsed="0"/>
-    <w:lsdException w:name="Medium Grid 3 Accent 3" w:semiHidden="0" w:uiPriority="69" w:unhideWhenUsed="0"/>
-    <w:lsdException w:name="Dark List Accent 3" w:semiHidden="0" w:uiPriority="70" w:unhideWhenUsed="0"/>
-    <w:lsdException w:name="Colorful Shading Accent 3" w:semiHidden="0" w:uiPriority="71" w:unhideWhenUsed="0"/>
-    <w:lsdException w:name="Colorful List Accent 3" w:semiHidden="0" w:uiPriority="72" w:unhideWhenUsed="0"/>
-    <w:lsdException w:name="Colorful Grid Accent 3" w:semiHidden="0" w:uiPriority="73" w:unhideWhenUsed="0"/>
-    <w:lsdException w:name="Light Shading Accent 4" w:semiHidden="0" w:uiPriority="60" w:unhideWhenUsed="0"/>
-    <w:lsdException w:name="Light List Accent 4" w:semiHidden="0" w:uiPriority="61" w:unhideWhenUsed="0"/>
-    <w:lsdException w:name="Light Grid Accent 4" w:semiHidden="0" w:uiPriority="62" w:unhideWhenUsed="0"/>
-    <w:lsdException w:name="Medium Shading 1 Accent 4" w:semiHidden="0" w:uiPriority="63" w:unhideWhenUsed="0"/>
-    <w:lsdException w:name="Medium Shading 2 Accent 4" w:semiHidden="0" w:uiPriority="64" w:unhideWhenUsed="0"/>
-    <w:lsdException w:name="Medium List 1 Accent 4" w:semiHidden="0" w:uiPriority="65" w:unhideWhenUsed="0"/>
-    <w:lsdException w:name="Medium List 2 Accent 4" w:semiHidden="0" w:uiPriority="66" w:unhideWhenUsed="0"/>
-    <w:lsdException w:name="Medium Grid 1 Accent 4" w:semiHidden="0" w:uiPriority="67" w:unhideWhenUsed="0"/>
-    <w:lsdException w:name="Medium Grid 2 Accent 4" w:semiHidden="0" w:uiPriority="68" w:unhideWhenUsed="0"/>
-    <w:lsdException w:name="Medium Grid 3 Accent 4" w:semiHidden="0" w:uiPriority="69" w:unhideWhenUsed="0"/>
-    <w:lsdException w:name="Dark List Accent 4" w:semiHidden="0" w:uiPriority="70" w:unhideWhenUsed="0"/>
-    <w:lsdException w:name="Colorful Shading Accent 4" w:semiHidden="0" w:uiPriority="71" w:unhideWhenUsed="0"/>
-    <w:lsdException w:name="Colorful List Accent 4" w:semiHidden="0" w:uiPriority="72" w:unhideWhenUsed="0"/>
-    <w:lsdException w:name="Colorful Grid Accent 4" w:semiHidden="0" w:uiPriority="73" w:unhideWhenUsed="0"/>
-    <w:lsdException w:name="Light Shading Accent 5" w:semiHidden="0" w:uiPriority="60" w:unhideWhenUsed="0"/>
-    <w:lsdException w:name="Light List Accent 5" w:semiHidden="0" w:uiPriority="61" w:unhideWhenUsed="0"/>
-    <w:lsdException w:name="Light Grid Accent 5" w:semiHidden="0" w:uiPriority="62" w:unhideWhenUsed="0"/>
-    <w:lsdException w:name="Medium Shading 1 Accent 5" w:semiHidden="0" w:uiPriority="63" w:unhideWhenUsed="0"/>
-    <w:lsdException w:name="Medium Shading 2 Accent 5" w:semiHidden="0" w:uiPriority="64" w:unhideWhenUsed="0"/>
-    <w:lsdException w:name="Medium List 1 Accent 5" w:semiHidden="0" w:uiPriority="65" w:unhideWhenUsed="0"/>
-    <w:lsdException w:name="Medium List 2 Accent 5" w:semiHidden="0" w:uiPriority="66" w:unhideWhenUsed="0"/>
-    <w:lsdException w:name="Medium Grid 1 Accent 5" w:semiHidden="0" w:uiPriority="67" w:unhideWhenUsed="0"/>
-    <w:lsdException w:name="Medium Grid 2 Accent 5" w:semiHidden="0" w:uiPriority="68" w:unhideWhenUsed="0"/>
-    <w:lsdException w:name="Medium Grid 3 Accent 5" w:semiHidden="0" w:uiPriority="69" w:unhideWhenUsed="0"/>
-    <w:lsdException w:name="Dark List Accent 5" w:semiHidden="0" w:uiPriority="70" w:unhideWhenUsed="0"/>
-    <w:lsdException w:name="Colorful Shading Accent 5" w:semiHidden="0" w:uiPriority="71" w:unhideWhenUsed="0"/>
-    <w:lsdException w:name="Colorful List Accent 5" w:semiHidden="0" w:uiPriority="72" w:unhideWhenUsed="0"/>
-    <w:lsdException w:name="Colorful Grid Accent 5" w:semiHidden="0" w:uiPriority="73" w:unhideWhenUsed="0"/>
-    <w:lsdException w:name="Light Shading Accent 6" w:semiHidden="0" w:uiPriority="60" w:unhideWhenUsed="0"/>
-    <w:lsdException w:name="Light List Accent 6" w:semiHidden="0" w:uiPriority="61" w:unhideWhenUsed="0"/>
-    <w:lsdException w:name="Light Grid Accent 6" w:semiHidden="0" w:uiPriority="62" w:unhideWhenUsed="0"/>
-    <w:lsdException w:name="Medium Shading 1 Accent 6" w:semiHidden="0" w:uiPriority="63" w:unhideWhenUsed="0"/>
-    <w:lsdException w:name="Medium Shading 2 Accent 6" w:semiHidden="0" w:uiPriority="64" w:unhideWhenUsed="0"/>
-    <w:lsdException w:name="Medium List 1 Accent 6" w:semiHidden="0" w:uiPriority="65" w:unhideWhenUsed="0"/>
-    <w:lsdException w:name="Medium List 2 Accent 6" w:semiHidden="0" w:uiPriority="66" w:unhideWhenUsed="0"/>
-    <w:lsdException w:name="Medium Grid 1 Accent 6" w:semiHidden="0" w:uiPriority="67" w:unhideWhenUsed="0"/>
-    <w:lsdException w:name="Medium Grid 2 Accent 6" w:semiHidden="0" w:uiPriority="68" w:unhideWhenUsed="0"/>
-    <w:lsdException w:name="Medium Grid 3 Accent 6" w:semiHidden="0" w:uiPriority="69" w:unhideWhenUsed="0"/>
-    <w:lsdException w:name="Dark List Accent 6" w:semiHidden="0" w:uiPriority="70" w:unhideWhenUsed="0"/>
-    <w:lsdException w:name="Colorful Shading Accent 6" w:semiHidden="0" w:uiPriority="71" w:unhideWhenUsed="0"/>
-    <w:lsdException w:name="Colorful List Accent 6" w:semiHidden="0" w:uiPriority="72" w:unhideWhenUsed="0"/>
-    <w:lsdException w:name="Colorful Grid Accent 6" w:semiHidden="0" w:uiPriority="73" w:unhideWhenUsed="0"/>
-    <w:lsdException w:name="Subtle Emphasis" w:semiHidden="0" w:uiPriority="19" w:unhideWhenUsed="0" w:qFormat="1"/>
-    <w:lsdException w:name="Intense Emphasis" w:semiHidden="0" w:uiPriority="21" w:unhideWhenUsed="0" w:qFormat="1"/>
-    <w:lsdException w:name="Subtle Reference" w:semiHidden="0" w:uiPriority="31" w:unhideWhenUsed="0" w:qFormat="1"/>
-    <w:lsdException w:name="Intense Reference" w:semiHidden="0" w:uiPriority="32" w:unhideWhenUsed="0" w:qFormat="1"/>
-    <w:lsdException w:name="Book Title" w:semiHidden="0" w:uiPriority="33" w:unhideWhenUsed="0" w:qFormat="1"/>
-    <w:lsdException w:name="Bibliography" w:uiPriority="37"/>
-    <w:lsdException w:name="TOC Heading" w:uiPriority="39" w:qFormat="1"/>
+  <w:latentStyles w:defLockedState="0" w:defUIPriority="99" w:defSemiHidden="0" w:defUnhideWhenUsed="0" w:defQFormat="0" w:count="371">
+    <w:lsdException w:name="Normal" w:uiPriority="0" w:qFormat="1"/>
+    <w:lsdException w:name="heading 1" w:uiPriority="9" w:qFormat="1"/>
+    <w:lsdException w:name="heading 2" w:semiHidden="1" w:uiPriority="9" w:unhideWhenUsed="1" w:qFormat="1"/>
+    <w:lsdException w:name="heading 3" w:semiHidden="1" w:uiPriority="9" w:unhideWhenUsed="1" w:qFormat="1"/>
+    <w:lsdException w:name="heading 4" w:semiHidden="1" w:uiPriority="9" w:unhideWhenUsed="1" w:qFormat="1"/>
+    <w:lsdException w:name="heading 5" w:semiHidden="1" w:uiPriority="9" w:unhideWhenUsed="1" w:qFormat="1"/>
+    <w:lsdException w:name="heading 6" w:semiHidden="1" w:uiPriority="9" w:unhideWhenUsed="1" w:qFormat="1"/>
+    <w:lsdException w:name="heading 7" w:semiHidden="1" w:uiPriority="9" w:unhideWhenUsed="1" w:qFormat="1"/>
+    <w:lsdException w:name="heading 8" w:semiHidden="1" w:uiPriority="9" w:unhideWhenUsed="1" w:qFormat="1"/>
+    <w:lsdException w:name="heading 9" w:semiHidden="1" w:uiPriority="9" w:unhideWhenUsed="1" w:qFormat="1"/>
+    <w:lsdException w:name="index 1" w:semiHidden="1" w:unhideWhenUsed="1"/>
+    <w:lsdException w:name="index 2" w:semiHidden="1" w:unhideWhenUsed="1"/>
+    <w:lsdException w:name="index 3" w:semiHidden="1" w:unhideWhenUsed="1"/>
+    <w:lsdException w:name="index 4" w:semiHidden="1" w:unhideWhenUsed="1"/>
+    <w:lsdException w:name="index 5" w:semiHidden="1" w:unhideWhenUsed="1"/>
+    <w:lsdException w:name="index 6" w:semiHidden="1" w:unhideWhenUsed="1"/>
+    <w:lsdException w:name="index 7" w:semiHidden="1" w:unhideWhenUsed="1"/>
+    <w:lsdException w:name="index 8" w:semiHidden="1" w:unhideWhenUsed="1"/>
+    <w:lsdException w:name="index 9" w:semiHidden="1" w:unhideWhenUsed="1"/>
+    <w:lsdException w:name="toc 1" w:semiHidden="1" w:uiPriority="39" w:unhideWhenUsed="1"/>
+    <w:lsdException w:name="toc 2" w:semiHidden="1" w:uiPriority="39" w:unhideWhenUsed="1"/>
+    <w:lsdException w:name="toc 3" w:semiHidden="1" w:uiPriority="39" w:unhideWhenUsed="1"/>
+    <w:lsdException w:name="toc 4" w:semiHidden="1" w:uiPriority="39" w:unhideWhenUsed="1"/>
+    <w:lsdException w:name="toc 5" w:semiHidden="1" w:uiPriority="39" w:unhideWhenUsed="1"/>
+    <w:lsdException w:name="toc 6" w:semiHidden="1" w:uiPriority="39" w:unhideWhenUsed="1"/>
+    <w:lsdException w:name="toc 7" w:semiHidden="1" w:uiPriority="39" w:unhideWhenUsed="1"/>
+    <w:lsdException w:name="toc 8" w:semiHidden="1" w:uiPriority="39" w:unhideWhenUsed="1"/>
+    <w:lsdException w:name="toc 9" w:semiHidden="1" w:uiPriority="39" w:unhideWhenUsed="1"/>
+    <w:lsdException w:name="Normal Indent" w:semiHidden="1" w:unhideWhenUsed="1"/>
+    <w:lsdException w:name="footnote text" w:semiHidden="1" w:unhideWhenUsed="1"/>
+    <w:lsdException w:name="annotation text" w:semiHidden="1" w:unhideWhenUsed="1"/>
+    <w:lsdException w:name="header" w:semiHidden="1" w:unhideWhenUsed="1"/>
+    <w:lsdException w:name="footer" w:semiHidden="1" w:unhideWhenUsed="1"/>
+    <w:lsdException w:name="index heading" w:semiHidden="1" w:unhideWhenUsed="1"/>
+    <w:lsdException w:name="caption" w:semiHidden="1" w:uiPriority="35" w:unhideWhenUsed="1" w:qFormat="1"/>
+    <w:lsdException w:name="table of figures" w:semiHidden="1" w:unhideWhenUsed="1"/>
+    <w:lsdException w:name="envelope address" w:semiHidden="1" w:unhideWhenUsed="1"/>
+    <w:lsdException w:name="envelope return" w:semiHidden="1" w:unhideWhenUsed="1"/>
+    <w:lsdException w:name="footnote reference" w:semiHidden="1" w:unhideWhenUsed="1"/>
+    <w:lsdException w:name="annotation reference" w:semiHidden="1" w:unhideWhenUsed="1"/>
+    <w:lsdException w:name="line number" w:semiHidden="1" w:unhideWhenUsed="1"/>
+    <w:lsdException w:name="page number" w:semiHidden="1" w:unhideWhenUsed="1"/>
+    <w:lsdException w:name="endnote reference" w:semiHidden="1" w:unhideWhenUsed="1"/>
+    <w:lsdException w:name="endnote text" w:semiHidden="1" w:unhideWhenUsed="1"/>
+    <w:lsdException w:name="table of authorities" w:semiHidden="1" w:unhideWhenUsed="1"/>
+    <w:lsdException w:name="macro" w:semiHidden="1" w:unhideWhenUsed="1"/>
+    <w:lsdException w:name="toa heading" w:semiHidden="1" w:unhideWhenUsed="1"/>
+    <w:lsdException w:name="List" w:semiHidden="1" w:unhideWhenUsed="1"/>
+    <w:lsdException w:name="List Bullet" w:semiHidden="1" w:unhideWhenUsed="1"/>
+    <w:lsdException w:name="List Number" w:semiHidden="1" w:unhideWhenUsed="1"/>
+    <w:lsdException w:name="List 2" w:semiHidden="1" w:unhideWhenUsed="1"/>
+    <w:lsdException w:name="List 3" w:semiHidden="1" w:unhideWhenUsed="1"/>
+    <w:lsdException w:name="List 4" w:semiHidden="1" w:unhideWhenUsed="1"/>
+    <w:lsdException w:name="List 5" w:semiHidden="1" w:unhideWhenUsed="1"/>
+    <w:lsdException w:name="List Bullet 2" w:semiHidden="1" w:unhideWhenUsed="1"/>
+    <w:lsdException w:name="List Bullet 3" w:semiHidden="1" w:unhideWhenUsed="1"/>
+    <w:lsdException w:name="List Bullet 4" w:semiHidden="1" w:unhideWhenUsed="1"/>
+    <w:lsdException w:name="List Bullet 5" w:semiHidden="1" w:unhideWhenUsed="1"/>
+    <w:lsdException w:name="List Number 2" w:semiHidden="1" w:unhideWhenUsed="1"/>
+    <w:lsdException w:name="List Number 3" w:semiHidden="1" w:unhideWhenUsed="1"/>
+    <w:lsdException w:name="List Number 4" w:semiHidden="1" w:unhideWhenUsed="1"/>
+    <w:lsdException w:name="List Number 5" w:semiHidden="1" w:unhideWhenUsed="1"/>
+    <w:lsdException w:name="Title" w:uiPriority="10" w:qFormat="1"/>
+    <w:lsdException w:name="Closing" w:semiHidden="1" w:unhideWhenUsed="1"/>
+    <w:lsdException w:name="Signature" w:semiHidden="1" w:unhideWhenUsed="1"/>
+    <w:lsdException w:name="Default Paragraph Font" w:semiHidden="1" w:uiPriority="1" w:unhideWhenUsed="1"/>
+    <w:lsdException w:name="Body Text" w:semiHidden="1" w:unhideWhenUsed="1"/>
+    <w:lsdException w:name="Body Text Indent" w:semiHidden="1" w:unhideWhenUsed="1"/>
+    <w:lsdException w:name="List Continue" w:semiHidden="1" w:unhideWhenUsed="1"/>
+    <w:lsdException w:name="List Continue 2" w:semiHidden="1" w:unhideWhenUsed="1"/>
+    <w:lsdException w:name="List Continue 3" w:semiHidden="1" w:unhideWhenUsed="1"/>
+    <w:lsdException w:name="List Continue 4" w:semiHidden="1" w:unhideWhenUsed="1"/>
+    <w:lsdException w:name="List Continue 5" w:semiHidden="1" w:unhideWhenUsed="1"/>
+    <w:lsdException w:name="Message Header" w:semiHidden="1" w:unhideWhenUsed="1"/>
+    <w:lsdException w:name="Subtitle" w:uiPriority="11" w:qFormat="1"/>
+    <w:lsdException w:name="Salutation" w:semiHidden="1" w:unhideWhenUsed="1"/>
+    <w:lsdException w:name="Date" w:semiHidden="1" w:unhideWhenUsed="1"/>
+    <w:lsdException w:name="Body Text First Indent" w:semiHidden="1" w:unhideWhenUsed="1"/>
+    <w:lsdException w:name="Body Text First Indent 2" w:semiHidden="1" w:unhideWhenUsed="1"/>
+    <w:lsdException w:name="Note Heading" w:semiHidden="1" w:unhideWhenUsed="1"/>
+    <w:lsdException w:name="Body Text 2" w:semiHidden="1" w:unhideWhenUsed="1"/>
+    <w:lsdException w:name="Body Text 3" w:semiHidden="1" w:unhideWhenUsed="1"/>
+    <w:lsdException w:name="Body Text Indent 2" w:semiHidden="1" w:unhideWhenUsed="1"/>
+    <w:lsdException w:name="Body Text Indent 3" w:semiHidden="1" w:unhideWhenUsed="1"/>
+    <w:lsdException w:name="Block Text" w:semiHidden="1" w:unhideWhenUsed="1"/>
+    <w:lsdException w:name="Hyperlink" w:semiHidden="1" w:unhideWhenUsed="1"/>
+    <w:lsdException w:name="FollowedHyperlink" w:semiHidden="1" w:unhideWhenUsed="1"/>
+    <w:lsdException w:name="Strong" w:uiPriority="22" w:qFormat="1"/>
+    <w:lsdException w:name="Emphasis" w:uiPriority="20" w:qFormat="1"/>
+    <w:lsdException w:name="Document Map" w:semiHidden="1" w:unhideWhenUsed="1"/>
+    <w:lsdException w:name="Plain Text" w:semiHidden="1" w:unhideWhenUsed="1"/>
+    <w:lsdException w:name="E-mail Signature" w:semiHidden="1" w:unhideWhenUsed="1"/>
+    <w:lsdException w:name="HTML Top of Form" w:semiHidden="1" w:unhideWhenUsed="1"/>
+    <w:lsdException w:name="HTML Bottom of Form" w:semiHidden="1" w:unhideWhenUsed="1"/>
+    <w:lsdException w:name="Normal (Web)" w:semiHidden="1" w:unhideWhenUsed="1"/>
+    <w:lsdException w:name="HTML Acronym" w:semiHidden="1" w:unhideWhenUsed="1"/>
+    <w:lsdException w:name="HTML Address" w:semiHidden="1" w:unhideWhenUsed="1"/>
+    <w:lsdException w:name="HTML Cite" w:semiHidden="1" w:unhideWhenUsed="1"/>
+    <w:lsdException w:name="HTML Code" w:semiHidden="1" w:unhideWhenUsed="1"/>
+    <w:lsdException w:name="HTML Definition" w:semiHidden="1" w:unhideWhenUsed="1"/>
+    <w:lsdException w:name="HTML Keyboard" w:semiHidden="1" w:unhideWhenUsed="1"/>
+    <w:lsdException w:name="HTML Preformatted" w:semiHidden="1" w:unhideWhenUsed="1"/>
+    <w:lsdException w:name="HTML Sample" w:semiHidden="1" w:unhideWhenUsed="1"/>
+    <w:lsdException w:name="HTML Typewriter" w:semiHidden="1" w:unhideWhenUsed="1"/>
+    <w:lsdException w:name="HTML Variable" w:semiHidden="1" w:unhideWhenUsed="1"/>
+    <w:lsdException w:name="Normal Table" w:semiHidden="1" w:unhideWhenUsed="1"/>
+    <w:lsdException w:name="annotation subject" w:semiHidden="1" w:unhideWhenUsed="1"/>
+    <w:lsdException w:name="No List" w:semiHidden="1" w:unhideWhenUsed="1"/>
+    <w:lsdException w:name="Outline List 1" w:semiHidden="1" w:unhideWhenUsed="1"/>
+    <w:lsdException w:name="Outline List 2" w:semiHidden="1" w:unhideWhenUsed="1"/>
+    <w:lsdException w:name="Outline List 3" w:semiHidden="1" w:unhideWhenUsed="1"/>
+    <w:lsdException w:name="Table Simple 1" w:semiHidden="1" w:unhideWhenUsed="1"/>
+    <w:lsdException w:name="Table Simple 2" w:semiHidden="1" w:unhideWhenUsed="1"/>
+    <w:lsdException w:name="Table Simple 3" w:semiHidden="1" w:unhideWhenUsed="1"/>
+    <w:lsdException w:name="Table Classic 1" w:semiHidden="1" w:unhideWhenUsed="1"/>
+    <w:lsdException w:name="Table Classic 2" w:semiHidden="1" w:unhideWhenUsed="1"/>
+    <w:lsdException w:name="Table Classic 3" w:semiHidden="1" w:unhideWhenUsed="1"/>
+    <w:lsdException w:name="Table Classic 4" w:semiHidden="1" w:unhideWhenUsed="1"/>
+    <w:lsdException w:name="Table Colorful 1" w:semiHidden="1" w:unhideWhenUsed="1"/>
+    <w:lsdException w:name="Table Colorful 2" w:semiHidden="1" w:unhideWhenUsed="1"/>
+    <w:lsdException w:name="Table Colorful 3" w:semiHidden="1" w:unhideWhenUsed="1"/>
+    <w:lsdException w:name="Table Columns 1" w:semiHidden="1" w:unhideWhenUsed="1"/>
+    <w:lsdException w:name="Table Columns 2" w:semiHidden="1" w:unhideWhenUsed="1"/>
+    <w:lsdException w:name="Table Columns 3" w:semiHidden="1" w:unhideWhenUsed="1"/>
+    <w:lsdException w:name="Table Columns 4" w:semiHidden="1" w:unhideWhenUsed="1"/>
+    <w:lsdException w:name="Table Columns 5" w:semiHidden="1" w:unhideWhenUsed="1"/>
+    <w:lsdException w:name="Table Grid 1" w:semiHidden="1" w:unhideWhenUsed="1"/>
+    <w:lsdException w:name="Table Grid 2" w:semiHidden="1" w:unhideWhenUsed="1"/>
+    <w:lsdException w:name="Table Grid 3" w:semiHidden="1" w:unhideWhenUsed="1"/>
+    <w:lsdException w:name="Table Grid 4" w:semiHidden="1" w:unhideWhenUsed="1"/>
+    <w:lsdException w:name="Table Grid 5" w:semiHidden="1" w:unhideWhenUsed="1"/>
+    <w:lsdException w:name="Table Grid 6" w:semiHidden="1" w:unhideWhenUsed="1"/>
+    <w:lsdException w:name="Table Grid 7" w:semiHidden="1" w:unhideWhenUsed="1"/>
+    <w:lsdException w:name="Table Grid 8" w:semiHidden="1" w:unhideWhenUsed="1"/>
+    <w:lsdException w:name="Table List 1" w:semiHidden="1" w:unhideWhenUsed="1"/>
+    <w:lsdException w:name="Table List 2" w:semiHidden="1" w:unhideWhenUsed="1"/>
+    <w:lsdException w:name="Table List 3" w:semiHidden="1" w:unhideWhenUsed="1"/>
+    <w:lsdException w:name="Table List 4" w:semiHidden="1" w:unhideWhenUsed="1"/>
+    <w:lsdException w:name="Table List 5" w:semiHidden="1" w:unhideWhenUsed="1"/>
+    <w:lsdException w:name="Table List 6" w:semiHidden="1" w:unhideWhenUsed="1"/>
+    <w:lsdException w:name="Table List 7" w:semiHidden="1" w:unhideWhenUsed="1"/>
+    <w:lsdException w:name="Table List 8" w:semiHidden="1" w:unhideWhenUsed="1"/>
+    <w:lsdException w:name="Table 3D effects 1" w:semiHidden="1" w:unhideWhenUsed="1"/>
+    <w:lsdException w:name="Table 3D effects 2" w:semiHidden="1" w:unhideWhenUsed="1"/>
+    <w:lsdException w:name="Table 3D effects 3" w:semiHidden="1" w:unhideWhenUsed="1"/>
+    <w:lsdException w:name="Table Contemporary" w:semiHidden="1" w:unhideWhenUsed="1"/>
+    <w:lsdException w:name="Table Elegant" w:semiHidden="1" w:unhideWhenUsed="1"/>
+    <w:lsdException w:name="Table Professional" w:semiHidden="1" w:unhideWhenUsed="1"/>
+    <w:lsdException w:name="Table Subtle 1" w:semiHidden="1" w:unhideWhenUsed="1"/>
+    <w:lsdException w:name="Table Subtle 2" w:semiHidden="1" w:unhideWhenUsed="1"/>
+    <w:lsdException w:name="Table Web 1" w:semiHidden="1" w:unhideWhenUsed="1"/>
+    <w:lsdException w:name="Table Web 2" w:semiHidden="1" w:unhideWhenUsed="1"/>
+    <w:lsdException w:name="Table Web 3" w:semiHidden="1" w:unhideWhenUsed="1"/>
+    <w:lsdException w:name="Balloon Text" w:semiHidden="1" w:unhideWhenUsed="1"/>
+    <w:lsdException w:name="Table Grid" w:uiPriority="0"/>
+    <w:lsdException w:name="Table Theme" w:semiHidden="1" w:unhideWhenUsed="1"/>
+    <w:lsdException w:name="Placeholder Text" w:semiHidden="1"/>
+    <w:lsdException w:name="No Spacing" w:uiPriority="1" w:qFormat="1"/>
+    <w:lsdException w:name="Light Shading" w:uiPriority="60"/>
+    <w:lsdException w:name="Light List" w:uiPriority="61"/>
+    <w:lsdException w:name="Light Grid" w:uiPriority="62"/>
+    <w:lsdException w:name="Medium Shading 1" w:uiPriority="63"/>
+    <w:lsdException w:name="Medium Shading 2" w:uiPriority="64"/>
+    <w:lsdException w:name="Medium List 1" w:uiPriority="65"/>
+    <w:lsdException w:name="Medium List 2" w:uiPriority="66"/>
+    <w:lsdException w:name="Medium Grid 1" w:uiPriority="67"/>
+    <w:lsdException w:name="Medium Grid 2" w:uiPriority="68"/>
+    <w:lsdException w:name="Medium Grid 3" w:uiPriority="69"/>
+    <w:lsdException w:name="Dark List" w:uiPriority="70"/>
+    <w:lsdException w:name="Colorful Shading" w:uiPriority="71"/>
+    <w:lsdException w:name="Colorful List" w:uiPriority="72"/>
+    <w:lsdException w:name="Colorful Grid" w:uiPriority="73"/>
+    <w:lsdException w:name="Light Shading Accent 1" w:uiPriority="60"/>
+    <w:lsdException w:name="Light List Accent 1" w:uiPriority="61"/>
+    <w:lsdException w:name="Light Grid Accent 1" w:uiPriority="62"/>
+    <w:lsdException w:name="Medium Shading 1 Accent 1" w:uiPriority="63"/>
+    <w:lsdException w:name="Medium Shading 2 Accent 1" w:uiPriority="64"/>
+    <w:lsdException w:name="Medium List 1 Accent 1" w:uiPriority="65"/>
+    <w:lsdException w:name="Revision" w:semiHidden="1"/>
+    <w:lsdException w:name="List Paragraph" w:uiPriority="34" w:qFormat="1"/>
+    <w:lsdException w:name="Quote" w:uiPriority="29" w:qFormat="1"/>
+    <w:lsdException w:name="Intense Quote" w:uiPriority="30" w:qFormat="1"/>
+    <w:lsdException w:name="Medium List 2 Accent 1" w:uiPriority="66"/>
+    <w:lsdException w:name="Medium Grid 1 Accent 1" w:uiPriority="67"/>
+    <w:lsdException w:name="Medium Grid 2 Accent 1" w:uiPriority="68"/>
+    <w:lsdException w:name="Medium Grid 3 Accent 1" w:uiPriority="69"/>
+    <w:lsdException w:name="Dark List Accent 1" w:uiPriority="70"/>
+    <w:lsdException w:name="Colorful Shading Accent 1" w:uiPriority="71"/>
+    <w:lsdException w:name="Colorful List Accent 1" w:uiPriority="72"/>
+    <w:lsdException w:name="Colorful Grid Accent 1" w:uiPriority="73"/>
+    <w:lsdException w:name="Light Shading Accent 2" w:uiPriority="60"/>
+    <w:lsdException w:name="Light List Accent 2" w:uiPriority="61"/>
+    <w:lsdException w:name="Light Grid Accent 2" w:uiPriority="62"/>
+    <w:lsdException w:name="Medium Shading 1 Accent 2" w:uiPriority="63"/>
+    <w:lsdException w:name="Medium Shading 2 Accent 2" w:uiPriority="64"/>
+    <w:lsdException w:name="Medium List 1 Accent 2" w:uiPriority="65"/>
+    <w:lsdException w:name="Medium List 2 Accent 2" w:uiPriority="66"/>
+    <w:lsdException w:name="Medium Grid 1 Accent 2" w:uiPriority="67"/>
+    <w:lsdException w:name="Medium Grid 2 Accent 2" w:uiPriority="68"/>
+    <w:lsdException w:name="Medium Grid 3 Accent 2" w:uiPriority="69"/>
+    <w:lsdException w:name="Dark List Accent 2" w:uiPriority="70"/>
+    <w:lsdException w:name="Colorful Shading Accent 2" w:uiPriority="71"/>
+    <w:lsdException w:name="Colorful List Accent 2" w:uiPriority="72"/>
+    <w:lsdException w:name="Colorful Grid Accent 2" w:uiPriority="73"/>
+    <w:lsdException w:name="Light Shading Accent 3" w:uiPriority="60"/>
+    <w:lsdException w:name="Light List Accent 3" w:uiPriority="61"/>
+    <w:lsdException w:name="Light Grid Accent 3" w:uiPriority="62"/>
+    <w:lsdException w:name="Medium Shading 1 Accent 3" w:uiPriority="63"/>
+    <w:lsdException w:name="Medium Shading 2 Accent 3" w:uiPriority="64"/>
+    <w:lsdException w:name="Medium List 1 Accent 3" w:uiPriority="65"/>
+    <w:lsdException w:name="Medium List 2 Accent 3" w:uiPriority="66"/>
+    <w:lsdException w:name="Medium Grid 1 Accent 3" w:uiPriority="67"/>
+    <w:lsdException w:name="Medium Grid 2 Accent 3" w:uiPriority="68"/>
+    <w:lsdException w:name="Medium Grid 3 Accent 3" w:uiPriority="69"/>
+    <w:lsdException w:name="Dark List Accent 3" w:uiPriority="70"/>
+    <w:lsdException w:name="Colorful Shading Accent 3" w:uiPriority="71"/>
+    <w:lsdException w:name="Colorful List Accent 3" w:uiPriority="72"/>
+    <w:lsdException w:name="Colorful Grid Accent 3" w:uiPriority="73"/>
+    <w:lsdException w:name="Light Shading Accent 4" w:uiPriority="60"/>
+    <w:lsdException w:name="Light List Accent 4" w:uiPriority="61"/>
+    <w:lsdException w:name="Light Grid Accent 4" w:uiPriority="62"/>
+    <w:lsdException w:name="Medium Shading 1 Accent 4" w:uiPriority="63"/>
+    <w:lsdException w:name="Medium Shading 2 Accent 4" w:uiPriority="64"/>
+    <w:lsdException w:name="Medium List 1 Accent 4" w:uiPriority="65"/>
+    <w:lsdException w:name="Medium List 2 Accent 4" w:uiPriority="66"/>
+    <w:lsdException w:name="Medium Grid 1 Accent 4" w:uiPriority="67"/>
+    <w:lsdException w:name="Medium Grid 2 Accent 4" w:uiPriority="68"/>
+    <w:lsdException w:name="Medium Grid 3 Accent 4" w:uiPriority="69"/>
+    <w:lsdException w:name="Dark List Accent 4" w:uiPriority="70"/>
+    <w:lsdException w:name="Colorful Shading Accent 4" w:uiPriority="71"/>
+    <w:lsdException w:name="Colorful List Accent 4" w:uiPriority="72"/>
+    <w:lsdException w:name="Colorful Grid Accent 4" w:uiPriority="73"/>
+    <w:lsdException w:name="Light Shading Accent 5" w:uiPriority="60"/>
+    <w:lsdException w:name="Light List Accent 5" w:uiPriority="61"/>
+    <w:lsdException w:name="Light Grid Accent 5" w:uiPriority="62"/>
+    <w:lsdException w:name="Medium Shading 1 Accent 5" w:uiPriority="63"/>
+    <w:lsdException w:name="Medium Shading 2 Accent 5" w:uiPriority="64"/>
+    <w:lsdException w:name="Medium List 1 Accent 5" w:uiPriority="65"/>
+    <w:lsdException w:name="Medium List 2 Accent 5" w:uiPriority="66"/>
+    <w:lsdException w:name="Medium Grid 1 Accent 5" w:uiPriority="67"/>
+    <w:lsdException w:name="Medium Grid 2 Accent 5" w:uiPriority="68"/>
+    <w:lsdException w:name="Medium Grid 3 Accent 5" w:uiPriority="69"/>
+    <w:lsdException w:name="Dark List Accent 5" w:uiPriority="70"/>
+    <w:lsdException w:name="Colorful Shading Accent 5" w:uiPriority="71"/>
+    <w:lsdException w:name="Colorful List Accent 5" w:uiPriority="72"/>
+    <w:lsdException w:name="Colorful Grid Accent 5" w:uiPriority="73"/>
+    <w:lsdException w:name="Light Shading Accent 6" w:uiPriority="60"/>
+    <w:lsdException w:name="Light List Accent 6" w:uiPriority="61"/>
+    <w:lsdException w:name="Light Grid Accent 6" w:uiPriority="62"/>
+    <w:lsdException w:name="Medium Shading 1 Accent 6" w:uiPriority="63"/>
+    <w:lsdException w:name="Medium Shading 2 Accent 6" w:uiPriority="64"/>
+    <w:lsdException w:name="Medium List 1 Accent 6" w:uiPriority="65"/>
+    <w:lsdException w:name="Medium List 2 Accent 6" w:uiPriority="66"/>
+    <w:lsdException w:name="Medium Grid 1 Accent 6" w:uiPriority="67"/>
+    <w:lsdException w:name="Medium Grid 2 Accent 6" w:uiPriority="68"/>
+    <w:lsdException w:name="Medium Grid 3 Accent 6" w:uiPriority="69"/>
+    <w:lsdException w:name="Dark List Accent 6" w:uiPriority="70"/>
+    <w:lsdException w:name="Colorful Shading Accent 6" w:uiPriority="71"/>
+    <w:lsdException w:name="Colorful List Accent 6" w:uiPriority="72"/>
+    <w:lsdException w:name="Colorful Grid Accent 6" w:uiPriority="73"/>
+    <w:lsdException w:name="Subtle Emphasis" w:uiPriority="19" w:qFormat="1"/>
+    <w:lsdException w:name="Intense Emphasis" w:uiPriority="21" w:qFormat="1"/>
+    <w:lsdException w:name="Subtle Reference" w:uiPriority="31" w:qFormat="1"/>
+    <w:lsdException w:name="Intense Reference" w:uiPriority="32" w:qFormat="1"/>
+    <w:lsdException w:name="Book Title" w:uiPriority="33" w:qFormat="1"/>
+    <w:lsdException w:name="Bibliography" w:semiHidden="1" w:uiPriority="37" w:unhideWhenUsed="1"/>
+    <w:lsdException w:name="TOC Heading" w:semiHidden="1" w:uiPriority="39" w:unhideWhenUsed="1" w:qFormat="1"/>
+    <w:lsdException w:name="Plain Table 1" w:uiPriority="41"/>
+    <w:lsdException w:name="Plain Table 2" w:uiPriority="42"/>
+    <w:lsdException w:name="Plain Table 3" w:uiPriority="43"/>
+    <w:lsdException w:name="Plain Table 4" w:uiPriority="44"/>
+    <w:lsdException w:name="Plain Table 5" w:uiPriority="45"/>
+    <w:lsdException w:name="Grid Table Light" w:uiPriority="40"/>
+    <w:lsdException w:name="Grid Table 1 Light" w:uiPriority="46"/>
+    <w:lsdException w:name="Grid Table 2" w:uiPriority="47"/>
+    <w:lsdException w:name="Grid Table 3" w:uiPriority="48"/>
+    <w:lsdException w:name="Grid Table 4" w:uiPriority="49"/>
+    <w:lsdException w:name="Grid Table 5 Dark" w:uiPriority="50"/>
+    <w:lsdException w:name="Grid Table 6 Colorful" w:uiPriority="51"/>
+    <w:lsdException w:name="Grid Table 7 Colorful" w:uiPriority="52"/>
+    <w:lsdException w:name="Grid Table 1 Light Accent 1" w:uiPriority="46"/>
+    <w:lsdException w:name="Grid Table 2 Accent 1" w:uiPriority="47"/>
+    <w:lsdException w:name="Grid Table 3 Accent 1" w:uiPriority="48"/>
+    <w:lsdException w:name="Grid Table 4 Accent 1" w:uiPriority="49"/>
+    <w:lsdException w:name="Grid Table 5 Dark Accent 1" w:uiPriority="50"/>
+    <w:lsdException w:name="Grid Table 6 Colorful Accent 1" w:uiPriority="51"/>
+    <w:lsdException w:name="Grid Table 7 Colorful Accent 1" w:uiPriority="52"/>
+    <w:lsdException w:name="Grid Table 1 Light Accent 2" w:uiPriority="46"/>
+    <w:lsdException w:name="Grid Table 2 Accent 2" w:uiPriority="47"/>
+    <w:lsdException w:name="Grid Table 3 Accent 2" w:uiPriority="48"/>
+    <w:lsdException w:name="Grid Table 4 Accent 2" w:uiPriority="49"/>
+    <w:lsdException w:name="Grid Table 5 Dark Accent 2" w:uiPriority="50"/>
+    <w:lsdException w:name="Grid Table 6 Colorful Accent 2" w:uiPriority="51"/>
+    <w:lsdException w:name="Grid Table 7 Colorful Accent 2" w:uiPriority="52"/>
+    <w:lsdException w:name="Grid Table 1 Light Accent 3" w:uiPriority="46"/>
+    <w:lsdException w:name="Grid Table 2 Accent 3" w:uiPriority="47"/>
+    <w:lsdException w:name="Grid Table 3 Accent 3" w:uiPriority="48"/>
+    <w:lsdException w:name="Grid Table 4 Accent 3" w:uiPriority="49"/>
+    <w:lsdException w:name="Grid Table 5 Dark Accent 3" w:uiPriority="50"/>
+    <w:lsdException w:name="Grid Table 6 Colorful Accent 3" w:uiPriority="51"/>
+    <w:lsdException w:name="Grid Table 7 Colorful Accent 3" w:uiPriority="52"/>
+    <w:lsdException w:name="Grid Table 1 Light Accent 4" w:uiPriority="46"/>
+    <w:lsdException w:name="Grid Table 2 Accent 4" w:uiPriority="47"/>
+    <w:lsdException w:name="Grid Table 3 Accent 4" w:uiPriority="48"/>
+    <w:lsdException w:name="Grid Table 4 Accent 4" w:uiPriority="49"/>
+    <w:lsdException w:name="Grid Table 5 Dark Accent 4" w:uiPriority="50"/>
+    <w:lsdException w:name="Grid Table 6 Colorful Accent 4" w:uiPriority="51"/>
+    <w:lsdException w:name="Grid Table 7 Colorful Accent 4" w:uiPriority="52"/>
+    <w:lsdException w:name="Grid Table 1 Light Accent 5" w:uiPriority="46"/>
+    <w:lsdException w:name="Grid Table 2 Accent 5" w:uiPriority="47"/>
+    <w:lsdException w:name="Grid Table 3 Accent 5" w:uiPriority="48"/>
+    <w:lsdException w:name="Grid Table 4 Accent 5" w:uiPriority="49"/>
+    <w:lsdException w:name="Grid Table 5 Dark Accent 5" w:uiPriority="50"/>
+    <w:lsdException w:name="Grid Table 6 Colorful Accent 5" w:uiPriority="51"/>
+    <w:lsdException w:name="Grid Table 7 Colorful Accent 5" w:uiPriority="52"/>
+    <w:lsdException w:name="Grid Table 1 Light Accent 6" w:uiPriority="46"/>
+    <w:lsdException w:name="Grid Table 2 Accent 6" w:uiPriority="47"/>
+    <w:lsdException w:name="Grid Table 3 Accent 6" w:uiPriority="48"/>
+    <w:lsdException w:name="Grid Table 4 Accent 6" w:uiPriority="49"/>
+    <w:lsdException w:name="Grid Table 5 Dark Accent 6" w:uiPriority="50"/>
+    <w:lsdException w:name="Grid Table 6 Colorful Accent 6" w:uiPriority="51"/>
+    <w:lsdException w:name="Grid Table 7 Colorful Accent 6" w:uiPriority="52"/>
+    <w:lsdException w:name="List Table 1 Light" w:uiPriority="46"/>
+    <w:lsdException w:name="List Table 2" w:uiPriority="47"/>
+    <w:lsdException w:name="List Table 3" w:uiPriority="48"/>
+    <w:lsdException w:name="List Table 4" w:uiPriority="49"/>
+    <w:lsdException w:name="List Table 5 Dark" w:uiPriority="50"/>
+    <w:lsdException w:name="List Table 6 Colorful" w:uiPriority="51"/>
+    <w:lsdException w:name="List Table 7 Colorful" w:uiPriority="52"/>
+    <w:lsdException w:name="List Table 1 Light Accent 1" w:uiPriority="46"/>
+    <w:lsdException w:name="List Table 2 Accent 1" w:uiPriority="47"/>
+    <w:lsdException w:name="List Table 3 Accent 1" w:uiPriority="48"/>
+    <w:lsdException w:name="List Table 4 Accent 1" w:uiPriority="49"/>
+    <w:lsdException w:name="List Table 5 Dark Accent 1" w:uiPriority="50"/>
+    <w:lsdException w:name="List Table 6 Colorful Accent 1" w:uiPriority="51"/>
+    <w:lsdException w:name="List Table 7 Colorful Accent 1" w:uiPriority="52"/>
+    <w:lsdException w:name="List Table 1 Light Accent 2" w:uiPriority="46"/>
+    <w:lsdException w:name="List Table 2 Accent 2" w:uiPriority="47"/>
+    <w:lsdException w:name="List Table 3 Accent 2" w:uiPriority="48"/>
+    <w:lsdException w:name="List Table 4 Accent 2" w:uiPriority="49"/>
+    <w:lsdException w:name="List Table 5 Dark Accent 2" w:uiPriority="50"/>
+    <w:lsdException w:name="List Table 6 Colorful Accent 2" w:uiPriority="51"/>
+    <w:lsdException w:name="List Table 7 Colorful Accent 2" w:uiPriority="52"/>
+    <w:lsdException w:name="List Table 1 Light Accent 3" w:uiPriority="46"/>
+    <w:lsdException w:name="List Table 2 Accent 3" w:uiPriority="47"/>
+    <w:lsdException w:name="List Table 3 Accent 3" w:uiPriority="48"/>
+    <w:lsdException w:name="List Table 4 Accent 3" w:uiPriority="49"/>
+    <w:lsdException w:name="List Table 5 Dark Accent 3" w:uiPriority="50"/>
+    <w:lsdException w:name="List Table 6 Colorful Accent 3" w:uiPriority="51"/>
+    <w:lsdException w:name="List Table 7 Colorful Accent 3" w:uiPriority="52"/>
+    <w:lsdException w:name="List Table 1 Light Accent 4" w:uiPriority="46"/>
+    <w:lsdException w:name="List Table 2 Accent 4" w:uiPriority="47"/>
+    <w:lsdException w:name="List Table 3 Accent 4" w:uiPriority="48"/>
+    <w:lsdException w:name="List Table 4 Accent 4" w:uiPriority="49"/>
+    <w:lsdException w:name="List Table 5 Dark Accent 4" w:uiPriority="50"/>
+    <w:lsdException w:name="List Table 6 Colorful Accent 4" w:uiPriority="51"/>
+    <w:lsdException w:name="List Table 7 Colorful Accent 4" w:uiPriority="52"/>
+    <w:lsdException w:name="List Table 1 Light Accent 5" w:uiPriority="46"/>
+    <w:lsdException w:name="List Table 2 Accent 5" w:uiPriority="47"/>
+    <w:lsdException w:name="List Table 3 Accent 5" w:uiPriority="48"/>
+    <w:lsdException w:name="List Table 4 Accent 5" w:uiPriority="49"/>
+    <w:lsdException w:name="List Table 5 Dark Accent 5" w:uiPriority="50"/>
+    <w:lsdException w:name="List Table 6 Colorful Accent 5" w:uiPriority="51"/>
+    <w:lsdException w:name="List Table 7 Colorful Accent 5" w:uiPriority="52"/>
+    <w:lsdException w:name="List Table 1 Light Accent 6" w:uiPriority="46"/>
+    <w:lsdException w:name="List Table 2 Accent 6" w:uiPriority="47"/>
+    <w:lsdException w:name="List Table 3 Accent 6" w:uiPriority="48"/>
+    <w:lsdException w:name="List Table 4 Accent 6" w:uiPriority="49"/>
+    <w:lsdException w:name="List Table 5 Dark Accent 6" w:uiPriority="50"/>
+    <w:lsdException w:name="List Table 6 Colorful Accent 6" w:uiPriority="51"/>
+    <w:lsdException w:name="List Table 7 Colorful Accent 6" w:uiPriority="52"/>
   </w:latentStyles>
   <w:style w:type="paragraph" w:default="1" w:styleId="Normal">
     <w:name w:val="Normal"/>
@@ -24519,196 +24778,6 @@
 </w:styles>
 </file>
 
-<file path=word/stylesWithEffects.xml><?xml version="1.0" encoding="utf-8"?>
-<w:styles xmlns:wpc="http://schemas.microsoft.com/office/word/2010/wordprocessingCanvas" xmlns:mc="http://schemas.openxmlformats.org/markup-compatibility/2006" xmlns:o="urn:schemas-microsoft-com:office:office" xmlns:r="http://schemas.openxmlformats.org/officeDocument/2006/relationships" xmlns:m="http://schemas.openxmlformats.org/officeDocument/2006/math" xmlns:v="urn:schemas-microsoft-com:vml" xmlns:wp14="http://schemas.microsoft.com/office/word/2010/wordprocessingDrawing" xmlns:wp="http://schemas.openxmlformats.org/drawingml/2006/wordprocessingDrawing" xmlns:w10="urn:schemas-microsoft-com:office:word" xmlns:w="http://schemas.openxmlformats.org/wordprocessingml/2006/main" xmlns:w14="http://schemas.microsoft.com/office/word/2010/wordml" xmlns:wpg="http://schemas.microsoft.com/office/word/2010/wordprocessingGroup" xmlns:wpi="http://schemas.microsoft.com/office/word/2010/wordprocessingInk" xmlns:wne="http://schemas.microsoft.com/office/word/2006/wordml" xmlns:wps="http://schemas.microsoft.com/office/word/2010/wordprocessingShape" mc:Ignorable="w14 wp14">
-  <w:docDefaults>
-    <w:rPrDefault>
-      <w:rPr>
-        <w:rFonts w:asciiTheme="minorHAnsi" w:eastAsiaTheme="minorEastAsia" w:hAnsiTheme="minorHAnsi" w:cstheme="minorBidi"/>
-        <w:sz w:val="22"/>
-        <w:szCs w:val="22"/>
-        <w:lang w:val="en-US" w:eastAsia="en-US" w:bidi="ar-SA"/>
-      </w:rPr>
-    </w:rPrDefault>
-    <w:pPrDefault>
-      <w:pPr>
-        <w:spacing w:after="200" w:line="276" w:lineRule="auto"/>
-      </w:pPr>
-    </w:pPrDefault>
-  </w:docDefaults>
-  <w:latentStyles w:defLockedState="0" w:defUIPriority="99" w:defSemiHidden="1" w:defUnhideWhenUsed="1" w:defQFormat="0" w:count="267">
-    <w:lsdException w:name="Normal" w:semiHidden="0" w:uiPriority="0" w:unhideWhenUsed="0" w:qFormat="1"/>
-    <w:lsdException w:name="heading 1" w:semiHidden="0" w:uiPriority="9" w:unhideWhenUsed="0" w:qFormat="1"/>
-    <w:lsdException w:name="heading 2" w:uiPriority="9" w:qFormat="1"/>
-    <w:lsdException w:name="heading 3" w:uiPriority="9" w:qFormat="1"/>
-    <w:lsdException w:name="heading 4" w:uiPriority="9" w:qFormat="1"/>
-    <w:lsdException w:name="heading 5" w:uiPriority="9" w:qFormat="1"/>
-    <w:lsdException w:name="heading 6" w:uiPriority="9" w:qFormat="1"/>
-    <w:lsdException w:name="heading 7" w:uiPriority="9" w:qFormat="1"/>
-    <w:lsdException w:name="heading 8" w:uiPriority="9" w:qFormat="1"/>
-    <w:lsdException w:name="heading 9" w:uiPriority="9" w:qFormat="1"/>
-    <w:lsdException w:name="toc 1" w:uiPriority="39"/>
-    <w:lsdException w:name="toc 2" w:uiPriority="39"/>
-    <w:lsdException w:name="toc 3" w:uiPriority="39"/>
-    <w:lsdException w:name="toc 4" w:uiPriority="39"/>
-    <w:lsdException w:name="toc 5" w:uiPriority="39"/>
-    <w:lsdException w:name="toc 6" w:uiPriority="39"/>
-    <w:lsdException w:name="toc 7" w:uiPriority="39"/>
-    <w:lsdException w:name="toc 8" w:uiPriority="39"/>
-    <w:lsdException w:name="toc 9" w:uiPriority="39"/>
-    <w:lsdException w:name="caption" w:uiPriority="35" w:qFormat="1"/>
-    <w:lsdException w:name="Title" w:semiHidden="0" w:uiPriority="10" w:unhideWhenUsed="0" w:qFormat="1"/>
-    <w:lsdException w:name="Default Paragraph Font" w:uiPriority="1"/>
-    <w:lsdException w:name="Subtitle" w:semiHidden="0" w:uiPriority="11" w:unhideWhenUsed="0" w:qFormat="1"/>
-    <w:lsdException w:name="Strong" w:semiHidden="0" w:uiPriority="22" w:unhideWhenUsed="0" w:qFormat="1"/>
-    <w:lsdException w:name="Emphasis" w:semiHidden="0" w:uiPriority="20" w:unhideWhenUsed="0" w:qFormat="1"/>
-    <w:lsdException w:name="Table Grid" w:semiHidden="0" w:uiPriority="59" w:unhideWhenUsed="0"/>
-    <w:lsdException w:name="Placeholder Text" w:unhideWhenUsed="0"/>
-    <w:lsdException w:name="No Spacing" w:semiHidden="0" w:uiPriority="1" w:unhideWhenUsed="0" w:qFormat="1"/>
-    <w:lsdException w:name="Light Shading" w:semiHidden="0" w:uiPriority="60" w:unhideWhenUsed="0"/>
-    <w:lsdException w:name="Light List" w:semiHidden="0" w:uiPriority="61" w:unhideWhenUsed="0"/>
-    <w:lsdException w:name="Light Grid" w:semiHidden="0" w:uiPriority="62" w:unhideWhenUsed="0"/>
-    <w:lsdException w:name="Medium Shading 1" w:semiHidden="0" w:uiPriority="63" w:unhideWhenUsed="0"/>
-    <w:lsdException w:name="Medium Shading 2" w:semiHidden="0" w:uiPriority="64" w:unhideWhenUsed="0"/>
-    <w:lsdException w:name="Medium List 1" w:semiHidden="0" w:uiPriority="65" w:unhideWhenUsed="0"/>
-    <w:lsdException w:name="Medium List 2" w:semiHidden="0" w:uiPriority="66" w:unhideWhenUsed="0"/>
-    <w:lsdException w:name="Medium Grid 1" w:semiHidden="0" w:uiPriority="67" w:unhideWhenUsed="0"/>
-    <w:lsdException w:name="Medium Grid 2" w:semiHidden="0" w:uiPriority="68" w:unhideWhenUsed="0"/>
-    <w:lsdException w:name="Medium Grid 3" w:semiHidden="0" w:uiPriority="69" w:unhideWhenUsed="0"/>
-    <w:lsdException w:name="Dark List" w:semiHidden="0" w:uiPriority="70" w:unhideWhenUsed="0"/>
-    <w:lsdException w:name="Colorful Shading" w:semiHidden="0" w:uiPriority="71" w:unhideWhenUsed="0"/>
-    <w:lsdException w:name="Colorful List" w:semiHidden="0" w:uiPriority="72" w:unhideWhenUsed="0"/>
-    <w:lsdException w:name="Colorful Grid" w:semiHidden="0" w:uiPriority="73" w:unhideWhenUsed="0"/>
-    <w:lsdException w:name="Light Shading Accent 1" w:semiHidden="0" w:uiPriority="60" w:unhideWhenUsed="0"/>
-    <w:lsdException w:name="Light List Accent 1" w:semiHidden="0" w:uiPriority="61" w:unhideWhenUsed="0"/>
-    <w:lsdException w:name="Light Grid Accent 1" w:semiHidden="0" w:uiPriority="62" w:unhideWhenUsed="0"/>
-    <w:lsdException w:name="Medium Shading 1 Accent 1" w:semiHidden="0" w:uiPriority="63" w:unhideWhenUsed="0"/>
-    <w:lsdException w:name="Medium Shading 2 Accent 1" w:semiHidden="0" w:uiPriority="64" w:unhideWhenUsed="0"/>
-    <w:lsdException w:name="Medium List 1 Accent 1" w:semiHidden="0" w:uiPriority="65" w:unhideWhenUsed="0"/>
-    <w:lsdException w:name="Revision" w:unhideWhenUsed="0"/>
-    <w:lsdException w:name="List Paragraph" w:semiHidden="0" w:uiPriority="34" w:unhideWhenUsed="0" w:qFormat="1"/>
-    <w:lsdException w:name="Quote" w:semiHidden="0" w:uiPriority="29" w:unhideWhenUsed="0" w:qFormat="1"/>
-    <w:lsdException w:name="Intense Quote" w:semiHidden="0" w:uiPriority="30" w:unhideWhenUsed="0" w:qFormat="1"/>
-    <w:lsdException w:name="Medium List 2 Accent 1" w:semiHidden="0" w:uiPriority="66" w:unhideWhenUsed="0"/>
-    <w:lsdException w:name="Medium Grid 1 Accent 1" w:semiHidden="0" w:uiPriority="67" w:unhideWhenUsed="0"/>
-    <w:lsdException w:name="Medium Grid 2 Accent 1" w:semiHidden="0" w:uiPriority="68" w:unhideWhenUsed="0"/>
-    <w:lsdException w:name="Medium Grid 3 Accent 1" w:semiHidden="0" w:uiPriority="69" w:unhideWhenUsed="0"/>
-    <w:lsdException w:name="Dark List Accent 1" w:semiHidden="0" w:uiPriority="70" w:unhideWhenUsed="0"/>
-    <w:lsdException w:name="Colorful Shading Accent 1" w:semiHidden="0" w:uiPriority="71" w:unhideWhenUsed="0"/>
-    <w:lsdException w:name="Colorful List Accent 1" w:semiHidden="0" w:uiPriority="72" w:unhideWhenUsed="0"/>
-    <w:lsdException w:name="Colorful Grid Accent 1" w:semiHidden="0" w:uiPriority="73" w:unhideWhenUsed="0"/>
-    <w:lsdException w:name="Light Shading Accent 2" w:semiHidden="0" w:uiPriority="60" w:unhideWhenUsed="0"/>
-    <w:lsdException w:name="Light List Accent 2" w:semiHidden="0" w:uiPriority="61" w:unhideWhenUsed="0"/>
-    <w:lsdException w:name="Light Grid Accent 2" w:semiHidden="0" w:uiPriority="62" w:unhideWhenUsed="0"/>
-    <w:lsdException w:name="Medium Shading 1 Accent 2" w:semiHidden="0" w:uiPriority="63" w:unhideWhenUsed="0"/>
-    <w:lsdException w:name="Medium Shading 2 Accent 2" w:semiHidden="0" w:uiPriority="64" w:unhideWhenUsed="0"/>
-    <w:lsdException w:name="Medium List 1 Accent 2" w:semiHidden="0" w:uiPriority="65" w:unhideWhenUsed="0"/>
-    <w:lsdException w:name="Medium List 2 Accent 2" w:semiHidden="0" w:uiPriority="66" w:unhideWhenUsed="0"/>
-    <w:lsdException w:name="Medium Grid 1 Accent 2" w:semiHidden="0" w:uiPriority="67" w:unhideWhenUsed="0"/>
-    <w:lsdException w:name="Medium Grid 2 Accent 2" w:semiHidden="0" w:uiPriority="68" w:unhideWhenUsed="0"/>
-    <w:lsdException w:name="Medium Grid 3 Accent 2" w:semiHidden="0" w:uiPriority="69" w:unhideWhenUsed="0"/>
-    <w:lsdException w:name="Dark List Accent 2" w:semiHidden="0" w:uiPriority="70" w:unhideWhenUsed="0"/>
-    <w:lsdException w:name="Colorful Shading Accent 2" w:semiHidden="0" w:uiPriority="71" w:unhideWhenUsed="0"/>
-    <w:lsdException w:name="Colorful List Accent 2" w:semiHidden="0" w:uiPriority="72" w:unhideWhenUsed="0"/>
-    <w:lsdException w:name="Colorful Grid Accent 2" w:semiHidden="0" w:uiPriority="73" w:unhideWhenUsed="0"/>
-    <w:lsdException w:name="Light Shading Accent 3" w:semiHidden="0" w:uiPriority="60" w:unhideWhenUsed="0"/>
-    <w:lsdException w:name="Light List Accent 3" w:semiHidden="0" w:uiPriority="61" w:unhideWhenUsed="0"/>
-    <w:lsdException w:name="Light Grid Accent 3" w:semiHidden="0" w:uiPriority="62" w:unhideWhenUsed="0"/>
-    <w:lsdException w:name="Medium Shading 1 Accent 3" w:semiHidden="0" w:uiPriority="63" w:unhideWhenUsed="0"/>
-    <w:lsdException w:name="Medium Shading 2 Accent 3" w:semiHidden="0" w:uiPriority="64" w:unhideWhenUsed="0"/>
-    <w:lsdException w:name="Medium List 1 Accent 3" w:semiHidden="0" w:uiPriority="65" w:unhideWhenUsed="0"/>
-    <w:lsdException w:name="Medium List 2 Accent 3" w:semiHidden="0" w:uiPriority="66" w:unhideWhenUsed="0"/>
-    <w:lsdException w:name="Medium Grid 1 Accent 3" w:semiHidden="0" w:uiPriority="67" w:unhideWhenUsed="0"/>
-    <w:lsdException w:name="Medium Grid 2 Accent 3" w:semiHidden="0" w:uiPriority="68" w:unhideWhenUsed="0"/>
-    <w:lsdException w:name="Medium Grid 3 Accent 3" w:semiHidden="0" w:uiPriority="69" w:unhideWhenUsed="0"/>
-    <w:lsdException w:name="Dark List Accent 3" w:semiHidden="0" w:uiPriority="70" w:unhideWhenUsed="0"/>
-    <w:lsdException w:name="Colorful Shading Accent 3" w:semiHidden="0" w:uiPriority="71" w:unhideWhenUsed="0"/>
-    <w:lsdException w:name="Colorful List Accent 3" w:semiHidden="0" w:uiPriority="72" w:unhideWhenUsed="0"/>
-    <w:lsdException w:name="Colorful Grid Accent 3" w:semiHidden="0" w:uiPriority="73" w:unhideWhenUsed="0"/>
-    <w:lsdException w:name="Light Shading Accent 4" w:semiHidden="0" w:uiPriority="60" w:unhideWhenUsed="0"/>
-    <w:lsdException w:name="Light List Accent 4" w:semiHidden="0" w:uiPriority="61" w:unhideWhenUsed="0"/>
-    <w:lsdException w:name="Light Grid Accent 4" w:semiHidden="0" w:uiPriority="62" w:unhideWhenUsed="0"/>
-    <w:lsdException w:name="Medium Shading 1 Accent 4" w:semiHidden="0" w:uiPriority="63" w:unhideWhenUsed="0"/>
-    <w:lsdException w:name="Medium Shading 2 Accent 4" w:semiHidden="0" w:uiPriority="64" w:unhideWhenUsed="0"/>
-    <w:lsdException w:name="Medium List 1 Accent 4" w:semiHidden="0" w:uiPriority="65" w:unhideWhenUsed="0"/>
-    <w:lsdException w:name="Medium List 2 Accent 4" w:semiHidden="0" w:uiPriority="66" w:unhideWhenUsed="0"/>
-    <w:lsdException w:name="Medium Grid 1 Accent 4" w:semiHidden="0" w:uiPriority="67" w:unhideWhenUsed="0"/>
-    <w:lsdException w:name="Medium Grid 2 Accent 4" w:semiHidden="0" w:uiPriority="68" w:unhideWhenUsed="0"/>
-    <w:lsdException w:name="Medium Grid 3 Accent 4" w:semiHidden="0" w:uiPriority="69" w:unhideWhenUsed="0"/>
-    <w:lsdException w:name="Dark List Accent 4" w:semiHidden="0" w:uiPriority="70" w:unhideWhenUsed="0"/>
-    <w:lsdException w:name="Colorful Shading Accent 4" w:semiHidden="0" w:uiPriority="71" w:unhideWhenUsed="0"/>
-    <w:lsdException w:name="Colorful List Accent 4" w:semiHidden="0" w:uiPriority="72" w:unhideWhenUsed="0"/>
-    <w:lsdException w:name="Colorful Grid Accent 4" w:semiHidden="0" w:uiPriority="73" w:unhideWhenUsed="0"/>
-    <w:lsdException w:name="Light Shading Accent 5" w:semiHidden="0" w:uiPriority="60" w:unhideWhenUsed="0"/>
-    <w:lsdException w:name="Light List Accent 5" w:semiHidden="0" w:uiPriority="61" w:unhideWhenUsed="0"/>
-    <w:lsdException w:name="Light Grid Accent 5" w:semiHidden="0" w:uiPriority="62" w:unhideWhenUsed="0"/>
-    <w:lsdException w:name="Medium Shading 1 Accent 5" w:semiHidden="0" w:uiPriority="63" w:unhideWhenUsed="0"/>
-    <w:lsdException w:name="Medium Shading 2 Accent 5" w:semiHidden="0" w:uiPriority="64" w:unhideWhenUsed="0"/>
-    <w:lsdException w:name="Medium List 1 Accent 5" w:semiHidden="0" w:uiPriority="65" w:unhideWhenUsed="0"/>
-    <w:lsdException w:name="Medium List 2 Accent 5" w:semiHidden="0" w:uiPriority="66" w:unhideWhenUsed="0"/>
-    <w:lsdException w:name="Medium Grid 1 Accent 5" w:semiHidden="0" w:uiPriority="67" w:unhideWhenUsed="0"/>
-    <w:lsdException w:name="Medium Grid 2 Accent 5" w:semiHidden="0" w:uiPriority="68" w:unhideWhenUsed="0"/>
-    <w:lsdException w:name="Medium Grid 3 Accent 5" w:semiHidden="0" w:uiPriority="69" w:unhideWhenUsed="0"/>
-    <w:lsdException w:name="Dark List Accent 5" w:semiHidden="0" w:uiPriority="70" w:unhideWhenUsed="0"/>
-    <w:lsdException w:name="Colorful Shading Accent 5" w:semiHidden="0" w:uiPriority="71" w:unhideWhenUsed="0"/>
-    <w:lsdException w:name="Colorful List Accent 5" w:semiHidden="0" w:uiPriority="72" w:unhideWhenUsed="0"/>
-    <w:lsdException w:name="Colorful Grid Accent 5" w:semiHidden="0" w:uiPriority="73" w:unhideWhenUsed="0"/>
-    <w:lsdException w:name="Light Shading Accent 6" w:semiHidden="0" w:uiPriority="60" w:unhideWhenUsed="0"/>
-    <w:lsdException w:name="Light List Accent 6" w:semiHidden="0" w:uiPriority="61" w:unhideWhenUsed="0"/>
-    <w:lsdException w:name="Light Grid Accent 6" w:semiHidden="0" w:uiPriority="62" w:unhideWhenUsed="0"/>
-    <w:lsdException w:name="Medium Shading 1 Accent 6" w:semiHidden="0" w:uiPriority="63" w:unhideWhenUsed="0"/>
-    <w:lsdException w:name="Medium Shading 2 Accent 6" w:semiHidden="0" w:uiPriority="64" w:unhideWhenUsed="0"/>
-    <w:lsdException w:name="Medium List 1 Accent 6" w:semiHidden="0" w:uiPriority="65" w:unhideWhenUsed="0"/>
-    <w:lsdException w:name="Medium List 2 Accent 6" w:semiHidden="0" w:uiPriority="66" w:unhideWhenUsed="0"/>
-    <w:lsdException w:name="Medium Grid 1 Accent 6" w:semiHidden="0" w:uiPriority="67" w:unhideWhenUsed="0"/>
-    <w:lsdException w:name="Medium Grid 2 Accent 6" w:semiHidden="0" w:uiPriority="68" w:unhideWhenUsed="0"/>
-    <w:lsdException w:name="Medium Grid 3 Accent 6" w:semiHidden="0" w:uiPriority="69" w:unhideWhenUsed="0"/>
-    <w:lsdException w:name="Dark List Accent 6" w:semiHidden="0" w:uiPriority="70" w:unhideWhenUsed="0"/>
-    <w:lsdException w:name="Colorful Shading Accent 6" w:semiHidden="0" w:uiPriority="71" w:unhideWhenUsed="0"/>
-    <w:lsdException w:name="Colorful List Accent 6" w:semiHidden="0" w:uiPriority="72" w:unhideWhenUsed="0"/>
-    <w:lsdException w:name="Colorful Grid Accent 6" w:semiHidden="0" w:uiPriority="73" w:unhideWhenUsed="0"/>
-    <w:lsdException w:name="Subtle Emphasis" w:semiHidden="0" w:uiPriority="19" w:unhideWhenUsed="0" w:qFormat="1"/>
-    <w:lsdException w:name="Intense Emphasis" w:semiHidden="0" w:uiPriority="21" w:unhideWhenUsed="0" w:qFormat="1"/>
-    <w:lsdException w:name="Subtle Reference" w:semiHidden="0" w:uiPriority="31" w:unhideWhenUsed="0" w:qFormat="1"/>
-    <w:lsdException w:name="Intense Reference" w:semiHidden="0" w:uiPriority="32" w:unhideWhenUsed="0" w:qFormat="1"/>
-    <w:lsdException w:name="Book Title" w:semiHidden="0" w:uiPriority="33" w:unhideWhenUsed="0" w:qFormat="1"/>
-    <w:lsdException w:name="Bibliography" w:uiPriority="37"/>
-    <w:lsdException w:name="TOC Heading" w:uiPriority="39" w:qFormat="1"/>
-  </w:latentStyles>
-  <w:style w:type="paragraph" w:default="1" w:styleId="Normal">
-    <w:name w:val="Normal"/>
-    <w:qFormat/>
-  </w:style>
-  <w:style w:type="character" w:default="1" w:styleId="DefaultParagraphFont">
-    <w:name w:val="Default Paragraph Font"/>
-    <w:uiPriority w:val="1"/>
-    <w:semiHidden/>
-    <w:unhideWhenUsed/>
-  </w:style>
-  <w:style w:type="table" w:default="1" w:styleId="TableNormal">
-    <w:name w:val="Normal Table"/>
-    <w:uiPriority w:val="99"/>
-    <w:semiHidden/>
-    <w:unhideWhenUsed/>
-    <w:tblPr>
-      <w:tblInd w:w="0" w:type="dxa"/>
-      <w:tblCellMar>
-        <w:top w:w="0" w:type="dxa"/>
-        <w:left w:w="108" w:type="dxa"/>
-        <w:bottom w:w="0" w:type="dxa"/>
-        <w:right w:w="108" w:type="dxa"/>
-      </w:tblCellMar>
-    </w:tblPr>
-  </w:style>
-  <w:style w:type="numbering" w:default="1" w:styleId="NoList">
-    <w:name w:val="No List"/>
-    <w:uiPriority w:val="99"/>
-    <w:semiHidden/>
-    <w:unhideWhenUsed/>
-  </w:style>
-</w:styles>
-</file>
-
 <file path=word/theme/theme1.xml><?xml version="1.0" encoding="utf-8"?>
 <a:theme xmlns:a="http://schemas.openxmlformats.org/drawingml/2006/main" name="Office Theme">
   <a:themeElements>
@@ -24997,7 +25066,7 @@
 </file>
 
 <file path=customXml/itemProps1.xml><?xml version="1.0" encoding="utf-8"?>
-<ds:datastoreItem xmlns:ds="http://schemas.openxmlformats.org/officeDocument/2006/customXml" ds:itemID="{6248A701-7243-486C-A929-58F3EDB55E3A}">
+<ds:datastoreItem xmlns:ds="http://schemas.openxmlformats.org/officeDocument/2006/customXml" ds:itemID="{B6F519F7-0F2F-4A82-A14F-43F8D39A4E6C}">
   <ds:schemaRefs>
     <ds:schemaRef ds:uri="http://schemas.openxmlformats.org/officeDocument/2006/bibliography"/>
   </ds:schemaRefs>

</xml_diff>

<commit_message>
ThuanPH: Thêm nội dung trong phần Danh sách các bảng trong CSDL (Tài liệu thiết kế CSDL Trang 9): chú thích OverDraft là gì
</commit_message>
<xml_diff>
--- a/Documents/TLTKCSDL_Nhóm Trương Tiến Phúc.docx
+++ b/Documents/TLTKCSDL_Nhóm Trương Tiến Phúc.docx
@@ -1607,70 +1607,84 @@
                 <w:szCs w:val="24"/>
               </w:rPr>
             </w:pPr>
-          </w:p>
-        </w:tc>
-        <w:tc>
-          <w:tcPr>
-            <w:tcW w:w="1769" w:type="dxa"/>
-          </w:tcPr>
-          <w:p>
-            <w:pPr>
-              <w:spacing w:before="0" w:beforeAutospacing="0" w:after="0" w:afterAutospacing="0" w:line="240" w:lineRule="auto"/>
-              <w:ind w:firstLine="0"/>
-              <w:jc w:val="left"/>
+            <w:r>
               <w:rPr>
                 <w:sz w:val="24"/>
                 <w:szCs w:val="24"/>
               </w:rPr>
-            </w:pPr>
-            <w:r>
+              <w:t>V1.0</w:t>
+            </w:r>
+          </w:p>
+        </w:tc>
+        <w:tc>
+          <w:tcPr>
+            <w:tcW w:w="1769" w:type="dxa"/>
+          </w:tcPr>
+          <w:p>
+            <w:pPr>
+              <w:spacing w:before="0" w:beforeAutospacing="0" w:after="0" w:afterAutospacing="0" w:line="240" w:lineRule="auto"/>
+              <w:ind w:firstLine="0"/>
+              <w:jc w:val="left"/>
               <w:rPr>
                 <w:sz w:val="24"/>
                 <w:szCs w:val="24"/>
               </w:rPr>
-              <w:t>-</w:t>
-            </w:r>
+            </w:pPr>
             <w:r>
               <w:rPr>
                 <w:sz w:val="24"/>
                 <w:szCs w:val="24"/>
               </w:rPr>
-              <w:t>Sửa lại chính tả 1 số chỗ</w:t>
-            </w:r>
-          </w:p>
-          <w:p>
-            <w:pPr>
-              <w:spacing w:before="0" w:beforeAutospacing="0" w:after="0" w:afterAutospacing="0" w:line="240" w:lineRule="auto"/>
-              <w:ind w:firstLine="0"/>
-              <w:jc w:val="left"/>
+              <w:t>-</w:t>
+            </w:r>
+            <w:r>
               <w:rPr>
                 <w:sz w:val="24"/>
                 <w:szCs w:val="24"/>
               </w:rPr>
-            </w:pPr>
-            <w:r>
+              <w:t>Sửa lại chính tả 1 số chỗ</w:t>
+            </w:r>
+          </w:p>
+          <w:p>
+            <w:pPr>
+              <w:spacing w:before="0" w:beforeAutospacing="0" w:after="0" w:afterAutospacing="0" w:line="240" w:lineRule="auto"/>
+              <w:ind w:firstLine="0"/>
+              <w:jc w:val="left"/>
               <w:rPr>
                 <w:sz w:val="24"/>
                 <w:szCs w:val="24"/>
               </w:rPr>
-              <w:t>-Sửa lại heading của tài liệu</w:t>
-            </w:r>
-          </w:p>
-        </w:tc>
-        <w:tc>
-          <w:tcPr>
-            <w:tcW w:w="1694" w:type="dxa"/>
-          </w:tcPr>
-          <w:p>
-            <w:pPr>
-              <w:spacing w:before="0" w:beforeAutospacing="0" w:after="0" w:afterAutospacing="0" w:line="240" w:lineRule="auto"/>
-              <w:ind w:firstLine="0"/>
-              <w:jc w:val="center"/>
+            </w:pPr>
+            <w:r>
               <w:rPr>
                 <w:sz w:val="24"/>
                 <w:szCs w:val="24"/>
               </w:rPr>
-            </w:pPr>
+              <w:t>-Sửa lại heading của tài liệu</w:t>
+            </w:r>
+          </w:p>
+        </w:tc>
+        <w:tc>
+          <w:tcPr>
+            <w:tcW w:w="1694" w:type="dxa"/>
+          </w:tcPr>
+          <w:p>
+            <w:pPr>
+              <w:spacing w:before="0" w:beforeAutospacing="0" w:after="0" w:afterAutospacing="0" w:line="240" w:lineRule="auto"/>
+              <w:ind w:firstLine="0"/>
+              <w:jc w:val="center"/>
+              <w:rPr>
+                <w:sz w:val="24"/>
+                <w:szCs w:val="24"/>
+              </w:rPr>
+            </w:pPr>
+            <w:r>
+              <w:rPr>
+                <w:sz w:val="24"/>
+                <w:szCs w:val="24"/>
+              </w:rPr>
+              <w:t>V1.0</w:t>
+            </w:r>
           </w:p>
         </w:tc>
       </w:tr>
@@ -1761,41 +1775,48 @@
                 <w:szCs w:val="24"/>
               </w:rPr>
             </w:pPr>
-          </w:p>
-        </w:tc>
-        <w:tc>
-          <w:tcPr>
-            <w:tcW w:w="1769" w:type="dxa"/>
-          </w:tcPr>
-          <w:p>
-            <w:pPr>
-              <w:spacing w:before="0" w:beforeAutospacing="0" w:after="0" w:afterAutospacing="0" w:line="240" w:lineRule="auto"/>
-              <w:ind w:firstLine="0"/>
-              <w:jc w:val="both"/>
+            <w:r>
               <w:rPr>
                 <w:sz w:val="24"/>
                 <w:szCs w:val="24"/>
               </w:rPr>
-            </w:pPr>
-            <w:r>
+              <w:t>V1.0</w:t>
+            </w:r>
+          </w:p>
+        </w:tc>
+        <w:tc>
+          <w:tcPr>
+            <w:tcW w:w="1769" w:type="dxa"/>
+          </w:tcPr>
+          <w:p>
+            <w:pPr>
+              <w:spacing w:before="0" w:beforeAutospacing="0" w:after="0" w:afterAutospacing="0" w:line="240" w:lineRule="auto"/>
+              <w:ind w:firstLine="0"/>
+              <w:jc w:val="both"/>
               <w:rPr>
                 <w:sz w:val="24"/>
                 <w:szCs w:val="24"/>
               </w:rPr>
-              <w:t>-Sửa</w:t>
-            </w:r>
+            </w:pPr>
             <w:r>
               <w:rPr>
                 <w:sz w:val="24"/>
                 <w:szCs w:val="24"/>
               </w:rPr>
-              <w:t xml:space="preserve"> phần mục lục: các mục 2.3, 2.5, 2.6 cho chữ thành in đậm và thụt vào đầu dòng cho tương xứng với </w:t>
+              <w:t>-Sửa</w:t>
             </w:r>
             <w:r>
               <w:rPr>
                 <w:sz w:val="24"/>
                 <w:szCs w:val="24"/>
               </w:rPr>
+              <w:t xml:space="preserve"> phần mục lục: các mục 2.3, 2.5, 2.6 cho chữ thành in đậm và thụt vào đầu dòng cho tương xứng với </w:t>
+            </w:r>
+            <w:r>
+              <w:rPr>
+                <w:sz w:val="24"/>
+                <w:szCs w:val="24"/>
+              </w:rPr>
               <w:lastRenderedPageBreak/>
               <w:t>các mục</w:t>
             </w:r>
@@ -1866,8 +1887,6 @@
               </w:rPr>
               <w:t>hàng</w:t>
             </w:r>
-            <w:bookmarkStart w:id="0" w:name="_GoBack"/>
-            <w:bookmarkEnd w:id="0"/>
           </w:p>
         </w:tc>
         <w:tc>
@@ -1884,6 +1903,14 @@
                 <w:szCs w:val="24"/>
               </w:rPr>
             </w:pPr>
+            <w:r>
+              <w:rPr>
+                <w:sz w:val="24"/>
+                <w:szCs w:val="24"/>
+              </w:rPr>
+              <w:lastRenderedPageBreak/>
+              <w:t>V1.0</w:t>
+            </w:r>
           </w:p>
         </w:tc>
       </w:tr>
@@ -1901,33 +1928,23 @@
               <w:ind w:firstLine="0"/>
               <w:jc w:val="center"/>
               <w:rPr>
-                <w:b/>
                 <w:sz w:val="24"/>
                 <w:szCs w:val="24"/>
               </w:rPr>
             </w:pPr>
-          </w:p>
-        </w:tc>
-        <w:tc>
-          <w:tcPr>
-            <w:tcW w:w="1767" w:type="dxa"/>
-          </w:tcPr>
-          <w:p>
-            <w:pPr>
-              <w:spacing w:before="0" w:beforeAutospacing="0" w:after="0" w:afterAutospacing="0" w:line="240" w:lineRule="auto"/>
-              <w:ind w:firstLine="0"/>
-              <w:jc w:val="center"/>
-              <w:rPr>
-                <w:b/>
+            <w:r>
+              <w:rPr>
                 <w:sz w:val="24"/>
                 <w:szCs w:val="24"/>
               </w:rPr>
-            </w:pPr>
-          </w:p>
-        </w:tc>
-        <w:tc>
-          <w:tcPr>
-            <w:tcW w:w="1698" w:type="dxa"/>
+              <w:lastRenderedPageBreak/>
+              <w:t>06/04/2015</w:t>
+            </w:r>
+          </w:p>
+        </w:tc>
+        <w:tc>
+          <w:tcPr>
+            <w:tcW w:w="1767" w:type="dxa"/>
           </w:tcPr>
           <w:p>
             <w:pPr>
@@ -1935,33 +1952,22 @@
               <w:ind w:firstLine="0"/>
               <w:jc w:val="center"/>
               <w:rPr>
-                <w:b/>
                 <w:sz w:val="24"/>
                 <w:szCs w:val="24"/>
               </w:rPr>
             </w:pPr>
-          </w:p>
-        </w:tc>
-        <w:tc>
-          <w:tcPr>
-            <w:tcW w:w="1694" w:type="dxa"/>
-          </w:tcPr>
-          <w:p>
-            <w:pPr>
-              <w:spacing w:before="0" w:beforeAutospacing="0" w:after="0" w:afterAutospacing="0" w:line="240" w:lineRule="auto"/>
-              <w:ind w:firstLine="0"/>
-              <w:jc w:val="center"/>
-              <w:rPr>
-                <w:b/>
+            <w:r>
+              <w:rPr>
                 <w:sz w:val="24"/>
                 <w:szCs w:val="24"/>
               </w:rPr>
-            </w:pPr>
-          </w:p>
-        </w:tc>
-        <w:tc>
-          <w:tcPr>
-            <w:tcW w:w="1769" w:type="dxa"/>
+              <w:t>ThuanPH</w:t>
+            </w:r>
+          </w:p>
+        </w:tc>
+        <w:tc>
+          <w:tcPr>
+            <w:tcW w:w="1698" w:type="dxa"/>
           </w:tcPr>
           <w:p>
             <w:pPr>
@@ -1969,28 +1975,102 @@
               <w:ind w:firstLine="0"/>
               <w:jc w:val="center"/>
               <w:rPr>
-                <w:b/>
                 <w:sz w:val="24"/>
                 <w:szCs w:val="24"/>
               </w:rPr>
             </w:pPr>
-          </w:p>
-        </w:tc>
-        <w:tc>
-          <w:tcPr>
-            <w:tcW w:w="1694" w:type="dxa"/>
-          </w:tcPr>
-          <w:p>
-            <w:pPr>
-              <w:spacing w:before="0" w:beforeAutospacing="0" w:after="0" w:afterAutospacing="0" w:line="240" w:lineRule="auto"/>
-              <w:ind w:firstLine="0"/>
-              <w:jc w:val="center"/>
-              <w:rPr>
-                <w:b/>
+            <w:r>
+              <w:rPr>
                 <w:sz w:val="24"/>
                 <w:szCs w:val="24"/>
               </w:rPr>
-            </w:pPr>
+              <w:t>Bổ sung nội dung</w:t>
+            </w:r>
+          </w:p>
+        </w:tc>
+        <w:tc>
+          <w:tcPr>
+            <w:tcW w:w="1694" w:type="dxa"/>
+          </w:tcPr>
+          <w:p>
+            <w:pPr>
+              <w:spacing w:before="0" w:beforeAutospacing="0" w:after="0" w:afterAutospacing="0" w:line="240" w:lineRule="auto"/>
+              <w:ind w:firstLine="0"/>
+              <w:jc w:val="center"/>
+              <w:rPr>
+                <w:sz w:val="24"/>
+                <w:szCs w:val="24"/>
+              </w:rPr>
+            </w:pPr>
+            <w:r>
+              <w:rPr>
+                <w:sz w:val="24"/>
+                <w:szCs w:val="24"/>
+              </w:rPr>
+              <w:t>V1.0</w:t>
+            </w:r>
+          </w:p>
+        </w:tc>
+        <w:tc>
+          <w:tcPr>
+            <w:tcW w:w="1769" w:type="dxa"/>
+          </w:tcPr>
+          <w:p>
+            <w:pPr>
+              <w:spacing w:before="0" w:beforeAutospacing="0" w:after="0" w:afterAutospacing="0" w:line="240" w:lineRule="auto"/>
+              <w:ind w:firstLine="0"/>
+              <w:jc w:val="center"/>
+              <w:rPr>
+                <w:sz w:val="24"/>
+                <w:szCs w:val="24"/>
+              </w:rPr>
+            </w:pPr>
+            <w:r>
+              <w:rPr>
+                <w:sz w:val="24"/>
+                <w:szCs w:val="24"/>
+              </w:rPr>
+              <w:t>Sử và b</w:t>
+            </w:r>
+            <w:r>
+              <w:rPr>
+                <w:sz w:val="24"/>
+                <w:szCs w:val="24"/>
+              </w:rPr>
+              <w:t>ổ sung</w:t>
+            </w:r>
+            <w:r>
+              <w:rPr>
+                <w:sz w:val="24"/>
+                <w:szCs w:val="24"/>
+              </w:rPr>
+              <w:t xml:space="preserve"> nội dung trong phần Danh sách các bảng trong CSDL (Trang 9): chú thích OverDraft là gì</w:t>
+            </w:r>
+            <w:bookmarkStart w:id="0" w:name="_GoBack"/>
+            <w:bookmarkEnd w:id="0"/>
+          </w:p>
+        </w:tc>
+        <w:tc>
+          <w:tcPr>
+            <w:tcW w:w="1694" w:type="dxa"/>
+          </w:tcPr>
+          <w:p>
+            <w:pPr>
+              <w:spacing w:before="0" w:beforeAutospacing="0" w:after="0" w:afterAutospacing="0" w:line="240" w:lineRule="auto"/>
+              <w:ind w:firstLine="0"/>
+              <w:jc w:val="center"/>
+              <w:rPr>
+                <w:sz w:val="24"/>
+                <w:szCs w:val="24"/>
+              </w:rPr>
+            </w:pPr>
+            <w:r>
+              <w:rPr>
+                <w:sz w:val="24"/>
+                <w:szCs w:val="24"/>
+              </w:rPr>
+              <w:t>V1.0</w:t>
+            </w:r>
           </w:p>
         </w:tc>
       </w:tr>
@@ -7515,28 +7595,67 @@
                 <w:szCs w:val="28"/>
                 <w:lang w:eastAsia="en-US"/>
               </w:rPr>
-              <w:t>Giá trị thấu chi</w:t>
+              <w:t>Hạn mức thấu chi</w:t>
             </w:r>
             <w:r>
               <w:rPr>
                 <w:szCs w:val="28"/>
                 <w:lang w:eastAsia="en-US"/>
               </w:rPr>
-              <w:t xml:space="preserve"> (</w:t>
+              <w:t xml:space="preserve"> </w:t>
             </w:r>
             <w:r>
               <w:rPr>
                 <w:szCs w:val="28"/>
                 <w:lang w:eastAsia="en-US"/>
               </w:rPr>
-              <w:t xml:space="preserve">giới </w:t>
-            </w:r>
-            <w:r>
-              <w:rPr>
+              <w:t>(</w:t>
+            </w:r>
+            <w:r>
+              <w:rPr>
+                <w:bCs/>
+                <w:color w:val="000000"/>
                 <w:szCs w:val="28"/>
-                <w:lang w:eastAsia="en-US"/>
-              </w:rPr>
-              <w:t>số tiền mà người sử dụng có thể rút quá số tiền trong tài khoản, được xem như 1 khoản vay ngân hàng cho phép)</w:t>
+              </w:rPr>
+              <w:t>thấu chi</w:t>
+            </w:r>
+            <w:r>
+              <w:rPr>
+                <w:rStyle w:val="apple-converted-space"/>
+                <w:b/>
+                <w:bCs/>
+                <w:color w:val="000000"/>
+                <w:szCs w:val="28"/>
+              </w:rPr>
+              <w:t> </w:t>
+            </w:r>
+            <w:r>
+              <w:rPr>
+                <w:color w:val="000000"/>
+                <w:szCs w:val="28"/>
+              </w:rPr>
+              <w:t xml:space="preserve">là hình thức cho vay mà qua đó </w:t>
+            </w:r>
+            <w:r>
+              <w:rPr>
+                <w:color w:val="000000"/>
+                <w:szCs w:val="28"/>
+              </w:rPr>
+              <w:t>khách hàng</w:t>
+            </w:r>
+            <w:r>
+              <w:rPr>
+                <w:color w:val="000000"/>
+                <w:szCs w:val="28"/>
+              </w:rPr>
+              <w:t xml:space="preserve"> có thể chi (rút) vượt số dư có trên tài khoản thẻ theo hạn mức thấu chi được cấp</w:t>
+            </w:r>
+            <w:r>
+              <w:rPr>
+                <w:color w:val="000000"/>
+                <w:szCs w:val="28"/>
+              </w:rPr>
+              <w:t>)</w:t>
             </w:r>
           </w:p>
         </w:tc>
@@ -21920,7 +22039,7 @@
         <w:rFonts w:ascii="Cambria" w:hAnsi="Cambria"/>
         <w:noProof/>
       </w:rPr>
-      <w:t>3</w:t>
+      <w:t>10</w:t>
     </w:r>
     <w:r>
       <w:rPr>
@@ -24567,6 +24686,7 @@
   <w:style w:type="character" w:default="1" w:styleId="DefaultParagraphFont">
     <w:name w:val="Default Paragraph Font"/>
     <w:uiPriority w:val="1"/>
+    <w:semiHidden/>
     <w:unhideWhenUsed/>
   </w:style>
   <w:style w:type="table" w:default="1" w:styleId="TableNormal">
@@ -24907,6 +25027,11 @@
       <w:color w:val="365F91" w:themeColor="accent1" w:themeShade="BF"/>
       <w:kern w:val="0"/>
     </w:rPr>
+  </w:style>
+  <w:style w:type="character" w:customStyle="1" w:styleId="apple-converted-space">
+    <w:name w:val="apple-converted-space"/>
+    <w:basedOn w:val="DefaultParagraphFont"/>
+    <w:rsid w:val="00306121"/>
   </w:style>
 </w:styles>
 </file>
@@ -25389,7 +25514,7 @@
 </file>
 
 <file path=customXml/itemProps1.xml><?xml version="1.0" encoding="utf-8"?>
-<ds:datastoreItem xmlns:ds="http://schemas.openxmlformats.org/officeDocument/2006/customXml" ds:itemID="{B610FB5C-2633-4443-9D32-1412DE937F3F}">
+<ds:datastoreItem xmlns:ds="http://schemas.openxmlformats.org/officeDocument/2006/customXml" ds:itemID="{6B6ECD52-4E3B-4B03-B5D2-F882E7602721}">
   <ds:schemaRefs>
     <ds:schemaRef ds:uri="http://schemas.openxmlformats.org/officeDocument/2006/bibliography"/>
   </ds:schemaRefs>

</xml_diff>

<commit_message>
ThuLV cập nhật mục lục
</commit_message>
<xml_diff>
--- a/Documents/TLTKCSDL_Nhóm Trương Tiến Phúc.docx
+++ b/Documents/TLTKCSDL_Nhóm Trương Tiến Phúc.docx
@@ -3707,6 +3707,8 @@
         </w:rPr>
       </w:sdtEndPr>
       <w:sdtContent>
+        <w:bookmarkStart w:id="2" w:name="_GoBack" w:displacedByCustomXml="prev"/>
+        <w:bookmarkEnd w:id="2" w:displacedByCustomXml="prev"/>
         <w:p>
           <w:pPr>
             <w:pStyle w:val="TOCHeading"/>
@@ -3792,7 +3794,7 @@
                 <w:noProof/>
                 <w:webHidden/>
               </w:rPr>
-              <w:t>6</w:t>
+              <w:t>7</w:t>
             </w:r>
             <w:r>
               <w:rPr>
@@ -3866,7 +3868,7 @@
                 <w:noProof/>
                 <w:webHidden/>
               </w:rPr>
-              <w:t>6</w:t>
+              <w:t>7</w:t>
             </w:r>
             <w:r>
               <w:rPr>
@@ -3940,7 +3942,7 @@
                 <w:noProof/>
                 <w:webHidden/>
               </w:rPr>
-              <w:t>6</w:t>
+              <w:t>7</w:t>
             </w:r>
             <w:r>
               <w:rPr>
@@ -4014,7 +4016,7 @@
                 <w:noProof/>
                 <w:webHidden/>
               </w:rPr>
-              <w:t>6</w:t>
+              <w:t>7</w:t>
             </w:r>
             <w:r>
               <w:rPr>
@@ -4162,7 +4164,7 @@
                 <w:noProof/>
                 <w:webHidden/>
               </w:rPr>
-              <w:t>7</w:t>
+              <w:t>8</w:t>
             </w:r>
             <w:r>
               <w:rPr>
@@ -4234,7 +4236,7 @@
                 <w:noProof/>
                 <w:webHidden/>
               </w:rPr>
-              <w:t>8</w:t>
+              <w:t>9</w:t>
             </w:r>
             <w:r>
               <w:rPr>
@@ -4308,7 +4310,7 @@
                 <w:noProof/>
                 <w:webHidden/>
               </w:rPr>
-              <w:t>8</w:t>
+              <w:t>9</w:t>
             </w:r>
             <w:r>
               <w:rPr>
@@ -4380,7 +4382,7 @@
                 <w:noProof/>
                 <w:webHidden/>
               </w:rPr>
-              <w:t>8</w:t>
+              <w:t>9</w:t>
             </w:r>
             <w:r>
               <w:rPr>
@@ -4452,7 +4454,7 @@
                 <w:noProof/>
                 <w:webHidden/>
               </w:rPr>
-              <w:t>9</w:t>
+              <w:t>10</w:t>
             </w:r>
             <w:r>
               <w:rPr>
@@ -4526,7 +4528,7 @@
                 <w:noProof/>
                 <w:webHidden/>
               </w:rPr>
-              <w:t>9</w:t>
+              <w:t>10</w:t>
             </w:r>
             <w:r>
               <w:rPr>
@@ -4594,7 +4596,7 @@
                 <w:noProof/>
                 <w:webHidden/>
               </w:rPr>
-              <w:t>10</w:t>
+              <w:t>11</w:t>
             </w:r>
             <w:r>
               <w:rPr>
@@ -4653,7 +4655,13 @@
             </w:r>
           </w:hyperlink>
         </w:p>
-        <w:p/>
+        <w:p>
+          <w:pPr>
+            <w:rPr>
+              <w:noProof/>
+            </w:rPr>
+          </w:pPr>
+        </w:p>
         <w:p>
           <w:pPr>
             <w:pStyle w:val="TOC3"/>
@@ -4715,7 +4723,7 @@
                 <w:noProof/>
                 <w:webHidden/>
               </w:rPr>
-              <w:t>11</w:t>
+              <w:t>12</w:t>
             </w:r>
             <w:r>
               <w:rPr>
@@ -4789,7 +4797,7 @@
                 <w:noProof/>
                 <w:webHidden/>
               </w:rPr>
-              <w:t>11</w:t>
+              <w:t>12</w:t>
             </w:r>
             <w:r>
               <w:rPr>
@@ -4864,7 +4872,7 @@
                 <w:noProof/>
                 <w:webHidden/>
               </w:rPr>
-              <w:t>11</w:t>
+              <w:t>12</w:t>
             </w:r>
             <w:r>
               <w:rPr>
@@ -4975,7 +4983,7 @@
                 <w:noProof/>
                 <w:webHidden/>
               </w:rPr>
-              <w:t>12</w:t>
+              <w:t>13</w:t>
             </w:r>
             <w:r>
               <w:rPr>
@@ -5083,7 +5091,7 @@
                 <w:noProof/>
                 <w:webHidden/>
               </w:rPr>
-              <w:t>13</w:t>
+              <w:t>14</w:t>
             </w:r>
             <w:r>
               <w:rPr>
@@ -5157,7 +5165,7 @@
                 <w:noProof/>
                 <w:webHidden/>
               </w:rPr>
-              <w:t>13</w:t>
+              <w:t>14</w:t>
             </w:r>
             <w:r>
               <w:rPr>
@@ -5229,7 +5237,7 @@
                 <w:noProof/>
                 <w:webHidden/>
               </w:rPr>
-              <w:t>13</w:t>
+              <w:t>14</w:t>
             </w:r>
             <w:r>
               <w:rPr>
@@ -5393,7 +5401,7 @@
                 <w:noProof/>
                 <w:webHidden/>
               </w:rPr>
-              <w:t>14</w:t>
+              <w:t>15</w:t>
             </w:r>
             <w:r>
               <w:rPr>
@@ -5467,7 +5475,7 @@
                 <w:noProof/>
                 <w:webHidden/>
               </w:rPr>
-              <w:t>14</w:t>
+              <w:t>15</w:t>
             </w:r>
             <w:r>
               <w:rPr>
@@ -5631,7 +5639,7 @@
                 <w:noProof/>
                 <w:webHidden/>
               </w:rPr>
-              <w:t>15</w:t>
+              <w:t>16</w:t>
             </w:r>
             <w:r>
               <w:rPr>
@@ -5703,7 +5711,7 @@
                 <w:noProof/>
                 <w:webHidden/>
               </w:rPr>
-              <w:t>15</w:t>
+              <w:t>16</w:t>
             </w:r>
             <w:r>
               <w:rPr>
@@ -5941,7 +5949,7 @@
                 <w:noProof/>
                 <w:webHidden/>
               </w:rPr>
-              <w:t>18</w:t>
+              <w:t>19</w:t>
             </w:r>
             <w:r>
               <w:rPr>
@@ -5969,28 +5977,28 @@
         <w:pStyle w:val="Heading1"/>
         <w:jc w:val="both"/>
       </w:pPr>
-      <w:bookmarkStart w:id="2" w:name="_Toc415940809"/>
+      <w:bookmarkStart w:id="3" w:name="_Toc415940809"/>
       <w:r>
         <w:lastRenderedPageBreak/>
         <w:t>1. GIỚI THIỆU</w:t>
       </w:r>
       <w:bookmarkEnd w:id="0"/>
       <w:bookmarkEnd w:id="1"/>
-      <w:bookmarkEnd w:id="2"/>
+      <w:bookmarkEnd w:id="3"/>
     </w:p>
     <w:p>
       <w:pPr>
         <w:pStyle w:val="Heading2"/>
       </w:pPr>
-      <w:bookmarkStart w:id="3" w:name="_Toc322249429"/>
-      <w:bookmarkStart w:id="4" w:name="_Toc415940657"/>
-      <w:bookmarkStart w:id="5" w:name="_Toc415940810"/>
+      <w:bookmarkStart w:id="4" w:name="_Toc322249429"/>
+      <w:bookmarkStart w:id="5" w:name="_Toc415940657"/>
+      <w:bookmarkStart w:id="6" w:name="_Toc415940810"/>
       <w:r>
         <w:t>1.1. Mục đích tài liệu</w:t>
       </w:r>
-      <w:bookmarkEnd w:id="3"/>
       <w:bookmarkEnd w:id="4"/>
       <w:bookmarkEnd w:id="5"/>
+      <w:bookmarkEnd w:id="6"/>
     </w:p>
     <w:p>
       <w:pPr>
@@ -6040,9 +6048,9 @@
       <w:pPr>
         <w:pStyle w:val="Heading2"/>
       </w:pPr>
-      <w:bookmarkStart w:id="6" w:name="_Toc322249430"/>
-      <w:bookmarkStart w:id="7" w:name="_Toc415940658"/>
-      <w:bookmarkStart w:id="8" w:name="_Toc415940811"/>
+      <w:bookmarkStart w:id="7" w:name="_Toc322249430"/>
+      <w:bookmarkStart w:id="8" w:name="_Toc415940658"/>
+      <w:bookmarkStart w:id="9" w:name="_Toc415940811"/>
       <w:r>
         <w:t xml:space="preserve">1.2. Phạm </w:t>
       </w:r>
@@ -6054,9 +6062,9 @@
       <w:r>
         <w:t xml:space="preserve"> tài liệu</w:t>
       </w:r>
-      <w:bookmarkEnd w:id="6"/>
       <w:bookmarkEnd w:id="7"/>
       <w:bookmarkEnd w:id="8"/>
+      <w:bookmarkEnd w:id="9"/>
     </w:p>
     <w:p>
       <w:pPr>
@@ -6121,15 +6129,15 @@
       <w:pPr>
         <w:pStyle w:val="Heading2"/>
       </w:pPr>
-      <w:bookmarkStart w:id="9" w:name="_Toc322249431"/>
-      <w:bookmarkStart w:id="10" w:name="_Toc415940659"/>
-      <w:bookmarkStart w:id="11" w:name="_Toc415940812"/>
+      <w:bookmarkStart w:id="10" w:name="_Toc322249431"/>
+      <w:bookmarkStart w:id="11" w:name="_Toc415940659"/>
+      <w:bookmarkStart w:id="12" w:name="_Toc415940812"/>
       <w:r>
         <w:t>1.3. Thuật ngữ và các từ viết tắt</w:t>
       </w:r>
-      <w:bookmarkEnd w:id="9"/>
       <w:bookmarkEnd w:id="10"/>
       <w:bookmarkEnd w:id="11"/>
+      <w:bookmarkEnd w:id="12"/>
     </w:p>
     <w:tbl>
       <w:tblPr>
@@ -6604,20 +6612,20 @@
       </w:tr>
     </w:tbl>
     <w:p>
-      <w:bookmarkStart w:id="12" w:name="_Toc322249432"/>
+      <w:bookmarkStart w:id="13" w:name="_Toc322249432"/>
     </w:p>
     <w:p>
       <w:pPr>
         <w:pStyle w:val="Heading2"/>
       </w:pPr>
-      <w:bookmarkStart w:id="13" w:name="_Toc415940660"/>
-      <w:bookmarkStart w:id="14" w:name="_Toc415940813"/>
+      <w:bookmarkStart w:id="14" w:name="_Toc415940660"/>
+      <w:bookmarkStart w:id="15" w:name="_Toc415940813"/>
       <w:r>
         <w:t>1.4. Tài liệu tham khảo</w:t>
       </w:r>
-      <w:bookmarkEnd w:id="12"/>
       <w:bookmarkEnd w:id="13"/>
       <w:bookmarkEnd w:id="14"/>
+      <w:bookmarkEnd w:id="15"/>
     </w:p>
     <w:tbl>
       <w:tblPr>
@@ -6659,7 +6667,7 @@
                 <w:szCs w:val="28"/>
               </w:rPr>
             </w:pPr>
-            <w:bookmarkStart w:id="15" w:name="_Toc322249433"/>
+            <w:bookmarkStart w:id="16" w:name="_Toc322249433"/>
             <w:r>
               <w:rPr>
                 <w:b/>
@@ -6955,14 +6963,14 @@
       <w:pPr>
         <w:pStyle w:val="Heading2"/>
       </w:pPr>
-      <w:bookmarkStart w:id="16" w:name="_Toc415940661"/>
-      <w:bookmarkStart w:id="17" w:name="_Toc415940814"/>
+      <w:bookmarkStart w:id="17" w:name="_Toc415940661"/>
+      <w:bookmarkStart w:id="18" w:name="_Toc415940814"/>
       <w:r>
         <w:t>1.5. Mô tả tài liệu</w:t>
       </w:r>
-      <w:bookmarkEnd w:id="15"/>
       <w:bookmarkEnd w:id="16"/>
       <w:bookmarkEnd w:id="17"/>
+      <w:bookmarkEnd w:id="18"/>
     </w:p>
     <w:p>
       <w:pPr>
@@ -7075,24 +7083,24 @@
         <w:pStyle w:val="Heading1"/>
         <w:jc w:val="both"/>
       </w:pPr>
-      <w:bookmarkStart w:id="18" w:name="_Toc322249434"/>
-      <w:bookmarkStart w:id="19" w:name="_Toc415940662"/>
-      <w:bookmarkStart w:id="20" w:name="_Toc415940815"/>
+      <w:bookmarkStart w:id="19" w:name="_Toc322249434"/>
+      <w:bookmarkStart w:id="20" w:name="_Toc415940662"/>
+      <w:bookmarkStart w:id="21" w:name="_Toc415940815"/>
       <w:r>
         <w:lastRenderedPageBreak/>
         <w:t>2. THIẾT KẾ LOGIC CSDL</w:t>
       </w:r>
-      <w:bookmarkEnd w:id="18"/>
       <w:bookmarkEnd w:id="19"/>
       <w:bookmarkEnd w:id="20"/>
+      <w:bookmarkEnd w:id="21"/>
     </w:p>
     <w:p>
       <w:pPr>
         <w:pStyle w:val="Heading2"/>
       </w:pPr>
-      <w:bookmarkStart w:id="21" w:name="_Toc322249435"/>
-      <w:bookmarkStart w:id="22" w:name="_Toc415940663"/>
-      <w:bookmarkStart w:id="23" w:name="_Toc415940816"/>
+      <w:bookmarkStart w:id="22" w:name="_Toc322249435"/>
+      <w:bookmarkStart w:id="23" w:name="_Toc415940663"/>
+      <w:bookmarkStart w:id="24" w:name="_Toc415940816"/>
       <w:r>
         <w:t xml:space="preserve">2.1. </w:t>
       </w:r>
@@ -7102,24 +7110,24 @@
       <w:r>
         <w:t xml:space="preserve"> quan hệ của CSDL</w:t>
       </w:r>
-      <w:bookmarkEnd w:id="21"/>
       <w:bookmarkEnd w:id="22"/>
       <w:bookmarkEnd w:id="23"/>
+      <w:bookmarkEnd w:id="24"/>
     </w:p>
     <w:p>
       <w:pPr>
         <w:pStyle w:val="Heading3"/>
       </w:pPr>
-      <w:bookmarkStart w:id="24" w:name="_Toc415940664"/>
-      <w:bookmarkStart w:id="25" w:name="_Toc415940817"/>
+      <w:bookmarkStart w:id="25" w:name="_Toc415940664"/>
+      <w:bookmarkStart w:id="26" w:name="_Toc415940817"/>
       <w:r>
         <w:t xml:space="preserve">a. </w:t>
       </w:r>
       <w:r>
         <w:t>Sơ đồ quan hệ</w:t>
       </w:r>
-      <w:bookmarkEnd w:id="24"/>
       <w:bookmarkEnd w:id="25"/>
+      <w:bookmarkEnd w:id="26"/>
     </w:p>
     <w:p>
       <w:pPr>
@@ -7150,11 +7158,9 @@
           <v:shape id="_x0000_i1025" type="#_x0000_t75" style="width:498pt;height:393.75pt" o:ole="">
             <v:imagedata r:id="rId15" o:title=""/>
           </v:shape>
-          <o:OLEObject Type="Embed" ProgID="Visio.Drawing.15" ShapeID="_x0000_i1025" DrawAspect="Content" ObjectID="_1490411888" r:id="rId16"/>
+          <o:OLEObject Type="Embed" ProgID="Visio.Drawing.15" ShapeID="_x0000_i1025" DrawAspect="Content" ObjectID="_1490412333" r:id="rId16"/>
         </w:object>
       </w:r>
-      <w:bookmarkStart w:id="26" w:name="_GoBack"/>
-      <w:bookmarkEnd w:id="26"/>
     </w:p>
     <w:p>
       <w:pPr>
@@ -12966,13 +12972,6 @@
                 <w:szCs w:val="26"/>
               </w:rPr>
             </w:pPr>
-            <w:r>
-              <w:rPr>
-                <w:sz w:val="26"/>
-                <w:szCs w:val="26"/>
-              </w:rPr>
-              <w:t>100</w:t>
-            </w:r>
           </w:p>
         </w:tc>
         <w:tc>
@@ -22015,7 +22014,7 @@
         <w:rFonts w:ascii="Cambria" w:hAnsi="Cambria"/>
         <w:noProof/>
       </w:rPr>
-      <w:t>9</w:t>
+      <w:t>6</w:t>
     </w:r>
     <w:r>
       <w:rPr>
@@ -25490,7 +25489,7 @@
 </file>
 
 <file path=customXml/itemProps1.xml><?xml version="1.0" encoding="utf-8"?>
-<ds:datastoreItem xmlns:ds="http://schemas.openxmlformats.org/officeDocument/2006/customXml" ds:itemID="{F0C3F695-8A3E-4FEB-94B9-34BDE2FD5248}">
+<ds:datastoreItem xmlns:ds="http://schemas.openxmlformats.org/officeDocument/2006/customXml" ds:itemID="{EC006EC6-4E48-4113-89C6-0B1EAA8C1376}">
   <ds:schemaRefs>
     <ds:schemaRef ds:uri="http://schemas.openxmlformats.org/officeDocument/2006/bibliography"/>
   </ds:schemaRefs>

</xml_diff>

<commit_message>
--CuongDVT-- Review các tài liệu
</commit_message>
<xml_diff>
--- a/Documents/TLTKCSDL_Nhóm Trương Tiến Phúc.docx
+++ b/Documents/TLTKCSDL_Nhóm Trương Tiến Phúc.docx
@@ -1,6 +1,6 @@
 
 <file path=word/document.xml><?xml version="1.0" encoding="utf-8"?>
-<w:document xmlns:wpc="http://schemas.microsoft.com/office/word/2010/wordprocessingCanvas" xmlns:mc="http://schemas.openxmlformats.org/markup-compatibility/2006" xmlns:o="urn:schemas-microsoft-com:office:office" xmlns:r="http://schemas.openxmlformats.org/officeDocument/2006/relationships" xmlns:m="http://schemas.openxmlformats.org/officeDocument/2006/math" xmlns:v="urn:schemas-microsoft-com:vml" xmlns:wp14="http://schemas.microsoft.com/office/word/2010/wordprocessingDrawing" xmlns:wp="http://schemas.openxmlformats.org/drawingml/2006/wordprocessingDrawing" xmlns:w10="urn:schemas-microsoft-com:office:word" xmlns:w="http://schemas.openxmlformats.org/wordprocessingml/2006/main" xmlns:w14="http://schemas.microsoft.com/office/word/2010/wordml" xmlns:wpg="http://schemas.microsoft.com/office/word/2010/wordprocessingGroup" xmlns:wpi="http://schemas.microsoft.com/office/word/2010/wordprocessingInk" xmlns:wne="http://schemas.microsoft.com/office/word/2006/wordml" xmlns:wps="http://schemas.microsoft.com/office/word/2010/wordprocessingShape" mc:Ignorable="w14 wp14">
+<w:document xmlns:wpc="http://schemas.microsoft.com/office/word/2010/wordprocessingCanvas" xmlns:mc="http://schemas.openxmlformats.org/markup-compatibility/2006" xmlns:o="urn:schemas-microsoft-com:office:office" xmlns:r="http://schemas.openxmlformats.org/officeDocument/2006/relationships" xmlns:m="http://schemas.openxmlformats.org/officeDocument/2006/math" xmlns:v="urn:schemas-microsoft-com:vml" xmlns:wp14="http://schemas.microsoft.com/office/word/2010/wordprocessingDrawing" xmlns:wp="http://schemas.openxmlformats.org/drawingml/2006/wordprocessingDrawing" xmlns:w10="urn:schemas-microsoft-com:office:word" xmlns:w="http://schemas.openxmlformats.org/wordprocessingml/2006/main" xmlns:w14="http://schemas.microsoft.com/office/word/2010/wordml" xmlns:w15="http://schemas.microsoft.com/office/word/2012/wordml" xmlns:wpg="http://schemas.microsoft.com/office/word/2010/wordprocessingGroup" xmlns:wpi="http://schemas.microsoft.com/office/word/2010/wordprocessingInk" xmlns:wne="http://schemas.microsoft.com/office/word/2006/wordml" xmlns:wps="http://schemas.microsoft.com/office/word/2010/wordprocessingShape" mc:Ignorable="w14 w15 wp14">
   <w:body>
     <w:p>
       <w:pPr>
@@ -36,7 +36,7 @@
                     </pic:cNvPicPr>
                   </pic:nvPicPr>
                   <pic:blipFill>
-                    <a:blip r:embed="rId9" cstate="print"/>
+                    <a:blip r:embed="rId8" cstate="print"/>
                     <a:srcRect/>
                     <a:stretch>
                       <a:fillRect/>
@@ -1388,7 +1388,7 @@
               </w:rPr>
               <w:t>m thuật ngữ viết tắt Y,N</w:t>
             </w:r>
-            <w:hyperlink r:id="rId10" w:history="1"/>
+            <w:hyperlink r:id="rId9" w:history="1"/>
           </w:p>
         </w:tc>
         <w:tc>
@@ -2544,33 +2544,24 @@
               <w:ind w:firstLine="0"/>
               <w:jc w:val="center"/>
               <w:rPr>
-                <w:b/>
                 <w:sz w:val="24"/>
                 <w:szCs w:val="24"/>
-              </w:rPr>
-            </w:pPr>
-          </w:p>
-        </w:tc>
-        <w:tc>
-          <w:tcPr>
-            <w:tcW w:w="1767" w:type="dxa"/>
-          </w:tcPr>
-          <w:p>
-            <w:pPr>
-              <w:spacing w:before="0" w:beforeAutospacing="0" w:after="0" w:afterAutospacing="0" w:line="240" w:lineRule="auto"/>
-              <w:ind w:firstLine="0"/>
-              <w:jc w:val="center"/>
-              <w:rPr>
-                <w:b/>
+                <w:lang w:val="vi-VN"/>
+              </w:rPr>
+            </w:pPr>
+            <w:r>
+              <w:rPr>
                 <w:sz w:val="24"/>
                 <w:szCs w:val="24"/>
-              </w:rPr>
-            </w:pPr>
-          </w:p>
-        </w:tc>
-        <w:tc>
-          <w:tcPr>
-            <w:tcW w:w="1698" w:type="dxa"/>
+                <w:lang w:val="vi-VN"/>
+              </w:rPr>
+              <w:t>23/05/2015</w:t>
+            </w:r>
+          </w:p>
+        </w:tc>
+        <w:tc>
+          <w:tcPr>
+            <w:tcW w:w="1767" w:type="dxa"/>
           </w:tcPr>
           <w:p>
             <w:pPr>
@@ -2578,33 +2569,24 @@
               <w:ind w:firstLine="0"/>
               <w:jc w:val="center"/>
               <w:rPr>
-                <w:b/>
                 <w:sz w:val="24"/>
                 <w:szCs w:val="24"/>
-              </w:rPr>
-            </w:pPr>
-          </w:p>
-        </w:tc>
-        <w:tc>
-          <w:tcPr>
-            <w:tcW w:w="1694" w:type="dxa"/>
-          </w:tcPr>
-          <w:p>
-            <w:pPr>
-              <w:spacing w:before="0" w:beforeAutospacing="0" w:after="0" w:afterAutospacing="0" w:line="240" w:lineRule="auto"/>
-              <w:ind w:firstLine="0"/>
-              <w:jc w:val="center"/>
-              <w:rPr>
-                <w:b/>
+                <w:lang w:val="vi-VN"/>
+              </w:rPr>
+            </w:pPr>
+            <w:r>
+              <w:rPr>
                 <w:sz w:val="24"/>
                 <w:szCs w:val="24"/>
-              </w:rPr>
-            </w:pPr>
-          </w:p>
-        </w:tc>
-        <w:tc>
-          <w:tcPr>
-            <w:tcW w:w="1769" w:type="dxa"/>
+                <w:lang w:val="vi-VN"/>
+              </w:rPr>
+              <w:t>CườngDVT</w:t>
+            </w:r>
+          </w:p>
+        </w:tc>
+        <w:tc>
+          <w:tcPr>
+            <w:tcW w:w="1698" w:type="dxa"/>
           </w:tcPr>
           <w:p>
             <w:pPr>
@@ -2612,11 +2594,19 @@
               <w:ind w:firstLine="0"/>
               <w:jc w:val="center"/>
               <w:rPr>
-                <w:b/>
                 <w:sz w:val="24"/>
                 <w:szCs w:val="24"/>
-              </w:rPr>
-            </w:pPr>
+                <w:lang w:val="vi-VN"/>
+              </w:rPr>
+            </w:pPr>
+            <w:r>
+              <w:rPr>
+                <w:sz w:val="24"/>
+                <w:szCs w:val="24"/>
+                <w:lang w:val="vi-VN"/>
+              </w:rPr>
+              <w:t>Review</w:t>
+            </w:r>
           </w:p>
         </w:tc>
         <w:tc>
@@ -2629,7 +2619,47 @@
               <w:ind w:firstLine="0"/>
               <w:jc w:val="center"/>
               <w:rPr>
-                <w:b/>
+                <w:sz w:val="24"/>
+                <w:szCs w:val="24"/>
+              </w:rPr>
+            </w:pPr>
+          </w:p>
+        </w:tc>
+        <w:tc>
+          <w:tcPr>
+            <w:tcW w:w="1769" w:type="dxa"/>
+          </w:tcPr>
+          <w:p>
+            <w:pPr>
+              <w:spacing w:before="0" w:beforeAutospacing="0" w:after="0" w:afterAutospacing="0" w:line="240" w:lineRule="auto"/>
+              <w:ind w:firstLine="0"/>
+              <w:jc w:val="center"/>
+              <w:rPr>
+                <w:sz w:val="24"/>
+                <w:szCs w:val="24"/>
+                <w:lang w:val="vi-VN"/>
+              </w:rPr>
+            </w:pPr>
+            <w:r>
+              <w:rPr>
+                <w:sz w:val="24"/>
+                <w:szCs w:val="24"/>
+                <w:lang w:val="vi-VN"/>
+              </w:rPr>
+              <w:t>Căn chỉnh lại tài liệu</w:t>
+            </w:r>
+          </w:p>
+        </w:tc>
+        <w:tc>
+          <w:tcPr>
+            <w:tcW w:w="1694" w:type="dxa"/>
+          </w:tcPr>
+          <w:p>
+            <w:pPr>
+              <w:spacing w:before="0" w:beforeAutospacing="0" w:after="0" w:afterAutospacing="0" w:line="240" w:lineRule="auto"/>
+              <w:ind w:firstLine="0"/>
+              <w:jc w:val="center"/>
+              <w:rPr>
                 <w:sz w:val="24"/>
                 <w:szCs w:val="24"/>
               </w:rPr>
@@ -2763,6 +2793,7 @@
                 <w:szCs w:val="24"/>
               </w:rPr>
             </w:pPr>
+            <w:bookmarkStart w:id="0" w:name="_GoBack"/>
           </w:p>
         </w:tc>
         <w:tc>
@@ -2851,6 +2882,7 @@
           </w:p>
         </w:tc>
       </w:tr>
+      <w:bookmarkEnd w:id="0"/>
       <w:tr>
         <w:trPr>
           <w:trHeight w:val="328"/>
@@ -4042,9 +4074,9 @@
         <w:pStyle w:val="TOCHeading"/>
         <w:jc w:val="center"/>
       </w:pPr>
-      <w:bookmarkStart w:id="0" w:name="_Toc322249428"/>
+      <w:bookmarkStart w:id="1" w:name="_Toc322249428"/>
     </w:p>
-    <w:bookmarkStart w:id="1" w:name="_Toc415940656" w:displacedByCustomXml="next"/>
+    <w:bookmarkStart w:id="2" w:name="_Toc415940656" w:displacedByCustomXml="next"/>
     <w:sdt>
       <w:sdtPr>
         <w:rPr>
@@ -4066,8 +4098,6 @@
         </w:rPr>
       </w:sdtEndPr>
       <w:sdtContent>
-        <w:bookmarkStart w:id="2" w:name="_GoBack" w:displacedByCustomXml="prev"/>
-        <w:bookmarkEnd w:id="2" w:displacedByCustomXml="prev"/>
         <w:p>
           <w:pPr>
             <w:pStyle w:val="TOCHeading"/>
@@ -6524,8 +6554,8 @@
         <w:lastRenderedPageBreak/>
         <w:t>1. GIỚI THIỆU</w:t>
       </w:r>
-      <w:bookmarkEnd w:id="0"/>
       <w:bookmarkEnd w:id="1"/>
+      <w:bookmarkEnd w:id="2"/>
       <w:bookmarkEnd w:id="3"/>
     </w:p>
     <w:p>
@@ -7360,7 +7390,7 @@
                 <w:szCs w:val="28"/>
               </w:rPr>
             </w:pPr>
-            <w:hyperlink r:id="rId11" w:history="1">
+            <w:hyperlink r:id="rId10" w:history="1">
               <w:r>
                 <w:rPr>
                   <w:rStyle w:val="Hyperlink"/>
@@ -7457,7 +7487,7 @@
               <w:ind w:firstLine="0"/>
               <w:jc w:val="both"/>
             </w:pPr>
-            <w:hyperlink r:id="rId12" w:anchor="scribd" w:history="1">
+            <w:hyperlink r:id="rId11" w:anchor="scribd" w:history="1">
               <w:r>
                 <w:rPr>
                   <w:rStyle w:val="Hyperlink"/>
@@ -7690,10 +7720,10 @@
             <v:path o:extrusionok="f" gradientshapeok="t" o:connecttype="rect"/>
             <o:lock v:ext="edit" aspectratio="t"/>
           </v:shapetype>
-          <v:shape id="_x0000_i1025" type="#_x0000_t75" style="width:498.15pt;height:398.5pt" o:ole="">
-            <v:imagedata r:id="rId13" o:title=""/>
+          <v:shape id="_x0000_i1025" type="#_x0000_t75" style="width:498.75pt;height:398.25pt" o:ole="">
+            <v:imagedata r:id="rId12" o:title=""/>
           </v:shape>
-          <o:OLEObject Type="Embed" ProgID="Visio.Drawing.15" ShapeID="_x0000_i1025" DrawAspect="Content" ObjectID="_1493917333" r:id="rId14"/>
+          <o:OLEObject Type="Embed" ProgID="Visio.Drawing.15" ShapeID="_x0000_i1025" DrawAspect="Content" ObjectID="_1493928673" r:id="rId13"/>
         </w:object>
       </w:r>
     </w:p>
@@ -22148,8 +22178,8 @@
       <w:pPr>
         <w:pStyle w:val="Heading3"/>
       </w:pPr>
-      <w:bookmarkStart w:id="77" w:name="_Toc415940685"/>
-      <w:bookmarkStart w:id="78" w:name="_Toc420175561"/>
+      <w:bookmarkStart w:id="77" w:name="_Toc420175561"/>
+      <w:bookmarkStart w:id="78" w:name="_Toc415940685"/>
       <w:r>
         <w:t>2.10</w:t>
       </w:r>
@@ -22159,7 +22189,7 @@
       <w:r>
         <w:t>Constraint</w:t>
       </w:r>
-      <w:bookmarkEnd w:id="78"/>
+      <w:bookmarkEnd w:id="77"/>
     </w:p>
     <w:tbl>
       <w:tblPr>
@@ -23471,7 +23501,7 @@
       <w:r>
         <w:t>CÁC FILE DỮ LIỆU</w:t>
       </w:r>
-      <w:bookmarkEnd w:id="77"/>
+      <w:bookmarkEnd w:id="78"/>
       <w:bookmarkEnd w:id="80"/>
       <w:bookmarkEnd w:id="81"/>
     </w:p>
@@ -23653,9 +23683,9 @@
       </w:pPr>
     </w:p>
     <w:sectPr>
-      <w:headerReference w:type="default" r:id="rId15"/>
-      <w:footerReference w:type="default" r:id="rId16"/>
-      <w:footerReference w:type="first" r:id="rId17"/>
+      <w:headerReference w:type="default" r:id="rId14"/>
+      <w:footerReference w:type="default" r:id="rId15"/>
+      <w:footerReference w:type="first" r:id="rId16"/>
       <w:pgSz w:w="12240" w:h="15840" w:code="1"/>
       <w:pgMar w:top="1134" w:right="1134" w:bottom="1134" w:left="1134" w:header="720" w:footer="0" w:gutter="0"/>
       <w:cols w:space="720"/>
@@ -23667,7 +23697,7 @@
 </file>
 
 <file path=word/endnotes.xml><?xml version="1.0" encoding="utf-8"?>
-<w:endnotes xmlns:wpc="http://schemas.microsoft.com/office/word/2010/wordprocessingCanvas" xmlns:mc="http://schemas.openxmlformats.org/markup-compatibility/2006" xmlns:o="urn:schemas-microsoft-com:office:office" xmlns:r="http://schemas.openxmlformats.org/officeDocument/2006/relationships" xmlns:m="http://schemas.openxmlformats.org/officeDocument/2006/math" xmlns:v="urn:schemas-microsoft-com:vml" xmlns:wp14="http://schemas.microsoft.com/office/word/2010/wordprocessingDrawing" xmlns:wp="http://schemas.openxmlformats.org/drawingml/2006/wordprocessingDrawing" xmlns:w10="urn:schemas-microsoft-com:office:word" xmlns:w="http://schemas.openxmlformats.org/wordprocessingml/2006/main" xmlns:w14="http://schemas.microsoft.com/office/word/2010/wordml" xmlns:wpg="http://schemas.microsoft.com/office/word/2010/wordprocessingGroup" xmlns:wpi="http://schemas.microsoft.com/office/word/2010/wordprocessingInk" xmlns:wne="http://schemas.microsoft.com/office/word/2006/wordml" xmlns:wps="http://schemas.microsoft.com/office/word/2010/wordprocessingShape" mc:Ignorable="w14 wp14">
+<w:endnotes xmlns:wpc="http://schemas.microsoft.com/office/word/2010/wordprocessingCanvas" xmlns:mc="http://schemas.openxmlformats.org/markup-compatibility/2006" xmlns:o="urn:schemas-microsoft-com:office:office" xmlns:r="http://schemas.openxmlformats.org/officeDocument/2006/relationships" xmlns:m="http://schemas.openxmlformats.org/officeDocument/2006/math" xmlns:v="urn:schemas-microsoft-com:vml" xmlns:wp14="http://schemas.microsoft.com/office/word/2010/wordprocessingDrawing" xmlns:wp="http://schemas.openxmlformats.org/drawingml/2006/wordprocessingDrawing" xmlns:w10="urn:schemas-microsoft-com:office:word" xmlns:w="http://schemas.openxmlformats.org/wordprocessingml/2006/main" xmlns:w14="http://schemas.microsoft.com/office/word/2010/wordml" xmlns:w15="http://schemas.microsoft.com/office/word/2012/wordml" xmlns:wpg="http://schemas.microsoft.com/office/word/2010/wordprocessingGroup" xmlns:wpi="http://schemas.microsoft.com/office/word/2010/wordprocessingInk" xmlns:wne="http://schemas.microsoft.com/office/word/2006/wordml" xmlns:wps="http://schemas.microsoft.com/office/word/2010/wordprocessingShape" mc:Ignorable="w14 w15 wp14">
   <w:endnote w:type="separator" w:id="-1">
     <w:p>
       <w:pPr>
@@ -23692,7 +23722,7 @@
 </file>
 
 <file path=word/footer1.xml><?xml version="1.0" encoding="utf-8"?>
-<w:ftr xmlns:wpc="http://schemas.microsoft.com/office/word/2010/wordprocessingCanvas" xmlns:mc="http://schemas.openxmlformats.org/markup-compatibility/2006" xmlns:o="urn:schemas-microsoft-com:office:office" xmlns:r="http://schemas.openxmlformats.org/officeDocument/2006/relationships" xmlns:m="http://schemas.openxmlformats.org/officeDocument/2006/math" xmlns:v="urn:schemas-microsoft-com:vml" xmlns:wp14="http://schemas.microsoft.com/office/word/2010/wordprocessingDrawing" xmlns:wp="http://schemas.openxmlformats.org/drawingml/2006/wordprocessingDrawing" xmlns:w10="urn:schemas-microsoft-com:office:word" xmlns:w="http://schemas.openxmlformats.org/wordprocessingml/2006/main" xmlns:w14="http://schemas.microsoft.com/office/word/2010/wordml" xmlns:wpg="http://schemas.microsoft.com/office/word/2010/wordprocessingGroup" xmlns:wpi="http://schemas.microsoft.com/office/word/2010/wordprocessingInk" xmlns:wne="http://schemas.microsoft.com/office/word/2006/wordml" xmlns:wps="http://schemas.microsoft.com/office/word/2010/wordprocessingShape" mc:Ignorable="w14 wp14">
+<w:ftr xmlns:wpc="http://schemas.microsoft.com/office/word/2010/wordprocessingCanvas" xmlns:mc="http://schemas.openxmlformats.org/markup-compatibility/2006" xmlns:o="urn:schemas-microsoft-com:office:office" xmlns:r="http://schemas.openxmlformats.org/officeDocument/2006/relationships" xmlns:m="http://schemas.openxmlformats.org/officeDocument/2006/math" xmlns:v="urn:schemas-microsoft-com:vml" xmlns:wp14="http://schemas.microsoft.com/office/word/2010/wordprocessingDrawing" xmlns:wp="http://schemas.openxmlformats.org/drawingml/2006/wordprocessingDrawing" xmlns:w10="urn:schemas-microsoft-com:office:word" xmlns:w="http://schemas.openxmlformats.org/wordprocessingml/2006/main" xmlns:w14="http://schemas.microsoft.com/office/word/2010/wordml" xmlns:w15="http://schemas.microsoft.com/office/word/2012/wordml" xmlns:wpg="http://schemas.microsoft.com/office/word/2010/wordprocessingGroup" xmlns:wpi="http://schemas.microsoft.com/office/word/2010/wordprocessingInk" xmlns:wne="http://schemas.microsoft.com/office/word/2006/wordml" xmlns:wps="http://schemas.microsoft.com/office/word/2010/wordprocessingShape" mc:Ignorable="w14 w15 wp14">
   <w:p>
     <w:pPr>
       <w:pStyle w:val="Footer"/>
@@ -23733,7 +23763,7 @@
         <w:rFonts w:ascii="Cambria" w:hAnsi="Cambria"/>
         <w:noProof/>
       </w:rPr>
-      <w:t>4</w:t>
+      <w:t>6</w:t>
     </w:r>
     <w:r>
       <w:rPr>
@@ -23752,7 +23782,7 @@
 </file>
 
 <file path=word/footer2.xml><?xml version="1.0" encoding="utf-8"?>
-<w:ftr xmlns:wpc="http://schemas.microsoft.com/office/word/2010/wordprocessingCanvas" xmlns:mc="http://schemas.openxmlformats.org/markup-compatibility/2006" xmlns:o="urn:schemas-microsoft-com:office:office" xmlns:r="http://schemas.openxmlformats.org/officeDocument/2006/relationships" xmlns:m="http://schemas.openxmlformats.org/officeDocument/2006/math" xmlns:v="urn:schemas-microsoft-com:vml" xmlns:wp14="http://schemas.microsoft.com/office/word/2010/wordprocessingDrawing" xmlns:wp="http://schemas.openxmlformats.org/drawingml/2006/wordprocessingDrawing" xmlns:w10="urn:schemas-microsoft-com:office:word" xmlns:w="http://schemas.openxmlformats.org/wordprocessingml/2006/main" xmlns:w14="http://schemas.microsoft.com/office/word/2010/wordml" xmlns:wpg="http://schemas.microsoft.com/office/word/2010/wordprocessingGroup" xmlns:wpi="http://schemas.microsoft.com/office/word/2010/wordprocessingInk" xmlns:wne="http://schemas.microsoft.com/office/word/2006/wordml" xmlns:wps="http://schemas.microsoft.com/office/word/2010/wordprocessingShape" mc:Ignorable="w14 wp14">
+<w:ftr xmlns:wpc="http://schemas.microsoft.com/office/word/2010/wordprocessingCanvas" xmlns:mc="http://schemas.openxmlformats.org/markup-compatibility/2006" xmlns:o="urn:schemas-microsoft-com:office:office" xmlns:r="http://schemas.openxmlformats.org/officeDocument/2006/relationships" xmlns:m="http://schemas.openxmlformats.org/officeDocument/2006/math" xmlns:v="urn:schemas-microsoft-com:vml" xmlns:wp14="http://schemas.microsoft.com/office/word/2010/wordprocessingDrawing" xmlns:wp="http://schemas.openxmlformats.org/drawingml/2006/wordprocessingDrawing" xmlns:w10="urn:schemas-microsoft-com:office:word" xmlns:w="http://schemas.openxmlformats.org/wordprocessingml/2006/main" xmlns:w14="http://schemas.microsoft.com/office/word/2010/wordml" xmlns:w15="http://schemas.microsoft.com/office/word/2012/wordml" xmlns:wpg="http://schemas.microsoft.com/office/word/2010/wordprocessingGroup" xmlns:wpi="http://schemas.microsoft.com/office/word/2010/wordprocessingInk" xmlns:wne="http://schemas.microsoft.com/office/word/2006/wordml" xmlns:wps="http://schemas.microsoft.com/office/word/2010/wordprocessingShape" mc:Ignorable="w14 w15 wp14">
   <w:p>
     <w:pPr>
       <w:pStyle w:val="Footer"/>
@@ -23775,7 +23805,7 @@
 </file>
 
 <file path=word/footnotes.xml><?xml version="1.0" encoding="utf-8"?>
-<w:footnotes xmlns:wpc="http://schemas.microsoft.com/office/word/2010/wordprocessingCanvas" xmlns:mc="http://schemas.openxmlformats.org/markup-compatibility/2006" xmlns:o="urn:schemas-microsoft-com:office:office" xmlns:r="http://schemas.openxmlformats.org/officeDocument/2006/relationships" xmlns:m="http://schemas.openxmlformats.org/officeDocument/2006/math" xmlns:v="urn:schemas-microsoft-com:vml" xmlns:wp14="http://schemas.microsoft.com/office/word/2010/wordprocessingDrawing" xmlns:wp="http://schemas.openxmlformats.org/drawingml/2006/wordprocessingDrawing" xmlns:w10="urn:schemas-microsoft-com:office:word" xmlns:w="http://schemas.openxmlformats.org/wordprocessingml/2006/main" xmlns:w14="http://schemas.microsoft.com/office/word/2010/wordml" xmlns:wpg="http://schemas.microsoft.com/office/word/2010/wordprocessingGroup" xmlns:wpi="http://schemas.microsoft.com/office/word/2010/wordprocessingInk" xmlns:wne="http://schemas.microsoft.com/office/word/2006/wordml" xmlns:wps="http://schemas.microsoft.com/office/word/2010/wordprocessingShape" mc:Ignorable="w14 wp14">
+<w:footnotes xmlns:wpc="http://schemas.microsoft.com/office/word/2010/wordprocessingCanvas" xmlns:mc="http://schemas.openxmlformats.org/markup-compatibility/2006" xmlns:o="urn:schemas-microsoft-com:office:office" xmlns:r="http://schemas.openxmlformats.org/officeDocument/2006/relationships" xmlns:m="http://schemas.openxmlformats.org/officeDocument/2006/math" xmlns:v="urn:schemas-microsoft-com:vml" xmlns:wp14="http://schemas.microsoft.com/office/word/2010/wordprocessingDrawing" xmlns:wp="http://schemas.openxmlformats.org/drawingml/2006/wordprocessingDrawing" xmlns:w10="urn:schemas-microsoft-com:office:word" xmlns:w="http://schemas.openxmlformats.org/wordprocessingml/2006/main" xmlns:w14="http://schemas.microsoft.com/office/word/2010/wordml" xmlns:w15="http://schemas.microsoft.com/office/word/2012/wordml" xmlns:wpg="http://schemas.microsoft.com/office/word/2010/wordprocessingGroup" xmlns:wpi="http://schemas.microsoft.com/office/word/2010/wordprocessingInk" xmlns:wne="http://schemas.microsoft.com/office/word/2006/wordml" xmlns:wps="http://schemas.microsoft.com/office/word/2010/wordprocessingShape" mc:Ignorable="w14 w15 wp14">
   <w:footnote w:type="separator" w:id="-1">
     <w:p>
       <w:pPr>
@@ -23800,7 +23830,7 @@
 </file>
 
 <file path=word/header1.xml><?xml version="1.0" encoding="utf-8"?>
-<w:hdr xmlns:wpc="http://schemas.microsoft.com/office/word/2010/wordprocessingCanvas" xmlns:mc="http://schemas.openxmlformats.org/markup-compatibility/2006" xmlns:o="urn:schemas-microsoft-com:office:office" xmlns:r="http://schemas.openxmlformats.org/officeDocument/2006/relationships" xmlns:m="http://schemas.openxmlformats.org/officeDocument/2006/math" xmlns:v="urn:schemas-microsoft-com:vml" xmlns:wp14="http://schemas.microsoft.com/office/word/2010/wordprocessingDrawing" xmlns:wp="http://schemas.openxmlformats.org/drawingml/2006/wordprocessingDrawing" xmlns:w10="urn:schemas-microsoft-com:office:word" xmlns:w="http://schemas.openxmlformats.org/wordprocessingml/2006/main" xmlns:w14="http://schemas.microsoft.com/office/word/2010/wordml" xmlns:wpg="http://schemas.microsoft.com/office/word/2010/wordprocessingGroup" xmlns:wpi="http://schemas.microsoft.com/office/word/2010/wordprocessingInk" xmlns:wne="http://schemas.microsoft.com/office/word/2006/wordml" xmlns:wps="http://schemas.microsoft.com/office/word/2010/wordprocessingShape" mc:Ignorable="w14 wp14">
+<w:hdr xmlns:wpc="http://schemas.microsoft.com/office/word/2010/wordprocessingCanvas" xmlns:mc="http://schemas.openxmlformats.org/markup-compatibility/2006" xmlns:o="urn:schemas-microsoft-com:office:office" xmlns:r="http://schemas.openxmlformats.org/officeDocument/2006/relationships" xmlns:m="http://schemas.openxmlformats.org/officeDocument/2006/math" xmlns:v="urn:schemas-microsoft-com:vml" xmlns:wp14="http://schemas.microsoft.com/office/word/2010/wordprocessingDrawing" xmlns:wp="http://schemas.openxmlformats.org/drawingml/2006/wordprocessingDrawing" xmlns:w10="urn:schemas-microsoft-com:office:word" xmlns:w="http://schemas.openxmlformats.org/wordprocessingml/2006/main" xmlns:w14="http://schemas.microsoft.com/office/word/2010/wordml" xmlns:w15="http://schemas.microsoft.com/office/word/2012/wordml" xmlns:wpg="http://schemas.microsoft.com/office/word/2010/wordprocessingGroup" xmlns:wpi="http://schemas.microsoft.com/office/word/2010/wordprocessingInk" xmlns:wne="http://schemas.microsoft.com/office/word/2006/wordml" xmlns:wps="http://schemas.microsoft.com/office/word/2010/wordprocessingShape" mc:Ignorable="w14 w15 wp14">
   <w:p>
     <w:pPr>
       <w:pStyle w:val="Header"/>
@@ -23848,7 +23878,7 @@
 </file>
 
 <file path=word/numbering.xml><?xml version="1.0" encoding="utf-8"?>
-<w:numbering xmlns:wpc="http://schemas.microsoft.com/office/word/2010/wordprocessingCanvas" xmlns:mc="http://schemas.openxmlformats.org/markup-compatibility/2006" xmlns:o="urn:schemas-microsoft-com:office:office" xmlns:r="http://schemas.openxmlformats.org/officeDocument/2006/relationships" xmlns:m="http://schemas.openxmlformats.org/officeDocument/2006/math" xmlns:v="urn:schemas-microsoft-com:vml" xmlns:wp14="http://schemas.microsoft.com/office/word/2010/wordprocessingDrawing" xmlns:wp="http://schemas.openxmlformats.org/drawingml/2006/wordprocessingDrawing" xmlns:w10="urn:schemas-microsoft-com:office:word" xmlns:w="http://schemas.openxmlformats.org/wordprocessingml/2006/main" xmlns:w14="http://schemas.microsoft.com/office/word/2010/wordml" xmlns:wpg="http://schemas.microsoft.com/office/word/2010/wordprocessingGroup" xmlns:wpi="http://schemas.microsoft.com/office/word/2010/wordprocessingInk" xmlns:wne="http://schemas.microsoft.com/office/word/2006/wordml" xmlns:wps="http://schemas.microsoft.com/office/word/2010/wordprocessingShape" mc:Ignorable="w14 wp14">
+<w:numbering xmlns:wpc="http://schemas.microsoft.com/office/word/2010/wordprocessingCanvas" xmlns:mc="http://schemas.openxmlformats.org/markup-compatibility/2006" xmlns:o="urn:schemas-microsoft-com:office:office" xmlns:r="http://schemas.openxmlformats.org/officeDocument/2006/relationships" xmlns:m="http://schemas.openxmlformats.org/officeDocument/2006/math" xmlns:v="urn:schemas-microsoft-com:vml" xmlns:wp14="http://schemas.microsoft.com/office/word/2010/wordprocessingDrawing" xmlns:wp="http://schemas.openxmlformats.org/drawingml/2006/wordprocessingDrawing" xmlns:w10="urn:schemas-microsoft-com:office:word" xmlns:w="http://schemas.openxmlformats.org/wordprocessingml/2006/main" xmlns:w14="http://schemas.microsoft.com/office/word/2010/wordml" xmlns:w15="http://schemas.microsoft.com/office/word/2012/wordml" xmlns:wpg="http://schemas.microsoft.com/office/word/2010/wordprocessingGroup" xmlns:wpi="http://schemas.microsoft.com/office/word/2010/wordprocessingInk" xmlns:wne="http://schemas.microsoft.com/office/word/2006/wordml" xmlns:wps="http://schemas.microsoft.com/office/word/2010/wordprocessingShape" mc:Ignorable="w14 w15 wp14">
   <w:abstractNum w:abstractNumId="0">
     <w:nsid w:val="06621DD0"/>
     <w:multiLevelType w:val="multilevel"/>
@@ -26131,7 +26161,7 @@
 </file>
 
 <file path=word/styles.xml><?xml version="1.0" encoding="utf-8"?>
-<w:styles xmlns:mc="http://schemas.openxmlformats.org/markup-compatibility/2006" xmlns:r="http://schemas.openxmlformats.org/officeDocument/2006/relationships" xmlns:w="http://schemas.openxmlformats.org/wordprocessingml/2006/main" xmlns:w14="http://schemas.microsoft.com/office/word/2010/wordml" mc:Ignorable="w14">
+<w:styles xmlns:mc="http://schemas.openxmlformats.org/markup-compatibility/2006" xmlns:r="http://schemas.openxmlformats.org/officeDocument/2006/relationships" xmlns:w="http://schemas.openxmlformats.org/wordprocessingml/2006/main" xmlns:w14="http://schemas.microsoft.com/office/word/2010/wordml" xmlns:w15="http://schemas.microsoft.com/office/word/2012/wordml" mc:Ignorable="w14 w15">
   <w:docDefaults>
     <w:rPrDefault>
       <w:rPr>
@@ -26147,144 +26177,378 @@
       </w:pPr>
     </w:pPrDefault>
   </w:docDefaults>
-  <w:latentStyles w:defLockedState="0" w:defUIPriority="99" w:defSemiHidden="1" w:defUnhideWhenUsed="1" w:defQFormat="0" w:count="267">
-    <w:lsdException w:name="Normal" w:semiHidden="0" w:uiPriority="0" w:unhideWhenUsed="0" w:qFormat="1"/>
-    <w:lsdException w:name="heading 1" w:semiHidden="0" w:uiPriority="9" w:unhideWhenUsed="0" w:qFormat="1"/>
-    <w:lsdException w:name="heading 2" w:uiPriority="9" w:qFormat="1"/>
-    <w:lsdException w:name="heading 3" w:uiPriority="9" w:qFormat="1"/>
-    <w:lsdException w:name="heading 4" w:uiPriority="9" w:qFormat="1"/>
-    <w:lsdException w:name="heading 5" w:uiPriority="9" w:qFormat="1"/>
-    <w:lsdException w:name="heading 6" w:uiPriority="9" w:qFormat="1"/>
-    <w:lsdException w:name="heading 7" w:uiPriority="9" w:qFormat="1"/>
-    <w:lsdException w:name="heading 8" w:uiPriority="9" w:qFormat="1"/>
-    <w:lsdException w:name="heading 9" w:uiPriority="9" w:qFormat="1"/>
-    <w:lsdException w:name="toc 1" w:uiPriority="39"/>
-    <w:lsdException w:name="toc 2" w:uiPriority="39"/>
-    <w:lsdException w:name="toc 3" w:uiPriority="39"/>
-    <w:lsdException w:name="toc 4" w:uiPriority="39"/>
-    <w:lsdException w:name="toc 5" w:uiPriority="39"/>
-    <w:lsdException w:name="toc 6" w:uiPriority="39"/>
-    <w:lsdException w:name="toc 7" w:uiPriority="39"/>
-    <w:lsdException w:name="toc 8" w:uiPriority="39"/>
-    <w:lsdException w:name="toc 9" w:uiPriority="39"/>
-    <w:lsdException w:name="caption" w:uiPriority="35" w:qFormat="1"/>
-    <w:lsdException w:name="Title" w:semiHidden="0" w:uiPriority="10" w:unhideWhenUsed="0" w:qFormat="1"/>
-    <w:lsdException w:name="Default Paragraph Font" w:uiPriority="1"/>
-    <w:lsdException w:name="Subtitle" w:semiHidden="0" w:uiPriority="11" w:unhideWhenUsed="0" w:qFormat="1"/>
-    <w:lsdException w:name="Strong" w:semiHidden="0" w:uiPriority="22" w:unhideWhenUsed="0" w:qFormat="1"/>
-    <w:lsdException w:name="Emphasis" w:semiHidden="0" w:uiPriority="20" w:unhideWhenUsed="0" w:qFormat="1"/>
-    <w:lsdException w:name="Table Grid" w:semiHidden="0" w:uiPriority="0" w:unhideWhenUsed="0"/>
-    <w:lsdException w:name="Placeholder Text" w:unhideWhenUsed="0"/>
-    <w:lsdException w:name="No Spacing" w:semiHidden="0" w:uiPriority="1" w:unhideWhenUsed="0" w:qFormat="1"/>
-    <w:lsdException w:name="Light Shading" w:semiHidden="0" w:uiPriority="60" w:unhideWhenUsed="0"/>
-    <w:lsdException w:name="Light List" w:semiHidden="0" w:uiPriority="61" w:unhideWhenUsed="0"/>
-    <w:lsdException w:name="Light Grid" w:semiHidden="0" w:uiPriority="62" w:unhideWhenUsed="0"/>
-    <w:lsdException w:name="Medium Shading 1" w:semiHidden="0" w:uiPriority="63" w:unhideWhenUsed="0"/>
-    <w:lsdException w:name="Medium Shading 2" w:semiHidden="0" w:uiPriority="64" w:unhideWhenUsed="0"/>
-    <w:lsdException w:name="Medium List 1" w:semiHidden="0" w:uiPriority="65" w:unhideWhenUsed="0"/>
-    <w:lsdException w:name="Medium List 2" w:semiHidden="0" w:uiPriority="66" w:unhideWhenUsed="0"/>
-    <w:lsdException w:name="Medium Grid 1" w:semiHidden="0" w:uiPriority="67" w:unhideWhenUsed="0"/>
-    <w:lsdException w:name="Medium Grid 2" w:semiHidden="0" w:uiPriority="68" w:unhideWhenUsed="0"/>
-    <w:lsdException w:name="Medium Grid 3" w:semiHidden="0" w:uiPriority="69" w:unhideWhenUsed="0"/>
-    <w:lsdException w:name="Dark List" w:semiHidden="0" w:uiPriority="70" w:unhideWhenUsed="0"/>
-    <w:lsdException w:name="Colorful Shading" w:semiHidden="0" w:uiPriority="71" w:unhideWhenUsed="0"/>
-    <w:lsdException w:name="Colorful List" w:semiHidden="0" w:uiPriority="72" w:unhideWhenUsed="0"/>
-    <w:lsdException w:name="Colorful Grid" w:semiHidden="0" w:uiPriority="73" w:unhideWhenUsed="0"/>
-    <w:lsdException w:name="Light Shading Accent 1" w:semiHidden="0" w:uiPriority="60" w:unhideWhenUsed="0"/>
-    <w:lsdException w:name="Light List Accent 1" w:semiHidden="0" w:uiPriority="61" w:unhideWhenUsed="0"/>
-    <w:lsdException w:name="Light Grid Accent 1" w:semiHidden="0" w:uiPriority="62" w:unhideWhenUsed="0"/>
-    <w:lsdException w:name="Medium Shading 1 Accent 1" w:semiHidden="0" w:uiPriority="63" w:unhideWhenUsed="0"/>
-    <w:lsdException w:name="Medium Shading 2 Accent 1" w:semiHidden="0" w:uiPriority="64" w:unhideWhenUsed="0"/>
-    <w:lsdException w:name="Medium List 1 Accent 1" w:semiHidden="0" w:uiPriority="65" w:unhideWhenUsed="0"/>
-    <w:lsdException w:name="Revision" w:unhideWhenUsed="0"/>
-    <w:lsdException w:name="List Paragraph" w:semiHidden="0" w:uiPriority="34" w:unhideWhenUsed="0" w:qFormat="1"/>
-    <w:lsdException w:name="Quote" w:semiHidden="0" w:uiPriority="29" w:unhideWhenUsed="0" w:qFormat="1"/>
-    <w:lsdException w:name="Intense Quote" w:semiHidden="0" w:uiPriority="30" w:unhideWhenUsed="0" w:qFormat="1"/>
-    <w:lsdException w:name="Medium List 2 Accent 1" w:semiHidden="0" w:uiPriority="66" w:unhideWhenUsed="0"/>
-    <w:lsdException w:name="Medium Grid 1 Accent 1" w:semiHidden="0" w:uiPriority="67" w:unhideWhenUsed="0"/>
-    <w:lsdException w:name="Medium Grid 2 Accent 1" w:semiHidden="0" w:uiPriority="68" w:unhideWhenUsed="0"/>
-    <w:lsdException w:name="Medium Grid 3 Accent 1" w:semiHidden="0" w:uiPriority="69" w:unhideWhenUsed="0"/>
-    <w:lsdException w:name="Dark List Accent 1" w:semiHidden="0" w:uiPriority="70" w:unhideWhenUsed="0"/>
-    <w:lsdException w:name="Colorful Shading Accent 1" w:semiHidden="0" w:uiPriority="71" w:unhideWhenUsed="0"/>
-    <w:lsdException w:name="Colorful List Accent 1" w:semiHidden="0" w:uiPriority="72" w:unhideWhenUsed="0"/>
-    <w:lsdException w:name="Colorful Grid Accent 1" w:semiHidden="0" w:uiPriority="73" w:unhideWhenUsed="0"/>
-    <w:lsdException w:name="Light Shading Accent 2" w:semiHidden="0" w:uiPriority="60" w:unhideWhenUsed="0"/>
-    <w:lsdException w:name="Light List Accent 2" w:semiHidden="0" w:uiPriority="61" w:unhideWhenUsed="0"/>
-    <w:lsdException w:name="Light Grid Accent 2" w:semiHidden="0" w:uiPriority="62" w:unhideWhenUsed="0"/>
-    <w:lsdException w:name="Medium Shading 1 Accent 2" w:semiHidden="0" w:uiPriority="63" w:unhideWhenUsed="0"/>
-    <w:lsdException w:name="Medium Shading 2 Accent 2" w:semiHidden="0" w:uiPriority="64" w:unhideWhenUsed="0"/>
-    <w:lsdException w:name="Medium List 1 Accent 2" w:semiHidden="0" w:uiPriority="65" w:unhideWhenUsed="0"/>
-    <w:lsdException w:name="Medium List 2 Accent 2" w:semiHidden="0" w:uiPriority="66" w:unhideWhenUsed="0"/>
-    <w:lsdException w:name="Medium Grid 1 Accent 2" w:semiHidden="0" w:uiPriority="67" w:unhideWhenUsed="0"/>
-    <w:lsdException w:name="Medium Grid 2 Accent 2" w:semiHidden="0" w:uiPriority="68" w:unhideWhenUsed="0"/>
-    <w:lsdException w:name="Medium Grid 3 Accent 2" w:semiHidden="0" w:uiPriority="69" w:unhideWhenUsed="0"/>
-    <w:lsdException w:name="Dark List Accent 2" w:semiHidden="0" w:uiPriority="70" w:unhideWhenUsed="0"/>
-    <w:lsdException w:name="Colorful Shading Accent 2" w:semiHidden="0" w:uiPriority="71" w:unhideWhenUsed="0"/>
-    <w:lsdException w:name="Colorful List Accent 2" w:semiHidden="0" w:uiPriority="72" w:unhideWhenUsed="0"/>
-    <w:lsdException w:name="Colorful Grid Accent 2" w:semiHidden="0" w:uiPriority="73" w:unhideWhenUsed="0"/>
-    <w:lsdException w:name="Light Shading Accent 3" w:semiHidden="0" w:uiPriority="60" w:unhideWhenUsed="0"/>
-    <w:lsdException w:name="Light List Accent 3" w:semiHidden="0" w:uiPriority="61" w:unhideWhenUsed="0"/>
-    <w:lsdException w:name="Light Grid Accent 3" w:semiHidden="0" w:uiPriority="62" w:unhideWhenUsed="0"/>
-    <w:lsdException w:name="Medium Shading 1 Accent 3" w:semiHidden="0" w:uiPriority="63" w:unhideWhenUsed="0"/>
-    <w:lsdException w:name="Medium Shading 2 Accent 3" w:semiHidden="0" w:uiPriority="64" w:unhideWhenUsed="0"/>
-    <w:lsdException w:name="Medium List 1 Accent 3" w:semiHidden="0" w:uiPriority="65" w:unhideWhenUsed="0"/>
-    <w:lsdException w:name="Medium List 2 Accent 3" w:semiHidden="0" w:uiPriority="66" w:unhideWhenUsed="0"/>
-    <w:lsdException w:name="Medium Grid 1 Accent 3" w:semiHidden="0" w:uiPriority="67" w:unhideWhenUsed="0"/>
-    <w:lsdException w:name="Medium Grid 2 Accent 3" w:semiHidden="0" w:uiPriority="68" w:unhideWhenUsed="0"/>
-    <w:lsdException w:name="Medium Grid 3 Accent 3" w:semiHidden="0" w:uiPriority="69" w:unhideWhenUsed="0"/>
-    <w:lsdException w:name="Dark List Accent 3" w:semiHidden="0" w:uiPriority="70" w:unhideWhenUsed="0"/>
-    <w:lsdException w:name="Colorful Shading Accent 3" w:semiHidden="0" w:uiPriority="71" w:unhideWhenUsed="0"/>
-    <w:lsdException w:name="Colorful List Accent 3" w:semiHidden="0" w:uiPriority="72" w:unhideWhenUsed="0"/>
-    <w:lsdException w:name="Colorful Grid Accent 3" w:semiHidden="0" w:uiPriority="73" w:unhideWhenUsed="0"/>
-    <w:lsdException w:name="Light Shading Accent 4" w:semiHidden="0" w:uiPriority="60" w:unhideWhenUsed="0"/>
-    <w:lsdException w:name="Light List Accent 4" w:semiHidden="0" w:uiPriority="61" w:unhideWhenUsed="0"/>
-    <w:lsdException w:name="Light Grid Accent 4" w:semiHidden="0" w:uiPriority="62" w:unhideWhenUsed="0"/>
-    <w:lsdException w:name="Medium Shading 1 Accent 4" w:semiHidden="0" w:uiPriority="63" w:unhideWhenUsed="0"/>
-    <w:lsdException w:name="Medium Shading 2 Accent 4" w:semiHidden="0" w:uiPriority="64" w:unhideWhenUsed="0"/>
-    <w:lsdException w:name="Medium List 1 Accent 4" w:semiHidden="0" w:uiPriority="65" w:unhideWhenUsed="0"/>
-    <w:lsdException w:name="Medium List 2 Accent 4" w:semiHidden="0" w:uiPriority="66" w:unhideWhenUsed="0"/>
-    <w:lsdException w:name="Medium Grid 1 Accent 4" w:semiHidden="0" w:uiPriority="67" w:unhideWhenUsed="0"/>
-    <w:lsdException w:name="Medium Grid 2 Accent 4" w:semiHidden="0" w:uiPriority="68" w:unhideWhenUsed="0"/>
-    <w:lsdException w:name="Medium Grid 3 Accent 4" w:semiHidden="0" w:uiPriority="69" w:unhideWhenUsed="0"/>
-    <w:lsdException w:name="Dark List Accent 4" w:semiHidden="0" w:uiPriority="70" w:unhideWhenUsed="0"/>
-    <w:lsdException w:name="Colorful Shading Accent 4" w:semiHidden="0" w:uiPriority="71" w:unhideWhenUsed="0"/>
-    <w:lsdException w:name="Colorful List Accent 4" w:semiHidden="0" w:uiPriority="72" w:unhideWhenUsed="0"/>
-    <w:lsdException w:name="Colorful Grid Accent 4" w:semiHidden="0" w:uiPriority="73" w:unhideWhenUsed="0"/>
-    <w:lsdException w:name="Light Shading Accent 5" w:semiHidden="0" w:uiPriority="60" w:unhideWhenUsed="0"/>
-    <w:lsdException w:name="Light List Accent 5" w:semiHidden="0" w:uiPriority="61" w:unhideWhenUsed="0"/>
-    <w:lsdException w:name="Light Grid Accent 5" w:semiHidden="0" w:uiPriority="62" w:unhideWhenUsed="0"/>
-    <w:lsdException w:name="Medium Shading 1 Accent 5" w:semiHidden="0" w:uiPriority="63" w:unhideWhenUsed="0"/>
-    <w:lsdException w:name="Medium Shading 2 Accent 5" w:semiHidden="0" w:uiPriority="64" w:unhideWhenUsed="0"/>
-    <w:lsdException w:name="Medium List 1 Accent 5" w:semiHidden="0" w:uiPriority="65" w:unhideWhenUsed="0"/>
-    <w:lsdException w:name="Medium List 2 Accent 5" w:semiHidden="0" w:uiPriority="66" w:unhideWhenUsed="0"/>
-    <w:lsdException w:name="Medium Grid 1 Accent 5" w:semiHidden="0" w:uiPriority="67" w:unhideWhenUsed="0"/>
-    <w:lsdException w:name="Medium Grid 2 Accent 5" w:semiHidden="0" w:uiPriority="68" w:unhideWhenUsed="0"/>
-    <w:lsdException w:name="Medium Grid 3 Accent 5" w:semiHidden="0" w:uiPriority="69" w:unhideWhenUsed="0"/>
-    <w:lsdException w:name="Dark List Accent 5" w:semiHidden="0" w:uiPriority="70" w:unhideWhenUsed="0"/>
-    <w:lsdException w:name="Colorful Shading Accent 5" w:semiHidden="0" w:uiPriority="71" w:unhideWhenUsed="0"/>
-    <w:lsdException w:name="Colorful List Accent 5" w:semiHidden="0" w:uiPriority="72" w:unhideWhenUsed="0"/>
-    <w:lsdException w:name="Colorful Grid Accent 5" w:semiHidden="0" w:uiPriority="73" w:unhideWhenUsed="0"/>
-    <w:lsdException w:name="Light Shading Accent 6" w:semiHidden="0" w:uiPriority="60" w:unhideWhenUsed="0"/>
-    <w:lsdException w:name="Light List Accent 6" w:semiHidden="0" w:uiPriority="61" w:unhideWhenUsed="0"/>
-    <w:lsdException w:name="Light Grid Accent 6" w:semiHidden="0" w:uiPriority="62" w:unhideWhenUsed="0"/>
-    <w:lsdException w:name="Medium Shading 1 Accent 6" w:semiHidden="0" w:uiPriority="63" w:unhideWhenUsed="0"/>
-    <w:lsdException w:name="Medium Shading 2 Accent 6" w:semiHidden="0" w:uiPriority="64" w:unhideWhenUsed="0"/>
-    <w:lsdException w:name="Medium List 1 Accent 6" w:semiHidden="0" w:uiPriority="65" w:unhideWhenUsed="0"/>
-    <w:lsdException w:name="Medium List 2 Accent 6" w:semiHidden="0" w:uiPriority="66" w:unhideWhenUsed="0"/>
-    <w:lsdException w:name="Medium Grid 1 Accent 6" w:semiHidden="0" w:uiPriority="67" w:unhideWhenUsed="0"/>
-    <w:lsdException w:name="Medium Grid 2 Accent 6" w:semiHidden="0" w:uiPriority="68" w:unhideWhenUsed="0"/>
-    <w:lsdException w:name="Medium Grid 3 Accent 6" w:semiHidden="0" w:uiPriority="69" w:unhideWhenUsed="0"/>
-    <w:lsdException w:name="Dark List Accent 6" w:semiHidden="0" w:uiPriority="70" w:unhideWhenUsed="0"/>
-    <w:lsdException w:name="Colorful Shading Accent 6" w:semiHidden="0" w:uiPriority="71" w:unhideWhenUsed="0"/>
-    <w:lsdException w:name="Colorful List Accent 6" w:semiHidden="0" w:uiPriority="72" w:unhideWhenUsed="0"/>
-    <w:lsdException w:name="Colorful Grid Accent 6" w:semiHidden="0" w:uiPriority="73" w:unhideWhenUsed="0"/>
-    <w:lsdException w:name="Subtle Emphasis" w:semiHidden="0" w:uiPriority="19" w:unhideWhenUsed="0" w:qFormat="1"/>
-    <w:lsdException w:name="Intense Emphasis" w:semiHidden="0" w:uiPriority="21" w:unhideWhenUsed="0" w:qFormat="1"/>
-    <w:lsdException w:name="Subtle Reference" w:semiHidden="0" w:uiPriority="31" w:unhideWhenUsed="0" w:qFormat="1"/>
-    <w:lsdException w:name="Intense Reference" w:semiHidden="0" w:uiPriority="32" w:unhideWhenUsed="0" w:qFormat="1"/>
-    <w:lsdException w:name="Book Title" w:semiHidden="0" w:uiPriority="33" w:unhideWhenUsed="0" w:qFormat="1"/>
-    <w:lsdException w:name="Bibliography" w:uiPriority="37"/>
-    <w:lsdException w:name="TOC Heading" w:uiPriority="39" w:qFormat="1"/>
+  <w:latentStyles w:defLockedState="0" w:defUIPriority="99" w:defSemiHidden="0" w:defUnhideWhenUsed="0" w:defQFormat="0" w:count="371">
+    <w:lsdException w:name="Normal" w:uiPriority="0" w:qFormat="1"/>
+    <w:lsdException w:name="heading 1" w:uiPriority="9" w:qFormat="1"/>
+    <w:lsdException w:name="heading 2" w:semiHidden="1" w:uiPriority="9" w:unhideWhenUsed="1" w:qFormat="1"/>
+    <w:lsdException w:name="heading 3" w:semiHidden="1" w:uiPriority="9" w:unhideWhenUsed="1" w:qFormat="1"/>
+    <w:lsdException w:name="heading 4" w:semiHidden="1" w:uiPriority="9" w:unhideWhenUsed="1" w:qFormat="1"/>
+    <w:lsdException w:name="heading 5" w:semiHidden="1" w:uiPriority="9" w:unhideWhenUsed="1" w:qFormat="1"/>
+    <w:lsdException w:name="heading 6" w:semiHidden="1" w:uiPriority="9" w:unhideWhenUsed="1" w:qFormat="1"/>
+    <w:lsdException w:name="heading 7" w:semiHidden="1" w:uiPriority="9" w:unhideWhenUsed="1" w:qFormat="1"/>
+    <w:lsdException w:name="heading 8" w:semiHidden="1" w:uiPriority="9" w:unhideWhenUsed="1" w:qFormat="1"/>
+    <w:lsdException w:name="heading 9" w:semiHidden="1" w:uiPriority="9" w:unhideWhenUsed="1" w:qFormat="1"/>
+    <w:lsdException w:name="index 1" w:semiHidden="1" w:unhideWhenUsed="1"/>
+    <w:lsdException w:name="index 2" w:semiHidden="1" w:unhideWhenUsed="1"/>
+    <w:lsdException w:name="index 3" w:semiHidden="1" w:unhideWhenUsed="1"/>
+    <w:lsdException w:name="index 4" w:semiHidden="1" w:unhideWhenUsed="1"/>
+    <w:lsdException w:name="index 5" w:semiHidden="1" w:unhideWhenUsed="1"/>
+    <w:lsdException w:name="index 6" w:semiHidden="1" w:unhideWhenUsed="1"/>
+    <w:lsdException w:name="index 7" w:semiHidden="1" w:unhideWhenUsed="1"/>
+    <w:lsdException w:name="index 8" w:semiHidden="1" w:unhideWhenUsed="1"/>
+    <w:lsdException w:name="index 9" w:semiHidden="1" w:unhideWhenUsed="1"/>
+    <w:lsdException w:name="toc 1" w:semiHidden="1" w:uiPriority="39" w:unhideWhenUsed="1"/>
+    <w:lsdException w:name="toc 2" w:semiHidden="1" w:uiPriority="39" w:unhideWhenUsed="1"/>
+    <w:lsdException w:name="toc 3" w:semiHidden="1" w:uiPriority="39" w:unhideWhenUsed="1"/>
+    <w:lsdException w:name="toc 4" w:semiHidden="1" w:uiPriority="39" w:unhideWhenUsed="1"/>
+    <w:lsdException w:name="toc 5" w:semiHidden="1" w:uiPriority="39" w:unhideWhenUsed="1"/>
+    <w:lsdException w:name="toc 6" w:semiHidden="1" w:uiPriority="39" w:unhideWhenUsed="1"/>
+    <w:lsdException w:name="toc 7" w:semiHidden="1" w:uiPriority="39" w:unhideWhenUsed="1"/>
+    <w:lsdException w:name="toc 8" w:semiHidden="1" w:uiPriority="39" w:unhideWhenUsed="1"/>
+    <w:lsdException w:name="toc 9" w:semiHidden="1" w:uiPriority="39" w:unhideWhenUsed="1"/>
+    <w:lsdException w:name="Normal Indent" w:semiHidden="1" w:unhideWhenUsed="1"/>
+    <w:lsdException w:name="footnote text" w:semiHidden="1" w:unhideWhenUsed="1"/>
+    <w:lsdException w:name="annotation text" w:semiHidden="1" w:unhideWhenUsed="1"/>
+    <w:lsdException w:name="header" w:semiHidden="1" w:unhideWhenUsed="1"/>
+    <w:lsdException w:name="footer" w:semiHidden="1" w:unhideWhenUsed="1"/>
+    <w:lsdException w:name="index heading" w:semiHidden="1" w:unhideWhenUsed="1"/>
+    <w:lsdException w:name="caption" w:semiHidden="1" w:uiPriority="35" w:unhideWhenUsed="1" w:qFormat="1"/>
+    <w:lsdException w:name="table of figures" w:semiHidden="1" w:unhideWhenUsed="1"/>
+    <w:lsdException w:name="envelope address" w:semiHidden="1" w:unhideWhenUsed="1"/>
+    <w:lsdException w:name="envelope return" w:semiHidden="1" w:unhideWhenUsed="1"/>
+    <w:lsdException w:name="footnote reference" w:semiHidden="1" w:unhideWhenUsed="1"/>
+    <w:lsdException w:name="annotation reference" w:semiHidden="1" w:unhideWhenUsed="1"/>
+    <w:lsdException w:name="line number" w:semiHidden="1" w:unhideWhenUsed="1"/>
+    <w:lsdException w:name="page number" w:semiHidden="1" w:unhideWhenUsed="1"/>
+    <w:lsdException w:name="endnote reference" w:semiHidden="1" w:unhideWhenUsed="1"/>
+    <w:lsdException w:name="endnote text" w:semiHidden="1" w:unhideWhenUsed="1"/>
+    <w:lsdException w:name="table of authorities" w:semiHidden="1" w:unhideWhenUsed="1"/>
+    <w:lsdException w:name="macro" w:semiHidden="1" w:unhideWhenUsed="1"/>
+    <w:lsdException w:name="toa heading" w:semiHidden="1" w:unhideWhenUsed="1"/>
+    <w:lsdException w:name="List" w:semiHidden="1" w:unhideWhenUsed="1"/>
+    <w:lsdException w:name="List Bullet" w:semiHidden="1" w:unhideWhenUsed="1"/>
+    <w:lsdException w:name="List Number" w:semiHidden="1" w:unhideWhenUsed="1"/>
+    <w:lsdException w:name="List 2" w:semiHidden="1" w:unhideWhenUsed="1"/>
+    <w:lsdException w:name="List 3" w:semiHidden="1" w:unhideWhenUsed="1"/>
+    <w:lsdException w:name="List 4" w:semiHidden="1" w:unhideWhenUsed="1"/>
+    <w:lsdException w:name="List 5" w:semiHidden="1" w:unhideWhenUsed="1"/>
+    <w:lsdException w:name="List Bullet 2" w:semiHidden="1" w:unhideWhenUsed="1"/>
+    <w:lsdException w:name="List Bullet 3" w:semiHidden="1" w:unhideWhenUsed="1"/>
+    <w:lsdException w:name="List Bullet 4" w:semiHidden="1" w:unhideWhenUsed="1"/>
+    <w:lsdException w:name="List Bullet 5" w:semiHidden="1" w:unhideWhenUsed="1"/>
+    <w:lsdException w:name="List Number 2" w:semiHidden="1" w:unhideWhenUsed="1"/>
+    <w:lsdException w:name="List Number 3" w:semiHidden="1" w:unhideWhenUsed="1"/>
+    <w:lsdException w:name="List Number 4" w:semiHidden="1" w:unhideWhenUsed="1"/>
+    <w:lsdException w:name="List Number 5" w:semiHidden="1" w:unhideWhenUsed="1"/>
+    <w:lsdException w:name="Title" w:uiPriority="10" w:qFormat="1"/>
+    <w:lsdException w:name="Closing" w:semiHidden="1" w:unhideWhenUsed="1"/>
+    <w:lsdException w:name="Signature" w:semiHidden="1" w:unhideWhenUsed="1"/>
+    <w:lsdException w:name="Default Paragraph Font" w:semiHidden="1" w:uiPriority="1" w:unhideWhenUsed="1"/>
+    <w:lsdException w:name="Body Text" w:semiHidden="1" w:unhideWhenUsed="1"/>
+    <w:lsdException w:name="Body Text Indent" w:semiHidden="1" w:unhideWhenUsed="1"/>
+    <w:lsdException w:name="List Continue" w:semiHidden="1" w:unhideWhenUsed="1"/>
+    <w:lsdException w:name="List Continue 2" w:semiHidden="1" w:unhideWhenUsed="1"/>
+    <w:lsdException w:name="List Continue 3" w:semiHidden="1" w:unhideWhenUsed="1"/>
+    <w:lsdException w:name="List Continue 4" w:semiHidden="1" w:unhideWhenUsed="1"/>
+    <w:lsdException w:name="List Continue 5" w:semiHidden="1" w:unhideWhenUsed="1"/>
+    <w:lsdException w:name="Message Header" w:semiHidden="1" w:unhideWhenUsed="1"/>
+    <w:lsdException w:name="Subtitle" w:uiPriority="11" w:qFormat="1"/>
+    <w:lsdException w:name="Salutation" w:semiHidden="1" w:unhideWhenUsed="1"/>
+    <w:lsdException w:name="Date" w:semiHidden="1" w:unhideWhenUsed="1"/>
+    <w:lsdException w:name="Body Text First Indent" w:semiHidden="1" w:unhideWhenUsed="1"/>
+    <w:lsdException w:name="Body Text First Indent 2" w:semiHidden="1" w:unhideWhenUsed="1"/>
+    <w:lsdException w:name="Note Heading" w:semiHidden="1" w:unhideWhenUsed="1"/>
+    <w:lsdException w:name="Body Text 2" w:semiHidden="1" w:unhideWhenUsed="1"/>
+    <w:lsdException w:name="Body Text 3" w:semiHidden="1" w:unhideWhenUsed="1"/>
+    <w:lsdException w:name="Body Text Indent 2" w:semiHidden="1" w:unhideWhenUsed="1"/>
+    <w:lsdException w:name="Body Text Indent 3" w:semiHidden="1" w:unhideWhenUsed="1"/>
+    <w:lsdException w:name="Block Text" w:semiHidden="1" w:unhideWhenUsed="1"/>
+    <w:lsdException w:name="Hyperlink" w:semiHidden="1" w:unhideWhenUsed="1"/>
+    <w:lsdException w:name="FollowedHyperlink" w:semiHidden="1" w:unhideWhenUsed="1"/>
+    <w:lsdException w:name="Strong" w:uiPriority="22" w:qFormat="1"/>
+    <w:lsdException w:name="Emphasis" w:uiPriority="20" w:qFormat="1"/>
+    <w:lsdException w:name="Document Map" w:semiHidden="1" w:unhideWhenUsed="1"/>
+    <w:lsdException w:name="Plain Text" w:semiHidden="1" w:unhideWhenUsed="1"/>
+    <w:lsdException w:name="E-mail Signature" w:semiHidden="1" w:unhideWhenUsed="1"/>
+    <w:lsdException w:name="HTML Top of Form" w:semiHidden="1" w:unhideWhenUsed="1"/>
+    <w:lsdException w:name="HTML Bottom of Form" w:semiHidden="1" w:unhideWhenUsed="1"/>
+    <w:lsdException w:name="Normal (Web)" w:semiHidden="1" w:unhideWhenUsed="1"/>
+    <w:lsdException w:name="HTML Acronym" w:semiHidden="1" w:unhideWhenUsed="1"/>
+    <w:lsdException w:name="HTML Address" w:semiHidden="1" w:unhideWhenUsed="1"/>
+    <w:lsdException w:name="HTML Cite" w:semiHidden="1" w:unhideWhenUsed="1"/>
+    <w:lsdException w:name="HTML Code" w:semiHidden="1" w:unhideWhenUsed="1"/>
+    <w:lsdException w:name="HTML Definition" w:semiHidden="1" w:unhideWhenUsed="1"/>
+    <w:lsdException w:name="HTML Keyboard" w:semiHidden="1" w:unhideWhenUsed="1"/>
+    <w:lsdException w:name="HTML Preformatted" w:semiHidden="1" w:unhideWhenUsed="1"/>
+    <w:lsdException w:name="HTML Sample" w:semiHidden="1" w:unhideWhenUsed="1"/>
+    <w:lsdException w:name="HTML Typewriter" w:semiHidden="1" w:unhideWhenUsed="1"/>
+    <w:lsdException w:name="HTML Variable" w:semiHidden="1" w:unhideWhenUsed="1"/>
+    <w:lsdException w:name="Normal Table" w:semiHidden="1" w:unhideWhenUsed="1"/>
+    <w:lsdException w:name="annotation subject" w:semiHidden="1" w:unhideWhenUsed="1"/>
+    <w:lsdException w:name="No List" w:semiHidden="1" w:unhideWhenUsed="1"/>
+    <w:lsdException w:name="Outline List 1" w:semiHidden="1" w:unhideWhenUsed="1"/>
+    <w:lsdException w:name="Outline List 2" w:semiHidden="1" w:unhideWhenUsed="1"/>
+    <w:lsdException w:name="Outline List 3" w:semiHidden="1" w:unhideWhenUsed="1"/>
+    <w:lsdException w:name="Table Simple 1" w:semiHidden="1" w:unhideWhenUsed="1"/>
+    <w:lsdException w:name="Table Simple 2" w:semiHidden="1" w:unhideWhenUsed="1"/>
+    <w:lsdException w:name="Table Simple 3" w:semiHidden="1" w:unhideWhenUsed="1"/>
+    <w:lsdException w:name="Table Classic 1" w:semiHidden="1" w:unhideWhenUsed="1"/>
+    <w:lsdException w:name="Table Classic 2" w:semiHidden="1" w:unhideWhenUsed="1"/>
+    <w:lsdException w:name="Table Classic 3" w:semiHidden="1" w:unhideWhenUsed="1"/>
+    <w:lsdException w:name="Table Classic 4" w:semiHidden="1" w:unhideWhenUsed="1"/>
+    <w:lsdException w:name="Table Colorful 1" w:semiHidden="1" w:unhideWhenUsed="1"/>
+    <w:lsdException w:name="Table Colorful 2" w:semiHidden="1" w:unhideWhenUsed="1"/>
+    <w:lsdException w:name="Table Colorful 3" w:semiHidden="1" w:unhideWhenUsed="1"/>
+    <w:lsdException w:name="Table Columns 1" w:semiHidden="1" w:unhideWhenUsed="1"/>
+    <w:lsdException w:name="Table Columns 2" w:semiHidden="1" w:unhideWhenUsed="1"/>
+    <w:lsdException w:name="Table Columns 3" w:semiHidden="1" w:unhideWhenUsed="1"/>
+    <w:lsdException w:name="Table Columns 4" w:semiHidden="1" w:unhideWhenUsed="1"/>
+    <w:lsdException w:name="Table Columns 5" w:semiHidden="1" w:unhideWhenUsed="1"/>
+    <w:lsdException w:name="Table Grid 1" w:semiHidden="1" w:unhideWhenUsed="1"/>
+    <w:lsdException w:name="Table Grid 2" w:semiHidden="1" w:unhideWhenUsed="1"/>
+    <w:lsdException w:name="Table Grid 3" w:semiHidden="1" w:unhideWhenUsed="1"/>
+    <w:lsdException w:name="Table Grid 4" w:semiHidden="1" w:unhideWhenUsed="1"/>
+    <w:lsdException w:name="Table Grid 5" w:semiHidden="1" w:unhideWhenUsed="1"/>
+    <w:lsdException w:name="Table Grid 6" w:semiHidden="1" w:unhideWhenUsed="1"/>
+    <w:lsdException w:name="Table Grid 7" w:semiHidden="1" w:unhideWhenUsed="1"/>
+    <w:lsdException w:name="Table Grid 8" w:semiHidden="1" w:unhideWhenUsed="1"/>
+    <w:lsdException w:name="Table List 1" w:semiHidden="1" w:unhideWhenUsed="1"/>
+    <w:lsdException w:name="Table List 2" w:semiHidden="1" w:unhideWhenUsed="1"/>
+    <w:lsdException w:name="Table List 3" w:semiHidden="1" w:unhideWhenUsed="1"/>
+    <w:lsdException w:name="Table List 4" w:semiHidden="1" w:unhideWhenUsed="1"/>
+    <w:lsdException w:name="Table List 5" w:semiHidden="1" w:unhideWhenUsed="1"/>
+    <w:lsdException w:name="Table List 6" w:semiHidden="1" w:unhideWhenUsed="1"/>
+    <w:lsdException w:name="Table List 7" w:semiHidden="1" w:unhideWhenUsed="1"/>
+    <w:lsdException w:name="Table List 8" w:semiHidden="1" w:unhideWhenUsed="1"/>
+    <w:lsdException w:name="Table 3D effects 1" w:semiHidden="1" w:unhideWhenUsed="1"/>
+    <w:lsdException w:name="Table 3D effects 2" w:semiHidden="1" w:unhideWhenUsed="1"/>
+    <w:lsdException w:name="Table 3D effects 3" w:semiHidden="1" w:unhideWhenUsed="1"/>
+    <w:lsdException w:name="Table Contemporary" w:semiHidden="1" w:unhideWhenUsed="1"/>
+    <w:lsdException w:name="Table Elegant" w:semiHidden="1" w:unhideWhenUsed="1"/>
+    <w:lsdException w:name="Table Professional" w:semiHidden="1" w:unhideWhenUsed="1"/>
+    <w:lsdException w:name="Table Subtle 1" w:semiHidden="1" w:unhideWhenUsed="1"/>
+    <w:lsdException w:name="Table Subtle 2" w:semiHidden="1" w:unhideWhenUsed="1"/>
+    <w:lsdException w:name="Table Web 1" w:semiHidden="1" w:unhideWhenUsed="1"/>
+    <w:lsdException w:name="Table Web 2" w:semiHidden="1" w:unhideWhenUsed="1"/>
+    <w:lsdException w:name="Table Web 3" w:semiHidden="1" w:unhideWhenUsed="1"/>
+    <w:lsdException w:name="Balloon Text" w:semiHidden="1" w:unhideWhenUsed="1"/>
+    <w:lsdException w:name="Table Grid" w:uiPriority="0"/>
+    <w:lsdException w:name="Table Theme" w:semiHidden="1" w:unhideWhenUsed="1"/>
+    <w:lsdException w:name="Placeholder Text" w:semiHidden="1"/>
+    <w:lsdException w:name="No Spacing" w:uiPriority="1" w:qFormat="1"/>
+    <w:lsdException w:name="Light Shading" w:uiPriority="60"/>
+    <w:lsdException w:name="Light List" w:uiPriority="61"/>
+    <w:lsdException w:name="Light Grid" w:uiPriority="62"/>
+    <w:lsdException w:name="Medium Shading 1" w:uiPriority="63"/>
+    <w:lsdException w:name="Medium Shading 2" w:uiPriority="64"/>
+    <w:lsdException w:name="Medium List 1" w:uiPriority="65"/>
+    <w:lsdException w:name="Medium List 2" w:uiPriority="66"/>
+    <w:lsdException w:name="Medium Grid 1" w:uiPriority="67"/>
+    <w:lsdException w:name="Medium Grid 2" w:uiPriority="68"/>
+    <w:lsdException w:name="Medium Grid 3" w:uiPriority="69"/>
+    <w:lsdException w:name="Dark List" w:uiPriority="70"/>
+    <w:lsdException w:name="Colorful Shading" w:uiPriority="71"/>
+    <w:lsdException w:name="Colorful List" w:uiPriority="72"/>
+    <w:lsdException w:name="Colorful Grid" w:uiPriority="73"/>
+    <w:lsdException w:name="Light Shading Accent 1" w:uiPriority="60"/>
+    <w:lsdException w:name="Light List Accent 1" w:uiPriority="61"/>
+    <w:lsdException w:name="Light Grid Accent 1" w:uiPriority="62"/>
+    <w:lsdException w:name="Medium Shading 1 Accent 1" w:uiPriority="63"/>
+    <w:lsdException w:name="Medium Shading 2 Accent 1" w:uiPriority="64"/>
+    <w:lsdException w:name="Medium List 1 Accent 1" w:uiPriority="65"/>
+    <w:lsdException w:name="Revision" w:semiHidden="1"/>
+    <w:lsdException w:name="List Paragraph" w:uiPriority="34" w:qFormat="1"/>
+    <w:lsdException w:name="Quote" w:uiPriority="29" w:qFormat="1"/>
+    <w:lsdException w:name="Intense Quote" w:uiPriority="30" w:qFormat="1"/>
+    <w:lsdException w:name="Medium List 2 Accent 1" w:uiPriority="66"/>
+    <w:lsdException w:name="Medium Grid 1 Accent 1" w:uiPriority="67"/>
+    <w:lsdException w:name="Medium Grid 2 Accent 1" w:uiPriority="68"/>
+    <w:lsdException w:name="Medium Grid 3 Accent 1" w:uiPriority="69"/>
+    <w:lsdException w:name="Dark List Accent 1" w:uiPriority="70"/>
+    <w:lsdException w:name="Colorful Shading Accent 1" w:uiPriority="71"/>
+    <w:lsdException w:name="Colorful List Accent 1" w:uiPriority="72"/>
+    <w:lsdException w:name="Colorful Grid Accent 1" w:uiPriority="73"/>
+    <w:lsdException w:name="Light Shading Accent 2" w:uiPriority="60"/>
+    <w:lsdException w:name="Light List Accent 2" w:uiPriority="61"/>
+    <w:lsdException w:name="Light Grid Accent 2" w:uiPriority="62"/>
+    <w:lsdException w:name="Medium Shading 1 Accent 2" w:uiPriority="63"/>
+    <w:lsdException w:name="Medium Shading 2 Accent 2" w:uiPriority="64"/>
+    <w:lsdException w:name="Medium List 1 Accent 2" w:uiPriority="65"/>
+    <w:lsdException w:name="Medium List 2 Accent 2" w:uiPriority="66"/>
+    <w:lsdException w:name="Medium Grid 1 Accent 2" w:uiPriority="67"/>
+    <w:lsdException w:name="Medium Grid 2 Accent 2" w:uiPriority="68"/>
+    <w:lsdException w:name="Medium Grid 3 Accent 2" w:uiPriority="69"/>
+    <w:lsdException w:name="Dark List Accent 2" w:uiPriority="70"/>
+    <w:lsdException w:name="Colorful Shading Accent 2" w:uiPriority="71"/>
+    <w:lsdException w:name="Colorful List Accent 2" w:uiPriority="72"/>
+    <w:lsdException w:name="Colorful Grid Accent 2" w:uiPriority="73"/>
+    <w:lsdException w:name="Light Shading Accent 3" w:uiPriority="60"/>
+    <w:lsdException w:name="Light List Accent 3" w:uiPriority="61"/>
+    <w:lsdException w:name="Light Grid Accent 3" w:uiPriority="62"/>
+    <w:lsdException w:name="Medium Shading 1 Accent 3" w:uiPriority="63"/>
+    <w:lsdException w:name="Medium Shading 2 Accent 3" w:uiPriority="64"/>
+    <w:lsdException w:name="Medium List 1 Accent 3" w:uiPriority="65"/>
+    <w:lsdException w:name="Medium List 2 Accent 3" w:uiPriority="66"/>
+    <w:lsdException w:name="Medium Grid 1 Accent 3" w:uiPriority="67"/>
+    <w:lsdException w:name="Medium Grid 2 Accent 3" w:uiPriority="68"/>
+    <w:lsdException w:name="Medium Grid 3 Accent 3" w:uiPriority="69"/>
+    <w:lsdException w:name="Dark List Accent 3" w:uiPriority="70"/>
+    <w:lsdException w:name="Colorful Shading Accent 3" w:uiPriority="71"/>
+    <w:lsdException w:name="Colorful List Accent 3" w:uiPriority="72"/>
+    <w:lsdException w:name="Colorful Grid Accent 3" w:uiPriority="73"/>
+    <w:lsdException w:name="Light Shading Accent 4" w:uiPriority="60"/>
+    <w:lsdException w:name="Light List Accent 4" w:uiPriority="61"/>
+    <w:lsdException w:name="Light Grid Accent 4" w:uiPriority="62"/>
+    <w:lsdException w:name="Medium Shading 1 Accent 4" w:uiPriority="63"/>
+    <w:lsdException w:name="Medium Shading 2 Accent 4" w:uiPriority="64"/>
+    <w:lsdException w:name="Medium List 1 Accent 4" w:uiPriority="65"/>
+    <w:lsdException w:name="Medium List 2 Accent 4" w:uiPriority="66"/>
+    <w:lsdException w:name="Medium Grid 1 Accent 4" w:uiPriority="67"/>
+    <w:lsdException w:name="Medium Grid 2 Accent 4" w:uiPriority="68"/>
+    <w:lsdException w:name="Medium Grid 3 Accent 4" w:uiPriority="69"/>
+    <w:lsdException w:name="Dark List Accent 4" w:uiPriority="70"/>
+    <w:lsdException w:name="Colorful Shading Accent 4" w:uiPriority="71"/>
+    <w:lsdException w:name="Colorful List Accent 4" w:uiPriority="72"/>
+    <w:lsdException w:name="Colorful Grid Accent 4" w:uiPriority="73"/>
+    <w:lsdException w:name="Light Shading Accent 5" w:uiPriority="60"/>
+    <w:lsdException w:name="Light List Accent 5" w:uiPriority="61"/>
+    <w:lsdException w:name="Light Grid Accent 5" w:uiPriority="62"/>
+    <w:lsdException w:name="Medium Shading 1 Accent 5" w:uiPriority="63"/>
+    <w:lsdException w:name="Medium Shading 2 Accent 5" w:uiPriority="64"/>
+    <w:lsdException w:name="Medium List 1 Accent 5" w:uiPriority="65"/>
+    <w:lsdException w:name="Medium List 2 Accent 5" w:uiPriority="66"/>
+    <w:lsdException w:name="Medium Grid 1 Accent 5" w:uiPriority="67"/>
+    <w:lsdException w:name="Medium Grid 2 Accent 5" w:uiPriority="68"/>
+    <w:lsdException w:name="Medium Grid 3 Accent 5" w:uiPriority="69"/>
+    <w:lsdException w:name="Dark List Accent 5" w:uiPriority="70"/>
+    <w:lsdException w:name="Colorful Shading Accent 5" w:uiPriority="71"/>
+    <w:lsdException w:name="Colorful List Accent 5" w:uiPriority="72"/>
+    <w:lsdException w:name="Colorful Grid Accent 5" w:uiPriority="73"/>
+    <w:lsdException w:name="Light Shading Accent 6" w:uiPriority="60"/>
+    <w:lsdException w:name="Light List Accent 6" w:uiPriority="61"/>
+    <w:lsdException w:name="Light Grid Accent 6" w:uiPriority="62"/>
+    <w:lsdException w:name="Medium Shading 1 Accent 6" w:uiPriority="63"/>
+    <w:lsdException w:name="Medium Shading 2 Accent 6" w:uiPriority="64"/>
+    <w:lsdException w:name="Medium List 1 Accent 6" w:uiPriority="65"/>
+    <w:lsdException w:name="Medium List 2 Accent 6" w:uiPriority="66"/>
+    <w:lsdException w:name="Medium Grid 1 Accent 6" w:uiPriority="67"/>
+    <w:lsdException w:name="Medium Grid 2 Accent 6" w:uiPriority="68"/>
+    <w:lsdException w:name="Medium Grid 3 Accent 6" w:uiPriority="69"/>
+    <w:lsdException w:name="Dark List Accent 6" w:uiPriority="70"/>
+    <w:lsdException w:name="Colorful Shading Accent 6" w:uiPriority="71"/>
+    <w:lsdException w:name="Colorful List Accent 6" w:uiPriority="72"/>
+    <w:lsdException w:name="Colorful Grid Accent 6" w:uiPriority="73"/>
+    <w:lsdException w:name="Subtle Emphasis" w:uiPriority="19" w:qFormat="1"/>
+    <w:lsdException w:name="Intense Emphasis" w:uiPriority="21" w:qFormat="1"/>
+    <w:lsdException w:name="Subtle Reference" w:uiPriority="31" w:qFormat="1"/>
+    <w:lsdException w:name="Intense Reference" w:uiPriority="32" w:qFormat="1"/>
+    <w:lsdException w:name="Book Title" w:uiPriority="33" w:qFormat="1"/>
+    <w:lsdException w:name="Bibliography" w:semiHidden="1" w:uiPriority="37" w:unhideWhenUsed="1"/>
+    <w:lsdException w:name="TOC Heading" w:semiHidden="1" w:uiPriority="39" w:unhideWhenUsed="1" w:qFormat="1"/>
+    <w:lsdException w:name="Plain Table 1" w:uiPriority="41"/>
+    <w:lsdException w:name="Plain Table 2" w:uiPriority="42"/>
+    <w:lsdException w:name="Plain Table 3" w:uiPriority="43"/>
+    <w:lsdException w:name="Plain Table 4" w:uiPriority="44"/>
+    <w:lsdException w:name="Plain Table 5" w:uiPriority="45"/>
+    <w:lsdException w:name="Grid Table Light" w:uiPriority="40"/>
+    <w:lsdException w:name="Grid Table 1 Light" w:uiPriority="46"/>
+    <w:lsdException w:name="Grid Table 2" w:uiPriority="47"/>
+    <w:lsdException w:name="Grid Table 3" w:uiPriority="48"/>
+    <w:lsdException w:name="Grid Table 4" w:uiPriority="49"/>
+    <w:lsdException w:name="Grid Table 5 Dark" w:uiPriority="50"/>
+    <w:lsdException w:name="Grid Table 6 Colorful" w:uiPriority="51"/>
+    <w:lsdException w:name="Grid Table 7 Colorful" w:uiPriority="52"/>
+    <w:lsdException w:name="Grid Table 1 Light Accent 1" w:uiPriority="46"/>
+    <w:lsdException w:name="Grid Table 2 Accent 1" w:uiPriority="47"/>
+    <w:lsdException w:name="Grid Table 3 Accent 1" w:uiPriority="48"/>
+    <w:lsdException w:name="Grid Table 4 Accent 1" w:uiPriority="49"/>
+    <w:lsdException w:name="Grid Table 5 Dark Accent 1" w:uiPriority="50"/>
+    <w:lsdException w:name="Grid Table 6 Colorful Accent 1" w:uiPriority="51"/>
+    <w:lsdException w:name="Grid Table 7 Colorful Accent 1" w:uiPriority="52"/>
+    <w:lsdException w:name="Grid Table 1 Light Accent 2" w:uiPriority="46"/>
+    <w:lsdException w:name="Grid Table 2 Accent 2" w:uiPriority="47"/>
+    <w:lsdException w:name="Grid Table 3 Accent 2" w:uiPriority="48"/>
+    <w:lsdException w:name="Grid Table 4 Accent 2" w:uiPriority="49"/>
+    <w:lsdException w:name="Grid Table 5 Dark Accent 2" w:uiPriority="50"/>
+    <w:lsdException w:name="Grid Table 6 Colorful Accent 2" w:uiPriority="51"/>
+    <w:lsdException w:name="Grid Table 7 Colorful Accent 2" w:uiPriority="52"/>
+    <w:lsdException w:name="Grid Table 1 Light Accent 3" w:uiPriority="46"/>
+    <w:lsdException w:name="Grid Table 2 Accent 3" w:uiPriority="47"/>
+    <w:lsdException w:name="Grid Table 3 Accent 3" w:uiPriority="48"/>
+    <w:lsdException w:name="Grid Table 4 Accent 3" w:uiPriority="49"/>
+    <w:lsdException w:name="Grid Table 5 Dark Accent 3" w:uiPriority="50"/>
+    <w:lsdException w:name="Grid Table 6 Colorful Accent 3" w:uiPriority="51"/>
+    <w:lsdException w:name="Grid Table 7 Colorful Accent 3" w:uiPriority="52"/>
+    <w:lsdException w:name="Grid Table 1 Light Accent 4" w:uiPriority="46"/>
+    <w:lsdException w:name="Grid Table 2 Accent 4" w:uiPriority="47"/>
+    <w:lsdException w:name="Grid Table 3 Accent 4" w:uiPriority="48"/>
+    <w:lsdException w:name="Grid Table 4 Accent 4" w:uiPriority="49"/>
+    <w:lsdException w:name="Grid Table 5 Dark Accent 4" w:uiPriority="50"/>
+    <w:lsdException w:name="Grid Table 6 Colorful Accent 4" w:uiPriority="51"/>
+    <w:lsdException w:name="Grid Table 7 Colorful Accent 4" w:uiPriority="52"/>
+    <w:lsdException w:name="Grid Table 1 Light Accent 5" w:uiPriority="46"/>
+    <w:lsdException w:name="Grid Table 2 Accent 5" w:uiPriority="47"/>
+    <w:lsdException w:name="Grid Table 3 Accent 5" w:uiPriority="48"/>
+    <w:lsdException w:name="Grid Table 4 Accent 5" w:uiPriority="49"/>
+    <w:lsdException w:name="Grid Table 5 Dark Accent 5" w:uiPriority="50"/>
+    <w:lsdException w:name="Grid Table 6 Colorful Accent 5" w:uiPriority="51"/>
+    <w:lsdException w:name="Grid Table 7 Colorful Accent 5" w:uiPriority="52"/>
+    <w:lsdException w:name="Grid Table 1 Light Accent 6" w:uiPriority="46"/>
+    <w:lsdException w:name="Grid Table 2 Accent 6" w:uiPriority="47"/>
+    <w:lsdException w:name="Grid Table 3 Accent 6" w:uiPriority="48"/>
+    <w:lsdException w:name="Grid Table 4 Accent 6" w:uiPriority="49"/>
+    <w:lsdException w:name="Grid Table 5 Dark Accent 6" w:uiPriority="50"/>
+    <w:lsdException w:name="Grid Table 6 Colorful Accent 6" w:uiPriority="51"/>
+    <w:lsdException w:name="Grid Table 7 Colorful Accent 6" w:uiPriority="52"/>
+    <w:lsdException w:name="List Table 1 Light" w:uiPriority="46"/>
+    <w:lsdException w:name="List Table 2" w:uiPriority="47"/>
+    <w:lsdException w:name="List Table 3" w:uiPriority="48"/>
+    <w:lsdException w:name="List Table 4" w:uiPriority="49"/>
+    <w:lsdException w:name="List Table 5 Dark" w:uiPriority="50"/>
+    <w:lsdException w:name="List Table 6 Colorful" w:uiPriority="51"/>
+    <w:lsdException w:name="List Table 7 Colorful" w:uiPriority="52"/>
+    <w:lsdException w:name="List Table 1 Light Accent 1" w:uiPriority="46"/>
+    <w:lsdException w:name="List Table 2 Accent 1" w:uiPriority="47"/>
+    <w:lsdException w:name="List Table 3 Accent 1" w:uiPriority="48"/>
+    <w:lsdException w:name="List Table 4 Accent 1" w:uiPriority="49"/>
+    <w:lsdException w:name="List Table 5 Dark Accent 1" w:uiPriority="50"/>
+    <w:lsdException w:name="List Table 6 Colorful Accent 1" w:uiPriority="51"/>
+    <w:lsdException w:name="List Table 7 Colorful Accent 1" w:uiPriority="52"/>
+    <w:lsdException w:name="List Table 1 Light Accent 2" w:uiPriority="46"/>
+    <w:lsdException w:name="List Table 2 Accent 2" w:uiPriority="47"/>
+    <w:lsdException w:name="List Table 3 Accent 2" w:uiPriority="48"/>
+    <w:lsdException w:name="List Table 4 Accent 2" w:uiPriority="49"/>
+    <w:lsdException w:name="List Table 5 Dark Accent 2" w:uiPriority="50"/>
+    <w:lsdException w:name="List Table 6 Colorful Accent 2" w:uiPriority="51"/>
+    <w:lsdException w:name="List Table 7 Colorful Accent 2" w:uiPriority="52"/>
+    <w:lsdException w:name="List Table 1 Light Accent 3" w:uiPriority="46"/>
+    <w:lsdException w:name="List Table 2 Accent 3" w:uiPriority="47"/>
+    <w:lsdException w:name="List Table 3 Accent 3" w:uiPriority="48"/>
+    <w:lsdException w:name="List Table 4 Accent 3" w:uiPriority="49"/>
+    <w:lsdException w:name="List Table 5 Dark Accent 3" w:uiPriority="50"/>
+    <w:lsdException w:name="List Table 6 Colorful Accent 3" w:uiPriority="51"/>
+    <w:lsdException w:name="List Table 7 Colorful Accent 3" w:uiPriority="52"/>
+    <w:lsdException w:name="List Table 1 Light Accent 4" w:uiPriority="46"/>
+    <w:lsdException w:name="List Table 2 Accent 4" w:uiPriority="47"/>
+    <w:lsdException w:name="List Table 3 Accent 4" w:uiPriority="48"/>
+    <w:lsdException w:name="List Table 4 Accent 4" w:uiPriority="49"/>
+    <w:lsdException w:name="List Table 5 Dark Accent 4" w:uiPriority="50"/>
+    <w:lsdException w:name="List Table 6 Colorful Accent 4" w:uiPriority="51"/>
+    <w:lsdException w:name="List Table 7 Colorful Accent 4" w:uiPriority="52"/>
+    <w:lsdException w:name="List Table 1 Light Accent 5" w:uiPriority="46"/>
+    <w:lsdException w:name="List Table 2 Accent 5" w:uiPriority="47"/>
+    <w:lsdException w:name="List Table 3 Accent 5" w:uiPriority="48"/>
+    <w:lsdException w:name="List Table 4 Accent 5" w:uiPriority="49"/>
+    <w:lsdException w:name="List Table 5 Dark Accent 5" w:uiPriority="50"/>
+    <w:lsdException w:name="List Table 6 Colorful Accent 5" w:uiPriority="51"/>
+    <w:lsdException w:name="List Table 7 Colorful Accent 5" w:uiPriority="52"/>
+    <w:lsdException w:name="List Table 1 Light Accent 6" w:uiPriority="46"/>
+    <w:lsdException w:name="List Table 2 Accent 6" w:uiPriority="47"/>
+    <w:lsdException w:name="List Table 3 Accent 6" w:uiPriority="48"/>
+    <w:lsdException w:name="List Table 4 Accent 6" w:uiPriority="49"/>
+    <w:lsdException w:name="List Table 5 Dark Accent 6" w:uiPriority="50"/>
+    <w:lsdException w:name="List Table 6 Colorful Accent 6" w:uiPriority="51"/>
+    <w:lsdException w:name="List Table 7 Colorful Accent 6" w:uiPriority="52"/>
   </w:latentStyles>
   <w:style w:type="paragraph" w:default="1" w:styleId="Normal">
     <w:name w:val="Normal"/>
@@ -26665,7 +26929,6 @@
       <w:szCs w:val="20"/>
     </w:rPr>
     <w:tblPr>
-      <w:tblInd w:w="0" w:type="dxa"/>
       <w:tblBorders>
         <w:top w:val="single" w:sz="4" w:space="0" w:color="auto"/>
         <w:left w:val="single" w:sz="4" w:space="0" w:color="auto"/>
@@ -26674,12 +26937,6 @@
         <w:insideH w:val="single" w:sz="4" w:space="0" w:color="auto"/>
         <w:insideV w:val="single" w:sz="4" w:space="0" w:color="auto"/>
       </w:tblBorders>
-      <w:tblCellMar>
-        <w:top w:w="0" w:type="dxa"/>
-        <w:left w:w="108" w:type="dxa"/>
-        <w:bottom w:w="0" w:type="dxa"/>
-        <w:right w:w="108" w:type="dxa"/>
-      </w:tblCellMar>
     </w:tblPr>
   </w:style>
   <w:style w:type="paragraph" w:styleId="NoSpacing">
@@ -26726,196 +26983,6 @@
     <w:name w:val="apple-converted-space"/>
     <w:basedOn w:val="DefaultParagraphFont"/>
     <w:rsid w:val="00306121"/>
-  </w:style>
-</w:styles>
-</file>
-
-<file path=word/stylesWithEffects.xml><?xml version="1.0" encoding="utf-8"?>
-<w:styles xmlns:wpc="http://schemas.microsoft.com/office/word/2010/wordprocessingCanvas" xmlns:mc="http://schemas.openxmlformats.org/markup-compatibility/2006" xmlns:o="urn:schemas-microsoft-com:office:office" xmlns:r="http://schemas.openxmlformats.org/officeDocument/2006/relationships" xmlns:m="http://schemas.openxmlformats.org/officeDocument/2006/math" xmlns:v="urn:schemas-microsoft-com:vml" xmlns:wp14="http://schemas.microsoft.com/office/word/2010/wordprocessingDrawing" xmlns:wp="http://schemas.openxmlformats.org/drawingml/2006/wordprocessingDrawing" xmlns:w10="urn:schemas-microsoft-com:office:word" xmlns:w="http://schemas.openxmlformats.org/wordprocessingml/2006/main" xmlns:w14="http://schemas.microsoft.com/office/word/2010/wordml" xmlns:wpg="http://schemas.microsoft.com/office/word/2010/wordprocessingGroup" xmlns:wpi="http://schemas.microsoft.com/office/word/2010/wordprocessingInk" xmlns:wne="http://schemas.microsoft.com/office/word/2006/wordml" xmlns:wps="http://schemas.microsoft.com/office/word/2010/wordprocessingShape" mc:Ignorable="w14 wp14">
-  <w:docDefaults>
-    <w:rPrDefault>
-      <w:rPr>
-        <w:rFonts w:asciiTheme="minorHAnsi" w:eastAsiaTheme="minorEastAsia" w:hAnsiTheme="minorHAnsi" w:cstheme="minorBidi"/>
-        <w:sz w:val="22"/>
-        <w:szCs w:val="22"/>
-        <w:lang w:val="vi-VN" w:eastAsia="vi-VN" w:bidi="ar-SA"/>
-      </w:rPr>
-    </w:rPrDefault>
-    <w:pPrDefault>
-      <w:pPr>
-        <w:spacing w:after="200" w:line="276" w:lineRule="auto"/>
-      </w:pPr>
-    </w:pPrDefault>
-  </w:docDefaults>
-  <w:latentStyles w:defLockedState="0" w:defUIPriority="99" w:defSemiHidden="1" w:defUnhideWhenUsed="1" w:defQFormat="0" w:count="267">
-    <w:lsdException w:name="Normal" w:semiHidden="0" w:uiPriority="0" w:unhideWhenUsed="0" w:qFormat="1"/>
-    <w:lsdException w:name="heading 1" w:semiHidden="0" w:uiPriority="9" w:unhideWhenUsed="0" w:qFormat="1"/>
-    <w:lsdException w:name="heading 2" w:uiPriority="9" w:qFormat="1"/>
-    <w:lsdException w:name="heading 3" w:uiPriority="9" w:qFormat="1"/>
-    <w:lsdException w:name="heading 4" w:uiPriority="9" w:qFormat="1"/>
-    <w:lsdException w:name="heading 5" w:uiPriority="9" w:qFormat="1"/>
-    <w:lsdException w:name="heading 6" w:uiPriority="9" w:qFormat="1"/>
-    <w:lsdException w:name="heading 7" w:uiPriority="9" w:qFormat="1"/>
-    <w:lsdException w:name="heading 8" w:uiPriority="9" w:qFormat="1"/>
-    <w:lsdException w:name="heading 9" w:uiPriority="9" w:qFormat="1"/>
-    <w:lsdException w:name="toc 1" w:uiPriority="39"/>
-    <w:lsdException w:name="toc 2" w:uiPriority="39"/>
-    <w:lsdException w:name="toc 3" w:uiPriority="39"/>
-    <w:lsdException w:name="toc 4" w:uiPriority="39"/>
-    <w:lsdException w:name="toc 5" w:uiPriority="39"/>
-    <w:lsdException w:name="toc 6" w:uiPriority="39"/>
-    <w:lsdException w:name="toc 7" w:uiPriority="39"/>
-    <w:lsdException w:name="toc 8" w:uiPriority="39"/>
-    <w:lsdException w:name="toc 9" w:uiPriority="39"/>
-    <w:lsdException w:name="caption" w:uiPriority="35" w:qFormat="1"/>
-    <w:lsdException w:name="Title" w:semiHidden="0" w:uiPriority="10" w:unhideWhenUsed="0" w:qFormat="1"/>
-    <w:lsdException w:name="Default Paragraph Font" w:uiPriority="1"/>
-    <w:lsdException w:name="Subtitle" w:semiHidden="0" w:uiPriority="11" w:unhideWhenUsed="0" w:qFormat="1"/>
-    <w:lsdException w:name="Strong" w:semiHidden="0" w:uiPriority="22" w:unhideWhenUsed="0" w:qFormat="1"/>
-    <w:lsdException w:name="Emphasis" w:semiHidden="0" w:uiPriority="20" w:unhideWhenUsed="0" w:qFormat="1"/>
-    <w:lsdException w:name="Table Grid" w:semiHidden="0" w:uiPriority="59" w:unhideWhenUsed="0"/>
-    <w:lsdException w:name="Placeholder Text" w:unhideWhenUsed="0"/>
-    <w:lsdException w:name="No Spacing" w:semiHidden="0" w:uiPriority="1" w:unhideWhenUsed="0" w:qFormat="1"/>
-    <w:lsdException w:name="Light Shading" w:semiHidden="0" w:uiPriority="60" w:unhideWhenUsed="0"/>
-    <w:lsdException w:name="Light List" w:semiHidden="0" w:uiPriority="61" w:unhideWhenUsed="0"/>
-    <w:lsdException w:name="Light Grid" w:semiHidden="0" w:uiPriority="62" w:unhideWhenUsed="0"/>
-    <w:lsdException w:name="Medium Shading 1" w:semiHidden="0" w:uiPriority="63" w:unhideWhenUsed="0"/>
-    <w:lsdException w:name="Medium Shading 2" w:semiHidden="0" w:uiPriority="64" w:unhideWhenUsed="0"/>
-    <w:lsdException w:name="Medium List 1" w:semiHidden="0" w:uiPriority="65" w:unhideWhenUsed="0"/>
-    <w:lsdException w:name="Medium List 2" w:semiHidden="0" w:uiPriority="66" w:unhideWhenUsed="0"/>
-    <w:lsdException w:name="Medium Grid 1" w:semiHidden="0" w:uiPriority="67" w:unhideWhenUsed="0"/>
-    <w:lsdException w:name="Medium Grid 2" w:semiHidden="0" w:uiPriority="68" w:unhideWhenUsed="0"/>
-    <w:lsdException w:name="Medium Grid 3" w:semiHidden="0" w:uiPriority="69" w:unhideWhenUsed="0"/>
-    <w:lsdException w:name="Dark List" w:semiHidden="0" w:uiPriority="70" w:unhideWhenUsed="0"/>
-    <w:lsdException w:name="Colorful Shading" w:semiHidden="0" w:uiPriority="71" w:unhideWhenUsed="0"/>
-    <w:lsdException w:name="Colorful List" w:semiHidden="0" w:uiPriority="72" w:unhideWhenUsed="0"/>
-    <w:lsdException w:name="Colorful Grid" w:semiHidden="0" w:uiPriority="73" w:unhideWhenUsed="0"/>
-    <w:lsdException w:name="Light Shading Accent 1" w:semiHidden="0" w:uiPriority="60" w:unhideWhenUsed="0"/>
-    <w:lsdException w:name="Light List Accent 1" w:semiHidden="0" w:uiPriority="61" w:unhideWhenUsed="0"/>
-    <w:lsdException w:name="Light Grid Accent 1" w:semiHidden="0" w:uiPriority="62" w:unhideWhenUsed="0"/>
-    <w:lsdException w:name="Medium Shading 1 Accent 1" w:semiHidden="0" w:uiPriority="63" w:unhideWhenUsed="0"/>
-    <w:lsdException w:name="Medium Shading 2 Accent 1" w:semiHidden="0" w:uiPriority="64" w:unhideWhenUsed="0"/>
-    <w:lsdException w:name="Medium List 1 Accent 1" w:semiHidden="0" w:uiPriority="65" w:unhideWhenUsed="0"/>
-    <w:lsdException w:name="Revision" w:unhideWhenUsed="0"/>
-    <w:lsdException w:name="List Paragraph" w:semiHidden="0" w:uiPriority="34" w:unhideWhenUsed="0" w:qFormat="1"/>
-    <w:lsdException w:name="Quote" w:semiHidden="0" w:uiPriority="29" w:unhideWhenUsed="0" w:qFormat="1"/>
-    <w:lsdException w:name="Intense Quote" w:semiHidden="0" w:uiPriority="30" w:unhideWhenUsed="0" w:qFormat="1"/>
-    <w:lsdException w:name="Medium List 2 Accent 1" w:semiHidden="0" w:uiPriority="66" w:unhideWhenUsed="0"/>
-    <w:lsdException w:name="Medium Grid 1 Accent 1" w:semiHidden="0" w:uiPriority="67" w:unhideWhenUsed="0"/>
-    <w:lsdException w:name="Medium Grid 2 Accent 1" w:semiHidden="0" w:uiPriority="68" w:unhideWhenUsed="0"/>
-    <w:lsdException w:name="Medium Grid 3 Accent 1" w:semiHidden="0" w:uiPriority="69" w:unhideWhenUsed="0"/>
-    <w:lsdException w:name="Dark List Accent 1" w:semiHidden="0" w:uiPriority="70" w:unhideWhenUsed="0"/>
-    <w:lsdException w:name="Colorful Shading Accent 1" w:semiHidden="0" w:uiPriority="71" w:unhideWhenUsed="0"/>
-    <w:lsdException w:name="Colorful List Accent 1" w:semiHidden="0" w:uiPriority="72" w:unhideWhenUsed="0"/>
-    <w:lsdException w:name="Colorful Grid Accent 1" w:semiHidden="0" w:uiPriority="73" w:unhideWhenUsed="0"/>
-    <w:lsdException w:name="Light Shading Accent 2" w:semiHidden="0" w:uiPriority="60" w:unhideWhenUsed="0"/>
-    <w:lsdException w:name="Light List Accent 2" w:semiHidden="0" w:uiPriority="61" w:unhideWhenUsed="0"/>
-    <w:lsdException w:name="Light Grid Accent 2" w:semiHidden="0" w:uiPriority="62" w:unhideWhenUsed="0"/>
-    <w:lsdException w:name="Medium Shading 1 Accent 2" w:semiHidden="0" w:uiPriority="63" w:unhideWhenUsed="0"/>
-    <w:lsdException w:name="Medium Shading 2 Accent 2" w:semiHidden="0" w:uiPriority="64" w:unhideWhenUsed="0"/>
-    <w:lsdException w:name="Medium List 1 Accent 2" w:semiHidden="0" w:uiPriority="65" w:unhideWhenUsed="0"/>
-    <w:lsdException w:name="Medium List 2 Accent 2" w:semiHidden="0" w:uiPriority="66" w:unhideWhenUsed="0"/>
-    <w:lsdException w:name="Medium Grid 1 Accent 2" w:semiHidden="0" w:uiPriority="67" w:unhideWhenUsed="0"/>
-    <w:lsdException w:name="Medium Grid 2 Accent 2" w:semiHidden="0" w:uiPriority="68" w:unhideWhenUsed="0"/>
-    <w:lsdException w:name="Medium Grid 3 Accent 2" w:semiHidden="0" w:uiPriority="69" w:unhideWhenUsed="0"/>
-    <w:lsdException w:name="Dark List Accent 2" w:semiHidden="0" w:uiPriority="70" w:unhideWhenUsed="0"/>
-    <w:lsdException w:name="Colorful Shading Accent 2" w:semiHidden="0" w:uiPriority="71" w:unhideWhenUsed="0"/>
-    <w:lsdException w:name="Colorful List Accent 2" w:semiHidden="0" w:uiPriority="72" w:unhideWhenUsed="0"/>
-    <w:lsdException w:name="Colorful Grid Accent 2" w:semiHidden="0" w:uiPriority="73" w:unhideWhenUsed="0"/>
-    <w:lsdException w:name="Light Shading Accent 3" w:semiHidden="0" w:uiPriority="60" w:unhideWhenUsed="0"/>
-    <w:lsdException w:name="Light List Accent 3" w:semiHidden="0" w:uiPriority="61" w:unhideWhenUsed="0"/>
-    <w:lsdException w:name="Light Grid Accent 3" w:semiHidden="0" w:uiPriority="62" w:unhideWhenUsed="0"/>
-    <w:lsdException w:name="Medium Shading 1 Accent 3" w:semiHidden="0" w:uiPriority="63" w:unhideWhenUsed="0"/>
-    <w:lsdException w:name="Medium Shading 2 Accent 3" w:semiHidden="0" w:uiPriority="64" w:unhideWhenUsed="0"/>
-    <w:lsdException w:name="Medium List 1 Accent 3" w:semiHidden="0" w:uiPriority="65" w:unhideWhenUsed="0"/>
-    <w:lsdException w:name="Medium List 2 Accent 3" w:semiHidden="0" w:uiPriority="66" w:unhideWhenUsed="0"/>
-    <w:lsdException w:name="Medium Grid 1 Accent 3" w:semiHidden="0" w:uiPriority="67" w:unhideWhenUsed="0"/>
-    <w:lsdException w:name="Medium Grid 2 Accent 3" w:semiHidden="0" w:uiPriority="68" w:unhideWhenUsed="0"/>
-    <w:lsdException w:name="Medium Grid 3 Accent 3" w:semiHidden="0" w:uiPriority="69" w:unhideWhenUsed="0"/>
-    <w:lsdException w:name="Dark List Accent 3" w:semiHidden="0" w:uiPriority="70" w:unhideWhenUsed="0"/>
-    <w:lsdException w:name="Colorful Shading Accent 3" w:semiHidden="0" w:uiPriority="71" w:unhideWhenUsed="0"/>
-    <w:lsdException w:name="Colorful List Accent 3" w:semiHidden="0" w:uiPriority="72" w:unhideWhenUsed="0"/>
-    <w:lsdException w:name="Colorful Grid Accent 3" w:semiHidden="0" w:uiPriority="73" w:unhideWhenUsed="0"/>
-    <w:lsdException w:name="Light Shading Accent 4" w:semiHidden="0" w:uiPriority="60" w:unhideWhenUsed="0"/>
-    <w:lsdException w:name="Light List Accent 4" w:semiHidden="0" w:uiPriority="61" w:unhideWhenUsed="0"/>
-    <w:lsdException w:name="Light Grid Accent 4" w:semiHidden="0" w:uiPriority="62" w:unhideWhenUsed="0"/>
-    <w:lsdException w:name="Medium Shading 1 Accent 4" w:semiHidden="0" w:uiPriority="63" w:unhideWhenUsed="0"/>
-    <w:lsdException w:name="Medium Shading 2 Accent 4" w:semiHidden="0" w:uiPriority="64" w:unhideWhenUsed="0"/>
-    <w:lsdException w:name="Medium List 1 Accent 4" w:semiHidden="0" w:uiPriority="65" w:unhideWhenUsed="0"/>
-    <w:lsdException w:name="Medium List 2 Accent 4" w:semiHidden="0" w:uiPriority="66" w:unhideWhenUsed="0"/>
-    <w:lsdException w:name="Medium Grid 1 Accent 4" w:semiHidden="0" w:uiPriority="67" w:unhideWhenUsed="0"/>
-    <w:lsdException w:name="Medium Grid 2 Accent 4" w:semiHidden="0" w:uiPriority="68" w:unhideWhenUsed="0"/>
-    <w:lsdException w:name="Medium Grid 3 Accent 4" w:semiHidden="0" w:uiPriority="69" w:unhideWhenUsed="0"/>
-    <w:lsdException w:name="Dark List Accent 4" w:semiHidden="0" w:uiPriority="70" w:unhideWhenUsed="0"/>
-    <w:lsdException w:name="Colorful Shading Accent 4" w:semiHidden="0" w:uiPriority="71" w:unhideWhenUsed="0"/>
-    <w:lsdException w:name="Colorful List Accent 4" w:semiHidden="0" w:uiPriority="72" w:unhideWhenUsed="0"/>
-    <w:lsdException w:name="Colorful Grid Accent 4" w:semiHidden="0" w:uiPriority="73" w:unhideWhenUsed="0"/>
-    <w:lsdException w:name="Light Shading Accent 5" w:semiHidden="0" w:uiPriority="60" w:unhideWhenUsed="0"/>
-    <w:lsdException w:name="Light List Accent 5" w:semiHidden="0" w:uiPriority="61" w:unhideWhenUsed="0"/>
-    <w:lsdException w:name="Light Grid Accent 5" w:semiHidden="0" w:uiPriority="62" w:unhideWhenUsed="0"/>
-    <w:lsdException w:name="Medium Shading 1 Accent 5" w:semiHidden="0" w:uiPriority="63" w:unhideWhenUsed="0"/>
-    <w:lsdException w:name="Medium Shading 2 Accent 5" w:semiHidden="0" w:uiPriority="64" w:unhideWhenUsed="0"/>
-    <w:lsdException w:name="Medium List 1 Accent 5" w:semiHidden="0" w:uiPriority="65" w:unhideWhenUsed="0"/>
-    <w:lsdException w:name="Medium List 2 Accent 5" w:semiHidden="0" w:uiPriority="66" w:unhideWhenUsed="0"/>
-    <w:lsdException w:name="Medium Grid 1 Accent 5" w:semiHidden="0" w:uiPriority="67" w:unhideWhenUsed="0"/>
-    <w:lsdException w:name="Medium Grid 2 Accent 5" w:semiHidden="0" w:uiPriority="68" w:unhideWhenUsed="0"/>
-    <w:lsdException w:name="Medium Grid 3 Accent 5" w:semiHidden="0" w:uiPriority="69" w:unhideWhenUsed="0"/>
-    <w:lsdException w:name="Dark List Accent 5" w:semiHidden="0" w:uiPriority="70" w:unhideWhenUsed="0"/>
-    <w:lsdException w:name="Colorful Shading Accent 5" w:semiHidden="0" w:uiPriority="71" w:unhideWhenUsed="0"/>
-    <w:lsdException w:name="Colorful List Accent 5" w:semiHidden="0" w:uiPriority="72" w:unhideWhenUsed="0"/>
-    <w:lsdException w:name="Colorful Grid Accent 5" w:semiHidden="0" w:uiPriority="73" w:unhideWhenUsed="0"/>
-    <w:lsdException w:name="Light Shading Accent 6" w:semiHidden="0" w:uiPriority="60" w:unhideWhenUsed="0"/>
-    <w:lsdException w:name="Light List Accent 6" w:semiHidden="0" w:uiPriority="61" w:unhideWhenUsed="0"/>
-    <w:lsdException w:name="Light Grid Accent 6" w:semiHidden="0" w:uiPriority="62" w:unhideWhenUsed="0"/>
-    <w:lsdException w:name="Medium Shading 1 Accent 6" w:semiHidden="0" w:uiPriority="63" w:unhideWhenUsed="0"/>
-    <w:lsdException w:name="Medium Shading 2 Accent 6" w:semiHidden="0" w:uiPriority="64" w:unhideWhenUsed="0"/>
-    <w:lsdException w:name="Medium List 1 Accent 6" w:semiHidden="0" w:uiPriority="65" w:unhideWhenUsed="0"/>
-    <w:lsdException w:name="Medium List 2 Accent 6" w:semiHidden="0" w:uiPriority="66" w:unhideWhenUsed="0"/>
-    <w:lsdException w:name="Medium Grid 1 Accent 6" w:semiHidden="0" w:uiPriority="67" w:unhideWhenUsed="0"/>
-    <w:lsdException w:name="Medium Grid 2 Accent 6" w:semiHidden="0" w:uiPriority="68" w:unhideWhenUsed="0"/>
-    <w:lsdException w:name="Medium Grid 3 Accent 6" w:semiHidden="0" w:uiPriority="69" w:unhideWhenUsed="0"/>
-    <w:lsdException w:name="Dark List Accent 6" w:semiHidden="0" w:uiPriority="70" w:unhideWhenUsed="0"/>
-    <w:lsdException w:name="Colorful Shading Accent 6" w:semiHidden="0" w:uiPriority="71" w:unhideWhenUsed="0"/>
-    <w:lsdException w:name="Colorful List Accent 6" w:semiHidden="0" w:uiPriority="72" w:unhideWhenUsed="0"/>
-    <w:lsdException w:name="Colorful Grid Accent 6" w:semiHidden="0" w:uiPriority="73" w:unhideWhenUsed="0"/>
-    <w:lsdException w:name="Subtle Emphasis" w:semiHidden="0" w:uiPriority="19" w:unhideWhenUsed="0" w:qFormat="1"/>
-    <w:lsdException w:name="Intense Emphasis" w:semiHidden="0" w:uiPriority="21" w:unhideWhenUsed="0" w:qFormat="1"/>
-    <w:lsdException w:name="Subtle Reference" w:semiHidden="0" w:uiPriority="31" w:unhideWhenUsed="0" w:qFormat="1"/>
-    <w:lsdException w:name="Intense Reference" w:semiHidden="0" w:uiPriority="32" w:unhideWhenUsed="0" w:qFormat="1"/>
-    <w:lsdException w:name="Book Title" w:semiHidden="0" w:uiPriority="33" w:unhideWhenUsed="0" w:qFormat="1"/>
-    <w:lsdException w:name="Bibliography" w:uiPriority="37"/>
-    <w:lsdException w:name="TOC Heading" w:uiPriority="39" w:qFormat="1"/>
-  </w:latentStyles>
-  <w:style w:type="paragraph" w:default="1" w:styleId="Normal">
-    <w:name w:val="Normal"/>
-    <w:qFormat/>
-  </w:style>
-  <w:style w:type="character" w:default="1" w:styleId="DefaultParagraphFont">
-    <w:name w:val="Default Paragraph Font"/>
-    <w:uiPriority w:val="1"/>
-    <w:semiHidden/>
-    <w:unhideWhenUsed/>
-  </w:style>
-  <w:style w:type="table" w:default="1" w:styleId="TableNormal">
-    <w:name w:val="Normal Table"/>
-    <w:uiPriority w:val="99"/>
-    <w:semiHidden/>
-    <w:unhideWhenUsed/>
-    <w:tblPr>
-      <w:tblInd w:w="0" w:type="dxa"/>
-      <w:tblCellMar>
-        <w:top w:w="0" w:type="dxa"/>
-        <w:left w:w="108" w:type="dxa"/>
-        <w:bottom w:w="0" w:type="dxa"/>
-        <w:right w:w="108" w:type="dxa"/>
-      </w:tblCellMar>
-    </w:tblPr>
-  </w:style>
-  <w:style w:type="numbering" w:default="1" w:styleId="NoList">
-    <w:name w:val="No List"/>
-    <w:uiPriority w:val="99"/>
-    <w:semiHidden/>
-    <w:unhideWhenUsed/>
   </w:style>
 </w:styles>
 </file>
@@ -27208,7 +27275,7 @@
 </file>
 
 <file path=customXml/itemProps1.xml><?xml version="1.0" encoding="utf-8"?>
-<ds:datastoreItem xmlns:ds="http://schemas.openxmlformats.org/officeDocument/2006/customXml" ds:itemID="{539D3B54-AFEA-4046-9628-B1FE404D80BA}">
+<ds:datastoreItem xmlns:ds="http://schemas.openxmlformats.org/officeDocument/2006/customXml" ds:itemID="{B83FF650-4182-42C2-A5AB-0A08BDA705F1}">
   <ds:schemaRefs>
     <ds:schemaRef ds:uri="http://schemas.openxmlformats.org/officeDocument/2006/bibliography"/>
   </ds:schemaRefs>

</xml_diff>

<commit_message>
-- Phuc -- Review
</commit_message>
<xml_diff>
--- a/Documents/TLTKCSDL_Nhóm Trương Tiến Phúc.docx
+++ b/Documents/TLTKCSDL_Nhóm Trương Tiến Phúc.docx
@@ -2793,7 +2793,6 @@
                 <w:szCs w:val="24"/>
               </w:rPr>
             </w:pPr>
-            <w:bookmarkStart w:id="0" w:name="_GoBack"/>
           </w:p>
         </w:tc>
         <w:tc>
@@ -2882,7 +2881,6 @@
           </w:p>
         </w:tc>
       </w:tr>
-      <w:bookmarkEnd w:id="0"/>
       <w:tr>
         <w:trPr>
           <w:trHeight w:val="328"/>
@@ -3432,8 +3430,10 @@
         <w:rPr>
           <w:sz w:val="24"/>
         </w:rPr>
-        <w:t>PM, Designer</w:t>
+        <w:t>PM</w:t>
       </w:r>
+      <w:bookmarkStart w:id="0" w:name="_GoBack"/>
+      <w:bookmarkEnd w:id="0"/>
     </w:p>
     <w:p>
       <w:pPr>
@@ -7720,10 +7720,10 @@
             <v:path o:extrusionok="f" gradientshapeok="t" o:connecttype="rect"/>
             <o:lock v:ext="edit" aspectratio="t"/>
           </v:shapetype>
-          <v:shape id="_x0000_i1025" type="#_x0000_t75" style="width:498.75pt;height:398.25pt" o:ole="">
+          <v:shape id="_x0000_i1025" type="#_x0000_t75" style="width:498.15pt;height:398.5pt" o:ole="">
             <v:imagedata r:id="rId12" o:title=""/>
           </v:shape>
-          <o:OLEObject Type="Embed" ProgID="Visio.Drawing.15" ShapeID="_x0000_i1025" DrawAspect="Content" ObjectID="_1493928673" r:id="rId13"/>
+          <o:OLEObject Type="Embed" ProgID="Visio.Drawing.15" ShapeID="_x0000_i1025" DrawAspect="Content" ObjectID="_1494011528" r:id="rId13"/>
         </w:object>
       </w:r>
     </w:p>
@@ -23763,7 +23763,7 @@
         <w:rFonts w:ascii="Cambria" w:hAnsi="Cambria"/>
         <w:noProof/>
       </w:rPr>
-      <w:t>6</w:t>
+      <w:t>3</w:t>
     </w:r>
     <w:r>
       <w:rPr>
@@ -26929,6 +26929,7 @@
       <w:szCs w:val="20"/>
     </w:rPr>
     <w:tblPr>
+      <w:tblInd w:w="0" w:type="dxa"/>
       <w:tblBorders>
         <w:top w:val="single" w:sz="4" w:space="0" w:color="auto"/>
         <w:left w:val="single" w:sz="4" w:space="0" w:color="auto"/>
@@ -26937,6 +26938,12 @@
         <w:insideH w:val="single" w:sz="4" w:space="0" w:color="auto"/>
         <w:insideV w:val="single" w:sz="4" w:space="0" w:color="auto"/>
       </w:tblBorders>
+      <w:tblCellMar>
+        <w:top w:w="0" w:type="dxa"/>
+        <w:left w:w="108" w:type="dxa"/>
+        <w:bottom w:w="0" w:type="dxa"/>
+        <w:right w:w="108" w:type="dxa"/>
+      </w:tblCellMar>
     </w:tblPr>
   </w:style>
   <w:style w:type="paragraph" w:styleId="NoSpacing">
@@ -27275,7 +27282,7 @@
 </file>
 
 <file path=customXml/itemProps1.xml><?xml version="1.0" encoding="utf-8"?>
-<ds:datastoreItem xmlns:ds="http://schemas.openxmlformats.org/officeDocument/2006/customXml" ds:itemID="{B83FF650-4182-42C2-A5AB-0A08BDA705F1}">
+<ds:datastoreItem xmlns:ds="http://schemas.openxmlformats.org/officeDocument/2006/customXml" ds:itemID="{01226698-766D-4205-8046-375B17506D3D}">
   <ds:schemaRefs>
     <ds:schemaRef ds:uri="http://schemas.openxmlformats.org/officeDocument/2006/bibliography"/>
   </ds:schemaRefs>

</xml_diff>

<commit_message>
ThuậnPH review lại tất cả tài liệu
</commit_message>
<xml_diff>
--- a/Documents/TLTKCSDL_Nhóm Trương Tiến Phúc.docx
+++ b/Documents/TLTKCSDL_Nhóm Trương Tiến Phúc.docx
@@ -1,6 +1,6 @@
 
 <file path=word/document.xml><?xml version="1.0" encoding="utf-8"?>
-<w:document xmlns:wpc="http://schemas.microsoft.com/office/word/2010/wordprocessingCanvas" xmlns:mc="http://schemas.openxmlformats.org/markup-compatibility/2006" xmlns:o="urn:schemas-microsoft-com:office:office" xmlns:r="http://schemas.openxmlformats.org/officeDocument/2006/relationships" xmlns:m="http://schemas.openxmlformats.org/officeDocument/2006/math" xmlns:v="urn:schemas-microsoft-com:vml" xmlns:wp14="http://schemas.microsoft.com/office/word/2010/wordprocessingDrawing" xmlns:wp="http://schemas.openxmlformats.org/drawingml/2006/wordprocessingDrawing" xmlns:w10="urn:schemas-microsoft-com:office:word" xmlns:w="http://schemas.openxmlformats.org/wordprocessingml/2006/main" xmlns:w14="http://schemas.microsoft.com/office/word/2010/wordml" xmlns:w15="http://schemas.microsoft.com/office/word/2012/wordml" xmlns:wpg="http://schemas.microsoft.com/office/word/2010/wordprocessingGroup" xmlns:wpi="http://schemas.microsoft.com/office/word/2010/wordprocessingInk" xmlns:wne="http://schemas.microsoft.com/office/word/2006/wordml" xmlns:wps="http://schemas.microsoft.com/office/word/2010/wordprocessingShape" mc:Ignorable="w14 w15 wp14">
+<w:document xmlns:wpc="http://schemas.microsoft.com/office/word/2010/wordprocessingCanvas" xmlns:mc="http://schemas.openxmlformats.org/markup-compatibility/2006" xmlns:o="urn:schemas-microsoft-com:office:office" xmlns:r="http://schemas.openxmlformats.org/officeDocument/2006/relationships" xmlns:m="http://schemas.openxmlformats.org/officeDocument/2006/math" xmlns:v="urn:schemas-microsoft-com:vml" xmlns:wp14="http://schemas.microsoft.com/office/word/2010/wordprocessingDrawing" xmlns:wp="http://schemas.openxmlformats.org/drawingml/2006/wordprocessingDrawing" xmlns:w10="urn:schemas-microsoft-com:office:word" xmlns:w="http://schemas.openxmlformats.org/wordprocessingml/2006/main" xmlns:w14="http://schemas.microsoft.com/office/word/2010/wordml" xmlns:wpg="http://schemas.microsoft.com/office/word/2010/wordprocessingGroup" xmlns:wpi="http://schemas.microsoft.com/office/word/2010/wordprocessingInk" xmlns:wne="http://schemas.microsoft.com/office/word/2006/wordml" xmlns:wps="http://schemas.microsoft.com/office/word/2010/wordprocessingShape" mc:Ignorable="w14 wp14">
   <w:body>
     <w:p>
       <w:pPr>
@@ -16,7 +16,7 @@
           <w:noProof/>
           <w:sz w:val="26"/>
           <w:szCs w:val="26"/>
-          <w:lang w:eastAsia="en-US"/>
+          <w:lang w:val="vi-VN" w:eastAsia="vi-VN"/>
         </w:rPr>
         <w:drawing>
           <wp:inline distT="0" distB="0" distL="0" distR="0">
@@ -36,7 +36,7 @@
                     </pic:cNvPicPr>
                   </pic:nvPicPr>
                   <pic:blipFill>
-                    <a:blip r:embed="rId8" cstate="print"/>
+                    <a:blip r:embed="rId9" cstate="print"/>
                     <a:srcRect/>
                     <a:stretch>
                       <a:fillRect/>
@@ -1388,7 +1388,7 @@
               </w:rPr>
               <w:t>m thuật ngữ viết tắt Y,N</w:t>
             </w:r>
-            <w:hyperlink r:id="rId9" w:history="1"/>
+            <w:hyperlink r:id="rId10" w:history="1"/>
           </w:p>
         </w:tc>
         <w:tc>
@@ -2353,13 +2353,19 @@
             <w:pPr>
               <w:spacing w:before="0" w:beforeAutospacing="0" w:after="0" w:afterAutospacing="0" w:line="240" w:lineRule="auto"/>
               <w:ind w:firstLine="0"/>
-              <w:jc w:val="center"/>
-              <w:rPr>
-                <w:b/>
+              <w:jc w:val="left"/>
+              <w:rPr>
                 <w:sz w:val="24"/>
                 <w:szCs w:val="24"/>
               </w:rPr>
             </w:pPr>
+            <w:r>
+              <w:rPr>
+                <w:sz w:val="24"/>
+                <w:szCs w:val="24"/>
+              </w:rPr>
+              <w:t>Chỉnh sửa tên người thay đổi trong bảng thay đổi tài liệu về chuẩn : tên có dấu + tên đệm viết tắt</w:t>
+            </w:r>
           </w:p>
         </w:tc>
         <w:tc>
@@ -2580,7 +2586,22 @@
                 <w:szCs w:val="24"/>
                 <w:lang w:val="vi-VN"/>
               </w:rPr>
-              <w:t>CườngDVT</w:t>
+              <w:t>Cường</w:t>
+            </w:r>
+            <w:r>
+              <w:rPr>
+                <w:sz w:val="24"/>
+                <w:szCs w:val="24"/>
+              </w:rPr>
+              <w:t xml:space="preserve"> </w:t>
+            </w:r>
+            <w:r>
+              <w:rPr>
+                <w:sz w:val="24"/>
+                <w:szCs w:val="24"/>
+                <w:lang w:val="vi-VN"/>
+              </w:rPr>
+              <w:t>DVT</w:t>
             </w:r>
           </w:p>
         </w:tc>
@@ -3432,8 +3453,6 @@
         </w:rPr>
         <w:t>PM</w:t>
       </w:r>
-      <w:bookmarkStart w:id="0" w:name="_GoBack"/>
-      <w:bookmarkEnd w:id="0"/>
     </w:p>
     <w:p>
       <w:pPr>
@@ -4074,9 +4093,9 @@
         <w:pStyle w:val="TOCHeading"/>
         <w:jc w:val="center"/>
       </w:pPr>
-      <w:bookmarkStart w:id="1" w:name="_Toc322249428"/>
+      <w:bookmarkStart w:id="0" w:name="_Toc322249428"/>
     </w:p>
-    <w:bookmarkStart w:id="2" w:name="_Toc415940656" w:displacedByCustomXml="next"/>
+    <w:bookmarkStart w:id="1" w:name="_Toc415940656" w:displacedByCustomXml="next"/>
     <w:sdt>
       <w:sdtPr>
         <w:rPr>
@@ -5074,6 +5093,8 @@
             </w:r>
           </w:hyperlink>
         </w:p>
+        <w:bookmarkStart w:id="2" w:name="_GoBack"/>
+        <w:bookmarkEnd w:id="2"/>
         <w:p>
           <w:pPr>
             <w:pStyle w:val="TOC3"/>
@@ -5088,63 +5109,76 @@
               <w:lang w:eastAsia="en-US"/>
             </w:rPr>
           </w:pPr>
-          <w:hyperlink w:anchor="_Toc420175545" w:history="1">
-            <w:r>
-              <w:rPr>
-                <w:rStyle w:val="Hyperlink"/>
-                <w:noProof/>
-              </w:rPr>
-              <w:t>2.3.1. Constraint</w:t>
-            </w:r>
-            <w:r>
-              <w:rPr>
-                <w:noProof/>
-                <w:webHidden/>
-              </w:rPr>
-              <w:tab/>
-            </w:r>
-            <w:r>
-              <w:rPr>
-                <w:noProof/>
-                <w:webHidden/>
-              </w:rPr>
-              <w:fldChar w:fldCharType="begin"/>
-            </w:r>
-            <w:r>
-              <w:rPr>
-                <w:noProof/>
-                <w:webHidden/>
-              </w:rPr>
-              <w:instrText xml:space="preserve"> PAGEREF _Toc420175545 \h </w:instrText>
-            </w:r>
-            <w:r>
-              <w:rPr>
-                <w:noProof/>
-                <w:webHidden/>
-              </w:rPr>
-            </w:r>
-            <w:r>
-              <w:rPr>
-                <w:noProof/>
-                <w:webHidden/>
-              </w:rPr>
-              <w:fldChar w:fldCharType="separate"/>
-            </w:r>
-            <w:r>
-              <w:rPr>
-                <w:noProof/>
-                <w:webHidden/>
-              </w:rPr>
-              <w:t>12</w:t>
-            </w:r>
-            <w:r>
-              <w:rPr>
-                <w:noProof/>
-                <w:webHidden/>
-              </w:rPr>
-              <w:fldChar w:fldCharType="end"/>
-            </w:r>
-          </w:hyperlink>
+          <w:r>
+            <w:fldChar w:fldCharType="begin"/>
+          </w:r>
+          <w:r>
+            <w:instrText xml:space="preserve"> HYPERLINK \l "_Toc420175545" </w:instrText>
+          </w:r>
+          <w:r>
+            <w:fldChar w:fldCharType="separate"/>
+          </w:r>
+          <w:r>
+            <w:rPr>
+              <w:rStyle w:val="Hyperlink"/>
+              <w:noProof/>
+            </w:rPr>
+            <w:t>2.3.1. Constraint</w:t>
+          </w:r>
+          <w:r>
+            <w:rPr>
+              <w:noProof/>
+              <w:webHidden/>
+            </w:rPr>
+            <w:tab/>
+          </w:r>
+          <w:r>
+            <w:rPr>
+              <w:noProof/>
+              <w:webHidden/>
+            </w:rPr>
+            <w:fldChar w:fldCharType="begin"/>
+          </w:r>
+          <w:r>
+            <w:rPr>
+              <w:noProof/>
+              <w:webHidden/>
+            </w:rPr>
+            <w:instrText xml:space="preserve"> PAGEREF _Toc420175545 \h </w:instrText>
+          </w:r>
+          <w:r>
+            <w:rPr>
+              <w:noProof/>
+              <w:webHidden/>
+            </w:rPr>
+          </w:r>
+          <w:r>
+            <w:rPr>
+              <w:noProof/>
+              <w:webHidden/>
+            </w:rPr>
+            <w:fldChar w:fldCharType="separate"/>
+          </w:r>
+          <w:r>
+            <w:rPr>
+              <w:noProof/>
+              <w:webHidden/>
+            </w:rPr>
+            <w:t>12</w:t>
+          </w:r>
+          <w:r>
+            <w:rPr>
+              <w:noProof/>
+              <w:webHidden/>
+            </w:rPr>
+            <w:fldChar w:fldCharType="end"/>
+          </w:r>
+          <w:r>
+            <w:rPr>
+              <w:noProof/>
+            </w:rPr>
+            <w:fldChar w:fldCharType="end"/>
+          </w:r>
         </w:p>
         <w:p>
           <w:pPr>
@@ -6554,8 +6588,8 @@
         <w:lastRenderedPageBreak/>
         <w:t>1. GIỚI THIỆU</w:t>
       </w:r>
+      <w:bookmarkEnd w:id="0"/>
       <w:bookmarkEnd w:id="1"/>
-      <w:bookmarkEnd w:id="2"/>
       <w:bookmarkEnd w:id="3"/>
     </w:p>
     <w:p>
@@ -6580,6 +6614,7 @@
           <w:szCs w:val="26"/>
         </w:rPr>
       </w:pPr>
+      <w:proofErr w:type="gramStart"/>
       <w:r>
         <w:rPr>
           <w:sz w:val="26"/>
@@ -6615,6 +6650,7 @@
         </w:rPr>
         <w:t>giả lập cây ATM.</w:t>
       </w:r>
+      <w:proofErr w:type="gramEnd"/>
     </w:p>
     <w:p>
       <w:pPr>
@@ -6624,7 +6660,15 @@
       <w:bookmarkStart w:id="8" w:name="_Toc415940658"/>
       <w:bookmarkStart w:id="9" w:name="_Toc420175534"/>
       <w:r>
-        <w:t>1.2. Phạm vi tài liệu</w:t>
+        <w:t xml:space="preserve">1.2. Phạm </w:t>
+      </w:r>
+      <w:proofErr w:type="gramStart"/>
+      <w:r>
+        <w:t>vi</w:t>
+      </w:r>
+      <w:proofErr w:type="gramEnd"/>
+      <w:r>
+        <w:t xml:space="preserve"> tài liệu</w:t>
       </w:r>
       <w:bookmarkEnd w:id="7"/>
       <w:bookmarkEnd w:id="8"/>
@@ -7390,7 +7434,7 @@
                 <w:szCs w:val="28"/>
               </w:rPr>
             </w:pPr>
-            <w:hyperlink r:id="rId10" w:history="1">
+            <w:hyperlink r:id="rId11" w:history="1">
               <w:r>
                 <w:rPr>
                   <w:rStyle w:val="Hyperlink"/>
@@ -7487,7 +7531,7 @@
               <w:ind w:firstLine="0"/>
               <w:jc w:val="both"/>
             </w:pPr>
-            <w:hyperlink r:id="rId11" w:anchor="scribd" w:history="1">
+            <w:hyperlink r:id="rId12" w:anchor="scribd" w:history="1">
               <w:r>
                 <w:rPr>
                   <w:rStyle w:val="Hyperlink"/>
@@ -7558,8 +7602,13 @@
         </w:numPr>
         <w:jc w:val="both"/>
       </w:pPr>
+      <w:proofErr w:type="gramStart"/>
       <w:r>
-        <w:t>Sơ đồ</w:t>
+        <w:t>Sơ</w:t>
+      </w:r>
+      <w:proofErr w:type="gramEnd"/>
+      <w:r>
+        <w:t xml:space="preserve"> đồ</w:t>
       </w:r>
       <w:r>
         <w:t xml:space="preserve"> quan hệ củ</w:t>
@@ -7599,8 +7648,13 @@
         <w:t>kiểu dữ liệu, độ dài, allow null, unique, Primary/ Foreign Key, giá trị mặc đị</w:t>
       </w:r>
       <w:r>
-        <w:t>nh v.v..</w:t>
+        <w:t>nh v.v</w:t>
       </w:r>
+      <w:proofErr w:type="gramStart"/>
+      <w:r>
+        <w:t>..</w:t>
+      </w:r>
+      <w:proofErr w:type="gramEnd"/>
     </w:p>
     <w:p>
       <w:pPr>
@@ -7721,9 +7775,9 @@
             <o:lock v:ext="edit" aspectratio="t"/>
           </v:shapetype>
           <v:shape id="_x0000_i1025" type="#_x0000_t75" style="width:498.15pt;height:398.5pt" o:ole="">
-            <v:imagedata r:id="rId12" o:title=""/>
+            <v:imagedata r:id="rId13" o:title=""/>
           </v:shape>
-          <o:OLEObject Type="Embed" ProgID="Visio.Drawing.15" ShapeID="_x0000_i1025" DrawAspect="Content" ObjectID="_1494011528" r:id="rId13"/>
+          <o:OLEObject Type="Embed" ProgID="Visio.Drawing.15" ShapeID="_x0000_i1025" DrawAspect="Content" ObjectID="_1494022371" r:id="rId14"/>
         </w:object>
       </w:r>
     </w:p>
@@ -17962,13 +18016,18 @@
       <w:bookmarkStart w:id="65" w:name="_Toc415940679"/>
       <w:bookmarkStart w:id="66" w:name="_Toc420175555"/>
       <w:r>
-        <w:t>2.8.1.C</w:t>
+        <w:t>2.8.1</w:t>
+      </w:r>
+      <w:proofErr w:type="gramStart"/>
+      <w:r>
+        <w:t>.C</w:t>
       </w:r>
       <w:r>
         <w:t>onstraint</w:t>
       </w:r>
       <w:bookmarkEnd w:id="65"/>
       <w:bookmarkEnd w:id="66"/>
+      <w:proofErr w:type="gramEnd"/>
     </w:p>
     <w:tbl>
       <w:tblPr>
@@ -18334,13 +18393,21 @@
       <w:bookmarkStart w:id="67" w:name="_Toc415940680"/>
       <w:bookmarkStart w:id="68" w:name="_Toc420175556"/>
       <w:r>
-        <w:t xml:space="preserve">2.9.  </w:t>
+        <w:t>2.9</w:t>
+      </w:r>
+      <w:proofErr w:type="gramStart"/>
+      <w:r>
+        <w:t xml:space="preserve">.  </w:t>
       </w:r>
       <w:r>
         <w:t>Bả</w:t>
       </w:r>
       <w:r>
-        <w:t xml:space="preserve">ng </w:t>
+        <w:t>ng</w:t>
+      </w:r>
+      <w:proofErr w:type="gramEnd"/>
+      <w:r>
+        <w:t xml:space="preserve"> </w:t>
       </w:r>
       <w:r>
         <w:t>LogType</w:t>
@@ -23269,8 +23336,13 @@
         <w:t>2.11</w:t>
       </w:r>
       <w:r>
-        <w:t>.1.Constraint</w:t>
+        <w:t>.1</w:t>
       </w:r>
+      <w:proofErr w:type="gramStart"/>
+      <w:r>
+        <w:t>.Constraint</w:t>
+      </w:r>
+      <w:proofErr w:type="gramEnd"/>
     </w:p>
     <w:tbl>
       <w:tblPr>
@@ -23593,11 +23665,19 @@
         </w:rPr>
         <w:t xml:space="preserve">ng </w:t>
       </w:r>
+      <w:proofErr w:type="gramStart"/>
       <w:r>
         <w:rPr>
           <w:szCs w:val="28"/>
         </w:rPr>
-        <w:t xml:space="preserve">theo mô hình khách chủ cho phép đồng thời cùng lúc có nhiều người dùng truy xuất đến dữ liệu, quản lý việc truy nhập hợp lệ và các quyền hạn của từng người dùng trên mạng. </w:t>
+        <w:t>theo</w:t>
+      </w:r>
+      <w:proofErr w:type="gramEnd"/>
+      <w:r>
+        <w:rPr>
+          <w:szCs w:val="28"/>
+        </w:rPr>
+        <w:t xml:space="preserve"> mô hình khách chủ cho phép đồng thời cùng lúc có nhiều người dùng truy xuất đến dữ liệu, quản lý việc truy nhập hợp lệ và các quyền hạn của từng người dùng trên mạng. </w:t>
       </w:r>
     </w:p>
     <w:p>
@@ -23607,6 +23687,7 @@
           <w:szCs w:val="28"/>
         </w:rPr>
       </w:pPr>
+      <w:proofErr w:type="gramStart"/>
       <w:r>
         <w:rPr>
           <w:szCs w:val="28"/>
@@ -23673,6 +23754,7 @@
         </w:rPr>
         <w:t>.</w:t>
       </w:r>
+      <w:proofErr w:type="gramEnd"/>
     </w:p>
     <w:p>
       <w:pPr>
@@ -23683,9 +23765,9 @@
       </w:pPr>
     </w:p>
     <w:sectPr>
-      <w:headerReference w:type="default" r:id="rId14"/>
-      <w:footerReference w:type="default" r:id="rId15"/>
-      <w:footerReference w:type="first" r:id="rId16"/>
+      <w:headerReference w:type="default" r:id="rId15"/>
+      <w:footerReference w:type="default" r:id="rId16"/>
+      <w:footerReference w:type="first" r:id="rId17"/>
       <w:pgSz w:w="12240" w:h="15840" w:code="1"/>
       <w:pgMar w:top="1134" w:right="1134" w:bottom="1134" w:left="1134" w:header="720" w:footer="0" w:gutter="0"/>
       <w:cols w:space="720"/>
@@ -23697,7 +23779,7 @@
 </file>
 
 <file path=word/endnotes.xml><?xml version="1.0" encoding="utf-8"?>
-<w:endnotes xmlns:wpc="http://schemas.microsoft.com/office/word/2010/wordprocessingCanvas" xmlns:mc="http://schemas.openxmlformats.org/markup-compatibility/2006" xmlns:o="urn:schemas-microsoft-com:office:office" xmlns:r="http://schemas.openxmlformats.org/officeDocument/2006/relationships" xmlns:m="http://schemas.openxmlformats.org/officeDocument/2006/math" xmlns:v="urn:schemas-microsoft-com:vml" xmlns:wp14="http://schemas.microsoft.com/office/word/2010/wordprocessingDrawing" xmlns:wp="http://schemas.openxmlformats.org/drawingml/2006/wordprocessingDrawing" xmlns:w10="urn:schemas-microsoft-com:office:word" xmlns:w="http://schemas.openxmlformats.org/wordprocessingml/2006/main" xmlns:w14="http://schemas.microsoft.com/office/word/2010/wordml" xmlns:w15="http://schemas.microsoft.com/office/word/2012/wordml" xmlns:wpg="http://schemas.microsoft.com/office/word/2010/wordprocessingGroup" xmlns:wpi="http://schemas.microsoft.com/office/word/2010/wordprocessingInk" xmlns:wne="http://schemas.microsoft.com/office/word/2006/wordml" xmlns:wps="http://schemas.microsoft.com/office/word/2010/wordprocessingShape" mc:Ignorable="w14 w15 wp14">
+<w:endnotes xmlns:wpc="http://schemas.microsoft.com/office/word/2010/wordprocessingCanvas" xmlns:mc="http://schemas.openxmlformats.org/markup-compatibility/2006" xmlns:o="urn:schemas-microsoft-com:office:office" xmlns:r="http://schemas.openxmlformats.org/officeDocument/2006/relationships" xmlns:m="http://schemas.openxmlformats.org/officeDocument/2006/math" xmlns:v="urn:schemas-microsoft-com:vml" xmlns:wp14="http://schemas.microsoft.com/office/word/2010/wordprocessingDrawing" xmlns:wp="http://schemas.openxmlformats.org/drawingml/2006/wordprocessingDrawing" xmlns:w10="urn:schemas-microsoft-com:office:word" xmlns:w="http://schemas.openxmlformats.org/wordprocessingml/2006/main" xmlns:w14="http://schemas.microsoft.com/office/word/2010/wordml" xmlns:wpg="http://schemas.microsoft.com/office/word/2010/wordprocessingGroup" xmlns:wpi="http://schemas.microsoft.com/office/word/2010/wordprocessingInk" xmlns:wne="http://schemas.microsoft.com/office/word/2006/wordml" xmlns:wps="http://schemas.microsoft.com/office/word/2010/wordprocessingShape" mc:Ignorable="w14 wp14">
   <w:endnote w:type="separator" w:id="-1">
     <w:p>
       <w:pPr>
@@ -23722,7 +23804,7 @@
 </file>
 
 <file path=word/footer1.xml><?xml version="1.0" encoding="utf-8"?>
-<w:ftr xmlns:wpc="http://schemas.microsoft.com/office/word/2010/wordprocessingCanvas" xmlns:mc="http://schemas.openxmlformats.org/markup-compatibility/2006" xmlns:o="urn:schemas-microsoft-com:office:office" xmlns:r="http://schemas.openxmlformats.org/officeDocument/2006/relationships" xmlns:m="http://schemas.openxmlformats.org/officeDocument/2006/math" xmlns:v="urn:schemas-microsoft-com:vml" xmlns:wp14="http://schemas.microsoft.com/office/word/2010/wordprocessingDrawing" xmlns:wp="http://schemas.openxmlformats.org/drawingml/2006/wordprocessingDrawing" xmlns:w10="urn:schemas-microsoft-com:office:word" xmlns:w="http://schemas.openxmlformats.org/wordprocessingml/2006/main" xmlns:w14="http://schemas.microsoft.com/office/word/2010/wordml" xmlns:w15="http://schemas.microsoft.com/office/word/2012/wordml" xmlns:wpg="http://schemas.microsoft.com/office/word/2010/wordprocessingGroup" xmlns:wpi="http://schemas.microsoft.com/office/word/2010/wordprocessingInk" xmlns:wne="http://schemas.microsoft.com/office/word/2006/wordml" xmlns:wps="http://schemas.microsoft.com/office/word/2010/wordprocessingShape" mc:Ignorable="w14 w15 wp14">
+<w:ftr xmlns:wpc="http://schemas.microsoft.com/office/word/2010/wordprocessingCanvas" xmlns:mc="http://schemas.openxmlformats.org/markup-compatibility/2006" xmlns:o="urn:schemas-microsoft-com:office:office" xmlns:r="http://schemas.openxmlformats.org/officeDocument/2006/relationships" xmlns:m="http://schemas.openxmlformats.org/officeDocument/2006/math" xmlns:v="urn:schemas-microsoft-com:vml" xmlns:wp14="http://schemas.microsoft.com/office/word/2010/wordprocessingDrawing" xmlns:wp="http://schemas.openxmlformats.org/drawingml/2006/wordprocessingDrawing" xmlns:w10="urn:schemas-microsoft-com:office:word" xmlns:w="http://schemas.openxmlformats.org/wordprocessingml/2006/main" xmlns:w14="http://schemas.microsoft.com/office/word/2010/wordml" xmlns:wpg="http://schemas.microsoft.com/office/word/2010/wordprocessingGroup" xmlns:wpi="http://schemas.microsoft.com/office/word/2010/wordprocessingInk" xmlns:wne="http://schemas.microsoft.com/office/word/2006/wordml" xmlns:wps="http://schemas.microsoft.com/office/word/2010/wordprocessingShape" mc:Ignorable="w14 wp14">
   <w:p>
     <w:pPr>
       <w:pStyle w:val="Footer"/>
@@ -23763,7 +23845,7 @@
         <w:rFonts w:ascii="Cambria" w:hAnsi="Cambria"/>
         <w:noProof/>
       </w:rPr>
-      <w:t>3</w:t>
+      <w:t>2</w:t>
     </w:r>
     <w:r>
       <w:rPr>
@@ -23782,7 +23864,7 @@
 </file>
 
 <file path=word/footer2.xml><?xml version="1.0" encoding="utf-8"?>
-<w:ftr xmlns:wpc="http://schemas.microsoft.com/office/word/2010/wordprocessingCanvas" xmlns:mc="http://schemas.openxmlformats.org/markup-compatibility/2006" xmlns:o="urn:schemas-microsoft-com:office:office" xmlns:r="http://schemas.openxmlformats.org/officeDocument/2006/relationships" xmlns:m="http://schemas.openxmlformats.org/officeDocument/2006/math" xmlns:v="urn:schemas-microsoft-com:vml" xmlns:wp14="http://schemas.microsoft.com/office/word/2010/wordprocessingDrawing" xmlns:wp="http://schemas.openxmlformats.org/drawingml/2006/wordprocessingDrawing" xmlns:w10="urn:schemas-microsoft-com:office:word" xmlns:w="http://schemas.openxmlformats.org/wordprocessingml/2006/main" xmlns:w14="http://schemas.microsoft.com/office/word/2010/wordml" xmlns:w15="http://schemas.microsoft.com/office/word/2012/wordml" xmlns:wpg="http://schemas.microsoft.com/office/word/2010/wordprocessingGroup" xmlns:wpi="http://schemas.microsoft.com/office/word/2010/wordprocessingInk" xmlns:wne="http://schemas.microsoft.com/office/word/2006/wordml" xmlns:wps="http://schemas.microsoft.com/office/word/2010/wordprocessingShape" mc:Ignorable="w14 w15 wp14">
+<w:ftr xmlns:wpc="http://schemas.microsoft.com/office/word/2010/wordprocessingCanvas" xmlns:mc="http://schemas.openxmlformats.org/markup-compatibility/2006" xmlns:o="urn:schemas-microsoft-com:office:office" xmlns:r="http://schemas.openxmlformats.org/officeDocument/2006/relationships" xmlns:m="http://schemas.openxmlformats.org/officeDocument/2006/math" xmlns:v="urn:schemas-microsoft-com:vml" xmlns:wp14="http://schemas.microsoft.com/office/word/2010/wordprocessingDrawing" xmlns:wp="http://schemas.openxmlformats.org/drawingml/2006/wordprocessingDrawing" xmlns:w10="urn:schemas-microsoft-com:office:word" xmlns:w="http://schemas.openxmlformats.org/wordprocessingml/2006/main" xmlns:w14="http://schemas.microsoft.com/office/word/2010/wordml" xmlns:wpg="http://schemas.microsoft.com/office/word/2010/wordprocessingGroup" xmlns:wpi="http://schemas.microsoft.com/office/word/2010/wordprocessingInk" xmlns:wne="http://schemas.microsoft.com/office/word/2006/wordml" xmlns:wps="http://schemas.microsoft.com/office/word/2010/wordprocessingShape" mc:Ignorable="w14 wp14">
   <w:p>
     <w:pPr>
       <w:pStyle w:val="Footer"/>
@@ -23805,7 +23887,7 @@
 </file>
 
 <file path=word/footnotes.xml><?xml version="1.0" encoding="utf-8"?>
-<w:footnotes xmlns:wpc="http://schemas.microsoft.com/office/word/2010/wordprocessingCanvas" xmlns:mc="http://schemas.openxmlformats.org/markup-compatibility/2006" xmlns:o="urn:schemas-microsoft-com:office:office" xmlns:r="http://schemas.openxmlformats.org/officeDocument/2006/relationships" xmlns:m="http://schemas.openxmlformats.org/officeDocument/2006/math" xmlns:v="urn:schemas-microsoft-com:vml" xmlns:wp14="http://schemas.microsoft.com/office/word/2010/wordprocessingDrawing" xmlns:wp="http://schemas.openxmlformats.org/drawingml/2006/wordprocessingDrawing" xmlns:w10="urn:schemas-microsoft-com:office:word" xmlns:w="http://schemas.openxmlformats.org/wordprocessingml/2006/main" xmlns:w14="http://schemas.microsoft.com/office/word/2010/wordml" xmlns:w15="http://schemas.microsoft.com/office/word/2012/wordml" xmlns:wpg="http://schemas.microsoft.com/office/word/2010/wordprocessingGroup" xmlns:wpi="http://schemas.microsoft.com/office/word/2010/wordprocessingInk" xmlns:wne="http://schemas.microsoft.com/office/word/2006/wordml" xmlns:wps="http://schemas.microsoft.com/office/word/2010/wordprocessingShape" mc:Ignorable="w14 w15 wp14">
+<w:footnotes xmlns:wpc="http://schemas.microsoft.com/office/word/2010/wordprocessingCanvas" xmlns:mc="http://schemas.openxmlformats.org/markup-compatibility/2006" xmlns:o="urn:schemas-microsoft-com:office:office" xmlns:r="http://schemas.openxmlformats.org/officeDocument/2006/relationships" xmlns:m="http://schemas.openxmlformats.org/officeDocument/2006/math" xmlns:v="urn:schemas-microsoft-com:vml" xmlns:wp14="http://schemas.microsoft.com/office/word/2010/wordprocessingDrawing" xmlns:wp="http://schemas.openxmlformats.org/drawingml/2006/wordprocessingDrawing" xmlns:w10="urn:schemas-microsoft-com:office:word" xmlns:w="http://schemas.openxmlformats.org/wordprocessingml/2006/main" xmlns:w14="http://schemas.microsoft.com/office/word/2010/wordml" xmlns:wpg="http://schemas.microsoft.com/office/word/2010/wordprocessingGroup" xmlns:wpi="http://schemas.microsoft.com/office/word/2010/wordprocessingInk" xmlns:wne="http://schemas.microsoft.com/office/word/2006/wordml" xmlns:wps="http://schemas.microsoft.com/office/word/2010/wordprocessingShape" mc:Ignorable="w14 wp14">
   <w:footnote w:type="separator" w:id="-1">
     <w:p>
       <w:pPr>
@@ -23830,7 +23912,7 @@
 </file>
 
 <file path=word/header1.xml><?xml version="1.0" encoding="utf-8"?>
-<w:hdr xmlns:wpc="http://schemas.microsoft.com/office/word/2010/wordprocessingCanvas" xmlns:mc="http://schemas.openxmlformats.org/markup-compatibility/2006" xmlns:o="urn:schemas-microsoft-com:office:office" xmlns:r="http://schemas.openxmlformats.org/officeDocument/2006/relationships" xmlns:m="http://schemas.openxmlformats.org/officeDocument/2006/math" xmlns:v="urn:schemas-microsoft-com:vml" xmlns:wp14="http://schemas.microsoft.com/office/word/2010/wordprocessingDrawing" xmlns:wp="http://schemas.openxmlformats.org/drawingml/2006/wordprocessingDrawing" xmlns:w10="urn:schemas-microsoft-com:office:word" xmlns:w="http://schemas.openxmlformats.org/wordprocessingml/2006/main" xmlns:w14="http://schemas.microsoft.com/office/word/2010/wordml" xmlns:w15="http://schemas.microsoft.com/office/word/2012/wordml" xmlns:wpg="http://schemas.microsoft.com/office/word/2010/wordprocessingGroup" xmlns:wpi="http://schemas.microsoft.com/office/word/2010/wordprocessingInk" xmlns:wne="http://schemas.microsoft.com/office/word/2006/wordml" xmlns:wps="http://schemas.microsoft.com/office/word/2010/wordprocessingShape" mc:Ignorable="w14 w15 wp14">
+<w:hdr xmlns:wpc="http://schemas.microsoft.com/office/word/2010/wordprocessingCanvas" xmlns:mc="http://schemas.openxmlformats.org/markup-compatibility/2006" xmlns:o="urn:schemas-microsoft-com:office:office" xmlns:r="http://schemas.openxmlformats.org/officeDocument/2006/relationships" xmlns:m="http://schemas.openxmlformats.org/officeDocument/2006/math" xmlns:v="urn:schemas-microsoft-com:vml" xmlns:wp14="http://schemas.microsoft.com/office/word/2010/wordprocessingDrawing" xmlns:wp="http://schemas.openxmlformats.org/drawingml/2006/wordprocessingDrawing" xmlns:w10="urn:schemas-microsoft-com:office:word" xmlns:w="http://schemas.openxmlformats.org/wordprocessingml/2006/main" xmlns:w14="http://schemas.microsoft.com/office/word/2010/wordml" xmlns:wpg="http://schemas.microsoft.com/office/word/2010/wordprocessingGroup" xmlns:wpi="http://schemas.microsoft.com/office/word/2010/wordprocessingInk" xmlns:wne="http://schemas.microsoft.com/office/word/2006/wordml" xmlns:wps="http://schemas.microsoft.com/office/word/2010/wordprocessingShape" mc:Ignorable="w14 wp14">
   <w:p>
     <w:pPr>
       <w:pStyle w:val="Header"/>
@@ -23878,7 +23960,7 @@
 </file>
 
 <file path=word/numbering.xml><?xml version="1.0" encoding="utf-8"?>
-<w:numbering xmlns:wpc="http://schemas.microsoft.com/office/word/2010/wordprocessingCanvas" xmlns:mc="http://schemas.openxmlformats.org/markup-compatibility/2006" xmlns:o="urn:schemas-microsoft-com:office:office" xmlns:r="http://schemas.openxmlformats.org/officeDocument/2006/relationships" xmlns:m="http://schemas.openxmlformats.org/officeDocument/2006/math" xmlns:v="urn:schemas-microsoft-com:vml" xmlns:wp14="http://schemas.microsoft.com/office/word/2010/wordprocessingDrawing" xmlns:wp="http://schemas.openxmlformats.org/drawingml/2006/wordprocessingDrawing" xmlns:w10="urn:schemas-microsoft-com:office:word" xmlns:w="http://schemas.openxmlformats.org/wordprocessingml/2006/main" xmlns:w14="http://schemas.microsoft.com/office/word/2010/wordml" xmlns:w15="http://schemas.microsoft.com/office/word/2012/wordml" xmlns:wpg="http://schemas.microsoft.com/office/word/2010/wordprocessingGroup" xmlns:wpi="http://schemas.microsoft.com/office/word/2010/wordprocessingInk" xmlns:wne="http://schemas.microsoft.com/office/word/2006/wordml" xmlns:wps="http://schemas.microsoft.com/office/word/2010/wordprocessingShape" mc:Ignorable="w14 w15 wp14">
+<w:numbering xmlns:wpc="http://schemas.microsoft.com/office/word/2010/wordprocessingCanvas" xmlns:mc="http://schemas.openxmlformats.org/markup-compatibility/2006" xmlns:o="urn:schemas-microsoft-com:office:office" xmlns:r="http://schemas.openxmlformats.org/officeDocument/2006/relationships" xmlns:m="http://schemas.openxmlformats.org/officeDocument/2006/math" xmlns:v="urn:schemas-microsoft-com:vml" xmlns:wp14="http://schemas.microsoft.com/office/word/2010/wordprocessingDrawing" xmlns:wp="http://schemas.openxmlformats.org/drawingml/2006/wordprocessingDrawing" xmlns:w10="urn:schemas-microsoft-com:office:word" xmlns:w="http://schemas.openxmlformats.org/wordprocessingml/2006/main" xmlns:w14="http://schemas.microsoft.com/office/word/2010/wordml" xmlns:wpg="http://schemas.microsoft.com/office/word/2010/wordprocessingGroup" xmlns:wpi="http://schemas.microsoft.com/office/word/2010/wordprocessingInk" xmlns:wne="http://schemas.microsoft.com/office/word/2006/wordml" xmlns:wps="http://schemas.microsoft.com/office/word/2010/wordprocessingShape" mc:Ignorable="w14 wp14">
   <w:abstractNum w:abstractNumId="0">
     <w:nsid w:val="06621DD0"/>
     <w:multiLevelType w:val="multilevel"/>
@@ -26161,7 +26243,7 @@
 </file>
 
 <file path=word/styles.xml><?xml version="1.0" encoding="utf-8"?>
-<w:styles xmlns:mc="http://schemas.openxmlformats.org/markup-compatibility/2006" xmlns:r="http://schemas.openxmlformats.org/officeDocument/2006/relationships" xmlns:w="http://schemas.openxmlformats.org/wordprocessingml/2006/main" xmlns:w14="http://schemas.microsoft.com/office/word/2010/wordml" xmlns:w15="http://schemas.microsoft.com/office/word/2012/wordml" mc:Ignorable="w14 w15">
+<w:styles xmlns:mc="http://schemas.openxmlformats.org/markup-compatibility/2006" xmlns:r="http://schemas.openxmlformats.org/officeDocument/2006/relationships" xmlns:w="http://schemas.openxmlformats.org/wordprocessingml/2006/main" xmlns:w14="http://schemas.microsoft.com/office/word/2010/wordml" mc:Ignorable="w14">
   <w:docDefaults>
     <w:rPrDefault>
       <w:rPr>
@@ -26177,378 +26259,144 @@
       </w:pPr>
     </w:pPrDefault>
   </w:docDefaults>
-  <w:latentStyles w:defLockedState="0" w:defUIPriority="99" w:defSemiHidden="0" w:defUnhideWhenUsed="0" w:defQFormat="0" w:count="371">
-    <w:lsdException w:name="Normal" w:uiPriority="0" w:qFormat="1"/>
-    <w:lsdException w:name="heading 1" w:uiPriority="9" w:qFormat="1"/>
-    <w:lsdException w:name="heading 2" w:semiHidden="1" w:uiPriority="9" w:unhideWhenUsed="1" w:qFormat="1"/>
-    <w:lsdException w:name="heading 3" w:semiHidden="1" w:uiPriority="9" w:unhideWhenUsed="1" w:qFormat="1"/>
-    <w:lsdException w:name="heading 4" w:semiHidden="1" w:uiPriority="9" w:unhideWhenUsed="1" w:qFormat="1"/>
-    <w:lsdException w:name="heading 5" w:semiHidden="1" w:uiPriority="9" w:unhideWhenUsed="1" w:qFormat="1"/>
-    <w:lsdException w:name="heading 6" w:semiHidden="1" w:uiPriority="9" w:unhideWhenUsed="1" w:qFormat="1"/>
-    <w:lsdException w:name="heading 7" w:semiHidden="1" w:uiPriority="9" w:unhideWhenUsed="1" w:qFormat="1"/>
-    <w:lsdException w:name="heading 8" w:semiHidden="1" w:uiPriority="9" w:unhideWhenUsed="1" w:qFormat="1"/>
-    <w:lsdException w:name="heading 9" w:semiHidden="1" w:uiPriority="9" w:unhideWhenUsed="1" w:qFormat="1"/>
-    <w:lsdException w:name="index 1" w:semiHidden="1" w:unhideWhenUsed="1"/>
-    <w:lsdException w:name="index 2" w:semiHidden="1" w:unhideWhenUsed="1"/>
-    <w:lsdException w:name="index 3" w:semiHidden="1" w:unhideWhenUsed="1"/>
-    <w:lsdException w:name="index 4" w:semiHidden="1" w:unhideWhenUsed="1"/>
-    <w:lsdException w:name="index 5" w:semiHidden="1" w:unhideWhenUsed="1"/>
-    <w:lsdException w:name="index 6" w:semiHidden="1" w:unhideWhenUsed="1"/>
-    <w:lsdException w:name="index 7" w:semiHidden="1" w:unhideWhenUsed="1"/>
-    <w:lsdException w:name="index 8" w:semiHidden="1" w:unhideWhenUsed="1"/>
-    <w:lsdException w:name="index 9" w:semiHidden="1" w:unhideWhenUsed="1"/>
-    <w:lsdException w:name="toc 1" w:semiHidden="1" w:uiPriority="39" w:unhideWhenUsed="1"/>
-    <w:lsdException w:name="toc 2" w:semiHidden="1" w:uiPriority="39" w:unhideWhenUsed="1"/>
-    <w:lsdException w:name="toc 3" w:semiHidden="1" w:uiPriority="39" w:unhideWhenUsed="1"/>
-    <w:lsdException w:name="toc 4" w:semiHidden="1" w:uiPriority="39" w:unhideWhenUsed="1"/>
-    <w:lsdException w:name="toc 5" w:semiHidden="1" w:uiPriority="39" w:unhideWhenUsed="1"/>
-    <w:lsdException w:name="toc 6" w:semiHidden="1" w:uiPriority="39" w:unhideWhenUsed="1"/>
-    <w:lsdException w:name="toc 7" w:semiHidden="1" w:uiPriority="39" w:unhideWhenUsed="1"/>
-    <w:lsdException w:name="toc 8" w:semiHidden="1" w:uiPriority="39" w:unhideWhenUsed="1"/>
-    <w:lsdException w:name="toc 9" w:semiHidden="1" w:uiPriority="39" w:unhideWhenUsed="1"/>
-    <w:lsdException w:name="Normal Indent" w:semiHidden="1" w:unhideWhenUsed="1"/>
-    <w:lsdException w:name="footnote text" w:semiHidden="1" w:unhideWhenUsed="1"/>
-    <w:lsdException w:name="annotation text" w:semiHidden="1" w:unhideWhenUsed="1"/>
-    <w:lsdException w:name="header" w:semiHidden="1" w:unhideWhenUsed="1"/>
-    <w:lsdException w:name="footer" w:semiHidden="1" w:unhideWhenUsed="1"/>
-    <w:lsdException w:name="index heading" w:semiHidden="1" w:unhideWhenUsed="1"/>
-    <w:lsdException w:name="caption" w:semiHidden="1" w:uiPriority="35" w:unhideWhenUsed="1" w:qFormat="1"/>
-    <w:lsdException w:name="table of figures" w:semiHidden="1" w:unhideWhenUsed="1"/>
-    <w:lsdException w:name="envelope address" w:semiHidden="1" w:unhideWhenUsed="1"/>
-    <w:lsdException w:name="envelope return" w:semiHidden="1" w:unhideWhenUsed="1"/>
-    <w:lsdException w:name="footnote reference" w:semiHidden="1" w:unhideWhenUsed="1"/>
-    <w:lsdException w:name="annotation reference" w:semiHidden="1" w:unhideWhenUsed="1"/>
-    <w:lsdException w:name="line number" w:semiHidden="1" w:unhideWhenUsed="1"/>
-    <w:lsdException w:name="page number" w:semiHidden="1" w:unhideWhenUsed="1"/>
-    <w:lsdException w:name="endnote reference" w:semiHidden="1" w:unhideWhenUsed="1"/>
-    <w:lsdException w:name="endnote text" w:semiHidden="1" w:unhideWhenUsed="1"/>
-    <w:lsdException w:name="table of authorities" w:semiHidden="1" w:unhideWhenUsed="1"/>
-    <w:lsdException w:name="macro" w:semiHidden="1" w:unhideWhenUsed="1"/>
-    <w:lsdException w:name="toa heading" w:semiHidden="1" w:unhideWhenUsed="1"/>
-    <w:lsdException w:name="List" w:semiHidden="1" w:unhideWhenUsed="1"/>
-    <w:lsdException w:name="List Bullet" w:semiHidden="1" w:unhideWhenUsed="1"/>
-    <w:lsdException w:name="List Number" w:semiHidden="1" w:unhideWhenUsed="1"/>
-    <w:lsdException w:name="List 2" w:semiHidden="1" w:unhideWhenUsed="1"/>
-    <w:lsdException w:name="List 3" w:semiHidden="1" w:unhideWhenUsed="1"/>
-    <w:lsdException w:name="List 4" w:semiHidden="1" w:unhideWhenUsed="1"/>
-    <w:lsdException w:name="List 5" w:semiHidden="1" w:unhideWhenUsed="1"/>
-    <w:lsdException w:name="List Bullet 2" w:semiHidden="1" w:unhideWhenUsed="1"/>
-    <w:lsdException w:name="List Bullet 3" w:semiHidden="1" w:unhideWhenUsed="1"/>
-    <w:lsdException w:name="List Bullet 4" w:semiHidden="1" w:unhideWhenUsed="1"/>
-    <w:lsdException w:name="List Bullet 5" w:semiHidden="1" w:unhideWhenUsed="1"/>
-    <w:lsdException w:name="List Number 2" w:semiHidden="1" w:unhideWhenUsed="1"/>
-    <w:lsdException w:name="List Number 3" w:semiHidden="1" w:unhideWhenUsed="1"/>
-    <w:lsdException w:name="List Number 4" w:semiHidden="1" w:unhideWhenUsed="1"/>
-    <w:lsdException w:name="List Number 5" w:semiHidden="1" w:unhideWhenUsed="1"/>
-    <w:lsdException w:name="Title" w:uiPriority="10" w:qFormat="1"/>
-    <w:lsdException w:name="Closing" w:semiHidden="1" w:unhideWhenUsed="1"/>
-    <w:lsdException w:name="Signature" w:semiHidden="1" w:unhideWhenUsed="1"/>
-    <w:lsdException w:name="Default Paragraph Font" w:semiHidden="1" w:uiPriority="1" w:unhideWhenUsed="1"/>
-    <w:lsdException w:name="Body Text" w:semiHidden="1" w:unhideWhenUsed="1"/>
-    <w:lsdException w:name="Body Text Indent" w:semiHidden="1" w:unhideWhenUsed="1"/>
-    <w:lsdException w:name="List Continue" w:semiHidden="1" w:unhideWhenUsed="1"/>
-    <w:lsdException w:name="List Continue 2" w:semiHidden="1" w:unhideWhenUsed="1"/>
-    <w:lsdException w:name="List Continue 3" w:semiHidden="1" w:unhideWhenUsed="1"/>
-    <w:lsdException w:name="List Continue 4" w:semiHidden="1" w:unhideWhenUsed="1"/>
-    <w:lsdException w:name="List Continue 5" w:semiHidden="1" w:unhideWhenUsed="1"/>
-    <w:lsdException w:name="Message Header" w:semiHidden="1" w:unhideWhenUsed="1"/>
-    <w:lsdException w:name="Subtitle" w:uiPriority="11" w:qFormat="1"/>
-    <w:lsdException w:name="Salutation" w:semiHidden="1" w:unhideWhenUsed="1"/>
-    <w:lsdException w:name="Date" w:semiHidden="1" w:unhideWhenUsed="1"/>
-    <w:lsdException w:name="Body Text First Indent" w:semiHidden="1" w:unhideWhenUsed="1"/>
-    <w:lsdException w:name="Body Text First Indent 2" w:semiHidden="1" w:unhideWhenUsed="1"/>
-    <w:lsdException w:name="Note Heading" w:semiHidden="1" w:unhideWhenUsed="1"/>
-    <w:lsdException w:name="Body Text 2" w:semiHidden="1" w:unhideWhenUsed="1"/>
-    <w:lsdException w:name="Body Text 3" w:semiHidden="1" w:unhideWhenUsed="1"/>
-    <w:lsdException w:name="Body Text Indent 2" w:semiHidden="1" w:unhideWhenUsed="1"/>
-    <w:lsdException w:name="Body Text Indent 3" w:semiHidden="1" w:unhideWhenUsed="1"/>
-    <w:lsdException w:name="Block Text" w:semiHidden="1" w:unhideWhenUsed="1"/>
-    <w:lsdException w:name="Hyperlink" w:semiHidden="1" w:unhideWhenUsed="1"/>
-    <w:lsdException w:name="FollowedHyperlink" w:semiHidden="1" w:unhideWhenUsed="1"/>
-    <w:lsdException w:name="Strong" w:uiPriority="22" w:qFormat="1"/>
-    <w:lsdException w:name="Emphasis" w:uiPriority="20" w:qFormat="1"/>
-    <w:lsdException w:name="Document Map" w:semiHidden="1" w:unhideWhenUsed="1"/>
-    <w:lsdException w:name="Plain Text" w:semiHidden="1" w:unhideWhenUsed="1"/>
-    <w:lsdException w:name="E-mail Signature" w:semiHidden="1" w:unhideWhenUsed="1"/>
-    <w:lsdException w:name="HTML Top of Form" w:semiHidden="1" w:unhideWhenUsed="1"/>
-    <w:lsdException w:name="HTML Bottom of Form" w:semiHidden="1" w:unhideWhenUsed="1"/>
-    <w:lsdException w:name="Normal (Web)" w:semiHidden="1" w:unhideWhenUsed="1"/>
-    <w:lsdException w:name="HTML Acronym" w:semiHidden="1" w:unhideWhenUsed="1"/>
-    <w:lsdException w:name="HTML Address" w:semiHidden="1" w:unhideWhenUsed="1"/>
-    <w:lsdException w:name="HTML Cite" w:semiHidden="1" w:unhideWhenUsed="1"/>
-    <w:lsdException w:name="HTML Code" w:semiHidden="1" w:unhideWhenUsed="1"/>
-    <w:lsdException w:name="HTML Definition" w:semiHidden="1" w:unhideWhenUsed="1"/>
-    <w:lsdException w:name="HTML Keyboard" w:semiHidden="1" w:unhideWhenUsed="1"/>
-    <w:lsdException w:name="HTML Preformatted" w:semiHidden="1" w:unhideWhenUsed="1"/>
-    <w:lsdException w:name="HTML Sample" w:semiHidden="1" w:unhideWhenUsed="1"/>
-    <w:lsdException w:name="HTML Typewriter" w:semiHidden="1" w:unhideWhenUsed="1"/>
-    <w:lsdException w:name="HTML Variable" w:semiHidden="1" w:unhideWhenUsed="1"/>
-    <w:lsdException w:name="Normal Table" w:semiHidden="1" w:unhideWhenUsed="1"/>
-    <w:lsdException w:name="annotation subject" w:semiHidden="1" w:unhideWhenUsed="1"/>
-    <w:lsdException w:name="No List" w:semiHidden="1" w:unhideWhenUsed="1"/>
-    <w:lsdException w:name="Outline List 1" w:semiHidden="1" w:unhideWhenUsed="1"/>
-    <w:lsdException w:name="Outline List 2" w:semiHidden="1" w:unhideWhenUsed="1"/>
-    <w:lsdException w:name="Outline List 3" w:semiHidden="1" w:unhideWhenUsed="1"/>
-    <w:lsdException w:name="Table Simple 1" w:semiHidden="1" w:unhideWhenUsed="1"/>
-    <w:lsdException w:name="Table Simple 2" w:semiHidden="1" w:unhideWhenUsed="1"/>
-    <w:lsdException w:name="Table Simple 3" w:semiHidden="1" w:unhideWhenUsed="1"/>
-    <w:lsdException w:name="Table Classic 1" w:semiHidden="1" w:unhideWhenUsed="1"/>
-    <w:lsdException w:name="Table Classic 2" w:semiHidden="1" w:unhideWhenUsed="1"/>
-    <w:lsdException w:name="Table Classic 3" w:semiHidden="1" w:unhideWhenUsed="1"/>
-    <w:lsdException w:name="Table Classic 4" w:semiHidden="1" w:unhideWhenUsed="1"/>
-    <w:lsdException w:name="Table Colorful 1" w:semiHidden="1" w:unhideWhenUsed="1"/>
-    <w:lsdException w:name="Table Colorful 2" w:semiHidden="1" w:unhideWhenUsed="1"/>
-    <w:lsdException w:name="Table Colorful 3" w:semiHidden="1" w:unhideWhenUsed="1"/>
-    <w:lsdException w:name="Table Columns 1" w:semiHidden="1" w:unhideWhenUsed="1"/>
-    <w:lsdException w:name="Table Columns 2" w:semiHidden="1" w:unhideWhenUsed="1"/>
-    <w:lsdException w:name="Table Columns 3" w:semiHidden="1" w:unhideWhenUsed="1"/>
-    <w:lsdException w:name="Table Columns 4" w:semiHidden="1" w:unhideWhenUsed="1"/>
-    <w:lsdException w:name="Table Columns 5" w:semiHidden="1" w:unhideWhenUsed="1"/>
-    <w:lsdException w:name="Table Grid 1" w:semiHidden="1" w:unhideWhenUsed="1"/>
-    <w:lsdException w:name="Table Grid 2" w:semiHidden="1" w:unhideWhenUsed="1"/>
-    <w:lsdException w:name="Table Grid 3" w:semiHidden="1" w:unhideWhenUsed="1"/>
-    <w:lsdException w:name="Table Grid 4" w:semiHidden="1" w:unhideWhenUsed="1"/>
-    <w:lsdException w:name="Table Grid 5" w:semiHidden="1" w:unhideWhenUsed="1"/>
-    <w:lsdException w:name="Table Grid 6" w:semiHidden="1" w:unhideWhenUsed="1"/>
-    <w:lsdException w:name="Table Grid 7" w:semiHidden="1" w:unhideWhenUsed="1"/>
-    <w:lsdException w:name="Table Grid 8" w:semiHidden="1" w:unhideWhenUsed="1"/>
-    <w:lsdException w:name="Table List 1" w:semiHidden="1" w:unhideWhenUsed="1"/>
-    <w:lsdException w:name="Table List 2" w:semiHidden="1" w:unhideWhenUsed="1"/>
-    <w:lsdException w:name="Table List 3" w:semiHidden="1" w:unhideWhenUsed="1"/>
-    <w:lsdException w:name="Table List 4" w:semiHidden="1" w:unhideWhenUsed="1"/>
-    <w:lsdException w:name="Table List 5" w:semiHidden="1" w:unhideWhenUsed="1"/>
-    <w:lsdException w:name="Table List 6" w:semiHidden="1" w:unhideWhenUsed="1"/>
-    <w:lsdException w:name="Table List 7" w:semiHidden="1" w:unhideWhenUsed="1"/>
-    <w:lsdException w:name="Table List 8" w:semiHidden="1" w:unhideWhenUsed="1"/>
-    <w:lsdException w:name="Table 3D effects 1" w:semiHidden="1" w:unhideWhenUsed="1"/>
-    <w:lsdException w:name="Table 3D effects 2" w:semiHidden="1" w:unhideWhenUsed="1"/>
-    <w:lsdException w:name="Table 3D effects 3" w:semiHidden="1" w:unhideWhenUsed="1"/>
-    <w:lsdException w:name="Table Contemporary" w:semiHidden="1" w:unhideWhenUsed="1"/>
-    <w:lsdException w:name="Table Elegant" w:semiHidden="1" w:unhideWhenUsed="1"/>
-    <w:lsdException w:name="Table Professional" w:semiHidden="1" w:unhideWhenUsed="1"/>
-    <w:lsdException w:name="Table Subtle 1" w:semiHidden="1" w:unhideWhenUsed="1"/>
-    <w:lsdException w:name="Table Subtle 2" w:semiHidden="1" w:unhideWhenUsed="1"/>
-    <w:lsdException w:name="Table Web 1" w:semiHidden="1" w:unhideWhenUsed="1"/>
-    <w:lsdException w:name="Table Web 2" w:semiHidden="1" w:unhideWhenUsed="1"/>
-    <w:lsdException w:name="Table Web 3" w:semiHidden="1" w:unhideWhenUsed="1"/>
-    <w:lsdException w:name="Balloon Text" w:semiHidden="1" w:unhideWhenUsed="1"/>
-    <w:lsdException w:name="Table Grid" w:uiPriority="0"/>
-    <w:lsdException w:name="Table Theme" w:semiHidden="1" w:unhideWhenUsed="1"/>
-    <w:lsdException w:name="Placeholder Text" w:semiHidden="1"/>
-    <w:lsdException w:name="No Spacing" w:uiPriority="1" w:qFormat="1"/>
-    <w:lsdException w:name="Light Shading" w:uiPriority="60"/>
-    <w:lsdException w:name="Light List" w:uiPriority="61"/>
-    <w:lsdException w:name="Light Grid" w:uiPriority="62"/>
-    <w:lsdException w:name="Medium Shading 1" w:uiPriority="63"/>
-    <w:lsdException w:name="Medium Shading 2" w:uiPriority="64"/>
-    <w:lsdException w:name="Medium List 1" w:uiPriority="65"/>
-    <w:lsdException w:name="Medium List 2" w:uiPriority="66"/>
-    <w:lsdException w:name="Medium Grid 1" w:uiPriority="67"/>
-    <w:lsdException w:name="Medium Grid 2" w:uiPriority="68"/>
-    <w:lsdException w:name="Medium Grid 3" w:uiPriority="69"/>
-    <w:lsdException w:name="Dark List" w:uiPriority="70"/>
-    <w:lsdException w:name="Colorful Shading" w:uiPriority="71"/>
-    <w:lsdException w:name="Colorful List" w:uiPriority="72"/>
-    <w:lsdException w:name="Colorful Grid" w:uiPriority="73"/>
-    <w:lsdException w:name="Light Shading Accent 1" w:uiPriority="60"/>
-    <w:lsdException w:name="Light List Accent 1" w:uiPriority="61"/>
-    <w:lsdException w:name="Light Grid Accent 1" w:uiPriority="62"/>
-    <w:lsdException w:name="Medium Shading 1 Accent 1" w:uiPriority="63"/>
-    <w:lsdException w:name="Medium Shading 2 Accent 1" w:uiPriority="64"/>
-    <w:lsdException w:name="Medium List 1 Accent 1" w:uiPriority="65"/>
-    <w:lsdException w:name="Revision" w:semiHidden="1"/>
-    <w:lsdException w:name="List Paragraph" w:uiPriority="34" w:qFormat="1"/>
-    <w:lsdException w:name="Quote" w:uiPriority="29" w:qFormat="1"/>
-    <w:lsdException w:name="Intense Quote" w:uiPriority="30" w:qFormat="1"/>
-    <w:lsdException w:name="Medium List 2 Accent 1" w:uiPriority="66"/>
-    <w:lsdException w:name="Medium Grid 1 Accent 1" w:uiPriority="67"/>
-    <w:lsdException w:name="Medium Grid 2 Accent 1" w:uiPriority="68"/>
-    <w:lsdException w:name="Medium Grid 3 Accent 1" w:uiPriority="69"/>
-    <w:lsdException w:name="Dark List Accent 1" w:uiPriority="70"/>
-    <w:lsdException w:name="Colorful Shading Accent 1" w:uiPriority="71"/>
-    <w:lsdException w:name="Colorful List Accent 1" w:uiPriority="72"/>
-    <w:lsdException w:name="Colorful Grid Accent 1" w:uiPriority="73"/>
-    <w:lsdException w:name="Light Shading Accent 2" w:uiPriority="60"/>
-    <w:lsdException w:name="Light List Accent 2" w:uiPriority="61"/>
-    <w:lsdException w:name="Light Grid Accent 2" w:uiPriority="62"/>
-    <w:lsdException w:name="Medium Shading 1 Accent 2" w:uiPriority="63"/>
-    <w:lsdException w:name="Medium Shading 2 Accent 2" w:uiPriority="64"/>
-    <w:lsdException w:name="Medium List 1 Accent 2" w:uiPriority="65"/>
-    <w:lsdException w:name="Medium List 2 Accent 2" w:uiPriority="66"/>
-    <w:lsdException w:name="Medium Grid 1 Accent 2" w:uiPriority="67"/>
-    <w:lsdException w:name="Medium Grid 2 Accent 2" w:uiPriority="68"/>
-    <w:lsdException w:name="Medium Grid 3 Accent 2" w:uiPriority="69"/>
-    <w:lsdException w:name="Dark List Accent 2" w:uiPriority="70"/>
-    <w:lsdException w:name="Colorful Shading Accent 2" w:uiPriority="71"/>
-    <w:lsdException w:name="Colorful List Accent 2" w:uiPriority="72"/>
-    <w:lsdException w:name="Colorful Grid Accent 2" w:uiPriority="73"/>
-    <w:lsdException w:name="Light Shading Accent 3" w:uiPriority="60"/>
-    <w:lsdException w:name="Light List Accent 3" w:uiPriority="61"/>
-    <w:lsdException w:name="Light Grid Accent 3" w:uiPriority="62"/>
-    <w:lsdException w:name="Medium Shading 1 Accent 3" w:uiPriority="63"/>
-    <w:lsdException w:name="Medium Shading 2 Accent 3" w:uiPriority="64"/>
-    <w:lsdException w:name="Medium List 1 Accent 3" w:uiPriority="65"/>
-    <w:lsdException w:name="Medium List 2 Accent 3" w:uiPriority="66"/>
-    <w:lsdException w:name="Medium Grid 1 Accent 3" w:uiPriority="67"/>
-    <w:lsdException w:name="Medium Grid 2 Accent 3" w:uiPriority="68"/>
-    <w:lsdException w:name="Medium Grid 3 Accent 3" w:uiPriority="69"/>
-    <w:lsdException w:name="Dark List Accent 3" w:uiPriority="70"/>
-    <w:lsdException w:name="Colorful Shading Accent 3" w:uiPriority="71"/>
-    <w:lsdException w:name="Colorful List Accent 3" w:uiPriority="72"/>
-    <w:lsdException w:name="Colorful Grid Accent 3" w:uiPriority="73"/>
-    <w:lsdException w:name="Light Shading Accent 4" w:uiPriority="60"/>
-    <w:lsdException w:name="Light List Accent 4" w:uiPriority="61"/>
-    <w:lsdException w:name="Light Grid Accent 4" w:uiPriority="62"/>
-    <w:lsdException w:name="Medium Shading 1 Accent 4" w:uiPriority="63"/>
-    <w:lsdException w:name="Medium Shading 2 Accent 4" w:uiPriority="64"/>
-    <w:lsdException w:name="Medium List 1 Accent 4" w:uiPriority="65"/>
-    <w:lsdException w:name="Medium List 2 Accent 4" w:uiPriority="66"/>
-    <w:lsdException w:name="Medium Grid 1 Accent 4" w:uiPriority="67"/>
-    <w:lsdException w:name="Medium Grid 2 Accent 4" w:uiPriority="68"/>
-    <w:lsdException w:name="Medium Grid 3 Accent 4" w:uiPriority="69"/>
-    <w:lsdException w:name="Dark List Accent 4" w:uiPriority="70"/>
-    <w:lsdException w:name="Colorful Shading Accent 4" w:uiPriority="71"/>
-    <w:lsdException w:name="Colorful List Accent 4" w:uiPriority="72"/>
-    <w:lsdException w:name="Colorful Grid Accent 4" w:uiPriority="73"/>
-    <w:lsdException w:name="Light Shading Accent 5" w:uiPriority="60"/>
-    <w:lsdException w:name="Light List Accent 5" w:uiPriority="61"/>
-    <w:lsdException w:name="Light Grid Accent 5" w:uiPriority="62"/>
-    <w:lsdException w:name="Medium Shading 1 Accent 5" w:uiPriority="63"/>
-    <w:lsdException w:name="Medium Shading 2 Accent 5" w:uiPriority="64"/>
-    <w:lsdException w:name="Medium List 1 Accent 5" w:uiPriority="65"/>
-    <w:lsdException w:name="Medium List 2 Accent 5" w:uiPriority="66"/>
-    <w:lsdException w:name="Medium Grid 1 Accent 5" w:uiPriority="67"/>
-    <w:lsdException w:name="Medium Grid 2 Accent 5" w:uiPriority="68"/>
-    <w:lsdException w:name="Medium Grid 3 Accent 5" w:uiPriority="69"/>
-    <w:lsdException w:name="Dark List Accent 5" w:uiPriority="70"/>
-    <w:lsdException w:name="Colorful Shading Accent 5" w:uiPriority="71"/>
-    <w:lsdException w:name="Colorful List Accent 5" w:uiPriority="72"/>
-    <w:lsdException w:name="Colorful Grid Accent 5" w:uiPriority="73"/>
-    <w:lsdException w:name="Light Shading Accent 6" w:uiPriority="60"/>
-    <w:lsdException w:name="Light List Accent 6" w:uiPriority="61"/>
-    <w:lsdException w:name="Light Grid Accent 6" w:uiPriority="62"/>
-    <w:lsdException w:name="Medium Shading 1 Accent 6" w:uiPriority="63"/>
-    <w:lsdException w:name="Medium Shading 2 Accent 6" w:uiPriority="64"/>
-    <w:lsdException w:name="Medium List 1 Accent 6" w:uiPriority="65"/>
-    <w:lsdException w:name="Medium List 2 Accent 6" w:uiPriority="66"/>
-    <w:lsdException w:name="Medium Grid 1 Accent 6" w:uiPriority="67"/>
-    <w:lsdException w:name="Medium Grid 2 Accent 6" w:uiPriority="68"/>
-    <w:lsdException w:name="Medium Grid 3 Accent 6" w:uiPriority="69"/>
-    <w:lsdException w:name="Dark List Accent 6" w:uiPriority="70"/>
-    <w:lsdException w:name="Colorful Shading Accent 6" w:uiPriority="71"/>
-    <w:lsdException w:name="Colorful List Accent 6" w:uiPriority="72"/>
-    <w:lsdException w:name="Colorful Grid Accent 6" w:uiPriority="73"/>
-    <w:lsdException w:name="Subtle Emphasis" w:uiPriority="19" w:qFormat="1"/>
-    <w:lsdException w:name="Intense Emphasis" w:uiPriority="21" w:qFormat="1"/>
-    <w:lsdException w:name="Subtle Reference" w:uiPriority="31" w:qFormat="1"/>
-    <w:lsdException w:name="Intense Reference" w:uiPriority="32" w:qFormat="1"/>
-    <w:lsdException w:name="Book Title" w:uiPriority="33" w:qFormat="1"/>
-    <w:lsdException w:name="Bibliography" w:semiHidden="1" w:uiPriority="37" w:unhideWhenUsed="1"/>
-    <w:lsdException w:name="TOC Heading" w:semiHidden="1" w:uiPriority="39" w:unhideWhenUsed="1" w:qFormat="1"/>
-    <w:lsdException w:name="Plain Table 1" w:uiPriority="41"/>
-    <w:lsdException w:name="Plain Table 2" w:uiPriority="42"/>
-    <w:lsdException w:name="Plain Table 3" w:uiPriority="43"/>
-    <w:lsdException w:name="Plain Table 4" w:uiPriority="44"/>
-    <w:lsdException w:name="Plain Table 5" w:uiPriority="45"/>
-    <w:lsdException w:name="Grid Table Light" w:uiPriority="40"/>
-    <w:lsdException w:name="Grid Table 1 Light" w:uiPriority="46"/>
-    <w:lsdException w:name="Grid Table 2" w:uiPriority="47"/>
-    <w:lsdException w:name="Grid Table 3" w:uiPriority="48"/>
-    <w:lsdException w:name="Grid Table 4" w:uiPriority="49"/>
-    <w:lsdException w:name="Grid Table 5 Dark" w:uiPriority="50"/>
-    <w:lsdException w:name="Grid Table 6 Colorful" w:uiPriority="51"/>
-    <w:lsdException w:name="Grid Table 7 Colorful" w:uiPriority="52"/>
-    <w:lsdException w:name="Grid Table 1 Light Accent 1" w:uiPriority="46"/>
-    <w:lsdException w:name="Grid Table 2 Accent 1" w:uiPriority="47"/>
-    <w:lsdException w:name="Grid Table 3 Accent 1" w:uiPriority="48"/>
-    <w:lsdException w:name="Grid Table 4 Accent 1" w:uiPriority="49"/>
-    <w:lsdException w:name="Grid Table 5 Dark Accent 1" w:uiPriority="50"/>
-    <w:lsdException w:name="Grid Table 6 Colorful Accent 1" w:uiPriority="51"/>
-    <w:lsdException w:name="Grid Table 7 Colorful Accent 1" w:uiPriority="52"/>
-    <w:lsdException w:name="Grid Table 1 Light Accent 2" w:uiPriority="46"/>
-    <w:lsdException w:name="Grid Table 2 Accent 2" w:uiPriority="47"/>
-    <w:lsdException w:name="Grid Table 3 Accent 2" w:uiPriority="48"/>
-    <w:lsdException w:name="Grid Table 4 Accent 2" w:uiPriority="49"/>
-    <w:lsdException w:name="Grid Table 5 Dark Accent 2" w:uiPriority="50"/>
-    <w:lsdException w:name="Grid Table 6 Colorful Accent 2" w:uiPriority="51"/>
-    <w:lsdException w:name="Grid Table 7 Colorful Accent 2" w:uiPriority="52"/>
-    <w:lsdException w:name="Grid Table 1 Light Accent 3" w:uiPriority="46"/>
-    <w:lsdException w:name="Grid Table 2 Accent 3" w:uiPriority="47"/>
-    <w:lsdException w:name="Grid Table 3 Accent 3" w:uiPriority="48"/>
-    <w:lsdException w:name="Grid Table 4 Accent 3" w:uiPriority="49"/>
-    <w:lsdException w:name="Grid Table 5 Dark Accent 3" w:uiPriority="50"/>
-    <w:lsdException w:name="Grid Table 6 Colorful Accent 3" w:uiPriority="51"/>
-    <w:lsdException w:name="Grid Table 7 Colorful Accent 3" w:uiPriority="52"/>
-    <w:lsdException w:name="Grid Table 1 Light Accent 4" w:uiPriority="46"/>
-    <w:lsdException w:name="Grid Table 2 Accent 4" w:uiPriority="47"/>
-    <w:lsdException w:name="Grid Table 3 Accent 4" w:uiPriority="48"/>
-    <w:lsdException w:name="Grid Table 4 Accent 4" w:uiPriority="49"/>
-    <w:lsdException w:name="Grid Table 5 Dark Accent 4" w:uiPriority="50"/>
-    <w:lsdException w:name="Grid Table 6 Colorful Accent 4" w:uiPriority="51"/>
-    <w:lsdException w:name="Grid Table 7 Colorful Accent 4" w:uiPriority="52"/>
-    <w:lsdException w:name="Grid Table 1 Light Accent 5" w:uiPriority="46"/>
-    <w:lsdException w:name="Grid Table 2 Accent 5" w:uiPriority="47"/>
-    <w:lsdException w:name="Grid Table 3 Accent 5" w:uiPriority="48"/>
-    <w:lsdException w:name="Grid Table 4 Accent 5" w:uiPriority="49"/>
-    <w:lsdException w:name="Grid Table 5 Dark Accent 5" w:uiPriority="50"/>
-    <w:lsdException w:name="Grid Table 6 Colorful Accent 5" w:uiPriority="51"/>
-    <w:lsdException w:name="Grid Table 7 Colorful Accent 5" w:uiPriority="52"/>
-    <w:lsdException w:name="Grid Table 1 Light Accent 6" w:uiPriority="46"/>
-    <w:lsdException w:name="Grid Table 2 Accent 6" w:uiPriority="47"/>
-    <w:lsdException w:name="Grid Table 3 Accent 6" w:uiPriority="48"/>
-    <w:lsdException w:name="Grid Table 4 Accent 6" w:uiPriority="49"/>
-    <w:lsdException w:name="Grid Table 5 Dark Accent 6" w:uiPriority="50"/>
-    <w:lsdException w:name="Grid Table 6 Colorful Accent 6" w:uiPriority="51"/>
-    <w:lsdException w:name="Grid Table 7 Colorful Accent 6" w:uiPriority="52"/>
-    <w:lsdException w:name="List Table 1 Light" w:uiPriority="46"/>
-    <w:lsdException w:name="List Table 2" w:uiPriority="47"/>
-    <w:lsdException w:name="List Table 3" w:uiPriority="48"/>
-    <w:lsdException w:name="List Table 4" w:uiPriority="49"/>
-    <w:lsdException w:name="List Table 5 Dark" w:uiPriority="50"/>
-    <w:lsdException w:name="List Table 6 Colorful" w:uiPriority="51"/>
-    <w:lsdException w:name="List Table 7 Colorful" w:uiPriority="52"/>
-    <w:lsdException w:name="List Table 1 Light Accent 1" w:uiPriority="46"/>
-    <w:lsdException w:name="List Table 2 Accent 1" w:uiPriority="47"/>
-    <w:lsdException w:name="List Table 3 Accent 1" w:uiPriority="48"/>
-    <w:lsdException w:name="List Table 4 Accent 1" w:uiPriority="49"/>
-    <w:lsdException w:name="List Table 5 Dark Accent 1" w:uiPriority="50"/>
-    <w:lsdException w:name="List Table 6 Colorful Accent 1" w:uiPriority="51"/>
-    <w:lsdException w:name="List Table 7 Colorful Accent 1" w:uiPriority="52"/>
-    <w:lsdException w:name="List Table 1 Light Accent 2" w:uiPriority="46"/>
-    <w:lsdException w:name="List Table 2 Accent 2" w:uiPriority="47"/>
-    <w:lsdException w:name="List Table 3 Accent 2" w:uiPriority="48"/>
-    <w:lsdException w:name="List Table 4 Accent 2" w:uiPriority="49"/>
-    <w:lsdException w:name="List Table 5 Dark Accent 2" w:uiPriority="50"/>
-    <w:lsdException w:name="List Table 6 Colorful Accent 2" w:uiPriority="51"/>
-    <w:lsdException w:name="List Table 7 Colorful Accent 2" w:uiPriority="52"/>
-    <w:lsdException w:name="List Table 1 Light Accent 3" w:uiPriority="46"/>
-    <w:lsdException w:name="List Table 2 Accent 3" w:uiPriority="47"/>
-    <w:lsdException w:name="List Table 3 Accent 3" w:uiPriority="48"/>
-    <w:lsdException w:name="List Table 4 Accent 3" w:uiPriority="49"/>
-    <w:lsdException w:name="List Table 5 Dark Accent 3" w:uiPriority="50"/>
-    <w:lsdException w:name="List Table 6 Colorful Accent 3" w:uiPriority="51"/>
-    <w:lsdException w:name="List Table 7 Colorful Accent 3" w:uiPriority="52"/>
-    <w:lsdException w:name="List Table 1 Light Accent 4" w:uiPriority="46"/>
-    <w:lsdException w:name="List Table 2 Accent 4" w:uiPriority="47"/>
-    <w:lsdException w:name="List Table 3 Accent 4" w:uiPriority="48"/>
-    <w:lsdException w:name="List Table 4 Accent 4" w:uiPriority="49"/>
-    <w:lsdException w:name="List Table 5 Dark Accent 4" w:uiPriority="50"/>
-    <w:lsdException w:name="List Table 6 Colorful Accent 4" w:uiPriority="51"/>
-    <w:lsdException w:name="List Table 7 Colorful Accent 4" w:uiPriority="52"/>
-    <w:lsdException w:name="List Table 1 Light Accent 5" w:uiPriority="46"/>
-    <w:lsdException w:name="List Table 2 Accent 5" w:uiPriority="47"/>
-    <w:lsdException w:name="List Table 3 Accent 5" w:uiPriority="48"/>
-    <w:lsdException w:name="List Table 4 Accent 5" w:uiPriority="49"/>
-    <w:lsdException w:name="List Table 5 Dark Accent 5" w:uiPriority="50"/>
-    <w:lsdException w:name="List Table 6 Colorful Accent 5" w:uiPriority="51"/>
-    <w:lsdException w:name="List Table 7 Colorful Accent 5" w:uiPriority="52"/>
-    <w:lsdException w:name="List Table 1 Light Accent 6" w:uiPriority="46"/>
-    <w:lsdException w:name="List Table 2 Accent 6" w:uiPriority="47"/>
-    <w:lsdException w:name="List Table 3 Accent 6" w:uiPriority="48"/>
-    <w:lsdException w:name="List Table 4 Accent 6" w:uiPriority="49"/>
-    <w:lsdException w:name="List Table 5 Dark Accent 6" w:uiPriority="50"/>
-    <w:lsdException w:name="List Table 6 Colorful Accent 6" w:uiPriority="51"/>
-    <w:lsdException w:name="List Table 7 Colorful Accent 6" w:uiPriority="52"/>
+  <w:latentStyles w:defLockedState="0" w:defUIPriority="99" w:defSemiHidden="1" w:defUnhideWhenUsed="1" w:defQFormat="0" w:count="267">
+    <w:lsdException w:name="Normal" w:semiHidden="0" w:uiPriority="0" w:unhideWhenUsed="0" w:qFormat="1"/>
+    <w:lsdException w:name="heading 1" w:semiHidden="0" w:uiPriority="9" w:unhideWhenUsed="0" w:qFormat="1"/>
+    <w:lsdException w:name="heading 2" w:uiPriority="9" w:qFormat="1"/>
+    <w:lsdException w:name="heading 3" w:uiPriority="9" w:qFormat="1"/>
+    <w:lsdException w:name="heading 4" w:uiPriority="9" w:qFormat="1"/>
+    <w:lsdException w:name="heading 5" w:uiPriority="9" w:qFormat="1"/>
+    <w:lsdException w:name="heading 6" w:uiPriority="9" w:qFormat="1"/>
+    <w:lsdException w:name="heading 7" w:uiPriority="9" w:qFormat="1"/>
+    <w:lsdException w:name="heading 8" w:uiPriority="9" w:qFormat="1"/>
+    <w:lsdException w:name="heading 9" w:uiPriority="9" w:qFormat="1"/>
+    <w:lsdException w:name="toc 1" w:uiPriority="39"/>
+    <w:lsdException w:name="toc 2" w:uiPriority="39"/>
+    <w:lsdException w:name="toc 3" w:uiPriority="39"/>
+    <w:lsdException w:name="toc 4" w:uiPriority="39"/>
+    <w:lsdException w:name="toc 5" w:uiPriority="39"/>
+    <w:lsdException w:name="toc 6" w:uiPriority="39"/>
+    <w:lsdException w:name="toc 7" w:uiPriority="39"/>
+    <w:lsdException w:name="toc 8" w:uiPriority="39"/>
+    <w:lsdException w:name="toc 9" w:uiPriority="39"/>
+    <w:lsdException w:name="caption" w:uiPriority="35" w:qFormat="1"/>
+    <w:lsdException w:name="Title" w:semiHidden="0" w:uiPriority="10" w:unhideWhenUsed="0" w:qFormat="1"/>
+    <w:lsdException w:name="Default Paragraph Font" w:uiPriority="1"/>
+    <w:lsdException w:name="Subtitle" w:semiHidden="0" w:uiPriority="11" w:unhideWhenUsed="0" w:qFormat="1"/>
+    <w:lsdException w:name="Strong" w:semiHidden="0" w:uiPriority="22" w:unhideWhenUsed="0" w:qFormat="1"/>
+    <w:lsdException w:name="Emphasis" w:semiHidden="0" w:uiPriority="20" w:unhideWhenUsed="0" w:qFormat="1"/>
+    <w:lsdException w:name="Table Grid" w:semiHidden="0" w:uiPriority="0" w:unhideWhenUsed="0"/>
+    <w:lsdException w:name="Placeholder Text" w:unhideWhenUsed="0"/>
+    <w:lsdException w:name="No Spacing" w:semiHidden="0" w:uiPriority="1" w:unhideWhenUsed="0" w:qFormat="1"/>
+    <w:lsdException w:name="Light Shading" w:semiHidden="0" w:uiPriority="60" w:unhideWhenUsed="0"/>
+    <w:lsdException w:name="Light List" w:semiHidden="0" w:uiPriority="61" w:unhideWhenUsed="0"/>
+    <w:lsdException w:name="Light Grid" w:semiHidden="0" w:uiPriority="62" w:unhideWhenUsed="0"/>
+    <w:lsdException w:name="Medium Shading 1" w:semiHidden="0" w:uiPriority="63" w:unhideWhenUsed="0"/>
+    <w:lsdException w:name="Medium Shading 2" w:semiHidden="0" w:uiPriority="64" w:unhideWhenUsed="0"/>
+    <w:lsdException w:name="Medium List 1" w:semiHidden="0" w:uiPriority="65" w:unhideWhenUsed="0"/>
+    <w:lsdException w:name="Medium List 2" w:semiHidden="0" w:uiPriority="66" w:unhideWhenUsed="0"/>
+    <w:lsdException w:name="Medium Grid 1" w:semiHidden="0" w:uiPriority="67" w:unhideWhenUsed="0"/>
+    <w:lsdException w:name="Medium Grid 2" w:semiHidden="0" w:uiPriority="68" w:unhideWhenUsed="0"/>
+    <w:lsdException w:name="Medium Grid 3" w:semiHidden="0" w:uiPriority="69" w:unhideWhenUsed="0"/>
+    <w:lsdException w:name="Dark List" w:semiHidden="0" w:uiPriority="70" w:unhideWhenUsed="0"/>
+    <w:lsdException w:name="Colorful Shading" w:semiHidden="0" w:uiPriority="71" w:unhideWhenUsed="0"/>
+    <w:lsdException w:name="Colorful List" w:semiHidden="0" w:uiPriority="72" w:unhideWhenUsed="0"/>
+    <w:lsdException w:name="Colorful Grid" w:semiHidden="0" w:uiPriority="73" w:unhideWhenUsed="0"/>
+    <w:lsdException w:name="Light Shading Accent 1" w:semiHidden="0" w:uiPriority="60" w:unhideWhenUsed="0"/>
+    <w:lsdException w:name="Light List Accent 1" w:semiHidden="0" w:uiPriority="61" w:unhideWhenUsed="0"/>
+    <w:lsdException w:name="Light Grid Accent 1" w:semiHidden="0" w:uiPriority="62" w:unhideWhenUsed="0"/>
+    <w:lsdException w:name="Medium Shading 1 Accent 1" w:semiHidden="0" w:uiPriority="63" w:unhideWhenUsed="0"/>
+    <w:lsdException w:name="Medium Shading 2 Accent 1" w:semiHidden="0" w:uiPriority="64" w:unhideWhenUsed="0"/>
+    <w:lsdException w:name="Medium List 1 Accent 1" w:semiHidden="0" w:uiPriority="65" w:unhideWhenUsed="0"/>
+    <w:lsdException w:name="Revision" w:unhideWhenUsed="0"/>
+    <w:lsdException w:name="List Paragraph" w:semiHidden="0" w:uiPriority="34" w:unhideWhenUsed="0" w:qFormat="1"/>
+    <w:lsdException w:name="Quote" w:semiHidden="0" w:uiPriority="29" w:unhideWhenUsed="0" w:qFormat="1"/>
+    <w:lsdException w:name="Intense Quote" w:semiHidden="0" w:uiPriority="30" w:unhideWhenUsed="0" w:qFormat="1"/>
+    <w:lsdException w:name="Medium List 2 Accent 1" w:semiHidden="0" w:uiPriority="66" w:unhideWhenUsed="0"/>
+    <w:lsdException w:name="Medium Grid 1 Accent 1" w:semiHidden="0" w:uiPriority="67" w:unhideWhenUsed="0"/>
+    <w:lsdException w:name="Medium Grid 2 Accent 1" w:semiHidden="0" w:uiPriority="68" w:unhideWhenUsed="0"/>
+    <w:lsdException w:name="Medium Grid 3 Accent 1" w:semiHidden="0" w:uiPriority="69" w:unhideWhenUsed="0"/>
+    <w:lsdException w:name="Dark List Accent 1" w:semiHidden="0" w:uiPriority="70" w:unhideWhenUsed="0"/>
+    <w:lsdException w:name="Colorful Shading Accent 1" w:semiHidden="0" w:uiPriority="71" w:unhideWhenUsed="0"/>
+    <w:lsdException w:name="Colorful List Accent 1" w:semiHidden="0" w:uiPriority="72" w:unhideWhenUsed="0"/>
+    <w:lsdException w:name="Colorful Grid Accent 1" w:semiHidden="0" w:uiPriority="73" w:unhideWhenUsed="0"/>
+    <w:lsdException w:name="Light Shading Accent 2" w:semiHidden="0" w:uiPriority="60" w:unhideWhenUsed="0"/>
+    <w:lsdException w:name="Light List Accent 2" w:semiHidden="0" w:uiPriority="61" w:unhideWhenUsed="0"/>
+    <w:lsdException w:name="Light Grid Accent 2" w:semiHidden="0" w:uiPriority="62" w:unhideWhenUsed="0"/>
+    <w:lsdException w:name="Medium Shading 1 Accent 2" w:semiHidden="0" w:uiPriority="63" w:unhideWhenUsed="0"/>
+    <w:lsdException w:name="Medium Shading 2 Accent 2" w:semiHidden="0" w:uiPriority="64" w:unhideWhenUsed="0"/>
+    <w:lsdException w:name="Medium List 1 Accent 2" w:semiHidden="0" w:uiPriority="65" w:unhideWhenUsed="0"/>
+    <w:lsdException w:name="Medium List 2 Accent 2" w:semiHidden="0" w:uiPriority="66" w:unhideWhenUsed="0"/>
+    <w:lsdException w:name="Medium Grid 1 Accent 2" w:semiHidden="0" w:uiPriority="67" w:unhideWhenUsed="0"/>
+    <w:lsdException w:name="Medium Grid 2 Accent 2" w:semiHidden="0" w:uiPriority="68" w:unhideWhenUsed="0"/>
+    <w:lsdException w:name="Medium Grid 3 Accent 2" w:semiHidden="0" w:uiPriority="69" w:unhideWhenUsed="0"/>
+    <w:lsdException w:name="Dark List Accent 2" w:semiHidden="0" w:uiPriority="70" w:unhideWhenUsed="0"/>
+    <w:lsdException w:name="Colorful Shading Accent 2" w:semiHidden="0" w:uiPriority="71" w:unhideWhenUsed="0"/>
+    <w:lsdException w:name="Colorful List Accent 2" w:semiHidden="0" w:uiPriority="72" w:unhideWhenUsed="0"/>
+    <w:lsdException w:name="Colorful Grid Accent 2" w:semiHidden="0" w:uiPriority="73" w:unhideWhenUsed="0"/>
+    <w:lsdException w:name="Light Shading Accent 3" w:semiHidden="0" w:uiPriority="60" w:unhideWhenUsed="0"/>
+    <w:lsdException w:name="Light List Accent 3" w:semiHidden="0" w:uiPriority="61" w:unhideWhenUsed="0"/>
+    <w:lsdException w:name="Light Grid Accent 3" w:semiHidden="0" w:uiPriority="62" w:unhideWhenUsed="0"/>
+    <w:lsdException w:name="Medium Shading 1 Accent 3" w:semiHidden="0" w:uiPriority="63" w:unhideWhenUsed="0"/>
+    <w:lsdException w:name="Medium Shading 2 Accent 3" w:semiHidden="0" w:uiPriority="64" w:unhideWhenUsed="0"/>
+    <w:lsdException w:name="Medium List 1 Accent 3" w:semiHidden="0" w:uiPriority="65" w:unhideWhenUsed="0"/>
+    <w:lsdException w:name="Medium List 2 Accent 3" w:semiHidden="0" w:uiPriority="66" w:unhideWhenUsed="0"/>
+    <w:lsdException w:name="Medium Grid 1 Accent 3" w:semiHidden="0" w:uiPriority="67" w:unhideWhenUsed="0"/>
+    <w:lsdException w:name="Medium Grid 2 Accent 3" w:semiHidden="0" w:uiPriority="68" w:unhideWhenUsed="0"/>
+    <w:lsdException w:name="Medium Grid 3 Accent 3" w:semiHidden="0" w:uiPriority="69" w:unhideWhenUsed="0"/>
+    <w:lsdException w:name="Dark List Accent 3" w:semiHidden="0" w:uiPriority="70" w:unhideWhenUsed="0"/>
+    <w:lsdException w:name="Colorful Shading Accent 3" w:semiHidden="0" w:uiPriority="71" w:unhideWhenUsed="0"/>
+    <w:lsdException w:name="Colorful List Accent 3" w:semiHidden="0" w:uiPriority="72" w:unhideWhenUsed="0"/>
+    <w:lsdException w:name="Colorful Grid Accent 3" w:semiHidden="0" w:uiPriority="73" w:unhideWhenUsed="0"/>
+    <w:lsdException w:name="Light Shading Accent 4" w:semiHidden="0" w:uiPriority="60" w:unhideWhenUsed="0"/>
+    <w:lsdException w:name="Light List Accent 4" w:semiHidden="0" w:uiPriority="61" w:unhideWhenUsed="0"/>
+    <w:lsdException w:name="Light Grid Accent 4" w:semiHidden="0" w:uiPriority="62" w:unhideWhenUsed="0"/>
+    <w:lsdException w:name="Medium Shading 1 Accent 4" w:semiHidden="0" w:uiPriority="63" w:unhideWhenUsed="0"/>
+    <w:lsdException w:name="Medium Shading 2 Accent 4" w:semiHidden="0" w:uiPriority="64" w:unhideWhenUsed="0"/>
+    <w:lsdException w:name="Medium List 1 Accent 4" w:semiHidden="0" w:uiPriority="65" w:unhideWhenUsed="0"/>
+    <w:lsdException w:name="Medium List 2 Accent 4" w:semiHidden="0" w:uiPriority="66" w:unhideWhenUsed="0"/>
+    <w:lsdException w:name="Medium Grid 1 Accent 4" w:semiHidden="0" w:uiPriority="67" w:unhideWhenUsed="0"/>
+    <w:lsdException w:name="Medium Grid 2 Accent 4" w:semiHidden="0" w:uiPriority="68" w:unhideWhenUsed="0"/>
+    <w:lsdException w:name="Medium Grid 3 Accent 4" w:semiHidden="0" w:uiPriority="69" w:unhideWhenUsed="0"/>
+    <w:lsdException w:name="Dark List Accent 4" w:semiHidden="0" w:uiPriority="70" w:unhideWhenUsed="0"/>
+    <w:lsdException w:name="Colorful Shading Accent 4" w:semiHidden="0" w:uiPriority="71" w:unhideWhenUsed="0"/>
+    <w:lsdException w:name="Colorful List Accent 4" w:semiHidden="0" w:uiPriority="72" w:unhideWhenUsed="0"/>
+    <w:lsdException w:name="Colorful Grid Accent 4" w:semiHidden="0" w:uiPriority="73" w:unhideWhenUsed="0"/>
+    <w:lsdException w:name="Light Shading Accent 5" w:semiHidden="0" w:uiPriority="60" w:unhideWhenUsed="0"/>
+    <w:lsdException w:name="Light List Accent 5" w:semiHidden="0" w:uiPriority="61" w:unhideWhenUsed="0"/>
+    <w:lsdException w:name="Light Grid Accent 5" w:semiHidden="0" w:uiPriority="62" w:unhideWhenUsed="0"/>
+    <w:lsdException w:name="Medium Shading 1 Accent 5" w:semiHidden="0" w:uiPriority="63" w:unhideWhenUsed="0"/>
+    <w:lsdException w:name="Medium Shading 2 Accent 5" w:semiHidden="0" w:uiPriority="64" w:unhideWhenUsed="0"/>
+    <w:lsdException w:name="Medium List 1 Accent 5" w:semiHidden="0" w:uiPriority="65" w:unhideWhenUsed="0"/>
+    <w:lsdException w:name="Medium List 2 Accent 5" w:semiHidden="0" w:uiPriority="66" w:unhideWhenUsed="0"/>
+    <w:lsdException w:name="Medium Grid 1 Accent 5" w:semiHidden="0" w:uiPriority="67" w:unhideWhenUsed="0"/>
+    <w:lsdException w:name="Medium Grid 2 Accent 5" w:semiHidden="0" w:uiPriority="68" w:unhideWhenUsed="0"/>
+    <w:lsdException w:name="Medium Grid 3 Accent 5" w:semiHidden="0" w:uiPriority="69" w:unhideWhenUsed="0"/>
+    <w:lsdException w:name="Dark List Accent 5" w:semiHidden="0" w:uiPriority="70" w:unhideWhenUsed="0"/>
+    <w:lsdException w:name="Colorful Shading Accent 5" w:semiHidden="0" w:uiPriority="71" w:unhideWhenUsed="0"/>
+    <w:lsdException w:name="Colorful List Accent 5" w:semiHidden="0" w:uiPriority="72" w:unhideWhenUsed="0"/>
+    <w:lsdException w:name="Colorful Grid Accent 5" w:semiHidden="0" w:uiPriority="73" w:unhideWhenUsed="0"/>
+    <w:lsdException w:name="Light Shading Accent 6" w:semiHidden="0" w:uiPriority="60" w:unhideWhenUsed="0"/>
+    <w:lsdException w:name="Light List Accent 6" w:semiHidden="0" w:uiPriority="61" w:unhideWhenUsed="0"/>
+    <w:lsdException w:name="Light Grid Accent 6" w:semiHidden="0" w:uiPriority="62" w:unhideWhenUsed="0"/>
+    <w:lsdException w:name="Medium Shading 1 Accent 6" w:semiHidden="0" w:uiPriority="63" w:unhideWhenUsed="0"/>
+    <w:lsdException w:name="Medium Shading 2 Accent 6" w:semiHidden="0" w:uiPriority="64" w:unhideWhenUsed="0"/>
+    <w:lsdException w:name="Medium List 1 Accent 6" w:semiHidden="0" w:uiPriority="65" w:unhideWhenUsed="0"/>
+    <w:lsdException w:name="Medium List 2 Accent 6" w:semiHidden="0" w:uiPriority="66" w:unhideWhenUsed="0"/>
+    <w:lsdException w:name="Medium Grid 1 Accent 6" w:semiHidden="0" w:uiPriority="67" w:unhideWhenUsed="0"/>
+    <w:lsdException w:name="Medium Grid 2 Accent 6" w:semiHidden="0" w:uiPriority="68" w:unhideWhenUsed="0"/>
+    <w:lsdException w:name="Medium Grid 3 Accent 6" w:semiHidden="0" w:uiPriority="69" w:unhideWhenUsed="0"/>
+    <w:lsdException w:name="Dark List Accent 6" w:semiHidden="0" w:uiPriority="70" w:unhideWhenUsed="0"/>
+    <w:lsdException w:name="Colorful Shading Accent 6" w:semiHidden="0" w:uiPriority="71" w:unhideWhenUsed="0"/>
+    <w:lsdException w:name="Colorful List Accent 6" w:semiHidden="0" w:uiPriority="72" w:unhideWhenUsed="0"/>
+    <w:lsdException w:name="Colorful Grid Accent 6" w:semiHidden="0" w:uiPriority="73" w:unhideWhenUsed="0"/>
+    <w:lsdException w:name="Subtle Emphasis" w:semiHidden="0" w:uiPriority="19" w:unhideWhenUsed="0" w:qFormat="1"/>
+    <w:lsdException w:name="Intense Emphasis" w:semiHidden="0" w:uiPriority="21" w:unhideWhenUsed="0" w:qFormat="1"/>
+    <w:lsdException w:name="Subtle Reference" w:semiHidden="0" w:uiPriority="31" w:unhideWhenUsed="0" w:qFormat="1"/>
+    <w:lsdException w:name="Intense Reference" w:semiHidden="0" w:uiPriority="32" w:unhideWhenUsed="0" w:qFormat="1"/>
+    <w:lsdException w:name="Book Title" w:semiHidden="0" w:uiPriority="33" w:unhideWhenUsed="0" w:qFormat="1"/>
+    <w:lsdException w:name="Bibliography" w:uiPriority="37"/>
+    <w:lsdException w:name="TOC Heading" w:uiPriority="39" w:qFormat="1"/>
   </w:latentStyles>
   <w:style w:type="paragraph" w:default="1" w:styleId="Normal">
     <w:name w:val="Normal"/>
@@ -26994,6 +26842,196 @@
 </w:styles>
 </file>
 
+<file path=word/stylesWithEffects.xml><?xml version="1.0" encoding="utf-8"?>
+<w:styles xmlns:wpc="http://schemas.microsoft.com/office/word/2010/wordprocessingCanvas" xmlns:mc="http://schemas.openxmlformats.org/markup-compatibility/2006" xmlns:o="urn:schemas-microsoft-com:office:office" xmlns:r="http://schemas.openxmlformats.org/officeDocument/2006/relationships" xmlns:m="http://schemas.openxmlformats.org/officeDocument/2006/math" xmlns:v="urn:schemas-microsoft-com:vml" xmlns:wp14="http://schemas.microsoft.com/office/word/2010/wordprocessingDrawing" xmlns:wp="http://schemas.openxmlformats.org/drawingml/2006/wordprocessingDrawing" xmlns:w10="urn:schemas-microsoft-com:office:word" xmlns:w="http://schemas.openxmlformats.org/wordprocessingml/2006/main" xmlns:w14="http://schemas.microsoft.com/office/word/2010/wordml" xmlns:wpg="http://schemas.microsoft.com/office/word/2010/wordprocessingGroup" xmlns:wpi="http://schemas.microsoft.com/office/word/2010/wordprocessingInk" xmlns:wne="http://schemas.microsoft.com/office/word/2006/wordml" xmlns:wps="http://schemas.microsoft.com/office/word/2010/wordprocessingShape" mc:Ignorable="w14 wp14">
+  <w:docDefaults>
+    <w:rPrDefault>
+      <w:rPr>
+        <w:rFonts w:asciiTheme="minorHAnsi" w:eastAsiaTheme="minorEastAsia" w:hAnsiTheme="minorHAnsi" w:cstheme="minorBidi"/>
+        <w:sz w:val="22"/>
+        <w:szCs w:val="22"/>
+        <w:lang w:val="vi-VN" w:eastAsia="vi-VN" w:bidi="ar-SA"/>
+      </w:rPr>
+    </w:rPrDefault>
+    <w:pPrDefault>
+      <w:pPr>
+        <w:spacing w:after="200" w:line="276" w:lineRule="auto"/>
+      </w:pPr>
+    </w:pPrDefault>
+  </w:docDefaults>
+  <w:latentStyles w:defLockedState="0" w:defUIPriority="99" w:defSemiHidden="1" w:defUnhideWhenUsed="1" w:defQFormat="0" w:count="267">
+    <w:lsdException w:name="Normal" w:semiHidden="0" w:uiPriority="0" w:unhideWhenUsed="0" w:qFormat="1"/>
+    <w:lsdException w:name="heading 1" w:semiHidden="0" w:uiPriority="9" w:unhideWhenUsed="0" w:qFormat="1"/>
+    <w:lsdException w:name="heading 2" w:uiPriority="9" w:qFormat="1"/>
+    <w:lsdException w:name="heading 3" w:uiPriority="9" w:qFormat="1"/>
+    <w:lsdException w:name="heading 4" w:uiPriority="9" w:qFormat="1"/>
+    <w:lsdException w:name="heading 5" w:uiPriority="9" w:qFormat="1"/>
+    <w:lsdException w:name="heading 6" w:uiPriority="9" w:qFormat="1"/>
+    <w:lsdException w:name="heading 7" w:uiPriority="9" w:qFormat="1"/>
+    <w:lsdException w:name="heading 8" w:uiPriority="9" w:qFormat="1"/>
+    <w:lsdException w:name="heading 9" w:uiPriority="9" w:qFormat="1"/>
+    <w:lsdException w:name="toc 1" w:uiPriority="39"/>
+    <w:lsdException w:name="toc 2" w:uiPriority="39"/>
+    <w:lsdException w:name="toc 3" w:uiPriority="39"/>
+    <w:lsdException w:name="toc 4" w:uiPriority="39"/>
+    <w:lsdException w:name="toc 5" w:uiPriority="39"/>
+    <w:lsdException w:name="toc 6" w:uiPriority="39"/>
+    <w:lsdException w:name="toc 7" w:uiPriority="39"/>
+    <w:lsdException w:name="toc 8" w:uiPriority="39"/>
+    <w:lsdException w:name="toc 9" w:uiPriority="39"/>
+    <w:lsdException w:name="caption" w:uiPriority="35" w:qFormat="1"/>
+    <w:lsdException w:name="Title" w:semiHidden="0" w:uiPriority="10" w:unhideWhenUsed="0" w:qFormat="1"/>
+    <w:lsdException w:name="Default Paragraph Font" w:uiPriority="1"/>
+    <w:lsdException w:name="Subtitle" w:semiHidden="0" w:uiPriority="11" w:unhideWhenUsed="0" w:qFormat="1"/>
+    <w:lsdException w:name="Strong" w:semiHidden="0" w:uiPriority="22" w:unhideWhenUsed="0" w:qFormat="1"/>
+    <w:lsdException w:name="Emphasis" w:semiHidden="0" w:uiPriority="20" w:unhideWhenUsed="0" w:qFormat="1"/>
+    <w:lsdException w:name="Table Grid" w:semiHidden="0" w:uiPriority="59" w:unhideWhenUsed="0"/>
+    <w:lsdException w:name="Placeholder Text" w:unhideWhenUsed="0"/>
+    <w:lsdException w:name="No Spacing" w:semiHidden="0" w:uiPriority="1" w:unhideWhenUsed="0" w:qFormat="1"/>
+    <w:lsdException w:name="Light Shading" w:semiHidden="0" w:uiPriority="60" w:unhideWhenUsed="0"/>
+    <w:lsdException w:name="Light List" w:semiHidden="0" w:uiPriority="61" w:unhideWhenUsed="0"/>
+    <w:lsdException w:name="Light Grid" w:semiHidden="0" w:uiPriority="62" w:unhideWhenUsed="0"/>
+    <w:lsdException w:name="Medium Shading 1" w:semiHidden="0" w:uiPriority="63" w:unhideWhenUsed="0"/>
+    <w:lsdException w:name="Medium Shading 2" w:semiHidden="0" w:uiPriority="64" w:unhideWhenUsed="0"/>
+    <w:lsdException w:name="Medium List 1" w:semiHidden="0" w:uiPriority="65" w:unhideWhenUsed="0"/>
+    <w:lsdException w:name="Medium List 2" w:semiHidden="0" w:uiPriority="66" w:unhideWhenUsed="0"/>
+    <w:lsdException w:name="Medium Grid 1" w:semiHidden="0" w:uiPriority="67" w:unhideWhenUsed="0"/>
+    <w:lsdException w:name="Medium Grid 2" w:semiHidden="0" w:uiPriority="68" w:unhideWhenUsed="0"/>
+    <w:lsdException w:name="Medium Grid 3" w:semiHidden="0" w:uiPriority="69" w:unhideWhenUsed="0"/>
+    <w:lsdException w:name="Dark List" w:semiHidden="0" w:uiPriority="70" w:unhideWhenUsed="0"/>
+    <w:lsdException w:name="Colorful Shading" w:semiHidden="0" w:uiPriority="71" w:unhideWhenUsed="0"/>
+    <w:lsdException w:name="Colorful List" w:semiHidden="0" w:uiPriority="72" w:unhideWhenUsed="0"/>
+    <w:lsdException w:name="Colorful Grid" w:semiHidden="0" w:uiPriority="73" w:unhideWhenUsed="0"/>
+    <w:lsdException w:name="Light Shading Accent 1" w:semiHidden="0" w:uiPriority="60" w:unhideWhenUsed="0"/>
+    <w:lsdException w:name="Light List Accent 1" w:semiHidden="0" w:uiPriority="61" w:unhideWhenUsed="0"/>
+    <w:lsdException w:name="Light Grid Accent 1" w:semiHidden="0" w:uiPriority="62" w:unhideWhenUsed="0"/>
+    <w:lsdException w:name="Medium Shading 1 Accent 1" w:semiHidden="0" w:uiPriority="63" w:unhideWhenUsed="0"/>
+    <w:lsdException w:name="Medium Shading 2 Accent 1" w:semiHidden="0" w:uiPriority="64" w:unhideWhenUsed="0"/>
+    <w:lsdException w:name="Medium List 1 Accent 1" w:semiHidden="0" w:uiPriority="65" w:unhideWhenUsed="0"/>
+    <w:lsdException w:name="Revision" w:unhideWhenUsed="0"/>
+    <w:lsdException w:name="List Paragraph" w:semiHidden="0" w:uiPriority="34" w:unhideWhenUsed="0" w:qFormat="1"/>
+    <w:lsdException w:name="Quote" w:semiHidden="0" w:uiPriority="29" w:unhideWhenUsed="0" w:qFormat="1"/>
+    <w:lsdException w:name="Intense Quote" w:semiHidden="0" w:uiPriority="30" w:unhideWhenUsed="0" w:qFormat="1"/>
+    <w:lsdException w:name="Medium List 2 Accent 1" w:semiHidden="0" w:uiPriority="66" w:unhideWhenUsed="0"/>
+    <w:lsdException w:name="Medium Grid 1 Accent 1" w:semiHidden="0" w:uiPriority="67" w:unhideWhenUsed="0"/>
+    <w:lsdException w:name="Medium Grid 2 Accent 1" w:semiHidden="0" w:uiPriority="68" w:unhideWhenUsed="0"/>
+    <w:lsdException w:name="Medium Grid 3 Accent 1" w:semiHidden="0" w:uiPriority="69" w:unhideWhenUsed="0"/>
+    <w:lsdException w:name="Dark List Accent 1" w:semiHidden="0" w:uiPriority="70" w:unhideWhenUsed="0"/>
+    <w:lsdException w:name="Colorful Shading Accent 1" w:semiHidden="0" w:uiPriority="71" w:unhideWhenUsed="0"/>
+    <w:lsdException w:name="Colorful List Accent 1" w:semiHidden="0" w:uiPriority="72" w:unhideWhenUsed="0"/>
+    <w:lsdException w:name="Colorful Grid Accent 1" w:semiHidden="0" w:uiPriority="73" w:unhideWhenUsed="0"/>
+    <w:lsdException w:name="Light Shading Accent 2" w:semiHidden="0" w:uiPriority="60" w:unhideWhenUsed="0"/>
+    <w:lsdException w:name="Light List Accent 2" w:semiHidden="0" w:uiPriority="61" w:unhideWhenUsed="0"/>
+    <w:lsdException w:name="Light Grid Accent 2" w:semiHidden="0" w:uiPriority="62" w:unhideWhenUsed="0"/>
+    <w:lsdException w:name="Medium Shading 1 Accent 2" w:semiHidden="0" w:uiPriority="63" w:unhideWhenUsed="0"/>
+    <w:lsdException w:name="Medium Shading 2 Accent 2" w:semiHidden="0" w:uiPriority="64" w:unhideWhenUsed="0"/>
+    <w:lsdException w:name="Medium List 1 Accent 2" w:semiHidden="0" w:uiPriority="65" w:unhideWhenUsed="0"/>
+    <w:lsdException w:name="Medium List 2 Accent 2" w:semiHidden="0" w:uiPriority="66" w:unhideWhenUsed="0"/>
+    <w:lsdException w:name="Medium Grid 1 Accent 2" w:semiHidden="0" w:uiPriority="67" w:unhideWhenUsed="0"/>
+    <w:lsdException w:name="Medium Grid 2 Accent 2" w:semiHidden="0" w:uiPriority="68" w:unhideWhenUsed="0"/>
+    <w:lsdException w:name="Medium Grid 3 Accent 2" w:semiHidden="0" w:uiPriority="69" w:unhideWhenUsed="0"/>
+    <w:lsdException w:name="Dark List Accent 2" w:semiHidden="0" w:uiPriority="70" w:unhideWhenUsed="0"/>
+    <w:lsdException w:name="Colorful Shading Accent 2" w:semiHidden="0" w:uiPriority="71" w:unhideWhenUsed="0"/>
+    <w:lsdException w:name="Colorful List Accent 2" w:semiHidden="0" w:uiPriority="72" w:unhideWhenUsed="0"/>
+    <w:lsdException w:name="Colorful Grid Accent 2" w:semiHidden="0" w:uiPriority="73" w:unhideWhenUsed="0"/>
+    <w:lsdException w:name="Light Shading Accent 3" w:semiHidden="0" w:uiPriority="60" w:unhideWhenUsed="0"/>
+    <w:lsdException w:name="Light List Accent 3" w:semiHidden="0" w:uiPriority="61" w:unhideWhenUsed="0"/>
+    <w:lsdException w:name="Light Grid Accent 3" w:semiHidden="0" w:uiPriority="62" w:unhideWhenUsed="0"/>
+    <w:lsdException w:name="Medium Shading 1 Accent 3" w:semiHidden="0" w:uiPriority="63" w:unhideWhenUsed="0"/>
+    <w:lsdException w:name="Medium Shading 2 Accent 3" w:semiHidden="0" w:uiPriority="64" w:unhideWhenUsed="0"/>
+    <w:lsdException w:name="Medium List 1 Accent 3" w:semiHidden="0" w:uiPriority="65" w:unhideWhenUsed="0"/>
+    <w:lsdException w:name="Medium List 2 Accent 3" w:semiHidden="0" w:uiPriority="66" w:unhideWhenUsed="0"/>
+    <w:lsdException w:name="Medium Grid 1 Accent 3" w:semiHidden="0" w:uiPriority="67" w:unhideWhenUsed="0"/>
+    <w:lsdException w:name="Medium Grid 2 Accent 3" w:semiHidden="0" w:uiPriority="68" w:unhideWhenUsed="0"/>
+    <w:lsdException w:name="Medium Grid 3 Accent 3" w:semiHidden="0" w:uiPriority="69" w:unhideWhenUsed="0"/>
+    <w:lsdException w:name="Dark List Accent 3" w:semiHidden="0" w:uiPriority="70" w:unhideWhenUsed="0"/>
+    <w:lsdException w:name="Colorful Shading Accent 3" w:semiHidden="0" w:uiPriority="71" w:unhideWhenUsed="0"/>
+    <w:lsdException w:name="Colorful List Accent 3" w:semiHidden="0" w:uiPriority="72" w:unhideWhenUsed="0"/>
+    <w:lsdException w:name="Colorful Grid Accent 3" w:semiHidden="0" w:uiPriority="73" w:unhideWhenUsed="0"/>
+    <w:lsdException w:name="Light Shading Accent 4" w:semiHidden="0" w:uiPriority="60" w:unhideWhenUsed="0"/>
+    <w:lsdException w:name="Light List Accent 4" w:semiHidden="0" w:uiPriority="61" w:unhideWhenUsed="0"/>
+    <w:lsdException w:name="Light Grid Accent 4" w:semiHidden="0" w:uiPriority="62" w:unhideWhenUsed="0"/>
+    <w:lsdException w:name="Medium Shading 1 Accent 4" w:semiHidden="0" w:uiPriority="63" w:unhideWhenUsed="0"/>
+    <w:lsdException w:name="Medium Shading 2 Accent 4" w:semiHidden="0" w:uiPriority="64" w:unhideWhenUsed="0"/>
+    <w:lsdException w:name="Medium List 1 Accent 4" w:semiHidden="0" w:uiPriority="65" w:unhideWhenUsed="0"/>
+    <w:lsdException w:name="Medium List 2 Accent 4" w:semiHidden="0" w:uiPriority="66" w:unhideWhenUsed="0"/>
+    <w:lsdException w:name="Medium Grid 1 Accent 4" w:semiHidden="0" w:uiPriority="67" w:unhideWhenUsed="0"/>
+    <w:lsdException w:name="Medium Grid 2 Accent 4" w:semiHidden="0" w:uiPriority="68" w:unhideWhenUsed="0"/>
+    <w:lsdException w:name="Medium Grid 3 Accent 4" w:semiHidden="0" w:uiPriority="69" w:unhideWhenUsed="0"/>
+    <w:lsdException w:name="Dark List Accent 4" w:semiHidden="0" w:uiPriority="70" w:unhideWhenUsed="0"/>
+    <w:lsdException w:name="Colorful Shading Accent 4" w:semiHidden="0" w:uiPriority="71" w:unhideWhenUsed="0"/>
+    <w:lsdException w:name="Colorful List Accent 4" w:semiHidden="0" w:uiPriority="72" w:unhideWhenUsed="0"/>
+    <w:lsdException w:name="Colorful Grid Accent 4" w:semiHidden="0" w:uiPriority="73" w:unhideWhenUsed="0"/>
+    <w:lsdException w:name="Light Shading Accent 5" w:semiHidden="0" w:uiPriority="60" w:unhideWhenUsed="0"/>
+    <w:lsdException w:name="Light List Accent 5" w:semiHidden="0" w:uiPriority="61" w:unhideWhenUsed="0"/>
+    <w:lsdException w:name="Light Grid Accent 5" w:semiHidden="0" w:uiPriority="62" w:unhideWhenUsed="0"/>
+    <w:lsdException w:name="Medium Shading 1 Accent 5" w:semiHidden="0" w:uiPriority="63" w:unhideWhenUsed="0"/>
+    <w:lsdException w:name="Medium Shading 2 Accent 5" w:semiHidden="0" w:uiPriority="64" w:unhideWhenUsed="0"/>
+    <w:lsdException w:name="Medium List 1 Accent 5" w:semiHidden="0" w:uiPriority="65" w:unhideWhenUsed="0"/>
+    <w:lsdException w:name="Medium List 2 Accent 5" w:semiHidden="0" w:uiPriority="66" w:unhideWhenUsed="0"/>
+    <w:lsdException w:name="Medium Grid 1 Accent 5" w:semiHidden="0" w:uiPriority="67" w:unhideWhenUsed="0"/>
+    <w:lsdException w:name="Medium Grid 2 Accent 5" w:semiHidden="0" w:uiPriority="68" w:unhideWhenUsed="0"/>
+    <w:lsdException w:name="Medium Grid 3 Accent 5" w:semiHidden="0" w:uiPriority="69" w:unhideWhenUsed="0"/>
+    <w:lsdException w:name="Dark List Accent 5" w:semiHidden="0" w:uiPriority="70" w:unhideWhenUsed="0"/>
+    <w:lsdException w:name="Colorful Shading Accent 5" w:semiHidden="0" w:uiPriority="71" w:unhideWhenUsed="0"/>
+    <w:lsdException w:name="Colorful List Accent 5" w:semiHidden="0" w:uiPriority="72" w:unhideWhenUsed="0"/>
+    <w:lsdException w:name="Colorful Grid Accent 5" w:semiHidden="0" w:uiPriority="73" w:unhideWhenUsed="0"/>
+    <w:lsdException w:name="Light Shading Accent 6" w:semiHidden="0" w:uiPriority="60" w:unhideWhenUsed="0"/>
+    <w:lsdException w:name="Light List Accent 6" w:semiHidden="0" w:uiPriority="61" w:unhideWhenUsed="0"/>
+    <w:lsdException w:name="Light Grid Accent 6" w:semiHidden="0" w:uiPriority="62" w:unhideWhenUsed="0"/>
+    <w:lsdException w:name="Medium Shading 1 Accent 6" w:semiHidden="0" w:uiPriority="63" w:unhideWhenUsed="0"/>
+    <w:lsdException w:name="Medium Shading 2 Accent 6" w:semiHidden="0" w:uiPriority="64" w:unhideWhenUsed="0"/>
+    <w:lsdException w:name="Medium List 1 Accent 6" w:semiHidden="0" w:uiPriority="65" w:unhideWhenUsed="0"/>
+    <w:lsdException w:name="Medium List 2 Accent 6" w:semiHidden="0" w:uiPriority="66" w:unhideWhenUsed="0"/>
+    <w:lsdException w:name="Medium Grid 1 Accent 6" w:semiHidden="0" w:uiPriority="67" w:unhideWhenUsed="0"/>
+    <w:lsdException w:name="Medium Grid 2 Accent 6" w:semiHidden="0" w:uiPriority="68" w:unhideWhenUsed="0"/>
+    <w:lsdException w:name="Medium Grid 3 Accent 6" w:semiHidden="0" w:uiPriority="69" w:unhideWhenUsed="0"/>
+    <w:lsdException w:name="Dark List Accent 6" w:semiHidden="0" w:uiPriority="70" w:unhideWhenUsed="0"/>
+    <w:lsdException w:name="Colorful Shading Accent 6" w:semiHidden="0" w:uiPriority="71" w:unhideWhenUsed="0"/>
+    <w:lsdException w:name="Colorful List Accent 6" w:semiHidden="0" w:uiPriority="72" w:unhideWhenUsed="0"/>
+    <w:lsdException w:name="Colorful Grid Accent 6" w:semiHidden="0" w:uiPriority="73" w:unhideWhenUsed="0"/>
+    <w:lsdException w:name="Subtle Emphasis" w:semiHidden="0" w:uiPriority="19" w:unhideWhenUsed="0" w:qFormat="1"/>
+    <w:lsdException w:name="Intense Emphasis" w:semiHidden="0" w:uiPriority="21" w:unhideWhenUsed="0" w:qFormat="1"/>
+    <w:lsdException w:name="Subtle Reference" w:semiHidden="0" w:uiPriority="31" w:unhideWhenUsed="0" w:qFormat="1"/>
+    <w:lsdException w:name="Intense Reference" w:semiHidden="0" w:uiPriority="32" w:unhideWhenUsed="0" w:qFormat="1"/>
+    <w:lsdException w:name="Book Title" w:semiHidden="0" w:uiPriority="33" w:unhideWhenUsed="0" w:qFormat="1"/>
+    <w:lsdException w:name="Bibliography" w:uiPriority="37"/>
+    <w:lsdException w:name="TOC Heading" w:uiPriority="39" w:qFormat="1"/>
+  </w:latentStyles>
+  <w:style w:type="paragraph" w:default="1" w:styleId="Normal">
+    <w:name w:val="Normal"/>
+    <w:qFormat/>
+  </w:style>
+  <w:style w:type="character" w:default="1" w:styleId="DefaultParagraphFont">
+    <w:name w:val="Default Paragraph Font"/>
+    <w:uiPriority w:val="1"/>
+    <w:semiHidden/>
+    <w:unhideWhenUsed/>
+  </w:style>
+  <w:style w:type="table" w:default="1" w:styleId="TableNormal">
+    <w:name w:val="Normal Table"/>
+    <w:uiPriority w:val="99"/>
+    <w:semiHidden/>
+    <w:unhideWhenUsed/>
+    <w:tblPr>
+      <w:tblInd w:w="0" w:type="dxa"/>
+      <w:tblCellMar>
+        <w:top w:w="0" w:type="dxa"/>
+        <w:left w:w="108" w:type="dxa"/>
+        <w:bottom w:w="0" w:type="dxa"/>
+        <w:right w:w="108" w:type="dxa"/>
+      </w:tblCellMar>
+    </w:tblPr>
+  </w:style>
+  <w:style w:type="numbering" w:default="1" w:styleId="NoList">
+    <w:name w:val="No List"/>
+    <w:uiPriority w:val="99"/>
+    <w:semiHidden/>
+    <w:unhideWhenUsed/>
+  </w:style>
+</w:styles>
+</file>
+
 <file path=word/theme/theme1.xml><?xml version="1.0" encoding="utf-8"?>
 <a:theme xmlns:a="http://schemas.openxmlformats.org/drawingml/2006/main" name="Office Theme">
   <a:themeElements>
@@ -27282,7 +27320,7 @@
 </file>
 
 <file path=customXml/itemProps1.xml><?xml version="1.0" encoding="utf-8"?>
-<ds:datastoreItem xmlns:ds="http://schemas.openxmlformats.org/officeDocument/2006/customXml" ds:itemID="{01226698-766D-4205-8046-375B17506D3D}">
+<ds:datastoreItem xmlns:ds="http://schemas.openxmlformats.org/officeDocument/2006/customXml" ds:itemID="{471589DA-5DB4-4425-8D07-4A800B244129}">
   <ds:schemaRefs>
     <ds:schemaRef ds:uri="http://schemas.openxmlformats.org/officeDocument/2006/bibliography"/>
   </ds:schemaRefs>

</xml_diff>